<commit_message>
Added implementation, still in work
</commit_message>
<xml_diff>
--- a/Sistem multi-agent de gestionare a analizelor pentru prezicerea pietrelor la rinichi.docx
+++ b/Sistem multi-agent de gestionare a analizelor pentru prezicerea pietrelor la rinichi.docx
@@ -3380,6 +3380,103 @@
           <w:rFonts w:cs="Times New Roman"/>
           <w:szCs w:val="24"/>
         </w:rPr>
+        <w:t>Descrierea conceptului de învățare supervizată</w:t>
+      </w:r>
+    </w:p>
+    <w:p>
+      <w:pPr>
+        <w:pStyle w:val="ListParagraph"/>
+        <w:numPr>
+          <w:ilvl w:val="1"/>
+          <w:numId w:val="3"/>
+        </w:numPr>
+        <w:rPr>
+          <w:rFonts w:cs="Times New Roman"/>
+          <w:szCs w:val="24"/>
+        </w:rPr>
+      </w:pPr>
+      <w:r>
+        <w:rPr>
+          <w:rFonts w:cs="Times New Roman"/>
+          <w:szCs w:val="24"/>
+        </w:rPr>
+        <w:t xml:space="preserve">Explicarea paradigmei </w:t>
+      </w:r>
+      <w:r>
+        <w:rPr>
+          <w:rFonts w:cs="Times New Roman"/>
+          <w:szCs w:val="24"/>
+        </w:rPr>
+        <w:t>de învățare supervizată</w:t>
+      </w:r>
+    </w:p>
+    <w:p>
+      <w:pPr>
+        <w:pStyle w:val="ListParagraph"/>
+        <w:numPr>
+          <w:ilvl w:val="1"/>
+          <w:numId w:val="3"/>
+        </w:numPr>
+        <w:rPr>
+          <w:rFonts w:cs="Times New Roman"/>
+          <w:szCs w:val="24"/>
+        </w:rPr>
+      </w:pPr>
+      <w:r>
+        <w:rPr>
+          <w:rFonts w:cs="Times New Roman"/>
+          <w:szCs w:val="24"/>
+        </w:rPr>
+        <w:t>Rețele neuronale</w:t>
+      </w:r>
+    </w:p>
+    <w:p>
+      <w:pPr>
+        <w:pStyle w:val="ListParagraph"/>
+        <w:numPr>
+          <w:ilvl w:val="1"/>
+          <w:numId w:val="3"/>
+        </w:numPr>
+        <w:rPr>
+          <w:rFonts w:cs="Times New Roman"/>
+          <w:szCs w:val="24"/>
+        </w:rPr>
+      </w:pPr>
+      <w:r>
+        <w:rPr>
+          <w:rFonts w:cs="Times New Roman"/>
+          <w:szCs w:val="24"/>
+        </w:rPr>
+        <w:t>Aspecte ce trebuie luate in considerare</w:t>
+      </w:r>
+    </w:p>
+    <w:p>
+      <w:pPr>
+        <w:pStyle w:val="ListParagraph"/>
+        <w:ind w:left="1080"/>
+        <w:rPr>
+          <w:rFonts w:cs="Times New Roman"/>
+          <w:szCs w:val="24"/>
+        </w:rPr>
+      </w:pPr>
+    </w:p>
+    <w:p>
+      <w:pPr>
+        <w:pStyle w:val="ListParagraph"/>
+        <w:numPr>
+          <w:ilvl w:val="0"/>
+          <w:numId w:val="3"/>
+        </w:numPr>
+        <w:rPr>
+          <w:rFonts w:cs="Times New Roman"/>
+          <w:szCs w:val="24"/>
+        </w:rPr>
+      </w:pPr>
+      <w:r>
+        <w:rPr>
+          <w:rFonts w:cs="Times New Roman"/>
+          <w:szCs w:val="24"/>
+        </w:rPr>
         <w:t xml:space="preserve">Proiectarea și Implementarea unui </w:t>
       </w:r>
       <w:r>
@@ -3611,7 +3708,7 @@
           <w:lang w:val="ro-RO" w:eastAsia="ro-RO"/>
           <w14:ligatures w14:val="none"/>
         </w:rPr>
-        <w:t xml:space="preserve">În AOP, lucrurile cunoscute sub numele de agenți lucrează împreună pentru a atinge obiective specifice. Un agent poate fi o entitate independentă care își alege singur următorul pas fără intervenția unui utilizator, sau poate fi controlabil, funcționând ca intermediari între utilizator și un alt agent. Programarea AOP se face într-un mod abstract. Ingineria software orientată pe agenți (AOSE) este considerată o nouă paradigmă în cercetarea ingineriei software. Cu toate acestea, sunt necesare instrumente și metodologii puternice și ușor de utilizat pentru a crea o nouă paradigmă pentru industria software. Shoham [10] a propus un sistem AOP care are trei </w:t>
+        <w:t xml:space="preserve">În AOP, lucrurile cunoscute sub numele de agenți lucrează împreună pentru a atinge obiective specifice. Un agent poate fi o entitate independentă care își alege singur următorul pas fără </w:t>
       </w:r>
       <w:r>
         <w:rPr>
@@ -3622,7 +3719,7 @@
           <w14:ligatures w14:val="none"/>
         </w:rPr>
         <w:lastRenderedPageBreak/>
-        <w:t>părți. În primul rând, un sistem logic care descrie starea psihologică a agenților; apoi, un limbaj de program interpretat pentru programarea agenților; și, în cele din urmă, un proces de „agentificare”, care este folosit pentru a compila programele agenților în sisteme executabile de nivel inferior [10].</w:t>
+        <w:t>intervenția unui utilizator, sau poate fi controlabil, funcționând ca intermediari între utilizator și un alt agent. Programarea AOP se face într-un mod abstract. Ingineria software orientată pe agenți (AOSE) este considerată o nouă paradigmă în cercetarea ingineriei software. Cu toate acestea, sunt necesare instrumente și metodologii puternice și ușor de utilizat pentru a crea o nouă paradigmă pentru industria software. Shoham [10] a propus un sistem AOP care are trei părți. În primul rând, un sistem logic care descrie starea psihologică a agenților; apoi, un limbaj de program interpretat pentru programarea agenților; și, în cele din urmă, un proces de „agentificare”, care este folosit pentru a compila programele agenților în sisteme executabile de nivel inferior [10].</w:t>
       </w:r>
     </w:p>
     <w:p>
@@ -5396,15 +5493,6 @@
     <w:p>
       <w:pPr>
         <w:spacing w:after="0" w:line="240" w:lineRule="auto"/>
-        <w:jc w:val="left"/>
-        <w:rPr>
-          <w:rStyle w:val="Heading3Char"/>
-        </w:rPr>
-      </w:pPr>
-    </w:p>
-    <w:p>
-      <w:pPr>
-        <w:spacing w:after="0" w:line="240" w:lineRule="auto"/>
         <w:rPr>
           <w:rFonts w:eastAsia="Times New Roman" w:cs="Times New Roman"/>
           <w:kern w:val="0"/>
@@ -5641,7 +5729,6 @@
     </w:p>
     <w:p>
       <w:r>
-        <w:lastRenderedPageBreak/>
         <w:t>Următorii factori de risc contribuie la apariția calculilor renali:</w:t>
       </w:r>
     </w:p>
@@ -5654,6 +5741,7 @@
         </w:numPr>
       </w:pPr>
       <w:r>
+        <w:lastRenderedPageBreak/>
         <w:t>Antecedentele personale sau familiale de litiază renală: persoanele care au o astfel de boală în familie sunt de trei ori mai susceptibile de a dezvolta această afecțiune.</w:t>
       </w:r>
     </w:p>
@@ -5678,10 +5766,7 @@
         </w:numPr>
       </w:pPr>
       <w:r>
-        <w:t>Obezitatea: studiile de-a lungul timpului au demonstrat că există o relație de cauzalitate între indicele de masa corporală crescut și riscul de a dezvolta calculi renali; în plus, persoanele care locuiesc în zone geografice cu temperaturi ambientale crescute si clima uscata, deoarece pierderea de apa prin transpiratie, care provoacă deshidratare, crește riscul de a dezvolta calculi renali.</w:t>
-      </w:r>
-      <w:r>
-        <w:t xml:space="preserve"> </w:t>
+        <w:t xml:space="preserve">Obezitatea: studiile de-a lungul timpului au demonstrat că există o relație de cauzalitate între indicele de masa corporală crescut și riscul de a dezvolta calculi renali; în plus, persoanele care locuiesc în zone geografice cu temperaturi ambientale crescute si clima uscata, deoarece pierderea de apa prin transpiratie, care provoacă deshidratare, crește riscul de a dezvolta calculi renali. </w:t>
       </w:r>
     </w:p>
     <w:p>
@@ -5717,10 +5802,7 @@
         </w:numPr>
       </w:pPr>
       <w:r>
-        <w:t>Administrarea anumitor tratamente medicamentoase si a suplimentelor vitaminice asa cum sunt laxativele (cand sunt utilizate in exces), antiacide cu continut crescut de calciu, substantele medicamentoase utilizate pentru tratarea depresiei si migrenelor sau suplimentele alimentare cu vitamina C</w:t>
-      </w:r>
-      <w:r>
-        <w:t xml:space="preserve"> [</w:t>
+        <w:t>Administrarea anumitor tratamente medicamentoase si a suplimentelor vitaminice asa cum sunt laxativele (cand sunt utilizate in exces), antiacide cu continut crescut de calciu, substantele medicamentoase utilizate pentru tratarea depresiei si migrenelor sau suplimentele alimentare cu vitamina C [</w:t>
       </w:r>
       <w:r>
         <w:rPr>
@@ -5729,10 +5811,7 @@
         <w:t>16</w:t>
       </w:r>
       <w:r>
-        <w:t>]</w:t>
-      </w:r>
-      <w:r>
-        <w:t>.</w:t>
+        <w:t>].</w:t>
       </w:r>
     </w:p>
     <w:p/>
@@ -5848,17 +5927,7 @@
           <w:lang w:val="ro-RO" w:eastAsia="ro-RO"/>
           <w14:ligatures w14:val="none"/>
         </w:rPr>
-        <w:t>evoie</w:t>
-      </w:r>
-      <w:r>
-        <w:rPr>
-          <w:rFonts w:eastAsia="Times New Roman" w:cs="Times New Roman"/>
-          <w:kern w:val="0"/>
-          <w:szCs w:val="24"/>
-          <w:lang w:val="ro-RO" w:eastAsia="ro-RO"/>
-          <w14:ligatures w14:val="none"/>
-        </w:rPr>
-        <w:t xml:space="preserve"> urgentă de urinare, greață și vărsături</w:t>
+        <w:t>evoie urgentă de urinare, greață și vărsături</w:t>
       </w:r>
       <w:r>
         <w:rPr>
@@ -6085,17 +6154,11 @@
         <w:jc w:val="left"/>
       </w:pPr>
       <w:r>
+        <w:t xml:space="preserve">analize ale urinei: analiza urinei necesită recoltarea urinei pe o perioadă de 24 de ore. În urma analizei, se determină dacă organismul elimină prea multe minerale, ceea ce va </w:t>
+      </w:r>
+      <w:r>
         <w:lastRenderedPageBreak/>
-        <w:t>analize ale urinei: a</w:t>
-      </w:r>
-      <w:r>
-        <w:t>naliza urinei necesită recoltarea urinei pe o perioadă de 24 de ore. În urma analizei, se determină dacă organismul elimină prea multe minerale, ceea ce va provoca formarea pietrelor. Ocazional, este necesară recoltarea de urin</w:t>
-      </w:r>
-      <w:r>
-        <w:t>ă</w:t>
-      </w:r>
-      <w:r>
-        <w:t xml:space="preserve"> timp de 48 de ore;</w:t>
+        <w:t>provoca formarea pietrelor. Ocazional, este necesară recoltarea de urină timp de 48 de ore;</w:t>
       </w:r>
     </w:p>
     <w:p>
@@ -6114,13 +6177,7 @@
         </w:numPr>
       </w:pPr>
       <w:r>
-        <w:t>t</w:t>
-      </w:r>
-      <w:r>
-        <w:t>estele de sange pot determina dacă există cantități mari de calciu sau acid uric în sange. În cazul în care acest nivel crește, vor fi necesare teste suplimentare pentru a diagnostica pietrele la rinichi sau alte afecțiuni</w:t>
-      </w:r>
-      <w:r>
-        <w:t>;</w:t>
+        <w:t>testele de sange pot determina dacă există cantități mari de calciu sau acid uric în sange. În cazul în care acest nivel crește, vor fi necesare teste suplimentare pentru a diagnostica pietrele la rinichi sau alte afecțiuni;</w:t>
       </w:r>
     </w:p>
     <w:p>
@@ -6137,16 +6194,7 @@
         </w:numPr>
       </w:pPr>
       <w:r>
-        <w:t>t</w:t>
-      </w:r>
-      <w:r>
-        <w:t>este</w:t>
-      </w:r>
-      <w:r>
-        <w:t>le</w:t>
-      </w:r>
-      <w:r>
-        <w:t xml:space="preserve"> de imagistica: oferă o imagine detaliată a pietrelor și a locului în care se află în tractul urinar. O imagine asupra pietrelor de mici dimensiuni poate fi furnizată prin testarea cu tomografia computerizată (CT);</w:t>
+        <w:t>testele de imagistica: oferă o imagine detaliată a pietrelor și a locului în care se află în tractul urinar. O imagine asupra pietrelor de mici dimensiuni poate fi furnizată prin testarea cu tomografia computerizată (CT);</w:t>
       </w:r>
     </w:p>
     <w:p>
@@ -6163,13 +6211,7 @@
         </w:numPr>
       </w:pPr>
       <w:r>
-        <w:t>r</w:t>
-      </w:r>
-      <w:r>
-        <w:t>adiografia este un test neinvaziv care este folosit frecvent pentru a diagnostica pietrele la rinichi</w:t>
-      </w:r>
-      <w:r>
-        <w:t xml:space="preserve"> [17].</w:t>
+        <w:t>radiografia este un test neinvaziv care este folosit frecvent pentru a diagnostica pietrele la rinichi [17].</w:t>
       </w:r>
     </w:p>
     <w:p>
@@ -6189,18 +6231,315 @@
     </w:p>
     <w:p>
       <w:r>
-        <w:t>Cel mai bun tratament pentru pietrele la rinichi, cunoscute și sub numele de litiază renală, este dificil de determinat.</w:t>
+        <w:t>Cel mai bun tratament pentru pietrele la rinichi, cunoscute și sub numele de litiază renală, este dificil de determinat. În timp ce pietrele renale mai mari necesită medicamente sau chiar intervenții chirurgicale, calculii renali mai mici pot fi eliminați cu lichide</w:t>
+      </w:r>
+      <w:r>
+        <w:t xml:space="preserve"> [17]</w:t>
+      </w:r>
+      <w:r>
+        <w:t>.</w:t>
+      </w:r>
+    </w:p>
+    <w:p/>
+    <w:p>
+      <w:pPr>
+        <w:pStyle w:val="Heading2"/>
+      </w:pPr>
+      <w:r>
+        <w:t>Învățare supervizată</w:t>
+      </w:r>
+    </w:p>
+    <w:p>
+      <w:r>
+        <w:t xml:space="preserve">În domeniul învățării automate, învățarea </w:t>
+      </w:r>
+      <w:r>
+        <w:t>supervizată</w:t>
       </w:r>
       <w:r>
         <w:t xml:space="preserve"> </w:t>
       </w:r>
       <w:r>
-        <w:t>În timp ce pietrele renale mai mari necesită medicamente sau chiar intervenții chirurgicale, calculii renali mai mici pot fi eliminați cu lichide.</w:t>
+        <w:t xml:space="preserve">implică utilizarea seturilor de date etichetate pentru a antrena algoritmi de recunoaștere a tiparelor și de predicție a rezultatelor. </w:t>
+      </w:r>
+      <w:r>
+        <w:t>A</w:t>
+      </w:r>
+      <w:r>
+        <w:t xml:space="preserve">lgoritmii de învățare </w:t>
+      </w:r>
+      <w:r>
+        <w:t>supervizată</w:t>
+      </w:r>
+      <w:r>
+        <w:t xml:space="preserve"> primesc o </w:t>
+      </w:r>
+      <w:r>
+        <w:t>datele</w:t>
+      </w:r>
+      <w:r>
+        <w:t xml:space="preserve"> etichetat</w:t>
+      </w:r>
+      <w:r>
+        <w:t>e de către experți umani</w:t>
+      </w:r>
+      <w:r>
+        <w:t xml:space="preserve"> pentru a înțelege legătura dintre datele de intrare și cele de ieșire, spre deosebire de învățarea nesupravegheată</w:t>
+      </w:r>
+      <w:r>
+        <w:t xml:space="preserve"> care constă în</w:t>
+      </w:r>
+      <w:r>
+        <w:t xml:space="preserve"> învățarea</w:t>
+      </w:r>
+      <w:r>
+        <w:t xml:space="preserve"> </w:t>
+      </w:r>
+      <w:r>
+        <w:t>structurii</w:t>
+      </w:r>
+      <w:r>
+        <w:t xml:space="preserve"> datelor de intrare</w:t>
+      </w:r>
+      <w:r>
+        <w:t xml:space="preserve"> </w:t>
+      </w:r>
+      <w:r>
+        <w:t>fără a primi instrucțiuni explicite</w:t>
+      </w:r>
+      <w:r>
+        <w:t>.</w:t>
       </w:r>
     </w:p>
     <w:p/>
     <w:p>
       <w:pPr>
+        <w:pStyle w:val="Heading3"/>
+      </w:pPr>
+      <w:r>
+        <w:t>Ce este î</w:t>
+      </w:r>
+      <w:r>
+        <w:t>nvățare</w:t>
+      </w:r>
+      <w:r>
+        <w:t>a</w:t>
+      </w:r>
+      <w:r>
+        <w:t xml:space="preserve"> supervizată</w:t>
+      </w:r>
+      <w:r>
+        <w:t>?</w:t>
+      </w:r>
+    </w:p>
+    <w:p>
+      <w:r>
+        <w:t>Paradigma</w:t>
+      </w:r>
+      <w:r>
+        <w:t xml:space="preserve"> de învățare numită învățare supervizată antrenează un model folosind </w:t>
+      </w:r>
+      <w:r>
+        <w:t>date</w:t>
+      </w:r>
+      <w:r>
+        <w:t xml:space="preserve"> de intrare (cum ar fi un </w:t>
+      </w:r>
+      <w:r>
+        <w:t>analizele urinei</w:t>
+      </w:r>
+      <w:r>
+        <w:t xml:space="preserve"> </w:t>
+      </w:r>
+      <w:r>
+        <w:t>în cadrul aplicației din această lucrare</w:t>
+      </w:r>
+      <w:r>
+        <w:t>) și o valoare de ieșire dorită, care este</w:t>
+      </w:r>
+      <w:r>
+        <w:t xml:space="preserve"> </w:t>
+      </w:r>
+      <w:r>
+        <w:t>etichetat</w:t>
+      </w:r>
+      <w:r>
+        <w:t>ă</w:t>
+      </w:r>
+      <w:r>
+        <w:t xml:space="preserve"> de către om. După procesarea setului de date de </w:t>
+      </w:r>
+      <w:r>
+        <w:t>intrare</w:t>
+      </w:r>
+      <w:r>
+        <w:t xml:space="preserve">, este creată o funcție de </w:t>
+      </w:r>
+      <w:r>
+        <w:t>clasificare</w:t>
+      </w:r>
+      <w:r>
+        <w:t xml:space="preserve"> a datelor noi către valorile de ieșire anticipate</w:t>
+      </w:r>
+      <w:r>
+        <w:t xml:space="preserve"> (în cazul aplicației din această lucrare, valoarea de ieșire va fi predicția de prezență a pietrelor la rinichi) </w:t>
+      </w:r>
+      <w:r>
+        <w:t>[1</w:t>
+      </w:r>
+      <w:r>
+        <w:t xml:space="preserve">8]. </w:t>
+      </w:r>
+      <w:r>
+        <w:t xml:space="preserve">Algoritmul va fi capabil să determine valorile de ieșire pentru evenimente </w:t>
+      </w:r>
+      <w:r>
+        <w:t xml:space="preserve">pe care nu le-a </w:t>
+      </w:r>
+      <w:r>
+        <w:rPr>
+          <w:lang w:val="ro-RO"/>
+        </w:rPr>
+        <w:t>întâlnit în setul de date de antrenare</w:t>
+      </w:r>
+      <w:r>
+        <w:t xml:space="preserve"> (cum ar fi un nou set de analize ale urinei)</w:t>
+      </w:r>
+      <w:r>
+        <w:t>. Aceasta înseamnă că sistemul</w:t>
+      </w:r>
+      <w:r>
+        <w:t xml:space="preserve"> </w:t>
+      </w:r>
+      <w:r>
+        <w:t xml:space="preserve">trebuie să </w:t>
+      </w:r>
+      <w:r>
+        <w:lastRenderedPageBreak/>
+        <w:t>facă generalizări din datele de instruire la scenarii necunoscute</w:t>
+      </w:r>
+      <w:r>
+        <w:t>.</w:t>
+      </w:r>
+      <w:r>
+        <w:t xml:space="preserve"> </w:t>
+      </w:r>
+      <w:r>
+        <w:t>Principalele t</w:t>
+      </w:r>
+      <w:r>
+        <w:t>ipuri de învățare supervizată:</w:t>
+      </w:r>
+    </w:p>
+    <w:p>
+      <w:pPr>
+        <w:pStyle w:val="ListParagraph"/>
+        <w:numPr>
+          <w:ilvl w:val="0"/>
+          <w:numId w:val="29"/>
+        </w:numPr>
+        <w:jc w:val="left"/>
+        <w:rPr>
+          <w:rFonts w:eastAsia="Times New Roman" w:cs="Times New Roman"/>
+          <w:kern w:val="0"/>
+          <w:szCs w:val="24"/>
+          <w:lang w:val="ro-RO" w:eastAsia="ro-RO"/>
+          <w14:ligatures w14:val="none"/>
+        </w:rPr>
+      </w:pPr>
+      <w:r>
+        <w:t xml:space="preserve">Clasificare: </w:t>
+      </w:r>
+      <w:r>
+        <w:rPr>
+          <w:rFonts w:eastAsia="Times New Roman" w:cs="Times New Roman"/>
+          <w:kern w:val="0"/>
+          <w:szCs w:val="24"/>
+          <w:lang w:val="ro-RO" w:eastAsia="ro-RO"/>
+          <w14:ligatures w14:val="none"/>
+        </w:rPr>
+        <w:t>î</w:t>
+      </w:r>
+      <w:r>
+        <w:rPr>
+          <w:rFonts w:eastAsia="Times New Roman" w:cs="Times New Roman"/>
+          <w:kern w:val="0"/>
+          <w:szCs w:val="24"/>
+          <w:lang w:val="ro-RO" w:eastAsia="ro-RO"/>
+          <w14:ligatures w14:val="none"/>
+        </w:rPr>
+        <w:t>n clasificare, un algoritm este instruit să atribuie o clasă sau o etichetă fiecărei instanțe de date dintr-un set predeterminat de categorii discrete. Scopul este de a dobândi un model care să poată generaliza și face predicții precise pentru date noi, necunoscute. Prin urmare, clasificarea implică atribuirea unei etichete specifice unui set de date pe baza caracteristicilor pe care le-a remarcat</w:t>
+      </w:r>
+      <w:r>
+        <w:rPr>
+          <w:rFonts w:eastAsia="Times New Roman" w:cs="Times New Roman"/>
+          <w:kern w:val="0"/>
+          <w:szCs w:val="24"/>
+          <w:lang w:val="ro-RO" w:eastAsia="ro-RO"/>
+          <w14:ligatures w14:val="none"/>
+        </w:rPr>
+        <w:t xml:space="preserve"> (în cazul aplicației din această lucrare, va fi prezisă prezența pietrelor la rinichi)</w:t>
+      </w:r>
+      <w:r>
+        <w:rPr>
+          <w:rFonts w:eastAsia="Times New Roman" w:cs="Times New Roman"/>
+          <w:kern w:val="0"/>
+          <w:szCs w:val="24"/>
+          <w:lang w:val="ro-RO" w:eastAsia="ro-RO"/>
+          <w14:ligatures w14:val="none"/>
+        </w:rPr>
+        <w:t>.</w:t>
+      </w:r>
+    </w:p>
+    <w:p>
+      <w:pPr>
+        <w:pStyle w:val="ListParagraph"/>
+        <w:numPr>
+          <w:ilvl w:val="0"/>
+          <w:numId w:val="28"/>
+        </w:numPr>
+      </w:pPr>
+      <w:r>
+        <w:t>R</w:t>
+      </w:r>
+      <w:r>
+        <w:t>egresia</w:t>
+      </w:r>
+      <w:r>
+        <w:t xml:space="preserve">: </w:t>
+      </w:r>
+      <w:r>
+        <w:rPr>
+          <w:lang w:val="ro-RO"/>
+        </w:rPr>
+        <w:t>în regresie,</w:t>
+      </w:r>
+      <w:r>
+        <w:t xml:space="preserve"> </w:t>
+      </w:r>
+      <w:r>
+        <w:rPr>
+          <w:rFonts w:eastAsia="Times New Roman" w:cs="Times New Roman"/>
+          <w:kern w:val="0"/>
+          <w:szCs w:val="24"/>
+          <w:lang w:val="ro-RO" w:eastAsia="ro-RO"/>
+          <w14:ligatures w14:val="none"/>
+        </w:rPr>
+        <w:t xml:space="preserve">un algoritm este instruit </w:t>
+      </w:r>
+      <w:r>
+        <w:t xml:space="preserve">să </w:t>
+      </w:r>
+      <w:r>
+        <w:t>prezică</w:t>
+      </w:r>
+      <w:r>
+        <w:t xml:space="preserve"> valori continue pe baza datelor de intrare. Scopul este de a descoperi relația matematică care există între variabilele de intrare și de ieșire, astfel încât să poată prezice corect valoarea de ieșire pentru date necunoscute. În general, rezultatul este o funcție continuă care are capacitatea de a prezice un număr real.</w:t>
+      </w:r>
+    </w:p>
+    <w:p/>
+    <w:p>
+      <w:pPr>
         <w:pStyle w:val="Heading2"/>
       </w:pPr>
       <w:bookmarkStart w:id="17" w:name="_Toc166414347"/>
@@ -6208,6 +6547,139 @@
         <w:t>Implementare</w:t>
       </w:r>
       <w:bookmarkEnd w:id="17"/>
+    </w:p>
+    <w:p>
+      <w:r>
+        <w:t xml:space="preserve">Folosind mediul de dezvoltare integrat numit Eclipse, am integrat librăria JADE pentru dezvoltarea agenților și librăria DL4J pentru a avea metode de a crea rețeaua neuronală pentru predicția prezenței pietrelor la rinichi. Pentru interfața grafică am folosit librăria JAVA Swing, din pachetul Window Builder. Proiectul este împărțit în 4 sub-directoare, </w:t>
+      </w:r>
+      <w:r>
+        <w:rPr>
+          <w:b/>
+          <w:bCs/>
+        </w:rPr>
+        <w:t>AgentsBehaviour</w:t>
+      </w:r>
+      <w:r>
+        <w:t xml:space="preserve"> folosit pentru a implementa comportamentele agenților și funcționalitățile acestora, </w:t>
+      </w:r>
+      <w:r>
+        <w:rPr>
+          <w:b/>
+          <w:bCs/>
+        </w:rPr>
+        <w:t>AgentsGUI</w:t>
+      </w:r>
+      <w:r>
+        <w:t xml:space="preserve"> pentru a integra tot ce ține de interfața fiecărui agent în parte, </w:t>
+      </w:r>
+      <w:r>
+        <w:rPr>
+          <w:b/>
+          <w:bCs/>
+        </w:rPr>
+        <w:t>AgentsStart</w:t>
+      </w:r>
+      <w:r>
+        <w:t xml:space="preserve"> pentru a defini configurațiile fiecărui agent și a-l integra în mediul JADE. Directorul </w:t>
+      </w:r>
+      <w:r>
+        <w:rPr>
+          <w:b/>
+          <w:bCs/>
+        </w:rPr>
+        <w:t>Helpers</w:t>
+      </w:r>
+      <w:r>
+        <w:t xml:space="preserve"> este folosit pentru funcții adiacente ce au fost folosite în definirea comportamentelor agenților</w:t>
+      </w:r>
+      <w:r>
+        <w:t xml:space="preserve"> și </w:t>
+      </w:r>
+      <w:r>
+        <w:t>pentru gestionarea setului de date</w:t>
+      </w:r>
+      <w:r>
+        <w:t xml:space="preserve"> aflat într-un fișier denumit </w:t>
+      </w:r>
+      <w:r>
+        <w:rPr>
+          <w:i/>
+          <w:iCs/>
+        </w:rPr>
+        <w:t>urineAnalyses.csv</w:t>
+      </w:r>
+      <w:r>
+        <w:t>.</w:t>
+      </w:r>
+    </w:p>
+    <w:p>
+      <w:pPr>
+        <w:keepNext/>
+        <w:jc w:val="center"/>
+      </w:pPr>
+      <w:r>
+        <w:lastRenderedPageBreak/>
+        <w:drawing>
+          <wp:inline distT="0" distB="0" distL="0" distR="0" wp14:anchorId="4C9D7DDE" wp14:editId="3F80311F">
+            <wp:extent cx="3896081" cy="5052060"/>
+            <wp:effectExtent l="0" t="0" r="0" b="0"/>
+            <wp:docPr id="1625063487" name="Picture 1" descr="A screenshot of a computer&#10;&#10;Description automatically generated"/>
+            <wp:cNvGraphicFramePr>
+              <a:graphicFrameLocks xmlns:a="http://schemas.openxmlformats.org/drawingml/2006/main" noChangeAspect="1"/>
+            </wp:cNvGraphicFramePr>
+            <a:graphic xmlns:a="http://schemas.openxmlformats.org/drawingml/2006/main">
+              <a:graphicData uri="http://schemas.openxmlformats.org/drawingml/2006/picture">
+                <pic:pic xmlns:pic="http://schemas.openxmlformats.org/drawingml/2006/picture">
+                  <pic:nvPicPr>
+                    <pic:cNvPr id="1625063487" name="Picture 1" descr="A screenshot of a computer&#10;&#10;Description automatically generated"/>
+                    <pic:cNvPicPr/>
+                  </pic:nvPicPr>
+                  <pic:blipFill>
+                    <a:blip r:embed="rId14"/>
+                    <a:stretch>
+                      <a:fillRect/>
+                    </a:stretch>
+                  </pic:blipFill>
+                  <pic:spPr>
+                    <a:xfrm>
+                      <a:off x="0" y="0"/>
+                      <a:ext cx="3896081" cy="5052060"/>
+                    </a:xfrm>
+                    <a:prstGeom prst="rect">
+                      <a:avLst/>
+                    </a:prstGeom>
+                  </pic:spPr>
+                </pic:pic>
+              </a:graphicData>
+            </a:graphic>
+          </wp:inline>
+        </w:drawing>
+      </w:r>
+      <w:r>
+        <w:t xml:space="preserve">  </w:t>
+      </w:r>
+    </w:p>
+    <w:p>
+      <w:pPr>
+        <w:pStyle w:val="Caption"/>
+        <w:jc w:val="center"/>
+      </w:pPr>
+      <w:r>
+        <w:t>4. Structura proiectului</w:t>
+      </w:r>
+    </w:p>
+    <w:p>
+      <w:pPr>
+        <w:jc w:val="center"/>
+      </w:pPr>
+    </w:p>
+    <w:p>
+      <w:pPr>
+        <w:pStyle w:val="Heading3"/>
+      </w:pPr>
+      <w:r>
+        <w:t>Setul de date</w:t>
+      </w:r>
     </w:p>
     <w:p>
       <w:pPr>
@@ -6383,6 +6855,7 @@
           <w:lang w:val="ro-RO" w:eastAsia="ro-RO"/>
           <w14:ligatures w14:val="none"/>
         </w:rPr>
+        <w:lastRenderedPageBreak/>
         <w:t>conductivitatea. Un Mho este egal cu un Ohm. Conducția este proporțională cu concentrația de substanțe încărcate cu ioni prezente în soluție;</w:t>
       </w:r>
       <w:r>
@@ -6463,7 +6936,6 @@
           <w:lang w:val="ro-RO" w:eastAsia="ro-RO"/>
           <w14:ligatures w14:val="none"/>
         </w:rPr>
-        <w:lastRenderedPageBreak/>
         <w:t>Un capitol din seria Springer in Statistics, „Physical Characteristics of Urines With and Without Crystals”, a furnizat datele [1</w:t>
       </w:r>
       <w:r>
@@ -6503,7 +6975,7 @@
         </w:rPr>
         <w:lastRenderedPageBreak/>
         <w:drawing>
-          <wp:inline distT="0" distB="0" distL="0" distR="0" wp14:anchorId="091FACAA" wp14:editId="5B6E9766">
+          <wp:inline distT="0" distB="0" distL="0" distR="0" wp14:anchorId="091FACAA" wp14:editId="3B803B3C">
             <wp:extent cx="5128260" cy="7845959"/>
             <wp:effectExtent l="0" t="0" r="0" b="0"/>
             <wp:docPr id="592464024" name="Picture 1" descr="A table of numbers and symbols&#10;&#10;Description automatically generated"/>
@@ -6518,7 +6990,7 @@
                     <pic:cNvPicPr/>
                   </pic:nvPicPr>
                   <pic:blipFill>
-                    <a:blip r:embed="rId14"/>
+                    <a:blip r:embed="rId15"/>
                     <a:stretch>
                       <a:fillRect/>
                     </a:stretch>
@@ -6526,7 +6998,7 @@
                   <pic:spPr>
                     <a:xfrm>
                       <a:off x="0" y="0"/>
-                      <a:ext cx="5134915" cy="7856141"/>
+                      <a:ext cx="5128260" cy="7845959"/>
                     </a:xfrm>
                     <a:prstGeom prst="rect">
                       <a:avLst/>
@@ -6553,36 +7025,7 @@
           <w:rFonts w:cs="Times New Roman"/>
           <w:lang w:val="ro-RO" w:eastAsia="ro-RO"/>
         </w:rPr>
-        <w:fldChar w:fldCharType="begin"/>
-      </w:r>
-      <w:r>
-        <w:rPr>
-          <w:rFonts w:cs="Times New Roman"/>
-          <w:lang w:val="ro-RO" w:eastAsia="ro-RO"/>
-        </w:rPr>
-        <w:instrText xml:space="preserve"> SEQ Figură \* ARABIC </w:instrText>
-      </w:r>
-      <w:r>
-        <w:rPr>
-          <w:rFonts w:cs="Times New Roman"/>
-          <w:lang w:val="ro-RO" w:eastAsia="ro-RO"/>
-        </w:rPr>
-        <w:fldChar w:fldCharType="separate"/>
-      </w:r>
-      <w:r>
-        <w:rPr>
-          <w:rFonts w:cs="Times New Roman"/>
-          <w:noProof/>
-          <w:lang w:val="ro-RO" w:eastAsia="ro-RO"/>
-        </w:rPr>
-        <w:t>4</w:t>
-      </w:r>
-      <w:r>
-        <w:rPr>
-          <w:rFonts w:cs="Times New Roman"/>
-          <w:lang w:val="ro-RO" w:eastAsia="ro-RO"/>
-        </w:rPr>
-        <w:fldChar w:fldCharType="end"/>
+        <w:t>5</w:t>
       </w:r>
       <w:r>
         <w:rPr>
@@ -6609,41 +7052,6 @@
     </w:p>
     <w:p>
       <w:pPr>
-        <w:rPr>
-          <w:rFonts w:cs="Times New Roman"/>
-          <w:lang w:val="ro-RO" w:eastAsia="ro-RO"/>
-        </w:rPr>
-      </w:pPr>
-      <w:r>
-        <w:rPr>
-          <w:rFonts w:cs="Times New Roman"/>
-          <w:lang w:val="ro-RO" w:eastAsia="ro-RO"/>
-        </w:rPr>
-        <w:t>Învățarea supravegheată este o categorie a învățării automate în care un algoritm este instruit să înțeleagă cum se potrivesc datele de intrare și datele de ieșire. Acest proces instruiește algoritmul să găsească reguli sau modele care să mapeze intrările la ieșiri cu un set de exemple de intrare-ieșire cunoscut sub numele de set de date de antrenare. A învăța o funcție sau o relație care există între datele de intrare și ieșire este scopul principal al învățării supervisate, astfel încât să poată prezice ieșirile corecte pentru noi date de intrare care nu au fost văzute în timpul antrenării.</w:t>
-      </w:r>
-    </w:p>
-    <w:p>
-      <w:pPr>
-        <w:rPr>
-          <w:rFonts w:cs="Times New Roman"/>
-          <w:lang w:val="ro-RO" w:eastAsia="ro-RO"/>
-        </w:rPr>
-      </w:pPr>
-      <w:r>
-        <w:rPr>
-          <w:rFonts w:cs="Times New Roman"/>
-          <w:lang w:val="ro-RO" w:eastAsia="ro-RO"/>
-        </w:rPr>
-        <w:t>Învățarea supravegheată se încadrează în două categorii principale:</w:t>
-      </w:r>
-    </w:p>
-    <w:p>
-      <w:pPr>
-        <w:pStyle w:val="ListParagraph"/>
-        <w:numPr>
-          <w:ilvl w:val="0"/>
-          <w:numId w:val="13"/>
-        </w:numPr>
         <w:spacing w:after="0" w:line="240" w:lineRule="auto"/>
         <w:rPr>
           <w:rFonts w:eastAsia="Times New Roman" w:cs="Times New Roman"/>
@@ -6653,406 +7061,14 @@
           <w14:ligatures w14:val="none"/>
         </w:rPr>
       </w:pPr>
-      <w:r>
-        <w:rPr>
-          <w:rFonts w:eastAsia="Times New Roman" w:cs="Times New Roman"/>
-          <w:kern w:val="0"/>
-          <w:szCs w:val="24"/>
-          <w:lang w:val="ro-RO" w:eastAsia="ro-RO"/>
-          <w14:ligatures w14:val="none"/>
-        </w:rPr>
-        <w:t>Regresie: În regresie, algoritmul de învățare este instruit să prezică o valoare continuă pe baza datelor de intrare. De exemplu, se poate prezice prețul unei case în funcție de caracteristicile sale, cum ar fi dimensiunea, numărul de camere și locația.</w:t>
-      </w:r>
-    </w:p>
-    <w:p>
-      <w:pPr>
-        <w:pStyle w:val="ListParagraph"/>
-        <w:numPr>
-          <w:ilvl w:val="0"/>
-          <w:numId w:val="13"/>
-        </w:numPr>
-        <w:spacing w:after="0" w:line="240" w:lineRule="auto"/>
-        <w:rPr>
-          <w:rFonts w:eastAsia="Times New Roman" w:cs="Times New Roman"/>
-          <w:kern w:val="0"/>
-          <w:szCs w:val="24"/>
-          <w:lang w:val="ro-RO" w:eastAsia="ro-RO"/>
-          <w14:ligatures w14:val="none"/>
-        </w:rPr>
-      </w:pPr>
-      <w:r>
-        <w:rPr>
-          <w:rFonts w:eastAsia="Times New Roman" w:cs="Times New Roman"/>
-          <w:kern w:val="0"/>
-          <w:szCs w:val="24"/>
-          <w:lang w:val="ro-RO" w:eastAsia="ro-RO"/>
-          <w14:ligatures w14:val="none"/>
-        </w:rPr>
-        <w:t>Clasificare: În cadrul procesului de clasificare, algoritmul este instruit să grupeze datele primite în categorii discrete sau clase. De exemplu, plasarea e-mailurilor în categoria „spam” sau „non-spam”, sau plasarea fotografiilor în diferite categorii, cum ar fi „pisici” și „câini”.</w:t>
-      </w:r>
-    </w:p>
-    <w:p>
-      <w:pPr>
-        <w:spacing w:after="0" w:line="240" w:lineRule="auto"/>
-        <w:rPr>
-          <w:rFonts w:eastAsia="Times New Roman" w:cs="Times New Roman"/>
-          <w:kern w:val="0"/>
-          <w:szCs w:val="24"/>
-          <w:lang w:val="ro-RO" w:eastAsia="ro-RO"/>
-          <w14:ligatures w14:val="none"/>
-        </w:rPr>
-      </w:pPr>
-    </w:p>
-    <w:p>
-      <w:pPr>
-        <w:spacing w:after="0" w:line="240" w:lineRule="auto"/>
-        <w:rPr>
-          <w:rFonts w:eastAsia="Times New Roman" w:cs="Times New Roman"/>
-          <w:kern w:val="0"/>
-          <w:szCs w:val="24"/>
-          <w:lang w:val="ro-RO" w:eastAsia="ro-RO"/>
-          <w14:ligatures w14:val="none"/>
-        </w:rPr>
-      </w:pPr>
-      <w:r>
-        <w:rPr>
-          <w:rFonts w:eastAsia="Times New Roman" w:cs="Times New Roman"/>
-          <w:kern w:val="0"/>
-          <w:szCs w:val="24"/>
-          <w:lang w:val="ro-RO" w:eastAsia="ro-RO"/>
-          <w14:ligatures w14:val="none"/>
-        </w:rPr>
-        <w:t>Algoritmi precum mașinile de vector suport (SVM), arborii de decizie, regresia liniară, regresia logistică, rețelele neurale și alții sunt exemple de tehnici de învățare supervisată. De exemplu, recunoașterea imaginilor, prelucrarea limbajului natural, analiza financiară sunt câteva dintre domeniile în care aceste tehnici sunt utilizate</w:t>
-      </w:r>
-      <w:r>
-        <w:rPr>
-          <w:rFonts w:eastAsia="Times New Roman" w:cs="Times New Roman"/>
-          <w:kern w:val="0"/>
-          <w:szCs w:val="24"/>
-          <w:lang w:val="ro-RO" w:eastAsia="ro-RO"/>
-          <w14:ligatures w14:val="none"/>
-        </w:rPr>
-        <w:t xml:space="preserve"> </w:t>
-      </w:r>
-      <w:r>
-        <w:rPr>
-          <w:rFonts w:eastAsia="Times New Roman" w:cs="Times New Roman"/>
-          <w:kern w:val="0"/>
-          <w:szCs w:val="24"/>
-          <w:lang w:eastAsia="ro-RO"/>
-          <w14:ligatures w14:val="none"/>
-        </w:rPr>
-        <w:t>[17]</w:t>
-      </w:r>
-      <w:r>
-        <w:rPr>
-          <w:rFonts w:eastAsia="Times New Roman" w:cs="Times New Roman"/>
-          <w:kern w:val="0"/>
-          <w:szCs w:val="24"/>
-          <w:lang w:val="ro-RO" w:eastAsia="ro-RO"/>
-          <w14:ligatures w14:val="none"/>
-        </w:rPr>
-        <w:t>.</w:t>
-      </w:r>
-    </w:p>
-    <w:p>
-      <w:pPr>
-        <w:rPr>
-          <w:rFonts w:cs="Times New Roman"/>
-          <w:lang w:val="ro-RO" w:eastAsia="ro-RO"/>
-        </w:rPr>
-      </w:pPr>
-    </w:p>
-    <w:p>
-      <w:pPr>
-        <w:rPr>
-          <w:rFonts w:cs="Times New Roman"/>
-          <w:lang w:val="ro-RO" w:eastAsia="ro-RO"/>
-        </w:rPr>
-      </w:pPr>
-      <w:r>
-        <w:rPr>
-          <w:rFonts w:cs="Times New Roman"/>
-          <w:lang w:val="ro-RO" w:eastAsia="ro-RO"/>
-        </w:rPr>
-        <w:t>Pentru implementarea soluției, am procesat analizele și am antrenat</w:t>
-      </w:r>
-      <w:r>
-        <w:rPr>
-          <w:rFonts w:cs="Times New Roman"/>
-          <w:lang w:val="ro-RO" w:eastAsia="ro-RO"/>
-        </w:rPr>
-        <w:t xml:space="preserve"> un model secvențial.</w:t>
-      </w:r>
-      <w:r>
-        <w:rPr>
-          <w:rFonts w:cs="Times New Roman"/>
-          <w:lang w:val="ro-RO" w:eastAsia="ro-RO"/>
-        </w:rPr>
-        <w:t xml:space="preserve"> Parametrii folosiți pentru rețeaua neuronală sunt</w:t>
-      </w:r>
-      <w:r>
-        <w:rPr>
-          <w:rFonts w:cs="Times New Roman"/>
-          <w:lang w:eastAsia="ro-RO"/>
-        </w:rPr>
-        <w:t>:</w:t>
-      </w:r>
-      <w:r>
-        <w:rPr>
-          <w:rFonts w:cs="Times New Roman"/>
-          <w:lang w:val="ro-RO" w:eastAsia="ro-RO"/>
-        </w:rPr>
-        <w:t xml:space="preserve"> </w:t>
-      </w:r>
-    </w:p>
-    <w:p>
-      <w:pPr>
-        <w:pStyle w:val="ListParagraph"/>
-        <w:numPr>
-          <w:ilvl w:val="0"/>
-          <w:numId w:val="14"/>
-        </w:numPr>
-        <w:rPr>
-          <w:rFonts w:eastAsia="Times New Roman" w:cs="Times New Roman"/>
-          <w:kern w:val="0"/>
-          <w:szCs w:val="24"/>
-          <w:lang w:val="ro-RO" w:eastAsia="ro-RO"/>
-          <w14:ligatures w14:val="none"/>
-        </w:rPr>
-      </w:pPr>
-      <w:r>
-        <w:rPr>
-          <w:rFonts w:eastAsia="Times New Roman" w:cs="Times New Roman"/>
-          <w:kern w:val="0"/>
-          <w:szCs w:val="24"/>
-          <w:lang w:val="ro-RO" w:eastAsia="ro-RO"/>
-          <w14:ligatures w14:val="none"/>
-        </w:rPr>
-        <w:t>Dense(64, activation='relu': Acesta este primul strat dens al rețelei neurale, care este complet conectat. Este dotat cu 64 de neuroni și folosește funcția de activare ReLU, care este o funcție liniară rectificată. Numărul de unități/neuroni din strat este determinat de Parametrul 64. Această valoare este un hiperparametru care poate fi modificat în funcție de complexitatea datelor și de problema în cauză.</w:t>
-      </w:r>
-    </w:p>
-    <w:p>
-      <w:pPr>
-        <w:pStyle w:val="ListParagraph"/>
-        <w:numPr>
-          <w:ilvl w:val="0"/>
-          <w:numId w:val="14"/>
-        </w:numPr>
-        <w:rPr>
-          <w:rFonts w:eastAsia="Times New Roman" w:cs="Times New Roman"/>
-          <w:kern w:val="0"/>
-          <w:szCs w:val="24"/>
-          <w:lang w:val="ro-RO" w:eastAsia="ro-RO"/>
-          <w14:ligatures w14:val="none"/>
-        </w:rPr>
-      </w:pPr>
-      <w:r>
-        <w:rPr>
-          <w:rFonts w:eastAsia="Times New Roman" w:cs="Times New Roman"/>
-          <w:kern w:val="0"/>
-          <w:szCs w:val="24"/>
-          <w:lang w:val="ro-RO" w:eastAsia="ro-RO"/>
-          <w14:ligatures w14:val="none"/>
-        </w:rPr>
-        <w:t xml:space="preserve">Dense(32, activation = </w:t>
-      </w:r>
-      <w:r>
-        <w:rPr>
-          <w:rFonts w:eastAsia="Times New Roman" w:cs="Times New Roman"/>
-          <w:kern w:val="0"/>
-          <w:szCs w:val="24"/>
-          <w:lang w:eastAsia="ro-RO"/>
-          <w14:ligatures w14:val="none"/>
-        </w:rPr>
-        <w:t>‘r</w:t>
-      </w:r>
-      <w:r>
-        <w:rPr>
-          <w:rFonts w:eastAsia="Times New Roman" w:cs="Times New Roman"/>
-          <w:kern w:val="0"/>
-          <w:szCs w:val="24"/>
-          <w:lang w:val="ro-RO" w:eastAsia="ro-RO"/>
-          <w14:ligatures w14:val="none"/>
-        </w:rPr>
-        <w:t>elu’): Acesta este al doilea strat cel mai dens din rețea neurală. Are 32 de neuroni și folosește funcția de activare ReLU, ca și în primul strat.</w:t>
-      </w:r>
-    </w:p>
-    <w:p>
-      <w:pPr>
-        <w:pStyle w:val="ListParagraph"/>
-        <w:numPr>
-          <w:ilvl w:val="0"/>
-          <w:numId w:val="14"/>
-        </w:numPr>
-        <w:spacing w:after="0" w:line="240" w:lineRule="auto"/>
-        <w:rPr>
-          <w:rFonts w:eastAsia="Times New Roman" w:cs="Times New Roman"/>
-          <w:kern w:val="0"/>
-          <w:szCs w:val="24"/>
-          <w:lang w:val="ro-RO" w:eastAsia="ro-RO"/>
-          <w14:ligatures w14:val="none"/>
-        </w:rPr>
-      </w:pPr>
-      <w:r>
-        <w:rPr>
-          <w:rFonts w:eastAsia="Times New Roman" w:cs="Times New Roman"/>
-          <w:kern w:val="0"/>
-          <w:szCs w:val="24"/>
-          <w:lang w:val="ro-RO" w:eastAsia="ro-RO"/>
-          <w14:ligatures w14:val="none"/>
-        </w:rPr>
-        <w:t>Dense(1, activation = 'sigmoid': Acesta este stratul care servește drept ieșire pentru rețeaua neurală. Acest strat este folosit pentru probleme de clasificare binară, deoarece are un singur neuron. Aici, funcția de activare sigmoid este utilizată pentru a genera o probabilitate care variază de la 0 la 1 și poate fi interpretată ca probabilitatea ca acesta să aparțină unei clase. Valoarea este clasificată ca fiind pozitivă dacă este mai mare decât 0.5, altfel va fi clasificată în clasa negativă.</w:t>
-      </w:r>
-    </w:p>
-    <w:p>
-      <w:pPr>
-        <w:spacing w:after="0" w:line="240" w:lineRule="auto"/>
-        <w:rPr>
-          <w:rFonts w:eastAsia="Times New Roman" w:cs="Times New Roman"/>
-          <w:kern w:val="0"/>
-          <w:szCs w:val="24"/>
-          <w:lang w:val="ro-RO" w:eastAsia="ro-RO"/>
-          <w14:ligatures w14:val="none"/>
-        </w:rPr>
-      </w:pPr>
-      <w:r>
-        <w:rPr>
-          <w:rFonts w:eastAsia="Times New Roman" w:cs="Times New Roman"/>
-          <w:kern w:val="0"/>
-          <w:szCs w:val="24"/>
-          <w:lang w:val="ro-RO" w:eastAsia="ro-RO"/>
-          <w14:ligatures w14:val="none"/>
-        </w:rPr>
-        <w:lastRenderedPageBreak/>
-        <w:t>În afară de aceste straturi, deținem parametri suplimentari cruciali:</w:t>
-      </w:r>
-      <w:r>
-        <w:rPr>
-          <w:rFonts w:eastAsia="Times New Roman" w:cs="Times New Roman"/>
-          <w:kern w:val="0"/>
-          <w:szCs w:val="24"/>
-          <w:lang w:val="ro-RO" w:eastAsia="ro-RO"/>
-          <w14:ligatures w14:val="none"/>
-        </w:rPr>
-        <w:br/>
-      </w:r>
-    </w:p>
-    <w:p>
-      <w:pPr>
-        <w:pStyle w:val="ListParagraph"/>
-        <w:numPr>
-          <w:ilvl w:val="0"/>
-          <w:numId w:val="15"/>
-        </w:numPr>
-        <w:spacing w:after="0" w:line="240" w:lineRule="auto"/>
-        <w:rPr>
-          <w:rFonts w:eastAsia="Times New Roman" w:cs="Times New Roman"/>
-          <w:kern w:val="0"/>
-          <w:szCs w:val="24"/>
-          <w:lang w:val="ro-RO" w:eastAsia="ro-RO"/>
-          <w14:ligatures w14:val="none"/>
-        </w:rPr>
-      </w:pPr>
-      <w:r>
-        <w:rPr>
-          <w:rFonts w:eastAsia="Times New Roman" w:cs="Times New Roman"/>
-          <w:kern w:val="0"/>
-          <w:szCs w:val="24"/>
-          <w:lang w:val="ro-RO" w:eastAsia="ro-RO"/>
-          <w14:ligatures w14:val="none"/>
-        </w:rPr>
-        <w:t>optimizator = Adam: Acesta descrie algoritmul de optimizare care este folosit în antrenarea rețelei neurale. În acest caz, am folosit optimizerul Adam, care este o variantă a gradientului descendent stocastic. Datorită eficienței sale și vitezei sale de convergență, este frecvent folosit pentru antrenarea rețelelor neurale.</w:t>
-      </w:r>
-    </w:p>
-    <w:p>
-      <w:pPr>
-        <w:pStyle w:val="ListParagraph"/>
-        <w:numPr>
-          <w:ilvl w:val="0"/>
-          <w:numId w:val="15"/>
-        </w:numPr>
-        <w:spacing w:after="0" w:line="240" w:lineRule="auto"/>
-        <w:rPr>
-          <w:rFonts w:eastAsia="Times New Roman" w:cs="Times New Roman"/>
-          <w:kern w:val="0"/>
-          <w:szCs w:val="24"/>
-          <w:lang w:val="ro-RO" w:eastAsia="ro-RO"/>
-          <w14:ligatures w14:val="none"/>
-        </w:rPr>
-      </w:pPr>
-      <w:r>
-        <w:rPr>
-          <w:rFonts w:eastAsia="Times New Roman" w:cs="Times New Roman"/>
-          <w:kern w:val="0"/>
-          <w:szCs w:val="24"/>
-          <w:lang w:val="ro-RO" w:eastAsia="ro-RO"/>
-          <w14:ligatures w14:val="none"/>
-        </w:rPr>
-        <w:t>pierdere='binary_crossentropy': indică funcția de pierdere care este folosită pentru antrenarea rețelei neurale. Pentru problemele de clasificare binară, folosim frecvent funcția de entropie încrucișată binară, sau funcția de entropie încrucișată binară.</w:t>
-      </w:r>
-    </w:p>
-    <w:p>
-      <w:pPr>
-        <w:pStyle w:val="ListParagraph"/>
-        <w:numPr>
-          <w:ilvl w:val="0"/>
-          <w:numId w:val="15"/>
-        </w:numPr>
-        <w:spacing w:after="0" w:line="240" w:lineRule="auto"/>
-        <w:rPr>
-          <w:rFonts w:eastAsia="Times New Roman" w:cs="Times New Roman"/>
-          <w:kern w:val="0"/>
-          <w:szCs w:val="24"/>
-          <w:lang w:val="ro-RO" w:eastAsia="ro-RO"/>
-          <w14:ligatures w14:val="none"/>
-        </w:rPr>
-      </w:pPr>
-      <w:r>
-        <w:rPr>
-          <w:rFonts w:eastAsia="Times New Roman" w:cs="Times New Roman"/>
-          <w:kern w:val="0"/>
-          <w:szCs w:val="24"/>
-          <w:lang w:val="ro-RO" w:eastAsia="ro-RO"/>
-          <w14:ligatures w14:val="none"/>
-        </w:rPr>
-        <w:t xml:space="preserve">metrice=['acuratețe']: Aceasta este metrica specifică pe care dorim să o urmărim în timpul antrenării. În acest caz, folosim acuratețea, care este proporția de exemple clasificate corect din numărul total de exemple. </w:t>
-      </w:r>
-    </w:p>
-    <w:p>
-      <w:pPr>
-        <w:pStyle w:val="ListParagraph"/>
-        <w:spacing w:after="0" w:line="240" w:lineRule="auto"/>
-        <w:rPr>
-          <w:rFonts w:eastAsia="Times New Roman" w:cs="Times New Roman"/>
-          <w:kern w:val="0"/>
-          <w:szCs w:val="24"/>
-          <w:lang w:val="ro-RO" w:eastAsia="ro-RO"/>
-          <w14:ligatures w14:val="none"/>
-        </w:rPr>
-      </w:pPr>
-    </w:p>
-    <w:p>
-      <w:pPr>
-        <w:spacing w:after="0" w:line="240" w:lineRule="auto"/>
-        <w:rPr>
-          <w:rFonts w:eastAsia="Times New Roman" w:cs="Times New Roman"/>
-          <w:kern w:val="0"/>
-          <w:szCs w:val="24"/>
-          <w:lang w:val="ro-RO" w:eastAsia="ro-RO"/>
-          <w14:ligatures w14:val="none"/>
-        </w:rPr>
-      </w:pPr>
-      <w:r>
-        <w:rPr>
-          <w:rFonts w:eastAsia="Times New Roman" w:cs="Times New Roman"/>
-          <w:kern w:val="0"/>
-          <w:szCs w:val="24"/>
-          <w:lang w:val="ro-RO" w:eastAsia="ro-RO"/>
-          <w14:ligatures w14:val="none"/>
-        </w:rPr>
-        <w:t>Acești parametri și straturi au fost ajustați și setați pentru a se potrivi cu specificațiile problemei și cu tipurile de date. Performanța rețelei neurale poate fi semnificativ afectată dacă este ajustată corespunzător.</w:t>
-      </w:r>
+    </w:p>
+    <w:p>
+      <w:pPr>
+        <w:rPr>
+          <w:rFonts w:cs="Times New Roman"/>
+          <w:lang w:val="ro-RO" w:eastAsia="ro-RO"/>
+        </w:rPr>
+      </w:pPr>
     </w:p>
     <w:p>
       <w:pPr>
@@ -7130,7 +7146,7 @@
                     <pic:cNvPicPr/>
                   </pic:nvPicPr>
                   <pic:blipFill>
-                    <a:blip r:embed="rId15"/>
+                    <a:blip r:embed="rId16"/>
                     <a:stretch>
                       <a:fillRect/>
                     </a:stretch>
@@ -7221,29 +7237,39 @@
           <w:lang w:val="ro-RO" w:eastAsia="ro-RO"/>
           <w14:ligatures w14:val="none"/>
         </w:rPr>
+        <w:t>Harta de căldură a matricei de corelație prezintă corelațiile dintre diferitele caracteristici ale setului de date într-un mod grafic. O matrice de corelație este o tabelă care arată coeficienții de corelație între fiecare pereche de caracteristici din setul de date. O scară de culori prezintă valorile matricei, în care fiecare culoare reprezintă un grad diferit de corelație.</w:t>
+      </w:r>
+      <w:r>
+        <w:rPr>
+          <w:rFonts w:eastAsia="Times New Roman" w:cs="Times New Roman"/>
+          <w:kern w:val="0"/>
+          <w:szCs w:val="24"/>
+          <w:lang w:val="ro-RO" w:eastAsia="ro-RO"/>
+          <w14:ligatures w14:val="none"/>
+        </w:rPr>
+        <w:br/>
+      </w:r>
+      <w:r>
+        <w:rPr>
+          <w:rFonts w:eastAsia="Times New Roman" w:cs="Times New Roman"/>
+          <w:kern w:val="0"/>
+          <w:szCs w:val="24"/>
+          <w:lang w:val="ro-RO" w:eastAsia="ro-RO"/>
+          <w14:ligatures w14:val="none"/>
+        </w:rPr>
+        <w:br/>
+        <w:t xml:space="preserve">O hartă de căldură oferă o modalitate rapidă și simplă de a vedea aceste legături. De obicei, valorile de corelație mai mari sunt ilustrate printr-o culoare mai închisă (de exemplu, roșu în </w:t>
+      </w:r>
+      <w:r>
+        <w:rPr>
+          <w:rFonts w:eastAsia="Times New Roman" w:cs="Times New Roman"/>
+          <w:kern w:val="0"/>
+          <w:szCs w:val="24"/>
+          <w:lang w:val="ro-RO" w:eastAsia="ro-RO"/>
+          <w14:ligatures w14:val="none"/>
+        </w:rPr>
         <w:lastRenderedPageBreak/>
-        <w:t>Harta de căldură a matricei de corelație prezintă corelațiile dintre diferitele caracteristici ale setului de date într-un mod grafic. O matrice de corelație este o tabelă care arată coeficienții de corelație între fiecare pereche de caracteristici din setul de date. O scară de culori prezintă valorile matricei, în care fiecare culoare reprezintă un grad diferit de corelație.</w:t>
-      </w:r>
-      <w:r>
-        <w:rPr>
-          <w:rFonts w:eastAsia="Times New Roman" w:cs="Times New Roman"/>
-          <w:kern w:val="0"/>
-          <w:szCs w:val="24"/>
-          <w:lang w:val="ro-RO" w:eastAsia="ro-RO"/>
-          <w14:ligatures w14:val="none"/>
-        </w:rPr>
-        <w:br/>
-      </w:r>
-      <w:r>
-        <w:rPr>
-          <w:rFonts w:eastAsia="Times New Roman" w:cs="Times New Roman"/>
-          <w:kern w:val="0"/>
-          <w:szCs w:val="24"/>
-          <w:lang w:val="ro-RO" w:eastAsia="ro-RO"/>
-          <w14:ligatures w14:val="none"/>
-        </w:rPr>
-        <w:br/>
-        <w:t>O hartă de căldură oferă o modalitate rapidă și simplă de a vedea aceste legături. De obicei, valorile de corelație mai mari sunt ilustrate printr-o culoare mai închisă (de exemplu, roșu în schemele de culori comune), iar valorile de corelație mai mici sunt ilustrate printr-o culoare mai deschisă(de</w:t>
+        <w:t>schemele de culori comune), iar valorile de corelație mai mici sunt ilustrate printr-o culoare mai deschisă(de</w:t>
       </w:r>
       <w:r>
         <w:rPr>
@@ -7336,7 +7362,7 @@
                     <pic:cNvPicPr/>
                   </pic:nvPicPr>
                   <pic:blipFill>
-                    <a:blip r:embed="rId16"/>
+                    <a:blip r:embed="rId17"/>
                     <a:stretch>
                       <a:fillRect/>
                     </a:stretch>
@@ -7459,18 +7485,7 @@
           <w:lang w:val="ro-RO" w:eastAsia="ro-RO"/>
           <w14:ligatures w14:val="none"/>
         </w:rPr>
-        <w:t xml:space="preserve">Acuratețea de validare este o măsură care măsoară cât de bine funcționează un model pe datele de validare. Folosind aceste date de validare, performanța modelului este evaluată pe date pe care nu le-a văzut în timpul antrenamentului. Acuratețea de validare este crucială pentru a verifica </w:t>
-      </w:r>
-      <w:r>
-        <w:rPr>
-          <w:rFonts w:eastAsia="Times New Roman" w:cs="Times New Roman"/>
-          <w:kern w:val="0"/>
-          <w:szCs w:val="24"/>
-          <w:lang w:val="ro-RO" w:eastAsia="ro-RO"/>
-          <w14:ligatures w14:val="none"/>
-        </w:rPr>
-        <w:lastRenderedPageBreak/>
-        <w:t>dacă modelul generalizează corect pe date noi și necunoscute.</w:t>
+        <w:t>Acuratețea de validare este o măsură care măsoară cât de bine funcționează un model pe datele de validare. Folosind aceste date de validare, performanța modelului este evaluată pe date pe care nu le-a văzut în timpul antrenamentului. Acuratețea de validare este crucială pentru a verifica dacă modelul generalizează corect pe date noi și necunoscute.</w:t>
       </w:r>
       <w:r>
         <w:rPr>
@@ -7512,6 +7527,7 @@
           <w:lang w:val="ro-RO" w:eastAsia="ro-RO"/>
           <w14:ligatures w14:val="none"/>
         </w:rPr>
+        <w:lastRenderedPageBreak/>
         <w:t>Supraantrenarea este atunci când modelul se potrivește foarte bine datelor de antrenare, dar nu funcționează bine pe datele de validare. Când modelul nu se potrivește suficient de bine datelor de antrenare, are subantrenare, ceea ce înseamnă că funcționează prost pe datele de validare și de antrenare. Un obiectiv este să oferim un model care se potrivește și generalizează corect pentru a obține o acuratețe ridicată atât pe datele de antrenare, cât și pe cele de validare [19].</w:t>
       </w:r>
     </w:p>
@@ -7544,7 +7560,7 @@
                     <pic:cNvPicPr/>
                   </pic:nvPicPr>
                   <pic:blipFill>
-                    <a:blip r:embed="rId17"/>
+                    <a:blip r:embed="rId18"/>
                     <a:stretch>
                       <a:fillRect/>
                     </a:stretch>
@@ -7689,7 +7705,7 @@
                     <pic:cNvPicPr/>
                   </pic:nvPicPr>
                   <pic:blipFill>
-                    <a:blip r:embed="rId18"/>
+                    <a:blip r:embed="rId19"/>
                     <a:stretch>
                       <a:fillRect/>
                     </a:stretch>
@@ -7756,6 +7772,7 @@
         <w:t>. Acuratețe predicție</w:t>
       </w:r>
     </w:p>
+    <w:p/>
     <w:p>
       <w:pPr>
         <w:pStyle w:val="Heading2"/>
@@ -7765,37 +7782,47 @@
       </w:pPr>
       <w:bookmarkStart w:id="20" w:name="_Toc166414349"/>
       <w:r>
+        <w:t>Discu</w:t>
+      </w:r>
+      <w:r>
+        <w:rPr>
+          <w:lang w:val="ro-RO"/>
+        </w:rPr>
+        <w:t>ții</w:t>
+      </w:r>
+      <w:bookmarkEnd w:id="20"/>
+    </w:p>
+    <w:p>
+      <w:pPr>
+        <w:spacing w:after="0" w:line="240" w:lineRule="auto"/>
+        <w:rPr>
+          <w:rFonts w:eastAsia="Times New Roman" w:cs="Times New Roman"/>
+          <w:kern w:val="0"/>
+          <w:szCs w:val="24"/>
+          <w:lang w:val="ro-RO" w:eastAsia="ro-RO"/>
+          <w14:ligatures w14:val="none"/>
+        </w:rPr>
+      </w:pPr>
+      <w:r>
+        <w:rPr>
+          <w:rFonts w:eastAsia="Times New Roman" w:cs="Times New Roman"/>
+          <w:kern w:val="0"/>
+          <w:szCs w:val="24"/>
+          <w:lang w:val="ro-RO" w:eastAsia="ro-RO"/>
+          <w14:ligatures w14:val="none"/>
+        </w:rPr>
+        <w:t xml:space="preserve">Este important de menționat că compararea directă a rezultatelor între diferite studii poate fi dificilă din cauza variațiilor în seturile de date utilizate, metodele experimentale și alte factori specifici ale fiecărui studiu. Astfel, pentru a ajunge la concluzii relevante și pentru a orienta </w:t>
+      </w:r>
+      <w:r>
+        <w:rPr>
+          <w:rFonts w:eastAsia="Times New Roman" w:cs="Times New Roman"/>
+          <w:kern w:val="0"/>
+          <w:szCs w:val="24"/>
+          <w:lang w:val="ro-RO" w:eastAsia="ro-RO"/>
+          <w14:ligatures w14:val="none"/>
+        </w:rPr>
         <w:lastRenderedPageBreak/>
-        <w:t>Discu</w:t>
-      </w:r>
-      <w:r>
-        <w:rPr>
-          <w:lang w:val="ro-RO"/>
-        </w:rPr>
-        <w:t>ții</w:t>
-      </w:r>
-      <w:bookmarkEnd w:id="20"/>
-    </w:p>
-    <w:p>
-      <w:pPr>
-        <w:spacing w:after="0" w:line="240" w:lineRule="auto"/>
-        <w:rPr>
-          <w:rFonts w:eastAsia="Times New Roman" w:cs="Times New Roman"/>
-          <w:kern w:val="0"/>
-          <w:szCs w:val="24"/>
-          <w:lang w:val="ro-RO" w:eastAsia="ro-RO"/>
-          <w14:ligatures w14:val="none"/>
-        </w:rPr>
-      </w:pPr>
-      <w:r>
-        <w:rPr>
-          <w:rFonts w:eastAsia="Times New Roman" w:cs="Times New Roman"/>
-          <w:kern w:val="0"/>
-          <w:szCs w:val="24"/>
-          <w:lang w:val="ro-RO" w:eastAsia="ro-RO"/>
-          <w14:ligatures w14:val="none"/>
-        </w:rPr>
-        <w:t>Este important de menționat că compararea directă a rezultatelor între diferite studii poate fi dificilă din cauza variațiilor în seturile de date utilizate, metodele experimentale și alte factori specifici ale fiecărui studiu. Astfel, pentru a ajunge la concluzii relevante și pentru a orienta cercetarea viitoare în acest domeniu, este necesară o evaluare și o interpretare adecvate a rezultatelor.</w:t>
+        <w:t>cercetarea viitoare în acest domeniu, este necesară o evaluare și o interpretare adecvate a rezultatelor.</w:t>
       </w:r>
     </w:p>
     <w:p>
@@ -8020,18 +8047,7 @@
           <w:lang w:val="ro-RO" w:eastAsia="ro-RO"/>
           <w14:ligatures w14:val="none"/>
         </w:rPr>
-        <w:t xml:space="preserve">ă perspectivă în diagnosticul medical, care ar putea îmbunătăți eficacitatea și precizia diagnosticului clinic. Cu toate acestea, pentru a confirma fiabilitatea și </w:t>
-      </w:r>
-      <w:r>
-        <w:rPr>
-          <w:rFonts w:eastAsia="Times New Roman" w:cs="Times New Roman"/>
-          <w:kern w:val="0"/>
-          <w:szCs w:val="24"/>
-          <w:lang w:val="ro-RO" w:eastAsia="ro-RO"/>
-          <w14:ligatures w14:val="none"/>
-        </w:rPr>
-        <w:lastRenderedPageBreak/>
-        <w:t>validitatea rezultatelor pe un eșantion mai mare de pacienți, este necesară continuarea cercetărilor și validarea constatărilor.</w:t>
+        <w:t>ă perspectivă în diagnosticul medical, care ar putea îmbunătăți eficacitatea și precizia diagnosticului clinic. Cu toate acestea, pentru a confirma fiabilitatea și validitatea rezultatelor pe un eșantion mai mare de pacienți, este necesară continuarea cercetărilor și validarea constatărilor.</w:t>
       </w:r>
     </w:p>
     <w:p>
@@ -8051,6 +8067,7 @@
       </w:pPr>
       <w:bookmarkStart w:id="22" w:name="_Toc166414351"/>
       <w:r>
+        <w:lastRenderedPageBreak/>
         <w:t>Bibliografie</w:t>
       </w:r>
       <w:bookmarkEnd w:id="22"/>
@@ -8083,7 +8100,7 @@
         </w:rPr>
         <w:t xml:space="preserve">Bellifemine, F., Poggi, A., Rimassa, G. (2001). Developing Multi-agent Systems with JADE. In: Castelfranchi, C., Lespérance, Y. (eds) Intelligent Agents VII Agent Theories Architectures and Languages. ATAL 2000. Lecture Notes in Computer Science(), vol 1986. Springer, Berlin, Heidelberg. </w:t>
       </w:r>
-      <w:hyperlink r:id="rId19" w:history="1">
+      <w:hyperlink r:id="rId20" w:history="1">
         <w:r>
           <w:rPr>
             <w:rStyle w:val="Hyperlink"/>
@@ -8124,7 +8141,7 @@
       <w:r>
         <w:t xml:space="preserve">M. Luck, P. McBurney, and C. Preist. “Agent Technology: Enabling Next Generation Computing,” AgentLink, 2003, see: </w:t>
       </w:r>
-      <w:hyperlink r:id="rId20" w:history="1">
+      <w:hyperlink r:id="rId21" w:history="1">
         <w:r>
           <w:rPr>
             <w:rStyle w:val="Hyperlink"/>
@@ -8171,7 +8188,7 @@
       <w:r>
         <w:t xml:space="preserve">Foundation for Intelligent Physical Agents (FIPA), see: </w:t>
       </w:r>
-      <w:hyperlink r:id="rId21" w:history="1">
+      <w:hyperlink r:id="rId22" w:history="1">
         <w:r>
           <w:rPr>
             <w:rStyle w:val="Hyperlink"/>
@@ -8192,7 +8209,7 @@
       <w:r>
         <w:t xml:space="preserve">JADE – Java Agent DEvelopment Framework, see: </w:t>
       </w:r>
-      <w:hyperlink r:id="rId22" w:history="1">
+      <w:hyperlink r:id="rId23" w:history="1">
         <w:r>
           <w:rPr>
             <w:rStyle w:val="Hyperlink"/>
@@ -8296,7 +8313,7 @@
       <w:r>
         <w:t xml:space="preserve">JADE – Java Agent DEvelopment Framework, see: </w:t>
       </w:r>
-      <w:hyperlink r:id="rId23" w:history="1">
+      <w:hyperlink r:id="rId24" w:history="1">
         <w:r>
           <w:rPr>
             <w:rStyle w:val="Hyperlink"/>
@@ -8314,7 +8331,7 @@
         </w:numPr>
         <w:shd w:val="clear" w:color="auto" w:fill="FFFFFF"/>
       </w:pPr>
-      <w:hyperlink r:id="rId24" w:history="1">
+      <w:hyperlink r:id="rId25" w:history="1">
         <w:r>
           <w:rPr>
             <w:rStyle w:val="Hyperlink"/>
@@ -8332,8 +8349,13 @@
           <w:numId w:val="2"/>
         </w:numPr>
         <w:shd w:val="clear" w:color="auto" w:fill="FFFFFF"/>
-      </w:pPr>
-      <w:hyperlink r:id="rId25" w:history="1">
+        <w:rPr>
+          <w:rStyle w:val="Hyperlink"/>
+          <w:color w:val="auto"/>
+          <w:u w:val="none"/>
+        </w:rPr>
+      </w:pPr>
+      <w:hyperlink r:id="rId26" w:history="1">
         <w:r>
           <w:rPr>
             <w:rStyle w:val="Hyperlink"/>
@@ -8345,6 +8367,30 @@
     </w:p>
     <w:p>
       <w:pPr>
+        <w:pStyle w:val="ListParagraph"/>
+        <w:numPr>
+          <w:ilvl w:val="0"/>
+          <w:numId w:val="2"/>
+        </w:numPr>
+        <w:rPr>
+          <w:rFonts w:eastAsia="Times New Roman" w:cs="Times New Roman"/>
+          <w:kern w:val="0"/>
+          <w:szCs w:val="24"/>
+          <w:lang w:val="ro-RO" w:eastAsia="ro-RO"/>
+        </w:rPr>
+      </w:pPr>
+      <w:r>
+        <w:rPr>
+          <w:rFonts w:eastAsia="Times New Roman" w:cs="Times New Roman"/>
+          <w:kern w:val="0"/>
+          <w:szCs w:val="24"/>
+          <w:lang w:val="ro-RO" w:eastAsia="ro-RO"/>
+        </w:rPr>
+        <w:t>Mehryar Mohri, Afshin Rostamizadeh, Ameet Talwalkar (2012) Foundations of Machine Learning, The MIT Press ISBN 9780262018258.</w:t>
+      </w:r>
+    </w:p>
+    <w:p>
+      <w:pPr>
         <w:pStyle w:val="NormalWeb"/>
         <w:numPr>
           <w:ilvl w:val="0"/>
@@ -8355,7 +8401,7 @@
       <w:r>
         <w:t xml:space="preserve">Andrews, D.F., Herzberg, A.M. (1985). Physical Characteristics of Urines With and Without Crystals. In: Data. Springer Series in Statistics. Springer, New York, NY. </w:t>
       </w:r>
-      <w:hyperlink r:id="rId26" w:history="1">
+      <w:hyperlink r:id="rId27" w:history="1">
         <w:r>
           <w:rPr>
             <w:rStyle w:val="Hyperlink"/>
@@ -8373,7 +8419,7 @@
         </w:numPr>
         <w:shd w:val="clear" w:color="auto" w:fill="FFFFFF"/>
       </w:pPr>
-      <w:hyperlink r:id="rId27" w:anchor=":~:text=Supervised%20learning%20is%20a%20category,the%20input%20and%20the%20outputs." w:history="1">
+      <w:hyperlink r:id="rId28" w:anchor=":~:text=Supervised%20learning%20is%20a%20category,the%20input%20and%20the%20outputs." w:history="1">
         <w:r>
           <w:rPr>
             <w:rStyle w:val="Hyperlink"/>
@@ -8392,7 +8438,7 @@
         </w:numPr>
         <w:shd w:val="clear" w:color="auto" w:fill="FFFFFF"/>
       </w:pPr>
-      <w:hyperlink r:id="rId28" w:history="1">
+      <w:hyperlink r:id="rId29" w:history="1">
         <w:r>
           <w:rPr>
             <w:rStyle w:val="Hyperlink"/>
@@ -8411,7 +8457,7 @@
         </w:numPr>
         <w:shd w:val="clear" w:color="auto" w:fill="FFFFFF"/>
       </w:pPr>
-      <w:hyperlink r:id="rId29" w:history="1">
+      <w:hyperlink r:id="rId30" w:history="1">
         <w:r>
           <w:rPr>
             <w:rStyle w:val="Hyperlink"/>
@@ -8422,7 +8468,7 @@
       </w:hyperlink>
     </w:p>
     <w:sectPr>
-      <w:footerReference w:type="default" r:id="rId30"/>
+      <w:footerReference w:type="default" r:id="rId31"/>
       <w:pgSz w:w="12240" w:h="15840"/>
       <w:pgMar w:top="1440" w:right="1440" w:bottom="1440" w:left="1440" w:header="720" w:footer="720" w:gutter="0"/>
       <w:pgNumType w:start="1"/>
@@ -10327,6 +10373,232 @@
     </w:lvl>
   </w:abstractNum>
   <w:abstractNum w:abstractNumId="16" w15:restartNumberingAfterBreak="0">
+    <w:nsid w:val="3C34637C"/>
+    <w:multiLevelType w:val="hybridMultilevel"/>
+    <w:tmpl w:val="9FCE362C"/>
+    <w:lvl w:ilvl="0" w:tplc="04180001">
+      <w:start w:val="1"/>
+      <w:numFmt w:val="bullet"/>
+      <w:lvlText w:val=""/>
+      <w:lvlJc w:val="left"/>
+      <w:pPr>
+        <w:ind w:left="720" w:hanging="360"/>
+      </w:pPr>
+      <w:rPr>
+        <w:rFonts w:ascii="Symbol" w:hAnsi="Symbol" w:hint="default"/>
+      </w:rPr>
+    </w:lvl>
+    <w:lvl w:ilvl="1" w:tplc="04180003" w:tentative="1">
+      <w:start w:val="1"/>
+      <w:numFmt w:val="bullet"/>
+      <w:lvlText w:val="o"/>
+      <w:lvlJc w:val="left"/>
+      <w:pPr>
+        <w:ind w:left="1440" w:hanging="360"/>
+      </w:pPr>
+      <w:rPr>
+        <w:rFonts w:ascii="Courier New" w:hAnsi="Courier New" w:cs="Courier New" w:hint="default"/>
+      </w:rPr>
+    </w:lvl>
+    <w:lvl w:ilvl="2" w:tplc="04180005" w:tentative="1">
+      <w:start w:val="1"/>
+      <w:numFmt w:val="bullet"/>
+      <w:lvlText w:val=""/>
+      <w:lvlJc w:val="left"/>
+      <w:pPr>
+        <w:ind w:left="2160" w:hanging="360"/>
+      </w:pPr>
+      <w:rPr>
+        <w:rFonts w:ascii="Wingdings" w:hAnsi="Wingdings" w:hint="default"/>
+      </w:rPr>
+    </w:lvl>
+    <w:lvl w:ilvl="3" w:tplc="04180001" w:tentative="1">
+      <w:start w:val="1"/>
+      <w:numFmt w:val="bullet"/>
+      <w:lvlText w:val=""/>
+      <w:lvlJc w:val="left"/>
+      <w:pPr>
+        <w:ind w:left="2880" w:hanging="360"/>
+      </w:pPr>
+      <w:rPr>
+        <w:rFonts w:ascii="Symbol" w:hAnsi="Symbol" w:hint="default"/>
+      </w:rPr>
+    </w:lvl>
+    <w:lvl w:ilvl="4" w:tplc="04180003" w:tentative="1">
+      <w:start w:val="1"/>
+      <w:numFmt w:val="bullet"/>
+      <w:lvlText w:val="o"/>
+      <w:lvlJc w:val="left"/>
+      <w:pPr>
+        <w:ind w:left="3600" w:hanging="360"/>
+      </w:pPr>
+      <w:rPr>
+        <w:rFonts w:ascii="Courier New" w:hAnsi="Courier New" w:cs="Courier New" w:hint="default"/>
+      </w:rPr>
+    </w:lvl>
+    <w:lvl w:ilvl="5" w:tplc="04180005" w:tentative="1">
+      <w:start w:val="1"/>
+      <w:numFmt w:val="bullet"/>
+      <w:lvlText w:val=""/>
+      <w:lvlJc w:val="left"/>
+      <w:pPr>
+        <w:ind w:left="4320" w:hanging="360"/>
+      </w:pPr>
+      <w:rPr>
+        <w:rFonts w:ascii="Wingdings" w:hAnsi="Wingdings" w:hint="default"/>
+      </w:rPr>
+    </w:lvl>
+    <w:lvl w:ilvl="6" w:tplc="04180001" w:tentative="1">
+      <w:start w:val="1"/>
+      <w:numFmt w:val="bullet"/>
+      <w:lvlText w:val=""/>
+      <w:lvlJc w:val="left"/>
+      <w:pPr>
+        <w:ind w:left="5040" w:hanging="360"/>
+      </w:pPr>
+      <w:rPr>
+        <w:rFonts w:ascii="Symbol" w:hAnsi="Symbol" w:hint="default"/>
+      </w:rPr>
+    </w:lvl>
+    <w:lvl w:ilvl="7" w:tplc="04180003" w:tentative="1">
+      <w:start w:val="1"/>
+      <w:numFmt w:val="bullet"/>
+      <w:lvlText w:val="o"/>
+      <w:lvlJc w:val="left"/>
+      <w:pPr>
+        <w:ind w:left="5760" w:hanging="360"/>
+      </w:pPr>
+      <w:rPr>
+        <w:rFonts w:ascii="Courier New" w:hAnsi="Courier New" w:cs="Courier New" w:hint="default"/>
+      </w:rPr>
+    </w:lvl>
+    <w:lvl w:ilvl="8" w:tplc="04180005" w:tentative="1">
+      <w:start w:val="1"/>
+      <w:numFmt w:val="bullet"/>
+      <w:lvlText w:val=""/>
+      <w:lvlJc w:val="left"/>
+      <w:pPr>
+        <w:ind w:left="6480" w:hanging="360"/>
+      </w:pPr>
+      <w:rPr>
+        <w:rFonts w:ascii="Wingdings" w:hAnsi="Wingdings" w:hint="default"/>
+      </w:rPr>
+    </w:lvl>
+  </w:abstractNum>
+  <w:abstractNum w:abstractNumId="17" w15:restartNumberingAfterBreak="0">
+    <w:nsid w:val="3F3355A4"/>
+    <w:multiLevelType w:val="hybridMultilevel"/>
+    <w:tmpl w:val="84BC85E8"/>
+    <w:lvl w:ilvl="0" w:tplc="04180001">
+      <w:start w:val="1"/>
+      <w:numFmt w:val="bullet"/>
+      <w:lvlText w:val=""/>
+      <w:lvlJc w:val="left"/>
+      <w:pPr>
+        <w:ind w:left="720" w:hanging="360"/>
+      </w:pPr>
+      <w:rPr>
+        <w:rFonts w:ascii="Symbol" w:hAnsi="Symbol" w:hint="default"/>
+      </w:rPr>
+    </w:lvl>
+    <w:lvl w:ilvl="1" w:tplc="04180003" w:tentative="1">
+      <w:start w:val="1"/>
+      <w:numFmt w:val="bullet"/>
+      <w:lvlText w:val="o"/>
+      <w:lvlJc w:val="left"/>
+      <w:pPr>
+        <w:ind w:left="1440" w:hanging="360"/>
+      </w:pPr>
+      <w:rPr>
+        <w:rFonts w:ascii="Courier New" w:hAnsi="Courier New" w:cs="Courier New" w:hint="default"/>
+      </w:rPr>
+    </w:lvl>
+    <w:lvl w:ilvl="2" w:tplc="04180005" w:tentative="1">
+      <w:start w:val="1"/>
+      <w:numFmt w:val="bullet"/>
+      <w:lvlText w:val=""/>
+      <w:lvlJc w:val="left"/>
+      <w:pPr>
+        <w:ind w:left="2160" w:hanging="360"/>
+      </w:pPr>
+      <w:rPr>
+        <w:rFonts w:ascii="Wingdings" w:hAnsi="Wingdings" w:hint="default"/>
+      </w:rPr>
+    </w:lvl>
+    <w:lvl w:ilvl="3" w:tplc="04180001" w:tentative="1">
+      <w:start w:val="1"/>
+      <w:numFmt w:val="bullet"/>
+      <w:lvlText w:val=""/>
+      <w:lvlJc w:val="left"/>
+      <w:pPr>
+        <w:ind w:left="2880" w:hanging="360"/>
+      </w:pPr>
+      <w:rPr>
+        <w:rFonts w:ascii="Symbol" w:hAnsi="Symbol" w:hint="default"/>
+      </w:rPr>
+    </w:lvl>
+    <w:lvl w:ilvl="4" w:tplc="04180003" w:tentative="1">
+      <w:start w:val="1"/>
+      <w:numFmt w:val="bullet"/>
+      <w:lvlText w:val="o"/>
+      <w:lvlJc w:val="left"/>
+      <w:pPr>
+        <w:ind w:left="3600" w:hanging="360"/>
+      </w:pPr>
+      <w:rPr>
+        <w:rFonts w:ascii="Courier New" w:hAnsi="Courier New" w:cs="Courier New" w:hint="default"/>
+      </w:rPr>
+    </w:lvl>
+    <w:lvl w:ilvl="5" w:tplc="04180005" w:tentative="1">
+      <w:start w:val="1"/>
+      <w:numFmt w:val="bullet"/>
+      <w:lvlText w:val=""/>
+      <w:lvlJc w:val="left"/>
+      <w:pPr>
+        <w:ind w:left="4320" w:hanging="360"/>
+      </w:pPr>
+      <w:rPr>
+        <w:rFonts w:ascii="Wingdings" w:hAnsi="Wingdings" w:hint="default"/>
+      </w:rPr>
+    </w:lvl>
+    <w:lvl w:ilvl="6" w:tplc="04180001" w:tentative="1">
+      <w:start w:val="1"/>
+      <w:numFmt w:val="bullet"/>
+      <w:lvlText w:val=""/>
+      <w:lvlJc w:val="left"/>
+      <w:pPr>
+        <w:ind w:left="5040" w:hanging="360"/>
+      </w:pPr>
+      <w:rPr>
+        <w:rFonts w:ascii="Symbol" w:hAnsi="Symbol" w:hint="default"/>
+      </w:rPr>
+    </w:lvl>
+    <w:lvl w:ilvl="7" w:tplc="04180003" w:tentative="1">
+      <w:start w:val="1"/>
+      <w:numFmt w:val="bullet"/>
+      <w:lvlText w:val="o"/>
+      <w:lvlJc w:val="left"/>
+      <w:pPr>
+        <w:ind w:left="5760" w:hanging="360"/>
+      </w:pPr>
+      <w:rPr>
+        <w:rFonts w:ascii="Courier New" w:hAnsi="Courier New" w:cs="Courier New" w:hint="default"/>
+      </w:rPr>
+    </w:lvl>
+    <w:lvl w:ilvl="8" w:tplc="04180005" w:tentative="1">
+      <w:start w:val="1"/>
+      <w:numFmt w:val="bullet"/>
+      <w:lvlText w:val=""/>
+      <w:lvlJc w:val="left"/>
+      <w:pPr>
+        <w:ind w:left="6480" w:hanging="360"/>
+      </w:pPr>
+      <w:rPr>
+        <w:rFonts w:ascii="Wingdings" w:hAnsi="Wingdings" w:hint="default"/>
+      </w:rPr>
+    </w:lvl>
+  </w:abstractNum>
+  <w:abstractNum w:abstractNumId="18" w15:restartNumberingAfterBreak="0">
     <w:nsid w:val="410C3577"/>
     <w:multiLevelType w:val="hybridMultilevel"/>
     <w:tmpl w:val="647AF450"/>
@@ -10415,7 +10687,7 @@
       </w:pPr>
     </w:lvl>
   </w:abstractNum>
-  <w:abstractNum w:abstractNumId="17" w15:restartNumberingAfterBreak="0">
+  <w:abstractNum w:abstractNumId="19" w15:restartNumberingAfterBreak="0">
     <w:nsid w:val="45DA0498"/>
     <w:multiLevelType w:val="hybridMultilevel"/>
     <w:tmpl w:val="BD04EE80"/>
@@ -10528,7 +10800,7 @@
       </w:rPr>
     </w:lvl>
   </w:abstractNum>
-  <w:abstractNum w:abstractNumId="18" w15:restartNumberingAfterBreak="0">
+  <w:abstractNum w:abstractNumId="20" w15:restartNumberingAfterBreak="0">
     <w:nsid w:val="4E3215D8"/>
     <w:multiLevelType w:val="hybridMultilevel"/>
     <w:tmpl w:val="7DB2BB0A"/>
@@ -10617,7 +10889,7 @@
       </w:pPr>
     </w:lvl>
   </w:abstractNum>
-  <w:abstractNum w:abstractNumId="19" w15:restartNumberingAfterBreak="0">
+  <w:abstractNum w:abstractNumId="21" w15:restartNumberingAfterBreak="0">
     <w:nsid w:val="511E3740"/>
     <w:multiLevelType w:val="hybridMultilevel"/>
     <w:tmpl w:val="97983320"/>
@@ -10730,7 +11002,7 @@
       </w:rPr>
     </w:lvl>
   </w:abstractNum>
-  <w:abstractNum w:abstractNumId="20" w15:restartNumberingAfterBreak="0">
+  <w:abstractNum w:abstractNumId="22" w15:restartNumberingAfterBreak="0">
     <w:nsid w:val="583530FF"/>
     <w:multiLevelType w:val="hybridMultilevel"/>
     <w:tmpl w:val="319451A8"/>
@@ -10843,7 +11115,7 @@
       </w:rPr>
     </w:lvl>
   </w:abstractNum>
-  <w:abstractNum w:abstractNumId="21" w15:restartNumberingAfterBreak="0">
+  <w:abstractNum w:abstractNumId="23" w15:restartNumberingAfterBreak="0">
     <w:nsid w:val="5BAD43A6"/>
     <w:multiLevelType w:val="hybridMultilevel"/>
     <w:tmpl w:val="A2DEBB76"/>
@@ -10956,7 +11228,7 @@
       </w:rPr>
     </w:lvl>
   </w:abstractNum>
-  <w:abstractNum w:abstractNumId="22" w15:restartNumberingAfterBreak="0">
+  <w:abstractNum w:abstractNumId="24" w15:restartNumberingAfterBreak="0">
     <w:nsid w:val="618B5902"/>
     <w:multiLevelType w:val="hybridMultilevel"/>
     <w:tmpl w:val="6D7C9AC8"/>
@@ -11046,7 +11318,7 @@
       </w:pPr>
     </w:lvl>
   </w:abstractNum>
-  <w:abstractNum w:abstractNumId="23" w15:restartNumberingAfterBreak="0">
+  <w:abstractNum w:abstractNumId="25" w15:restartNumberingAfterBreak="0">
     <w:nsid w:val="6DD859B0"/>
     <w:multiLevelType w:val="hybridMultilevel"/>
     <w:tmpl w:val="024446A8"/>
@@ -11159,7 +11431,7 @@
       </w:rPr>
     </w:lvl>
   </w:abstractNum>
-  <w:abstractNum w:abstractNumId="24" w15:restartNumberingAfterBreak="0">
+  <w:abstractNum w:abstractNumId="26" w15:restartNumberingAfterBreak="0">
     <w:nsid w:val="77357C3C"/>
     <w:multiLevelType w:val="hybridMultilevel"/>
     <w:tmpl w:val="CD048F52"/>
@@ -11272,7 +11544,7 @@
       </w:rPr>
     </w:lvl>
   </w:abstractNum>
-  <w:abstractNum w:abstractNumId="25" w15:restartNumberingAfterBreak="0">
+  <w:abstractNum w:abstractNumId="27" w15:restartNumberingAfterBreak="0">
     <w:nsid w:val="7AE746AF"/>
     <w:multiLevelType w:val="hybridMultilevel"/>
     <w:tmpl w:val="610092D6"/>
@@ -11361,7 +11633,7 @@
       </w:pPr>
     </w:lvl>
   </w:abstractNum>
-  <w:abstractNum w:abstractNumId="26" w15:restartNumberingAfterBreak="0">
+  <w:abstractNum w:abstractNumId="28" w15:restartNumberingAfterBreak="0">
     <w:nsid w:val="7EAF5979"/>
     <w:multiLevelType w:val="hybridMultilevel"/>
     <w:tmpl w:val="5F4A08D6"/>
@@ -11478,7 +11750,7 @@
     <w:abstractNumId w:val="0"/>
   </w:num>
   <w:num w:numId="2" w16cid:durableId="919556152">
-    <w:abstractNumId w:val="22"/>
+    <w:abstractNumId w:val="24"/>
   </w:num>
   <w:num w:numId="3" w16cid:durableId="1803225871">
     <w:abstractNumId w:val="1"/>
@@ -11487,25 +11759,25 @@
     <w:abstractNumId w:val="7"/>
   </w:num>
   <w:num w:numId="5" w16cid:durableId="937757718">
-    <w:abstractNumId w:val="21"/>
+    <w:abstractNumId w:val="23"/>
   </w:num>
   <w:num w:numId="6" w16cid:durableId="923495033">
-    <w:abstractNumId w:val="24"/>
+    <w:abstractNumId w:val="26"/>
   </w:num>
   <w:num w:numId="7" w16cid:durableId="427432478">
     <w:abstractNumId w:val="10"/>
   </w:num>
   <w:num w:numId="8" w16cid:durableId="193540304">
-    <w:abstractNumId w:val="17"/>
+    <w:abstractNumId w:val="19"/>
   </w:num>
   <w:num w:numId="9" w16cid:durableId="480774454">
-    <w:abstractNumId w:val="26"/>
+    <w:abstractNumId w:val="28"/>
   </w:num>
   <w:num w:numId="10" w16cid:durableId="344939123">
     <w:abstractNumId w:val="14"/>
   </w:num>
   <w:num w:numId="11" w16cid:durableId="784353657">
-    <w:abstractNumId w:val="16"/>
+    <w:abstractNumId w:val="18"/>
   </w:num>
   <w:num w:numId="12" w16cid:durableId="1645085482">
     <w:abstractNumId w:val="4"/>
@@ -11514,7 +11786,7 @@
     <w:abstractNumId w:val="3"/>
   </w:num>
   <w:num w:numId="14" w16cid:durableId="1766731784">
-    <w:abstractNumId w:val="20"/>
+    <w:abstractNumId w:val="22"/>
   </w:num>
   <w:num w:numId="15" w16cid:durableId="1702248139">
     <w:abstractNumId w:val="11"/>
@@ -11523,13 +11795,13 @@
     <w:abstractNumId w:val="13"/>
   </w:num>
   <w:num w:numId="17" w16cid:durableId="102965682">
-    <w:abstractNumId w:val="23"/>
+    <w:abstractNumId w:val="25"/>
   </w:num>
   <w:num w:numId="18" w16cid:durableId="280965895">
-    <w:abstractNumId w:val="25"/>
+    <w:abstractNumId w:val="27"/>
   </w:num>
   <w:num w:numId="19" w16cid:durableId="1478230774">
-    <w:abstractNumId w:val="18"/>
+    <w:abstractNumId w:val="20"/>
   </w:num>
   <w:num w:numId="20" w16cid:durableId="1505700693">
     <w:abstractNumId w:val="6"/>
@@ -11547,13 +11819,19 @@
     <w:abstractNumId w:val="12"/>
   </w:num>
   <w:num w:numId="25" w16cid:durableId="1893343495">
-    <w:abstractNumId w:val="19"/>
+    <w:abstractNumId w:val="21"/>
   </w:num>
   <w:num w:numId="26" w16cid:durableId="434980805">
     <w:abstractNumId w:val="5"/>
   </w:num>
   <w:num w:numId="27" w16cid:durableId="505824934">
     <w:abstractNumId w:val="2"/>
+  </w:num>
+  <w:num w:numId="28" w16cid:durableId="688221696">
+    <w:abstractNumId w:val="16"/>
+  </w:num>
+  <w:num w:numId="29" w16cid:durableId="271397905">
+    <w:abstractNumId w:val="17"/>
   </w:num>
 </w:numbering>
 </file>
@@ -12934,10 +13212,6 @@
 </file>
 
 <file path=customXml/item1.xml><?xml version="1.0" encoding="utf-8"?>
-<b:Sources xmlns:b="http://schemas.openxmlformats.org/officeDocument/2006/bibliography" xmlns="http://schemas.openxmlformats.org/officeDocument/2006/bibliography" SelectedStyle="\APASixthEditionOfficeOnline.xsl" StyleName="APA" Version="6"/>
-</file>
-
-<file path=customXml/item2.xml><?xml version="1.0" encoding="utf-8"?>
 <ct:contentTypeSchema xmlns:ct="http://schemas.microsoft.com/office/2006/metadata/contentType" xmlns:ma="http://schemas.microsoft.com/office/2006/metadata/properties/metaAttributes" ct:_="" ma:_="" ma:contentTypeName="Document" ma:contentTypeID="0x0101004C7E8DBBBC43E046BC06DC4BC150677F" ma:contentTypeVersion="5" ma:contentTypeDescription="Create a new document." ma:contentTypeScope="" ma:versionID="c07036b741fead1b6921dfa379df8194">
   <xsd:schema xmlns:xsd="http://www.w3.org/2001/XMLSchema" xmlns:xs="http://www.w3.org/2001/XMLSchema" xmlns:p="http://schemas.microsoft.com/office/2006/metadata/properties" xmlns:ns3="e42a6c97-6d27-4aa7-a6cf-05d478809b85" targetNamespace="http://schemas.microsoft.com/office/2006/metadata/properties" ma:root="true" ma:fieldsID="c1fa5c538f92b7a4e004c30516dc5058" ns3:_="">
     <xsd:import namespace="e42a6c97-6d27-4aa7-a6cf-05d478809b85"/>
@@ -13087,7 +13361,19 @@
 </ct:contentTypeSchema>
 </file>
 
+<file path=customXml/item2.xml><?xml version="1.0" encoding="utf-8"?>
+<b:Sources xmlns:b="http://schemas.openxmlformats.org/officeDocument/2006/bibliography" xmlns="http://schemas.openxmlformats.org/officeDocument/2006/bibliography" SelectedStyle="\APASixthEditionOfficeOnline.xsl" StyleName="APA" Version="6"/>
+</file>
+
 <file path=customXml/item3.xml><?xml version="1.0" encoding="utf-8"?>
+<p:properties xmlns:p="http://schemas.microsoft.com/office/2006/metadata/properties" xmlns:xsi="http://www.w3.org/2001/XMLSchema-instance" xmlns:pc="http://schemas.microsoft.com/office/infopath/2007/PartnerControls">
+  <documentManagement>
+    <_activity xmlns="e42a6c97-6d27-4aa7-a6cf-05d478809b85" xsi:nil="true"/>
+  </documentManagement>
+</p:properties>
+</file>
+
+<file path=customXml/item4.xml><?xml version="1.0" encoding="utf-8"?>
 <?mso-contentType ?>
 <FormTemplates xmlns="http://schemas.microsoft.com/sharepoint/v3/contenttype/forms">
   <Display>DocumentLibraryForm</Display>
@@ -13096,23 +13382,7 @@
 </FormTemplates>
 </file>
 
-<file path=customXml/item4.xml><?xml version="1.0" encoding="utf-8"?>
-<p:properties xmlns:p="http://schemas.microsoft.com/office/2006/metadata/properties" xmlns:xsi="http://www.w3.org/2001/XMLSchema-instance" xmlns:pc="http://schemas.microsoft.com/office/infopath/2007/PartnerControls">
-  <documentManagement>
-    <_activity xmlns="e42a6c97-6d27-4aa7-a6cf-05d478809b85" xsi:nil="true"/>
-  </documentManagement>
-</p:properties>
-</file>
-
 <file path=customXml/itemProps1.xml><?xml version="1.0" encoding="utf-8"?>
-<ds:datastoreItem xmlns:ds="http://schemas.openxmlformats.org/officeDocument/2006/customXml" ds:itemID="{F50F8DD4-6B39-4E0C-94D8-D88B19D4B416}">
-  <ds:schemaRefs>
-    <ds:schemaRef ds:uri="http://schemas.openxmlformats.org/officeDocument/2006/bibliography"/>
-  </ds:schemaRefs>
-</ds:datastoreItem>
-</file>
-
-<file path=customXml/itemProps2.xml><?xml version="1.0" encoding="utf-8"?>
 <ds:datastoreItem xmlns:ds="http://schemas.openxmlformats.org/officeDocument/2006/customXml" ds:itemID="{24A74E35-4894-48BF-8FD3-414B0A6D4587}">
   <ds:schemaRefs>
     <ds:schemaRef ds:uri="http://schemas.microsoft.com/office/2006/metadata/contentType"/>
@@ -13130,26 +13400,28 @@
 </ds:datastoreItem>
 </file>
 
+<file path=customXml/itemProps2.xml><?xml version="1.0" encoding="utf-8"?>
+<ds:datastoreItem xmlns:ds="http://schemas.openxmlformats.org/officeDocument/2006/customXml" ds:itemID="{F50F8DD4-6B39-4E0C-94D8-D88B19D4B416}">
+  <ds:schemaRefs>
+    <ds:schemaRef ds:uri="http://schemas.openxmlformats.org/officeDocument/2006/bibliography"/>
+  </ds:schemaRefs>
+</ds:datastoreItem>
+</file>
+
 <file path=customXml/itemProps3.xml><?xml version="1.0" encoding="utf-8"?>
+<ds:datastoreItem xmlns:ds="http://schemas.openxmlformats.org/officeDocument/2006/customXml" ds:itemID="{C5F4F938-90F0-45C1-BDD4-B1E7946550BD}">
+  <ds:schemaRefs>
+    <ds:schemaRef ds:uri="http://schemas.microsoft.com/office/2006/metadata/properties"/>
+    <ds:schemaRef ds:uri="http://schemas.microsoft.com/office/infopath/2007/PartnerControls"/>
+    <ds:schemaRef ds:uri="e42a6c97-6d27-4aa7-a6cf-05d478809b85"/>
+  </ds:schemaRefs>
+</ds:datastoreItem>
+</file>
+
+<file path=customXml/itemProps4.xml><?xml version="1.0" encoding="utf-8"?>
 <ds:datastoreItem xmlns:ds="http://schemas.openxmlformats.org/officeDocument/2006/customXml" ds:itemID="{7AF0C4EE-7092-462F-ACD7-F1287D195CA4}">
   <ds:schemaRefs>
     <ds:schemaRef ds:uri="http://schemas.microsoft.com/sharepoint/v3/contenttype/forms"/>
   </ds:schemaRefs>
 </ds:datastoreItem>
-</file>
-
-<file path=customXml/itemProps4.xml><?xml version="1.0" encoding="utf-8"?>
-<ds:datastoreItem xmlns:ds="http://schemas.openxmlformats.org/officeDocument/2006/customXml" ds:itemID="{C5F4F938-90F0-45C1-BDD4-B1E7946550BD}">
-  <ds:schemaRefs>
-    <ds:schemaRef ds:uri="http://purl.org/dc/terms/"/>
-    <ds:schemaRef ds:uri="http://schemas.openxmlformats.org/package/2006/metadata/core-properties"/>
-    <ds:schemaRef ds:uri="http://schemas.microsoft.com/office/2006/documentManagement/types"/>
-    <ds:schemaRef ds:uri="http://schemas.microsoft.com/office/infopath/2007/PartnerControls"/>
-    <ds:schemaRef ds:uri="http://purl.org/dc/elements/1.1/"/>
-    <ds:schemaRef ds:uri="http://schemas.microsoft.com/office/2006/metadata/properties"/>
-    <ds:schemaRef ds:uri="e42a6c97-6d27-4aa7-a6cf-05d478809b85"/>
-    <ds:schemaRef ds:uri="http://www.w3.org/XML/1998/namespace"/>
-    <ds:schemaRef ds:uri="http://purl.org/dc/dcmitype/"/>
-  </ds:schemaRefs>
-</ds:datastoreItem>
 </file>
</xml_diff>

<commit_message>
Added agents chapter, still in work
</commit_message>
<xml_diff>
--- a/Sistem multi-agent de gestionare a analizelor pentru prezicerea pietrelor la rinichi.docx
+++ b/Sistem multi-agent de gestionare a analizelor pentru prezicerea pietrelor la rinichi.docx
@@ -14,7 +14,60 @@
       <w:bookmarkStart w:id="0" w:name="_Toc162181740"/>
       <w:bookmarkStart w:id="1" w:name="_Toc162181913"/>
       <w:bookmarkStart w:id="2" w:name="_Toc162182908"/>
-      <w:bookmarkStart w:id="3" w:name="_Toc166414333"/>
+    </w:p>
+    <w:p>
+      <w:pPr>
+        <w:pStyle w:val="Heading1"/>
+        <w:jc w:val="center"/>
+        <w:rPr>
+          <w:rFonts w:ascii="Times New Roman" w:hAnsi="Times New Roman" w:cs="Times New Roman"/>
+          <w:shd w:val="clear" w:color="auto" w:fill="FFFFFF"/>
+        </w:rPr>
+      </w:pPr>
+      <w:bookmarkStart w:id="3" w:name="_Toc166442003"/>
+      <w:r>
+        <w:rPr>
+          <w:rFonts w:ascii="Times New Roman" w:hAnsi="Times New Roman" w:cs="Times New Roman"/>
+          <w:shd w:val="clear" w:color="auto" w:fill="FFFFFF"/>
+        </w:rPr>
+        <w:t>Universitatea de Medicină, Farmacie, Științe și Tehnologie „George Emil Palade” din Târgu Mureș</w:t>
+      </w:r>
+      <w:bookmarkEnd w:id="3"/>
+    </w:p>
+    <w:p/>
+    <w:p/>
+    <w:p/>
+    <w:p/>
+    <w:p/>
+    <w:p/>
+    <w:p>
+      <w:pPr>
+        <w:pStyle w:val="Heading1"/>
+        <w:jc w:val="center"/>
+        <w:rPr>
+          <w:rFonts w:ascii="Times New Roman" w:hAnsi="Times New Roman" w:cs="Times New Roman"/>
+          <w:shd w:val="clear" w:color="auto" w:fill="FFFFFF"/>
+        </w:rPr>
+      </w:pPr>
+      <w:bookmarkStart w:id="4" w:name="_Toc166442004"/>
+      <w:r>
+        <w:t xml:space="preserve">LUCRARE DE </w:t>
+      </w:r>
+      <w:r>
+        <w:t>DISERTAȚIE</w:t>
+      </w:r>
+      <w:bookmarkEnd w:id="4"/>
+    </w:p>
+    <w:p>
+      <w:pPr>
+        <w:pStyle w:val="Heading1"/>
+        <w:jc w:val="center"/>
+        <w:rPr>
+          <w:rFonts w:ascii="Times New Roman" w:hAnsi="Times New Roman" w:cs="Times New Roman"/>
+          <w:shd w:val="clear" w:color="auto" w:fill="FFFFFF"/>
+        </w:rPr>
+      </w:pPr>
+      <w:bookmarkStart w:id="5" w:name="_Toc166442005"/>
       <w:r>
         <w:rPr>
           <w:rFonts w:ascii="Times New Roman" w:hAnsi="Times New Roman" w:cs="Times New Roman"/>
@@ -25,14 +78,7 @@
       <w:bookmarkEnd w:id="0"/>
       <w:bookmarkEnd w:id="1"/>
       <w:bookmarkEnd w:id="2"/>
-      <w:bookmarkEnd w:id="3"/>
-    </w:p>
-    <w:p>
-      <w:pPr>
-        <w:rPr>
-          <w:rFonts w:cs="Times New Roman"/>
-        </w:rPr>
-      </w:pPr>
+      <w:bookmarkEnd w:id="5"/>
     </w:p>
     <w:p>
       <w:pPr>
@@ -41,6 +87,48 @@
           <w:rFonts w:cs="Times New Roman"/>
         </w:rPr>
       </w:pPr>
+    </w:p>
+    <w:p/>
+    <w:p/>
+    <w:p/>
+    <w:p/>
+    <w:p/>
+    <w:p>
+      <w:pPr>
+        <w:jc w:val="left"/>
+      </w:pPr>
+    </w:p>
+    <w:p>
+      <w:pPr>
+        <w:jc w:val="left"/>
+      </w:pPr>
+      <w:r>
+        <w:t xml:space="preserve">                 </w:t>
+      </w:r>
+      <w:r>
+        <w:t>Coordonator proiect:</w:t>
+      </w:r>
+      <w:r>
+        <w:t xml:space="preserve">                                                                               </w:t>
+      </w:r>
+      <w:r>
+        <w:t>Student</w:t>
+      </w:r>
+      <w:r>
+        <w:t xml:space="preserve">:                                            </w:t>
+      </w:r>
+      <w:r>
+        <w:t>Prof. univ. dr. abil. IANTOVICS László-Barna</w:t>
+      </w:r>
+      <w:r>
+        <w:t xml:space="preserve"> </w:t>
+      </w:r>
+      <w:r>
+        <w:t xml:space="preserve">                                  ing. PASCAL</w:t>
+      </w:r>
+      <w:r>
+        <w:t xml:space="preserve"> Vasile-Marian</w:t>
+      </w:r>
     </w:p>
     <w:sdt>
       <w:sdtPr>
@@ -111,7 +199,6 @@
             </w:rPr>
             <w:fldChar w:fldCharType="separate"/>
           </w:r>
-          <w:hyperlink w:anchor="_Toc166414333" w:history="1"/>
         </w:p>
         <w:p>
           <w:pPr>
@@ -126,7 +213,7 @@
               <w:lang w:val="ro-RO" w:eastAsia="ro-RO"/>
             </w:rPr>
           </w:pPr>
-          <w:hyperlink w:anchor="_Toc166414334" w:history="1">
+          <w:hyperlink w:anchor="_Toc166442006" w:history="1">
             <w:r>
               <w:rPr>
                 <w:rStyle w:val="Hyperlink"/>
@@ -153,7 +240,7 @@
                 <w:noProof/>
                 <w:webHidden/>
               </w:rPr>
-              <w:instrText xml:space="preserve"> PAGEREF _Toc166414334 \h </w:instrText>
+              <w:instrText xml:space="preserve"> PAGEREF _Toc166442006 \h </w:instrText>
             </w:r>
             <w:r>
               <w:rPr>
@@ -173,7 +260,7 @@
                 <w:noProof/>
                 <w:webHidden/>
               </w:rPr>
-              <w:t>2</w:t>
+              <w:t>3</w:t>
             </w:r>
             <w:r>
               <w:rPr>
@@ -197,7 +284,7 @@
               <w:lang w:val="ro-RO" w:eastAsia="ro-RO"/>
             </w:rPr>
           </w:pPr>
-          <w:hyperlink w:anchor="_Toc166414335" w:history="1">
+          <w:hyperlink w:anchor="_Toc166442007" w:history="1">
             <w:r>
               <w:rPr>
                 <w:rStyle w:val="Hyperlink"/>
@@ -224,7 +311,7 @@
                 <w:noProof/>
                 <w:webHidden/>
               </w:rPr>
-              <w:instrText xml:space="preserve"> PAGEREF _Toc166414335 \h </w:instrText>
+              <w:instrText xml:space="preserve"> PAGEREF _Toc166442007 \h </w:instrText>
             </w:r>
             <w:r>
               <w:rPr>
@@ -244,7 +331,7 @@
                 <w:noProof/>
                 <w:webHidden/>
               </w:rPr>
-              <w:t>3</w:t>
+              <w:t>4</w:t>
             </w:r>
             <w:r>
               <w:rPr>
@@ -268,7 +355,7 @@
               <w:lang w:val="ro-RO" w:eastAsia="ro-RO"/>
             </w:rPr>
           </w:pPr>
-          <w:hyperlink w:anchor="_Toc166414336" w:history="1">
+          <w:hyperlink w:anchor="_Toc166442008" w:history="1">
             <w:r>
               <w:rPr>
                 <w:rStyle w:val="Hyperlink"/>
@@ -295,7 +382,7 @@
                 <w:noProof/>
                 <w:webHidden/>
               </w:rPr>
-              <w:instrText xml:space="preserve"> PAGEREF _Toc166414336 \h </w:instrText>
+              <w:instrText xml:space="preserve"> PAGEREF _Toc166442008 \h </w:instrText>
             </w:r>
             <w:r>
               <w:rPr>
@@ -315,7 +402,7 @@
                 <w:noProof/>
                 <w:webHidden/>
               </w:rPr>
-              <w:t>4</w:t>
+              <w:t>5</w:t>
             </w:r>
             <w:r>
               <w:rPr>
@@ -339,7 +426,7 @@
               <w:lang w:val="ro-RO" w:eastAsia="ro-RO"/>
             </w:rPr>
           </w:pPr>
-          <w:hyperlink w:anchor="_Toc166414337" w:history="1">
+          <w:hyperlink w:anchor="_Toc166442009" w:history="1">
             <w:r>
               <w:rPr>
                 <w:rStyle w:val="Hyperlink"/>
@@ -366,7 +453,7 @@
                 <w:noProof/>
                 <w:webHidden/>
               </w:rPr>
-              <w:instrText xml:space="preserve"> PAGEREF _Toc166414337 \h </w:instrText>
+              <w:instrText xml:space="preserve"> PAGEREF _Toc166442009 \h </w:instrText>
             </w:r>
             <w:r>
               <w:rPr>
@@ -386,7 +473,7 @@
                 <w:noProof/>
                 <w:webHidden/>
               </w:rPr>
-              <w:t>4</w:t>
+              <w:t>5</w:t>
             </w:r>
             <w:r>
               <w:rPr>
@@ -410,7 +497,7 @@
               <w:lang w:val="ro-RO" w:eastAsia="ro-RO"/>
             </w:rPr>
           </w:pPr>
-          <w:hyperlink w:anchor="_Toc166414338" w:history="1">
+          <w:hyperlink w:anchor="_Toc166442010" w:history="1">
             <w:r>
               <w:rPr>
                 <w:rStyle w:val="Hyperlink"/>
@@ -445,7 +532,7 @@
                 <w:noProof/>
                 <w:webHidden/>
               </w:rPr>
-              <w:instrText xml:space="preserve"> PAGEREF _Toc166414338 \h </w:instrText>
+              <w:instrText xml:space="preserve"> PAGEREF _Toc166442010 \h </w:instrText>
             </w:r>
             <w:r>
               <w:rPr>
@@ -465,7 +552,7 @@
                 <w:noProof/>
                 <w:webHidden/>
               </w:rPr>
-              <w:t>5</w:t>
+              <w:t>6</w:t>
             </w:r>
             <w:r>
               <w:rPr>
@@ -489,7 +576,7 @@
               <w:lang w:val="ro-RO" w:eastAsia="ro-RO"/>
             </w:rPr>
           </w:pPr>
-          <w:hyperlink w:anchor="_Toc166414339" w:history="1">
+          <w:hyperlink w:anchor="_Toc166442011" w:history="1">
             <w:r>
               <w:rPr>
                 <w:rStyle w:val="Hyperlink"/>
@@ -516,7 +603,7 @@
                 <w:noProof/>
                 <w:webHidden/>
               </w:rPr>
-              <w:instrText xml:space="preserve"> PAGEREF _Toc166414339 \h </w:instrText>
+              <w:instrText xml:space="preserve"> PAGEREF _Toc166442011 \h </w:instrText>
             </w:r>
             <w:r>
               <w:rPr>
@@ -536,7 +623,7 @@
                 <w:noProof/>
                 <w:webHidden/>
               </w:rPr>
-              <w:t>6</w:t>
+              <w:t>7</w:t>
             </w:r>
             <w:r>
               <w:rPr>
@@ -560,7 +647,7 @@
               <w:lang w:val="ro-RO" w:eastAsia="ro-RO"/>
             </w:rPr>
           </w:pPr>
-          <w:hyperlink w:anchor="_Toc166414340" w:history="1">
+          <w:hyperlink w:anchor="_Toc166442012" w:history="1">
             <w:r>
               <w:rPr>
                 <w:rStyle w:val="Hyperlink"/>
@@ -587,7 +674,7 @@
                 <w:noProof/>
                 <w:webHidden/>
               </w:rPr>
-              <w:instrText xml:space="preserve"> PAGEREF _Toc166414340 \h </w:instrText>
+              <w:instrText xml:space="preserve"> PAGEREF _Toc166442012 \h </w:instrText>
             </w:r>
             <w:r>
               <w:rPr>
@@ -607,7 +694,7 @@
                 <w:noProof/>
                 <w:webHidden/>
               </w:rPr>
-              <w:t>7</w:t>
+              <w:t>8</w:t>
             </w:r>
             <w:r>
               <w:rPr>
@@ -631,7 +718,7 @@
               <w:lang w:val="ro-RO" w:eastAsia="ro-RO"/>
             </w:rPr>
           </w:pPr>
-          <w:hyperlink w:anchor="_Toc166414341" w:history="1">
+          <w:hyperlink w:anchor="_Toc166442013" w:history="1">
             <w:r>
               <w:rPr>
                 <w:rStyle w:val="Hyperlink"/>
@@ -676,7 +763,7 @@
                 <w:noProof/>
                 <w:webHidden/>
               </w:rPr>
-              <w:instrText xml:space="preserve"> PAGEREF _Toc166414341 \h </w:instrText>
+              <w:instrText xml:space="preserve"> PAGEREF _Toc166442013 \h </w:instrText>
             </w:r>
             <w:r>
               <w:rPr>
@@ -696,7 +783,7 @@
                 <w:noProof/>
                 <w:webHidden/>
               </w:rPr>
-              <w:t>9</w:t>
+              <w:t>10</w:t>
             </w:r>
             <w:r>
               <w:rPr>
@@ -720,7 +807,7 @@
               <w:lang w:val="ro-RO" w:eastAsia="ro-RO"/>
             </w:rPr>
           </w:pPr>
-          <w:hyperlink w:anchor="_Toc166414342" w:history="1">
+          <w:hyperlink w:anchor="_Toc166442014" w:history="1">
             <w:r>
               <w:rPr>
                 <w:rStyle w:val="Hyperlink"/>
@@ -749,7 +836,7 @@
                 <w:noProof/>
                 <w:webHidden/>
               </w:rPr>
-              <w:instrText xml:space="preserve"> PAGEREF _Toc166414342 \h </w:instrText>
+              <w:instrText xml:space="preserve"> PAGEREF _Toc166442014 \h </w:instrText>
             </w:r>
             <w:r>
               <w:rPr>
@@ -769,7 +856,7 @@
                 <w:noProof/>
                 <w:webHidden/>
               </w:rPr>
-              <w:t>9</w:t>
+              <w:t>10</w:t>
             </w:r>
             <w:r>
               <w:rPr>
@@ -793,7 +880,7 @@
               <w:lang w:val="ro-RO" w:eastAsia="ro-RO"/>
             </w:rPr>
           </w:pPr>
-          <w:hyperlink w:anchor="_Toc166414343" w:history="1">
+          <w:hyperlink w:anchor="_Toc166442015" w:history="1">
             <w:r>
               <w:rPr>
                 <w:rStyle w:val="Hyperlink"/>
@@ -820,7 +907,7 @@
                 <w:noProof/>
                 <w:webHidden/>
               </w:rPr>
-              <w:instrText xml:space="preserve"> PAGEREF _Toc166414343 \h </w:instrText>
+              <w:instrText xml:space="preserve"> PAGEREF _Toc166442015 \h </w:instrText>
             </w:r>
             <w:r>
               <w:rPr>
@@ -840,7 +927,7 @@
                 <w:noProof/>
                 <w:webHidden/>
               </w:rPr>
-              <w:t>10</w:t>
+              <w:t>11</w:t>
             </w:r>
             <w:r>
               <w:rPr>
@@ -864,7 +951,7 @@
               <w:lang w:val="ro-RO" w:eastAsia="ro-RO"/>
             </w:rPr>
           </w:pPr>
-          <w:hyperlink w:anchor="_Toc166414344" w:history="1">
+          <w:hyperlink w:anchor="_Toc166442016" w:history="1">
             <w:r>
               <w:rPr>
                 <w:rStyle w:val="Hyperlink"/>
@@ -891,7 +978,7 @@
                 <w:noProof/>
                 <w:webHidden/>
               </w:rPr>
-              <w:instrText xml:space="preserve"> PAGEREF _Toc166414344 \h </w:instrText>
+              <w:instrText xml:space="preserve"> PAGEREF _Toc166442016 \h </w:instrText>
             </w:r>
             <w:r>
               <w:rPr>
@@ -911,7 +998,7 @@
                 <w:noProof/>
                 <w:webHidden/>
               </w:rPr>
-              <w:t>11</w:t>
+              <w:t>12</w:t>
             </w:r>
             <w:r>
               <w:rPr>
@@ -935,7 +1022,7 @@
               <w:lang w:val="ro-RO" w:eastAsia="ro-RO"/>
             </w:rPr>
           </w:pPr>
-          <w:hyperlink w:anchor="_Toc166414345" w:history="1">
+          <w:hyperlink w:anchor="_Toc166442017" w:history="1">
             <w:r>
               <w:rPr>
                 <w:rStyle w:val="Hyperlink"/>
@@ -962,7 +1049,7 @@
                 <w:noProof/>
                 <w:webHidden/>
               </w:rPr>
-              <w:instrText xml:space="preserve"> PAGEREF _Toc166414345 \h </w:instrText>
+              <w:instrText xml:space="preserve"> PAGEREF _Toc166442017 \h </w:instrText>
             </w:r>
             <w:r>
               <w:rPr>
@@ -982,7 +1069,7 @@
                 <w:noProof/>
                 <w:webHidden/>
               </w:rPr>
-              <w:t>11</w:t>
+              <w:t>13</w:t>
             </w:r>
             <w:r>
               <w:rPr>
@@ -1006,7 +1093,7 @@
               <w:lang w:val="ro-RO" w:eastAsia="ro-RO"/>
             </w:rPr>
           </w:pPr>
-          <w:hyperlink w:anchor="_Toc166414346" w:history="1">
+          <w:hyperlink w:anchor="_Toc166442018" w:history="1">
             <w:r>
               <w:rPr>
                 <w:rStyle w:val="Hyperlink"/>
@@ -1033,7 +1120,7 @@
                 <w:noProof/>
                 <w:webHidden/>
               </w:rPr>
-              <w:instrText xml:space="preserve"> PAGEREF _Toc166414346 \h </w:instrText>
+              <w:instrText xml:space="preserve"> PAGEREF _Toc166442018 \h </w:instrText>
             </w:r>
             <w:r>
               <w:rPr>
@@ -1053,7 +1140,7 @@
                 <w:noProof/>
                 <w:webHidden/>
               </w:rPr>
-              <w:t>12</w:t>
+              <w:t>13</w:t>
             </w:r>
             <w:r>
               <w:rPr>
@@ -1077,13 +1164,13 @@
               <w:lang w:val="ro-RO" w:eastAsia="ro-RO"/>
             </w:rPr>
           </w:pPr>
-          <w:hyperlink w:anchor="_Toc166414347" w:history="1">
+          <w:hyperlink w:anchor="_Toc166442019" w:history="1">
             <w:r>
               <w:rPr>
                 <w:rStyle w:val="Hyperlink"/>
                 <w:noProof/>
               </w:rPr>
-              <w:t>Implementare</w:t>
+              <w:t>Învățare supervizată</w:t>
             </w:r>
             <w:r>
               <w:rPr>
@@ -1104,7 +1191,7 @@
                 <w:noProof/>
                 <w:webHidden/>
               </w:rPr>
-              <w:instrText xml:space="preserve"> PAGEREF _Toc166414347 \h </w:instrText>
+              <w:instrText xml:space="preserve"> PAGEREF _Toc166442019 \h </w:instrText>
             </w:r>
             <w:r>
               <w:rPr>
@@ -1124,7 +1211,78 @@
                 <w:noProof/>
                 <w:webHidden/>
               </w:rPr>
-              <w:t>12</w:t>
+              <w:t>13</w:t>
+            </w:r>
+            <w:r>
+              <w:rPr>
+                <w:noProof/>
+                <w:webHidden/>
+              </w:rPr>
+              <w:fldChar w:fldCharType="end"/>
+            </w:r>
+          </w:hyperlink>
+        </w:p>
+        <w:p>
+          <w:pPr>
+            <w:pStyle w:val="TOC3"/>
+            <w:tabs>
+              <w:tab w:val="right" w:leader="dot" w:pos="9350"/>
+            </w:tabs>
+            <w:rPr>
+              <w:rFonts w:asciiTheme="minorHAnsi" w:eastAsiaTheme="minorEastAsia" w:hAnsiTheme="minorHAnsi"/>
+              <w:noProof/>
+              <w:szCs w:val="24"/>
+              <w:lang w:val="ro-RO" w:eastAsia="ro-RO"/>
+            </w:rPr>
+          </w:pPr>
+          <w:hyperlink w:anchor="_Toc166442020" w:history="1">
+            <w:r>
+              <w:rPr>
+                <w:rStyle w:val="Hyperlink"/>
+                <w:noProof/>
+              </w:rPr>
+              <w:t>Ce este învățarea supervizată?</w:t>
+            </w:r>
+            <w:r>
+              <w:rPr>
+                <w:noProof/>
+                <w:webHidden/>
+              </w:rPr>
+              <w:tab/>
+            </w:r>
+            <w:r>
+              <w:rPr>
+                <w:noProof/>
+                <w:webHidden/>
+              </w:rPr>
+              <w:fldChar w:fldCharType="begin"/>
+            </w:r>
+            <w:r>
+              <w:rPr>
+                <w:noProof/>
+                <w:webHidden/>
+              </w:rPr>
+              <w:instrText xml:space="preserve"> PAGEREF _Toc166442020 \h </w:instrText>
+            </w:r>
+            <w:r>
+              <w:rPr>
+                <w:noProof/>
+                <w:webHidden/>
+              </w:rPr>
+            </w:r>
+            <w:r>
+              <w:rPr>
+                <w:noProof/>
+                <w:webHidden/>
+              </w:rPr>
+              <w:fldChar w:fldCharType="separate"/>
+            </w:r>
+            <w:r>
+              <w:rPr>
+                <w:noProof/>
+                <w:webHidden/>
+              </w:rPr>
+              <w:t>13</w:t>
             </w:r>
             <w:r>
               <w:rPr>
@@ -1148,14 +1306,156 @@
               <w:lang w:val="ro-RO" w:eastAsia="ro-RO"/>
             </w:rPr>
           </w:pPr>
-          <w:hyperlink w:anchor="_Toc166414348" w:history="1">
+          <w:hyperlink w:anchor="_Toc166442021" w:history="1">
             <w:r>
               <w:rPr>
                 <w:rStyle w:val="Hyperlink"/>
                 <w:noProof/>
+              </w:rPr>
+              <w:t>Implementare</w:t>
+            </w:r>
+            <w:r>
+              <w:rPr>
+                <w:noProof/>
+                <w:webHidden/>
+              </w:rPr>
+              <w:tab/>
+            </w:r>
+            <w:r>
+              <w:rPr>
+                <w:noProof/>
+                <w:webHidden/>
+              </w:rPr>
+              <w:fldChar w:fldCharType="begin"/>
+            </w:r>
+            <w:r>
+              <w:rPr>
+                <w:noProof/>
+                <w:webHidden/>
+              </w:rPr>
+              <w:instrText xml:space="preserve"> PAGEREF _Toc166442021 \h </w:instrText>
+            </w:r>
+            <w:r>
+              <w:rPr>
+                <w:noProof/>
+                <w:webHidden/>
+              </w:rPr>
+            </w:r>
+            <w:r>
+              <w:rPr>
+                <w:noProof/>
+                <w:webHidden/>
+              </w:rPr>
+              <w:fldChar w:fldCharType="separate"/>
+            </w:r>
+            <w:r>
+              <w:rPr>
+                <w:noProof/>
+                <w:webHidden/>
+              </w:rPr>
+              <w:t>14</w:t>
+            </w:r>
+            <w:r>
+              <w:rPr>
+                <w:noProof/>
+                <w:webHidden/>
+              </w:rPr>
+              <w:fldChar w:fldCharType="end"/>
+            </w:r>
+          </w:hyperlink>
+        </w:p>
+        <w:p>
+          <w:pPr>
+            <w:pStyle w:val="TOC3"/>
+            <w:tabs>
+              <w:tab w:val="right" w:leader="dot" w:pos="9350"/>
+            </w:tabs>
+            <w:rPr>
+              <w:rFonts w:asciiTheme="minorHAnsi" w:eastAsiaTheme="minorEastAsia" w:hAnsiTheme="minorHAnsi"/>
+              <w:noProof/>
+              <w:szCs w:val="24"/>
+              <w:lang w:val="ro-RO" w:eastAsia="ro-RO"/>
+            </w:rPr>
+          </w:pPr>
+          <w:hyperlink w:anchor="_Toc166442022" w:history="1">
+            <w:r>
+              <w:rPr>
+                <w:rStyle w:val="Hyperlink"/>
+                <w:noProof/>
+              </w:rPr>
+              <w:t>Setul de date</w:t>
+            </w:r>
+            <w:r>
+              <w:rPr>
+                <w:noProof/>
+                <w:webHidden/>
+              </w:rPr>
+              <w:tab/>
+            </w:r>
+            <w:r>
+              <w:rPr>
+                <w:noProof/>
+                <w:webHidden/>
+              </w:rPr>
+              <w:fldChar w:fldCharType="begin"/>
+            </w:r>
+            <w:r>
+              <w:rPr>
+                <w:noProof/>
+                <w:webHidden/>
+              </w:rPr>
+              <w:instrText xml:space="preserve"> PAGEREF _Toc166442022 \h </w:instrText>
+            </w:r>
+            <w:r>
+              <w:rPr>
+                <w:noProof/>
+                <w:webHidden/>
+              </w:rPr>
+            </w:r>
+            <w:r>
+              <w:rPr>
+                <w:noProof/>
+                <w:webHidden/>
+              </w:rPr>
+              <w:fldChar w:fldCharType="separate"/>
+            </w:r>
+            <w:r>
+              <w:rPr>
+                <w:noProof/>
+                <w:webHidden/>
+              </w:rPr>
+              <w:t>16</w:t>
+            </w:r>
+            <w:r>
+              <w:rPr>
+                <w:noProof/>
+                <w:webHidden/>
+              </w:rPr>
+              <w:fldChar w:fldCharType="end"/>
+            </w:r>
+          </w:hyperlink>
+        </w:p>
+        <w:p>
+          <w:pPr>
+            <w:pStyle w:val="TOC3"/>
+            <w:tabs>
+              <w:tab w:val="right" w:leader="dot" w:pos="9350"/>
+            </w:tabs>
+            <w:rPr>
+              <w:rFonts w:asciiTheme="minorHAnsi" w:eastAsiaTheme="minorEastAsia" w:hAnsiTheme="minorHAnsi"/>
+              <w:noProof/>
+              <w:szCs w:val="24"/>
+              <w:lang w:val="ro-RO" w:eastAsia="ro-RO"/>
+            </w:rPr>
+          </w:pPr>
+          <w:hyperlink w:anchor="_Toc166442023" w:history="1">
+            <w:r>
+              <w:rPr>
+                <w:rStyle w:val="Hyperlink"/>
+                <w:noProof/>
                 <w:lang w:val="ro-RO" w:eastAsia="ro-RO"/>
               </w:rPr>
-              <w:t>Rezultate obținute</w:t>
+              <w:t>Funcționalitățile și comportamentele agenților</w:t>
             </w:r>
             <w:r>
               <w:rPr>
@@ -1176,7 +1476,7 @@
                 <w:noProof/>
                 <w:webHidden/>
               </w:rPr>
-              <w:instrText xml:space="preserve"> PAGEREF _Toc166414348 \h </w:instrText>
+              <w:instrText xml:space="preserve"> PAGEREF _Toc166442023 \h </w:instrText>
             </w:r>
             <w:r>
               <w:rPr>
@@ -1196,7 +1496,7 @@
                 <w:noProof/>
                 <w:webHidden/>
               </w:rPr>
-              <w:t>16</w:t>
+              <w:t>18</w:t>
             </w:r>
             <w:r>
               <w:rPr>
@@ -1220,21 +1520,14 @@
               <w:lang w:val="ro-RO" w:eastAsia="ro-RO"/>
             </w:rPr>
           </w:pPr>
-          <w:hyperlink w:anchor="_Toc166414349" w:history="1">
+          <w:hyperlink w:anchor="_Toc166442024" w:history="1">
             <w:r>
               <w:rPr>
                 <w:rStyle w:val="Hyperlink"/>
                 <w:noProof/>
-              </w:rPr>
-              <w:t>Discu</w:t>
-            </w:r>
-            <w:r>
-              <w:rPr>
-                <w:rStyle w:val="Hyperlink"/>
-                <w:noProof/>
-                <w:lang w:val="ro-RO"/>
-              </w:rPr>
-              <w:t>ții</w:t>
+                <w:lang w:val="ro-RO" w:eastAsia="ro-RO"/>
+              </w:rPr>
+              <w:t>Rezultate obținute</w:t>
             </w:r>
             <w:r>
               <w:rPr>
@@ -1255,7 +1548,7 @@
                 <w:noProof/>
                 <w:webHidden/>
               </w:rPr>
-              <w:instrText xml:space="preserve"> PAGEREF _Toc166414349 \h </w:instrText>
+              <w:instrText xml:space="preserve"> PAGEREF _Toc166442024 \h </w:instrText>
             </w:r>
             <w:r>
               <w:rPr>
@@ -1299,13 +1592,21 @@
               <w:lang w:val="ro-RO" w:eastAsia="ro-RO"/>
             </w:rPr>
           </w:pPr>
-          <w:hyperlink w:anchor="_Toc166414350" w:history="1">
+          <w:hyperlink w:anchor="_Toc166442025" w:history="1">
             <w:r>
               <w:rPr>
                 <w:rStyle w:val="Hyperlink"/>
                 <w:noProof/>
               </w:rPr>
-              <w:t>Concluzie</w:t>
+              <w:t>Discu</w:t>
+            </w:r>
+            <w:r>
+              <w:rPr>
+                <w:rStyle w:val="Hyperlink"/>
+                <w:noProof/>
+                <w:lang w:val="ro-RO"/>
+              </w:rPr>
+              <w:t>ții</w:t>
             </w:r>
             <w:r>
               <w:rPr>
@@ -1326,7 +1627,7 @@
                 <w:noProof/>
                 <w:webHidden/>
               </w:rPr>
-              <w:instrText xml:space="preserve"> PAGEREF _Toc166414350 \h </w:instrText>
+              <w:instrText xml:space="preserve"> PAGEREF _Toc166442025 \h </w:instrText>
             </w:r>
             <w:r>
               <w:rPr>
@@ -1346,7 +1647,7 @@
                 <w:noProof/>
                 <w:webHidden/>
               </w:rPr>
-              <w:t>19</w:t>
+              <w:t>22</w:t>
             </w:r>
             <w:r>
               <w:rPr>
@@ -1370,12 +1671,83 @@
               <w:lang w:val="ro-RO" w:eastAsia="ro-RO"/>
             </w:rPr>
           </w:pPr>
-          <w:hyperlink w:anchor="_Toc166414351" w:history="1">
+          <w:hyperlink w:anchor="_Toc166442026" w:history="1">
             <w:r>
               <w:rPr>
                 <w:rStyle w:val="Hyperlink"/>
                 <w:noProof/>
               </w:rPr>
+              <w:t>Concluzie</w:t>
+            </w:r>
+            <w:r>
+              <w:rPr>
+                <w:noProof/>
+                <w:webHidden/>
+              </w:rPr>
+              <w:tab/>
+            </w:r>
+            <w:r>
+              <w:rPr>
+                <w:noProof/>
+                <w:webHidden/>
+              </w:rPr>
+              <w:fldChar w:fldCharType="begin"/>
+            </w:r>
+            <w:r>
+              <w:rPr>
+                <w:noProof/>
+                <w:webHidden/>
+              </w:rPr>
+              <w:instrText xml:space="preserve"> PAGEREF _Toc166442026 \h </w:instrText>
+            </w:r>
+            <w:r>
+              <w:rPr>
+                <w:noProof/>
+                <w:webHidden/>
+              </w:rPr>
+            </w:r>
+            <w:r>
+              <w:rPr>
+                <w:noProof/>
+                <w:webHidden/>
+              </w:rPr>
+              <w:fldChar w:fldCharType="separate"/>
+            </w:r>
+            <w:r>
+              <w:rPr>
+                <w:noProof/>
+                <w:webHidden/>
+              </w:rPr>
+              <w:t>23</w:t>
+            </w:r>
+            <w:r>
+              <w:rPr>
+                <w:noProof/>
+                <w:webHidden/>
+              </w:rPr>
+              <w:fldChar w:fldCharType="end"/>
+            </w:r>
+          </w:hyperlink>
+        </w:p>
+        <w:p>
+          <w:pPr>
+            <w:pStyle w:val="TOC2"/>
+            <w:tabs>
+              <w:tab w:val="right" w:leader="dot" w:pos="9350"/>
+            </w:tabs>
+            <w:rPr>
+              <w:rFonts w:asciiTheme="minorHAnsi" w:eastAsiaTheme="minorEastAsia" w:hAnsiTheme="minorHAnsi"/>
+              <w:noProof/>
+              <w:szCs w:val="24"/>
+              <w:lang w:val="ro-RO" w:eastAsia="ro-RO"/>
+            </w:rPr>
+          </w:pPr>
+          <w:hyperlink w:anchor="_Toc166442027" w:history="1">
+            <w:r>
+              <w:rPr>
+                <w:rStyle w:val="Hyperlink"/>
+                <w:noProof/>
+              </w:rPr>
               <w:t>Bibliografie</w:t>
             </w:r>
             <w:r>
@@ -1397,7 +1769,7 @@
                 <w:noProof/>
                 <w:webHidden/>
               </w:rPr>
-              <w:instrText xml:space="preserve"> PAGEREF _Toc166414351 \h </w:instrText>
+              <w:instrText xml:space="preserve"> PAGEREF _Toc166442027 \h </w:instrText>
             </w:r>
             <w:r>
               <w:rPr>
@@ -1417,7 +1789,7 @@
                 <w:noProof/>
                 <w:webHidden/>
               </w:rPr>
-              <w:t>20</w:t>
+              <w:t>24</w:t>
             </w:r>
             <w:r>
               <w:rPr>
@@ -1482,14 +1854,6 @@
     </w:p>
     <w:p>
       <w:pPr>
-        <w:pStyle w:val="Heading3"/>
-        <w:rPr>
-          <w:rFonts w:cs="Times New Roman"/>
-        </w:rPr>
-      </w:pPr>
-    </w:p>
-    <w:p>
-      <w:pPr>
         <w:rPr>
           <w:rFonts w:cs="Times New Roman"/>
         </w:rPr>
@@ -1499,11 +1863,12 @@
       <w:pPr>
         <w:pStyle w:val="Heading2"/>
       </w:pPr>
-      <w:bookmarkStart w:id="4" w:name="_Toc166414334"/>
-      <w:r>
+      <w:bookmarkStart w:id="6" w:name="_Toc166442006"/>
+      <w:r>
+        <w:lastRenderedPageBreak/>
         <w:t>Rezumat</w:t>
       </w:r>
-      <w:bookmarkEnd w:id="4"/>
+      <w:bookmarkEnd w:id="6"/>
     </w:p>
     <w:p>
       <w:pPr>
@@ -2031,39 +2396,29 @@
           <w:lang w:val="ro-RO" w:eastAsia="ro-RO"/>
           <w14:ligatures w14:val="none"/>
         </w:rPr>
-        <w:t xml:space="preserve">Metodele de învățare automată bazate pe rețele neuronale sunt utilizate în sistemul propus pentru a analiza datele și pentru a identifica modele sau caracteristici care sunt relevante pentru prezența pietrelor la rinichi. Rezultatele experimentelor au arătat că sistemul propus funcționează bine și are o acuratețe semnificativă în predicția prezenței pietrelor la rinichi. Acest lucru demonstrează utilitatea și eficacitatea metodei sugerate pentru diagnosticarea acestei afecțiuni. O direcție promițătoare în domeniul diagnosticului medical este integrarea tehnologiilor avansate precum rețelele neuronale și JADE într-un sistem multi-agent. Cu toate acestea, sunt necesare eforturi </w:t>
-      </w:r>
-      <w:r>
-        <w:rPr>
-          <w:rFonts w:eastAsia="Times New Roman" w:cs="Times New Roman"/>
-          <w:kern w:val="0"/>
-          <w:szCs w:val="24"/>
-          <w:lang w:val="ro-RO" w:eastAsia="ro-RO"/>
-          <w14:ligatures w14:val="none"/>
-        </w:rPr>
+        <w:t>Metodele de învățare automată bazate pe rețele neuronale sunt utilizate în sistemul propus pentru a analiza datele și pentru a identifica modele sau caracteristici care sunt relevante pentru prezența pietrelor la rinichi. Rezultatele experimentelor au arătat că sistemul propus funcționează bine și are o acuratețe semnificativă în predicția prezenței pietrelor la rinichi. Acest lucru demonstrează utilitatea și eficacitatea metodei sugerate pentru diagnosticarea acestei afecțiuni. O direcție promițătoare în domeniul diagnosticului medical este integrarea tehnologiilor avansate precum rețelele neuronale și JADE într-un sistem multi-agent. Cu toate acestea, sunt necesare eforturi continue pentru a valida sistemul și pentru a extinde eșantionul de pacienți pentru a confirma că este fiabil și generalizabil.</w:t>
+      </w:r>
+      <w:r>
+        <w:rPr>
+          <w:rFonts w:eastAsia="Times New Roman" w:cs="Times New Roman"/>
+          <w:kern w:val="0"/>
+          <w:szCs w:val="24"/>
+          <w:lang w:val="ro-RO" w:eastAsia="ro-RO"/>
+          <w14:ligatures w14:val="none"/>
+        </w:rPr>
+        <w:br/>
+      </w:r>
+    </w:p>
+    <w:p>
+      <w:pPr>
+        <w:pStyle w:val="Heading2"/>
+      </w:pPr>
+      <w:bookmarkStart w:id="7" w:name="_Toc166442007"/>
+      <w:r>
         <w:lastRenderedPageBreak/>
-        <w:t>continue pentru a valida sistemul și pentru a extinde eșantionul de pacienți pentru a confirma că este fiabil și generalizabil.</w:t>
-      </w:r>
-      <w:r>
-        <w:rPr>
-          <w:rFonts w:eastAsia="Times New Roman" w:cs="Times New Roman"/>
-          <w:kern w:val="0"/>
-          <w:szCs w:val="24"/>
-          <w:lang w:val="ro-RO" w:eastAsia="ro-RO"/>
-          <w14:ligatures w14:val="none"/>
-        </w:rPr>
-        <w:br/>
-      </w:r>
-    </w:p>
-    <w:p>
-      <w:pPr>
-        <w:pStyle w:val="Heading2"/>
-      </w:pPr>
-      <w:bookmarkStart w:id="5" w:name="_Toc166414335"/>
-      <w:r>
         <w:t>Introducere</w:t>
       </w:r>
-      <w:bookmarkEnd w:id="5"/>
+      <w:bookmarkEnd w:id="7"/>
     </w:p>
     <w:p>
       <w:pPr>
@@ -2596,25 +2951,35 @@
           <w:lang w:val="ro-RO" w:eastAsia="ro-RO"/>
           <w14:ligatures w14:val="none"/>
         </w:rPr>
+        <w:t>Programarea orientată pe agenți (POA) este o paradigmă a programării oarecum nou apărută,</w:t>
+      </w:r>
+      <w:r>
+        <w:rPr>
+          <w:rFonts w:cs="Times New Roman"/>
+          <w:szCs w:val="24"/>
+        </w:rPr>
+        <w:t xml:space="preserve"> </w:t>
+      </w:r>
+      <w:r>
+        <w:rPr>
+          <w:rFonts w:eastAsia="Times New Roman" w:cs="Times New Roman"/>
+          <w:kern w:val="0"/>
+          <w:szCs w:val="24"/>
+          <w:lang w:val="ro-RO" w:eastAsia="ro-RO"/>
+          <w14:ligatures w14:val="none"/>
+        </w:rPr>
+        <w:t xml:space="preserve">ideea de a centra software-ul în jurul conceptului de agent fiind introdusă de Yoav Shoham în cadrul studiilor sale de inteligență artificială în 1990. Acesta propune metoda de a crea software folosind un set de agenți care interacționează între ei pentru a rezolva probleme care depășesc </w:t>
+      </w:r>
+      <w:r>
+        <w:rPr>
+          <w:rFonts w:eastAsia="Times New Roman" w:cs="Times New Roman"/>
+          <w:kern w:val="0"/>
+          <w:szCs w:val="24"/>
+          <w:lang w:val="ro-RO" w:eastAsia="ro-RO"/>
+          <w14:ligatures w14:val="none"/>
+        </w:rPr>
         <w:lastRenderedPageBreak/>
-        <w:t>Programarea orientată pe agenți (POA) este o paradigmă a programării oarecum nou apărută,</w:t>
-      </w:r>
-      <w:r>
-        <w:rPr>
-          <w:rFonts w:cs="Times New Roman"/>
-          <w:szCs w:val="24"/>
-        </w:rPr>
-        <w:t xml:space="preserve"> </w:t>
-      </w:r>
-      <w:r>
-        <w:rPr>
-          <w:rFonts w:eastAsia="Times New Roman" w:cs="Times New Roman"/>
-          <w:kern w:val="0"/>
-          <w:szCs w:val="24"/>
-          <w:lang w:val="ro-RO" w:eastAsia="ro-RO"/>
-          <w14:ligatures w14:val="none"/>
-        </w:rPr>
-        <w:t xml:space="preserve">ideea de a centra software-ul în jurul conceptului de agent fiind introdusă de Yoav Shoham în cadrul studiilor sale de inteligență artificială în 1990. Acesta propune metoda de a crea software folosind un set de agenți care interacționează între ei pentru a rezolva probleme care depășesc capacitățile lor individuale, deci este de înțeles că această paradigmă este centrată pe conceptul de agenți software, comparativ cu programarea orientată pe obiecte, paradigmă care este centrată pe obiecte. </w:t>
+        <w:t xml:space="preserve">capacitățile lor individuale, deci este de înțeles că această paradigmă este centrată pe conceptul de agenți software, comparativ cu programarea orientată pe obiecte, paradigmă care este centrată pe obiecte. </w:t>
       </w:r>
     </w:p>
     <w:p>
@@ -2676,11 +3041,11 @@
       <w:pPr>
         <w:pStyle w:val="Heading2"/>
       </w:pPr>
-      <w:bookmarkStart w:id="6" w:name="_Toc166414336"/>
+      <w:bookmarkStart w:id="8" w:name="_Toc166442008"/>
       <w:r>
         <w:t>Obiectivul Cercetării</w:t>
       </w:r>
-      <w:bookmarkEnd w:id="6"/>
+      <w:bookmarkEnd w:id="8"/>
     </w:p>
     <w:p>
       <w:pPr>
@@ -3025,11 +3390,11 @@
           <w:color w:val="auto"/>
         </w:rPr>
       </w:pPr>
-      <w:bookmarkStart w:id="7" w:name="_Toc166414337"/>
+      <w:bookmarkStart w:id="9" w:name="_Toc166442009"/>
       <w:r>
         <w:t>Metodologii</w:t>
       </w:r>
-      <w:bookmarkEnd w:id="7"/>
+      <w:bookmarkEnd w:id="9"/>
     </w:p>
     <w:p>
       <w:pPr>
@@ -3155,7 +3520,6 @@
           <w:rFonts w:cs="Times New Roman"/>
           <w:szCs w:val="24"/>
         </w:rPr>
-        <w:lastRenderedPageBreak/>
         <w:t>Evaluarea detaliată a caracteristicilor și a funcționalităților cheie ale framework-ului JADE.</w:t>
       </w:r>
     </w:p>
@@ -3400,14 +3764,7 @@
           <w:rFonts w:cs="Times New Roman"/>
           <w:szCs w:val="24"/>
         </w:rPr>
-        <w:t xml:space="preserve">Explicarea paradigmei </w:t>
-      </w:r>
-      <w:r>
-        <w:rPr>
-          <w:rFonts w:cs="Times New Roman"/>
-          <w:szCs w:val="24"/>
-        </w:rPr>
-        <w:t>de învățare supervizată</w:t>
+        <w:t>Explicarea paradigmei de învățare supervizată</w:t>
       </w:r>
     </w:p>
     <w:p>
@@ -3599,7 +3956,7 @@
           <w:lang w:val="ro-RO"/>
         </w:rPr>
       </w:pPr>
-      <w:bookmarkStart w:id="8" w:name="_Toc166414338"/>
+      <w:bookmarkStart w:id="10" w:name="_Toc166442010"/>
       <w:r>
         <w:t>Paradigma de programare orientat</w:t>
       </w:r>
@@ -3609,7 +3966,7 @@
         </w:rPr>
         <w:t>ă pe agenți</w:t>
       </w:r>
-      <w:bookmarkEnd w:id="8"/>
+      <w:bookmarkEnd w:id="10"/>
     </w:p>
     <w:p>
       <w:pPr>
@@ -3708,7 +4065,7 @@
           <w:lang w:val="ro-RO" w:eastAsia="ro-RO"/>
           <w14:ligatures w14:val="none"/>
         </w:rPr>
-        <w:t xml:space="preserve">În AOP, lucrurile cunoscute sub numele de agenți lucrează împreună pentru a atinge obiective specifice. Un agent poate fi o entitate independentă care își alege singur următorul pas fără </w:t>
+        <w:t xml:space="preserve">În AOP, lucrurile cunoscute sub numele de agenți lucrează împreună pentru a atinge obiective specifice. Un agent poate fi o entitate independentă care își alege singur următorul pas fără intervenția unui utilizator, sau poate fi controlabil, funcționând ca intermediari între utilizator și un alt agent. Programarea AOP se face într-un mod abstract. Ingineria software orientată pe agenți (AOSE) este considerată o nouă paradigmă în cercetarea ingineriei software. Cu toate acestea, sunt necesare instrumente și metodologii puternice și ușor de utilizat pentru a crea o </w:t>
       </w:r>
       <w:r>
         <w:rPr>
@@ -3719,7 +4076,7 @@
           <w14:ligatures w14:val="none"/>
         </w:rPr>
         <w:lastRenderedPageBreak/>
-        <w:t>intervenția unui utilizator, sau poate fi controlabil, funcționând ca intermediari între utilizator și un alt agent. Programarea AOP se face într-un mod abstract. Ingineria software orientată pe agenți (AOSE) este considerată o nouă paradigmă în cercetarea ingineriei software. Cu toate acestea, sunt necesare instrumente și metodologii puternice și ușor de utilizat pentru a crea o nouă paradigmă pentru industria software. Shoham [10] a propus un sistem AOP care are trei părți. În primul rând, un sistem logic care descrie starea psihologică a agenților; apoi, un limbaj de program interpretat pentru programarea agenților; și, în cele din urmă, un proces de „agentificare”, care este folosit pentru a compila programele agenților în sisteme executabile de nivel inferior [10].</w:t>
+        <w:t>nouă paradigmă pentru industria software. Shoham [10] a propus un sistem AOP care are trei părți. În primul rând, un sistem logic care descrie starea psihologică a agenților; apoi, un limbaj de program interpretat pentru programarea agenților; și, în cele din urmă, un proces de „agentificare”, care este folosit pentru a compila programele agenților în sisteme executabile de nivel inferior [10].</w:t>
       </w:r>
     </w:p>
     <w:p>
@@ -4144,11 +4501,11 @@
       <w:pPr>
         <w:pStyle w:val="Heading2"/>
       </w:pPr>
-      <w:bookmarkStart w:id="9" w:name="_Toc166414339"/>
+      <w:bookmarkStart w:id="11" w:name="_Toc166442011"/>
       <w:r>
         <w:t>POA vs POO</w:t>
       </w:r>
-      <w:bookmarkEnd w:id="9"/>
+      <w:bookmarkEnd w:id="11"/>
     </w:p>
     <w:p>
       <w:pPr>
@@ -4404,11 +4761,11 @@
       <w:pPr>
         <w:pStyle w:val="Heading2"/>
       </w:pPr>
-      <w:bookmarkStart w:id="10" w:name="_Toc166414340"/>
+      <w:bookmarkStart w:id="12" w:name="_Toc166442012"/>
       <w:r>
         <w:t>Java Agent DEvelopment Framework (JADE)</w:t>
       </w:r>
-      <w:bookmarkEnd w:id="10"/>
+      <w:bookmarkEnd w:id="12"/>
     </w:p>
     <w:p>
       <w:pPr>
@@ -4926,7 +5283,7 @@
           <w:lang w:val="ro-RO" w:eastAsia="ro-RO"/>
         </w:rPr>
       </w:pPr>
-      <w:bookmarkStart w:id="11" w:name="_Toc166414341"/>
+      <w:bookmarkStart w:id="13" w:name="_Toc166442013"/>
       <w:r>
         <w:rPr>
           <w:rFonts w:eastAsia="Times New Roman"/>
@@ -4955,7 +5312,7 @@
         </w:rPr>
         <w:t>)</w:t>
       </w:r>
-      <w:bookmarkEnd w:id="11"/>
+      <w:bookmarkEnd w:id="13"/>
     </w:p>
     <w:p>
       <w:pPr>
@@ -5000,7 +5357,7 @@
           <w:lang w:val="ro-RO" w:eastAsia="ro-RO"/>
         </w:rPr>
       </w:pPr>
-      <w:bookmarkStart w:id="12" w:name="_Toc166414342"/>
+      <w:bookmarkStart w:id="14" w:name="_Toc166442014"/>
       <w:r>
         <w:rPr>
           <w:rFonts w:eastAsia="Times New Roman"/>
@@ -5015,7 +5372,7 @@
         </w:rPr>
         <w:t>?</w:t>
       </w:r>
-      <w:bookmarkEnd w:id="12"/>
+      <w:bookmarkEnd w:id="14"/>
     </w:p>
     <w:p>
       <w:pPr>
@@ -5375,14 +5732,13 @@
         <w:rPr>
           <w:rFonts w:cs="Times New Roman"/>
           <w:noProof/>
-          <w:lang w:val="ro-RO" w:eastAsia="ro-RO"/>
         </w:rPr>
         <w:lastRenderedPageBreak/>
         <w:drawing>
-          <wp:inline distT="0" distB="0" distL="0" distR="0" wp14:anchorId="25219304" wp14:editId="6A8656B9">
-            <wp:extent cx="5250180" cy="4011115"/>
+          <wp:inline distT="0" distB="0" distL="0" distR="0" wp14:anchorId="6EB0E7C9" wp14:editId="68B7A8AD">
+            <wp:extent cx="5943600" cy="4453255"/>
             <wp:effectExtent l="0" t="0" r="0" b="0"/>
-            <wp:docPr id="619580249" name="Picture 1" descr="Diagram of a diagram of a kidney&#10;&#10;Description automatically generated"/>
+            <wp:docPr id="981258772" name="Picture 3" descr="A diagram of a human body&#10;&#10;Description automatically generated"/>
             <wp:cNvGraphicFramePr>
               <a:graphicFrameLocks xmlns:a="http://schemas.openxmlformats.org/drawingml/2006/main" noChangeAspect="1"/>
             </wp:cNvGraphicFramePr>
@@ -5390,7 +5746,7 @@
               <a:graphicData uri="http://schemas.openxmlformats.org/drawingml/2006/picture">
                 <pic:pic xmlns:pic="http://schemas.openxmlformats.org/drawingml/2006/picture">
                   <pic:nvPicPr>
-                    <pic:cNvPr id="619580249" name="Picture 1" descr="Diagram of a diagram of a kidney&#10;&#10;Description automatically generated"/>
+                    <pic:cNvPr id="981258772" name="Picture 3" descr="A diagram of a human body&#10;&#10;Description automatically generated"/>
                     <pic:cNvPicPr/>
                   </pic:nvPicPr>
                   <pic:blipFill>
@@ -5408,7 +5764,7 @@
                   <pic:spPr>
                     <a:xfrm>
                       <a:off x="0" y="0"/>
-                      <a:ext cx="5259051" cy="4017893"/>
+                      <a:ext cx="5943600" cy="4453255"/>
                     </a:xfrm>
                     <a:prstGeom prst="rect">
                       <a:avLst/>
@@ -5481,14 +5837,14 @@
           <w:rStyle w:val="Heading3Char"/>
         </w:rPr>
       </w:pPr>
-      <w:bookmarkStart w:id="13" w:name="_Toc166414343"/>
+      <w:bookmarkStart w:id="15" w:name="_Toc166442015"/>
       <w:r>
         <w:rPr>
           <w:rStyle w:val="Heading3Char"/>
         </w:rPr>
         <w:t>Cauzele aparițiilor pietrelor la rinichi</w:t>
       </w:r>
-      <w:bookmarkEnd w:id="13"/>
+      <w:bookmarkEnd w:id="15"/>
     </w:p>
     <w:p>
       <w:pPr>
@@ -5724,6 +6080,7 @@
           <w:lang w:val="ro-RO" w:eastAsia="ro-RO"/>
           <w14:ligatures w14:val="none"/>
         </w:rPr>
+        <w:lastRenderedPageBreak/>
         <w:t>Reducerea substantelor care inhiba in mod fiziologic agregarea cristalelor - citrat, magneziu si mucoproteinele Tamm-Horsfall.</w:t>
       </w:r>
     </w:p>
@@ -5741,7 +6098,6 @@
         </w:numPr>
       </w:pPr>
       <w:r>
-        <w:lastRenderedPageBreak/>
         <w:t>Antecedentele personale sau familiale de litiază renală: persoanele care au o astfel de boală în familie sunt de trei ori mai susceptibile de a dezvolta această afecțiune.</w:t>
       </w:r>
     </w:p>
@@ -5819,11 +6175,11 @@
       <w:pPr>
         <w:pStyle w:val="Heading3"/>
       </w:pPr>
-      <w:bookmarkStart w:id="14" w:name="_Toc166414344"/>
+      <w:bookmarkStart w:id="16" w:name="_Toc166442016"/>
       <w:r>
         <w:t>Simptomele pietrelor la rinichi</w:t>
       </w:r>
-      <w:bookmarkEnd w:id="14"/>
+      <w:bookmarkEnd w:id="16"/>
     </w:p>
     <w:p>
       <w:pPr>
@@ -6041,11 +6397,12 @@
       <w:pPr>
         <w:pStyle w:val="Heading3"/>
       </w:pPr>
-      <w:bookmarkStart w:id="15" w:name="_Toc166414345"/>
-      <w:r>
+      <w:bookmarkStart w:id="17" w:name="_Toc166442017"/>
+      <w:r>
+        <w:lastRenderedPageBreak/>
         <w:t>Metode de diagnosticare al pietrelor la rinichi</w:t>
       </w:r>
-      <w:bookmarkEnd w:id="15"/>
+      <w:bookmarkEnd w:id="17"/>
     </w:p>
     <w:p>
       <w:pPr>
@@ -6154,11 +6511,7 @@
         <w:jc w:val="left"/>
       </w:pPr>
       <w:r>
-        <w:t xml:space="preserve">analize ale urinei: analiza urinei necesită recoltarea urinei pe o perioadă de 24 de ore. În urma analizei, se determină dacă organismul elimină prea multe minerale, ceea ce va </w:t>
-      </w:r>
-      <w:r>
-        <w:lastRenderedPageBreak/>
-        <w:t>provoca formarea pietrelor. Ocazional, este necesară recoltarea de urină timp de 48 de ore;</w:t>
+        <w:t>analize ale urinei: analiza urinei necesită recoltarea urinei pe o perioadă de 24 de ore. În urma analizei, se determină dacă organismul elimină prea multe minerale, ceea ce va provoca formarea pietrelor. Ocazional, este necesară recoltarea de urină timp de 48 de ore;</w:t>
       </w:r>
     </w:p>
     <w:p>
@@ -6223,11 +6576,11 @@
       <w:pPr>
         <w:pStyle w:val="Heading3"/>
       </w:pPr>
-      <w:bookmarkStart w:id="16" w:name="_Toc166414346"/>
+      <w:bookmarkStart w:id="18" w:name="_Toc166442018"/>
       <w:r>
         <w:t>Tratament pietre la rinichi</w:t>
       </w:r>
-      <w:bookmarkEnd w:id="16"/>
+      <w:bookmarkEnd w:id="18"/>
     </w:p>
     <w:p>
       <w:r>
@@ -6245,9 +6598,11 @@
       <w:pPr>
         <w:pStyle w:val="Heading2"/>
       </w:pPr>
+      <w:bookmarkStart w:id="19" w:name="_Toc166442019"/>
       <w:r>
         <w:t>Învățare supervizată</w:t>
       </w:r>
+      <w:bookmarkEnd w:id="19"/>
     </w:p>
     <w:p>
       <w:r>
@@ -6257,169 +6612,90 @@
         <w:t>supervizată</w:t>
       </w:r>
       <w:r>
+        <w:t xml:space="preserve"> implică utilizarea seturilor de date etichetate pentru a antrena algoritmi de recunoaștere a tiparelor și de predicție a rezultatelor. </w:t>
+      </w:r>
+      <w:r>
+        <w:t>A</w:t>
+      </w:r>
+      <w:r>
+        <w:t xml:space="preserve">lgoritmii de învățare </w:t>
+      </w:r>
+      <w:r>
+        <w:t>supervizată</w:t>
+      </w:r>
+      <w:r>
+        <w:t xml:space="preserve"> primesc o </w:t>
+      </w:r>
+      <w:r>
+        <w:t>datele</w:t>
+      </w:r>
+      <w:r>
+        <w:t xml:space="preserve"> etichetat</w:t>
+      </w:r>
+      <w:r>
+        <w:t>e de către experți umani</w:t>
+      </w:r>
+      <w:r>
+        <w:t xml:space="preserve"> pentru a înțelege legătura dintre datele de intrare și cele de ieșire, spre deosebire de învățarea nesupravegheată</w:t>
+      </w:r>
+      <w:r>
+        <w:t xml:space="preserve"> care constă în</w:t>
+      </w:r>
+      <w:r>
+        <w:t xml:space="preserve"> învățarea</w:t>
+      </w:r>
+      <w:r>
         <w:t xml:space="preserve"> </w:t>
       </w:r>
       <w:r>
-        <w:t xml:space="preserve">implică utilizarea seturilor de date etichetate pentru a antrena algoritmi de recunoaștere a tiparelor și de predicție a rezultatelor. </w:t>
-      </w:r>
-      <w:r>
-        <w:t>A</w:t>
-      </w:r>
-      <w:r>
-        <w:t xml:space="preserve">lgoritmii de învățare </w:t>
-      </w:r>
-      <w:r>
-        <w:t>supervizată</w:t>
-      </w:r>
-      <w:r>
-        <w:t xml:space="preserve"> primesc o </w:t>
-      </w:r>
-      <w:r>
-        <w:t>datele</w:t>
-      </w:r>
-      <w:r>
-        <w:t xml:space="preserve"> etichetat</w:t>
-      </w:r>
-      <w:r>
-        <w:t>e de către experți umani</w:t>
-      </w:r>
-      <w:r>
-        <w:t xml:space="preserve"> pentru a înțelege legătura dintre datele de intrare și cele de ieșire, spre deosebire de învățarea nesupravegheată</w:t>
-      </w:r>
-      <w:r>
-        <w:t xml:space="preserve"> care constă în</w:t>
-      </w:r>
-      <w:r>
-        <w:t xml:space="preserve"> învățarea</w:t>
+        <w:t>structurii</w:t>
+      </w:r>
+      <w:r>
+        <w:t xml:space="preserve"> datelor de intrare</w:t>
       </w:r>
       <w:r>
         <w:t xml:space="preserve"> </w:t>
       </w:r>
       <w:r>
-        <w:t>structurii</w:t>
-      </w:r>
-      <w:r>
-        <w:t xml:space="preserve"> datelor de intrare</w:t>
+        <w:t>fără a primi instrucțiuni explicite</w:t>
+      </w:r>
+      <w:r>
+        <w:t>.</w:t>
+      </w:r>
+    </w:p>
+    <w:p/>
+    <w:p>
+      <w:pPr>
+        <w:pStyle w:val="Heading3"/>
+      </w:pPr>
+      <w:bookmarkStart w:id="20" w:name="_Toc166442020"/>
+      <w:r>
+        <w:t>Ce este învățarea supervizată?</w:t>
+      </w:r>
+      <w:bookmarkEnd w:id="20"/>
+    </w:p>
+    <w:p>
+      <w:r>
+        <w:t xml:space="preserve">Paradigma de învățare numită învățare supervizată antrenează un model folosind date de intrare (cum ar fi un analizele urinei în cadrul aplicației din această lucrare) și o valoare de ieșire dorită, </w:t>
+      </w:r>
+      <w:r>
+        <w:lastRenderedPageBreak/>
+        <w:t xml:space="preserve">care este etichetată de către om. După procesarea setului de date de intrare, este creată o funcție de clasificare a datelor noi către valorile de ieșire anticipate (în cazul aplicației din această lucrare, valoarea de ieșire va fi predicția de prezență a pietrelor la rinichi) [18]. Algoritmul va fi capabil să determine valorile de ieșire pentru evenimente pe care nu le-a </w:t>
+      </w:r>
+      <w:r>
+        <w:rPr>
+          <w:lang w:val="ro-RO"/>
+        </w:rPr>
+        <w:t>întâlnit în setul de date de antrenare</w:t>
+      </w:r>
+      <w:r>
+        <w:t xml:space="preserve"> (cum ar fi un nou set de analize ale urinei). Aceasta înseamnă că sistemul</w:t>
       </w:r>
       <w:r>
         <w:t xml:space="preserve"> </w:t>
       </w:r>
       <w:r>
-        <w:t>fără a primi instrucțiuni explicite</w:t>
-      </w:r>
-      <w:r>
-        <w:t>.</w:t>
-      </w:r>
-    </w:p>
-    <w:p/>
-    <w:p>
-      <w:pPr>
-        <w:pStyle w:val="Heading3"/>
-      </w:pPr>
-      <w:r>
-        <w:t>Ce este î</w:t>
-      </w:r>
-      <w:r>
-        <w:t>nvățare</w:t>
-      </w:r>
-      <w:r>
-        <w:t>a</w:t>
-      </w:r>
-      <w:r>
-        <w:t xml:space="preserve"> supervizată</w:t>
-      </w:r>
-      <w:r>
-        <w:t>?</w:t>
-      </w:r>
-    </w:p>
-    <w:p>
-      <w:r>
-        <w:t>Paradigma</w:t>
-      </w:r>
-      <w:r>
-        <w:t xml:space="preserve"> de învățare numită învățare supervizată antrenează un model folosind </w:t>
-      </w:r>
-      <w:r>
-        <w:t>date</w:t>
-      </w:r>
-      <w:r>
-        <w:t xml:space="preserve"> de intrare (cum ar fi un </w:t>
-      </w:r>
-      <w:r>
-        <w:t>analizele urinei</w:t>
-      </w:r>
-      <w:r>
-        <w:t xml:space="preserve"> </w:t>
-      </w:r>
-      <w:r>
-        <w:t>în cadrul aplicației din această lucrare</w:t>
-      </w:r>
-      <w:r>
-        <w:t>) și o valoare de ieșire dorită, care este</w:t>
-      </w:r>
-      <w:r>
-        <w:t xml:space="preserve"> </w:t>
-      </w:r>
-      <w:r>
-        <w:t>etichetat</w:t>
-      </w:r>
-      <w:r>
-        <w:t>ă</w:t>
-      </w:r>
-      <w:r>
-        <w:t xml:space="preserve"> de către om. După procesarea setului de date de </w:t>
-      </w:r>
-      <w:r>
-        <w:t>intrare</w:t>
-      </w:r>
-      <w:r>
-        <w:t xml:space="preserve">, este creată o funcție de </w:t>
-      </w:r>
-      <w:r>
-        <w:t>clasificare</w:t>
-      </w:r>
-      <w:r>
-        <w:t xml:space="preserve"> a datelor noi către valorile de ieșire anticipate</w:t>
-      </w:r>
-      <w:r>
-        <w:t xml:space="preserve"> (în cazul aplicației din această lucrare, valoarea de ieșire va fi predicția de prezență a pietrelor la rinichi) </w:t>
-      </w:r>
-      <w:r>
-        <w:t>[1</w:t>
-      </w:r>
-      <w:r>
-        <w:t xml:space="preserve">8]. </w:t>
-      </w:r>
-      <w:r>
-        <w:t xml:space="preserve">Algoritmul va fi capabil să determine valorile de ieșire pentru evenimente </w:t>
-      </w:r>
-      <w:r>
-        <w:t xml:space="preserve">pe care nu le-a </w:t>
-      </w:r>
-      <w:r>
-        <w:rPr>
-          <w:lang w:val="ro-RO"/>
-        </w:rPr>
-        <w:t>întâlnit în setul de date de antrenare</w:t>
-      </w:r>
-      <w:r>
-        <w:t xml:space="preserve"> (cum ar fi un nou set de analize ale urinei)</w:t>
-      </w:r>
-      <w:r>
-        <w:t>. Aceasta înseamnă că sistemul</w:t>
-      </w:r>
-      <w:r>
-        <w:t xml:space="preserve"> </w:t>
-      </w:r>
-      <w:r>
-        <w:t xml:space="preserve">trebuie să </w:t>
-      </w:r>
-      <w:r>
-        <w:lastRenderedPageBreak/>
-        <w:t>facă generalizări din datele de instruire la scenarii necunoscute</w:t>
-      </w:r>
-      <w:r>
-        <w:t>.</w:t>
+        <w:t>trebuie să facă generalizări din datele de instruire la scenarii necunoscute.</w:t>
       </w:r>
       <w:r>
         <w:t xml:space="preserve"> </w:t>
@@ -6542,11 +6818,11 @@
       <w:pPr>
         <w:pStyle w:val="Heading2"/>
       </w:pPr>
-      <w:bookmarkStart w:id="17" w:name="_Toc166414347"/>
+      <w:bookmarkStart w:id="21" w:name="_Toc166442021"/>
       <w:r>
         <w:t>Implementare</w:t>
       </w:r>
-      <w:bookmarkEnd w:id="17"/>
+      <w:bookmarkEnd w:id="21"/>
     </w:p>
     <w:p>
       <w:r>
@@ -6618,12 +6894,15 @@
         <w:jc w:val="center"/>
       </w:pPr>
       <w:r>
+        <w:rPr>
+          <w:noProof/>
+        </w:rPr>
         <w:lastRenderedPageBreak/>
         <w:drawing>
-          <wp:inline distT="0" distB="0" distL="0" distR="0" wp14:anchorId="4C9D7DDE" wp14:editId="3F80311F">
-            <wp:extent cx="3896081" cy="5052060"/>
+          <wp:inline distT="0" distB="0" distL="0" distR="0" wp14:anchorId="76C7625B" wp14:editId="225043D9">
+            <wp:extent cx="5488740" cy="6873240"/>
             <wp:effectExtent l="0" t="0" r="0" b="0"/>
-            <wp:docPr id="1625063487" name="Picture 1" descr="A screenshot of a computer&#10;&#10;Description automatically generated"/>
+            <wp:docPr id="1968249150" name="Picture 1" descr="A screenshot of a computer&#10;&#10;Description automatically generated"/>
             <wp:cNvGraphicFramePr>
               <a:graphicFrameLocks xmlns:a="http://schemas.openxmlformats.org/drawingml/2006/main" noChangeAspect="1"/>
             </wp:cNvGraphicFramePr>
@@ -6631,7 +6910,7 @@
               <a:graphicData uri="http://schemas.openxmlformats.org/drawingml/2006/picture">
                 <pic:pic xmlns:pic="http://schemas.openxmlformats.org/drawingml/2006/picture">
                   <pic:nvPicPr>
-                    <pic:cNvPr id="1625063487" name="Picture 1" descr="A screenshot of a computer&#10;&#10;Description automatically generated"/>
+                    <pic:cNvPr id="1968249150" name="Picture 1" descr="A screenshot of a computer&#10;&#10;Description automatically generated"/>
                     <pic:cNvPicPr/>
                   </pic:nvPicPr>
                   <pic:blipFill>
@@ -6643,7 +6922,7 @@
                   <pic:spPr>
                     <a:xfrm>
                       <a:off x="0" y="0"/>
-                      <a:ext cx="3896081" cy="5052060"/>
+                      <a:ext cx="5492023" cy="6877351"/>
                     </a:xfrm>
                     <a:prstGeom prst="rect">
                       <a:avLst/>
@@ -6677,9 +6956,12 @@
       <w:pPr>
         <w:pStyle w:val="Heading3"/>
       </w:pPr>
-      <w:r>
+      <w:bookmarkStart w:id="22" w:name="_Toc166442022"/>
+      <w:r>
+        <w:lastRenderedPageBreak/>
         <w:t>Setul de date</w:t>
       </w:r>
+      <w:bookmarkEnd w:id="22"/>
     </w:p>
     <w:p>
       <w:pPr>
@@ -6768,7 +7050,7 @@
           <w14:ligatures w14:val="none"/>
         </w:rPr>
       </w:pPr>
-      <w:bookmarkStart w:id="18" w:name="_Hlk166410077"/>
+      <w:bookmarkStart w:id="23" w:name="_Hlk166410077"/>
       <w:r>
         <w:rPr>
           <w:rFonts w:eastAsia="Times New Roman" w:cs="Times New Roman"/>
@@ -6855,7 +7137,6 @@
           <w:lang w:val="ro-RO" w:eastAsia="ro-RO"/>
           <w14:ligatures w14:val="none"/>
         </w:rPr>
-        <w:lastRenderedPageBreak/>
         <w:t>conductivitatea. Un Mho este egal cu un Ohm. Conducția este proporțională cu concentrația de substanțe încărcate cu ioni prezente în soluție;</w:t>
       </w:r>
       <w:r>
@@ -6916,7 +7197,7 @@
         </w:rPr>
         <w:t xml:space="preserve">nivelul de calciu (CALC) în milimoli/litru. </w:t>
       </w:r>
-      <w:bookmarkEnd w:id="18"/>
+      <w:bookmarkEnd w:id="23"/>
     </w:p>
     <w:p>
       <w:pPr>
@@ -7064,16 +7345,354 @@
     </w:p>
     <w:p>
       <w:pPr>
-        <w:rPr>
-          <w:rFonts w:cs="Times New Roman"/>
-          <w:lang w:val="ro-RO" w:eastAsia="ro-RO"/>
-        </w:rPr>
-      </w:pPr>
-    </w:p>
-    <w:p>
-      <w:pPr>
-        <w:rPr>
-          <w:rFonts w:cs="Times New Roman"/>
+        <w:pStyle w:val="Heading3"/>
+        <w:rPr>
+          <w:lang w:val="ro-RO" w:eastAsia="ro-RO"/>
+        </w:rPr>
+      </w:pPr>
+      <w:bookmarkStart w:id="24" w:name="_Toc166442023"/>
+      <w:r>
+        <w:rPr>
+          <w:lang w:val="ro-RO" w:eastAsia="ro-RO"/>
+        </w:rPr>
+        <w:t>Funcționalitățile și comportamentele agenților</w:t>
+      </w:r>
+      <w:bookmarkEnd w:id="24"/>
+    </w:p>
+    <w:p>
+      <w:pPr>
+        <w:rPr>
+          <w:lang w:val="ro-RO" w:eastAsia="ro-RO"/>
+        </w:rPr>
+      </w:pPr>
+      <w:r>
+        <w:rPr>
+          <w:lang w:val="ro-RO" w:eastAsia="ro-RO"/>
+        </w:rPr>
+        <w:t>Aplicația este formată din patru agenți care îndeplinesc anumite funcționalități și au diferite comportamente, comunicând între ei pentru a facilita gestionarea analizelor și a face o predicție asupra existenței sau nu a pietrelor la rinichi. Toți agenții dispun de o interfață grafică pentru interacțiunea cu utilizatorul aplicației. Cei patru agenți sunt descrisi în subcapitolele următoare.</w:t>
+      </w:r>
+    </w:p>
+    <w:p>
+      <w:pPr>
+        <w:rPr>
+          <w:lang w:val="ro-RO" w:eastAsia="ro-RO"/>
+        </w:rPr>
+      </w:pPr>
+    </w:p>
+    <w:p>
+      <w:pPr>
+        <w:pStyle w:val="Heading4"/>
+        <w:rPr>
+          <w:lang w:val="ro-RO" w:eastAsia="ro-RO"/>
+        </w:rPr>
+      </w:pPr>
+      <w:r>
+        <w:rPr>
+          <w:lang w:val="ro-RO" w:eastAsia="ro-RO"/>
+        </w:rPr>
+        <w:t>Agentul manager</w:t>
+      </w:r>
+    </w:p>
+    <w:p>
+      <w:pPr>
+        <w:rPr>
+          <w:lang w:val="ro-RO" w:eastAsia="ro-RO"/>
+        </w:rPr>
+      </w:pPr>
+      <w:r>
+        <w:rPr>
+          <w:lang w:val="ro-RO" w:eastAsia="ro-RO"/>
+        </w:rPr>
+        <w:t>Acest manager este centrul aplicației, prin el se desfășoară toate comunicațiile dintre agenți, acesta având rolul de a gestiona fișierul cu analize și de a oferi informațiile necesare celorlalți agenți. Agentul are definite trei comportamente:</w:t>
+      </w:r>
+    </w:p>
+    <w:p>
+      <w:pPr>
+        <w:pStyle w:val="ListParagraph"/>
+        <w:numPr>
+          <w:ilvl w:val="0"/>
+          <w:numId w:val="31"/>
+        </w:numPr>
+        <w:rPr>
+          <w:lang w:eastAsia="ro-RO"/>
+        </w:rPr>
+      </w:pPr>
+      <w:r>
+        <w:rPr>
+          <w:lang w:eastAsia="ro-RO"/>
+        </w:rPr>
+        <w:t>adaugă noile analize în fișier atunci c</w:t>
+      </w:r>
+      <w:r>
+        <w:rPr>
+          <w:lang w:val="ro-RO" w:eastAsia="ro-RO"/>
+        </w:rPr>
+        <w:t>ând primește mesaj de la agentul pentru adăugarea unor noi analize cu valorile analizelor</w:t>
+      </w:r>
+      <w:r>
+        <w:rPr>
+          <w:lang w:eastAsia="ro-RO"/>
+        </w:rPr>
+        <w:t>;</w:t>
+      </w:r>
+    </w:p>
+    <w:p>
+      <w:pPr>
+        <w:pStyle w:val="ListParagraph"/>
+        <w:numPr>
+          <w:ilvl w:val="0"/>
+          <w:numId w:val="31"/>
+        </w:numPr>
+        <w:rPr>
+          <w:lang w:eastAsia="ro-RO"/>
+        </w:rPr>
+      </w:pPr>
+      <w:r>
+        <w:rPr>
+          <w:lang w:eastAsia="ro-RO"/>
+        </w:rPr>
+        <w:t xml:space="preserve">verifică </w:t>
+      </w:r>
+      <w:r>
+        <w:rPr>
+          <w:lang w:eastAsia="ro-RO"/>
+        </w:rPr>
+        <w:t>analize</w:t>
+      </w:r>
+      <w:r>
+        <w:rPr>
+          <w:lang w:eastAsia="ro-RO"/>
+        </w:rPr>
+        <w:t>le selectate</w:t>
+      </w:r>
+      <w:r>
+        <w:rPr>
+          <w:lang w:eastAsia="ro-RO"/>
+        </w:rPr>
+        <w:t xml:space="preserve"> </w:t>
+      </w:r>
+      <w:r>
+        <w:rPr>
+          <w:lang w:eastAsia="ro-RO"/>
+        </w:rPr>
+        <w:t>și fișierul în care sunt adăugate</w:t>
+      </w:r>
+      <w:r>
+        <w:rPr>
+          <w:lang w:eastAsia="ro-RO"/>
+        </w:rPr>
+        <w:t xml:space="preserve"> atunci c</w:t>
+      </w:r>
+      <w:r>
+        <w:rPr>
+          <w:lang w:val="ro-RO" w:eastAsia="ro-RO"/>
+        </w:rPr>
+        <w:t xml:space="preserve">ând primește mesaj de la </w:t>
+      </w:r>
+      <w:r>
+        <w:rPr>
+          <w:lang w:val="ro-RO" w:eastAsia="ro-RO"/>
+        </w:rPr>
+        <w:t>a</w:t>
+      </w:r>
+      <w:r>
+        <w:rPr>
+          <w:lang w:val="ro-RO" w:eastAsia="ro-RO"/>
+        </w:rPr>
+        <w:t>gentul pentru selecția analizelor</w:t>
+      </w:r>
+      <w:r>
+        <w:rPr>
+          <w:lang w:eastAsia="ro-RO"/>
+        </w:rPr>
+        <w:t>;</w:t>
+      </w:r>
+    </w:p>
+    <w:p>
+      <w:pPr>
+        <w:pStyle w:val="ListParagraph"/>
+        <w:numPr>
+          <w:ilvl w:val="0"/>
+          <w:numId w:val="31"/>
+        </w:numPr>
+        <w:rPr>
+          <w:lang w:eastAsia="ro-RO"/>
+        </w:rPr>
+      </w:pPr>
+      <w:r>
+        <w:rPr>
+          <w:lang w:eastAsia="ro-RO"/>
+        </w:rPr>
+        <w:t xml:space="preserve">oferă setul de date necesar pentru a antrena rețeaua neuronală din comportamentul agentului </w:t>
+      </w:r>
+      <w:r>
+        <w:rPr>
+          <w:lang w:val="ro-RO" w:eastAsia="ro-RO"/>
+        </w:rPr>
+        <w:t>pentru predicția pietrelor la rinichi</w:t>
+      </w:r>
+      <w:r>
+        <w:rPr>
+          <w:lang w:val="ro-RO" w:eastAsia="ro-RO"/>
+        </w:rPr>
+        <w:t>.</w:t>
+      </w:r>
+    </w:p>
+    <w:p>
+      <w:pPr>
+        <w:rPr>
+          <w:lang w:eastAsia="ro-RO"/>
+        </w:rPr>
+      </w:pPr>
+      <w:r>
+        <w:rPr>
+          <w:lang w:eastAsia="ro-RO"/>
+        </w:rPr>
+        <w:t>Pentru a putea interacționa cu utilizatorul aplicației, acest agent dispune de o interfață grafică ce afișează tabelul cu setul de date întreg sau setul de date selectat de utilizator prin intermediul agentului pentru selecția anizelor (figura 6).</w:t>
+      </w:r>
+    </w:p>
+    <w:p>
+      <w:pPr>
+        <w:keepNext/>
+      </w:pPr>
+      <w:r>
+        <w:rPr>
+          <w:lang w:eastAsia="ro-RO"/>
+        </w:rPr>
+        <w:lastRenderedPageBreak/>
+        <w:drawing>
+          <wp:inline distT="0" distB="0" distL="0" distR="0" wp14:anchorId="49D267A8" wp14:editId="2FC04350">
+            <wp:extent cx="5943600" cy="2784475"/>
+            <wp:effectExtent l="0" t="0" r="0" b="0"/>
+            <wp:docPr id="152445522" name="Picture 1" descr="A screenshot of a computer&#10;&#10;Description automatically generated"/>
+            <wp:cNvGraphicFramePr>
+              <a:graphicFrameLocks xmlns:a="http://schemas.openxmlformats.org/drawingml/2006/main" noChangeAspect="1"/>
+            </wp:cNvGraphicFramePr>
+            <a:graphic xmlns:a="http://schemas.openxmlformats.org/drawingml/2006/main">
+              <a:graphicData uri="http://schemas.openxmlformats.org/drawingml/2006/picture">
+                <pic:pic xmlns:pic="http://schemas.openxmlformats.org/drawingml/2006/picture">
+                  <pic:nvPicPr>
+                    <pic:cNvPr id="152445522" name="Picture 1" descr="A screenshot of a computer&#10;&#10;Description automatically generated"/>
+                    <pic:cNvPicPr/>
+                  </pic:nvPicPr>
+                  <pic:blipFill>
+                    <a:blip r:embed="rId16"/>
+                    <a:stretch>
+                      <a:fillRect/>
+                    </a:stretch>
+                  </pic:blipFill>
+                  <pic:spPr>
+                    <a:xfrm>
+                      <a:off x="0" y="0"/>
+                      <a:ext cx="5943600" cy="2784475"/>
+                    </a:xfrm>
+                    <a:prstGeom prst="rect">
+                      <a:avLst/>
+                    </a:prstGeom>
+                  </pic:spPr>
+                </pic:pic>
+              </a:graphicData>
+            </a:graphic>
+          </wp:inline>
+        </w:drawing>
+      </w:r>
+    </w:p>
+    <w:p>
+      <w:pPr>
+        <w:pStyle w:val="Caption"/>
+        <w:numPr>
+          <w:ilvl w:val="0"/>
+          <w:numId w:val="3"/>
+        </w:numPr>
+        <w:jc w:val="center"/>
+        <w:rPr>
+          <w:lang w:eastAsia="ro-RO"/>
+        </w:rPr>
+      </w:pPr>
+      <w:r>
+        <w:t>Interfață grafică agent manager</w:t>
+      </w:r>
+    </w:p>
+    <w:p>
+      <w:pPr>
+        <w:rPr>
+          <w:lang w:eastAsia="ro-RO"/>
+        </w:rPr>
+      </w:pPr>
+    </w:p>
+    <w:p>
+      <w:pPr>
+        <w:rPr>
+          <w:rFonts w:cs="Times New Roman"/>
+          <w:lang w:val="ro-RO" w:eastAsia="ro-RO"/>
+        </w:rPr>
+      </w:pPr>
+    </w:p>
+    <w:p>
+      <w:pPr>
+        <w:pStyle w:val="Heading4"/>
+        <w:rPr>
+          <w:lang w:val="ro-RO" w:eastAsia="ro-RO"/>
+        </w:rPr>
+      </w:pPr>
+      <w:r>
+        <w:rPr>
+          <w:lang w:val="ro-RO" w:eastAsia="ro-RO"/>
+        </w:rPr>
+        <w:t xml:space="preserve">Agentul </w:t>
+      </w:r>
+      <w:r>
+        <w:rPr>
+          <w:lang w:val="ro-RO" w:eastAsia="ro-RO"/>
+        </w:rPr>
+        <w:t>pentru adăugarea unor noi analize</w:t>
+      </w:r>
+    </w:p>
+    <w:p>
+      <w:pPr>
+        <w:rPr>
+          <w:lang w:val="ro-RO" w:eastAsia="ro-RO"/>
+        </w:rPr>
+      </w:pPr>
+    </w:p>
+    <w:p>
+      <w:pPr>
+        <w:pStyle w:val="Heading4"/>
+        <w:rPr>
+          <w:lang w:val="ro-RO" w:eastAsia="ro-RO"/>
+        </w:rPr>
+      </w:pPr>
+      <w:r>
+        <w:rPr>
+          <w:lang w:val="ro-RO" w:eastAsia="ro-RO"/>
+        </w:rPr>
+        <w:t>Agentul pentru selecția analizelor</w:t>
+      </w:r>
+    </w:p>
+    <w:p>
+      <w:pPr>
+        <w:rPr>
+          <w:lang w:val="ro-RO" w:eastAsia="ro-RO"/>
+        </w:rPr>
+      </w:pPr>
+    </w:p>
+    <w:p>
+      <w:pPr>
+        <w:pStyle w:val="Heading4"/>
+        <w:rPr>
+          <w:lang w:val="ro-RO" w:eastAsia="ro-RO"/>
+        </w:rPr>
+      </w:pPr>
+      <w:r>
+        <w:rPr>
+          <w:lang w:val="ro-RO" w:eastAsia="ro-RO"/>
+        </w:rPr>
+        <w:t>Agentul pentru predicția pietrelor la rinichi</w:t>
+      </w:r>
+    </w:p>
+    <w:p>
+      <w:pPr>
+        <w:rPr>
           <w:lang w:val="ro-RO" w:eastAsia="ro-RO"/>
         </w:rPr>
       </w:pPr>
@@ -7085,14 +7704,14 @@
           <w:lang w:val="ro-RO" w:eastAsia="ro-RO"/>
         </w:rPr>
       </w:pPr>
-      <w:bookmarkStart w:id="19" w:name="_Toc166414348"/>
+      <w:bookmarkStart w:id="25" w:name="_Toc166442024"/>
       <w:r>
         <w:rPr>
           <w:lang w:val="ro-RO" w:eastAsia="ro-RO"/>
         </w:rPr>
         <w:t>Rezultate obținute</w:t>
       </w:r>
-      <w:bookmarkEnd w:id="19"/>
+      <w:bookmarkEnd w:id="25"/>
     </w:p>
     <w:p>
       <w:pPr>
@@ -7130,6 +7749,7 @@
           <w:noProof/>
           <w:lang w:val="ro-RO" w:eastAsia="ro-RO"/>
         </w:rPr>
+        <w:lastRenderedPageBreak/>
         <w:drawing>
           <wp:inline distT="0" distB="0" distL="0" distR="0" wp14:anchorId="719ABC09" wp14:editId="023952C5">
             <wp:extent cx="5534370" cy="3246120"/>
@@ -7146,7 +7766,7 @@
                     <pic:cNvPicPr/>
                   </pic:nvPicPr>
                   <pic:blipFill>
-                    <a:blip r:embed="rId16"/>
+                    <a:blip r:embed="rId17"/>
                     <a:stretch>
                       <a:fillRect/>
                     </a:stretch>
@@ -7258,18 +7878,7 @@
           <w14:ligatures w14:val="none"/>
         </w:rPr>
         <w:br/>
-        <w:t xml:space="preserve">O hartă de căldură oferă o modalitate rapidă și simplă de a vedea aceste legături. De obicei, valorile de corelație mai mari sunt ilustrate printr-o culoare mai închisă (de exemplu, roșu în </w:t>
-      </w:r>
-      <w:r>
-        <w:rPr>
-          <w:rFonts w:eastAsia="Times New Roman" w:cs="Times New Roman"/>
-          <w:kern w:val="0"/>
-          <w:szCs w:val="24"/>
-          <w:lang w:val="ro-RO" w:eastAsia="ro-RO"/>
-          <w14:ligatures w14:val="none"/>
-        </w:rPr>
-        <w:lastRenderedPageBreak/>
-        <w:t>schemele de culori comune), iar valorile de corelație mai mici sunt ilustrate printr-o culoare mai deschisă(de</w:t>
+        <w:t>O hartă de căldură oferă o modalitate rapidă și simplă de a vedea aceste legături. De obicei, valorile de corelație mai mari sunt ilustrate printr-o culoare mai închisă (de exemplu, roșu în schemele de culori comune), iar valorile de corelație mai mici sunt ilustrate printr-o culoare mai deschisă(de</w:t>
       </w:r>
       <w:r>
         <w:rPr>
@@ -7346,6 +7955,7 @@
           <w:noProof/>
           <w:lang w:val="ro-RO" w:eastAsia="ro-RO"/>
         </w:rPr>
+        <w:lastRenderedPageBreak/>
         <w:drawing>
           <wp:inline distT="0" distB="0" distL="0" distR="0" wp14:anchorId="2E7FF6F1" wp14:editId="709AF074">
             <wp:extent cx="5943600" cy="3444240"/>
@@ -7362,7 +7972,7 @@
                     <pic:cNvPicPr/>
                   </pic:nvPicPr>
                   <pic:blipFill>
-                    <a:blip r:embed="rId17"/>
+                    <a:blip r:embed="rId18"/>
                     <a:stretch>
                       <a:fillRect/>
                     </a:stretch>
@@ -7527,8 +8137,18 @@
           <w:lang w:val="ro-RO" w:eastAsia="ro-RO"/>
           <w14:ligatures w14:val="none"/>
         </w:rPr>
+        <w:t xml:space="preserve">Supraantrenarea este atunci când modelul se potrivește foarte bine datelor de antrenare, dar nu funcționează bine pe datele de validare. Când modelul nu se potrivește suficient de bine datelor </w:t>
+      </w:r>
+      <w:r>
+        <w:rPr>
+          <w:rFonts w:eastAsia="Times New Roman" w:cs="Times New Roman"/>
+          <w:kern w:val="0"/>
+          <w:szCs w:val="24"/>
+          <w:lang w:val="ro-RO" w:eastAsia="ro-RO"/>
+          <w14:ligatures w14:val="none"/>
+        </w:rPr>
         <w:lastRenderedPageBreak/>
-        <w:t>Supraantrenarea este atunci când modelul se potrivește foarte bine datelor de antrenare, dar nu funcționează bine pe datele de validare. Când modelul nu se potrivește suficient de bine datelor de antrenare, are subantrenare, ceea ce înseamnă că funcționează prost pe datele de validare și de antrenare. Un obiectiv este să oferim un model care se potrivește și generalizează corect pentru a obține o acuratețe ridicată atât pe datele de antrenare, cât și pe cele de validare [19].</w:t>
+        <w:t>de antrenare, are subantrenare, ceea ce înseamnă că funcționează prost pe datele de validare și de antrenare. Un obiectiv este să oferim un model care se potrivește și generalizează corect pentru a obține o acuratețe ridicată atât pe datele de antrenare, cât și pe cele de validare [19].</w:t>
       </w:r>
     </w:p>
     <w:p>
@@ -7560,7 +8180,7 @@
                     <pic:cNvPicPr/>
                   </pic:nvPicPr>
                   <pic:blipFill>
-                    <a:blip r:embed="rId18"/>
+                    <a:blip r:embed="rId19"/>
                     <a:stretch>
                       <a:fillRect/>
                     </a:stretch>
@@ -7705,7 +8325,7 @@
                     <pic:cNvPicPr/>
                   </pic:nvPicPr>
                   <pic:blipFill>
-                    <a:blip r:embed="rId19"/>
+                    <a:blip r:embed="rId20"/>
                     <a:stretch>
                       <a:fillRect/>
                     </a:stretch>
@@ -7780,7 +8400,7 @@
           <w:lang w:val="ro-RO"/>
         </w:rPr>
       </w:pPr>
-      <w:bookmarkStart w:id="20" w:name="_Toc166414349"/>
+      <w:bookmarkStart w:id="26" w:name="_Toc166442025"/>
       <w:r>
         <w:t>Discu</w:t>
       </w:r>
@@ -7790,7 +8410,7 @@
         </w:rPr>
         <w:t>ții</w:t>
       </w:r>
-      <w:bookmarkEnd w:id="20"/>
+      <w:bookmarkEnd w:id="26"/>
     </w:p>
     <w:p>
       <w:pPr>
@@ -7811,18 +8431,7 @@
           <w:lang w:val="ro-RO" w:eastAsia="ro-RO"/>
           <w14:ligatures w14:val="none"/>
         </w:rPr>
-        <w:t xml:space="preserve">Este important de menționat că compararea directă a rezultatelor între diferite studii poate fi dificilă din cauza variațiilor în seturile de date utilizate, metodele experimentale și alte factori specifici ale fiecărui studiu. Astfel, pentru a ajunge la concluzii relevante și pentru a orienta </w:t>
-      </w:r>
-      <w:r>
-        <w:rPr>
-          <w:rFonts w:eastAsia="Times New Roman" w:cs="Times New Roman"/>
-          <w:kern w:val="0"/>
-          <w:szCs w:val="24"/>
-          <w:lang w:val="ro-RO" w:eastAsia="ro-RO"/>
-          <w14:ligatures w14:val="none"/>
-        </w:rPr>
-        <w:lastRenderedPageBreak/>
-        <w:t>cercetarea viitoare în acest domeniu, este necesară o evaluare și o interpretare adecvate a rezultatelor.</w:t>
+        <w:t>Este important de menționat că compararea directă a rezultatelor între diferite studii poate fi dificilă din cauza variațiilor în seturile de date utilizate, metodele experimentale și alte factori specifici ale fiecărui studiu. Astfel, pentru a ajunge la concluzii relevante și pentru a orienta cercetarea viitoare în acest domeniu, este necesară o evaluare și o interpretare adecvate a rezultatelor.</w:t>
       </w:r>
     </w:p>
     <w:p>
@@ -8002,11 +8611,11 @@
       <w:pPr>
         <w:pStyle w:val="Heading2"/>
       </w:pPr>
-      <w:bookmarkStart w:id="21" w:name="_Toc166414350"/>
+      <w:bookmarkStart w:id="27" w:name="_Toc166442026"/>
       <w:r>
         <w:t>Concluzie</w:t>
       </w:r>
-      <w:bookmarkEnd w:id="21"/>
+      <w:bookmarkEnd w:id="27"/>
     </w:p>
     <w:p>
       <w:pPr>
@@ -8065,12 +8674,12 @@
           <w:lang w:val="ro-RO"/>
         </w:rPr>
       </w:pPr>
-      <w:bookmarkStart w:id="22" w:name="_Toc166414351"/>
+      <w:bookmarkStart w:id="28" w:name="_Toc166442027"/>
       <w:r>
         <w:lastRenderedPageBreak/>
         <w:t>Bibliografie</w:t>
       </w:r>
-      <w:bookmarkEnd w:id="22"/>
+      <w:bookmarkEnd w:id="28"/>
     </w:p>
     <w:p>
       <w:pPr>
@@ -8100,7 +8709,7 @@
         </w:rPr>
         <w:t xml:space="preserve">Bellifemine, F., Poggi, A., Rimassa, G. (2001). Developing Multi-agent Systems with JADE. In: Castelfranchi, C., Lespérance, Y. (eds) Intelligent Agents VII Agent Theories Architectures and Languages. ATAL 2000. Lecture Notes in Computer Science(), vol 1986. Springer, Berlin, Heidelberg. </w:t>
       </w:r>
-      <w:hyperlink r:id="rId20" w:history="1">
+      <w:hyperlink r:id="rId21" w:history="1">
         <w:r>
           <w:rPr>
             <w:rStyle w:val="Hyperlink"/>
@@ -8141,7 +8750,7 @@
       <w:r>
         <w:t xml:space="preserve">M. Luck, P. McBurney, and C. Preist. “Agent Technology: Enabling Next Generation Computing,” AgentLink, 2003, see: </w:t>
       </w:r>
-      <w:hyperlink r:id="rId21" w:history="1">
+      <w:hyperlink r:id="rId22" w:history="1">
         <w:r>
           <w:rPr>
             <w:rStyle w:val="Hyperlink"/>
@@ -8188,7 +8797,7 @@
       <w:r>
         <w:t xml:space="preserve">Foundation for Intelligent Physical Agents (FIPA), see: </w:t>
       </w:r>
-      <w:hyperlink r:id="rId22" w:history="1">
+      <w:hyperlink r:id="rId23" w:history="1">
         <w:r>
           <w:rPr>
             <w:rStyle w:val="Hyperlink"/>
@@ -8209,7 +8818,7 @@
       <w:r>
         <w:t xml:space="preserve">JADE – Java Agent DEvelopment Framework, see: </w:t>
       </w:r>
-      <w:hyperlink r:id="rId23" w:history="1">
+      <w:hyperlink r:id="rId24" w:history="1">
         <w:r>
           <w:rPr>
             <w:rStyle w:val="Hyperlink"/>
@@ -8313,7 +8922,7 @@
       <w:r>
         <w:t xml:space="preserve">JADE – Java Agent DEvelopment Framework, see: </w:t>
       </w:r>
-      <w:hyperlink r:id="rId24" w:history="1">
+      <w:hyperlink r:id="rId25" w:history="1">
         <w:r>
           <w:rPr>
             <w:rStyle w:val="Hyperlink"/>
@@ -8331,7 +8940,7 @@
         </w:numPr>
         <w:shd w:val="clear" w:color="auto" w:fill="FFFFFF"/>
       </w:pPr>
-      <w:hyperlink r:id="rId25" w:history="1">
+      <w:hyperlink r:id="rId26" w:history="1">
         <w:r>
           <w:rPr>
             <w:rStyle w:val="Hyperlink"/>
@@ -8355,7 +8964,7 @@
           <w:u w:val="none"/>
         </w:rPr>
       </w:pPr>
-      <w:hyperlink r:id="rId26" w:history="1">
+      <w:hyperlink r:id="rId27" w:history="1">
         <w:r>
           <w:rPr>
             <w:rStyle w:val="Hyperlink"/>
@@ -8401,7 +9010,7 @@
       <w:r>
         <w:t xml:space="preserve">Andrews, D.F., Herzberg, A.M. (1985). Physical Characteristics of Urines With and Without Crystals. In: Data. Springer Series in Statistics. Springer, New York, NY. </w:t>
       </w:r>
-      <w:hyperlink r:id="rId27" w:history="1">
+      <w:hyperlink r:id="rId28" w:history="1">
         <w:r>
           <w:rPr>
             <w:rStyle w:val="Hyperlink"/>
@@ -8419,7 +9028,7 @@
         </w:numPr>
         <w:shd w:val="clear" w:color="auto" w:fill="FFFFFF"/>
       </w:pPr>
-      <w:hyperlink r:id="rId28" w:anchor=":~:text=Supervised%20learning%20is%20a%20category,the%20input%20and%20the%20outputs." w:history="1">
+      <w:hyperlink r:id="rId29" w:anchor=":~:text=Supervised%20learning%20is%20a%20category,the%20input%20and%20the%20outputs." w:history="1">
         <w:r>
           <w:rPr>
             <w:rStyle w:val="Hyperlink"/>
@@ -8438,7 +9047,7 @@
         </w:numPr>
         <w:shd w:val="clear" w:color="auto" w:fill="FFFFFF"/>
       </w:pPr>
-      <w:hyperlink r:id="rId29" w:history="1">
+      <w:hyperlink r:id="rId30" w:history="1">
         <w:r>
           <w:rPr>
             <w:rStyle w:val="Hyperlink"/>
@@ -8457,7 +9066,7 @@
         </w:numPr>
         <w:shd w:val="clear" w:color="auto" w:fill="FFFFFF"/>
       </w:pPr>
-      <w:hyperlink r:id="rId30" w:history="1">
+      <w:hyperlink r:id="rId31" w:history="1">
         <w:r>
           <w:rPr>
             <w:rStyle w:val="Hyperlink"/>
@@ -8468,7 +9077,10 @@
       </w:hyperlink>
     </w:p>
     <w:sectPr>
-      <w:footerReference w:type="default" r:id="rId31"/>
+      <w:headerReference w:type="even" r:id="rId32"/>
+      <w:headerReference w:type="default" r:id="rId33"/>
+      <w:footerReference w:type="default" r:id="rId34"/>
+      <w:headerReference w:type="first" r:id="rId35"/>
       <w:pgSz w:w="12240" w:h="15840"/>
       <w:pgMar w:top="1440" w:right="1440" w:bottom="1440" w:left="1440" w:header="720" w:footer="720" w:gutter="0"/>
       <w:pgNumType w:start="1"/>
@@ -8583,6 +9195,109 @@
 </w:footnotes>
 </file>
 
+<file path=word/header1.xml><?xml version="1.0" encoding="utf-8"?>
+<w:hdr xmlns:wpc="http://schemas.microsoft.com/office/word/2010/wordprocessingCanvas" xmlns:cx="http://schemas.microsoft.com/office/drawing/2014/chartex" xmlns:cx1="http://schemas.microsoft.com/office/drawing/2015/9/8/chartex" xmlns:cx2="http://schemas.microsoft.com/office/drawing/2015/10/21/chartex" xmlns:cx3="http://schemas.microsoft.com/office/drawing/2016/5/9/chartex" xmlns:cx4="http://schemas.microsoft.com/office/drawing/2016/5/10/chartex" xmlns:cx5="http://schemas.microsoft.com/office/drawing/2016/5/11/chartex" xmlns:cx6="http://schemas.microsoft.com/office/drawing/2016/5/12/chartex" xmlns:cx7="http://schemas.microsoft.com/office/drawing/2016/5/13/chartex" xmlns:cx8="http://schemas.microsoft.com/office/drawing/2016/5/14/chartex" xmlns:mc="http://schemas.openxmlformats.org/markup-compatibility/2006" xmlns:aink="http://schemas.microsoft.com/office/drawing/2016/ink" xmlns:am3d="http://schemas.microsoft.com/office/drawing/2017/model3d" xmlns:o="urn:schemas-microsoft-com:office:office" xmlns:oel="http://schemas.microsoft.com/office/2019/extlst" xmlns:r="http://schemas.openxmlformats.org/officeDocument/2006/relationships" xmlns:m="http://schemas.openxmlformats.org/officeDocument/2006/math" xmlns:v="urn:schemas-microsoft-com:vml" xmlns:wp14="http://schemas.microsoft.com/office/word/2010/wordprocessingDrawing" xmlns:wp="http://schemas.openxmlformats.org/drawingml/2006/wordprocessingDrawing" xmlns:w10="urn:schemas-microsoft-com:office:word" xmlns:w="http://schemas.openxmlformats.org/wordprocessingml/2006/main" xmlns:w14="http://schemas.microsoft.com/office/word/2010/wordml" xmlns:w15="http://schemas.microsoft.com/office/word/2012/wordml" xmlns:w16cex="http://schemas.microsoft.com/office/word/2018/wordml/cex" xmlns:w16cid="http://schemas.microsoft.com/office/word/2016/wordml/cid" xmlns:w16="http://schemas.microsoft.com/office/word/2018/wordml" xmlns:w16du="http://schemas.microsoft.com/office/word/2023/wordml/word16du" xmlns:w16sdtdh="http://schemas.microsoft.com/office/word/2020/wordml/sdtdatahash" xmlns:w16se="http://schemas.microsoft.com/office/word/2015/wordml/symex" xmlns:wpg="http://schemas.microsoft.com/office/word/2010/wordprocessingGroup" xmlns:wpi="http://schemas.microsoft.com/office/word/2010/wordprocessingInk" xmlns:wne="http://schemas.microsoft.com/office/word/2006/wordml" xmlns:wps="http://schemas.microsoft.com/office/word/2010/wordprocessingShape" mc:Ignorable="w14 w15 w16se w16cid w16 w16cex w16sdtdh w16du wp14">
+  <w:p>
+    <w:pPr>
+      <w:pStyle w:val="Header"/>
+    </w:pPr>
+    <w:r>
+      <w:rPr>
+        <w:rFonts w:cs="Times New Roman"/>
+        <w:shd w:val="clear" w:color="auto" w:fill="FFFFFF"/>
+      </w:rPr>
+      <w:t xml:space="preserve">                         </w:t>
+    </w:r>
+    <w:r>
+      <w:rPr>
+        <w:rFonts w:cs="Times New Roman"/>
+        <w:shd w:val="clear" w:color="auto" w:fill="FFFFFF"/>
+      </w:rPr>
+      <w:t>Sistem multi-agent de gestionare a analizelor pentru prezicerea pietrelor la rinichi</w:t>
+    </w:r>
+  </w:p>
+</w:hdr>
+</file>
+
+<file path=word/header2.xml><?xml version="1.0" encoding="utf-8"?>
+<w:hdr xmlns:wpc="http://schemas.microsoft.com/office/word/2010/wordprocessingCanvas" xmlns:cx="http://schemas.microsoft.com/office/drawing/2014/chartex" xmlns:cx1="http://schemas.microsoft.com/office/drawing/2015/9/8/chartex" xmlns:cx2="http://schemas.microsoft.com/office/drawing/2015/10/21/chartex" xmlns:cx3="http://schemas.microsoft.com/office/drawing/2016/5/9/chartex" xmlns:cx4="http://schemas.microsoft.com/office/drawing/2016/5/10/chartex" xmlns:cx5="http://schemas.microsoft.com/office/drawing/2016/5/11/chartex" xmlns:cx6="http://schemas.microsoft.com/office/drawing/2016/5/12/chartex" xmlns:cx7="http://schemas.microsoft.com/office/drawing/2016/5/13/chartex" xmlns:cx8="http://schemas.microsoft.com/office/drawing/2016/5/14/chartex" xmlns:mc="http://schemas.openxmlformats.org/markup-compatibility/2006" xmlns:aink="http://schemas.microsoft.com/office/drawing/2016/ink" xmlns:am3d="http://schemas.microsoft.com/office/drawing/2017/model3d" xmlns:o="urn:schemas-microsoft-com:office:office" xmlns:oel="http://schemas.microsoft.com/office/2019/extlst" xmlns:r="http://schemas.openxmlformats.org/officeDocument/2006/relationships" xmlns:m="http://schemas.openxmlformats.org/officeDocument/2006/math" xmlns:v="urn:schemas-microsoft-com:vml" xmlns:wp14="http://schemas.microsoft.com/office/word/2010/wordprocessingDrawing" xmlns:wp="http://schemas.openxmlformats.org/drawingml/2006/wordprocessingDrawing" xmlns:w10="urn:schemas-microsoft-com:office:word" xmlns:w="http://schemas.openxmlformats.org/wordprocessingml/2006/main" xmlns:w14="http://schemas.microsoft.com/office/word/2010/wordml" xmlns:w15="http://schemas.microsoft.com/office/word/2012/wordml" xmlns:w16cex="http://schemas.microsoft.com/office/word/2018/wordml/cex" xmlns:w16cid="http://schemas.microsoft.com/office/word/2016/wordml/cid" xmlns:w16="http://schemas.microsoft.com/office/word/2018/wordml" xmlns:w16du="http://schemas.microsoft.com/office/word/2023/wordml/word16du" xmlns:w16sdtdh="http://schemas.microsoft.com/office/word/2020/wordml/sdtdatahash" xmlns:w16se="http://schemas.microsoft.com/office/word/2015/wordml/symex" xmlns:wpg="http://schemas.microsoft.com/office/word/2010/wordprocessingGroup" xmlns:wpi="http://schemas.microsoft.com/office/word/2010/wordprocessingInk" xmlns:wne="http://schemas.microsoft.com/office/word/2006/wordml" xmlns:wps="http://schemas.microsoft.com/office/word/2010/wordprocessingShape" mc:Ignorable="w14 w15 w16se w16cid w16 w16cex w16sdtdh w16du wp14">
+  <w:p>
+    <w:pPr>
+      <w:pStyle w:val="Header"/>
+      <w:rPr>
+        <w:lang w:val="ro-RO"/>
+      </w:rPr>
+    </w:pPr>
+    <w:r>
+      <w:t>Lucrare de diserta</w:t>
+    </w:r>
+    <w:r>
+      <w:rPr>
+        <w:lang w:val="ro-RO"/>
+      </w:rPr>
+      <w:t>ție</w:t>
+    </w:r>
+  </w:p>
+</w:hdr>
+</file>
+
+<file path=word/header3.xml><?xml version="1.0" encoding="utf-8"?>
+<w:hdr xmlns:wpc="http://schemas.microsoft.com/office/word/2010/wordprocessingCanvas" xmlns:cx="http://schemas.microsoft.com/office/drawing/2014/chartex" xmlns:cx1="http://schemas.microsoft.com/office/drawing/2015/9/8/chartex" xmlns:cx2="http://schemas.microsoft.com/office/drawing/2015/10/21/chartex" xmlns:cx3="http://schemas.microsoft.com/office/drawing/2016/5/9/chartex" xmlns:cx4="http://schemas.microsoft.com/office/drawing/2016/5/10/chartex" xmlns:cx5="http://schemas.microsoft.com/office/drawing/2016/5/11/chartex" xmlns:cx6="http://schemas.microsoft.com/office/drawing/2016/5/12/chartex" xmlns:cx7="http://schemas.microsoft.com/office/drawing/2016/5/13/chartex" xmlns:cx8="http://schemas.microsoft.com/office/drawing/2016/5/14/chartex" xmlns:mc="http://schemas.openxmlformats.org/markup-compatibility/2006" xmlns:aink="http://schemas.microsoft.com/office/drawing/2016/ink" xmlns:am3d="http://schemas.microsoft.com/office/drawing/2017/model3d" xmlns:o="urn:schemas-microsoft-com:office:office" xmlns:oel="http://schemas.microsoft.com/office/2019/extlst" xmlns:r="http://schemas.openxmlformats.org/officeDocument/2006/relationships" xmlns:m="http://schemas.openxmlformats.org/officeDocument/2006/math" xmlns:v="urn:schemas-microsoft-com:vml" xmlns:wp14="http://schemas.microsoft.com/office/word/2010/wordprocessingDrawing" xmlns:wp="http://schemas.openxmlformats.org/drawingml/2006/wordprocessingDrawing" xmlns:w10="urn:schemas-microsoft-com:office:word" xmlns:w="http://schemas.openxmlformats.org/wordprocessingml/2006/main" xmlns:w14="http://schemas.microsoft.com/office/word/2010/wordml" xmlns:w15="http://schemas.microsoft.com/office/word/2012/wordml" xmlns:w16cex="http://schemas.microsoft.com/office/word/2018/wordml/cex" xmlns:w16cid="http://schemas.microsoft.com/office/word/2016/wordml/cid" xmlns:w16="http://schemas.microsoft.com/office/word/2018/wordml" xmlns:w16du="http://schemas.microsoft.com/office/word/2023/wordml/word16du" xmlns:w16sdtdh="http://schemas.microsoft.com/office/word/2020/wordml/sdtdatahash" xmlns:w16se="http://schemas.microsoft.com/office/word/2015/wordml/symex" xmlns:wpg="http://schemas.microsoft.com/office/word/2010/wordprocessingGroup" xmlns:wpi="http://schemas.microsoft.com/office/word/2010/wordprocessingInk" xmlns:wne="http://schemas.microsoft.com/office/word/2006/wordml" xmlns:wps="http://schemas.microsoft.com/office/word/2010/wordprocessingShape" mc:Ignorable="w14 w15 w16se w16cid w16 w16cex w16sdtdh w16du wp14">
+  <w:p>
+    <w:pPr>
+      <w:pStyle w:val="Header"/>
+      <w:jc w:val="center"/>
+    </w:pPr>
+    <w:r>
+      <w:rPr>
+        <w:noProof/>
+      </w:rPr>
+      <w:drawing>
+        <wp:inline distT="0" distB="0" distL="0" distR="0" wp14:anchorId="7EF4D5B1" wp14:editId="3446FBE4">
+          <wp:extent cx="3421380" cy="922020"/>
+          <wp:effectExtent l="0" t="0" r="0" b="0"/>
+          <wp:docPr id="1827053714" name="Picture 2" descr="A black background with blue text&#10;&#10;Description automatically generated"/>
+          <wp:cNvGraphicFramePr>
+            <a:graphicFrameLocks xmlns:a="http://schemas.openxmlformats.org/drawingml/2006/main" noChangeAspect="1"/>
+          </wp:cNvGraphicFramePr>
+          <a:graphic xmlns:a="http://schemas.openxmlformats.org/drawingml/2006/main">
+            <a:graphicData uri="http://schemas.openxmlformats.org/drawingml/2006/picture">
+              <pic:pic xmlns:pic="http://schemas.openxmlformats.org/drawingml/2006/picture">
+                <pic:nvPicPr>
+                  <pic:cNvPr id="1827053714" name="Picture 2" descr="A black background with blue text&#10;&#10;Description automatically generated"/>
+                  <pic:cNvPicPr/>
+                </pic:nvPicPr>
+                <pic:blipFill>
+                  <a:blip r:embed="rId1">
+                    <a:extLst>
+                      <a:ext uri="{28A0092B-C50C-407E-A947-70E740481C1C}">
+                        <a14:useLocalDpi xmlns:a14="http://schemas.microsoft.com/office/drawing/2010/main" val="0"/>
+                      </a:ext>
+                    </a:extLst>
+                  </a:blip>
+                  <a:stretch>
+                    <a:fillRect/>
+                  </a:stretch>
+                </pic:blipFill>
+                <pic:spPr>
+                  <a:xfrm>
+                    <a:off x="0" y="0"/>
+                    <a:ext cx="3421380" cy="922020"/>
+                  </a:xfrm>
+                  <a:prstGeom prst="rect">
+                    <a:avLst/>
+                  </a:prstGeom>
+                </pic:spPr>
+              </pic:pic>
+            </a:graphicData>
+          </a:graphic>
+        </wp:inline>
+      </w:drawing>
+    </w:r>
+  </w:p>
+</w:hdr>
+</file>
+
 <file path=word/numbering.xml><?xml version="1.0" encoding="utf-8"?>
 <w:numbering xmlns:wpc="http://schemas.microsoft.com/office/word/2010/wordprocessingCanvas" xmlns:cx="http://schemas.microsoft.com/office/drawing/2014/chartex" xmlns:cx1="http://schemas.microsoft.com/office/drawing/2015/9/8/chartex" xmlns:cx2="http://schemas.microsoft.com/office/drawing/2015/10/21/chartex" xmlns:cx3="http://schemas.microsoft.com/office/drawing/2016/5/9/chartex" xmlns:cx4="http://schemas.microsoft.com/office/drawing/2016/5/10/chartex" xmlns:cx5="http://schemas.microsoft.com/office/drawing/2016/5/11/chartex" xmlns:cx6="http://schemas.microsoft.com/office/drawing/2016/5/12/chartex" xmlns:cx7="http://schemas.microsoft.com/office/drawing/2016/5/13/chartex" xmlns:cx8="http://schemas.microsoft.com/office/drawing/2016/5/14/chartex" xmlns:mc="http://schemas.openxmlformats.org/markup-compatibility/2006" xmlns:aink="http://schemas.microsoft.com/office/drawing/2016/ink" xmlns:am3d="http://schemas.microsoft.com/office/drawing/2017/model3d" xmlns:o="urn:schemas-microsoft-com:office:office" xmlns:oel="http://schemas.microsoft.com/office/2019/extlst" xmlns:r="http://schemas.openxmlformats.org/officeDocument/2006/relationships" xmlns:m="http://schemas.openxmlformats.org/officeDocument/2006/math" xmlns:v="urn:schemas-microsoft-com:vml" xmlns:wp14="http://schemas.microsoft.com/office/word/2010/wordprocessingDrawing" xmlns:wp="http://schemas.openxmlformats.org/drawingml/2006/wordprocessingDrawing" xmlns:w10="urn:schemas-microsoft-com:office:word" xmlns:w="http://schemas.openxmlformats.org/wordprocessingml/2006/main" xmlns:w14="http://schemas.microsoft.com/office/word/2010/wordml" xmlns:w15="http://schemas.microsoft.com/office/word/2012/wordml" xmlns:w16cex="http://schemas.microsoft.com/office/word/2018/wordml/cex" xmlns:w16cid="http://schemas.microsoft.com/office/word/2016/wordml/cid" xmlns:w16="http://schemas.microsoft.com/office/word/2018/wordml" xmlns:w16du="http://schemas.microsoft.com/office/word/2023/wordml/word16du" xmlns:w16sdtdh="http://schemas.microsoft.com/office/word/2020/wordml/sdtdatahash" xmlns:w16se="http://schemas.microsoft.com/office/word/2015/wordml/symex" xmlns:wpg="http://schemas.microsoft.com/office/word/2010/wordprocessingGroup" xmlns:wpi="http://schemas.microsoft.com/office/word/2010/wordprocessingInk" xmlns:wne="http://schemas.microsoft.com/office/word/2006/wordml" xmlns:wps="http://schemas.microsoft.com/office/word/2010/wordprocessingShape" mc:Ignorable="w14 w15 w16se w16cid w16 w16cex w16sdtdh w16du wp14">
   <w:abstractNum w:abstractNumId="0" w15:restartNumberingAfterBreak="0">
@@ -10034,6 +10749,119 @@
     </w:lvl>
   </w:abstractNum>
   <w:abstractNum w:abstractNumId="13" w15:restartNumberingAfterBreak="0">
+    <w:nsid w:val="3252390B"/>
+    <w:multiLevelType w:val="hybridMultilevel"/>
+    <w:tmpl w:val="816A2164"/>
+    <w:lvl w:ilvl="0" w:tplc="0418000F">
+      <w:start w:val="1"/>
+      <w:numFmt w:val="decimal"/>
+      <w:lvlText w:val="%1."/>
+      <w:lvlJc w:val="left"/>
+      <w:pPr>
+        <w:ind w:left="720" w:hanging="360"/>
+      </w:pPr>
+      <w:rPr>
+        <w:rFonts w:hint="default"/>
+      </w:rPr>
+    </w:lvl>
+    <w:lvl w:ilvl="1" w:tplc="FFFFFFFF" w:tentative="1">
+      <w:start w:val="1"/>
+      <w:numFmt w:val="bullet"/>
+      <w:lvlText w:val="o"/>
+      <w:lvlJc w:val="left"/>
+      <w:pPr>
+        <w:ind w:left="1440" w:hanging="360"/>
+      </w:pPr>
+      <w:rPr>
+        <w:rFonts w:ascii="Courier New" w:hAnsi="Courier New" w:cs="Courier New" w:hint="default"/>
+      </w:rPr>
+    </w:lvl>
+    <w:lvl w:ilvl="2" w:tplc="FFFFFFFF" w:tentative="1">
+      <w:start w:val="1"/>
+      <w:numFmt w:val="bullet"/>
+      <w:lvlText w:val=""/>
+      <w:lvlJc w:val="left"/>
+      <w:pPr>
+        <w:ind w:left="2160" w:hanging="360"/>
+      </w:pPr>
+      <w:rPr>
+        <w:rFonts w:ascii="Wingdings" w:hAnsi="Wingdings" w:hint="default"/>
+      </w:rPr>
+    </w:lvl>
+    <w:lvl w:ilvl="3" w:tplc="FFFFFFFF" w:tentative="1">
+      <w:start w:val="1"/>
+      <w:numFmt w:val="bullet"/>
+      <w:lvlText w:val=""/>
+      <w:lvlJc w:val="left"/>
+      <w:pPr>
+        <w:ind w:left="2880" w:hanging="360"/>
+      </w:pPr>
+      <w:rPr>
+        <w:rFonts w:ascii="Symbol" w:hAnsi="Symbol" w:hint="default"/>
+      </w:rPr>
+    </w:lvl>
+    <w:lvl w:ilvl="4" w:tplc="FFFFFFFF" w:tentative="1">
+      <w:start w:val="1"/>
+      <w:numFmt w:val="bullet"/>
+      <w:lvlText w:val="o"/>
+      <w:lvlJc w:val="left"/>
+      <w:pPr>
+        <w:ind w:left="3600" w:hanging="360"/>
+      </w:pPr>
+      <w:rPr>
+        <w:rFonts w:ascii="Courier New" w:hAnsi="Courier New" w:cs="Courier New" w:hint="default"/>
+      </w:rPr>
+    </w:lvl>
+    <w:lvl w:ilvl="5" w:tplc="FFFFFFFF" w:tentative="1">
+      <w:start w:val="1"/>
+      <w:numFmt w:val="bullet"/>
+      <w:lvlText w:val=""/>
+      <w:lvlJc w:val="left"/>
+      <w:pPr>
+        <w:ind w:left="4320" w:hanging="360"/>
+      </w:pPr>
+      <w:rPr>
+        <w:rFonts w:ascii="Wingdings" w:hAnsi="Wingdings" w:hint="default"/>
+      </w:rPr>
+    </w:lvl>
+    <w:lvl w:ilvl="6" w:tplc="FFFFFFFF" w:tentative="1">
+      <w:start w:val="1"/>
+      <w:numFmt w:val="bullet"/>
+      <w:lvlText w:val=""/>
+      <w:lvlJc w:val="left"/>
+      <w:pPr>
+        <w:ind w:left="5040" w:hanging="360"/>
+      </w:pPr>
+      <w:rPr>
+        <w:rFonts w:ascii="Symbol" w:hAnsi="Symbol" w:hint="default"/>
+      </w:rPr>
+    </w:lvl>
+    <w:lvl w:ilvl="7" w:tplc="FFFFFFFF" w:tentative="1">
+      <w:start w:val="1"/>
+      <w:numFmt w:val="bullet"/>
+      <w:lvlText w:val="o"/>
+      <w:lvlJc w:val="left"/>
+      <w:pPr>
+        <w:ind w:left="5760" w:hanging="360"/>
+      </w:pPr>
+      <w:rPr>
+        <w:rFonts w:ascii="Courier New" w:hAnsi="Courier New" w:cs="Courier New" w:hint="default"/>
+      </w:rPr>
+    </w:lvl>
+    <w:lvl w:ilvl="8" w:tplc="FFFFFFFF" w:tentative="1">
+      <w:start w:val="1"/>
+      <w:numFmt w:val="bullet"/>
+      <w:lvlText w:val=""/>
+      <w:lvlJc w:val="left"/>
+      <w:pPr>
+        <w:ind w:left="6480" w:hanging="360"/>
+      </w:pPr>
+      <w:rPr>
+        <w:rFonts w:ascii="Wingdings" w:hAnsi="Wingdings" w:hint="default"/>
+      </w:rPr>
+    </w:lvl>
+  </w:abstractNum>
+  <w:abstractNum w:abstractNumId="14" w15:restartNumberingAfterBreak="0">
     <w:nsid w:val="36DD7AEC"/>
     <w:multiLevelType w:val="hybridMultilevel"/>
     <w:tmpl w:val="08F62790"/>
@@ -10146,7 +10974,7 @@
       </w:rPr>
     </w:lvl>
   </w:abstractNum>
-  <w:abstractNum w:abstractNumId="14" w15:restartNumberingAfterBreak="0">
+  <w:abstractNum w:abstractNumId="15" w15:restartNumberingAfterBreak="0">
     <w:nsid w:val="37601280"/>
     <w:multiLevelType w:val="hybridMultilevel"/>
     <w:tmpl w:val="EA600EAC"/>
@@ -10259,7 +11087,7 @@
       </w:rPr>
     </w:lvl>
   </w:abstractNum>
-  <w:abstractNum w:abstractNumId="15" w15:restartNumberingAfterBreak="0">
+  <w:abstractNum w:abstractNumId="16" w15:restartNumberingAfterBreak="0">
     <w:nsid w:val="382F212B"/>
     <w:multiLevelType w:val="hybridMultilevel"/>
     <w:tmpl w:val="51FEE71E"/>
@@ -10372,7 +11200,7 @@
       </w:rPr>
     </w:lvl>
   </w:abstractNum>
-  <w:abstractNum w:abstractNumId="16" w15:restartNumberingAfterBreak="0">
+  <w:abstractNum w:abstractNumId="17" w15:restartNumberingAfterBreak="0">
     <w:nsid w:val="3C34637C"/>
     <w:multiLevelType w:val="hybridMultilevel"/>
     <w:tmpl w:val="9FCE362C"/>
@@ -10485,7 +11313,7 @@
       </w:rPr>
     </w:lvl>
   </w:abstractNum>
-  <w:abstractNum w:abstractNumId="17" w15:restartNumberingAfterBreak="0">
+  <w:abstractNum w:abstractNumId="18" w15:restartNumberingAfterBreak="0">
     <w:nsid w:val="3F3355A4"/>
     <w:multiLevelType w:val="hybridMultilevel"/>
     <w:tmpl w:val="84BC85E8"/>
@@ -10598,7 +11426,120 @@
       </w:rPr>
     </w:lvl>
   </w:abstractNum>
-  <w:abstractNum w:abstractNumId="18" w15:restartNumberingAfterBreak="0">
+  <w:abstractNum w:abstractNumId="19" w15:restartNumberingAfterBreak="0">
+    <w:nsid w:val="3F6B3EC5"/>
+    <w:multiLevelType w:val="hybridMultilevel"/>
+    <w:tmpl w:val="D3EC8DA4"/>
+    <w:lvl w:ilvl="0" w:tplc="99143A52">
+      <w:start w:val="19"/>
+      <w:numFmt w:val="bullet"/>
+      <w:lvlText w:val="-"/>
+      <w:lvlJc w:val="left"/>
+      <w:pPr>
+        <w:ind w:left="720" w:hanging="360"/>
+      </w:pPr>
+      <w:rPr>
+        <w:rFonts w:ascii="Times New Roman" w:eastAsiaTheme="minorHAnsi" w:hAnsi="Times New Roman" w:cs="Times New Roman" w:hint="default"/>
+      </w:rPr>
+    </w:lvl>
+    <w:lvl w:ilvl="1" w:tplc="04180003" w:tentative="1">
+      <w:start w:val="1"/>
+      <w:numFmt w:val="bullet"/>
+      <w:lvlText w:val="o"/>
+      <w:lvlJc w:val="left"/>
+      <w:pPr>
+        <w:ind w:left="1440" w:hanging="360"/>
+      </w:pPr>
+      <w:rPr>
+        <w:rFonts w:ascii="Courier New" w:hAnsi="Courier New" w:cs="Courier New" w:hint="default"/>
+      </w:rPr>
+    </w:lvl>
+    <w:lvl w:ilvl="2" w:tplc="04180005" w:tentative="1">
+      <w:start w:val="1"/>
+      <w:numFmt w:val="bullet"/>
+      <w:lvlText w:val=""/>
+      <w:lvlJc w:val="left"/>
+      <w:pPr>
+        <w:ind w:left="2160" w:hanging="360"/>
+      </w:pPr>
+      <w:rPr>
+        <w:rFonts w:ascii="Wingdings" w:hAnsi="Wingdings" w:hint="default"/>
+      </w:rPr>
+    </w:lvl>
+    <w:lvl w:ilvl="3" w:tplc="04180001" w:tentative="1">
+      <w:start w:val="1"/>
+      <w:numFmt w:val="bullet"/>
+      <w:lvlText w:val=""/>
+      <w:lvlJc w:val="left"/>
+      <w:pPr>
+        <w:ind w:left="2880" w:hanging="360"/>
+      </w:pPr>
+      <w:rPr>
+        <w:rFonts w:ascii="Symbol" w:hAnsi="Symbol" w:hint="default"/>
+      </w:rPr>
+    </w:lvl>
+    <w:lvl w:ilvl="4" w:tplc="04180003" w:tentative="1">
+      <w:start w:val="1"/>
+      <w:numFmt w:val="bullet"/>
+      <w:lvlText w:val="o"/>
+      <w:lvlJc w:val="left"/>
+      <w:pPr>
+        <w:ind w:left="3600" w:hanging="360"/>
+      </w:pPr>
+      <w:rPr>
+        <w:rFonts w:ascii="Courier New" w:hAnsi="Courier New" w:cs="Courier New" w:hint="default"/>
+      </w:rPr>
+    </w:lvl>
+    <w:lvl w:ilvl="5" w:tplc="04180005" w:tentative="1">
+      <w:start w:val="1"/>
+      <w:numFmt w:val="bullet"/>
+      <w:lvlText w:val=""/>
+      <w:lvlJc w:val="left"/>
+      <w:pPr>
+        <w:ind w:left="4320" w:hanging="360"/>
+      </w:pPr>
+      <w:rPr>
+        <w:rFonts w:ascii="Wingdings" w:hAnsi="Wingdings" w:hint="default"/>
+      </w:rPr>
+    </w:lvl>
+    <w:lvl w:ilvl="6" w:tplc="04180001" w:tentative="1">
+      <w:start w:val="1"/>
+      <w:numFmt w:val="bullet"/>
+      <w:lvlText w:val=""/>
+      <w:lvlJc w:val="left"/>
+      <w:pPr>
+        <w:ind w:left="5040" w:hanging="360"/>
+      </w:pPr>
+      <w:rPr>
+        <w:rFonts w:ascii="Symbol" w:hAnsi="Symbol" w:hint="default"/>
+      </w:rPr>
+    </w:lvl>
+    <w:lvl w:ilvl="7" w:tplc="04180003" w:tentative="1">
+      <w:start w:val="1"/>
+      <w:numFmt w:val="bullet"/>
+      <w:lvlText w:val="o"/>
+      <w:lvlJc w:val="left"/>
+      <w:pPr>
+        <w:ind w:left="5760" w:hanging="360"/>
+      </w:pPr>
+      <w:rPr>
+        <w:rFonts w:ascii="Courier New" w:hAnsi="Courier New" w:cs="Courier New" w:hint="default"/>
+      </w:rPr>
+    </w:lvl>
+    <w:lvl w:ilvl="8" w:tplc="04180005" w:tentative="1">
+      <w:start w:val="1"/>
+      <w:numFmt w:val="bullet"/>
+      <w:lvlText w:val=""/>
+      <w:lvlJc w:val="left"/>
+      <w:pPr>
+        <w:ind w:left="6480" w:hanging="360"/>
+      </w:pPr>
+      <w:rPr>
+        <w:rFonts w:ascii="Wingdings" w:hAnsi="Wingdings" w:hint="default"/>
+      </w:rPr>
+    </w:lvl>
+  </w:abstractNum>
+  <w:abstractNum w:abstractNumId="20" w15:restartNumberingAfterBreak="0">
     <w:nsid w:val="410C3577"/>
     <w:multiLevelType w:val="hybridMultilevel"/>
     <w:tmpl w:val="647AF450"/>
@@ -10687,7 +11628,7 @@
       </w:pPr>
     </w:lvl>
   </w:abstractNum>
-  <w:abstractNum w:abstractNumId="19" w15:restartNumberingAfterBreak="0">
+  <w:abstractNum w:abstractNumId="21" w15:restartNumberingAfterBreak="0">
     <w:nsid w:val="45DA0498"/>
     <w:multiLevelType w:val="hybridMultilevel"/>
     <w:tmpl w:val="BD04EE80"/>
@@ -10800,7 +11741,7 @@
       </w:rPr>
     </w:lvl>
   </w:abstractNum>
-  <w:abstractNum w:abstractNumId="20" w15:restartNumberingAfterBreak="0">
+  <w:abstractNum w:abstractNumId="22" w15:restartNumberingAfterBreak="0">
     <w:nsid w:val="4E3215D8"/>
     <w:multiLevelType w:val="hybridMultilevel"/>
     <w:tmpl w:val="7DB2BB0A"/>
@@ -10889,7 +11830,7 @@
       </w:pPr>
     </w:lvl>
   </w:abstractNum>
-  <w:abstractNum w:abstractNumId="21" w15:restartNumberingAfterBreak="0">
+  <w:abstractNum w:abstractNumId="23" w15:restartNumberingAfterBreak="0">
     <w:nsid w:val="511E3740"/>
     <w:multiLevelType w:val="hybridMultilevel"/>
     <w:tmpl w:val="97983320"/>
@@ -11002,7 +11943,7 @@
       </w:rPr>
     </w:lvl>
   </w:abstractNum>
-  <w:abstractNum w:abstractNumId="22" w15:restartNumberingAfterBreak="0">
+  <w:abstractNum w:abstractNumId="24" w15:restartNumberingAfterBreak="0">
     <w:nsid w:val="583530FF"/>
     <w:multiLevelType w:val="hybridMultilevel"/>
     <w:tmpl w:val="319451A8"/>
@@ -11115,7 +12056,7 @@
       </w:rPr>
     </w:lvl>
   </w:abstractNum>
-  <w:abstractNum w:abstractNumId="23" w15:restartNumberingAfterBreak="0">
+  <w:abstractNum w:abstractNumId="25" w15:restartNumberingAfterBreak="0">
     <w:nsid w:val="5BAD43A6"/>
     <w:multiLevelType w:val="hybridMultilevel"/>
     <w:tmpl w:val="A2DEBB76"/>
@@ -11228,7 +12169,7 @@
       </w:rPr>
     </w:lvl>
   </w:abstractNum>
-  <w:abstractNum w:abstractNumId="24" w15:restartNumberingAfterBreak="0">
+  <w:abstractNum w:abstractNumId="26" w15:restartNumberingAfterBreak="0">
     <w:nsid w:val="618B5902"/>
     <w:multiLevelType w:val="hybridMultilevel"/>
     <w:tmpl w:val="6D7C9AC8"/>
@@ -11318,7 +12259,7 @@
       </w:pPr>
     </w:lvl>
   </w:abstractNum>
-  <w:abstractNum w:abstractNumId="25" w15:restartNumberingAfterBreak="0">
+  <w:abstractNum w:abstractNumId="27" w15:restartNumberingAfterBreak="0">
     <w:nsid w:val="6DD859B0"/>
     <w:multiLevelType w:val="hybridMultilevel"/>
     <w:tmpl w:val="024446A8"/>
@@ -11431,7 +12372,7 @@
       </w:rPr>
     </w:lvl>
   </w:abstractNum>
-  <w:abstractNum w:abstractNumId="26" w15:restartNumberingAfterBreak="0">
+  <w:abstractNum w:abstractNumId="28" w15:restartNumberingAfterBreak="0">
     <w:nsid w:val="77357C3C"/>
     <w:multiLevelType w:val="hybridMultilevel"/>
     <w:tmpl w:val="CD048F52"/>
@@ -11544,7 +12485,7 @@
       </w:rPr>
     </w:lvl>
   </w:abstractNum>
-  <w:abstractNum w:abstractNumId="27" w15:restartNumberingAfterBreak="0">
+  <w:abstractNum w:abstractNumId="29" w15:restartNumberingAfterBreak="0">
     <w:nsid w:val="7AE746AF"/>
     <w:multiLevelType w:val="hybridMultilevel"/>
     <w:tmpl w:val="610092D6"/>
@@ -11633,7 +12574,7 @@
       </w:pPr>
     </w:lvl>
   </w:abstractNum>
-  <w:abstractNum w:abstractNumId="28" w15:restartNumberingAfterBreak="0">
+  <w:abstractNum w:abstractNumId="30" w15:restartNumberingAfterBreak="0">
     <w:nsid w:val="7EAF5979"/>
     <w:multiLevelType w:val="hybridMultilevel"/>
     <w:tmpl w:val="5F4A08D6"/>
@@ -11750,7 +12691,7 @@
     <w:abstractNumId w:val="0"/>
   </w:num>
   <w:num w:numId="2" w16cid:durableId="919556152">
-    <w:abstractNumId w:val="24"/>
+    <w:abstractNumId w:val="26"/>
   </w:num>
   <w:num w:numId="3" w16cid:durableId="1803225871">
     <w:abstractNumId w:val="1"/>
@@ -11759,25 +12700,25 @@
     <w:abstractNumId w:val="7"/>
   </w:num>
   <w:num w:numId="5" w16cid:durableId="937757718">
-    <w:abstractNumId w:val="23"/>
+    <w:abstractNumId w:val="25"/>
   </w:num>
   <w:num w:numId="6" w16cid:durableId="923495033">
-    <w:abstractNumId w:val="26"/>
+    <w:abstractNumId w:val="28"/>
   </w:num>
   <w:num w:numId="7" w16cid:durableId="427432478">
     <w:abstractNumId w:val="10"/>
   </w:num>
   <w:num w:numId="8" w16cid:durableId="193540304">
-    <w:abstractNumId w:val="19"/>
+    <w:abstractNumId w:val="21"/>
   </w:num>
   <w:num w:numId="9" w16cid:durableId="480774454">
-    <w:abstractNumId w:val="28"/>
+    <w:abstractNumId w:val="30"/>
   </w:num>
   <w:num w:numId="10" w16cid:durableId="344939123">
-    <w:abstractNumId w:val="14"/>
+    <w:abstractNumId w:val="15"/>
   </w:num>
   <w:num w:numId="11" w16cid:durableId="784353657">
-    <w:abstractNumId w:val="18"/>
+    <w:abstractNumId w:val="20"/>
   </w:num>
   <w:num w:numId="12" w16cid:durableId="1645085482">
     <w:abstractNumId w:val="4"/>
@@ -11786,22 +12727,22 @@
     <w:abstractNumId w:val="3"/>
   </w:num>
   <w:num w:numId="14" w16cid:durableId="1766731784">
-    <w:abstractNumId w:val="22"/>
+    <w:abstractNumId w:val="24"/>
   </w:num>
   <w:num w:numId="15" w16cid:durableId="1702248139">
     <w:abstractNumId w:val="11"/>
   </w:num>
   <w:num w:numId="16" w16cid:durableId="2088112300">
-    <w:abstractNumId w:val="13"/>
+    <w:abstractNumId w:val="14"/>
   </w:num>
   <w:num w:numId="17" w16cid:durableId="102965682">
-    <w:abstractNumId w:val="25"/>
+    <w:abstractNumId w:val="27"/>
   </w:num>
   <w:num w:numId="18" w16cid:durableId="280965895">
-    <w:abstractNumId w:val="27"/>
+    <w:abstractNumId w:val="29"/>
   </w:num>
   <w:num w:numId="19" w16cid:durableId="1478230774">
-    <w:abstractNumId w:val="20"/>
+    <w:abstractNumId w:val="22"/>
   </w:num>
   <w:num w:numId="20" w16cid:durableId="1505700693">
     <w:abstractNumId w:val="6"/>
@@ -11810,7 +12751,7 @@
     <w:abstractNumId w:val="8"/>
   </w:num>
   <w:num w:numId="22" w16cid:durableId="492722189">
-    <w:abstractNumId w:val="15"/>
+    <w:abstractNumId w:val="16"/>
   </w:num>
   <w:num w:numId="23" w16cid:durableId="1416584415">
     <w:abstractNumId w:val="9"/>
@@ -11819,7 +12760,7 @@
     <w:abstractNumId w:val="12"/>
   </w:num>
   <w:num w:numId="25" w16cid:durableId="1893343495">
-    <w:abstractNumId w:val="21"/>
+    <w:abstractNumId w:val="23"/>
   </w:num>
   <w:num w:numId="26" w16cid:durableId="434980805">
     <w:abstractNumId w:val="5"/>
@@ -11828,10 +12769,16 @@
     <w:abstractNumId w:val="2"/>
   </w:num>
   <w:num w:numId="28" w16cid:durableId="688221696">
-    <w:abstractNumId w:val="16"/>
+    <w:abstractNumId w:val="17"/>
   </w:num>
   <w:num w:numId="29" w16cid:durableId="271397905">
-    <w:abstractNumId w:val="17"/>
+    <w:abstractNumId w:val="18"/>
+  </w:num>
+  <w:num w:numId="30" w16cid:durableId="125895151">
+    <w:abstractNumId w:val="19"/>
+  </w:num>
+  <w:num w:numId="31" w16cid:durableId="296879762">
+    <w:abstractNumId w:val="13"/>
   </w:num>
 </w:numbering>
 </file>
@@ -12316,7 +13263,6 @@
     <w:next w:val="Normal"/>
     <w:link w:val="Heading4Char"/>
     <w:uiPriority w:val="9"/>
-    <w:semiHidden/>
     <w:unhideWhenUsed/>
     <w:qFormat/>
     <w:rsid w:val="00A66283"/>
@@ -12513,7 +13459,6 @@
     <w:basedOn w:val="DefaultParagraphFont"/>
     <w:link w:val="Heading4"/>
     <w:uiPriority w:val="9"/>
-    <w:semiHidden/>
     <w:rsid w:val="00A66283"/>
     <w:rPr>
       <w:rFonts w:eastAsiaTheme="majorEastAsia" w:cstheme="majorBidi"/>
@@ -13212,6 +14157,10 @@
 </file>
 
 <file path=customXml/item1.xml><?xml version="1.0" encoding="utf-8"?>
+<b:Sources xmlns:b="http://schemas.openxmlformats.org/officeDocument/2006/bibliography" xmlns="http://schemas.openxmlformats.org/officeDocument/2006/bibliography" SelectedStyle="\APASixthEditionOfficeOnline.xsl" StyleName="APA" Version="6"/>
+</file>
+
+<file path=customXml/item2.xml><?xml version="1.0" encoding="utf-8"?>
 <ct:contentTypeSchema xmlns:ct="http://schemas.microsoft.com/office/2006/metadata/contentType" xmlns:ma="http://schemas.microsoft.com/office/2006/metadata/properties/metaAttributes" ct:_="" ma:_="" ma:contentTypeName="Document" ma:contentTypeID="0x0101004C7E8DBBBC43E046BC06DC4BC150677F" ma:contentTypeVersion="5" ma:contentTypeDescription="Create a new document." ma:contentTypeScope="" ma:versionID="c07036b741fead1b6921dfa379df8194">
   <xsd:schema xmlns:xsd="http://www.w3.org/2001/XMLSchema" xmlns:xs="http://www.w3.org/2001/XMLSchema" xmlns:p="http://schemas.microsoft.com/office/2006/metadata/properties" xmlns:ns3="e42a6c97-6d27-4aa7-a6cf-05d478809b85" targetNamespace="http://schemas.microsoft.com/office/2006/metadata/properties" ma:root="true" ma:fieldsID="c1fa5c538f92b7a4e004c30516dc5058" ns3:_="">
     <xsd:import namespace="e42a6c97-6d27-4aa7-a6cf-05d478809b85"/>
@@ -13361,19 +14310,7 @@
 </ct:contentTypeSchema>
 </file>
 
-<file path=customXml/item2.xml><?xml version="1.0" encoding="utf-8"?>
-<b:Sources xmlns:b="http://schemas.openxmlformats.org/officeDocument/2006/bibliography" xmlns="http://schemas.openxmlformats.org/officeDocument/2006/bibliography" SelectedStyle="\APASixthEditionOfficeOnline.xsl" StyleName="APA" Version="6"/>
-</file>
-
 <file path=customXml/item3.xml><?xml version="1.0" encoding="utf-8"?>
-<p:properties xmlns:p="http://schemas.microsoft.com/office/2006/metadata/properties" xmlns:xsi="http://www.w3.org/2001/XMLSchema-instance" xmlns:pc="http://schemas.microsoft.com/office/infopath/2007/PartnerControls">
-  <documentManagement>
-    <_activity xmlns="e42a6c97-6d27-4aa7-a6cf-05d478809b85" xsi:nil="true"/>
-  </documentManagement>
-</p:properties>
-</file>
-
-<file path=customXml/item4.xml><?xml version="1.0" encoding="utf-8"?>
 <?mso-contentType ?>
 <FormTemplates xmlns="http://schemas.microsoft.com/sharepoint/v3/contenttype/forms">
   <Display>DocumentLibraryForm</Display>
@@ -13382,7 +14319,23 @@
 </FormTemplates>
 </file>
 
+<file path=customXml/item4.xml><?xml version="1.0" encoding="utf-8"?>
+<p:properties xmlns:p="http://schemas.microsoft.com/office/2006/metadata/properties" xmlns:xsi="http://www.w3.org/2001/XMLSchema-instance" xmlns:pc="http://schemas.microsoft.com/office/infopath/2007/PartnerControls">
+  <documentManagement>
+    <_activity xmlns="e42a6c97-6d27-4aa7-a6cf-05d478809b85" xsi:nil="true"/>
+  </documentManagement>
+</p:properties>
+</file>
+
 <file path=customXml/itemProps1.xml><?xml version="1.0" encoding="utf-8"?>
+<ds:datastoreItem xmlns:ds="http://schemas.openxmlformats.org/officeDocument/2006/customXml" ds:itemID="{F50F8DD4-6B39-4E0C-94D8-D88B19D4B416}">
+  <ds:schemaRefs>
+    <ds:schemaRef ds:uri="http://schemas.openxmlformats.org/officeDocument/2006/bibliography"/>
+  </ds:schemaRefs>
+</ds:datastoreItem>
+</file>
+
+<file path=customXml/itemProps2.xml><?xml version="1.0" encoding="utf-8"?>
 <ds:datastoreItem xmlns:ds="http://schemas.openxmlformats.org/officeDocument/2006/customXml" ds:itemID="{24A74E35-4894-48BF-8FD3-414B0A6D4587}">
   <ds:schemaRefs>
     <ds:schemaRef ds:uri="http://schemas.microsoft.com/office/2006/metadata/contentType"/>
@@ -13400,15 +14353,15 @@
 </ds:datastoreItem>
 </file>
 
-<file path=customXml/itemProps2.xml><?xml version="1.0" encoding="utf-8"?>
-<ds:datastoreItem xmlns:ds="http://schemas.openxmlformats.org/officeDocument/2006/customXml" ds:itemID="{F50F8DD4-6B39-4E0C-94D8-D88B19D4B416}">
+<file path=customXml/itemProps3.xml><?xml version="1.0" encoding="utf-8"?>
+<ds:datastoreItem xmlns:ds="http://schemas.openxmlformats.org/officeDocument/2006/customXml" ds:itemID="{7AF0C4EE-7092-462F-ACD7-F1287D195CA4}">
   <ds:schemaRefs>
-    <ds:schemaRef ds:uri="http://schemas.openxmlformats.org/officeDocument/2006/bibliography"/>
+    <ds:schemaRef ds:uri="http://schemas.microsoft.com/sharepoint/v3/contenttype/forms"/>
   </ds:schemaRefs>
 </ds:datastoreItem>
 </file>
 
-<file path=customXml/itemProps3.xml><?xml version="1.0" encoding="utf-8"?>
+<file path=customXml/itemProps4.xml><?xml version="1.0" encoding="utf-8"?>
 <ds:datastoreItem xmlns:ds="http://schemas.openxmlformats.org/officeDocument/2006/customXml" ds:itemID="{C5F4F938-90F0-45C1-BDD4-B1E7946550BD}">
   <ds:schemaRefs>
     <ds:schemaRef ds:uri="http://schemas.microsoft.com/office/2006/metadata/properties"/>
@@ -13416,12 +14369,4 @@
     <ds:schemaRef ds:uri="e42a6c97-6d27-4aa7-a6cf-05d478809b85"/>
   </ds:schemaRefs>
 </ds:datastoreItem>
-</file>
-
-<file path=customXml/itemProps4.xml><?xml version="1.0" encoding="utf-8"?>
-<ds:datastoreItem xmlns:ds="http://schemas.openxmlformats.org/officeDocument/2006/customXml" ds:itemID="{7AF0C4EE-7092-462F-ACD7-F1287D195CA4}">
-  <ds:schemaRefs>
-    <ds:schemaRef ds:uri="http://schemas.microsoft.com/sharepoint/v3/contenttype/forms"/>
-  </ds:schemaRefs>
-</ds:datastoreItem>
 </file>
</xml_diff>

<commit_message>
Added agent add analyses chapter
</commit_message>
<xml_diff>
--- a/Sistem multi-agent de gestionare a analizelor pentru prezicerea pietrelor la rinichi.docx
+++ b/Sistem multi-agent de gestionare a analizelor pentru prezicerea pietrelor la rinichi.docx
@@ -51,10 +51,7 @@
       </w:pPr>
       <w:bookmarkStart w:id="4" w:name="_Toc166442004"/>
       <w:r>
-        <w:t xml:space="preserve">LUCRARE DE </w:t>
-      </w:r>
-      <w:r>
-        <w:t>DISERTAȚIE</w:t>
+        <w:t>LUCRARE DE DISERTAȚIE</w:t>
       </w:r>
       <w:bookmarkEnd w:id="4"/>
     </w:p>
@@ -103,31 +100,13 @@
         <w:jc w:val="left"/>
       </w:pPr>
       <w:r>
-        <w:t xml:space="preserve">                 </w:t>
-      </w:r>
-      <w:r>
-        <w:t>Coordonator proiect:</w:t>
-      </w:r>
-      <w:r>
-        <w:t xml:space="preserve">                                                                               </w:t>
-      </w:r>
-      <w:r>
-        <w:t>Student</w:t>
-      </w:r>
-      <w:r>
-        <w:t xml:space="preserve">:                                            </w:t>
+        <w:t xml:space="preserve">                 Coordonator proiect:                                                                               Student:                                            </w:t>
       </w:r>
       <w:r>
         <w:t>Prof. univ. dr. abil. IANTOVICS László-Barna</w:t>
       </w:r>
       <w:r>
-        <w:t xml:space="preserve"> </w:t>
-      </w:r>
-      <w:r>
-        <w:t xml:space="preserve">                                  ing. PASCAL</w:t>
-      </w:r>
-      <w:r>
-        <w:t xml:space="preserve"> Vasile-Marian</w:t>
+        <w:t xml:space="preserve">                                   ing. PASCAL Vasile-Marian</w:t>
       </w:r>
     </w:p>
     <w:sdt>
@@ -7403,7 +7382,19 @@
         <w:rPr>
           <w:lang w:val="ro-RO" w:eastAsia="ro-RO"/>
         </w:rPr>
-        <w:t>Acest manager este centrul aplicației, prin el se desfășoară toate comunicațiile dintre agenți, acesta având rolul de a gestiona fișierul cu analize și de a oferi informațiile necesare celorlalți agenți. Agentul are definite trei comportamente:</w:t>
+        <w:t xml:space="preserve">Acest </w:t>
+      </w:r>
+      <w:r>
+        <w:rPr>
+          <w:lang w:val="ro-RO" w:eastAsia="ro-RO"/>
+        </w:rPr>
+        <w:t xml:space="preserve">agent </w:t>
+      </w:r>
+      <w:r>
+        <w:rPr>
+          <w:lang w:val="ro-RO" w:eastAsia="ro-RO"/>
+        </w:rPr>
+        <w:t>este centrul aplicației, prin el se desfășoară toate comunicațiile dintre agenți, acesta având rolul de a gestiona fișierul cu analize și de a oferi informațiile necesare celorlalți agenți. Agentul are definite trei comportamente:</w:t>
       </w:r>
     </w:p>
     <w:p>
@@ -7451,37 +7442,7 @@
         <w:rPr>
           <w:lang w:eastAsia="ro-RO"/>
         </w:rPr>
-        <w:t xml:space="preserve">verifică </w:t>
-      </w:r>
-      <w:r>
-        <w:rPr>
-          <w:lang w:eastAsia="ro-RO"/>
-        </w:rPr>
-        <w:t>analize</w:t>
-      </w:r>
-      <w:r>
-        <w:rPr>
-          <w:lang w:eastAsia="ro-RO"/>
-        </w:rPr>
-        <w:t>le selectate</w:t>
-      </w:r>
-      <w:r>
-        <w:rPr>
-          <w:lang w:eastAsia="ro-RO"/>
-        </w:rPr>
-        <w:t xml:space="preserve"> </w:t>
-      </w:r>
-      <w:r>
-        <w:rPr>
-          <w:lang w:eastAsia="ro-RO"/>
-        </w:rPr>
-        <w:t>și fișierul în care sunt adăugate</w:t>
-      </w:r>
-      <w:r>
-        <w:rPr>
-          <w:lang w:eastAsia="ro-RO"/>
-        </w:rPr>
-        <w:t xml:space="preserve"> atunci c</w:t>
+        <w:t>verifică analizele selectate și fișierul în care sunt adăugate atunci c</w:t>
       </w:r>
       <w:r>
         <w:rPr>
@@ -7493,13 +7454,7 @@
         <w:rPr>
           <w:lang w:val="ro-RO" w:eastAsia="ro-RO"/>
         </w:rPr>
-        <w:t>a</w:t>
-      </w:r>
-      <w:r>
-        <w:rPr>
-          <w:lang w:val="ro-RO" w:eastAsia="ro-RO"/>
-        </w:rPr>
-        <w:t>gentul pentru selecția analizelor</w:t>
+        <w:t>agentul pentru selecția analizelor</w:t>
       </w:r>
       <w:r>
         <w:rPr>
@@ -7529,13 +7484,7 @@
         <w:rPr>
           <w:lang w:val="ro-RO" w:eastAsia="ro-RO"/>
         </w:rPr>
-        <w:t>pentru predicția pietrelor la rinichi</w:t>
-      </w:r>
-      <w:r>
-        <w:rPr>
-          <w:lang w:val="ro-RO" w:eastAsia="ro-RO"/>
-        </w:rPr>
-        <w:t>.</w:t>
+        <w:t>pentru predicția pietrelor la rinichi.</w:t>
       </w:r>
     </w:p>
     <w:p>
@@ -7557,6 +7506,7 @@
       </w:pPr>
       <w:r>
         <w:rPr>
+          <w:noProof/>
           <w:lang w:eastAsia="ro-RO"/>
         </w:rPr>
         <w:lastRenderedPageBreak/>
@@ -7616,13 +7566,6 @@
     <w:p>
       <w:pPr>
         <w:rPr>
-          <w:lang w:eastAsia="ro-RO"/>
-        </w:rPr>
-      </w:pPr>
-    </w:p>
-    <w:p>
-      <w:pPr>
-        <w:rPr>
           <w:rFonts w:cs="Times New Roman"/>
           <w:lang w:val="ro-RO" w:eastAsia="ro-RO"/>
         </w:rPr>
@@ -7639,17 +7582,409 @@
         <w:rPr>
           <w:lang w:val="ro-RO" w:eastAsia="ro-RO"/>
         </w:rPr>
-        <w:t xml:space="preserve">Agentul </w:t>
-      </w:r>
-      <w:r>
-        <w:rPr>
-          <w:lang w:val="ro-RO" w:eastAsia="ro-RO"/>
-        </w:rPr>
-        <w:t>pentru adăugarea unor noi analize</w:t>
-      </w:r>
-    </w:p>
-    <w:p>
-      <w:pPr>
+        <w:t>Agentul pentru adăugarea unor noi analize</w:t>
+      </w:r>
+    </w:p>
+    <w:p>
+      <w:pPr>
+        <w:rPr>
+          <w:lang w:val="ro-RO" w:eastAsia="ro-RO"/>
+        </w:rPr>
+      </w:pPr>
+      <w:r>
+        <w:rPr>
+          <w:lang w:val="ro-RO" w:eastAsia="ro-RO"/>
+        </w:rPr>
+        <w:t xml:space="preserve">Acest agent oferă o interfață grafică pentru interacțiunea cu utilizatorul aplicației prin care expertul uman va putea introduce un nou set de analize. Agentul preia datele din interfață și le comunică agentului manager pentru a adăuga </w:t>
+      </w:r>
+      <w:r>
+        <w:rPr>
+          <w:lang w:val="ro-RO" w:eastAsia="ro-RO"/>
+        </w:rPr>
+        <w:t>analize</w:t>
+      </w:r>
+      <w:r>
+        <w:rPr>
+          <w:lang w:val="ro-RO" w:eastAsia="ro-RO"/>
+        </w:rPr>
+        <w:t>le</w:t>
+      </w:r>
+      <w:r>
+        <w:rPr>
+          <w:lang w:val="ro-RO" w:eastAsia="ro-RO"/>
+        </w:rPr>
+        <w:t xml:space="preserve"> în setul de date</w:t>
+      </w:r>
+      <w:r>
+        <w:rPr>
+          <w:lang w:val="ro-RO" w:eastAsia="ro-RO"/>
+        </w:rPr>
+        <w:t>.</w:t>
+      </w:r>
+      <w:r>
+        <w:rPr>
+          <w:lang w:val="ro-RO" w:eastAsia="ro-RO"/>
+        </w:rPr>
+        <w:t xml:space="preserve"> În figurile de mai jos se poate observa interfața și mesajele trimise de agenți în comunicarea lor.</w:t>
+      </w:r>
+    </w:p>
+    <w:p>
+      <w:pPr>
+        <w:jc w:val="left"/>
+        <w:rPr>
+          <w:lang w:val="ro-RO" w:eastAsia="ro-RO"/>
+        </w:rPr>
+      </w:pPr>
+      <w:r>
+        <w:rPr>
+          <w:lang w:val="ro-RO" w:eastAsia="ro-RO"/>
+        </w:rPr>
+        <w:drawing>
+          <wp:anchor distT="0" distB="0" distL="114300" distR="114300" simplePos="0" relativeHeight="251701248" behindDoc="0" locked="0" layoutInCell="1" allowOverlap="1" wp14:anchorId="499422CA" wp14:editId="5AE1BF95">
+            <wp:simplePos x="0" y="0"/>
+            <wp:positionH relativeFrom="column">
+              <wp:posOffset>7620</wp:posOffset>
+            </wp:positionH>
+            <wp:positionV relativeFrom="paragraph">
+              <wp:posOffset>635</wp:posOffset>
+            </wp:positionV>
+            <wp:extent cx="1403350" cy="2743200"/>
+            <wp:effectExtent l="0" t="0" r="0" b="0"/>
+            <wp:wrapSquare wrapText="bothSides"/>
+            <wp:docPr id="83195555" name="Picture 1" descr="A screenshot of a computer&#10;&#10;Description automatically generated"/>
+            <wp:cNvGraphicFramePr>
+              <a:graphicFrameLocks xmlns:a="http://schemas.openxmlformats.org/drawingml/2006/main" noChangeAspect="1"/>
+            </wp:cNvGraphicFramePr>
+            <a:graphic xmlns:a="http://schemas.openxmlformats.org/drawingml/2006/main">
+              <a:graphicData uri="http://schemas.openxmlformats.org/drawingml/2006/picture">
+                <pic:pic xmlns:pic="http://schemas.openxmlformats.org/drawingml/2006/picture">
+                  <pic:nvPicPr>
+                    <pic:cNvPr id="83195555" name="Picture 1" descr="A screenshot of a computer&#10;&#10;Description automatically generated"/>
+                    <pic:cNvPicPr/>
+                  </pic:nvPicPr>
+                  <pic:blipFill>
+                    <a:blip r:embed="rId17">
+                      <a:extLst>
+                        <a:ext uri="{28A0092B-C50C-407E-A947-70E740481C1C}">
+                          <a14:useLocalDpi xmlns:a14="http://schemas.microsoft.com/office/drawing/2010/main" val="0"/>
+                        </a:ext>
+                      </a:extLst>
+                    </a:blip>
+                    <a:stretch>
+                      <a:fillRect/>
+                    </a:stretch>
+                  </pic:blipFill>
+                  <pic:spPr>
+                    <a:xfrm>
+                      <a:off x="0" y="0"/>
+                      <a:ext cx="1403350" cy="2743200"/>
+                    </a:xfrm>
+                    <a:prstGeom prst="rect">
+                      <a:avLst/>
+                    </a:prstGeom>
+                  </pic:spPr>
+                </pic:pic>
+              </a:graphicData>
+            </a:graphic>
+            <wp14:sizeRelH relativeFrom="page">
+              <wp14:pctWidth>0</wp14:pctWidth>
+            </wp14:sizeRelH>
+            <wp14:sizeRelV relativeFrom="page">
+              <wp14:pctHeight>0</wp14:pctHeight>
+            </wp14:sizeRelV>
+          </wp:anchor>
+        </w:drawing>
+      </w:r>
+      <w:r>
+        <w:rPr>
+          <w:noProof/>
+        </w:rPr>
+        <w:drawing>
+          <wp:anchor distT="0" distB="0" distL="114300" distR="114300" simplePos="0" relativeHeight="251674624" behindDoc="0" locked="0" layoutInCell="1" allowOverlap="1" wp14:anchorId="0D581ACE" wp14:editId="5214B851">
+            <wp:simplePos x="0" y="0"/>
+            <wp:positionH relativeFrom="column">
+              <wp:posOffset>4198620</wp:posOffset>
+            </wp:positionH>
+            <wp:positionV relativeFrom="paragraph">
+              <wp:posOffset>635</wp:posOffset>
+            </wp:positionV>
+            <wp:extent cx="1747520" cy="2727960"/>
+            <wp:effectExtent l="0" t="0" r="0" b="0"/>
+            <wp:wrapSquare wrapText="bothSides"/>
+            <wp:docPr id="1267737398" name="Picture 1"/>
+            <wp:cNvGraphicFramePr>
+              <a:graphicFrameLocks xmlns:a="http://schemas.openxmlformats.org/drawingml/2006/main" noChangeAspect="1"/>
+            </wp:cNvGraphicFramePr>
+            <a:graphic xmlns:a="http://schemas.openxmlformats.org/drawingml/2006/main">
+              <a:graphicData uri="http://schemas.openxmlformats.org/drawingml/2006/picture">
+                <pic:pic xmlns:pic="http://schemas.openxmlformats.org/drawingml/2006/picture">
+                  <pic:nvPicPr>
+                    <pic:cNvPr id="1267737398" name=""/>
+                    <pic:cNvPicPr/>
+                  </pic:nvPicPr>
+                  <pic:blipFill>
+                    <a:blip r:embed="rId18" cstate="print">
+                      <a:extLst>
+                        <a:ext uri="{28A0092B-C50C-407E-A947-70E740481C1C}">
+                          <a14:useLocalDpi xmlns:a14="http://schemas.microsoft.com/office/drawing/2010/main" val="0"/>
+                        </a:ext>
+                      </a:extLst>
+                    </a:blip>
+                    <a:stretch>
+                      <a:fillRect/>
+                    </a:stretch>
+                  </pic:blipFill>
+                  <pic:spPr>
+                    <a:xfrm>
+                      <a:off x="0" y="0"/>
+                      <a:ext cx="1747520" cy="2727960"/>
+                    </a:xfrm>
+                    <a:prstGeom prst="rect">
+                      <a:avLst/>
+                    </a:prstGeom>
+                  </pic:spPr>
+                </pic:pic>
+              </a:graphicData>
+            </a:graphic>
+            <wp14:sizeRelH relativeFrom="page">
+              <wp14:pctWidth>0</wp14:pctWidth>
+            </wp14:sizeRelH>
+            <wp14:sizeRelV relativeFrom="page">
+              <wp14:pctHeight>0</wp14:pctHeight>
+            </wp14:sizeRelV>
+          </wp:anchor>
+        </w:drawing>
+      </w:r>
+      <w:r>
+        <w:rPr>
+          <w:lang w:val="ro-RO" w:eastAsia="ro-RO"/>
+        </w:rPr>
+        <w:drawing>
+          <wp:anchor distT="0" distB="0" distL="114300" distR="114300" simplePos="0" relativeHeight="251650048" behindDoc="0" locked="0" layoutInCell="1" allowOverlap="1" wp14:anchorId="20ACFA12" wp14:editId="603DAADB">
+            <wp:simplePos x="0" y="0"/>
+            <wp:positionH relativeFrom="column">
+              <wp:posOffset>1897380</wp:posOffset>
+            </wp:positionH>
+            <wp:positionV relativeFrom="paragraph">
+              <wp:posOffset>635</wp:posOffset>
+            </wp:positionV>
+            <wp:extent cx="1889760" cy="2727960"/>
+            <wp:effectExtent l="0" t="0" r="0" b="0"/>
+            <wp:wrapSquare wrapText="bothSides"/>
+            <wp:docPr id="1230238971" name="Picture 1" descr="A screenshot of a computer&#10;&#10;Description automatically generated"/>
+            <wp:cNvGraphicFramePr>
+              <a:graphicFrameLocks xmlns:a="http://schemas.openxmlformats.org/drawingml/2006/main" noChangeAspect="1"/>
+            </wp:cNvGraphicFramePr>
+            <a:graphic xmlns:a="http://schemas.openxmlformats.org/drawingml/2006/main">
+              <a:graphicData uri="http://schemas.openxmlformats.org/drawingml/2006/picture">
+                <pic:pic xmlns:pic="http://schemas.openxmlformats.org/drawingml/2006/picture">
+                  <pic:nvPicPr>
+                    <pic:cNvPr id="1230238971" name="Picture 1" descr="A screenshot of a computer&#10;&#10;Description automatically generated"/>
+                    <pic:cNvPicPr/>
+                  </pic:nvPicPr>
+                  <pic:blipFill>
+                    <a:blip r:embed="rId19">
+                      <a:extLst>
+                        <a:ext uri="{28A0092B-C50C-407E-A947-70E740481C1C}">
+                          <a14:useLocalDpi xmlns:a14="http://schemas.microsoft.com/office/drawing/2010/main" val="0"/>
+                        </a:ext>
+                      </a:extLst>
+                    </a:blip>
+                    <a:stretch>
+                      <a:fillRect/>
+                    </a:stretch>
+                  </pic:blipFill>
+                  <pic:spPr>
+                    <a:xfrm>
+                      <a:off x="0" y="0"/>
+                      <a:ext cx="1889760" cy="2727960"/>
+                    </a:xfrm>
+                    <a:prstGeom prst="rect">
+                      <a:avLst/>
+                    </a:prstGeom>
+                  </pic:spPr>
+                </pic:pic>
+              </a:graphicData>
+            </a:graphic>
+            <wp14:sizeRelH relativeFrom="page">
+              <wp14:pctWidth>0</wp14:pctWidth>
+            </wp14:sizeRelH>
+            <wp14:sizeRelV relativeFrom="page">
+              <wp14:pctHeight>0</wp14:pctHeight>
+            </wp14:sizeRelV>
+          </wp:anchor>
+        </w:drawing>
+      </w:r>
+      <w:r>
+        <w:rPr>
+          <w:lang w:val="ro-RO" w:eastAsia="ro-RO"/>
+        </w:rPr>
+        <w:t xml:space="preserve"> </w:t>
+      </w:r>
+      <w:r>
+        <w:rPr>
+          <w:noProof/>
+        </w:rPr>
+        <w:t xml:space="preserve"> </w:t>
+      </w:r>
+    </w:p>
+    <w:p>
+      <w:pPr>
+        <w:pStyle w:val="Heading4"/>
+        <w:rPr>
+          <w:lang w:val="ro-RO" w:eastAsia="ro-RO"/>
+        </w:rPr>
+      </w:pPr>
+    </w:p>
+    <w:p>
+      <w:pPr>
+        <w:pStyle w:val="Heading4"/>
+        <w:rPr>
+          <w:lang w:val="ro-RO" w:eastAsia="ro-RO"/>
+        </w:rPr>
+      </w:pPr>
+    </w:p>
+    <w:p>
+      <w:pPr>
+        <w:pStyle w:val="Heading4"/>
+        <w:rPr>
+          <w:lang w:val="ro-RO" w:eastAsia="ro-RO"/>
+        </w:rPr>
+      </w:pPr>
+    </w:p>
+    <w:p>
+      <w:pPr>
+        <w:rPr>
+          <w:lang w:val="ro-RO" w:eastAsia="ro-RO"/>
+        </w:rPr>
+      </w:pPr>
+    </w:p>
+    <w:p>
+      <w:pPr>
+        <w:rPr>
+          <w:lang w:val="ro-RO" w:eastAsia="ro-RO"/>
+        </w:rPr>
+      </w:pPr>
+    </w:p>
+    <w:p>
+      <w:pPr>
+        <w:rPr>
+          <w:lang w:val="ro-RO" w:eastAsia="ro-RO"/>
+        </w:rPr>
+      </w:pPr>
+    </w:p>
+    <w:p>
+      <w:pPr>
+        <w:rPr>
+          <w:lang w:val="ro-RO" w:eastAsia="ro-RO"/>
+        </w:rPr>
+      </w:pPr>
+    </w:p>
+    <w:p>
+      <w:pPr>
+        <w:rPr>
+          <w:lang w:val="ro-RO" w:eastAsia="ro-RO"/>
+        </w:rPr>
+      </w:pPr>
+    </w:p>
+    <w:p>
+      <w:r>
+        <w:rPr>
+          <w:noProof/>
+        </w:rPr>
+        <w:pict w14:anchorId="6875F402">
+          <v:shapetype id="_x0000_t202" coordsize="21600,21600" o:spt="202" path="m,l,21600r21600,l21600,xe">
+            <v:stroke joinstyle="miter"/>
+            <v:path gradientshapeok="t" o:connecttype="rect"/>
+          </v:shapetype>
+          <v:shape id="_x0000_s2055" type="#_x0000_t202" style="position:absolute;left:0;text-align:left;margin-left:226.7pt;margin-top:6.55pt;width:121.4pt;height:20.35pt;z-index:251696128;mso-position-horizontal-relative:text;mso-position-vertical-relative:text" filled="f" stroked="f">
+            <v:textbox style="mso-fit-shape-to-text:t" inset="0,0,0,0">
+              <w:txbxContent>
+                <w:p>
+                  <w:pPr>
+                    <w:pStyle w:val="Caption"/>
+                    <w:rPr>
+                      <w:lang w:val="ro-RO"/>
+                    </w:rPr>
+                  </w:pPr>
+                  <w:r>
+                    <w:rPr>
+                      <w:lang w:val="ro-RO"/>
+                    </w:rPr>
+                    <w:t>8. Mesaj confirmare adăugare</w:t>
+                  </w:r>
+                </w:p>
+              </w:txbxContent>
+            </v:textbox>
+            <w10:wrap type="square"/>
+          </v:shape>
+        </w:pict>
+      </w:r>
+      <w:r>
+        <w:rPr>
+          <w:noProof/>
+        </w:rPr>
+        <w:pict w14:anchorId="02AC8248">
+          <v:shape id="_x0000_s2054" type="#_x0000_t202" style="position:absolute;left:0;text-align:left;margin-left:74.3pt;margin-top:9.55pt;width:94.8pt;height:20.35pt;z-index:251694080;mso-position-horizontal-relative:text;mso-position-vertical-relative:text" filled="f" stroked="f">
+            <v:textbox style="mso-next-textbox:#_x0000_s2054;mso-fit-shape-to-text:t" inset="0,0,0,0">
+              <w:txbxContent>
+                <w:p>
+                  <w:pPr>
+                    <w:pStyle w:val="Caption"/>
+                    <w:rPr>
+                      <w:szCs w:val="22"/>
+                      <w:lang w:val="ro-RO"/>
+                    </w:rPr>
+                  </w:pPr>
+                  <w:r>
+                    <w:rPr>
+                      <w:lang w:val="ro-RO"/>
+                    </w:rPr>
+                    <w:t>8. Mesaj adăugare</w:t>
+                  </w:r>
+                </w:p>
+              </w:txbxContent>
+            </v:textbox>
+            <w10:wrap type="square"/>
+          </v:shape>
+        </w:pict>
+      </w:r>
+      <w:r>
+        <w:rPr>
+          <w:noProof/>
+        </w:rPr>
+        <w:pict w14:anchorId="49A4086E">
+          <v:shape id="_x0000_s2053" type="#_x0000_t202" style="position:absolute;left:0;text-align:left;margin-left:-119.5pt;margin-top:7.75pt;width:128.5pt;height:20.35pt;z-index:251692032;mso-position-horizontal-relative:text;mso-position-vertical-relative:text" filled="f" stroked="f">
+            <v:textbox inset="0,0,0,0">
+              <w:txbxContent>
+                <w:p>
+                  <w:pPr>
+                    <w:pStyle w:val="Caption"/>
+                    <w:rPr>
+                      <w:noProof/>
+                      <w:szCs w:val="22"/>
+                    </w:rPr>
+                  </w:pPr>
+                  <w:r>
+                    <w:rPr>
+                      <w:noProof/>
+                    </w:rPr>
+                    <w:t xml:space="preserve">7. </w:t>
+                  </w:r>
+                  <w:r>
+                    <w:t>Interfață grafică agent manager</w:t>
+                  </w:r>
+                </w:p>
+              </w:txbxContent>
+            </v:textbox>
+            <w10:wrap type="square"/>
+          </v:shape>
+        </w:pict>
+      </w:r>
+    </w:p>
+    <w:p>
+      <w:pPr>
+        <w:pStyle w:val="Heading4"/>
         <w:rPr>
           <w:lang w:val="ro-RO" w:eastAsia="ro-RO"/>
         </w:rPr>
@@ -7749,7 +8084,6 @@
           <w:noProof/>
           <w:lang w:val="ro-RO" w:eastAsia="ro-RO"/>
         </w:rPr>
-        <w:lastRenderedPageBreak/>
         <w:drawing>
           <wp:inline distT="0" distB="0" distL="0" distR="0" wp14:anchorId="719ABC09" wp14:editId="023952C5">
             <wp:extent cx="5534370" cy="3246120"/>
@@ -7766,7 +8100,7 @@
                     <pic:cNvPicPr/>
                   </pic:nvPicPr>
                   <pic:blipFill>
-                    <a:blip r:embed="rId17"/>
+                    <a:blip r:embed="rId20"/>
                     <a:stretch>
                       <a:fillRect/>
                     </a:stretch>
@@ -7878,7 +8212,18 @@
           <w14:ligatures w14:val="none"/>
         </w:rPr>
         <w:br/>
-        <w:t>O hartă de căldură oferă o modalitate rapidă și simplă de a vedea aceste legături. De obicei, valorile de corelație mai mari sunt ilustrate printr-o culoare mai închisă (de exemplu, roșu în schemele de culori comune), iar valorile de corelație mai mici sunt ilustrate printr-o culoare mai deschisă(de</w:t>
+        <w:t xml:space="preserve">O hartă de căldură oferă o modalitate rapidă și simplă de a vedea aceste legături. De obicei, valorile de corelație mai mari sunt ilustrate printr-o culoare mai închisă (de exemplu, roșu în schemele de culori comune), iar valorile de corelație mai mici sunt ilustrate printr-o culoare mai </w:t>
+      </w:r>
+      <w:r>
+        <w:rPr>
+          <w:rFonts w:eastAsia="Times New Roman" w:cs="Times New Roman"/>
+          <w:kern w:val="0"/>
+          <w:szCs w:val="24"/>
+          <w:lang w:val="ro-RO" w:eastAsia="ro-RO"/>
+          <w14:ligatures w14:val="none"/>
+        </w:rPr>
+        <w:lastRenderedPageBreak/>
+        <w:t>deschisă(de</w:t>
       </w:r>
       <w:r>
         <w:rPr>
@@ -7955,7 +8300,6 @@
           <w:noProof/>
           <w:lang w:val="ro-RO" w:eastAsia="ro-RO"/>
         </w:rPr>
-        <w:lastRenderedPageBreak/>
         <w:drawing>
           <wp:inline distT="0" distB="0" distL="0" distR="0" wp14:anchorId="2E7FF6F1" wp14:editId="709AF074">
             <wp:extent cx="5943600" cy="3444240"/>
@@ -7972,7 +8316,7 @@
                     <pic:cNvPicPr/>
                   </pic:nvPicPr>
                   <pic:blipFill>
-                    <a:blip r:embed="rId18"/>
+                    <a:blip r:embed="rId21"/>
                     <a:stretch>
                       <a:fillRect/>
                     </a:stretch>
@@ -8137,18 +8481,8 @@
           <w:lang w:val="ro-RO" w:eastAsia="ro-RO"/>
           <w14:ligatures w14:val="none"/>
         </w:rPr>
-        <w:t xml:space="preserve">Supraantrenarea este atunci când modelul se potrivește foarte bine datelor de antrenare, dar nu funcționează bine pe datele de validare. Când modelul nu se potrivește suficient de bine datelor </w:t>
-      </w:r>
-      <w:r>
-        <w:rPr>
-          <w:rFonts w:eastAsia="Times New Roman" w:cs="Times New Roman"/>
-          <w:kern w:val="0"/>
-          <w:szCs w:val="24"/>
-          <w:lang w:val="ro-RO" w:eastAsia="ro-RO"/>
-          <w14:ligatures w14:val="none"/>
-        </w:rPr>
         <w:lastRenderedPageBreak/>
-        <w:t>de antrenare, are subantrenare, ceea ce înseamnă că funcționează prost pe datele de validare și de antrenare. Un obiectiv este să oferim un model care se potrivește și generalizează corect pentru a obține o acuratețe ridicată atât pe datele de antrenare, cât și pe cele de validare [19].</w:t>
+        <w:t>Supraantrenarea este atunci când modelul se potrivește foarte bine datelor de antrenare, dar nu funcționează bine pe datele de validare. Când modelul nu se potrivește suficient de bine datelor de antrenare, are subantrenare, ceea ce înseamnă că funcționează prost pe datele de validare și de antrenare. Un obiectiv este să oferim un model care se potrivește și generalizează corect pentru a obține o acuratețe ridicată atât pe datele de antrenare, cât și pe cele de validare [19].</w:t>
       </w:r>
     </w:p>
     <w:p>
@@ -8180,7 +8514,7 @@
                     <pic:cNvPicPr/>
                   </pic:nvPicPr>
                   <pic:blipFill>
-                    <a:blip r:embed="rId19"/>
+                    <a:blip r:embed="rId22"/>
                     <a:stretch>
                       <a:fillRect/>
                     </a:stretch>
@@ -8325,7 +8659,7 @@
                     <pic:cNvPicPr/>
                   </pic:nvPicPr>
                   <pic:blipFill>
-                    <a:blip r:embed="rId20"/>
+                    <a:blip r:embed="rId23"/>
                     <a:stretch>
                       <a:fillRect/>
                     </a:stretch>
@@ -8431,7 +8765,18 @@
           <w:lang w:val="ro-RO" w:eastAsia="ro-RO"/>
           <w14:ligatures w14:val="none"/>
         </w:rPr>
-        <w:t>Este important de menționat că compararea directă a rezultatelor între diferite studii poate fi dificilă din cauza variațiilor în seturile de date utilizate, metodele experimentale și alte factori specifici ale fiecărui studiu. Astfel, pentru a ajunge la concluzii relevante și pentru a orienta cercetarea viitoare în acest domeniu, este necesară o evaluare și o interpretare adecvate a rezultatelor.</w:t>
+        <w:t xml:space="preserve">Este important de menționat că compararea directă a rezultatelor între diferite studii poate fi dificilă din cauza variațiilor în seturile de date utilizate, metodele experimentale și alte factori specifici ale fiecărui studiu. Astfel, pentru a ajunge la concluzii relevante și pentru a orienta </w:t>
+      </w:r>
+      <w:r>
+        <w:rPr>
+          <w:rFonts w:eastAsia="Times New Roman" w:cs="Times New Roman"/>
+          <w:kern w:val="0"/>
+          <w:szCs w:val="24"/>
+          <w:lang w:val="ro-RO" w:eastAsia="ro-RO"/>
+          <w14:ligatures w14:val="none"/>
+        </w:rPr>
+        <w:lastRenderedPageBreak/>
+        <w:t>cercetarea viitoare în acest domeniu, este necesară o evaluare și o interpretare adecvate a rezultatelor.</w:t>
       </w:r>
     </w:p>
     <w:p>
@@ -8709,7 +9054,7 @@
         </w:rPr>
         <w:t xml:space="preserve">Bellifemine, F., Poggi, A., Rimassa, G. (2001). Developing Multi-agent Systems with JADE. In: Castelfranchi, C., Lespérance, Y. (eds) Intelligent Agents VII Agent Theories Architectures and Languages. ATAL 2000. Lecture Notes in Computer Science(), vol 1986. Springer, Berlin, Heidelberg. </w:t>
       </w:r>
-      <w:hyperlink r:id="rId21" w:history="1">
+      <w:hyperlink r:id="rId24" w:history="1">
         <w:r>
           <w:rPr>
             <w:rStyle w:val="Hyperlink"/>
@@ -8750,7 +9095,7 @@
       <w:r>
         <w:t xml:space="preserve">M. Luck, P. McBurney, and C. Preist. “Agent Technology: Enabling Next Generation Computing,” AgentLink, 2003, see: </w:t>
       </w:r>
-      <w:hyperlink r:id="rId22" w:history="1">
+      <w:hyperlink r:id="rId25" w:history="1">
         <w:r>
           <w:rPr>
             <w:rStyle w:val="Hyperlink"/>
@@ -8797,7 +9142,7 @@
       <w:r>
         <w:t xml:space="preserve">Foundation for Intelligent Physical Agents (FIPA), see: </w:t>
       </w:r>
-      <w:hyperlink r:id="rId23" w:history="1">
+      <w:hyperlink r:id="rId26" w:history="1">
         <w:r>
           <w:rPr>
             <w:rStyle w:val="Hyperlink"/>
@@ -8818,7 +9163,7 @@
       <w:r>
         <w:t xml:space="preserve">JADE – Java Agent DEvelopment Framework, see: </w:t>
       </w:r>
-      <w:hyperlink r:id="rId24" w:history="1">
+      <w:hyperlink r:id="rId27" w:history="1">
         <w:r>
           <w:rPr>
             <w:rStyle w:val="Hyperlink"/>
@@ -8922,7 +9267,7 @@
       <w:r>
         <w:t xml:space="preserve">JADE – Java Agent DEvelopment Framework, see: </w:t>
       </w:r>
-      <w:hyperlink r:id="rId25" w:history="1">
+      <w:hyperlink r:id="rId28" w:history="1">
         <w:r>
           <w:rPr>
             <w:rStyle w:val="Hyperlink"/>
@@ -8940,7 +9285,7 @@
         </w:numPr>
         <w:shd w:val="clear" w:color="auto" w:fill="FFFFFF"/>
       </w:pPr>
-      <w:hyperlink r:id="rId26" w:history="1">
+      <w:hyperlink r:id="rId29" w:history="1">
         <w:r>
           <w:rPr>
             <w:rStyle w:val="Hyperlink"/>
@@ -8964,7 +9309,7 @@
           <w:u w:val="none"/>
         </w:rPr>
       </w:pPr>
-      <w:hyperlink r:id="rId27" w:history="1">
+      <w:hyperlink r:id="rId30" w:history="1">
         <w:r>
           <w:rPr>
             <w:rStyle w:val="Hyperlink"/>
@@ -9010,7 +9355,7 @@
       <w:r>
         <w:t xml:space="preserve">Andrews, D.F., Herzberg, A.M. (1985). Physical Characteristics of Urines With and Without Crystals. In: Data. Springer Series in Statistics. Springer, New York, NY. </w:t>
       </w:r>
-      <w:hyperlink r:id="rId28" w:history="1">
+      <w:hyperlink r:id="rId31" w:history="1">
         <w:r>
           <w:rPr>
             <w:rStyle w:val="Hyperlink"/>
@@ -9028,7 +9373,7 @@
         </w:numPr>
         <w:shd w:val="clear" w:color="auto" w:fill="FFFFFF"/>
       </w:pPr>
-      <w:hyperlink r:id="rId29" w:anchor=":~:text=Supervised%20learning%20is%20a%20category,the%20input%20and%20the%20outputs." w:history="1">
+      <w:hyperlink r:id="rId32" w:anchor=":~:text=Supervised%20learning%20is%20a%20category,the%20input%20and%20the%20outputs." w:history="1">
         <w:r>
           <w:rPr>
             <w:rStyle w:val="Hyperlink"/>
@@ -9047,7 +9392,7 @@
         </w:numPr>
         <w:shd w:val="clear" w:color="auto" w:fill="FFFFFF"/>
       </w:pPr>
-      <w:hyperlink r:id="rId30" w:history="1">
+      <w:hyperlink r:id="rId33" w:history="1">
         <w:r>
           <w:rPr>
             <w:rStyle w:val="Hyperlink"/>
@@ -9066,7 +9411,7 @@
         </w:numPr>
         <w:shd w:val="clear" w:color="auto" w:fill="FFFFFF"/>
       </w:pPr>
-      <w:hyperlink r:id="rId31" w:history="1">
+      <w:hyperlink r:id="rId34" w:history="1">
         <w:r>
           <w:rPr>
             <w:rStyle w:val="Hyperlink"/>
@@ -9077,10 +9422,10 @@
       </w:hyperlink>
     </w:p>
     <w:sectPr>
-      <w:headerReference w:type="even" r:id="rId32"/>
-      <w:headerReference w:type="default" r:id="rId33"/>
-      <w:footerReference w:type="default" r:id="rId34"/>
-      <w:headerReference w:type="first" r:id="rId35"/>
+      <w:headerReference w:type="even" r:id="rId35"/>
+      <w:headerReference w:type="default" r:id="rId36"/>
+      <w:footerReference w:type="default" r:id="rId37"/>
+      <w:headerReference w:type="first" r:id="rId38"/>
       <w:pgSz w:w="12240" w:h="15840"/>
       <w:pgMar w:top="1440" w:right="1440" w:bottom="1440" w:left="1440" w:header="720" w:footer="720" w:gutter="0"/>
       <w:pgNumType w:start="1"/>
@@ -14157,10 +14502,6 @@
 </file>
 
 <file path=customXml/item1.xml><?xml version="1.0" encoding="utf-8"?>
-<b:Sources xmlns:b="http://schemas.openxmlformats.org/officeDocument/2006/bibliography" xmlns="http://schemas.openxmlformats.org/officeDocument/2006/bibliography" SelectedStyle="\APASixthEditionOfficeOnline.xsl" StyleName="APA" Version="6"/>
-</file>
-
-<file path=customXml/item2.xml><?xml version="1.0" encoding="utf-8"?>
 <ct:contentTypeSchema xmlns:ct="http://schemas.microsoft.com/office/2006/metadata/contentType" xmlns:ma="http://schemas.microsoft.com/office/2006/metadata/properties/metaAttributes" ct:_="" ma:_="" ma:contentTypeName="Document" ma:contentTypeID="0x0101004C7E8DBBBC43E046BC06DC4BC150677F" ma:contentTypeVersion="5" ma:contentTypeDescription="Create a new document." ma:contentTypeScope="" ma:versionID="c07036b741fead1b6921dfa379df8194">
   <xsd:schema xmlns:xsd="http://www.w3.org/2001/XMLSchema" xmlns:xs="http://www.w3.org/2001/XMLSchema" xmlns:p="http://schemas.microsoft.com/office/2006/metadata/properties" xmlns:ns3="e42a6c97-6d27-4aa7-a6cf-05d478809b85" targetNamespace="http://schemas.microsoft.com/office/2006/metadata/properties" ma:root="true" ma:fieldsID="c1fa5c538f92b7a4e004c30516dc5058" ns3:_="">
     <xsd:import namespace="e42a6c97-6d27-4aa7-a6cf-05d478809b85"/>
@@ -14310,7 +14651,19 @@
 </ct:contentTypeSchema>
 </file>
 
+<file path=customXml/item2.xml><?xml version="1.0" encoding="utf-8"?>
+<b:Sources xmlns:b="http://schemas.openxmlformats.org/officeDocument/2006/bibliography" xmlns="http://schemas.openxmlformats.org/officeDocument/2006/bibliography" SelectedStyle="\APASixthEditionOfficeOnline.xsl" StyleName="APA" Version="6"/>
+</file>
+
 <file path=customXml/item3.xml><?xml version="1.0" encoding="utf-8"?>
+<p:properties xmlns:p="http://schemas.microsoft.com/office/2006/metadata/properties" xmlns:xsi="http://www.w3.org/2001/XMLSchema-instance" xmlns:pc="http://schemas.microsoft.com/office/infopath/2007/PartnerControls">
+  <documentManagement>
+    <_activity xmlns="e42a6c97-6d27-4aa7-a6cf-05d478809b85" xsi:nil="true"/>
+  </documentManagement>
+</p:properties>
+</file>
+
+<file path=customXml/item4.xml><?xml version="1.0" encoding="utf-8"?>
 <?mso-contentType ?>
 <FormTemplates xmlns="http://schemas.microsoft.com/sharepoint/v3/contenttype/forms">
   <Display>DocumentLibraryForm</Display>
@@ -14319,23 +14672,7 @@
 </FormTemplates>
 </file>
 
-<file path=customXml/item4.xml><?xml version="1.0" encoding="utf-8"?>
-<p:properties xmlns:p="http://schemas.microsoft.com/office/2006/metadata/properties" xmlns:xsi="http://www.w3.org/2001/XMLSchema-instance" xmlns:pc="http://schemas.microsoft.com/office/infopath/2007/PartnerControls">
-  <documentManagement>
-    <_activity xmlns="e42a6c97-6d27-4aa7-a6cf-05d478809b85" xsi:nil="true"/>
-  </documentManagement>
-</p:properties>
-</file>
-
 <file path=customXml/itemProps1.xml><?xml version="1.0" encoding="utf-8"?>
-<ds:datastoreItem xmlns:ds="http://schemas.openxmlformats.org/officeDocument/2006/customXml" ds:itemID="{F50F8DD4-6B39-4E0C-94D8-D88B19D4B416}">
-  <ds:schemaRefs>
-    <ds:schemaRef ds:uri="http://schemas.openxmlformats.org/officeDocument/2006/bibliography"/>
-  </ds:schemaRefs>
-</ds:datastoreItem>
-</file>
-
-<file path=customXml/itemProps2.xml><?xml version="1.0" encoding="utf-8"?>
 <ds:datastoreItem xmlns:ds="http://schemas.openxmlformats.org/officeDocument/2006/customXml" ds:itemID="{24A74E35-4894-48BF-8FD3-414B0A6D4587}">
   <ds:schemaRefs>
     <ds:schemaRef ds:uri="http://schemas.microsoft.com/office/2006/metadata/contentType"/>
@@ -14353,15 +14690,15 @@
 </ds:datastoreItem>
 </file>
 
-<file path=customXml/itemProps3.xml><?xml version="1.0" encoding="utf-8"?>
-<ds:datastoreItem xmlns:ds="http://schemas.openxmlformats.org/officeDocument/2006/customXml" ds:itemID="{7AF0C4EE-7092-462F-ACD7-F1287D195CA4}">
+<file path=customXml/itemProps2.xml><?xml version="1.0" encoding="utf-8"?>
+<ds:datastoreItem xmlns:ds="http://schemas.openxmlformats.org/officeDocument/2006/customXml" ds:itemID="{F50F8DD4-6B39-4E0C-94D8-D88B19D4B416}">
   <ds:schemaRefs>
-    <ds:schemaRef ds:uri="http://schemas.microsoft.com/sharepoint/v3/contenttype/forms"/>
+    <ds:schemaRef ds:uri="http://schemas.openxmlformats.org/officeDocument/2006/bibliography"/>
   </ds:schemaRefs>
 </ds:datastoreItem>
 </file>
 
-<file path=customXml/itemProps4.xml><?xml version="1.0" encoding="utf-8"?>
+<file path=customXml/itemProps3.xml><?xml version="1.0" encoding="utf-8"?>
 <ds:datastoreItem xmlns:ds="http://schemas.openxmlformats.org/officeDocument/2006/customXml" ds:itemID="{C5F4F938-90F0-45C1-BDD4-B1E7946550BD}">
   <ds:schemaRefs>
     <ds:schemaRef ds:uri="http://schemas.microsoft.com/office/2006/metadata/properties"/>
@@ -14369,4 +14706,12 @@
     <ds:schemaRef ds:uri="e42a6c97-6d27-4aa7-a6cf-05d478809b85"/>
   </ds:schemaRefs>
 </ds:datastoreItem>
+</file>
+
+<file path=customXml/itemProps4.xml><?xml version="1.0" encoding="utf-8"?>
+<ds:datastoreItem xmlns:ds="http://schemas.openxmlformats.org/officeDocument/2006/customXml" ds:itemID="{7AF0C4EE-7092-462F-ACD7-F1287D195CA4}">
+  <ds:schemaRefs>
+    <ds:schemaRef ds:uri="http://schemas.microsoft.com/sharepoint/v3/contenttype/forms"/>
+  </ds:schemaRefs>
+</ds:datastoreItem>
 </file>
</xml_diff>

<commit_message>
Added agent selector chapter
</commit_message>
<xml_diff>
--- a/Sistem multi-agent de gestionare a analizelor pentru prezicerea pietrelor la rinichi.docx
+++ b/Sistem multi-agent de gestionare a analizelor pentru prezicerea pietrelor la rinichi.docx
@@ -7595,37 +7595,25 @@
         <w:rPr>
           <w:lang w:val="ro-RO" w:eastAsia="ro-RO"/>
         </w:rPr>
-        <w:t xml:space="preserve">Acest agent oferă o interfață grafică pentru interacțiunea cu utilizatorul aplicației prin care expertul uman va putea introduce un nou set de analize. Agentul preia datele din interfață și le comunică agentului manager pentru a adăuga </w:t>
-      </w:r>
-      <w:r>
-        <w:rPr>
-          <w:lang w:val="ro-RO" w:eastAsia="ro-RO"/>
-        </w:rPr>
-        <w:t>analize</w:t>
-      </w:r>
-      <w:r>
-        <w:rPr>
-          <w:lang w:val="ro-RO" w:eastAsia="ro-RO"/>
-        </w:rPr>
-        <w:t>le</w:t>
-      </w:r>
-      <w:r>
-        <w:rPr>
-          <w:lang w:val="ro-RO" w:eastAsia="ro-RO"/>
-        </w:rPr>
-        <w:t xml:space="preserve"> în setul de date</w:t>
-      </w:r>
-      <w:r>
-        <w:rPr>
-          <w:lang w:val="ro-RO" w:eastAsia="ro-RO"/>
-        </w:rPr>
-        <w:t>.</w:t>
-      </w:r>
-      <w:r>
-        <w:rPr>
-          <w:lang w:val="ro-RO" w:eastAsia="ro-RO"/>
-        </w:rPr>
-        <w:t xml:space="preserve"> În figurile de mai jos se poate observa interfața și mesajele trimise de agenți în comunicarea lor.</w:t>
+        <w:t>Acest agent oferă o interfață grafică pentru interacțiunea cu utilizatorul aplicației prin care expertul uman va putea introduce un nou set de analize. Agentul preia datele din interfață și le comunică agentului manager pentru a adăuga analizele în setul de date.</w:t>
+      </w:r>
+      <w:r>
+        <w:rPr>
+          <w:lang w:val="ro-RO" w:eastAsia="ro-RO"/>
+        </w:rPr>
+        <w:t xml:space="preserve"> În figurile de mai jos se </w:t>
+      </w:r>
+      <w:r>
+        <w:rPr>
+          <w:lang w:val="ro-RO" w:eastAsia="ro-RO"/>
+        </w:rPr>
+        <w:t>pot</w:t>
+      </w:r>
+      <w:r>
+        <w:rPr>
+          <w:lang w:val="ro-RO" w:eastAsia="ro-RO"/>
+        </w:rPr>
+        <w:t xml:space="preserve"> observa interfața și mesajele trimise de agenți în comunicarea lor.</w:t>
       </w:r>
     </w:p>
     <w:p>
@@ -7637,6 +7625,7 @@
       </w:pPr>
       <w:r>
         <w:rPr>
+          <w:noProof/>
           <w:lang w:val="ro-RO" w:eastAsia="ro-RO"/>
         </w:rPr>
         <w:drawing>
@@ -7700,7 +7689,7 @@
           <w:noProof/>
         </w:rPr>
         <w:drawing>
-          <wp:anchor distT="0" distB="0" distL="114300" distR="114300" simplePos="0" relativeHeight="251674624" behindDoc="0" locked="0" layoutInCell="1" allowOverlap="1" wp14:anchorId="0D581ACE" wp14:editId="5214B851">
+          <wp:anchor distT="0" distB="0" distL="114300" distR="114300" simplePos="0" relativeHeight="251674624" behindDoc="0" locked="0" layoutInCell="1" allowOverlap="1" wp14:anchorId="0D581ACE" wp14:editId="22E40FF9">
             <wp:simplePos x="0" y="0"/>
             <wp:positionH relativeFrom="column">
               <wp:posOffset>4198620</wp:posOffset>
@@ -7757,6 +7746,7 @@
       </w:r>
       <w:r>
         <w:rPr>
+          <w:noProof/>
           <w:lang w:val="ro-RO" w:eastAsia="ro-RO"/>
         </w:rPr>
         <w:drawing>
@@ -8010,6 +8000,156 @@
           <w:lang w:val="ro-RO" w:eastAsia="ro-RO"/>
         </w:rPr>
       </w:pPr>
+      <w:r>
+        <w:rPr>
+          <w:lang w:val="ro-RO" w:eastAsia="ro-RO"/>
+        </w:rPr>
+        <w:t>Acest agent oferă o interfață grafică pentru interacțiunea cu utilizatorul aplicației prin care expertul uman</w:t>
+      </w:r>
+      <w:r>
+        <w:rPr>
+          <w:lang w:val="ro-RO" w:eastAsia="ro-RO"/>
+        </w:rPr>
+        <w:t xml:space="preserve"> poate selecta intervale dorite pentru fiecare din</w:t>
+      </w:r>
+      <w:r>
+        <w:rPr>
+          <w:lang w:val="ro-RO" w:eastAsia="ro-RO"/>
+        </w:rPr>
+        <w:t>tre</w:t>
+      </w:r>
+      <w:r>
+        <w:rPr>
+          <w:lang w:val="ro-RO" w:eastAsia="ro-RO"/>
+        </w:rPr>
+        <w:t xml:space="preserve"> cei șase parametri ai analizelor și poate genera un nou set de date care conține doar analizele care au intervalele alese de expertul uman. Acest nou set de analize va putea fi setul de date pentru antrenarea rețelei neuronale de către agentul pentru predicția pietrelor la rinichi care este descris în subcapitolul următor. </w:t>
+      </w:r>
+      <w:r>
+        <w:rPr>
+          <w:lang w:val="ro-RO" w:eastAsia="ro-RO"/>
+        </w:rPr>
+        <w:t xml:space="preserve">În </w:t>
+      </w:r>
+      <w:r>
+        <w:rPr>
+          <w:lang w:val="ro-RO" w:eastAsia="ro-RO"/>
+        </w:rPr>
+        <w:t>figura</w:t>
+      </w:r>
+      <w:r>
+        <w:rPr>
+          <w:lang w:val="ro-RO" w:eastAsia="ro-RO"/>
+        </w:rPr>
+        <w:t xml:space="preserve"> de mai jos se po</w:t>
+      </w:r>
+      <w:r>
+        <w:rPr>
+          <w:lang w:val="ro-RO" w:eastAsia="ro-RO"/>
+        </w:rPr>
+        <w:t>ate</w:t>
+      </w:r>
+      <w:r>
+        <w:rPr>
+          <w:lang w:val="ro-RO" w:eastAsia="ro-RO"/>
+        </w:rPr>
+        <w:t xml:space="preserve"> observa</w:t>
+      </w:r>
+      <w:r>
+        <w:rPr>
+          <w:lang w:val="ro-RO" w:eastAsia="ro-RO"/>
+        </w:rPr>
+        <w:t xml:space="preserve"> interfața</w:t>
+      </w:r>
+      <w:r>
+        <w:rPr>
+          <w:lang w:val="ro-RO" w:eastAsia="ro-RO"/>
+        </w:rPr>
+        <w:t xml:space="preserve"> </w:t>
+      </w:r>
+      <w:r>
+        <w:rPr>
+          <w:lang w:val="ro-RO" w:eastAsia="ro-RO"/>
+        </w:rPr>
+        <w:t>grafică a agentului selector</w:t>
+      </w:r>
+      <w:r>
+        <w:rPr>
+          <w:lang w:val="ro-RO" w:eastAsia="ro-RO"/>
+        </w:rPr>
+        <w:t>.</w:t>
+      </w:r>
+    </w:p>
+    <w:p>
+      <w:pPr>
+        <w:keepNext/>
+        <w:jc w:val="center"/>
+      </w:pPr>
+      <w:r>
+        <w:rPr>
+          <w:noProof/>
+        </w:rPr>
+        <w:drawing>
+          <wp:inline distT="0" distB="0" distL="0" distR="0" wp14:anchorId="3457DFBC" wp14:editId="7F58889F">
+            <wp:extent cx="5714286" cy="4095238"/>
+            <wp:effectExtent l="0" t="0" r="1270" b="635"/>
+            <wp:docPr id="1043275832" name="Picture 1" descr="A screenshot of a computer&#10;&#10;Description automatically generated"/>
+            <wp:cNvGraphicFramePr>
+              <a:graphicFrameLocks xmlns:a="http://schemas.openxmlformats.org/drawingml/2006/main" noChangeAspect="1"/>
+            </wp:cNvGraphicFramePr>
+            <a:graphic xmlns:a="http://schemas.openxmlformats.org/drawingml/2006/main">
+              <a:graphicData uri="http://schemas.openxmlformats.org/drawingml/2006/picture">
+                <pic:pic xmlns:pic="http://schemas.openxmlformats.org/drawingml/2006/picture">
+                  <pic:nvPicPr>
+                    <pic:cNvPr id="1043275832" name="Picture 1" descr="A screenshot of a computer&#10;&#10;Description automatically generated"/>
+                    <pic:cNvPicPr/>
+                  </pic:nvPicPr>
+                  <pic:blipFill>
+                    <a:blip r:embed="rId20"/>
+                    <a:stretch>
+                      <a:fillRect/>
+                    </a:stretch>
+                  </pic:blipFill>
+                  <pic:spPr>
+                    <a:xfrm>
+                      <a:off x="0" y="0"/>
+                      <a:ext cx="5714286" cy="4095238"/>
+                    </a:xfrm>
+                    <a:prstGeom prst="rect">
+                      <a:avLst/>
+                    </a:prstGeom>
+                  </pic:spPr>
+                </pic:pic>
+              </a:graphicData>
+            </a:graphic>
+          </wp:inline>
+        </w:drawing>
+      </w:r>
+    </w:p>
+    <w:p>
+      <w:pPr>
+        <w:pStyle w:val="Caption"/>
+        <w:jc w:val="center"/>
+        <w:rPr>
+          <w:lang w:val="ro-RO" w:eastAsia="ro-RO"/>
+        </w:rPr>
+      </w:pPr>
+      <w:r>
+        <w:t>9. Interfață grafică agent selector</w:t>
+      </w:r>
+    </w:p>
+    <w:p>
+      <w:pPr>
+        <w:rPr>
+          <w:lang w:val="ro-RO" w:eastAsia="ro-RO"/>
+        </w:rPr>
+      </w:pPr>
+    </w:p>
+    <w:p>
+      <w:pPr>
+        <w:rPr>
+          <w:lang w:val="ro-RO" w:eastAsia="ro-RO"/>
+        </w:rPr>
+      </w:pPr>
     </w:p>
     <w:p>
       <w:pPr>
@@ -8044,6 +8184,7 @@
         <w:rPr>
           <w:lang w:val="ro-RO" w:eastAsia="ro-RO"/>
         </w:rPr>
+        <w:lastRenderedPageBreak/>
         <w:t>Rezultate obținute</w:t>
       </w:r>
       <w:bookmarkEnd w:id="25"/>
@@ -8100,7 +8241,7 @@
                     <pic:cNvPicPr/>
                   </pic:nvPicPr>
                   <pic:blipFill>
-                    <a:blip r:embed="rId20"/>
+                    <a:blip r:embed="rId21"/>
                     <a:stretch>
                       <a:fillRect/>
                     </a:stretch>
@@ -8212,18 +8353,7 @@
           <w14:ligatures w14:val="none"/>
         </w:rPr>
         <w:br/>
-        <w:t xml:space="preserve">O hartă de căldură oferă o modalitate rapidă și simplă de a vedea aceste legături. De obicei, valorile de corelație mai mari sunt ilustrate printr-o culoare mai închisă (de exemplu, roșu în schemele de culori comune), iar valorile de corelație mai mici sunt ilustrate printr-o culoare mai </w:t>
-      </w:r>
-      <w:r>
-        <w:rPr>
-          <w:rFonts w:eastAsia="Times New Roman" w:cs="Times New Roman"/>
-          <w:kern w:val="0"/>
-          <w:szCs w:val="24"/>
-          <w:lang w:val="ro-RO" w:eastAsia="ro-RO"/>
-          <w14:ligatures w14:val="none"/>
-        </w:rPr>
-        <w:lastRenderedPageBreak/>
-        <w:t>deschisă(de</w:t>
+        <w:t>O hartă de căldură oferă o modalitate rapidă și simplă de a vedea aceste legături. De obicei, valorile de corelație mai mari sunt ilustrate printr-o culoare mai închisă (de exemplu, roșu în schemele de culori comune), iar valorile de corelație mai mici sunt ilustrate printr-o culoare mai deschisă(de</w:t>
       </w:r>
       <w:r>
         <w:rPr>
@@ -8300,6 +8430,7 @@
           <w:noProof/>
           <w:lang w:val="ro-RO" w:eastAsia="ro-RO"/>
         </w:rPr>
+        <w:lastRenderedPageBreak/>
         <w:drawing>
           <wp:inline distT="0" distB="0" distL="0" distR="0" wp14:anchorId="2E7FF6F1" wp14:editId="709AF074">
             <wp:extent cx="5943600" cy="3444240"/>
@@ -8316,7 +8447,7 @@
                     <pic:cNvPicPr/>
                   </pic:nvPicPr>
                   <pic:blipFill>
-                    <a:blip r:embed="rId21"/>
+                    <a:blip r:embed="rId22"/>
                     <a:stretch>
                       <a:fillRect/>
                     </a:stretch>
@@ -8481,8 +8612,18 @@
           <w:lang w:val="ro-RO" w:eastAsia="ro-RO"/>
           <w14:ligatures w14:val="none"/>
         </w:rPr>
+        <w:t xml:space="preserve">Supraantrenarea este atunci când modelul se potrivește foarte bine datelor de antrenare, dar nu funcționează bine pe datele de validare. Când modelul nu se potrivește suficient de bine datelor </w:t>
+      </w:r>
+      <w:r>
+        <w:rPr>
+          <w:rFonts w:eastAsia="Times New Roman" w:cs="Times New Roman"/>
+          <w:kern w:val="0"/>
+          <w:szCs w:val="24"/>
+          <w:lang w:val="ro-RO" w:eastAsia="ro-RO"/>
+          <w14:ligatures w14:val="none"/>
+        </w:rPr>
         <w:lastRenderedPageBreak/>
-        <w:t>Supraantrenarea este atunci când modelul se potrivește foarte bine datelor de antrenare, dar nu funcționează bine pe datele de validare. Când modelul nu se potrivește suficient de bine datelor de antrenare, are subantrenare, ceea ce înseamnă că funcționează prost pe datele de validare și de antrenare. Un obiectiv este să oferim un model care se potrivește și generalizează corect pentru a obține o acuratețe ridicată atât pe datele de antrenare, cât și pe cele de validare [19].</w:t>
+        <w:t>de antrenare, are subantrenare, ceea ce înseamnă că funcționează prost pe datele de validare și de antrenare. Un obiectiv este să oferim un model care se potrivește și generalizează corect pentru a obține o acuratețe ridicată atât pe datele de antrenare, cât și pe cele de validare [19].</w:t>
       </w:r>
     </w:p>
     <w:p>
@@ -8514,7 +8655,7 @@
                     <pic:cNvPicPr/>
                   </pic:nvPicPr>
                   <pic:blipFill>
-                    <a:blip r:embed="rId22"/>
+                    <a:blip r:embed="rId23"/>
                     <a:stretch>
                       <a:fillRect/>
                     </a:stretch>
@@ -8659,7 +8800,7 @@
                     <pic:cNvPicPr/>
                   </pic:nvPicPr>
                   <pic:blipFill>
-                    <a:blip r:embed="rId23"/>
+                    <a:blip r:embed="rId24"/>
                     <a:stretch>
                       <a:fillRect/>
                     </a:stretch>
@@ -8765,18 +8906,7 @@
           <w:lang w:val="ro-RO" w:eastAsia="ro-RO"/>
           <w14:ligatures w14:val="none"/>
         </w:rPr>
-        <w:t xml:space="preserve">Este important de menționat că compararea directă a rezultatelor între diferite studii poate fi dificilă din cauza variațiilor în seturile de date utilizate, metodele experimentale și alte factori specifici ale fiecărui studiu. Astfel, pentru a ajunge la concluzii relevante și pentru a orienta </w:t>
-      </w:r>
-      <w:r>
-        <w:rPr>
-          <w:rFonts w:eastAsia="Times New Roman" w:cs="Times New Roman"/>
-          <w:kern w:val="0"/>
-          <w:szCs w:val="24"/>
-          <w:lang w:val="ro-RO" w:eastAsia="ro-RO"/>
-          <w14:ligatures w14:val="none"/>
-        </w:rPr>
-        <w:lastRenderedPageBreak/>
-        <w:t>cercetarea viitoare în acest domeniu, este necesară o evaluare și o interpretare adecvate a rezultatelor.</w:t>
+        <w:t>Este important de menționat că compararea directă a rezultatelor între diferite studii poate fi dificilă din cauza variațiilor în seturile de date utilizate, metodele experimentale și alte factori specifici ale fiecărui studiu. Astfel, pentru a ajunge la concluzii relevante și pentru a orienta cercetarea viitoare în acest domeniu, este necesară o evaluare și o interpretare adecvate a rezultatelor.</w:t>
       </w:r>
     </w:p>
     <w:p>
@@ -9054,7 +9184,7 @@
         </w:rPr>
         <w:t xml:space="preserve">Bellifemine, F., Poggi, A., Rimassa, G. (2001). Developing Multi-agent Systems with JADE. In: Castelfranchi, C., Lespérance, Y. (eds) Intelligent Agents VII Agent Theories Architectures and Languages. ATAL 2000. Lecture Notes in Computer Science(), vol 1986. Springer, Berlin, Heidelberg. </w:t>
       </w:r>
-      <w:hyperlink r:id="rId24" w:history="1">
+      <w:hyperlink r:id="rId25" w:history="1">
         <w:r>
           <w:rPr>
             <w:rStyle w:val="Hyperlink"/>
@@ -9095,7 +9225,7 @@
       <w:r>
         <w:t xml:space="preserve">M. Luck, P. McBurney, and C. Preist. “Agent Technology: Enabling Next Generation Computing,” AgentLink, 2003, see: </w:t>
       </w:r>
-      <w:hyperlink r:id="rId25" w:history="1">
+      <w:hyperlink r:id="rId26" w:history="1">
         <w:r>
           <w:rPr>
             <w:rStyle w:val="Hyperlink"/>
@@ -9142,7 +9272,7 @@
       <w:r>
         <w:t xml:space="preserve">Foundation for Intelligent Physical Agents (FIPA), see: </w:t>
       </w:r>
-      <w:hyperlink r:id="rId26" w:history="1">
+      <w:hyperlink r:id="rId27" w:history="1">
         <w:r>
           <w:rPr>
             <w:rStyle w:val="Hyperlink"/>
@@ -9163,7 +9293,7 @@
       <w:r>
         <w:t xml:space="preserve">JADE – Java Agent DEvelopment Framework, see: </w:t>
       </w:r>
-      <w:hyperlink r:id="rId27" w:history="1">
+      <w:hyperlink r:id="rId28" w:history="1">
         <w:r>
           <w:rPr>
             <w:rStyle w:val="Hyperlink"/>
@@ -9267,7 +9397,7 @@
       <w:r>
         <w:t xml:space="preserve">JADE – Java Agent DEvelopment Framework, see: </w:t>
       </w:r>
-      <w:hyperlink r:id="rId28" w:history="1">
+      <w:hyperlink r:id="rId29" w:history="1">
         <w:r>
           <w:rPr>
             <w:rStyle w:val="Hyperlink"/>
@@ -9285,7 +9415,7 @@
         </w:numPr>
         <w:shd w:val="clear" w:color="auto" w:fill="FFFFFF"/>
       </w:pPr>
-      <w:hyperlink r:id="rId29" w:history="1">
+      <w:hyperlink r:id="rId30" w:history="1">
         <w:r>
           <w:rPr>
             <w:rStyle w:val="Hyperlink"/>
@@ -9309,7 +9439,7 @@
           <w:u w:val="none"/>
         </w:rPr>
       </w:pPr>
-      <w:hyperlink r:id="rId30" w:history="1">
+      <w:hyperlink r:id="rId31" w:history="1">
         <w:r>
           <w:rPr>
             <w:rStyle w:val="Hyperlink"/>
@@ -9355,7 +9485,7 @@
       <w:r>
         <w:t xml:space="preserve">Andrews, D.F., Herzberg, A.M. (1985). Physical Characteristics of Urines With and Without Crystals. In: Data. Springer Series in Statistics. Springer, New York, NY. </w:t>
       </w:r>
-      <w:hyperlink r:id="rId31" w:history="1">
+      <w:hyperlink r:id="rId32" w:history="1">
         <w:r>
           <w:rPr>
             <w:rStyle w:val="Hyperlink"/>
@@ -9373,7 +9503,7 @@
         </w:numPr>
         <w:shd w:val="clear" w:color="auto" w:fill="FFFFFF"/>
       </w:pPr>
-      <w:hyperlink r:id="rId32" w:anchor=":~:text=Supervised%20learning%20is%20a%20category,the%20input%20and%20the%20outputs." w:history="1">
+      <w:hyperlink r:id="rId33" w:anchor=":~:text=Supervised%20learning%20is%20a%20category,the%20input%20and%20the%20outputs." w:history="1">
         <w:r>
           <w:rPr>
             <w:rStyle w:val="Hyperlink"/>
@@ -9392,7 +9522,7 @@
         </w:numPr>
         <w:shd w:val="clear" w:color="auto" w:fill="FFFFFF"/>
       </w:pPr>
-      <w:hyperlink r:id="rId33" w:history="1">
+      <w:hyperlink r:id="rId34" w:history="1">
         <w:r>
           <w:rPr>
             <w:rStyle w:val="Hyperlink"/>
@@ -9411,7 +9541,7 @@
         </w:numPr>
         <w:shd w:val="clear" w:color="auto" w:fill="FFFFFF"/>
       </w:pPr>
-      <w:hyperlink r:id="rId34" w:history="1">
+      <w:hyperlink r:id="rId35" w:history="1">
         <w:r>
           <w:rPr>
             <w:rStyle w:val="Hyperlink"/>
@@ -9422,10 +9552,10 @@
       </w:hyperlink>
     </w:p>
     <w:sectPr>
-      <w:headerReference w:type="even" r:id="rId35"/>
-      <w:headerReference w:type="default" r:id="rId36"/>
-      <w:footerReference w:type="default" r:id="rId37"/>
-      <w:headerReference w:type="first" r:id="rId38"/>
+      <w:headerReference w:type="even" r:id="rId36"/>
+      <w:headerReference w:type="default" r:id="rId37"/>
+      <w:footerReference w:type="default" r:id="rId38"/>
+      <w:headerReference w:type="first" r:id="rId39"/>
       <w:pgSz w:w="12240" w:h="15840"/>
       <w:pgMar w:top="1440" w:right="1440" w:bottom="1440" w:left="1440" w:header="720" w:footer="720" w:gutter="0"/>
       <w:pgNumType w:start="1"/>
@@ -13528,7 +13658,7 @@
   <w:style w:type="paragraph" w:default="1" w:styleId="Normal">
     <w:name w:val="Normal"/>
     <w:qFormat/>
-    <w:rsid w:val="006542DF"/>
+    <w:rsid w:val="001A2760"/>
     <w:pPr>
       <w:jc w:val="both"/>
     </w:pPr>
@@ -14502,6 +14632,18 @@
 </file>
 
 <file path=customXml/item1.xml><?xml version="1.0" encoding="utf-8"?>
+<p:properties xmlns:p="http://schemas.microsoft.com/office/2006/metadata/properties" xmlns:xsi="http://www.w3.org/2001/XMLSchema-instance" xmlns:pc="http://schemas.microsoft.com/office/infopath/2007/PartnerControls">
+  <documentManagement>
+    <_activity xmlns="e42a6c97-6d27-4aa7-a6cf-05d478809b85" xsi:nil="true"/>
+  </documentManagement>
+</p:properties>
+</file>
+
+<file path=customXml/item2.xml><?xml version="1.0" encoding="utf-8"?>
+<b:Sources xmlns:b="http://schemas.openxmlformats.org/officeDocument/2006/bibliography" xmlns="http://schemas.openxmlformats.org/officeDocument/2006/bibliography" SelectedStyle="\APASixthEditionOfficeOnline.xsl" StyleName="APA" Version="6"/>
+</file>
+
+<file path=customXml/item3.xml><?xml version="1.0" encoding="utf-8"?>
 <ct:contentTypeSchema xmlns:ct="http://schemas.microsoft.com/office/2006/metadata/contentType" xmlns:ma="http://schemas.microsoft.com/office/2006/metadata/properties/metaAttributes" ct:_="" ma:_="" ma:contentTypeName="Document" ma:contentTypeID="0x0101004C7E8DBBBC43E046BC06DC4BC150677F" ma:contentTypeVersion="5" ma:contentTypeDescription="Create a new document." ma:contentTypeScope="" ma:versionID="c07036b741fead1b6921dfa379df8194">
   <xsd:schema xmlns:xsd="http://www.w3.org/2001/XMLSchema" xmlns:xs="http://www.w3.org/2001/XMLSchema" xmlns:p="http://schemas.microsoft.com/office/2006/metadata/properties" xmlns:ns3="e42a6c97-6d27-4aa7-a6cf-05d478809b85" targetNamespace="http://schemas.microsoft.com/office/2006/metadata/properties" ma:root="true" ma:fieldsID="c1fa5c538f92b7a4e004c30516dc5058" ns3:_="">
     <xsd:import namespace="e42a6c97-6d27-4aa7-a6cf-05d478809b85"/>
@@ -14651,18 +14793,6 @@
 </ct:contentTypeSchema>
 </file>
 
-<file path=customXml/item2.xml><?xml version="1.0" encoding="utf-8"?>
-<b:Sources xmlns:b="http://schemas.openxmlformats.org/officeDocument/2006/bibliography" xmlns="http://schemas.openxmlformats.org/officeDocument/2006/bibliography" SelectedStyle="\APASixthEditionOfficeOnline.xsl" StyleName="APA" Version="6"/>
-</file>
-
-<file path=customXml/item3.xml><?xml version="1.0" encoding="utf-8"?>
-<p:properties xmlns:p="http://schemas.microsoft.com/office/2006/metadata/properties" xmlns:xsi="http://www.w3.org/2001/XMLSchema-instance" xmlns:pc="http://schemas.microsoft.com/office/infopath/2007/PartnerControls">
-  <documentManagement>
-    <_activity xmlns="e42a6c97-6d27-4aa7-a6cf-05d478809b85" xsi:nil="true"/>
-  </documentManagement>
-</p:properties>
-</file>
-
 <file path=customXml/item4.xml><?xml version="1.0" encoding="utf-8"?>
 <?mso-contentType ?>
 <FormTemplates xmlns="http://schemas.microsoft.com/sharepoint/v3/contenttype/forms">
@@ -14673,6 +14803,24 @@
 </file>
 
 <file path=customXml/itemProps1.xml><?xml version="1.0" encoding="utf-8"?>
+<ds:datastoreItem xmlns:ds="http://schemas.openxmlformats.org/officeDocument/2006/customXml" ds:itemID="{C5F4F938-90F0-45C1-BDD4-B1E7946550BD}">
+  <ds:schemaRefs>
+    <ds:schemaRef ds:uri="http://schemas.microsoft.com/office/2006/metadata/properties"/>
+    <ds:schemaRef ds:uri="http://schemas.microsoft.com/office/infopath/2007/PartnerControls"/>
+    <ds:schemaRef ds:uri="e42a6c97-6d27-4aa7-a6cf-05d478809b85"/>
+  </ds:schemaRefs>
+</ds:datastoreItem>
+</file>
+
+<file path=customXml/itemProps2.xml><?xml version="1.0" encoding="utf-8"?>
+<ds:datastoreItem xmlns:ds="http://schemas.openxmlformats.org/officeDocument/2006/customXml" ds:itemID="{F50F8DD4-6B39-4E0C-94D8-D88B19D4B416}">
+  <ds:schemaRefs>
+    <ds:schemaRef ds:uri="http://schemas.openxmlformats.org/officeDocument/2006/bibliography"/>
+  </ds:schemaRefs>
+</ds:datastoreItem>
+</file>
+
+<file path=customXml/itemProps3.xml><?xml version="1.0" encoding="utf-8"?>
 <ds:datastoreItem xmlns:ds="http://schemas.openxmlformats.org/officeDocument/2006/customXml" ds:itemID="{24A74E35-4894-48BF-8FD3-414B0A6D4587}">
   <ds:schemaRefs>
     <ds:schemaRef ds:uri="http://schemas.microsoft.com/office/2006/metadata/contentType"/>
@@ -14690,24 +14838,6 @@
 </ds:datastoreItem>
 </file>
 
-<file path=customXml/itemProps2.xml><?xml version="1.0" encoding="utf-8"?>
-<ds:datastoreItem xmlns:ds="http://schemas.openxmlformats.org/officeDocument/2006/customXml" ds:itemID="{F50F8DD4-6B39-4E0C-94D8-D88B19D4B416}">
-  <ds:schemaRefs>
-    <ds:schemaRef ds:uri="http://schemas.openxmlformats.org/officeDocument/2006/bibliography"/>
-  </ds:schemaRefs>
-</ds:datastoreItem>
-</file>
-
-<file path=customXml/itemProps3.xml><?xml version="1.0" encoding="utf-8"?>
-<ds:datastoreItem xmlns:ds="http://schemas.openxmlformats.org/officeDocument/2006/customXml" ds:itemID="{C5F4F938-90F0-45C1-BDD4-B1E7946550BD}">
-  <ds:schemaRefs>
-    <ds:schemaRef ds:uri="http://schemas.microsoft.com/office/2006/metadata/properties"/>
-    <ds:schemaRef ds:uri="http://schemas.microsoft.com/office/infopath/2007/PartnerControls"/>
-    <ds:schemaRef ds:uri="e42a6c97-6d27-4aa7-a6cf-05d478809b85"/>
-  </ds:schemaRefs>
-</ds:datastoreItem>
-</file>
-
 <file path=customXml/itemProps4.xml><?xml version="1.0" encoding="utf-8"?>
 <ds:datastoreItem xmlns:ds="http://schemas.openxmlformats.org/officeDocument/2006/customXml" ds:itemID="{7AF0C4EE-7092-462F-ACD7-F1287D195CA4}">
   <ds:schemaRefs>

</xml_diff>

<commit_message>
Neural network chapter continuation
</commit_message>
<xml_diff>
--- a/Sistem multi-agent de gestionare a analizelor pentru prezicerea pietrelor la rinichi.docx
+++ b/Sistem multi-agent de gestionare a analizelor pentru prezicerea pietrelor la rinichi.docx
@@ -26,6 +26,8 @@
       </w:pPr>
       <w:bookmarkStart w:id="3" w:name="_Toc166442003"/>
       <w:bookmarkStart w:id="4" w:name="_Toc166928882"/>
+      <w:bookmarkStart w:id="5" w:name="_Toc167051103"/>
+      <w:bookmarkStart w:id="6" w:name="_Toc167051176"/>
       <w:r>
         <w:rPr>
           <w:rFonts w:ascii="Times New Roman" w:hAnsi="Times New Roman" w:cs="Times New Roman"/>
@@ -35,6 +37,8 @@
       </w:r>
       <w:bookmarkEnd w:id="3"/>
       <w:bookmarkEnd w:id="4"/>
+      <w:bookmarkEnd w:id="5"/>
+      <w:bookmarkEnd w:id="6"/>
     </w:p>
     <w:p/>
     <w:p/>
@@ -51,13 +55,17 @@
           <w:shd w:val="clear" w:color="auto" w:fill="FFFFFF"/>
         </w:rPr>
       </w:pPr>
-      <w:bookmarkStart w:id="5" w:name="_Toc166442004"/>
-      <w:bookmarkStart w:id="6" w:name="_Toc166928883"/>
+      <w:bookmarkStart w:id="7" w:name="_Toc166442004"/>
+      <w:bookmarkStart w:id="8" w:name="_Toc166928883"/>
+      <w:bookmarkStart w:id="9" w:name="_Toc167051104"/>
+      <w:bookmarkStart w:id="10" w:name="_Toc167051177"/>
       <w:r>
         <w:t>LUCRARE DE DISERTAȚIE</w:t>
       </w:r>
-      <w:bookmarkEnd w:id="5"/>
-      <w:bookmarkEnd w:id="6"/>
+      <w:bookmarkEnd w:id="7"/>
+      <w:bookmarkEnd w:id="8"/>
+      <w:bookmarkEnd w:id="9"/>
+      <w:bookmarkEnd w:id="10"/>
     </w:p>
     <w:p>
       <w:pPr>
@@ -68,8 +76,10 @@
           <w:shd w:val="clear" w:color="auto" w:fill="FFFFFF"/>
         </w:rPr>
       </w:pPr>
-      <w:bookmarkStart w:id="7" w:name="_Toc166442005"/>
-      <w:bookmarkStart w:id="8" w:name="_Toc166928884"/>
+      <w:bookmarkStart w:id="11" w:name="_Toc166442005"/>
+      <w:bookmarkStart w:id="12" w:name="_Toc166928884"/>
+      <w:bookmarkStart w:id="13" w:name="_Toc167051105"/>
+      <w:bookmarkStart w:id="14" w:name="_Toc167051178"/>
       <w:r>
         <w:rPr>
           <w:rFonts w:ascii="Times New Roman" w:hAnsi="Times New Roman" w:cs="Times New Roman"/>
@@ -80,8 +90,10 @@
       <w:bookmarkEnd w:id="0"/>
       <w:bookmarkEnd w:id="1"/>
       <w:bookmarkEnd w:id="2"/>
-      <w:bookmarkEnd w:id="7"/>
-      <w:bookmarkEnd w:id="8"/>
+      <w:bookmarkEnd w:id="11"/>
+      <w:bookmarkEnd w:id="12"/>
+      <w:bookmarkEnd w:id="13"/>
+      <w:bookmarkEnd w:id="14"/>
     </w:p>
     <w:p>
       <w:pPr>
@@ -152,20 +164,6 @@
             </w:rPr>
             <w:t>Cuprins</w:t>
           </w:r>
-        </w:p>
-        <w:p>
-          <w:pPr>
-            <w:pStyle w:val="TOC1"/>
-            <w:tabs>
-              <w:tab w:val="right" w:leader="dot" w:pos="9350"/>
-            </w:tabs>
-            <w:rPr>
-              <w:rFonts w:asciiTheme="minorHAnsi" w:eastAsiaTheme="minorEastAsia" w:hAnsiTheme="minorHAnsi"/>
-              <w:noProof/>
-              <w:szCs w:val="24"/>
-              <w:lang w:val="ro-RO" w:eastAsia="ro-RO"/>
-            </w:rPr>
-          </w:pPr>
           <w:r>
             <w:rPr>
               <w:rFonts w:cs="Times New Roman"/>
@@ -187,6 +185,20 @@
         </w:p>
         <w:p>
           <w:pPr>
+            <w:pStyle w:val="TOC1"/>
+            <w:tabs>
+              <w:tab w:val="right" w:leader="dot" w:pos="9350"/>
+            </w:tabs>
+            <w:rPr>
+              <w:rFonts w:asciiTheme="minorHAnsi" w:eastAsiaTheme="minorEastAsia" w:hAnsiTheme="minorHAnsi"/>
+              <w:noProof/>
+              <w:szCs w:val="24"/>
+              <w:lang w:val="ro-RO" w:eastAsia="ro-RO"/>
+            </w:rPr>
+          </w:pPr>
+        </w:p>
+        <w:p>
+          <w:pPr>
             <w:pStyle w:val="TOC2"/>
             <w:tabs>
               <w:tab w:val="right" w:leader="dot" w:pos="9350"/>
@@ -198,7 +210,7 @@
               <w:lang w:val="ro-RO" w:eastAsia="ro-RO"/>
             </w:rPr>
           </w:pPr>
-          <w:hyperlink w:anchor="_Toc166928885" w:history="1">
+          <w:hyperlink w:anchor="_Toc167051179" w:history="1">
             <w:r>
               <w:rPr>
                 <w:rStyle w:val="Hyperlink"/>
@@ -225,7 +237,7 @@
                 <w:noProof/>
                 <w:webHidden/>
               </w:rPr>
-              <w:instrText xml:space="preserve"> PAGEREF _Toc166928885 \h </w:instrText>
+              <w:instrText xml:space="preserve"> PAGEREF _Toc167051179 \h </w:instrText>
             </w:r>
             <w:r>
               <w:rPr>
@@ -269,7 +281,7 @@
               <w:lang w:val="ro-RO" w:eastAsia="ro-RO"/>
             </w:rPr>
           </w:pPr>
-          <w:hyperlink w:anchor="_Toc166928886" w:history="1">
+          <w:hyperlink w:anchor="_Toc167051180" w:history="1">
             <w:r>
               <w:rPr>
                 <w:rStyle w:val="Hyperlink"/>
@@ -296,7 +308,7 @@
                 <w:noProof/>
                 <w:webHidden/>
               </w:rPr>
-              <w:instrText xml:space="preserve"> PAGEREF _Toc166928886 \h </w:instrText>
+              <w:instrText xml:space="preserve"> PAGEREF _Toc167051180 \h </w:instrText>
             </w:r>
             <w:r>
               <w:rPr>
@@ -340,7 +352,7 @@
               <w:lang w:val="ro-RO" w:eastAsia="ro-RO"/>
             </w:rPr>
           </w:pPr>
-          <w:hyperlink w:anchor="_Toc166928887" w:history="1">
+          <w:hyperlink w:anchor="_Toc167051181" w:history="1">
             <w:r>
               <w:rPr>
                 <w:rStyle w:val="Hyperlink"/>
@@ -367,7 +379,7 @@
                 <w:noProof/>
                 <w:webHidden/>
               </w:rPr>
-              <w:instrText xml:space="preserve"> PAGEREF _Toc166928887 \h </w:instrText>
+              <w:instrText xml:space="preserve"> PAGEREF _Toc167051181 \h </w:instrText>
             </w:r>
             <w:r>
               <w:rPr>
@@ -411,7 +423,7 @@
               <w:lang w:val="ro-RO" w:eastAsia="ro-RO"/>
             </w:rPr>
           </w:pPr>
-          <w:hyperlink w:anchor="_Toc166928888" w:history="1">
+          <w:hyperlink w:anchor="_Toc167051182" w:history="1">
             <w:r>
               <w:rPr>
                 <w:rStyle w:val="Hyperlink"/>
@@ -438,7 +450,7 @@
                 <w:noProof/>
                 <w:webHidden/>
               </w:rPr>
-              <w:instrText xml:space="preserve"> PAGEREF _Toc166928888 \h </w:instrText>
+              <w:instrText xml:space="preserve"> PAGEREF _Toc167051182 \h </w:instrText>
             </w:r>
             <w:r>
               <w:rPr>
@@ -482,7 +494,7 @@
               <w:lang w:val="ro-RO" w:eastAsia="ro-RO"/>
             </w:rPr>
           </w:pPr>
-          <w:hyperlink w:anchor="_Toc166928889" w:history="1">
+          <w:hyperlink w:anchor="_Toc167051183" w:history="1">
             <w:r>
               <w:rPr>
                 <w:rStyle w:val="Hyperlink"/>
@@ -517,7 +529,7 @@
                 <w:noProof/>
                 <w:webHidden/>
               </w:rPr>
-              <w:instrText xml:space="preserve"> PAGEREF _Toc166928889 \h </w:instrText>
+              <w:instrText xml:space="preserve"> PAGEREF _Toc167051183 \h </w:instrText>
             </w:r>
             <w:r>
               <w:rPr>
@@ -561,7 +573,7 @@
               <w:lang w:val="ro-RO" w:eastAsia="ro-RO"/>
             </w:rPr>
           </w:pPr>
-          <w:hyperlink w:anchor="_Toc166928890" w:history="1">
+          <w:hyperlink w:anchor="_Toc167051184" w:history="1">
             <w:r>
               <w:rPr>
                 <w:rStyle w:val="Hyperlink"/>
@@ -588,7 +600,7 @@
                 <w:noProof/>
                 <w:webHidden/>
               </w:rPr>
-              <w:instrText xml:space="preserve"> PAGEREF _Toc166928890 \h </w:instrText>
+              <w:instrText xml:space="preserve"> PAGEREF _Toc167051184 \h </w:instrText>
             </w:r>
             <w:r>
               <w:rPr>
@@ -632,7 +644,7 @@
               <w:lang w:val="ro-RO" w:eastAsia="ro-RO"/>
             </w:rPr>
           </w:pPr>
-          <w:hyperlink w:anchor="_Toc166928891" w:history="1">
+          <w:hyperlink w:anchor="_Toc167051185" w:history="1">
             <w:r>
               <w:rPr>
                 <w:rStyle w:val="Hyperlink"/>
@@ -659,7 +671,7 @@
                 <w:noProof/>
                 <w:webHidden/>
               </w:rPr>
-              <w:instrText xml:space="preserve"> PAGEREF _Toc166928891 \h </w:instrText>
+              <w:instrText xml:space="preserve"> PAGEREF _Toc167051185 \h </w:instrText>
             </w:r>
             <w:r>
               <w:rPr>
@@ -703,7 +715,7 @@
               <w:lang w:val="ro-RO" w:eastAsia="ro-RO"/>
             </w:rPr>
           </w:pPr>
-          <w:hyperlink w:anchor="_Toc166928892" w:history="1">
+          <w:hyperlink w:anchor="_Toc167051186" w:history="1">
             <w:r>
               <w:rPr>
                 <w:rStyle w:val="Hyperlink"/>
@@ -748,7 +760,7 @@
                 <w:noProof/>
                 <w:webHidden/>
               </w:rPr>
-              <w:instrText xml:space="preserve"> PAGEREF _Toc166928892 \h </w:instrText>
+              <w:instrText xml:space="preserve"> PAGEREF _Toc167051186 \h </w:instrText>
             </w:r>
             <w:r>
               <w:rPr>
@@ -768,7 +780,7 @@
                 <w:noProof/>
                 <w:webHidden/>
               </w:rPr>
-              <w:t>10</w:t>
+              <w:t>12</w:t>
             </w:r>
             <w:r>
               <w:rPr>
@@ -792,7 +804,7 @@
               <w:lang w:val="ro-RO" w:eastAsia="ro-RO"/>
             </w:rPr>
           </w:pPr>
-          <w:hyperlink w:anchor="_Toc166928893" w:history="1">
+          <w:hyperlink w:anchor="_Toc167051187" w:history="1">
             <w:r>
               <w:rPr>
                 <w:rStyle w:val="Hyperlink"/>
@@ -821,7 +833,7 @@
                 <w:noProof/>
                 <w:webHidden/>
               </w:rPr>
-              <w:instrText xml:space="preserve"> PAGEREF _Toc166928893 \h </w:instrText>
+              <w:instrText xml:space="preserve"> PAGEREF _Toc167051187 \h </w:instrText>
             </w:r>
             <w:r>
               <w:rPr>
@@ -841,7 +853,7 @@
                 <w:noProof/>
                 <w:webHidden/>
               </w:rPr>
-              <w:t>10</w:t>
+              <w:t>13</w:t>
             </w:r>
             <w:r>
               <w:rPr>
@@ -865,7 +877,7 @@
               <w:lang w:val="ro-RO" w:eastAsia="ro-RO"/>
             </w:rPr>
           </w:pPr>
-          <w:hyperlink w:anchor="_Toc166928894" w:history="1">
+          <w:hyperlink w:anchor="_Toc167051188" w:history="1">
             <w:r>
               <w:rPr>
                 <w:rStyle w:val="Hyperlink"/>
@@ -892,7 +904,7 @@
                 <w:noProof/>
                 <w:webHidden/>
               </w:rPr>
-              <w:instrText xml:space="preserve"> PAGEREF _Toc166928894 \h </w:instrText>
+              <w:instrText xml:space="preserve"> PAGEREF _Toc167051188 \h </w:instrText>
             </w:r>
             <w:r>
               <w:rPr>
@@ -912,7 +924,7 @@
                 <w:noProof/>
                 <w:webHidden/>
               </w:rPr>
-              <w:t>11</w:t>
+              <w:t>14</w:t>
             </w:r>
             <w:r>
               <w:rPr>
@@ -936,7 +948,7 @@
               <w:lang w:val="ro-RO" w:eastAsia="ro-RO"/>
             </w:rPr>
           </w:pPr>
-          <w:hyperlink w:anchor="_Toc166928895" w:history="1">
+          <w:hyperlink w:anchor="_Toc167051189" w:history="1">
             <w:r>
               <w:rPr>
                 <w:rStyle w:val="Hyperlink"/>
@@ -963,7 +975,7 @@
                 <w:noProof/>
                 <w:webHidden/>
               </w:rPr>
-              <w:instrText xml:space="preserve"> PAGEREF _Toc166928895 \h </w:instrText>
+              <w:instrText xml:space="preserve"> PAGEREF _Toc167051189 \h </w:instrText>
             </w:r>
             <w:r>
               <w:rPr>
@@ -983,7 +995,7 @@
                 <w:noProof/>
                 <w:webHidden/>
               </w:rPr>
-              <w:t>12</w:t>
+              <w:t>15</w:t>
             </w:r>
             <w:r>
               <w:rPr>
@@ -1007,7 +1019,7 @@
               <w:lang w:val="ro-RO" w:eastAsia="ro-RO"/>
             </w:rPr>
           </w:pPr>
-          <w:hyperlink w:anchor="_Toc166928896" w:history="1">
+          <w:hyperlink w:anchor="_Toc167051190" w:history="1">
             <w:r>
               <w:rPr>
                 <w:rStyle w:val="Hyperlink"/>
@@ -1034,7 +1046,7 @@
                 <w:noProof/>
                 <w:webHidden/>
               </w:rPr>
-              <w:instrText xml:space="preserve"> PAGEREF _Toc166928896 \h </w:instrText>
+              <w:instrText xml:space="preserve"> PAGEREF _Toc167051190 \h </w:instrText>
             </w:r>
             <w:r>
               <w:rPr>
@@ -1054,7 +1066,7 @@
                 <w:noProof/>
                 <w:webHidden/>
               </w:rPr>
-              <w:t>13</w:t>
+              <w:t>15</w:t>
             </w:r>
             <w:r>
               <w:rPr>
@@ -1078,7 +1090,7 @@
               <w:lang w:val="ro-RO" w:eastAsia="ro-RO"/>
             </w:rPr>
           </w:pPr>
-          <w:hyperlink w:anchor="_Toc166928897" w:history="1">
+          <w:hyperlink w:anchor="_Toc167051191" w:history="1">
             <w:r>
               <w:rPr>
                 <w:rStyle w:val="Hyperlink"/>
@@ -1105,7 +1117,7 @@
                 <w:noProof/>
                 <w:webHidden/>
               </w:rPr>
-              <w:instrText xml:space="preserve"> PAGEREF _Toc166928897 \h </w:instrText>
+              <w:instrText xml:space="preserve"> PAGEREF _Toc167051191 \h </w:instrText>
             </w:r>
             <w:r>
               <w:rPr>
@@ -1125,7 +1137,7 @@
                 <w:noProof/>
                 <w:webHidden/>
               </w:rPr>
-              <w:t>13</w:t>
+              <w:t>16</w:t>
             </w:r>
             <w:r>
               <w:rPr>
@@ -1149,7 +1161,7 @@
               <w:lang w:val="ro-RO" w:eastAsia="ro-RO"/>
             </w:rPr>
           </w:pPr>
-          <w:hyperlink w:anchor="_Toc166928898" w:history="1">
+          <w:hyperlink w:anchor="_Toc167051192" w:history="1">
             <w:r>
               <w:rPr>
                 <w:rStyle w:val="Hyperlink"/>
@@ -1176,7 +1188,7 @@
                 <w:noProof/>
                 <w:webHidden/>
               </w:rPr>
-              <w:instrText xml:space="preserve"> PAGEREF _Toc166928898 \h </w:instrText>
+              <w:instrText xml:space="preserve"> PAGEREF _Toc167051192 \h </w:instrText>
             </w:r>
             <w:r>
               <w:rPr>
@@ -1196,7 +1208,7 @@
                 <w:noProof/>
                 <w:webHidden/>
               </w:rPr>
-              <w:t>13</w:t>
+              <w:t>16</w:t>
             </w:r>
             <w:r>
               <w:rPr>
@@ -1220,7 +1232,7 @@
               <w:lang w:val="ro-RO" w:eastAsia="ro-RO"/>
             </w:rPr>
           </w:pPr>
-          <w:hyperlink w:anchor="_Toc166928899" w:history="1">
+          <w:hyperlink w:anchor="_Toc167051193" w:history="1">
             <w:r>
               <w:rPr>
                 <w:rStyle w:val="Hyperlink"/>
@@ -1247,7 +1259,7 @@
                 <w:noProof/>
                 <w:webHidden/>
               </w:rPr>
-              <w:instrText xml:space="preserve"> PAGEREF _Toc166928899 \h </w:instrText>
+              <w:instrText xml:space="preserve"> PAGEREF _Toc167051193 \h </w:instrText>
             </w:r>
             <w:r>
               <w:rPr>
@@ -1267,7 +1279,228 @@
                 <w:noProof/>
                 <w:webHidden/>
               </w:rPr>
-              <w:t>14</w:t>
+              <w:t>16</w:t>
+            </w:r>
+            <w:r>
+              <w:rPr>
+                <w:noProof/>
+                <w:webHidden/>
+              </w:rPr>
+              <w:fldChar w:fldCharType="end"/>
+            </w:r>
+          </w:hyperlink>
+        </w:p>
+        <w:p>
+          <w:pPr>
+            <w:pStyle w:val="TOC3"/>
+            <w:tabs>
+              <w:tab w:val="right" w:leader="dot" w:pos="9350"/>
+            </w:tabs>
+            <w:rPr>
+              <w:rFonts w:asciiTheme="minorHAnsi" w:eastAsiaTheme="minorEastAsia" w:hAnsiTheme="minorHAnsi"/>
+              <w:noProof/>
+              <w:szCs w:val="24"/>
+              <w:lang w:val="ro-RO" w:eastAsia="ro-RO"/>
+            </w:rPr>
+          </w:pPr>
+          <w:hyperlink w:anchor="_Toc167051194" w:history="1">
+            <w:r>
+              <w:rPr>
+                <w:rStyle w:val="Hyperlink"/>
+                <w:noProof/>
+              </w:rPr>
+              <w:t xml:space="preserve">Aspecte ce trebuie luate </w:t>
+            </w:r>
+            <w:r>
+              <w:rPr>
+                <w:rStyle w:val="Hyperlink"/>
+                <w:noProof/>
+                <w:lang w:val="ro-RO"/>
+              </w:rPr>
+              <w:t>în considerare în învățarea supervizată</w:t>
+            </w:r>
+            <w:r>
+              <w:rPr>
+                <w:noProof/>
+                <w:webHidden/>
+              </w:rPr>
+              <w:tab/>
+            </w:r>
+            <w:r>
+              <w:rPr>
+                <w:noProof/>
+                <w:webHidden/>
+              </w:rPr>
+              <w:fldChar w:fldCharType="begin"/>
+            </w:r>
+            <w:r>
+              <w:rPr>
+                <w:noProof/>
+                <w:webHidden/>
+              </w:rPr>
+              <w:instrText xml:space="preserve"> PAGEREF _Toc167051194 \h </w:instrText>
+            </w:r>
+            <w:r>
+              <w:rPr>
+                <w:noProof/>
+                <w:webHidden/>
+              </w:rPr>
+            </w:r>
+            <w:r>
+              <w:rPr>
+                <w:noProof/>
+                <w:webHidden/>
+              </w:rPr>
+              <w:fldChar w:fldCharType="separate"/>
+            </w:r>
+            <w:r>
+              <w:rPr>
+                <w:noProof/>
+                <w:webHidden/>
+              </w:rPr>
+              <w:t>17</w:t>
+            </w:r>
+            <w:r>
+              <w:rPr>
+                <w:noProof/>
+                <w:webHidden/>
+              </w:rPr>
+              <w:fldChar w:fldCharType="end"/>
+            </w:r>
+          </w:hyperlink>
+        </w:p>
+        <w:p>
+          <w:pPr>
+            <w:pStyle w:val="TOC3"/>
+            <w:tabs>
+              <w:tab w:val="right" w:leader="dot" w:pos="9350"/>
+            </w:tabs>
+            <w:rPr>
+              <w:rFonts w:asciiTheme="minorHAnsi" w:eastAsiaTheme="minorEastAsia" w:hAnsiTheme="minorHAnsi"/>
+              <w:noProof/>
+              <w:szCs w:val="24"/>
+              <w:lang w:val="ro-RO" w:eastAsia="ro-RO"/>
+            </w:rPr>
+          </w:pPr>
+          <w:hyperlink w:anchor="_Toc167051195" w:history="1">
+            <w:r>
+              <w:rPr>
+                <w:rStyle w:val="Hyperlink"/>
+                <w:noProof/>
+              </w:rPr>
+              <w:t>Algoritmi</w:t>
+            </w:r>
+            <w:r>
+              <w:rPr>
+                <w:noProof/>
+                <w:webHidden/>
+              </w:rPr>
+              <w:tab/>
+            </w:r>
+            <w:r>
+              <w:rPr>
+                <w:noProof/>
+                <w:webHidden/>
+              </w:rPr>
+              <w:fldChar w:fldCharType="begin"/>
+            </w:r>
+            <w:r>
+              <w:rPr>
+                <w:noProof/>
+                <w:webHidden/>
+              </w:rPr>
+              <w:instrText xml:space="preserve"> PAGEREF _Toc167051195 \h </w:instrText>
+            </w:r>
+            <w:r>
+              <w:rPr>
+                <w:noProof/>
+                <w:webHidden/>
+              </w:rPr>
+            </w:r>
+            <w:r>
+              <w:rPr>
+                <w:noProof/>
+                <w:webHidden/>
+              </w:rPr>
+              <w:fldChar w:fldCharType="separate"/>
+            </w:r>
+            <w:r>
+              <w:rPr>
+                <w:noProof/>
+                <w:webHidden/>
+              </w:rPr>
+              <w:t>20</w:t>
+            </w:r>
+            <w:r>
+              <w:rPr>
+                <w:noProof/>
+                <w:webHidden/>
+              </w:rPr>
+              <w:fldChar w:fldCharType="end"/>
+            </w:r>
+          </w:hyperlink>
+        </w:p>
+        <w:p>
+          <w:pPr>
+            <w:pStyle w:val="TOC3"/>
+            <w:tabs>
+              <w:tab w:val="right" w:leader="dot" w:pos="9350"/>
+            </w:tabs>
+            <w:rPr>
+              <w:rFonts w:asciiTheme="minorHAnsi" w:eastAsiaTheme="minorEastAsia" w:hAnsiTheme="minorHAnsi"/>
+              <w:noProof/>
+              <w:szCs w:val="24"/>
+              <w:lang w:val="ro-RO" w:eastAsia="ro-RO"/>
+            </w:rPr>
+          </w:pPr>
+          <w:hyperlink w:anchor="_Toc167051196" w:history="1">
+            <w:r>
+              <w:rPr>
+                <w:rStyle w:val="Hyperlink"/>
+                <w:noProof/>
+              </w:rPr>
+              <w:t>Rețele neuronale - perceptronul multistrat</w:t>
+            </w:r>
+            <w:r>
+              <w:rPr>
+                <w:noProof/>
+                <w:webHidden/>
+              </w:rPr>
+              <w:tab/>
+            </w:r>
+            <w:r>
+              <w:rPr>
+                <w:noProof/>
+                <w:webHidden/>
+              </w:rPr>
+              <w:fldChar w:fldCharType="begin"/>
+            </w:r>
+            <w:r>
+              <w:rPr>
+                <w:noProof/>
+                <w:webHidden/>
+              </w:rPr>
+              <w:instrText xml:space="preserve"> PAGEREF _Toc167051196 \h </w:instrText>
+            </w:r>
+            <w:r>
+              <w:rPr>
+                <w:noProof/>
+                <w:webHidden/>
+              </w:rPr>
+            </w:r>
+            <w:r>
+              <w:rPr>
+                <w:noProof/>
+                <w:webHidden/>
+              </w:rPr>
+              <w:fldChar w:fldCharType="separate"/>
+            </w:r>
+            <w:r>
+              <w:rPr>
+                <w:noProof/>
+                <w:webHidden/>
+              </w:rPr>
+              <w:t>20</w:t>
             </w:r>
             <w:r>
               <w:rPr>
@@ -1291,7 +1524,7 @@
               <w:lang w:val="ro-RO" w:eastAsia="ro-RO"/>
             </w:rPr>
           </w:pPr>
-          <w:hyperlink w:anchor="_Toc166928900" w:history="1">
+          <w:hyperlink w:anchor="_Toc167051197" w:history="1">
             <w:r>
               <w:rPr>
                 <w:rStyle w:val="Hyperlink"/>
@@ -1318,7 +1551,7 @@
                 <w:noProof/>
                 <w:webHidden/>
               </w:rPr>
-              <w:instrText xml:space="preserve"> PAGEREF _Toc166928900 \h </w:instrText>
+              <w:instrText xml:space="preserve"> PAGEREF _Toc167051197 \h </w:instrText>
             </w:r>
             <w:r>
               <w:rPr>
@@ -1338,7 +1571,7 @@
                 <w:noProof/>
                 <w:webHidden/>
               </w:rPr>
-              <w:t>14</w:t>
+              <w:t>21</w:t>
             </w:r>
             <w:r>
               <w:rPr>
@@ -1362,7 +1595,7 @@
               <w:lang w:val="ro-RO" w:eastAsia="ro-RO"/>
             </w:rPr>
           </w:pPr>
-          <w:hyperlink w:anchor="_Toc166928901" w:history="1">
+          <w:hyperlink w:anchor="_Toc167051198" w:history="1">
             <w:r>
               <w:rPr>
                 <w:rStyle w:val="Hyperlink"/>
@@ -1389,7 +1622,7 @@
                 <w:noProof/>
                 <w:webHidden/>
               </w:rPr>
-              <w:instrText xml:space="preserve"> PAGEREF _Toc166928901 \h </w:instrText>
+              <w:instrText xml:space="preserve"> PAGEREF _Toc167051198 \h </w:instrText>
             </w:r>
             <w:r>
               <w:rPr>
@@ -1409,7 +1642,152 @@
                 <w:noProof/>
                 <w:webHidden/>
               </w:rPr>
-              <w:t>16</w:t>
+              <w:t>23</w:t>
+            </w:r>
+            <w:r>
+              <w:rPr>
+                <w:noProof/>
+                <w:webHidden/>
+              </w:rPr>
+              <w:fldChar w:fldCharType="end"/>
+            </w:r>
+          </w:hyperlink>
+        </w:p>
+        <w:p>
+          <w:pPr>
+            <w:pStyle w:val="TOC3"/>
+            <w:tabs>
+              <w:tab w:val="right" w:leader="dot" w:pos="9350"/>
+            </w:tabs>
+            <w:rPr>
+              <w:rFonts w:asciiTheme="minorHAnsi" w:eastAsiaTheme="minorEastAsia" w:hAnsiTheme="minorHAnsi"/>
+              <w:noProof/>
+              <w:szCs w:val="24"/>
+              <w:lang w:val="ro-RO" w:eastAsia="ro-RO"/>
+            </w:rPr>
+          </w:pPr>
+          <w:hyperlink w:anchor="_Toc167051199" w:history="1">
+            <w:r>
+              <w:rPr>
+                <w:rStyle w:val="Hyperlink"/>
+                <w:rFonts w:eastAsia="Times New Roman"/>
+                <w:noProof/>
+                <w:lang w:val="ro-RO" w:eastAsia="ro-RO"/>
+              </w:rPr>
+              <w:t>Arhitectura aplicației</w:t>
+            </w:r>
+            <w:r>
+              <w:rPr>
+                <w:noProof/>
+                <w:webHidden/>
+              </w:rPr>
+              <w:tab/>
+            </w:r>
+            <w:r>
+              <w:rPr>
+                <w:noProof/>
+                <w:webHidden/>
+              </w:rPr>
+              <w:fldChar w:fldCharType="begin"/>
+            </w:r>
+            <w:r>
+              <w:rPr>
+                <w:noProof/>
+                <w:webHidden/>
+              </w:rPr>
+              <w:instrText xml:space="preserve"> PAGEREF _Toc167051199 \h </w:instrText>
+            </w:r>
+            <w:r>
+              <w:rPr>
+                <w:noProof/>
+                <w:webHidden/>
+              </w:rPr>
+            </w:r>
+            <w:r>
+              <w:rPr>
+                <w:noProof/>
+                <w:webHidden/>
+              </w:rPr>
+              <w:fldChar w:fldCharType="separate"/>
+            </w:r>
+            <w:r>
+              <w:rPr>
+                <w:noProof/>
+                <w:webHidden/>
+              </w:rPr>
+              <w:t>25</w:t>
+            </w:r>
+            <w:r>
+              <w:rPr>
+                <w:noProof/>
+                <w:webHidden/>
+              </w:rPr>
+              <w:fldChar w:fldCharType="end"/>
+            </w:r>
+          </w:hyperlink>
+        </w:p>
+        <w:p>
+          <w:pPr>
+            <w:pStyle w:val="TOC3"/>
+            <w:tabs>
+              <w:tab w:val="right" w:leader="dot" w:pos="9350"/>
+            </w:tabs>
+            <w:rPr>
+              <w:rFonts w:asciiTheme="minorHAnsi" w:eastAsiaTheme="minorEastAsia" w:hAnsiTheme="minorHAnsi"/>
+              <w:noProof/>
+              <w:szCs w:val="24"/>
+              <w:lang w:val="ro-RO" w:eastAsia="ro-RO"/>
+            </w:rPr>
+          </w:pPr>
+          <w:hyperlink w:anchor="_Toc167051200" w:history="1">
+            <w:r>
+              <w:rPr>
+                <w:rStyle w:val="Hyperlink"/>
+                <w:noProof/>
+                <w:lang w:val="ro-RO" w:eastAsia="ro-RO"/>
+              </w:rPr>
+              <w:t>Funcționalitățile și comportamentele agenților</w:t>
+            </w:r>
+            <w:r>
+              <w:rPr>
+                <w:noProof/>
+                <w:webHidden/>
+              </w:rPr>
+              <w:tab/>
+            </w:r>
+            <w:r>
+              <w:rPr>
+                <w:noProof/>
+                <w:webHidden/>
+              </w:rPr>
+              <w:fldChar w:fldCharType="begin"/>
+            </w:r>
+            <w:r>
+              <w:rPr>
+                <w:noProof/>
+                <w:webHidden/>
+              </w:rPr>
+              <w:instrText xml:space="preserve"> PAGEREF _Toc167051200 \h </w:instrText>
+            </w:r>
+            <w:r>
+              <w:rPr>
+                <w:noProof/>
+                <w:webHidden/>
+              </w:rPr>
+            </w:r>
+            <w:r>
+              <w:rPr>
+                <w:noProof/>
+                <w:webHidden/>
+              </w:rPr>
+              <w:fldChar w:fldCharType="separate"/>
+            </w:r>
+            <w:r>
+              <w:rPr>
+                <w:noProof/>
+                <w:webHidden/>
+              </w:rPr>
+              <w:t>25</w:t>
             </w:r>
             <w:r>
               <w:rPr>
@@ -1433,15 +1811,14 @@
               <w:lang w:val="ro-RO" w:eastAsia="ro-RO"/>
             </w:rPr>
           </w:pPr>
-          <w:hyperlink w:anchor="_Toc166928902" w:history="1">
+          <w:hyperlink w:anchor="_Toc167051201" w:history="1">
             <w:r>
               <w:rPr>
                 <w:rStyle w:val="Hyperlink"/>
-                <w:rFonts w:eastAsia="Times New Roman"/>
                 <w:noProof/>
                 <w:lang w:val="ro-RO" w:eastAsia="ro-RO"/>
               </w:rPr>
-              <w:t>Arhitectura aplicației</w:t>
+              <w:t>Rezultate obținute</w:t>
             </w:r>
             <w:r>
               <w:rPr>
@@ -1462,7 +1839,7 @@
                 <w:noProof/>
                 <w:webHidden/>
               </w:rPr>
-              <w:instrText xml:space="preserve"> PAGEREF _Toc166928902 \h </w:instrText>
+              <w:instrText xml:space="preserve"> PAGEREF _Toc167051201 \h </w:instrText>
             </w:r>
             <w:r>
               <w:rPr>
@@ -1482,79 +1859,7 @@
                 <w:noProof/>
                 <w:webHidden/>
               </w:rPr>
-              <w:t>18</w:t>
-            </w:r>
-            <w:r>
-              <w:rPr>
-                <w:noProof/>
-                <w:webHidden/>
-              </w:rPr>
-              <w:fldChar w:fldCharType="end"/>
-            </w:r>
-          </w:hyperlink>
-        </w:p>
-        <w:p>
-          <w:pPr>
-            <w:pStyle w:val="TOC3"/>
-            <w:tabs>
-              <w:tab w:val="right" w:leader="dot" w:pos="9350"/>
-            </w:tabs>
-            <w:rPr>
-              <w:rFonts w:asciiTheme="minorHAnsi" w:eastAsiaTheme="minorEastAsia" w:hAnsiTheme="minorHAnsi"/>
-              <w:noProof/>
-              <w:szCs w:val="24"/>
-              <w:lang w:val="ro-RO" w:eastAsia="ro-RO"/>
-            </w:rPr>
-          </w:pPr>
-          <w:hyperlink w:anchor="_Toc166928903" w:history="1">
-            <w:r>
-              <w:rPr>
-                <w:rStyle w:val="Hyperlink"/>
-                <w:noProof/>
-                <w:lang w:val="ro-RO" w:eastAsia="ro-RO"/>
-              </w:rPr>
-              <w:t>Funcționalitățile și comportamentele agenților</w:t>
-            </w:r>
-            <w:r>
-              <w:rPr>
-                <w:noProof/>
-                <w:webHidden/>
-              </w:rPr>
-              <w:tab/>
-            </w:r>
-            <w:r>
-              <w:rPr>
-                <w:noProof/>
-                <w:webHidden/>
-              </w:rPr>
-              <w:fldChar w:fldCharType="begin"/>
-            </w:r>
-            <w:r>
-              <w:rPr>
-                <w:noProof/>
-                <w:webHidden/>
-              </w:rPr>
-              <w:instrText xml:space="preserve"> PAGEREF _Toc166928903 \h </w:instrText>
-            </w:r>
-            <w:r>
-              <w:rPr>
-                <w:noProof/>
-                <w:webHidden/>
-              </w:rPr>
-            </w:r>
-            <w:r>
-              <w:rPr>
-                <w:noProof/>
-                <w:webHidden/>
-              </w:rPr>
-              <w:fldChar w:fldCharType="separate"/>
-            </w:r>
-            <w:r>
-              <w:rPr>
-                <w:noProof/>
-                <w:webHidden/>
-              </w:rPr>
-              <w:t>18</w:t>
+              <w:t>29</w:t>
             </w:r>
             <w:r>
               <w:rPr>
@@ -1578,14 +1883,21 @@
               <w:lang w:val="ro-RO" w:eastAsia="ro-RO"/>
             </w:rPr>
           </w:pPr>
-          <w:hyperlink w:anchor="_Toc166928904" w:history="1">
+          <w:hyperlink w:anchor="_Toc167051202" w:history="1">
             <w:r>
               <w:rPr>
                 <w:rStyle w:val="Hyperlink"/>
                 <w:noProof/>
-                <w:lang w:val="ro-RO" w:eastAsia="ro-RO"/>
-              </w:rPr>
-              <w:t>Rezultate obținute</w:t>
+              </w:rPr>
+              <w:t>Discu</w:t>
+            </w:r>
+            <w:r>
+              <w:rPr>
+                <w:rStyle w:val="Hyperlink"/>
+                <w:noProof/>
+                <w:lang w:val="ro-RO"/>
+              </w:rPr>
+              <w:t>ții</w:t>
             </w:r>
             <w:r>
               <w:rPr>
@@ -1606,7 +1918,7 @@
                 <w:noProof/>
                 <w:webHidden/>
               </w:rPr>
-              <w:instrText xml:space="preserve"> PAGEREF _Toc166928904 \h </w:instrText>
+              <w:instrText xml:space="preserve"> PAGEREF _Toc167051202 \h </w:instrText>
             </w:r>
             <w:r>
               <w:rPr>
@@ -1626,7 +1938,7 @@
                 <w:noProof/>
                 <w:webHidden/>
               </w:rPr>
-              <w:t>22</w:t>
+              <w:t>32</w:t>
             </w:r>
             <w:r>
               <w:rPr>
@@ -1650,21 +1962,13 @@
               <w:lang w:val="ro-RO" w:eastAsia="ro-RO"/>
             </w:rPr>
           </w:pPr>
-          <w:hyperlink w:anchor="_Toc166928905" w:history="1">
+          <w:hyperlink w:anchor="_Toc167051203" w:history="1">
             <w:r>
               <w:rPr>
                 <w:rStyle w:val="Hyperlink"/>
                 <w:noProof/>
               </w:rPr>
-              <w:t>Discu</w:t>
-            </w:r>
-            <w:r>
-              <w:rPr>
-                <w:rStyle w:val="Hyperlink"/>
-                <w:noProof/>
-                <w:lang w:val="ro-RO"/>
-              </w:rPr>
-              <w:t>ții</w:t>
+              <w:t>Concluzie</w:t>
             </w:r>
             <w:r>
               <w:rPr>
@@ -1685,7 +1989,7 @@
                 <w:noProof/>
                 <w:webHidden/>
               </w:rPr>
-              <w:instrText xml:space="preserve"> PAGEREF _Toc166928905 \h </w:instrText>
+              <w:instrText xml:space="preserve"> PAGEREF _Toc167051203 \h </w:instrText>
             </w:r>
             <w:r>
               <w:rPr>
@@ -1705,7 +2009,7 @@
                 <w:noProof/>
                 <w:webHidden/>
               </w:rPr>
-              <w:t>25</w:t>
+              <w:t>33</w:t>
             </w:r>
             <w:r>
               <w:rPr>
@@ -1729,13 +2033,13 @@
               <w:lang w:val="ro-RO" w:eastAsia="ro-RO"/>
             </w:rPr>
           </w:pPr>
-          <w:hyperlink w:anchor="_Toc166928906" w:history="1">
+          <w:hyperlink w:anchor="_Toc167051204" w:history="1">
             <w:r>
               <w:rPr>
                 <w:rStyle w:val="Hyperlink"/>
                 <w:noProof/>
               </w:rPr>
-              <w:t>Concluzie</w:t>
+              <w:t>Bibliografie</w:t>
             </w:r>
             <w:r>
               <w:rPr>
@@ -1756,7 +2060,7 @@
                 <w:noProof/>
                 <w:webHidden/>
               </w:rPr>
-              <w:instrText xml:space="preserve"> PAGEREF _Toc166928906 \h </w:instrText>
+              <w:instrText xml:space="preserve"> PAGEREF _Toc167051204 \h </w:instrText>
             </w:r>
             <w:r>
               <w:rPr>
@@ -1776,78 +2080,7 @@
                 <w:noProof/>
                 <w:webHidden/>
               </w:rPr>
-              <w:t>26</w:t>
-            </w:r>
-            <w:r>
-              <w:rPr>
-                <w:noProof/>
-                <w:webHidden/>
-              </w:rPr>
-              <w:fldChar w:fldCharType="end"/>
-            </w:r>
-          </w:hyperlink>
-        </w:p>
-        <w:p>
-          <w:pPr>
-            <w:pStyle w:val="TOC2"/>
-            <w:tabs>
-              <w:tab w:val="right" w:leader="dot" w:pos="9350"/>
-            </w:tabs>
-            <w:rPr>
-              <w:rFonts w:asciiTheme="minorHAnsi" w:eastAsiaTheme="minorEastAsia" w:hAnsiTheme="minorHAnsi"/>
-              <w:noProof/>
-              <w:szCs w:val="24"/>
-              <w:lang w:val="ro-RO" w:eastAsia="ro-RO"/>
-            </w:rPr>
-          </w:pPr>
-          <w:hyperlink w:anchor="_Toc166928907" w:history="1">
-            <w:r>
-              <w:rPr>
-                <w:rStyle w:val="Hyperlink"/>
-                <w:noProof/>
-              </w:rPr>
-              <w:t>Bibliografie</w:t>
-            </w:r>
-            <w:r>
-              <w:rPr>
-                <w:noProof/>
-                <w:webHidden/>
-              </w:rPr>
-              <w:tab/>
-            </w:r>
-            <w:r>
-              <w:rPr>
-                <w:noProof/>
-                <w:webHidden/>
-              </w:rPr>
-              <w:fldChar w:fldCharType="begin"/>
-            </w:r>
-            <w:r>
-              <w:rPr>
-                <w:noProof/>
-                <w:webHidden/>
-              </w:rPr>
-              <w:instrText xml:space="preserve"> PAGEREF _Toc166928907 \h </w:instrText>
-            </w:r>
-            <w:r>
-              <w:rPr>
-                <w:noProof/>
-                <w:webHidden/>
-              </w:rPr>
-            </w:r>
-            <w:r>
-              <w:rPr>
-                <w:noProof/>
-                <w:webHidden/>
-              </w:rPr>
-              <w:fldChar w:fldCharType="separate"/>
-            </w:r>
-            <w:r>
-              <w:rPr>
-                <w:noProof/>
-                <w:webHidden/>
-              </w:rPr>
-              <w:t>27</w:t>
+              <w:t>34</w:t>
             </w:r>
             <w:r>
               <w:rPr>
@@ -1885,39 +2118,14 @@
     </w:p>
     <w:p>
       <w:pPr>
-        <w:rPr>
-          <w:rFonts w:cs="Times New Roman"/>
-          <w:szCs w:val="24"/>
-          <w:lang w:val="ro-RO" w:eastAsia="ro-RO"/>
-        </w:rPr>
-      </w:pPr>
-    </w:p>
-    <w:p>
-      <w:pPr>
-        <w:rPr>
-          <w:rFonts w:cs="Times New Roman"/>
-          <w:szCs w:val="24"/>
-          <w:lang w:val="ro-RO" w:eastAsia="ro-RO"/>
-        </w:rPr>
-      </w:pPr>
-    </w:p>
-    <w:p>
-      <w:pPr>
-        <w:rPr>
-          <w:rFonts w:cs="Times New Roman"/>
-        </w:rPr>
-      </w:pPr>
-    </w:p>
-    <w:p>
-      <w:pPr>
         <w:pStyle w:val="Heading2"/>
       </w:pPr>
-      <w:bookmarkStart w:id="9" w:name="_Toc166928885"/>
+      <w:bookmarkStart w:id="15" w:name="_Toc167051179"/>
       <w:r>
         <w:lastRenderedPageBreak/>
         <w:t>Rezumat</w:t>
       </w:r>
-      <w:bookmarkEnd w:id="9"/>
+      <w:bookmarkEnd w:id="15"/>
     </w:p>
     <w:p>
       <w:pPr>
@@ -2462,12 +2670,12 @@
       <w:pPr>
         <w:pStyle w:val="Heading2"/>
       </w:pPr>
-      <w:bookmarkStart w:id="10" w:name="_Toc166928886"/>
+      <w:bookmarkStart w:id="16" w:name="_Toc167051180"/>
       <w:r>
         <w:lastRenderedPageBreak/>
         <w:t>Introducere</w:t>
       </w:r>
-      <w:bookmarkEnd w:id="10"/>
+      <w:bookmarkEnd w:id="16"/>
     </w:p>
     <w:p>
       <w:pPr>
@@ -3090,11 +3298,11 @@
       <w:pPr>
         <w:pStyle w:val="Heading2"/>
       </w:pPr>
-      <w:bookmarkStart w:id="11" w:name="_Toc166928887"/>
+      <w:bookmarkStart w:id="17" w:name="_Toc167051181"/>
       <w:r>
         <w:t>Obiectivul Cercetării</w:t>
       </w:r>
-      <w:bookmarkEnd w:id="11"/>
+      <w:bookmarkEnd w:id="17"/>
     </w:p>
     <w:p>
       <w:pPr>
@@ -3439,11 +3647,11 @@
           <w:color w:val="auto"/>
         </w:rPr>
       </w:pPr>
-      <w:bookmarkStart w:id="12" w:name="_Toc166928888"/>
+      <w:bookmarkStart w:id="18" w:name="_Toc167051182"/>
       <w:r>
         <w:t>Metodologii</w:t>
       </w:r>
-      <w:bookmarkEnd w:id="12"/>
+      <w:bookmarkEnd w:id="18"/>
     </w:p>
     <w:p>
       <w:pPr>
@@ -4005,7 +4213,7 @@
           <w:lang w:val="ro-RO"/>
         </w:rPr>
       </w:pPr>
-      <w:bookmarkStart w:id="13" w:name="_Toc166928889"/>
+      <w:bookmarkStart w:id="19" w:name="_Toc167051183"/>
       <w:r>
         <w:t>Paradigma de programare orientat</w:t>
       </w:r>
@@ -4015,7 +4223,7 @@
         </w:rPr>
         <w:t>ă pe agenți</w:t>
       </w:r>
-      <w:bookmarkEnd w:id="13"/>
+      <w:bookmarkEnd w:id="19"/>
     </w:p>
     <w:p>
       <w:pPr>
@@ -4631,11 +4839,11 @@
       <w:pPr>
         <w:pStyle w:val="Heading2"/>
       </w:pPr>
-      <w:bookmarkStart w:id="14" w:name="_Toc166928890"/>
+      <w:bookmarkStart w:id="20" w:name="_Toc167051184"/>
       <w:r>
         <w:t>POA vs POO</w:t>
       </w:r>
-      <w:bookmarkEnd w:id="14"/>
+      <w:bookmarkEnd w:id="20"/>
     </w:p>
     <w:p>
       <w:pPr>
@@ -5162,11 +5370,11 @@
       <w:pPr>
         <w:pStyle w:val="Heading2"/>
       </w:pPr>
-      <w:bookmarkStart w:id="15" w:name="_Toc166928891"/>
+      <w:bookmarkStart w:id="21" w:name="_Toc167051185"/>
       <w:r>
         <w:t>Java Agent DEvelopment Framework (JADE)</w:t>
       </w:r>
-      <w:bookmarkEnd w:id="15"/>
+      <w:bookmarkEnd w:id="21"/>
     </w:p>
     <w:p>
       <w:pPr>
@@ -5531,27 +5739,7 @@
           <w:lang w:val="ro-RO" w:eastAsia="ro-RO"/>
           <w14:ligatures w14:val="none"/>
         </w:rPr>
-        <w:t xml:space="preserve"> timpi de execuție.</w:t>
-      </w:r>
-      <w:r>
-        <w:rPr>
-          <w:rFonts w:eastAsia="Times New Roman" w:cs="Times New Roman"/>
-          <w:kern w:val="0"/>
-          <w:szCs w:val="24"/>
-          <w:lang w:val="ro-RO" w:eastAsia="ro-RO"/>
-          <w14:ligatures w14:val="none"/>
-        </w:rPr>
-        <w:t xml:space="preserve"> </w:t>
-      </w:r>
-      <w:r>
-        <w:rPr>
-          <w:rFonts w:eastAsia="Times New Roman" w:cs="Times New Roman"/>
-          <w:kern w:val="0"/>
-          <w:szCs w:val="24"/>
-          <w:lang w:val="ro-RO" w:eastAsia="ro-RO"/>
-          <w14:ligatures w14:val="none"/>
-        </w:rPr>
-        <w:t>Mesajul este transformat automat în/din protocolul de transport, codificarea și sintaxa conforme cu FIPA atunci când traversează granițele platformei. Cei care implementează agentul trebuie pur și simplu să se ocupe de obiecte Java, prin urmare această schimbare este transparentă pentru ei.</w:t>
+        <w:t xml:space="preserve"> timpi de execuție. Mesajul este transformat automat în/din protocolul de transport, codificarea și sintaxa conforme cu FIPA atunci când traversează granițele platformei. Cei care implementează agentul trebuie pur și simplu să se ocupe de obiecte Java, prin urmare această schimbare este transparentă pentru ei.</w:t>
       </w:r>
     </w:p>
     <w:p>
@@ -5817,19 +6005,7 @@
           <w:lang w:eastAsia="ro-RO"/>
           <w14:ligatures w14:val="none"/>
         </w:rPr>
-        <w:t>j</w:t>
-      </w:r>
-      <w:r>
-        <w:rPr>
-          <w:rFonts w:eastAsia="Times New Roman" w:cs="Times New Roman"/>
-          <w:i/>
-          <w:iCs/>
-          <w:kern w:val="0"/>
-          <w:szCs w:val="24"/>
-          <w:lang w:eastAsia="ro-RO"/>
-          <w14:ligatures w14:val="none"/>
-        </w:rPr>
-        <w:t>ade.core</w:t>
+        <w:t>jade.core</w:t>
       </w:r>
       <w:r>
         <w:rPr>
@@ -6188,37 +6364,7 @@
           <w:lang w:eastAsia="ro-RO"/>
           <w14:ligatures w14:val="none"/>
         </w:rPr>
-        <w:t>oferă o</w:t>
-      </w:r>
-      <w:r>
-        <w:rPr>
-          <w:rFonts w:eastAsia="Times New Roman" w:cs="Times New Roman"/>
-          <w:kern w:val="0"/>
-          <w:szCs w:val="24"/>
-          <w:lang w:eastAsia="ro-RO"/>
-          <w14:ligatures w14:val="none"/>
-        </w:rPr>
-        <w:t xml:space="preserve"> colecție de clase generice </w:t>
-      </w:r>
-      <w:r>
-        <w:rPr>
-          <w:rFonts w:eastAsia="Times New Roman" w:cs="Times New Roman"/>
-          <w:kern w:val="0"/>
-          <w:szCs w:val="24"/>
-          <w:lang w:eastAsia="ro-RO"/>
-          <w14:ligatures w14:val="none"/>
-        </w:rPr>
-        <w:t xml:space="preserve">care </w:t>
-      </w:r>
-      <w:r>
-        <w:rPr>
-          <w:rFonts w:eastAsia="Times New Roman" w:cs="Times New Roman"/>
-          <w:kern w:val="0"/>
-          <w:szCs w:val="24"/>
-          <w:lang w:eastAsia="ro-RO"/>
-          <w14:ligatures w14:val="none"/>
-        </w:rPr>
-        <w:t>poate fi utilizată pentru a crea interfețe grafice care afișează și modifică identificatorii agentului, descrierile agentului și mesajele ACL</w:t>
+        <w:t>oferă o colecție de clase generice care poate fi utilizată pentru a crea interfețe grafice care afișează și modifică identificatorii agentului, descrierile agentului și mesajele ACL</w:t>
       </w:r>
       <w:r>
         <w:rPr>
@@ -6595,19 +6741,7 @@
           <w:lang w:eastAsia="ro-RO"/>
           <w14:ligatures w14:val="none"/>
         </w:rPr>
-        <w:t>Dummy Agent</w:t>
-      </w:r>
-      <w:r>
-        <w:rPr>
-          <w:rFonts w:eastAsia="Times New Roman" w:cs="Times New Roman"/>
-          <w:i/>
-          <w:iCs/>
-          <w:kern w:val="0"/>
-          <w:szCs w:val="24"/>
-          <w:lang w:eastAsia="ro-RO"/>
-          <w14:ligatures w14:val="none"/>
-        </w:rPr>
-        <w:t>,</w:t>
+        <w:t>Dummy Agent,</w:t>
       </w:r>
       <w:r>
         <w:rPr>
@@ -6872,43 +7006,7 @@
           <w:lang w:eastAsia="ro-RO"/>
           <w14:ligatures w14:val="none"/>
         </w:rPr>
-        <w:t xml:space="preserve">DF </w:t>
-      </w:r>
-      <w:r>
-        <w:rPr>
-          <w:rFonts w:eastAsia="Times New Roman" w:cs="Times New Roman"/>
-          <w:i/>
-          <w:iCs/>
-          <w:kern w:val="0"/>
-          <w:szCs w:val="24"/>
-          <w:lang w:eastAsia="ro-RO"/>
-          <w14:ligatures w14:val="none"/>
-        </w:rPr>
-        <w:t>(</w:t>
-      </w:r>
-      <w:r>
-        <w:rPr>
-          <w:rFonts w:eastAsia="Times New Roman" w:cs="Times New Roman"/>
-          <w:i/>
-          <w:iCs/>
-          <w:kern w:val="0"/>
-          <w:szCs w:val="24"/>
-          <w:lang w:eastAsia="ro-RO"/>
-          <w14:ligatures w14:val="none"/>
-        </w:rPr>
-        <w:t>Directory Facilitator</w:t>
-      </w:r>
-      <w:r>
-        <w:rPr>
-          <w:rFonts w:eastAsia="Times New Roman" w:cs="Times New Roman"/>
-          <w:i/>
-          <w:iCs/>
-          <w:kern w:val="0"/>
-          <w:szCs w:val="24"/>
-          <w:lang w:eastAsia="ro-RO"/>
-          <w14:ligatures w14:val="none"/>
-        </w:rPr>
-        <w:t>)</w:t>
+        <w:t>DF (Directory Facilitator)</w:t>
       </w:r>
       <w:r>
         <w:rPr>
@@ -7220,7 +7318,7 @@
           <w:lang w:val="ro-RO" w:eastAsia="ro-RO"/>
         </w:rPr>
       </w:pPr>
-      <w:bookmarkStart w:id="16" w:name="_Toc166928892"/>
+      <w:bookmarkStart w:id="22" w:name="_Toc167051186"/>
       <w:r>
         <w:rPr>
           <w:rFonts w:eastAsia="Times New Roman"/>
@@ -7248,7 +7346,7 @@
         </w:rPr>
         <w:t>)</w:t>
       </w:r>
-      <w:bookmarkEnd w:id="16"/>
+      <w:bookmarkEnd w:id="22"/>
     </w:p>
     <w:p>
       <w:pPr>
@@ -7304,7 +7402,7 @@
           <w:lang w:val="ro-RO" w:eastAsia="ro-RO"/>
         </w:rPr>
       </w:pPr>
-      <w:bookmarkStart w:id="17" w:name="_Toc166928893"/>
+      <w:bookmarkStart w:id="23" w:name="_Toc167051187"/>
       <w:r>
         <w:rPr>
           <w:rFonts w:eastAsia="Times New Roman"/>
@@ -7319,7 +7417,7 @@
         </w:rPr>
         <w:t>?</w:t>
       </w:r>
-      <w:bookmarkEnd w:id="17"/>
+      <w:bookmarkEnd w:id="23"/>
     </w:p>
     <w:p>
       <w:pPr>
@@ -7804,14 +7902,14 @@
           <w:rStyle w:val="Heading3Char"/>
         </w:rPr>
       </w:pPr>
-      <w:bookmarkStart w:id="18" w:name="_Toc166928894"/>
+      <w:bookmarkStart w:id="24" w:name="_Toc167051188"/>
       <w:r>
         <w:rPr>
           <w:rStyle w:val="Heading3Char"/>
         </w:rPr>
         <w:t>Cauzele aparițiilor pietrelor la rinichi</w:t>
       </w:r>
-      <w:bookmarkEnd w:id="18"/>
+      <w:bookmarkEnd w:id="24"/>
     </w:p>
     <w:p>
       <w:pPr>
@@ -8168,11 +8266,11 @@
       <w:pPr>
         <w:pStyle w:val="Heading3"/>
       </w:pPr>
-      <w:bookmarkStart w:id="19" w:name="_Toc166928895"/>
+      <w:bookmarkStart w:id="25" w:name="_Toc167051189"/>
       <w:r>
         <w:t>Simptomele pietrelor la rinichi</w:t>
       </w:r>
-      <w:bookmarkEnd w:id="19"/>
+      <w:bookmarkEnd w:id="25"/>
     </w:p>
     <w:p>
       <w:pPr>
@@ -8396,11 +8494,11 @@
       <w:pPr>
         <w:pStyle w:val="Heading3"/>
       </w:pPr>
-      <w:bookmarkStart w:id="20" w:name="_Toc166928896"/>
+      <w:bookmarkStart w:id="26" w:name="_Toc167051190"/>
       <w:r>
         <w:t>Metode de diagnosticare al pietrelor la rinichi</w:t>
       </w:r>
-      <w:bookmarkEnd w:id="20"/>
+      <w:bookmarkEnd w:id="26"/>
     </w:p>
     <w:p>
       <w:pPr>
@@ -8584,11 +8682,11 @@
       <w:pPr>
         <w:pStyle w:val="Heading3"/>
       </w:pPr>
-      <w:bookmarkStart w:id="21" w:name="_Toc166928897"/>
+      <w:bookmarkStart w:id="27" w:name="_Toc167051191"/>
       <w:r>
         <w:t>Tratament pietre la rinichi</w:t>
       </w:r>
-      <w:bookmarkEnd w:id="21"/>
+      <w:bookmarkEnd w:id="27"/>
     </w:p>
     <w:p>
       <w:r>
@@ -8612,11 +8710,11 @@
       <w:pPr>
         <w:pStyle w:val="Heading2"/>
       </w:pPr>
-      <w:bookmarkStart w:id="22" w:name="_Toc166928898"/>
+      <w:bookmarkStart w:id="28" w:name="_Toc167051192"/>
       <w:r>
         <w:t>Învățare supervizată</w:t>
       </w:r>
-      <w:bookmarkEnd w:id="22"/>
+      <w:bookmarkEnd w:id="28"/>
     </w:p>
     <w:p>
       <w:r>
@@ -8682,11 +8780,11 @@
       <w:pPr>
         <w:pStyle w:val="Heading3"/>
       </w:pPr>
-      <w:bookmarkStart w:id="23" w:name="_Toc166928899"/>
+      <w:bookmarkStart w:id="29" w:name="_Toc167051193"/>
       <w:r>
         <w:t>Ce este învățarea supervizată?</w:t>
       </w:r>
-      <w:bookmarkEnd w:id="23"/>
+      <w:bookmarkEnd w:id="29"/>
     </w:p>
     <w:p>
       <w:r>
@@ -8841,6 +8939,7 @@
           <w:lang w:val="ro-RO"/>
         </w:rPr>
       </w:pPr>
+      <w:bookmarkStart w:id="30" w:name="_Toc167051194"/>
       <w:r>
         <w:t xml:space="preserve">Aspecte ce trebuie luate </w:t>
       </w:r>
@@ -8850,6 +8949,7 @@
         </w:rPr>
         <w:t>în considerare în învățarea supervizată</w:t>
       </w:r>
+      <w:bookmarkEnd w:id="30"/>
     </w:p>
     <w:p>
       <w:r>
@@ -8885,13 +8985,7 @@
     </w:p>
     <w:p>
       <w:r>
-        <w:t>Termenul „</w:t>
-      </w:r>
-      <w:r>
-        <w:t>bias</w:t>
-      </w:r>
-      <w:r>
-        <w:t>” descrie greșeala care rezultă din utilizarea unui model simplist pentru a aproxima o problemă complicată din lumea reală. Subadaptarea apare atunci când un model cu un grad ridicat de distorsiune nu reușește să surprindă relațiile importante dintre caracteristici și rezultatele dorite.</w:t>
+        <w:t>Termenul „bias” descrie greșeala care rezultă din utilizarea unui model simplist pentru a aproxima o problemă complicată din lumea reală. Subadaptarea apare atunci când un model cu un grad ridicat de distorsiune nu reușește să surprindă relațiile importante dintre caracteristici și rezultatele dorite.</w:t>
       </w:r>
     </w:p>
     <w:p>
@@ -8979,13 +9073,7 @@
     </w:p>
     <w:p>
       <w:r>
-        <w:t xml:space="preserve">Este important să se ia în considerare compromisul dintre bias și varianță. Este ideal să avem un model cu o varianță scăzută și </w:t>
-      </w:r>
-      <w:r>
-        <w:t xml:space="preserve">un bias </w:t>
-      </w:r>
-      <w:r>
-        <w:t>minim, dar acest lucru este adesea dificil de realizat.</w:t>
+        <w:t>Este important să se ia în considerare compromisul dintre bias și varianță. Este ideal să avem un model cu o varianță scăzută și un bias minim, dar acest lucru este adesea dificil de realizat.</w:t>
       </w:r>
     </w:p>
     <w:p/>
@@ -9100,21 +9188,7 @@
           <w:b/>
           <w:bCs/>
         </w:rPr>
-        <w:t>Complexitatea</w:t>
-      </w:r>
-      <w:r>
-        <w:rPr>
-          <w:b/>
-          <w:bCs/>
-        </w:rPr>
-        <w:t xml:space="preserve"> setului de date de învățare</w:t>
-      </w:r>
-      <w:r>
-        <w:rPr>
-          <w:b/>
-          <w:bCs/>
-        </w:rPr>
-        <w:t xml:space="preserve"> - </w:t>
+        <w:t xml:space="preserve">Complexitatea setului de date de învățare - </w:t>
       </w:r>
       <w:r>
         <w:t>Datele cu dimensionalitate mare pot fi mai informative, dar există o șansă mai mare de supraadaptare, în special dacă anumite aspecte sunt duplicate sau neimportante.</w:t>
@@ -9262,9 +9336,11 @@
       <w:pPr>
         <w:pStyle w:val="Heading3"/>
       </w:pPr>
+      <w:bookmarkStart w:id="31" w:name="_Toc167051195"/>
       <w:r>
         <w:t>Algoritmi</w:t>
       </w:r>
+      <w:bookmarkEnd w:id="31"/>
     </w:p>
     <w:p>
       <w:r>
@@ -9364,10 +9440,7 @@
         </w:numPr>
       </w:pPr>
       <w:r>
-        <w:t>Rețele neuronale (perceptron multistrat)</w:t>
-      </w:r>
-      <w:r>
-        <w:t xml:space="preserve"> – folosit în aplicația din această lucrare</w:t>
+        <w:t>Rețele neuronale (perceptron multistrat) – folosit în aplicația din această lucrare</w:t>
       </w:r>
     </w:p>
     <w:p>
@@ -9387,21 +9460,11 @@
       <w:pPr>
         <w:pStyle w:val="Heading3"/>
       </w:pPr>
-      <w:r>
-        <w:t xml:space="preserve">Rețele neuronale </w:t>
-      </w:r>
-      <w:r>
-        <w:t xml:space="preserve">- </w:t>
-      </w:r>
-      <w:r>
-        <w:t>perceptron</w:t>
-      </w:r>
-      <w:r>
-        <w:t>ul</w:t>
-      </w:r>
-      <w:r>
-        <w:t xml:space="preserve"> multistrat</w:t>
-      </w:r>
+      <w:bookmarkStart w:id="32" w:name="_Toc167051196"/>
+      <w:r>
+        <w:t>Rețele neuronale - perceptronul multistrat</w:t>
+      </w:r>
+      <w:bookmarkEnd w:id="32"/>
     </w:p>
     <w:p>
       <w:r>
@@ -9558,11 +9621,11 @@
       <w:pPr>
         <w:pStyle w:val="Heading2"/>
       </w:pPr>
-      <w:bookmarkStart w:id="24" w:name="_Toc166928900"/>
+      <w:bookmarkStart w:id="33" w:name="_Toc167051197"/>
       <w:r>
         <w:t>Implementare</w:t>
       </w:r>
-      <w:bookmarkEnd w:id="24"/>
+      <w:bookmarkEnd w:id="33"/>
     </w:p>
     <w:p>
       <w:r>
@@ -9699,12 +9762,12 @@
       <w:pPr>
         <w:pStyle w:val="Heading3"/>
       </w:pPr>
-      <w:bookmarkStart w:id="25" w:name="_Toc166928901"/>
+      <w:bookmarkStart w:id="34" w:name="_Toc167051198"/>
       <w:r>
         <w:lastRenderedPageBreak/>
         <w:t>Setul de date</w:t>
       </w:r>
-      <w:bookmarkEnd w:id="25"/>
+      <w:bookmarkEnd w:id="34"/>
     </w:p>
     <w:p>
       <w:pPr>
@@ -9793,7 +9856,7 @@
           <w14:ligatures w14:val="none"/>
         </w:rPr>
       </w:pPr>
-      <w:bookmarkStart w:id="26" w:name="_Hlk166410077"/>
+      <w:bookmarkStart w:id="35" w:name="_Hlk166410077"/>
       <w:r>
         <w:rPr>
           <w:rFonts w:eastAsia="Times New Roman" w:cs="Times New Roman"/>
@@ -9940,7 +10003,7 @@
         </w:rPr>
         <w:t xml:space="preserve">nivelul de calciu (CALC) în milimoli/litru. </w:t>
       </w:r>
-      <w:bookmarkEnd w:id="26"/>
+      <w:bookmarkEnd w:id="35"/>
     </w:p>
     <w:p>
       <w:pPr>
@@ -10091,13 +10154,13 @@
     </w:p>
     <w:p>
       <w:pPr>
-        <w:pStyle w:val="Heading2"/>
+        <w:pStyle w:val="Heading3"/>
         <w:rPr>
           <w:rFonts w:eastAsia="Times New Roman"/>
           <w:lang w:val="ro-RO" w:eastAsia="ro-RO"/>
         </w:rPr>
       </w:pPr>
-      <w:bookmarkStart w:id="27" w:name="_Toc166928902"/>
+      <w:bookmarkStart w:id="36" w:name="_Toc167051199"/>
       <w:r>
         <w:rPr>
           <w:rFonts w:eastAsia="Times New Roman"/>
@@ -10105,7 +10168,7 @@
         </w:rPr>
         <w:t>Arhitectura aplicației</w:t>
       </w:r>
-      <w:bookmarkEnd w:id="27"/>
+      <w:bookmarkEnd w:id="36"/>
     </w:p>
     <w:p>
       <w:pPr>
@@ -10223,14 +10286,14 @@
           <w:lang w:val="ro-RO" w:eastAsia="ro-RO"/>
         </w:rPr>
       </w:pPr>
-      <w:bookmarkStart w:id="28" w:name="_Toc166928903"/>
+      <w:bookmarkStart w:id="37" w:name="_Toc167051200"/>
       <w:r>
         <w:rPr>
           <w:lang w:val="ro-RO" w:eastAsia="ro-RO"/>
         </w:rPr>
         <w:t>Funcționalitățile și comportamentele agenților</w:t>
       </w:r>
-      <w:bookmarkEnd w:id="28"/>
+      <w:bookmarkEnd w:id="37"/>
     </w:p>
     <w:p>
       <w:pPr>
@@ -10536,7 +10599,7 @@
           <w:lang w:val="ro-RO" w:eastAsia="ro-RO"/>
         </w:rPr>
         <w:drawing>
-          <wp:anchor distT="0" distB="0" distL="114300" distR="114300" simplePos="0" relativeHeight="251701248" behindDoc="0" locked="0" layoutInCell="1" allowOverlap="1" wp14:anchorId="499422CA" wp14:editId="5AE1BF95">
+          <wp:anchor distT="0" distB="0" distL="114300" distR="114300" simplePos="0" relativeHeight="251660288" behindDoc="0" locked="0" layoutInCell="1" allowOverlap="1" wp14:anchorId="499422CA" wp14:editId="5AE1BF95">
             <wp:simplePos x="0" y="0"/>
             <wp:positionH relativeFrom="column">
               <wp:posOffset>7620</wp:posOffset>
@@ -10596,7 +10659,7 @@
           <w:noProof/>
         </w:rPr>
         <w:drawing>
-          <wp:anchor distT="0" distB="0" distL="114300" distR="114300" simplePos="0" relativeHeight="251674624" behindDoc="0" locked="0" layoutInCell="1" allowOverlap="1" wp14:anchorId="0D581ACE" wp14:editId="3440FB9F">
+          <wp:anchor distT="0" distB="0" distL="114300" distR="114300" simplePos="0" relativeHeight="251658240" behindDoc="0" locked="0" layoutInCell="1" allowOverlap="1" wp14:anchorId="0D581ACE" wp14:editId="510E106D">
             <wp:simplePos x="0" y="0"/>
             <wp:positionH relativeFrom="column">
               <wp:posOffset>4198620</wp:posOffset>
@@ -10657,7 +10720,7 @@
           <w:lang w:val="ro-RO" w:eastAsia="ro-RO"/>
         </w:rPr>
         <w:drawing>
-          <wp:anchor distT="0" distB="0" distL="114300" distR="114300" simplePos="0" relativeHeight="251650048" behindDoc="0" locked="0" layoutInCell="1" allowOverlap="1" wp14:anchorId="20ACFA12" wp14:editId="603DAADB">
+          <wp:anchor distT="0" distB="0" distL="114300" distR="114300" simplePos="0" relativeHeight="251656192" behindDoc="0" locked="0" layoutInCell="1" allowOverlap="1" wp14:anchorId="20ACFA12" wp14:editId="603DAADB">
             <wp:simplePos x="0" y="0"/>
             <wp:positionH relativeFrom="column">
               <wp:posOffset>1897380</wp:posOffset>
@@ -11034,13 +11097,7 @@
         <w:rPr>
           <w:lang w:val="ro-RO" w:eastAsia="ro-RO"/>
         </w:rPr>
-        <w:t>Acest agent oferă o interfață grafică pentru interacțiunea cu utilizatorul aplicației prin care expertul uman</w:t>
-      </w:r>
-      <w:r>
-        <w:rPr>
-          <w:lang w:val="ro-RO" w:eastAsia="ro-RO"/>
-        </w:rPr>
-        <w:t xml:space="preserve"> poate introduce un nou set de analize al unui pacient care nu știe dacă are sau nu pietre la rinichi. După introducerea setului de analize, se selectează setul de date cu care se va realiza antrenarea rețelei neuronale din comportamenul agentului predictor, fie cu setul întreg de date fie cu setul care a fost selectat prin intermediul agentului selector. După ce antrenarea este relizată, predicția existenței sau nu a pietrelor la rinichi poate fi văzută în interfața grafică.</w:t>
+        <w:t>Acest agent oferă o interfață grafică pentru interacțiunea cu utilizatorul aplicației prin care expertul uman poate introduce un nou set de analize al unui pacient care nu știe dacă are sau nu pietre la rinichi. După introducerea setului de analize, se selectează setul de date cu care se va realiza antrenarea rețelei neuronale din comportamenul agentului predictor, fie cu setul întreg de date fie cu setul care a fost selectat prin intermediul agentului selector. După ce antrenarea este relizată, predicția existenței sau nu a pietrelor la rinichi poate fi văzută în interfața grafică.</w:t>
       </w:r>
       <w:r>
         <w:rPr>
@@ -11056,6 +11113,7 @@
       </w:pPr>
       <w:r>
         <w:rPr>
+          <w:noProof/>
           <w:lang w:val="ro-RO" w:eastAsia="ro-RO"/>
         </w:rPr>
         <w:lastRenderedPageBreak/>
@@ -11097,6 +11155,7 @@
       </w:r>
       <w:r>
         <w:rPr>
+          <w:noProof/>
           <w:lang w:val="ro-RO" w:eastAsia="ro-RO"/>
         </w:rPr>
         <w:drawing>
@@ -11166,14 +11225,14 @@
           <w:lang w:val="ro-RO" w:eastAsia="ro-RO"/>
         </w:rPr>
       </w:pPr>
-      <w:bookmarkStart w:id="29" w:name="_Toc166928904"/>
+      <w:bookmarkStart w:id="38" w:name="_Toc167051201"/>
       <w:r>
         <w:rPr>
           <w:lang w:val="ro-RO" w:eastAsia="ro-RO"/>
         </w:rPr>
         <w:t>Rezultate obținute</w:t>
       </w:r>
-      <w:bookmarkEnd w:id="29"/>
+      <w:bookmarkEnd w:id="38"/>
     </w:p>
     <w:p>
       <w:pPr>
@@ -11863,7 +11922,7 @@
           <w:lang w:val="ro-RO"/>
         </w:rPr>
       </w:pPr>
-      <w:bookmarkStart w:id="30" w:name="_Toc166928905"/>
+      <w:bookmarkStart w:id="39" w:name="_Toc167051202"/>
       <w:r>
         <w:t>Discu</w:t>
       </w:r>
@@ -11873,7 +11932,7 @@
         </w:rPr>
         <w:t>ții</w:t>
       </w:r>
-      <w:bookmarkEnd w:id="30"/>
+      <w:bookmarkEnd w:id="39"/>
     </w:p>
     <w:p>
       <w:pPr>
@@ -12074,11 +12133,11 @@
       <w:pPr>
         <w:pStyle w:val="Heading2"/>
       </w:pPr>
-      <w:bookmarkStart w:id="31" w:name="_Toc166928906"/>
+      <w:bookmarkStart w:id="40" w:name="_Toc167051203"/>
       <w:r>
         <w:t>Concluzie</w:t>
       </w:r>
-      <w:bookmarkEnd w:id="31"/>
+      <w:bookmarkEnd w:id="40"/>
     </w:p>
     <w:p>
       <w:pPr>
@@ -12137,12 +12196,12 @@
           <w:lang w:val="ro-RO"/>
         </w:rPr>
       </w:pPr>
-      <w:bookmarkStart w:id="32" w:name="_Toc166928907"/>
+      <w:bookmarkStart w:id="41" w:name="_Toc167051204"/>
       <w:r>
         <w:lastRenderedPageBreak/>
         <w:t>Bibliografie</w:t>
       </w:r>
-      <w:bookmarkEnd w:id="32"/>
+      <w:bookmarkEnd w:id="41"/>
     </w:p>
     <w:p>
       <w:pPr>
@@ -18257,18 +18316,6 @@
 </file>
 
 <file path=customXml/item1.xml><?xml version="1.0" encoding="utf-8"?>
-<p:properties xmlns:p="http://schemas.microsoft.com/office/2006/metadata/properties" xmlns:xsi="http://www.w3.org/2001/XMLSchema-instance" xmlns:pc="http://schemas.microsoft.com/office/infopath/2007/PartnerControls">
-  <documentManagement>
-    <_activity xmlns="e42a6c97-6d27-4aa7-a6cf-05d478809b85" xsi:nil="true"/>
-  </documentManagement>
-</p:properties>
-</file>
-
-<file path=customXml/item2.xml><?xml version="1.0" encoding="utf-8"?>
-<b:Sources xmlns:b="http://schemas.openxmlformats.org/officeDocument/2006/bibliography" xmlns="http://schemas.openxmlformats.org/officeDocument/2006/bibliography" SelectedStyle="\APASixthEditionOfficeOnline.xsl" StyleName="APA" Version="6"/>
-</file>
-
-<file path=customXml/item3.xml><?xml version="1.0" encoding="utf-8"?>
 <ct:contentTypeSchema xmlns:ct="http://schemas.microsoft.com/office/2006/metadata/contentType" xmlns:ma="http://schemas.microsoft.com/office/2006/metadata/properties/metaAttributes" ct:_="" ma:_="" ma:contentTypeName="Document" ma:contentTypeID="0x0101004C7E8DBBBC43E046BC06DC4BC150677F" ma:contentTypeVersion="5" ma:contentTypeDescription="Create a new document." ma:contentTypeScope="" ma:versionID="c07036b741fead1b6921dfa379df8194">
   <xsd:schema xmlns:xsd="http://www.w3.org/2001/XMLSchema" xmlns:xs="http://www.w3.org/2001/XMLSchema" xmlns:p="http://schemas.microsoft.com/office/2006/metadata/properties" xmlns:ns3="e42a6c97-6d27-4aa7-a6cf-05d478809b85" targetNamespace="http://schemas.microsoft.com/office/2006/metadata/properties" ma:root="true" ma:fieldsID="c1fa5c538f92b7a4e004c30516dc5058" ns3:_="">
     <xsd:import namespace="e42a6c97-6d27-4aa7-a6cf-05d478809b85"/>
@@ -18418,6 +18465,18 @@
 </ct:contentTypeSchema>
 </file>
 
+<file path=customXml/item2.xml><?xml version="1.0" encoding="utf-8"?>
+<b:Sources xmlns:b="http://schemas.openxmlformats.org/officeDocument/2006/bibliography" xmlns="http://schemas.openxmlformats.org/officeDocument/2006/bibliography" SelectedStyle="\APASixthEditionOfficeOnline.xsl" StyleName="APA" Version="6"/>
+</file>
+
+<file path=customXml/item3.xml><?xml version="1.0" encoding="utf-8"?>
+<p:properties xmlns:p="http://schemas.microsoft.com/office/2006/metadata/properties" xmlns:xsi="http://www.w3.org/2001/XMLSchema-instance" xmlns:pc="http://schemas.microsoft.com/office/infopath/2007/PartnerControls">
+  <documentManagement>
+    <_activity xmlns="e42a6c97-6d27-4aa7-a6cf-05d478809b85" xsi:nil="true"/>
+  </documentManagement>
+</p:properties>
+</file>
+
 <file path=customXml/item4.xml><?xml version="1.0" encoding="utf-8"?>
 <?mso-contentType ?>
 <FormTemplates xmlns="http://schemas.microsoft.com/sharepoint/v3/contenttype/forms">
@@ -18428,24 +18487,6 @@
 </file>
 
 <file path=customXml/itemProps1.xml><?xml version="1.0" encoding="utf-8"?>
-<ds:datastoreItem xmlns:ds="http://schemas.openxmlformats.org/officeDocument/2006/customXml" ds:itemID="{C5F4F938-90F0-45C1-BDD4-B1E7946550BD}">
-  <ds:schemaRefs>
-    <ds:schemaRef ds:uri="http://schemas.microsoft.com/office/2006/metadata/properties"/>
-    <ds:schemaRef ds:uri="http://schemas.microsoft.com/office/infopath/2007/PartnerControls"/>
-    <ds:schemaRef ds:uri="e42a6c97-6d27-4aa7-a6cf-05d478809b85"/>
-  </ds:schemaRefs>
-</ds:datastoreItem>
-</file>
-
-<file path=customXml/itemProps2.xml><?xml version="1.0" encoding="utf-8"?>
-<ds:datastoreItem xmlns:ds="http://schemas.openxmlformats.org/officeDocument/2006/customXml" ds:itemID="{F50F8DD4-6B39-4E0C-94D8-D88B19D4B416}">
-  <ds:schemaRefs>
-    <ds:schemaRef ds:uri="http://schemas.openxmlformats.org/officeDocument/2006/bibliography"/>
-  </ds:schemaRefs>
-</ds:datastoreItem>
-</file>
-
-<file path=customXml/itemProps3.xml><?xml version="1.0" encoding="utf-8"?>
 <ds:datastoreItem xmlns:ds="http://schemas.openxmlformats.org/officeDocument/2006/customXml" ds:itemID="{24A74E35-4894-48BF-8FD3-414B0A6D4587}">
   <ds:schemaRefs>
     <ds:schemaRef ds:uri="http://schemas.microsoft.com/office/2006/metadata/contentType"/>
@@ -18463,6 +18504,24 @@
 </ds:datastoreItem>
 </file>
 
+<file path=customXml/itemProps2.xml><?xml version="1.0" encoding="utf-8"?>
+<ds:datastoreItem xmlns:ds="http://schemas.openxmlformats.org/officeDocument/2006/customXml" ds:itemID="{F50F8DD4-6B39-4E0C-94D8-D88B19D4B416}">
+  <ds:schemaRefs>
+    <ds:schemaRef ds:uri="http://schemas.openxmlformats.org/officeDocument/2006/bibliography"/>
+  </ds:schemaRefs>
+</ds:datastoreItem>
+</file>
+
+<file path=customXml/itemProps3.xml><?xml version="1.0" encoding="utf-8"?>
+<ds:datastoreItem xmlns:ds="http://schemas.openxmlformats.org/officeDocument/2006/customXml" ds:itemID="{C5F4F938-90F0-45C1-BDD4-B1E7946550BD}">
+  <ds:schemaRefs>
+    <ds:schemaRef ds:uri="http://schemas.microsoft.com/office/2006/metadata/properties"/>
+    <ds:schemaRef ds:uri="http://schemas.microsoft.com/office/infopath/2007/PartnerControls"/>
+    <ds:schemaRef ds:uri="e42a6c97-6d27-4aa7-a6cf-05d478809b85"/>
+  </ds:schemaRefs>
+</ds:datastoreItem>
+</file>
+
 <file path=customXml/itemProps4.xml><?xml version="1.0" encoding="utf-8"?>
 <ds:datastoreItem xmlns:ds="http://schemas.openxmlformats.org/officeDocument/2006/customXml" ds:itemID="{7AF0C4EE-7092-462F-ACD7-F1287D195CA4}">
   <ds:schemaRefs>

</xml_diff>

<commit_message>
Added learning rate subchapter
</commit_message>
<xml_diff>
--- a/Sistem multi-agent de gestionare a analizelor pentru prezicerea pietrelor la rinichi.docx
+++ b/Sistem multi-agent de gestionare a analizelor pentru prezicerea pietrelor la rinichi.docx
@@ -9616,6 +9616,116 @@
         <w:t>.</w:t>
       </w:r>
     </w:p>
+    <w:p>
+      <w:pPr>
+        <w:pStyle w:val="Heading4"/>
+        <w:rPr>
+          <w:lang w:val="ro-RO"/>
+        </w:rPr>
+      </w:pPr>
+      <w:r>
+        <w:t xml:space="preserve">Rata de </w:t>
+      </w:r>
+      <w:r>
+        <w:rPr>
+          <w:lang w:val="ro-RO"/>
+        </w:rPr>
+        <w:t>învățare</w:t>
+      </w:r>
+    </w:p>
+    <w:p>
+      <w:pPr>
+        <w:rPr>
+          <w:lang w:val="ro-RO"/>
+        </w:rPr>
+      </w:pPr>
+      <w:r>
+        <w:rPr>
+          <w:lang w:val="ro-RO"/>
+        </w:rPr>
+        <w:t xml:space="preserve">Numărul de acțiuni </w:t>
+      </w:r>
+      <w:r>
+        <w:rPr>
+          <w:lang w:val="ro-RO"/>
+        </w:rPr>
+        <w:t>de corectare</w:t>
+      </w:r>
+      <w:r>
+        <w:rPr>
+          <w:lang w:val="ro-RO"/>
+        </w:rPr>
+        <w:t xml:space="preserve"> pe care modelul le efectuează pentru a ține cont de erorile din fiecare observație este determinat de rata de învățare</w:t>
+      </w:r>
+      <w:r>
+        <w:rPr>
+          <w:lang w:val="ro-RO"/>
+        </w:rPr>
+        <w:t xml:space="preserve">. </w:t>
+      </w:r>
+      <w:r>
+        <w:rPr>
+          <w:lang w:val="ro-RO"/>
+        </w:rPr>
+        <w:t xml:space="preserve">În timp ce o rată de învățare mai mică necesită mai mult timp, dar are potențialul de a obține o precizie mai mare, o rată de învățare mai mare reduce timpul de </w:t>
+      </w:r>
+      <w:r>
+        <w:rPr>
+          <w:lang w:val="ro-RO"/>
+        </w:rPr>
+        <w:t>învățare</w:t>
+      </w:r>
+      <w:r>
+        <w:rPr>
+          <w:lang w:val="ro-RO"/>
+        </w:rPr>
+        <w:t xml:space="preserve">, dar duce la o precizie finală mai slabă. </w:t>
+      </w:r>
+      <w:r>
+        <w:rPr>
+          <w:lang w:val="ro-RO"/>
+        </w:rPr>
+        <w:t>Rata de învățare</w:t>
+      </w:r>
+      <w:r>
+        <w:rPr>
+          <w:lang w:val="ro-RO"/>
+        </w:rPr>
+        <w:t xml:space="preserve"> reprezintă, în esență, viteza cu care modelul își actualizează parametrii de învățare (ponderi și </w:t>
+      </w:r>
+      <w:r>
+        <w:rPr>
+          <w:lang w:val="ro-RO"/>
+        </w:rPr>
+        <w:t>bias</w:t>
+      </w:r>
+      <w:r>
+        <w:rPr>
+          <w:lang w:val="ro-RO"/>
+        </w:rPr>
+        <w:t>).</w:t>
+      </w:r>
+    </w:p>
+    <w:p>
+      <w:pPr>
+        <w:rPr>
+          <w:lang w:val="ro-RO"/>
+        </w:rPr>
+      </w:pPr>
+      <w:r>
+        <w:rPr>
+          <w:lang w:val="ro-RO"/>
+        </w:rPr>
+        <w:t xml:space="preserve">Atunci când se antrenează modele de învățare automată, rata de învățare este o componentă esențială. Eficacitatea procesului de instruire și performanța modelului pot fi influențate în mare </w:t>
+      </w:r>
+      <w:r>
+        <w:rPr>
+          <w:lang w:val="ro-RO"/>
+        </w:rPr>
+        <w:lastRenderedPageBreak/>
+        <w:t>măsură de ajustarea corectă a acestui hiperparametru. Optimizarea instruirii modelelor necesită o înțelegere și o capacitate de a modifica rata de învățare.</w:t>
+      </w:r>
+    </w:p>
     <w:p/>
     <w:p>
       <w:pPr>
@@ -9669,11 +9779,7 @@
         <w:t>Helpers</w:t>
       </w:r>
       <w:r>
-        <w:t xml:space="preserve"> este folosit pentru </w:t>
-      </w:r>
-      <w:r>
-        <w:lastRenderedPageBreak/>
-        <w:t>funcții adiacente ce au fost folosite în definirea comportamentelor agenților</w:t>
+        <w:t xml:space="preserve"> este folosit pentru funcții adiacente ce au fost folosite în definirea comportamentelor agenților</w:t>
       </w:r>
       <w:r>
         <w:t xml:space="preserve"> și </w:t>
@@ -9704,6 +9810,7 @@
         <w:rPr>
           <w:noProof/>
         </w:rPr>
+        <w:lastRenderedPageBreak/>
         <w:drawing>
           <wp:inline distT="0" distB="0" distL="0" distR="0" wp14:anchorId="76C7625B" wp14:editId="225043D9">
             <wp:extent cx="5488740" cy="6873240"/>
@@ -10659,7 +10766,7 @@
           <w:noProof/>
         </w:rPr>
         <w:drawing>
-          <wp:anchor distT="0" distB="0" distL="114300" distR="114300" simplePos="0" relativeHeight="251658240" behindDoc="0" locked="0" layoutInCell="1" allowOverlap="1" wp14:anchorId="0D581ACE" wp14:editId="510E106D">
+          <wp:anchor distT="0" distB="0" distL="114300" distR="114300" simplePos="0" relativeHeight="251658240" behindDoc="0" locked="0" layoutInCell="1" allowOverlap="1" wp14:anchorId="0D581ACE" wp14:editId="661E193F">
             <wp:simplePos x="0" y="0"/>
             <wp:positionH relativeFrom="column">
               <wp:posOffset>4198620</wp:posOffset>
@@ -18316,6 +18423,18 @@
 </file>
 
 <file path=customXml/item1.xml><?xml version="1.0" encoding="utf-8"?>
+<p:properties xmlns:p="http://schemas.microsoft.com/office/2006/metadata/properties" xmlns:xsi="http://www.w3.org/2001/XMLSchema-instance" xmlns:pc="http://schemas.microsoft.com/office/infopath/2007/PartnerControls">
+  <documentManagement>
+    <_activity xmlns="e42a6c97-6d27-4aa7-a6cf-05d478809b85" xsi:nil="true"/>
+  </documentManagement>
+</p:properties>
+</file>
+
+<file path=customXml/item2.xml><?xml version="1.0" encoding="utf-8"?>
+<b:Sources xmlns:b="http://schemas.openxmlformats.org/officeDocument/2006/bibliography" xmlns="http://schemas.openxmlformats.org/officeDocument/2006/bibliography" SelectedStyle="\APASixthEditionOfficeOnline.xsl" StyleName="APA" Version="6"/>
+</file>
+
+<file path=customXml/item3.xml><?xml version="1.0" encoding="utf-8"?>
 <ct:contentTypeSchema xmlns:ct="http://schemas.microsoft.com/office/2006/metadata/contentType" xmlns:ma="http://schemas.microsoft.com/office/2006/metadata/properties/metaAttributes" ct:_="" ma:_="" ma:contentTypeName="Document" ma:contentTypeID="0x0101004C7E8DBBBC43E046BC06DC4BC150677F" ma:contentTypeVersion="5" ma:contentTypeDescription="Create a new document." ma:contentTypeScope="" ma:versionID="c07036b741fead1b6921dfa379df8194">
   <xsd:schema xmlns:xsd="http://www.w3.org/2001/XMLSchema" xmlns:xs="http://www.w3.org/2001/XMLSchema" xmlns:p="http://schemas.microsoft.com/office/2006/metadata/properties" xmlns:ns3="e42a6c97-6d27-4aa7-a6cf-05d478809b85" targetNamespace="http://schemas.microsoft.com/office/2006/metadata/properties" ma:root="true" ma:fieldsID="c1fa5c538f92b7a4e004c30516dc5058" ns3:_="">
     <xsd:import namespace="e42a6c97-6d27-4aa7-a6cf-05d478809b85"/>
@@ -18465,18 +18584,6 @@
 </ct:contentTypeSchema>
 </file>
 
-<file path=customXml/item2.xml><?xml version="1.0" encoding="utf-8"?>
-<b:Sources xmlns:b="http://schemas.openxmlformats.org/officeDocument/2006/bibliography" xmlns="http://schemas.openxmlformats.org/officeDocument/2006/bibliography" SelectedStyle="\APASixthEditionOfficeOnline.xsl" StyleName="APA" Version="6"/>
-</file>
-
-<file path=customXml/item3.xml><?xml version="1.0" encoding="utf-8"?>
-<p:properties xmlns:p="http://schemas.microsoft.com/office/2006/metadata/properties" xmlns:xsi="http://www.w3.org/2001/XMLSchema-instance" xmlns:pc="http://schemas.microsoft.com/office/infopath/2007/PartnerControls">
-  <documentManagement>
-    <_activity xmlns="e42a6c97-6d27-4aa7-a6cf-05d478809b85" xsi:nil="true"/>
-  </documentManagement>
-</p:properties>
-</file>
-
 <file path=customXml/item4.xml><?xml version="1.0" encoding="utf-8"?>
 <?mso-contentType ?>
 <FormTemplates xmlns="http://schemas.microsoft.com/sharepoint/v3/contenttype/forms">
@@ -18487,6 +18594,24 @@
 </file>
 
 <file path=customXml/itemProps1.xml><?xml version="1.0" encoding="utf-8"?>
+<ds:datastoreItem xmlns:ds="http://schemas.openxmlformats.org/officeDocument/2006/customXml" ds:itemID="{C5F4F938-90F0-45C1-BDD4-B1E7946550BD}">
+  <ds:schemaRefs>
+    <ds:schemaRef ds:uri="http://schemas.microsoft.com/office/2006/metadata/properties"/>
+    <ds:schemaRef ds:uri="http://schemas.microsoft.com/office/infopath/2007/PartnerControls"/>
+    <ds:schemaRef ds:uri="e42a6c97-6d27-4aa7-a6cf-05d478809b85"/>
+  </ds:schemaRefs>
+</ds:datastoreItem>
+</file>
+
+<file path=customXml/itemProps2.xml><?xml version="1.0" encoding="utf-8"?>
+<ds:datastoreItem xmlns:ds="http://schemas.openxmlformats.org/officeDocument/2006/customXml" ds:itemID="{F50F8DD4-6B39-4E0C-94D8-D88B19D4B416}">
+  <ds:schemaRefs>
+    <ds:schemaRef ds:uri="http://schemas.openxmlformats.org/officeDocument/2006/bibliography"/>
+  </ds:schemaRefs>
+</ds:datastoreItem>
+</file>
+
+<file path=customXml/itemProps3.xml><?xml version="1.0" encoding="utf-8"?>
 <ds:datastoreItem xmlns:ds="http://schemas.openxmlformats.org/officeDocument/2006/customXml" ds:itemID="{24A74E35-4894-48BF-8FD3-414B0A6D4587}">
   <ds:schemaRefs>
     <ds:schemaRef ds:uri="http://schemas.microsoft.com/office/2006/metadata/contentType"/>
@@ -18504,24 +18629,6 @@
 </ds:datastoreItem>
 </file>
 
-<file path=customXml/itemProps2.xml><?xml version="1.0" encoding="utf-8"?>
-<ds:datastoreItem xmlns:ds="http://schemas.openxmlformats.org/officeDocument/2006/customXml" ds:itemID="{F50F8DD4-6B39-4E0C-94D8-D88B19D4B416}">
-  <ds:schemaRefs>
-    <ds:schemaRef ds:uri="http://schemas.openxmlformats.org/officeDocument/2006/bibliography"/>
-  </ds:schemaRefs>
-</ds:datastoreItem>
-</file>
-
-<file path=customXml/itemProps3.xml><?xml version="1.0" encoding="utf-8"?>
-<ds:datastoreItem xmlns:ds="http://schemas.openxmlformats.org/officeDocument/2006/customXml" ds:itemID="{C5F4F938-90F0-45C1-BDD4-B1E7946550BD}">
-  <ds:schemaRefs>
-    <ds:schemaRef ds:uri="http://schemas.microsoft.com/office/2006/metadata/properties"/>
-    <ds:schemaRef ds:uri="http://schemas.microsoft.com/office/infopath/2007/PartnerControls"/>
-    <ds:schemaRef ds:uri="e42a6c97-6d27-4aa7-a6cf-05d478809b85"/>
-  </ds:schemaRefs>
-</ds:datastoreItem>
-</file>
-
 <file path=customXml/itemProps4.xml><?xml version="1.0" encoding="utf-8"?>
 <ds:datastoreItem xmlns:ds="http://schemas.openxmlformats.org/officeDocument/2006/customXml" ds:itemID="{7AF0C4EE-7092-462F-ACD7-F1287D195CA4}">
   <ds:schemaRefs>

</xml_diff>

<commit_message>
Added the neural network architecture chapter
</commit_message>
<xml_diff>
--- a/Sistem multi-agent de gestionare a analizelor pentru prezicerea pietrelor la rinichi.docx
+++ b/Sistem multi-agent de gestionare a analizelor pentru prezicerea pietrelor la rinichi.docx
@@ -7169,7 +7169,7 @@
                     <a:blip r:embed="rId13">
                       <a:extLst>
                         <a:ext uri="{28A0092B-C50C-407E-A947-70E740481C1C}">
-                          <a14:useLocalDpi xmlns="" xmlns:wpc="http://schemas.microsoft.com/office/word/2010/wordprocessingCanvas" xmlns:cx="http://schemas.microsoft.com/office/drawing/2014/chartex" xmlns:cx1="http://schemas.microsoft.com/office/drawing/2015/9/8/chartex" xmlns:cx2="http://schemas.microsoft.com/office/drawing/2015/10/21/chartex" xmlns:cx3="http://schemas.microsoft.com/office/drawing/2016/5/9/chartex" xmlns:cx4="http://schemas.microsoft.com/office/drawing/2016/5/10/chartex" xmlns:cx5="http://schemas.microsoft.com/office/drawing/2016/5/11/chartex" xmlns:cx6="http://schemas.microsoft.com/office/drawing/2016/5/12/chartex" xmlns:cx7="http://schemas.microsoft.com/office/drawing/2016/5/13/chartex" xmlns:cx8="http://schemas.microsoft.com/office/drawing/2016/5/14/chartex" xmlns:mc="http://schemas.openxmlformats.org/markup-compatibility/2006" xmlns:aink="http://schemas.microsoft.com/office/drawing/2016/ink" xmlns:am3d="http://schemas.microsoft.com/office/drawing/2017/model3d" xmlns:o="urn:schemas-microsoft-com:office:office" xmlns:oel="http://schemas.microsoft.com/office/2019/extlst" xmlns:v="urn:schemas-microsoft-com:vml" xmlns:wp14="http://schemas.microsoft.com/office/word/2010/wordprocessingDrawing" xmlns:w10="urn:schemas-microsoft-com:office:word" xmlns:w="http://schemas.openxmlformats.org/wordprocessingml/2006/main" xmlns:w14="http://schemas.microsoft.com/office/word/2010/wordml" xmlns:w15="http://schemas.microsoft.com/office/word/2012/wordml" xmlns:w16cex="http://schemas.microsoft.com/office/word/2018/wordml/cex" xmlns:w16cid="http://schemas.microsoft.com/office/word/2016/wordml/cid" xmlns:w16="http://schemas.microsoft.com/office/word/2018/wordml" xmlns:w16du="http://schemas.microsoft.com/office/word/2023/wordml/word16du" xmlns:w16sdtdh="http://schemas.microsoft.com/office/word/2020/wordml/sdtdatahash" xmlns:w16se="http://schemas.microsoft.com/office/word/2015/wordml/symex" xmlns:wpg="http://schemas.microsoft.com/office/word/2010/wordprocessingGroup" xmlns:wpi="http://schemas.microsoft.com/office/word/2010/wordprocessingInk" xmlns:wps="http://schemas.microsoft.com/office/word/2010/wordprocessingShape" xmlns:a14="http://schemas.microsoft.com/office/drawing/2010/main" val="0"/>
+                          <a14:useLocalDpi xmlns:a14="http://schemas.microsoft.com/office/drawing/2010/main" xmlns:wps="http://schemas.microsoft.com/office/word/2010/wordprocessingShape" xmlns:wpi="http://schemas.microsoft.com/office/word/2010/wordprocessingInk" xmlns:wpg="http://schemas.microsoft.com/office/word/2010/wordprocessingGroup" xmlns:w16se="http://schemas.microsoft.com/office/word/2015/wordml/symex" xmlns:w16sdtdh="http://schemas.microsoft.com/office/word/2020/wordml/sdtdatahash" xmlns:w16du="http://schemas.microsoft.com/office/word/2023/wordml/word16du" xmlns:w16="http://schemas.microsoft.com/office/word/2018/wordml" xmlns:w16cid="http://schemas.microsoft.com/office/word/2016/wordml/cid" xmlns:w16cex="http://schemas.microsoft.com/office/word/2018/wordml/cex" xmlns:w15="http://schemas.microsoft.com/office/word/2012/wordml" xmlns:w14="http://schemas.microsoft.com/office/word/2010/wordml" xmlns:w="http://schemas.openxmlformats.org/wordprocessingml/2006/main" xmlns:w10="urn:schemas-microsoft-com:office:word" xmlns:wp14="http://schemas.microsoft.com/office/word/2010/wordprocessingDrawing" xmlns:v="urn:schemas-microsoft-com:vml" xmlns:oel="http://schemas.microsoft.com/office/2019/extlst" xmlns:o="urn:schemas-microsoft-com:office:office" xmlns:am3d="http://schemas.microsoft.com/office/drawing/2017/model3d" xmlns:aink="http://schemas.microsoft.com/office/drawing/2016/ink" xmlns:mc="http://schemas.openxmlformats.org/markup-compatibility/2006" xmlns:cx8="http://schemas.microsoft.com/office/drawing/2016/5/14/chartex" xmlns:cx7="http://schemas.microsoft.com/office/drawing/2016/5/13/chartex" xmlns:cx6="http://schemas.microsoft.com/office/drawing/2016/5/12/chartex" xmlns:cx5="http://schemas.microsoft.com/office/drawing/2016/5/11/chartex" xmlns:cx4="http://schemas.microsoft.com/office/drawing/2016/5/10/chartex" xmlns:cx3="http://schemas.microsoft.com/office/drawing/2016/5/9/chartex" xmlns:cx2="http://schemas.microsoft.com/office/drawing/2015/10/21/chartex" xmlns:cx1="http://schemas.microsoft.com/office/drawing/2015/9/8/chartex" xmlns:cx="http://schemas.microsoft.com/office/drawing/2014/chartex" xmlns:wpc="http://schemas.microsoft.com/office/word/2010/wordprocessingCanvas" xmlns="" val="0"/>
                         </a:ext>
                       </a:extLst>
                     </a:blip>
@@ -8865,7 +8865,22 @@
           <w:lang w:val="ro-RO"/>
         </w:rPr>
         <w:lastRenderedPageBreak/>
-        <w:t>măsură de ajustarea corectă a acestui hiperparametru. Optimizarea instruirii modelelor necesită o înțelegere și o capacitate de a modifica rata de învățare.</w:t>
+        <w:t>măsură de ajustarea corectă a acestui hiperparametru. Optimizarea instruirii modelelor necesită o înțelegere și o capacitate de a modifica rata de învățare</w:t>
+      </w:r>
+      <w:r>
+        <w:rPr>
+          <w:lang w:val="ro-RO"/>
+        </w:rPr>
+        <w:t xml:space="preserve"> </w:t>
+      </w:r>
+      <w:r>
+        <w:t>[28]</w:t>
+      </w:r>
+      <w:r>
+        <w:rPr>
+          <w:lang w:val="ro-RO"/>
+        </w:rPr>
+        <w:t>.</w:t>
       </w:r>
     </w:p>
     <w:p/>
@@ -9413,7 +9428,7 @@
                     <a:blip r:embed="rId16">
                       <a:extLst>
                         <a:ext uri="{28A0092B-C50C-407E-A947-70E740481C1C}">
-                          <a14:useLocalDpi xmlns="" xmlns:wpc="http://schemas.microsoft.com/office/word/2010/wordprocessingCanvas" xmlns:cx="http://schemas.microsoft.com/office/drawing/2014/chartex" xmlns:cx1="http://schemas.microsoft.com/office/drawing/2015/9/8/chartex" xmlns:cx2="http://schemas.microsoft.com/office/drawing/2015/10/21/chartex" xmlns:cx3="http://schemas.microsoft.com/office/drawing/2016/5/9/chartex" xmlns:cx4="http://schemas.microsoft.com/office/drawing/2016/5/10/chartex" xmlns:cx5="http://schemas.microsoft.com/office/drawing/2016/5/11/chartex" xmlns:cx6="http://schemas.microsoft.com/office/drawing/2016/5/12/chartex" xmlns:cx7="http://schemas.microsoft.com/office/drawing/2016/5/13/chartex" xmlns:cx8="http://schemas.microsoft.com/office/drawing/2016/5/14/chartex" xmlns:mc="http://schemas.openxmlformats.org/markup-compatibility/2006" xmlns:aink="http://schemas.microsoft.com/office/drawing/2016/ink" xmlns:am3d="http://schemas.microsoft.com/office/drawing/2017/model3d" xmlns:o="urn:schemas-microsoft-com:office:office" xmlns:oel="http://schemas.microsoft.com/office/2019/extlst" xmlns:v="urn:schemas-microsoft-com:vml" xmlns:wp14="http://schemas.microsoft.com/office/word/2010/wordprocessingDrawing" xmlns:w10="urn:schemas-microsoft-com:office:word" xmlns:w="http://schemas.openxmlformats.org/wordprocessingml/2006/main" xmlns:w14="http://schemas.microsoft.com/office/word/2010/wordml" xmlns:w15="http://schemas.microsoft.com/office/word/2012/wordml" xmlns:w16cex="http://schemas.microsoft.com/office/word/2018/wordml/cex" xmlns:w16cid="http://schemas.microsoft.com/office/word/2016/wordml/cid" xmlns:w16="http://schemas.microsoft.com/office/word/2018/wordml" xmlns:w16du="http://schemas.microsoft.com/office/word/2023/wordml/word16du" xmlns:w16sdtdh="http://schemas.microsoft.com/office/word/2020/wordml/sdtdatahash" xmlns:w16se="http://schemas.microsoft.com/office/word/2015/wordml/symex" xmlns:wpg="http://schemas.microsoft.com/office/word/2010/wordprocessingGroup" xmlns:wpi="http://schemas.microsoft.com/office/word/2010/wordprocessingInk" xmlns:wps="http://schemas.microsoft.com/office/word/2010/wordprocessingShape" xmlns:a14="http://schemas.microsoft.com/office/drawing/2010/main" val="0"/>
+                          <a14:useLocalDpi xmlns:a14="http://schemas.microsoft.com/office/drawing/2010/main" xmlns:wps="http://schemas.microsoft.com/office/word/2010/wordprocessingShape" xmlns:wpi="http://schemas.microsoft.com/office/word/2010/wordprocessingInk" xmlns:wpg="http://schemas.microsoft.com/office/word/2010/wordprocessingGroup" xmlns:w16se="http://schemas.microsoft.com/office/word/2015/wordml/symex" xmlns:w16sdtdh="http://schemas.microsoft.com/office/word/2020/wordml/sdtdatahash" xmlns:w16du="http://schemas.microsoft.com/office/word/2023/wordml/word16du" xmlns:w16="http://schemas.microsoft.com/office/word/2018/wordml" xmlns:w16cid="http://schemas.microsoft.com/office/word/2016/wordml/cid" xmlns:w16cex="http://schemas.microsoft.com/office/word/2018/wordml/cex" xmlns:w15="http://schemas.microsoft.com/office/word/2012/wordml" xmlns:w14="http://schemas.microsoft.com/office/word/2010/wordml" xmlns:w="http://schemas.openxmlformats.org/wordprocessingml/2006/main" xmlns:w10="urn:schemas-microsoft-com:office:word" xmlns:wp14="http://schemas.microsoft.com/office/word/2010/wordprocessingDrawing" xmlns:v="urn:schemas-microsoft-com:vml" xmlns:oel="http://schemas.microsoft.com/office/2019/extlst" xmlns:o="urn:schemas-microsoft-com:office:office" xmlns:am3d="http://schemas.microsoft.com/office/drawing/2017/model3d" xmlns:aink="http://schemas.microsoft.com/office/drawing/2016/ink" xmlns:mc="http://schemas.openxmlformats.org/markup-compatibility/2006" xmlns:cx8="http://schemas.microsoft.com/office/drawing/2016/5/14/chartex" xmlns:cx7="http://schemas.microsoft.com/office/drawing/2016/5/13/chartex" xmlns:cx6="http://schemas.microsoft.com/office/drawing/2016/5/12/chartex" xmlns:cx5="http://schemas.microsoft.com/office/drawing/2016/5/11/chartex" xmlns:cx4="http://schemas.microsoft.com/office/drawing/2016/5/10/chartex" xmlns:cx3="http://schemas.microsoft.com/office/drawing/2016/5/9/chartex" xmlns:cx2="http://schemas.microsoft.com/office/drawing/2015/10/21/chartex" xmlns:cx1="http://schemas.microsoft.com/office/drawing/2015/9/8/chartex" xmlns:cx="http://schemas.microsoft.com/office/drawing/2014/chartex" xmlns:wpc="http://schemas.microsoft.com/office/word/2010/wordprocessingCanvas" xmlns="" val="0"/>
                         </a:ext>
                       </a:extLst>
                     </a:blip>
@@ -9476,58 +9491,29 @@
     </w:p>
     <w:p>
       <w:pPr>
+        <w:rPr>
+          <w:lang w:val="ro-RO" w:eastAsia="ro-RO"/>
+        </w:rPr>
+      </w:pPr>
+      <w:r>
+        <w:rPr>
+          <w:lang w:val="ro-RO" w:eastAsia="ro-RO"/>
+        </w:rPr>
+        <w:t>Aplicația este formată din patru agenți care îndeplinesc anumite funcționalități și au diferite comportamente, comunicând între ei pentru a facilita gestionarea analizelor și a face o predicție asupra existenței sau nu a pietrelor la rinichi. Toți agenții dispun de o interfață grafică pentru interacțiunea cu utilizatorul aplicației. Cei patru agenți sunt descrisi în subcapitolele următoare.</w:t>
+      </w:r>
+    </w:p>
+    <w:p>
+      <w:pPr>
         <w:pStyle w:val="Heading3"/>
         <w:rPr>
           <w:lang w:val="ro-RO" w:eastAsia="ro-RO"/>
         </w:rPr>
       </w:pPr>
-      <w:bookmarkStart w:id="37" w:name="_Toc167051200"/>
-      <w:r>
-        <w:rPr>
-          <w:lang w:val="ro-RO" w:eastAsia="ro-RO"/>
-        </w:rPr>
-        <w:t>Funcționalitățile și comportamentele agenților</w:t>
-      </w:r>
-      <w:bookmarkEnd w:id="37"/>
-    </w:p>
-    <w:p>
-      <w:pPr>
-        <w:rPr>
-          <w:lang w:val="ro-RO" w:eastAsia="ro-RO"/>
-        </w:rPr>
-      </w:pPr>
-      <w:r>
-        <w:rPr>
-          <w:lang w:val="ro-RO" w:eastAsia="ro-RO"/>
-        </w:rPr>
-        <w:t xml:space="preserve">Aplicația este formată din patru agenți care îndeplinesc anumite funcționalități și au diferite comportamente, comunicând între ei pentru a facilita gestionarea analizelor și a face o predicție </w:t>
-      </w:r>
       <w:r>
         <w:rPr>
           <w:lang w:val="ro-RO" w:eastAsia="ro-RO"/>
         </w:rPr>
         <w:lastRenderedPageBreak/>
-        <w:t>asupra existenței sau nu a pietrelor la rinichi. Toți agenții dispun de o interfață grafică pentru interacțiunea cu utilizatorul aplicației. Cei patru agenți sunt descrisi în subcapitolele următoare.</w:t>
-      </w:r>
-    </w:p>
-    <w:p>
-      <w:pPr>
-        <w:rPr>
-          <w:lang w:val="ro-RO" w:eastAsia="ro-RO"/>
-        </w:rPr>
-      </w:pPr>
-    </w:p>
-    <w:p>
-      <w:pPr>
-        <w:pStyle w:val="Heading4"/>
-        <w:rPr>
-          <w:lang w:val="ro-RO" w:eastAsia="ro-RO"/>
-        </w:rPr>
-      </w:pPr>
-      <w:r>
-        <w:rPr>
-          <w:lang w:val="ro-RO" w:eastAsia="ro-RO"/>
-        </w:rPr>
         <w:t>Agentul manager</w:t>
       </w:r>
     </w:p>
@@ -9730,7 +9716,7 @@
     </w:p>
     <w:p>
       <w:pPr>
-        <w:pStyle w:val="Heading4"/>
+        <w:pStyle w:val="Heading3"/>
         <w:rPr>
           <w:lang w:val="ro-RO" w:eastAsia="ro-RO"/>
         </w:rPr>
@@ -9752,45 +9738,39 @@
         <w:rPr>
           <w:lang w:val="ro-RO" w:eastAsia="ro-RO"/>
         </w:rPr>
-        <w:t xml:space="preserve">Acest agent oferă o interfață grafică pentru interacțiunea cu utilizatorul aplicației prin care expertul uman va putea introduce un nou set de analize. Agentul preia datele din interfață și le </w:t>
-      </w:r>
-      <w:r>
-        <w:rPr>
-          <w:lang w:val="ro-RO" w:eastAsia="ro-RO"/>
+        <w:t>Acest agent oferă o interfață grafică pentru interacțiunea cu utilizatorul aplicației prin care expertul uman va putea introduce un nou set de analize. Agentul preia datele din interfață și le comunică agentului manager pentru a adăuga analizele în setul de date.</w:t>
+      </w:r>
+      <w:r>
+        <w:rPr>
+          <w:lang w:val="ro-RO" w:eastAsia="ro-RO"/>
+        </w:rPr>
+        <w:t xml:space="preserve"> În figurile de mai jos se </w:t>
+      </w:r>
+      <w:r>
+        <w:rPr>
+          <w:lang w:val="ro-RO" w:eastAsia="ro-RO"/>
+        </w:rPr>
+        <w:t>pot</w:t>
+      </w:r>
+      <w:r>
+        <w:rPr>
+          <w:lang w:val="ro-RO" w:eastAsia="ro-RO"/>
+        </w:rPr>
+        <w:t xml:space="preserve"> observa interfața și mesajele trimise de agenți în comunicarea lor.</w:t>
+      </w:r>
+    </w:p>
+    <w:p>
+      <w:pPr>
+        <w:jc w:val="left"/>
+        <w:rPr>
+          <w:lang w:val="ro-RO" w:eastAsia="ro-RO"/>
+        </w:rPr>
+      </w:pPr>
+      <w:r>
+        <w:rPr>
+          <w:noProof/>
         </w:rPr>
         <w:lastRenderedPageBreak/>
-        <w:t>comunică agentului manager pentru a adăuga analizele în setul de date.</w:t>
-      </w:r>
-      <w:r>
-        <w:rPr>
-          <w:lang w:val="ro-RO" w:eastAsia="ro-RO"/>
-        </w:rPr>
-        <w:t xml:space="preserve"> În figurile de mai jos se </w:t>
-      </w:r>
-      <w:r>
-        <w:rPr>
-          <w:lang w:val="ro-RO" w:eastAsia="ro-RO"/>
-        </w:rPr>
-        <w:t>pot</w:t>
-      </w:r>
-      <w:r>
-        <w:rPr>
-          <w:lang w:val="ro-RO" w:eastAsia="ro-RO"/>
-        </w:rPr>
-        <w:t xml:space="preserve"> observa interfața și mesajele trimise de agenți în comunicarea lor.</w:t>
-      </w:r>
-    </w:p>
-    <w:p>
-      <w:pPr>
-        <w:jc w:val="left"/>
-        <w:rPr>
-          <w:lang w:val="ro-RO" w:eastAsia="ro-RO"/>
-        </w:rPr>
-      </w:pPr>
-      <w:r>
-        <w:rPr>
-          <w:noProof/>
-        </w:rPr>
         <w:drawing>
           <wp:anchor distT="0" distB="0" distL="114300" distR="114300" simplePos="0" relativeHeight="251660288" behindDoc="0" locked="0" layoutInCell="1" allowOverlap="1">
             <wp:simplePos x="0" y="0"/>
@@ -9818,7 +9798,7 @@
                     <a:blip r:embed="rId18">
                       <a:extLst>
                         <a:ext uri="{28A0092B-C50C-407E-A947-70E740481C1C}">
-                          <a14:useLocalDpi xmlns="" xmlns:wpc="http://schemas.microsoft.com/office/word/2010/wordprocessingCanvas" xmlns:cx="http://schemas.microsoft.com/office/drawing/2014/chartex" xmlns:cx1="http://schemas.microsoft.com/office/drawing/2015/9/8/chartex" xmlns:cx2="http://schemas.microsoft.com/office/drawing/2015/10/21/chartex" xmlns:cx3="http://schemas.microsoft.com/office/drawing/2016/5/9/chartex" xmlns:cx4="http://schemas.microsoft.com/office/drawing/2016/5/10/chartex" xmlns:cx5="http://schemas.microsoft.com/office/drawing/2016/5/11/chartex" xmlns:cx6="http://schemas.microsoft.com/office/drawing/2016/5/12/chartex" xmlns:cx7="http://schemas.microsoft.com/office/drawing/2016/5/13/chartex" xmlns:cx8="http://schemas.microsoft.com/office/drawing/2016/5/14/chartex" xmlns:mc="http://schemas.openxmlformats.org/markup-compatibility/2006" xmlns:aink="http://schemas.microsoft.com/office/drawing/2016/ink" xmlns:am3d="http://schemas.microsoft.com/office/drawing/2017/model3d" xmlns:o="urn:schemas-microsoft-com:office:office" xmlns:oel="http://schemas.microsoft.com/office/2019/extlst" xmlns:v="urn:schemas-microsoft-com:vml" xmlns:wp14="http://schemas.microsoft.com/office/word/2010/wordprocessingDrawing" xmlns:w10="urn:schemas-microsoft-com:office:word" xmlns:w="http://schemas.openxmlformats.org/wordprocessingml/2006/main" xmlns:w14="http://schemas.microsoft.com/office/word/2010/wordml" xmlns:w15="http://schemas.microsoft.com/office/word/2012/wordml" xmlns:w16cex="http://schemas.microsoft.com/office/word/2018/wordml/cex" xmlns:w16cid="http://schemas.microsoft.com/office/word/2016/wordml/cid" xmlns:w16="http://schemas.microsoft.com/office/word/2018/wordml" xmlns:w16du="http://schemas.microsoft.com/office/word/2023/wordml/word16du" xmlns:w16sdtdh="http://schemas.microsoft.com/office/word/2020/wordml/sdtdatahash" xmlns:w16se="http://schemas.microsoft.com/office/word/2015/wordml/symex" xmlns:wpg="http://schemas.microsoft.com/office/word/2010/wordprocessingGroup" xmlns:wpi="http://schemas.microsoft.com/office/word/2010/wordprocessingInk" xmlns:wps="http://schemas.microsoft.com/office/word/2010/wordprocessingShape" xmlns:a14="http://schemas.microsoft.com/office/drawing/2010/main" val="0"/>
+                          <a14:useLocalDpi xmlns:a14="http://schemas.microsoft.com/office/drawing/2010/main" xmlns:wps="http://schemas.microsoft.com/office/word/2010/wordprocessingShape" xmlns:wpi="http://schemas.microsoft.com/office/word/2010/wordprocessingInk" xmlns:wpg="http://schemas.microsoft.com/office/word/2010/wordprocessingGroup" xmlns:w16se="http://schemas.microsoft.com/office/word/2015/wordml/symex" xmlns:w16sdtdh="http://schemas.microsoft.com/office/word/2020/wordml/sdtdatahash" xmlns:w16du="http://schemas.microsoft.com/office/word/2023/wordml/word16du" xmlns:w16="http://schemas.microsoft.com/office/word/2018/wordml" xmlns:w16cid="http://schemas.microsoft.com/office/word/2016/wordml/cid" xmlns:w16cex="http://schemas.microsoft.com/office/word/2018/wordml/cex" xmlns:w15="http://schemas.microsoft.com/office/word/2012/wordml" xmlns:w14="http://schemas.microsoft.com/office/word/2010/wordml" xmlns:w="http://schemas.openxmlformats.org/wordprocessingml/2006/main" xmlns:w10="urn:schemas-microsoft-com:office:word" xmlns:wp14="http://schemas.microsoft.com/office/word/2010/wordprocessingDrawing" xmlns:v="urn:schemas-microsoft-com:vml" xmlns:oel="http://schemas.microsoft.com/office/2019/extlst" xmlns:o="urn:schemas-microsoft-com:office:office" xmlns:am3d="http://schemas.microsoft.com/office/drawing/2017/model3d" xmlns:aink="http://schemas.microsoft.com/office/drawing/2016/ink" xmlns:mc="http://schemas.openxmlformats.org/markup-compatibility/2006" xmlns:cx8="http://schemas.microsoft.com/office/drawing/2016/5/14/chartex" xmlns:cx7="http://schemas.microsoft.com/office/drawing/2016/5/13/chartex" xmlns:cx6="http://schemas.microsoft.com/office/drawing/2016/5/12/chartex" xmlns:cx5="http://schemas.microsoft.com/office/drawing/2016/5/11/chartex" xmlns:cx4="http://schemas.microsoft.com/office/drawing/2016/5/10/chartex" xmlns:cx3="http://schemas.microsoft.com/office/drawing/2016/5/9/chartex" xmlns:cx2="http://schemas.microsoft.com/office/drawing/2015/10/21/chartex" xmlns:cx1="http://schemas.microsoft.com/office/drawing/2015/9/8/chartex" xmlns:cx="http://schemas.microsoft.com/office/drawing/2014/chartex" xmlns:wpc="http://schemas.microsoft.com/office/word/2010/wordprocessingCanvas" xmlns="" val="0"/>
                         </a:ext>
                       </a:extLst>
                     </a:blip>
@@ -9872,7 +9852,7 @@
                     <a:blip r:embed="rId19" cstate="print">
                       <a:extLst>
                         <a:ext uri="{28A0092B-C50C-407E-A947-70E740481C1C}">
-                          <a14:useLocalDpi xmlns="" xmlns:wpc="http://schemas.microsoft.com/office/word/2010/wordprocessingCanvas" xmlns:cx="http://schemas.microsoft.com/office/drawing/2014/chartex" xmlns:cx1="http://schemas.microsoft.com/office/drawing/2015/9/8/chartex" xmlns:cx2="http://schemas.microsoft.com/office/drawing/2015/10/21/chartex" xmlns:cx3="http://schemas.microsoft.com/office/drawing/2016/5/9/chartex" xmlns:cx4="http://schemas.microsoft.com/office/drawing/2016/5/10/chartex" xmlns:cx5="http://schemas.microsoft.com/office/drawing/2016/5/11/chartex" xmlns:cx6="http://schemas.microsoft.com/office/drawing/2016/5/12/chartex" xmlns:cx7="http://schemas.microsoft.com/office/drawing/2016/5/13/chartex" xmlns:cx8="http://schemas.microsoft.com/office/drawing/2016/5/14/chartex" xmlns:mc="http://schemas.openxmlformats.org/markup-compatibility/2006" xmlns:aink="http://schemas.microsoft.com/office/drawing/2016/ink" xmlns:am3d="http://schemas.microsoft.com/office/drawing/2017/model3d" xmlns:o="urn:schemas-microsoft-com:office:office" xmlns:oel="http://schemas.microsoft.com/office/2019/extlst" xmlns:v="urn:schemas-microsoft-com:vml" xmlns:wp14="http://schemas.microsoft.com/office/word/2010/wordprocessingDrawing" xmlns:w10="urn:schemas-microsoft-com:office:word" xmlns:w="http://schemas.openxmlformats.org/wordprocessingml/2006/main" xmlns:w14="http://schemas.microsoft.com/office/word/2010/wordml" xmlns:w15="http://schemas.microsoft.com/office/word/2012/wordml" xmlns:w16cex="http://schemas.microsoft.com/office/word/2018/wordml/cex" xmlns:w16cid="http://schemas.microsoft.com/office/word/2016/wordml/cid" xmlns:w16="http://schemas.microsoft.com/office/word/2018/wordml" xmlns:w16du="http://schemas.microsoft.com/office/word/2023/wordml/word16du" xmlns:w16sdtdh="http://schemas.microsoft.com/office/word/2020/wordml/sdtdatahash" xmlns:w16se="http://schemas.microsoft.com/office/word/2015/wordml/symex" xmlns:wpg="http://schemas.microsoft.com/office/word/2010/wordprocessingGroup" xmlns:wpi="http://schemas.microsoft.com/office/word/2010/wordprocessingInk" xmlns:wps="http://schemas.microsoft.com/office/word/2010/wordprocessingShape" xmlns:a14="http://schemas.microsoft.com/office/drawing/2010/main" val="0"/>
+                          <a14:useLocalDpi xmlns:a14="http://schemas.microsoft.com/office/drawing/2010/main" xmlns:wps="http://schemas.microsoft.com/office/word/2010/wordprocessingShape" xmlns:wpi="http://schemas.microsoft.com/office/word/2010/wordprocessingInk" xmlns:wpg="http://schemas.microsoft.com/office/word/2010/wordprocessingGroup" xmlns:w16se="http://schemas.microsoft.com/office/word/2015/wordml/symex" xmlns:w16sdtdh="http://schemas.microsoft.com/office/word/2020/wordml/sdtdatahash" xmlns:w16du="http://schemas.microsoft.com/office/word/2023/wordml/word16du" xmlns:w16="http://schemas.microsoft.com/office/word/2018/wordml" xmlns:w16cid="http://schemas.microsoft.com/office/word/2016/wordml/cid" xmlns:w16cex="http://schemas.microsoft.com/office/word/2018/wordml/cex" xmlns:w15="http://schemas.microsoft.com/office/word/2012/wordml" xmlns:w14="http://schemas.microsoft.com/office/word/2010/wordml" xmlns:w="http://schemas.openxmlformats.org/wordprocessingml/2006/main" xmlns:w10="urn:schemas-microsoft-com:office:word" xmlns:wp14="http://schemas.microsoft.com/office/word/2010/wordprocessingDrawing" xmlns:v="urn:schemas-microsoft-com:vml" xmlns:oel="http://schemas.microsoft.com/office/2019/extlst" xmlns:o="urn:schemas-microsoft-com:office:office" xmlns:am3d="http://schemas.microsoft.com/office/drawing/2017/model3d" xmlns:aink="http://schemas.microsoft.com/office/drawing/2016/ink" xmlns:mc="http://schemas.openxmlformats.org/markup-compatibility/2006" xmlns:cx8="http://schemas.microsoft.com/office/drawing/2016/5/14/chartex" xmlns:cx7="http://schemas.microsoft.com/office/drawing/2016/5/13/chartex" xmlns:cx6="http://schemas.microsoft.com/office/drawing/2016/5/12/chartex" xmlns:cx5="http://schemas.microsoft.com/office/drawing/2016/5/11/chartex" xmlns:cx4="http://schemas.microsoft.com/office/drawing/2016/5/10/chartex" xmlns:cx3="http://schemas.microsoft.com/office/drawing/2016/5/9/chartex" xmlns:cx2="http://schemas.microsoft.com/office/drawing/2015/10/21/chartex" xmlns:cx1="http://schemas.microsoft.com/office/drawing/2015/9/8/chartex" xmlns:cx="http://schemas.microsoft.com/office/drawing/2014/chartex" xmlns:wpc="http://schemas.microsoft.com/office/word/2010/wordprocessingCanvas" xmlns="" val="0"/>
                         </a:ext>
                       </a:extLst>
                     </a:blip>
@@ -9926,7 +9906,7 @@
                     <a:blip r:embed="rId20">
                       <a:extLst>
                         <a:ext uri="{28A0092B-C50C-407E-A947-70E740481C1C}">
-                          <a14:useLocalDpi xmlns="" xmlns:wpc="http://schemas.microsoft.com/office/word/2010/wordprocessingCanvas" xmlns:cx="http://schemas.microsoft.com/office/drawing/2014/chartex" xmlns:cx1="http://schemas.microsoft.com/office/drawing/2015/9/8/chartex" xmlns:cx2="http://schemas.microsoft.com/office/drawing/2015/10/21/chartex" xmlns:cx3="http://schemas.microsoft.com/office/drawing/2016/5/9/chartex" xmlns:cx4="http://schemas.microsoft.com/office/drawing/2016/5/10/chartex" xmlns:cx5="http://schemas.microsoft.com/office/drawing/2016/5/11/chartex" xmlns:cx6="http://schemas.microsoft.com/office/drawing/2016/5/12/chartex" xmlns:cx7="http://schemas.microsoft.com/office/drawing/2016/5/13/chartex" xmlns:cx8="http://schemas.microsoft.com/office/drawing/2016/5/14/chartex" xmlns:mc="http://schemas.openxmlformats.org/markup-compatibility/2006" xmlns:aink="http://schemas.microsoft.com/office/drawing/2016/ink" xmlns:am3d="http://schemas.microsoft.com/office/drawing/2017/model3d" xmlns:o="urn:schemas-microsoft-com:office:office" xmlns:oel="http://schemas.microsoft.com/office/2019/extlst" xmlns:v="urn:schemas-microsoft-com:vml" xmlns:wp14="http://schemas.microsoft.com/office/word/2010/wordprocessingDrawing" xmlns:w10="urn:schemas-microsoft-com:office:word" xmlns:w="http://schemas.openxmlformats.org/wordprocessingml/2006/main" xmlns:w14="http://schemas.microsoft.com/office/word/2010/wordml" xmlns:w15="http://schemas.microsoft.com/office/word/2012/wordml" xmlns:w16cex="http://schemas.microsoft.com/office/word/2018/wordml/cex" xmlns:w16cid="http://schemas.microsoft.com/office/word/2016/wordml/cid" xmlns:w16="http://schemas.microsoft.com/office/word/2018/wordml" xmlns:w16du="http://schemas.microsoft.com/office/word/2023/wordml/word16du" xmlns:w16sdtdh="http://schemas.microsoft.com/office/word/2020/wordml/sdtdatahash" xmlns:w16se="http://schemas.microsoft.com/office/word/2015/wordml/symex" xmlns:wpg="http://schemas.microsoft.com/office/word/2010/wordprocessingGroup" xmlns:wpi="http://schemas.microsoft.com/office/word/2010/wordprocessingInk" xmlns:wps="http://schemas.microsoft.com/office/word/2010/wordprocessingShape" xmlns:a14="http://schemas.microsoft.com/office/drawing/2010/main" val="0"/>
+                          <a14:useLocalDpi xmlns:a14="http://schemas.microsoft.com/office/drawing/2010/main" xmlns:wps="http://schemas.microsoft.com/office/word/2010/wordprocessingShape" xmlns:wpi="http://schemas.microsoft.com/office/word/2010/wordprocessingInk" xmlns:wpg="http://schemas.microsoft.com/office/word/2010/wordprocessingGroup" xmlns:w16se="http://schemas.microsoft.com/office/word/2015/wordml/symex" xmlns:w16sdtdh="http://schemas.microsoft.com/office/word/2020/wordml/sdtdatahash" xmlns:w16du="http://schemas.microsoft.com/office/word/2023/wordml/word16du" xmlns:w16="http://schemas.microsoft.com/office/word/2018/wordml" xmlns:w16cid="http://schemas.microsoft.com/office/word/2016/wordml/cid" xmlns:w16cex="http://schemas.microsoft.com/office/word/2018/wordml/cex" xmlns:w15="http://schemas.microsoft.com/office/word/2012/wordml" xmlns:w14="http://schemas.microsoft.com/office/word/2010/wordml" xmlns:w="http://schemas.openxmlformats.org/wordprocessingml/2006/main" xmlns:w10="urn:schemas-microsoft-com:office:word" xmlns:wp14="http://schemas.microsoft.com/office/word/2010/wordprocessingDrawing" xmlns:v="urn:schemas-microsoft-com:vml" xmlns:oel="http://schemas.microsoft.com/office/2019/extlst" xmlns:o="urn:schemas-microsoft-com:office:office" xmlns:am3d="http://schemas.microsoft.com/office/drawing/2017/model3d" xmlns:aink="http://schemas.microsoft.com/office/drawing/2016/ink" xmlns:mc="http://schemas.openxmlformats.org/markup-compatibility/2006" xmlns:cx8="http://schemas.microsoft.com/office/drawing/2016/5/14/chartex" xmlns:cx7="http://schemas.microsoft.com/office/drawing/2016/5/13/chartex" xmlns:cx6="http://schemas.microsoft.com/office/drawing/2016/5/12/chartex" xmlns:cx5="http://schemas.microsoft.com/office/drawing/2016/5/11/chartex" xmlns:cx4="http://schemas.microsoft.com/office/drawing/2016/5/10/chartex" xmlns:cx3="http://schemas.microsoft.com/office/drawing/2016/5/9/chartex" xmlns:cx2="http://schemas.microsoft.com/office/drawing/2015/10/21/chartex" xmlns:cx1="http://schemas.microsoft.com/office/drawing/2015/9/8/chartex" xmlns:cx="http://schemas.microsoft.com/office/drawing/2014/chartex" xmlns:wpc="http://schemas.microsoft.com/office/word/2010/wordprocessingCanvas" xmlns="" val="0"/>
                         </a:ext>
                       </a:extLst>
                     </a:blip>
@@ -10033,7 +10013,13 @@
                     <w:rPr>
                       <w:lang w:val="ro-RO"/>
                     </w:rPr>
-                    <w:t>8. Mesaj confirmare adăugare</w:t>
+                    <w:t>10</w:t>
+                  </w:r>
+                  <w:r>
+                    <w:rPr>
+                      <w:lang w:val="ro-RO"/>
+                    </w:rPr>
+                    <w:t>. Mesaj confirmare adăugare</w:t>
                   </w:r>
                 </w:p>
               </w:txbxContent>
@@ -10062,7 +10048,13 @@
                     <w:rPr>
                       <w:lang w:val="ro-RO"/>
                     </w:rPr>
-                    <w:t>8. Mesaj adăugare</w:t>
+                    <w:t>9</w:t>
+                  </w:r>
+                  <w:r>
+                    <w:rPr>
+                      <w:lang w:val="ro-RO"/>
+                    </w:rPr>
+                    <w:t>. Mesaj adăugare</w:t>
                   </w:r>
                 </w:p>
               </w:txbxContent>
@@ -10091,7 +10083,13 @@
                     <w:rPr>
                       <w:noProof/>
                     </w:rPr>
-                    <w:t xml:space="preserve">7. </w:t>
+                    <w:t>8</w:t>
+                  </w:r>
+                  <w:r>
+                    <w:rPr>
+                      <w:noProof/>
+                    </w:rPr>
+                    <w:t xml:space="preserve">. </w:t>
                   </w:r>
                   <w:r>
                     <w:t>Interfață grafică agent manager</w:t>
@@ -10114,7 +10112,7 @@
     </w:p>
     <w:p>
       <w:pPr>
-        <w:pStyle w:val="Heading4"/>
+        <w:pStyle w:val="Heading3"/>
         <w:rPr>
           <w:lang w:val="ro-RO" w:eastAsia="ro-RO"/>
         </w:rPr>
@@ -10225,19 +10223,22 @@
         </w:rPr>
       </w:pPr>
       <w:r>
-        <w:t>9. Interfață grafică agent selector</w:t>
-      </w:r>
-    </w:p>
-    <w:p>
-      <w:pPr>
-        <w:rPr>
-          <w:lang w:val="ro-RO" w:eastAsia="ro-RO"/>
-        </w:rPr>
-      </w:pPr>
-    </w:p>
-    <w:p>
-      <w:pPr>
-        <w:pStyle w:val="Heading4"/>
+        <w:t>11</w:t>
+      </w:r>
+      <w:r>
+        <w:t>. Interfață grafică agent selector</w:t>
+      </w:r>
+    </w:p>
+    <w:p>
+      <w:pPr>
+        <w:rPr>
+          <w:lang w:val="ro-RO" w:eastAsia="ro-RO"/>
+        </w:rPr>
+      </w:pPr>
+    </w:p>
+    <w:p>
+      <w:pPr>
+        <w:pStyle w:val="Heading3"/>
         <w:rPr>
           <w:lang w:val="ro-RO" w:eastAsia="ro-RO"/>
         </w:rPr>
@@ -10247,6 +10248,12 @@
           <w:lang w:val="ro-RO" w:eastAsia="ro-RO"/>
         </w:rPr>
         <w:t>Agentul pentru predicția pietrelor la rinichi</w:t>
+      </w:r>
+      <w:r>
+        <w:rPr>
+          <w:lang w:val="ro-RO" w:eastAsia="ro-RO"/>
+        </w:rPr>
+        <w:t xml:space="preserve"> și rețeaua neuronală</w:t>
       </w:r>
     </w:p>
     <w:p>
@@ -10361,27 +10368,22 @@
         <w:jc w:val="center"/>
       </w:pPr>
       <w:r>
-        <w:t>10. Interfață grafică agent predictor</w:t>
-      </w:r>
-    </w:p>
+        <w:t>12</w:t>
+      </w:r>
+      <w:r>
+        <w:t>. Interfață grafică agent predictor</w:t>
+      </w:r>
+    </w:p>
+    <w:p/>
     <w:p>
       <w:pPr>
         <w:pStyle w:val="Heading4"/>
-        <w:rPr>
-          <w:lang w:val="ro-RO"/>
-        </w:rPr>
       </w:pPr>
       <w:r>
         <w:t xml:space="preserve">Fluxul de lucru de învățare </w:t>
       </w:r>
       <w:r>
-        <w:t>supervizat</w:t>
-      </w:r>
-      <w:r>
-        <w:rPr>
-          <w:lang w:val="ro-RO"/>
-        </w:rPr>
-        <w:t>ă pentru predicție</w:t>
+        <w:t>supervizată pentru predicție</w:t>
       </w:r>
     </w:p>
     <w:p>
@@ -10612,6 +10614,7 @@
         <w:rPr>
           <w:b/>
         </w:rPr>
+        <w:lastRenderedPageBreak/>
         <w:t>Evaluare</w:t>
       </w:r>
       <w:r>
@@ -10621,7 +10624,6 @@
         <w:t>:</w:t>
       </w:r>
     </w:p>
-    <w:p/>
     <w:p>
       <w:pPr>
         <w:pStyle w:val="ListParagraph"/>
@@ -10934,19 +10936,719 @@
     </w:p>
     <w:p>
       <w:pPr>
+        <w:pStyle w:val="Heading4"/>
+        <w:rPr>
+          <w:lang w:val="ro-RO"/>
+        </w:rPr>
+      </w:pPr>
+      <w:r>
+        <w:t>Arhitectura re</w:t>
+      </w:r>
+      <w:r>
+        <w:rPr>
+          <w:lang w:val="ro-RO"/>
+        </w:rPr>
+        <w:t>țelei neuronale</w:t>
+      </w:r>
+      <w:r>
+        <w:rPr>
+          <w:lang w:val="ro-RO"/>
+        </w:rPr>
+        <w:t xml:space="preserve"> din comportamentul agentului predictor</w:t>
+      </w:r>
+    </w:p>
+    <w:p>
+      <w:pPr>
+        <w:rPr>
+          <w:lang w:val="ro-RO"/>
+        </w:rPr>
+      </w:pPr>
+      <w:r>
+        <w:rPr>
+          <w:lang w:val="ro-RO"/>
+        </w:rPr>
+        <w:t xml:space="preserve">Arhitectura </w:t>
+      </w:r>
+      <w:r>
+        <w:rPr>
+          <w:lang w:val="ro-RO"/>
+        </w:rPr>
+        <w:t xml:space="preserve">definește o rețea neuronală cu </w:t>
+      </w:r>
+      <w:r>
+        <w:rPr>
+          <w:lang w:val="ro-RO"/>
+        </w:rPr>
+        <w:t>cinci</w:t>
+      </w:r>
+      <w:r>
+        <w:rPr>
+          <w:lang w:val="ro-RO"/>
+        </w:rPr>
+        <w:t xml:space="preserve"> straturi, configurată pentru o </w:t>
+      </w:r>
+      <w:r>
+        <w:rPr>
+          <w:lang w:val="ro-RO"/>
+        </w:rPr>
+        <w:t>problemă de clasificare binară.</w:t>
+      </w:r>
+    </w:p>
+    <w:p>
+      <w:pPr>
+        <w:pStyle w:val="ListParagraph"/>
+        <w:numPr>
+          <w:ilvl w:val="0"/>
+          <w:numId w:val="17"/>
+        </w:numPr>
+        <w:spacing w:after="240"/>
+        <w:rPr>
+          <w:rFonts w:eastAsia="Times New Roman" w:cs="Times New Roman"/>
+          <w:kern w:val="0"/>
+          <w:szCs w:val="24"/>
+          <w:lang w:val="ro-RO" w:eastAsia="ro-RO"/>
+        </w:rPr>
+      </w:pPr>
+      <w:r>
+        <w:rPr>
+          <w:i/>
+          <w:lang w:val="ro-RO"/>
+        </w:rPr>
+        <w:t>Stratul de intrare</w:t>
+      </w:r>
+      <w:r>
+        <w:rPr>
+          <w:lang w:val="ro-RO"/>
+        </w:rPr>
+        <w:t xml:space="preserve"> a</w:t>
+      </w:r>
+      <w:r>
+        <w:rPr>
+          <w:lang w:val="ro-RO"/>
+        </w:rPr>
+        <w:t>re 6 noduri, corespunzând numărului de caracteristici (features) ale setului de date</w:t>
+      </w:r>
+      <w:r>
+        <w:rPr>
+          <w:lang w:val="ro-RO"/>
+        </w:rPr>
+        <w:t xml:space="preserve"> (</w:t>
+      </w:r>
+      <w:r>
+        <w:rPr>
+          <w:rFonts w:eastAsia="Times New Roman" w:cs="Times New Roman"/>
+          <w:kern w:val="0"/>
+          <w:szCs w:val="24"/>
+          <w:lang w:val="ro-RO" w:eastAsia="ro-RO"/>
+        </w:rPr>
+        <w:t xml:space="preserve">densitatea specifică; </w:t>
+      </w:r>
+      <w:r>
+        <w:rPr>
+          <w:rFonts w:eastAsia="Times New Roman" w:cs="Times New Roman"/>
+          <w:kern w:val="0"/>
+          <w:szCs w:val="24"/>
+          <w:lang w:val="ro-RO" w:eastAsia="ro-RO"/>
+        </w:rPr>
+        <w:t>pH-ul; osmolaritatea (mOsm); conductivitatea; nivelul de uree în milimoli/litru; nivelul de calciu (CALC) în milimoli/litru</w:t>
+      </w:r>
+      <w:r>
+        <w:rPr>
+          <w:lang w:val="ro-RO"/>
+        </w:rPr>
+        <w:t>).</w:t>
+      </w:r>
+    </w:p>
+    <w:p>
+      <w:pPr>
+        <w:rPr>
+          <w:lang w:val="ro-RO"/>
+        </w:rPr>
+      </w:pPr>
+      <w:r>
+        <w:rPr>
+          <w:lang w:val="ro-RO"/>
+        </w:rPr>
+        <w:t>Există trei straturi ascunse, fiecare urmat de un strat de dropout pentru regularizare. Aceste straturi fo</w:t>
+      </w:r>
+      <w:r>
+        <w:rPr>
+          <w:lang w:val="ro-RO"/>
+        </w:rPr>
+        <w:t>losesc funcția de activare ReLU:</w:t>
+      </w:r>
+    </w:p>
+    <w:p>
+      <w:pPr>
+        <w:pStyle w:val="ListParagraph"/>
+        <w:numPr>
+          <w:ilvl w:val="0"/>
+          <w:numId w:val="44"/>
+        </w:numPr>
+        <w:rPr>
+          <w:lang w:val="ro-RO"/>
+        </w:rPr>
+      </w:pPr>
+      <w:r>
+        <w:rPr>
+          <w:lang w:val="ro-RO"/>
+        </w:rPr>
+        <w:lastRenderedPageBreak/>
+        <w:t>p</w:t>
+      </w:r>
+      <w:r>
+        <w:rPr>
+          <w:lang w:val="ro-RO"/>
+        </w:rPr>
+        <w:t>rimul</w:t>
+      </w:r>
+      <w:r>
+        <w:rPr>
+          <w:lang w:val="ro-RO"/>
+        </w:rPr>
+        <w:t xml:space="preserve"> strat ascuns are 256 de noduri</w:t>
+      </w:r>
+      <w:r>
+        <w:t>;</w:t>
+      </w:r>
+    </w:p>
+    <w:p>
+      <w:pPr>
+        <w:pStyle w:val="ListParagraph"/>
+        <w:numPr>
+          <w:ilvl w:val="0"/>
+          <w:numId w:val="44"/>
+        </w:numPr>
+        <w:rPr>
+          <w:lang w:val="ro-RO"/>
+        </w:rPr>
+      </w:pPr>
+      <w:r>
+        <w:rPr>
+          <w:lang w:val="ro-RO"/>
+        </w:rPr>
+        <w:t>a</w:t>
+      </w:r>
+      <w:r>
+        <w:rPr>
+          <w:lang w:val="ro-RO"/>
+        </w:rPr>
+        <w:t>l doilea</w:t>
+      </w:r>
+      <w:r>
+        <w:rPr>
+          <w:lang w:val="ro-RO"/>
+        </w:rPr>
+        <w:t xml:space="preserve"> strat ascuns are 128 de noduri</w:t>
+      </w:r>
+    </w:p>
+    <w:p>
+      <w:pPr>
+        <w:pStyle w:val="ListParagraph"/>
+        <w:numPr>
+          <w:ilvl w:val="0"/>
+          <w:numId w:val="44"/>
+        </w:numPr>
+        <w:rPr>
+          <w:lang w:val="ro-RO"/>
+        </w:rPr>
+      </w:pPr>
+      <w:r>
+        <w:rPr>
+          <w:lang w:val="ro-RO"/>
+        </w:rPr>
+        <w:t>a</w:t>
+      </w:r>
+      <w:r>
+        <w:rPr>
+          <w:lang w:val="ro-RO"/>
+        </w:rPr>
+        <w:t>l treile</w:t>
+      </w:r>
+      <w:r>
+        <w:rPr>
+          <w:lang w:val="ro-RO"/>
+        </w:rPr>
+        <w:t>a strat ascuns are 64 de noduri;</w:t>
+      </w:r>
+    </w:p>
+    <w:p>
+      <w:pPr>
+        <w:pStyle w:val="ListParagraph"/>
+        <w:numPr>
+          <w:ilvl w:val="0"/>
+          <w:numId w:val="44"/>
+        </w:numPr>
+        <w:rPr>
+          <w:lang w:val="ro-RO"/>
+        </w:rPr>
+      </w:pPr>
+      <w:r>
+        <w:rPr>
+          <w:lang w:val="ro-RO"/>
+        </w:rPr>
+        <w:t xml:space="preserve">stratul de ieșire </w:t>
+      </w:r>
+      <w:r>
+        <w:rPr>
+          <w:lang w:val="ro-RO"/>
+        </w:rPr>
+        <w:t xml:space="preserve">care produce rezultatele clasificării. Are 2 noduri, corespunzând celor două clase în problema de clasificare binară. Folosește funcția de activare </w:t>
+      </w:r>
+      <w:r>
+        <w:rPr>
+          <w:i/>
+          <w:lang w:val="ro-RO"/>
+        </w:rPr>
+        <w:t>Sigmoid</w:t>
+      </w:r>
+      <w:r>
+        <w:rPr>
+          <w:lang w:val="ro-RO"/>
+        </w:rPr>
+        <w:t xml:space="preserve"> și funcția de pierdere </w:t>
+      </w:r>
+      <w:r>
+        <w:rPr>
+          <w:i/>
+          <w:lang w:val="ro-RO"/>
+        </w:rPr>
+        <w:t>Cross Entropy</w:t>
+      </w:r>
+      <w:r>
+        <w:rPr>
+          <w:lang w:val="ro-RO"/>
+        </w:rPr>
+        <w:t>.</w:t>
+      </w:r>
+    </w:p>
+    <w:p>
+      <w:pPr>
+        <w:rPr>
+          <w:lang w:val="ro-RO"/>
+        </w:rPr>
+      </w:pPr>
+      <w:r>
+        <w:rPr>
+          <w:lang w:val="ro-RO"/>
+        </w:rPr>
+        <w:t>Alte Configurări:</w:t>
+      </w:r>
+    </w:p>
+    <w:p>
+      <w:pPr>
+        <w:pStyle w:val="ListParagraph"/>
+        <w:numPr>
+          <w:ilvl w:val="0"/>
+          <w:numId w:val="45"/>
+        </w:numPr>
+        <w:rPr>
+          <w:lang w:val="ro-RO"/>
+        </w:rPr>
+      </w:pPr>
+      <w:r>
+        <w:rPr>
+          <w:lang w:val="ro-RO"/>
+        </w:rPr>
+        <w:t>o</w:t>
+      </w:r>
+      <w:r>
+        <w:rPr>
+          <w:lang w:val="ro-RO"/>
+        </w:rPr>
+        <w:t xml:space="preserve">ptimizatorul folosit este </w:t>
+      </w:r>
+      <w:r>
+        <w:rPr>
+          <w:i/>
+          <w:lang w:val="ro-RO"/>
+        </w:rPr>
+        <w:t>Adam</w:t>
+      </w:r>
+      <w:r>
+        <w:rPr>
+          <w:lang w:val="ro-RO"/>
+        </w:rPr>
+        <w:t xml:space="preserve">, </w:t>
+      </w:r>
+      <w:r>
+        <w:rPr>
+          <w:lang w:val="ro-RO"/>
+        </w:rPr>
+        <w:t>cu o rată de învățare de 0.0001;</w:t>
+      </w:r>
+    </w:p>
+    <w:p>
+      <w:pPr>
+        <w:pStyle w:val="ListParagraph"/>
+        <w:numPr>
+          <w:ilvl w:val="0"/>
+          <w:numId w:val="45"/>
+        </w:numPr>
+        <w:rPr>
+          <w:lang w:val="ro-RO"/>
+        </w:rPr>
+      </w:pPr>
+      <w:r>
+        <w:rPr>
+          <w:lang w:val="ro-RO"/>
+        </w:rPr>
+        <w:t>i</w:t>
+      </w:r>
+      <w:r>
+        <w:rPr>
+          <w:lang w:val="ro-RO"/>
+        </w:rPr>
+        <w:t>nițializarea greutăților</w:t>
+      </w:r>
+      <w:r>
+        <w:rPr>
+          <w:lang w:val="ro-RO"/>
+        </w:rPr>
+        <w:t xml:space="preserve"> se face folosind metoda Xavier;</w:t>
+      </w:r>
+    </w:p>
+    <w:p>
+      <w:pPr>
+        <w:pStyle w:val="ListParagraph"/>
+        <w:numPr>
+          <w:ilvl w:val="0"/>
+          <w:numId w:val="45"/>
+        </w:numPr>
+      </w:pPr>
+      <w:r>
+        <w:rPr>
+          <w:lang w:val="ro-RO"/>
+        </w:rPr>
+        <w:t>s</w:t>
+      </w:r>
+      <w:r>
+        <w:rPr>
+          <w:lang w:val="ro-RO"/>
+        </w:rPr>
+        <w:t xml:space="preserve">e aplică regularizare L2 cu o putere de 0.001 pentru a preveni supraînvățarea </w:t>
+      </w:r>
+      <w:r>
+        <w:rPr>
+          <w:lang w:val="ro-RO"/>
+        </w:rPr>
+        <w:t>(overfitting-ul);</w:t>
+      </w:r>
+    </w:p>
+    <w:p>
+      <w:pPr>
+        <w:jc w:val="center"/>
+      </w:pPr>
+      <w:r>
+        <w:drawing>
+          <wp:inline distT="0" distB="0" distL="0" distR="0">
+            <wp:extent cx="3057525" cy="3257550"/>
+            <wp:effectExtent l="19050" t="0" r="9525" b="0"/>
+            <wp:docPr id="6" name="Picture 11"/>
+            <wp:cNvGraphicFramePr>
+              <a:graphicFrameLocks xmlns:a="http://schemas.openxmlformats.org/drawingml/2006/main" noChangeAspect="1"/>
+            </wp:cNvGraphicFramePr>
+            <a:graphic xmlns:a="http://schemas.openxmlformats.org/drawingml/2006/main">
+              <a:graphicData uri="http://schemas.openxmlformats.org/drawingml/2006/picture">
+                <pic:pic xmlns:pic="http://schemas.openxmlformats.org/drawingml/2006/picture">
+                  <pic:nvPicPr>
+                    <pic:cNvPr id="0" name="Picture 11"/>
+                    <pic:cNvPicPr>
+                      <a:picLocks noChangeAspect="1" noChangeArrowheads="1"/>
+                    </pic:cNvPicPr>
+                  </pic:nvPicPr>
+                  <pic:blipFill>
+                    <a:blip r:embed="rId24"/>
+                    <a:srcRect/>
+                    <a:stretch>
+                      <a:fillRect/>
+                    </a:stretch>
+                  </pic:blipFill>
+                  <pic:spPr bwMode="auto">
+                    <a:xfrm>
+                      <a:off x="0" y="0"/>
+                      <a:ext cx="3057525" cy="3257550"/>
+                    </a:xfrm>
+                    <a:prstGeom prst="rect">
+                      <a:avLst/>
+                    </a:prstGeom>
+                    <a:noFill/>
+                    <a:ln w="9525">
+                      <a:noFill/>
+                      <a:miter lim="800000"/>
+                      <a:headEnd/>
+                      <a:tailEnd/>
+                    </a:ln>
+                  </pic:spPr>
+                </pic:pic>
+              </a:graphicData>
+            </a:graphic>
+          </wp:inline>
+        </w:drawing>
+      </w:r>
+    </w:p>
+    <w:p>
+      <w:pPr>
+        <w:pStyle w:val="Caption"/>
+        <w:jc w:val="center"/>
+      </w:pPr>
+      <w:r>
+        <w:t xml:space="preserve">13. </w:t>
+      </w:r>
+      <w:r>
+        <w:t>Arhitectura rețelei neuronale</w:t>
+      </w:r>
+    </w:p>
+    <w:p>
+      <w:pPr>
+        <w:keepNext/>
+        <w:jc w:val="center"/>
+      </w:pPr>
+      <w:r>
+        <w:rPr>
+          <w:noProof/>
+        </w:rPr>
+        <w:lastRenderedPageBreak/>
+        <w:drawing>
+          <wp:inline distT="0" distB="0" distL="0" distR="0">
+            <wp:extent cx="5995472" cy="2105025"/>
+            <wp:effectExtent l="19050" t="0" r="5278" b="0"/>
+            <wp:docPr id="9" name="Picture 9"/>
+            <wp:cNvGraphicFramePr>
+              <a:graphicFrameLocks xmlns:a="http://schemas.openxmlformats.org/drawingml/2006/main" noChangeAspect="1"/>
+            </wp:cNvGraphicFramePr>
+            <a:graphic xmlns:a="http://schemas.openxmlformats.org/drawingml/2006/main">
+              <a:graphicData uri="http://schemas.openxmlformats.org/drawingml/2006/picture">
+                <pic:pic xmlns:pic="http://schemas.openxmlformats.org/drawingml/2006/picture">
+                  <pic:nvPicPr>
+                    <pic:cNvPr id="0" name="Picture 9"/>
+                    <pic:cNvPicPr>
+                      <a:picLocks noChangeAspect="1" noChangeArrowheads="1"/>
+                    </pic:cNvPicPr>
+                  </pic:nvPicPr>
+                  <pic:blipFill>
+                    <a:blip r:embed="rId25"/>
+                    <a:srcRect/>
+                    <a:stretch>
+                      <a:fillRect/>
+                    </a:stretch>
+                  </pic:blipFill>
+                  <pic:spPr bwMode="auto">
+                    <a:xfrm>
+                      <a:off x="0" y="0"/>
+                      <a:ext cx="6000269" cy="2106709"/>
+                    </a:xfrm>
+                    <a:prstGeom prst="rect">
+                      <a:avLst/>
+                    </a:prstGeom>
+                    <a:noFill/>
+                  </pic:spPr>
+                </pic:pic>
+              </a:graphicData>
+            </a:graphic>
+          </wp:inline>
+        </w:drawing>
+      </w:r>
+    </w:p>
+    <w:p>
+      <w:pPr>
+        <w:pStyle w:val="Caption"/>
+        <w:jc w:val="center"/>
+      </w:pPr>
+      <w:r>
+        <w:t xml:space="preserve">14. </w:t>
+      </w:r>
+      <w:r>
+        <w:t>Cod pentru arhitectura rețelei</w:t>
+      </w:r>
+    </w:p>
+    <w:p/>
+    <w:p>
+      <w:pPr>
+        <w:keepNext/>
+        <w:jc w:val="center"/>
+      </w:pPr>
+      <w:r>
+        <w:rPr>
+          <w:noProof/>
+        </w:rPr>
+        <w:drawing>
+          <wp:inline distT="0" distB="0" distL="0" distR="0">
+            <wp:extent cx="5943600" cy="2102353"/>
+            <wp:effectExtent l="19050" t="0" r="0" b="0"/>
+            <wp:docPr id="15" name="Picture 15"/>
+            <wp:cNvGraphicFramePr>
+              <a:graphicFrameLocks xmlns:a="http://schemas.openxmlformats.org/drawingml/2006/main" noChangeAspect="1"/>
+            </wp:cNvGraphicFramePr>
+            <a:graphic xmlns:a="http://schemas.openxmlformats.org/drawingml/2006/main">
+              <a:graphicData uri="http://schemas.openxmlformats.org/drawingml/2006/picture">
+                <pic:pic xmlns:pic="http://schemas.openxmlformats.org/drawingml/2006/picture">
+                  <pic:nvPicPr>
+                    <pic:cNvPr id="0" name="Picture 15"/>
+                    <pic:cNvPicPr>
+                      <a:picLocks noChangeAspect="1" noChangeArrowheads="1"/>
+                    </pic:cNvPicPr>
+                  </pic:nvPicPr>
+                  <pic:blipFill>
+                    <a:blip r:embed="rId26"/>
+                    <a:srcRect/>
+                    <a:stretch>
+                      <a:fillRect/>
+                    </a:stretch>
+                  </pic:blipFill>
+                  <pic:spPr bwMode="auto">
+                    <a:xfrm>
+                      <a:off x="0" y="0"/>
+                      <a:ext cx="5943600" cy="2102353"/>
+                    </a:xfrm>
+                    <a:prstGeom prst="rect">
+                      <a:avLst/>
+                    </a:prstGeom>
+                    <a:noFill/>
+                    <a:ln w="9525">
+                      <a:noFill/>
+                      <a:miter lim="800000"/>
+                      <a:headEnd/>
+                      <a:tailEnd/>
+                    </a:ln>
+                  </pic:spPr>
+                </pic:pic>
+              </a:graphicData>
+            </a:graphic>
+          </wp:inline>
+        </w:drawing>
+      </w:r>
+    </w:p>
+    <w:p>
+      <w:pPr>
+        <w:pStyle w:val="Caption"/>
+        <w:jc w:val="center"/>
+      </w:pPr>
+      <w:r>
+        <w:t xml:space="preserve">15. </w:t>
+      </w:r>
+      <w:r>
+        <w:t>Cod pentru învățarea rețelei</w:t>
+      </w:r>
+    </w:p>
+    <w:p/>
+    <w:p>
+      <w:pPr>
+        <w:pStyle w:val="Heading3"/>
+      </w:pPr>
+      <w:r>
+        <w:t>Agentul Sniffer</w:t>
+      </w:r>
+    </w:p>
+    <w:p>
+      <w:r>
+        <w:t>Un agent special creat pentru a urmări și examina comunicațiile altor agenți într-un sistem multi-agent se numește agent de tip sniffer</w:t>
+      </w:r>
+      <w:r>
+        <w:t xml:space="preserve"> (adulmecător)</w:t>
+      </w:r>
+      <w:r>
+        <w:t>. Acest agent, cunoscut uneori sub numele de "sniffer" sau "observator al comunicațiilor", este esențial pentru</w:t>
+      </w:r>
+      <w:r>
+        <w:t xml:space="preserve"> a înțelege și depana</w:t>
+      </w:r>
+      <w:r>
+        <w:t xml:space="preserve"> comportamentelor și interacțiunilor celorlalți agenți din sistem.</w:t>
+      </w:r>
+      <w:r>
+        <w:t xml:space="preserve"> În figura de mai jos se poate observa comuncația dintre cei 4 agenți ai acestei aplicații. Putem observa fiecare mesaj trimis și primit de către fiecare agent.</w:t>
+      </w:r>
+    </w:p>
+    <w:p>
+      <w:pPr>
+        <w:keepNext/>
+        <w:jc w:val="center"/>
+      </w:pPr>
+      <w:r>
+        <w:rPr>
+          <w:noProof/>
+        </w:rPr>
+        <w:lastRenderedPageBreak/>
+        <w:drawing>
+          <wp:inline distT="0" distB="0" distL="0" distR="0">
+            <wp:extent cx="3924300" cy="3619500"/>
+            <wp:effectExtent l="19050" t="0" r="0" b="0"/>
+            <wp:docPr id="18" name="Picture 18"/>
+            <wp:cNvGraphicFramePr>
+              <a:graphicFrameLocks xmlns:a="http://schemas.openxmlformats.org/drawingml/2006/main" noChangeAspect="1"/>
+            </wp:cNvGraphicFramePr>
+            <a:graphic xmlns:a="http://schemas.openxmlformats.org/drawingml/2006/main">
+              <a:graphicData uri="http://schemas.openxmlformats.org/drawingml/2006/picture">
+                <pic:pic xmlns:pic="http://schemas.openxmlformats.org/drawingml/2006/picture">
+                  <pic:nvPicPr>
+                    <pic:cNvPr id="0" name="Picture 18"/>
+                    <pic:cNvPicPr>
+                      <a:picLocks noChangeAspect="1" noChangeArrowheads="1"/>
+                    </pic:cNvPicPr>
+                  </pic:nvPicPr>
+                  <pic:blipFill>
+                    <a:blip r:embed="rId27"/>
+                    <a:srcRect/>
+                    <a:stretch>
+                      <a:fillRect/>
+                    </a:stretch>
+                  </pic:blipFill>
+                  <pic:spPr bwMode="auto">
+                    <a:xfrm>
+                      <a:off x="0" y="0"/>
+                      <a:ext cx="3924300" cy="3619500"/>
+                    </a:xfrm>
+                    <a:prstGeom prst="rect">
+                      <a:avLst/>
+                    </a:prstGeom>
+                    <a:noFill/>
+                    <a:ln w="9525">
+                      <a:noFill/>
+                      <a:miter lim="800000"/>
+                      <a:headEnd/>
+                      <a:tailEnd/>
+                    </a:ln>
+                  </pic:spPr>
+                </pic:pic>
+              </a:graphicData>
+            </a:graphic>
+          </wp:inline>
+        </w:drawing>
+      </w:r>
+    </w:p>
+    <w:p>
+      <w:pPr>
+        <w:pStyle w:val="Caption"/>
+        <w:jc w:val="center"/>
+      </w:pPr>
+      <w:r>
+        <w:t>16</w:t>
+      </w:r>
+      <w:r>
+        <w:t>. Mesajele dintre agenți</w:t>
+      </w:r>
+    </w:p>
+    <w:p>
+      <w:pPr>
+        <w:jc w:val="center"/>
+      </w:pPr>
+    </w:p>
+    <w:p>
+      <w:pPr>
         <w:pStyle w:val="Heading2"/>
         <w:rPr>
           <w:lang w:val="ro-RO" w:eastAsia="ro-RO"/>
         </w:rPr>
       </w:pPr>
-      <w:bookmarkStart w:id="38" w:name="_Toc167051201"/>
+      <w:bookmarkStart w:id="37" w:name="_Toc167051201"/>
       <w:r>
         <w:rPr>
           <w:lang w:val="ro-RO" w:eastAsia="ro-RO"/>
         </w:rPr>
         <w:t>Rezultate obținute</w:t>
       </w:r>
-      <w:bookmarkEnd w:id="38"/>
+      <w:bookmarkEnd w:id="37"/>
     </w:p>
     <w:p>
       <w:pPr>
@@ -11000,7 +11702,7 @@
                     <pic:cNvPicPr/>
                   </pic:nvPicPr>
                   <pic:blipFill>
-                    <a:blip r:embed="rId24"/>
+                    <a:blip r:embed="rId28"/>
                     <a:stretch>
                       <a:fillRect/>
                     </a:stretch>
@@ -11034,36 +11736,14 @@
           <w:rFonts w:cs="Times New Roman"/>
           <w:lang w:val="ro-RO" w:eastAsia="ro-RO"/>
         </w:rPr>
-        <w:fldChar w:fldCharType="begin"/>
-      </w:r>
-      <w:r>
-        <w:rPr>
-          <w:rFonts w:cs="Times New Roman"/>
-          <w:lang w:val="ro-RO" w:eastAsia="ro-RO"/>
-        </w:rPr>
-        <w:instrText xml:space="preserve"> SEQ Figură \* ARABIC </w:instrText>
-      </w:r>
-      <w:r>
-        <w:rPr>
-          <w:rFonts w:cs="Times New Roman"/>
-          <w:lang w:val="ro-RO" w:eastAsia="ro-RO"/>
-        </w:rPr>
-        <w:fldChar w:fldCharType="separate"/>
-      </w:r>
-      <w:r>
-        <w:rPr>
-          <w:rFonts w:cs="Times New Roman"/>
-          <w:noProof/>
-          <w:lang w:val="ro-RO" w:eastAsia="ro-RO"/>
-        </w:rPr>
-        <w:t>5</w:t>
-      </w:r>
-      <w:r>
-        <w:rPr>
-          <w:rFonts w:cs="Times New Roman"/>
-          <w:lang w:val="ro-RO" w:eastAsia="ro-RO"/>
-        </w:rPr>
-        <w:fldChar w:fldCharType="end"/>
+        <w:t>1</w:t>
+      </w:r>
+      <w:r>
+        <w:rPr>
+          <w:rFonts w:cs="Times New Roman"/>
+          <w:lang w:val="ro-RO" w:eastAsia="ro-RO"/>
+        </w:rPr>
+        <w:t>7</w:t>
       </w:r>
       <w:r>
         <w:rPr>
@@ -11072,7 +11752,6 @@
         <w:t>. Relația între caracteristicile urinei</w:t>
       </w:r>
     </w:p>
-    <w:p/>
     <w:p>
       <w:pPr>
         <w:spacing w:after="240" w:line="240" w:lineRule="auto"/>
@@ -11163,7 +11842,16 @@
           <w:szCs w:val="24"/>
           <w:lang w:eastAsia="ro-RO"/>
         </w:rPr>
-        <w:t>[18]</w:t>
+        <w:t>[29</w:t>
+      </w:r>
+      <w:r>
+        <w:rPr>
+          <w:rFonts w:eastAsia="Times New Roman" w:cs="Times New Roman"/>
+          <w:kern w:val="0"/>
+          <w:szCs w:val="24"/>
+          <w:lang w:eastAsia="ro-RO"/>
+        </w:rPr>
+        <w:t>]</w:t>
       </w:r>
       <w:r>
         <w:rPr>
@@ -11214,7 +11902,7 @@
                     <pic:cNvPicPr/>
                   </pic:nvPicPr>
                   <pic:blipFill>
-                    <a:blip r:embed="rId25"/>
+                    <a:blip r:embed="rId29"/>
                     <a:stretch>
                       <a:fillRect/>
                     </a:stretch>
@@ -11248,36 +11936,14 @@
           <w:rFonts w:cs="Times New Roman"/>
           <w:lang w:val="ro-RO" w:eastAsia="ro-RO"/>
         </w:rPr>
-        <w:fldChar w:fldCharType="begin"/>
-      </w:r>
-      <w:r>
-        <w:rPr>
-          <w:rFonts w:cs="Times New Roman"/>
-          <w:lang w:val="ro-RO" w:eastAsia="ro-RO"/>
-        </w:rPr>
-        <w:instrText xml:space="preserve"> SEQ Figură \* ARABIC </w:instrText>
-      </w:r>
-      <w:r>
-        <w:rPr>
-          <w:rFonts w:cs="Times New Roman"/>
-          <w:lang w:val="ro-RO" w:eastAsia="ro-RO"/>
-        </w:rPr>
-        <w:fldChar w:fldCharType="separate"/>
-      </w:r>
-      <w:r>
-        <w:rPr>
-          <w:rFonts w:cs="Times New Roman"/>
-          <w:noProof/>
-          <w:lang w:val="ro-RO" w:eastAsia="ro-RO"/>
-        </w:rPr>
-        <w:t>6</w:t>
-      </w:r>
-      <w:r>
-        <w:rPr>
-          <w:rFonts w:cs="Times New Roman"/>
-          <w:lang w:val="ro-RO" w:eastAsia="ro-RO"/>
-        </w:rPr>
-        <w:fldChar w:fldCharType="end"/>
+        <w:t>1</w:t>
+      </w:r>
+      <w:r>
+        <w:rPr>
+          <w:rFonts w:cs="Times New Roman"/>
+          <w:lang w:val="ro-RO" w:eastAsia="ro-RO"/>
+        </w:rPr>
+        <w:t>8</w:t>
       </w:r>
       <w:r>
         <w:rPr>
@@ -11383,7 +12049,25 @@
           <w:lang w:val="ro-RO" w:eastAsia="ro-RO"/>
         </w:rPr>
         <w:lastRenderedPageBreak/>
-        <w:t>de antrenare, are subantrenare, ceea ce înseamnă că funcționează prost pe datele de validare și de antrenare. Un obiectiv este să oferim un model care se potrivește și generalizează corect pentru a obține o acuratețe ridicată atât pe datele de antrenare, cât și pe cele de validare [19].</w:t>
+        <w:t>de antrenare, are subantrenare, ceea ce înseamnă că funcționează prost pe datele de validare și de antrenare. Un obiectiv este să oferim un model care se potrivește și generalizează corect pentru a obține o acuratețe ridicată atât pe datele de antrenare</w:t>
+      </w:r>
+      <w:r>
+        <w:rPr>
+          <w:rFonts w:eastAsia="Times New Roman" w:cs="Times New Roman"/>
+          <w:kern w:val="0"/>
+          <w:szCs w:val="24"/>
+          <w:lang w:val="ro-RO" w:eastAsia="ro-RO"/>
+        </w:rPr>
+        <w:t>, cât și pe cele de validare [30</w:t>
+      </w:r>
+      <w:r>
+        <w:rPr>
+          <w:rFonts w:eastAsia="Times New Roman" w:cs="Times New Roman"/>
+          <w:kern w:val="0"/>
+          <w:szCs w:val="24"/>
+          <w:lang w:val="ro-RO" w:eastAsia="ro-RO"/>
+        </w:rPr>
+        <w:t>].</w:t>
       </w:r>
     </w:p>
     <w:p>
@@ -11399,9 +12083,9 @@
         </w:rPr>
         <w:drawing>
           <wp:inline distT="0" distB="0" distL="0" distR="0">
-            <wp:extent cx="5943600" cy="4690746"/>
+            <wp:extent cx="5943600" cy="4674238"/>
             <wp:effectExtent l="19050" t="0" r="0" b="0"/>
-            <wp:docPr id="5" name="Picture 5"/>
+            <wp:docPr id="1" name="Picture 1"/>
             <wp:cNvGraphicFramePr>
               <a:graphicFrameLocks xmlns:a="http://schemas.openxmlformats.org/drawingml/2006/main" noChangeAspect="1"/>
             </wp:cNvGraphicFramePr>
@@ -11409,13 +12093,13 @@
               <a:graphicData uri="http://schemas.openxmlformats.org/drawingml/2006/picture">
                 <pic:pic xmlns:pic="http://schemas.openxmlformats.org/drawingml/2006/picture">
                   <pic:nvPicPr>
-                    <pic:cNvPr id="0" name="Picture 5"/>
+                    <pic:cNvPr id="0" name="Picture 1"/>
                     <pic:cNvPicPr>
                       <a:picLocks noChangeAspect="1" noChangeArrowheads="1"/>
                     </pic:cNvPicPr>
                   </pic:nvPicPr>
                   <pic:blipFill>
-                    <a:blip r:embed="rId26"/>
+                    <a:blip r:embed="rId30"/>
                     <a:srcRect/>
                     <a:stretch>
                       <a:fillRect/>
@@ -11424,7 +12108,7 @@
                   <pic:spPr bwMode="auto">
                     <a:xfrm>
                       <a:off x="0" y="0"/>
-                      <a:ext cx="5943600" cy="4690746"/>
+                      <a:ext cx="5943600" cy="4674238"/>
                     </a:xfrm>
                     <a:prstGeom prst="rect">
                       <a:avLst/>
@@ -11449,7 +12133,7 @@
         <w:pStyle w:val="Caption"/>
         <w:numPr>
           <w:ilvl w:val="0"/>
-          <w:numId w:val="3"/>
+          <w:numId w:val="47"/>
         </w:numPr>
         <w:jc w:val="center"/>
         <w:rPr>
@@ -11466,16 +12150,6 @@
     <w:p>
       <w:pPr>
         <w:rPr>
-          <w:rFonts w:eastAsia="Times New Roman" w:cs="Times New Roman"/>
-          <w:kern w:val="0"/>
-          <w:szCs w:val="24"/>
-          <w:lang w:val="ro-RO" w:eastAsia="ro-RO"/>
-        </w:rPr>
-      </w:pPr>
-    </w:p>
-    <w:p>
-      <w:pPr>
-        <w:rPr>
           <w:rFonts w:cs="Times New Roman"/>
         </w:rPr>
       </w:pPr>
@@ -11501,7 +12175,7 @@
         <w:rPr>
           <w:rFonts w:cs="Times New Roman"/>
         </w:rPr>
-        <w:t>76.92</w:t>
+        <w:t>78.57</w:t>
       </w:r>
       <w:r>
         <w:rPr>
@@ -11525,7 +12199,7 @@
         <w:rPr>
           <w:rFonts w:cs="Times New Roman"/>
         </w:rPr>
-        <w:t>~76.92</w:t>
+        <w:t>~78.57</w:t>
       </w:r>
       <w:r>
         <w:rPr>
@@ -11547,12 +12221,11 @@
           <w:rFonts w:cs="Times New Roman"/>
           <w:noProof/>
         </w:rPr>
-        <w:lastRenderedPageBreak/>
         <w:drawing>
           <wp:inline distT="0" distB="0" distL="0" distR="0">
-            <wp:extent cx="5943600" cy="1495425"/>
-            <wp:effectExtent l="19050" t="0" r="0" b="0"/>
-            <wp:docPr id="11" name="Picture 11"/>
+            <wp:extent cx="5934075" cy="1162050"/>
+            <wp:effectExtent l="19050" t="0" r="9525" b="0"/>
+            <wp:docPr id="4" name="Picture 4"/>
             <wp:cNvGraphicFramePr>
               <a:graphicFrameLocks xmlns:a="http://schemas.openxmlformats.org/drawingml/2006/main" noChangeAspect="1"/>
             </wp:cNvGraphicFramePr>
@@ -11560,13 +12233,13 @@
               <a:graphicData uri="http://schemas.openxmlformats.org/drawingml/2006/picture">
                 <pic:pic xmlns:pic="http://schemas.openxmlformats.org/drawingml/2006/picture">
                   <pic:nvPicPr>
-                    <pic:cNvPr id="0" name="Picture 11"/>
+                    <pic:cNvPr id="0" name="Picture 4"/>
                     <pic:cNvPicPr>
                       <a:picLocks noChangeAspect="1" noChangeArrowheads="1"/>
                     </pic:cNvPicPr>
                   </pic:nvPicPr>
                   <pic:blipFill>
-                    <a:blip r:embed="rId27"/>
+                    <a:blip r:embed="rId31"/>
                     <a:srcRect/>
                     <a:stretch>
                       <a:fillRect/>
@@ -11575,7 +12248,7 @@
                   <pic:spPr bwMode="auto">
                     <a:xfrm>
                       <a:off x="0" y="0"/>
-                      <a:ext cx="5943600" cy="1495425"/>
+                      <a:ext cx="5934075" cy="1162050"/>
                     </a:xfrm>
                     <a:prstGeom prst="rect">
                       <a:avLst/>
@@ -11607,41 +12280,15 @@
         <w:rPr>
           <w:rFonts w:cs="Times New Roman"/>
         </w:rPr>
-        <w:fldChar w:fldCharType="begin"/>
-      </w:r>
-      <w:r>
-        <w:rPr>
-          <w:rFonts w:cs="Times New Roman"/>
-        </w:rPr>
-        <w:instrText xml:space="preserve"> SEQ Figură \* ARABIC </w:instrText>
-      </w:r>
-      <w:r>
-        <w:rPr>
-          <w:rFonts w:cs="Times New Roman"/>
-        </w:rPr>
-        <w:fldChar w:fldCharType="separate"/>
-      </w:r>
-      <w:r>
-        <w:rPr>
-          <w:rFonts w:cs="Times New Roman"/>
-          <w:noProof/>
-        </w:rPr>
-        <w:t>8</w:t>
-      </w:r>
-      <w:r>
-        <w:rPr>
-          <w:rFonts w:cs="Times New Roman"/>
-        </w:rPr>
-        <w:fldChar w:fldCharType="end"/>
-      </w:r>
-      <w:r>
-        <w:rPr>
-          <w:rFonts w:cs="Times New Roman"/>
-        </w:rPr>
-        <w:t>. Acuratețe predicție</w:t>
-      </w:r>
-    </w:p>
-    <w:p/>
+        <w:t>20.</w:t>
+      </w:r>
+      <w:r>
+        <w:rPr>
+          <w:rFonts w:cs="Times New Roman"/>
+        </w:rPr>
+        <w:t xml:space="preserve"> Acuratețe predicție</w:t>
+      </w:r>
+    </w:p>
     <w:p>
       <w:pPr>
         <w:pStyle w:val="Heading2"/>
@@ -11649,8 +12296,9 @@
           <w:lang w:val="ro-RO"/>
         </w:rPr>
       </w:pPr>
-      <w:bookmarkStart w:id="39" w:name="_Toc167051202"/>
-      <w:r>
+      <w:bookmarkStart w:id="38" w:name="_Toc167051202"/>
+      <w:r>
+        <w:lastRenderedPageBreak/>
         <w:t>Discu</w:t>
       </w:r>
       <w:r>
@@ -11659,7 +12307,7 @@
         </w:rPr>
         <w:t>ții</w:t>
       </w:r>
-      <w:bookmarkEnd w:id="39"/>
+      <w:bookmarkEnd w:id="38"/>
     </w:p>
     <w:p>
       <w:pPr>
@@ -11886,63 +12534,72 @@
         <w:rPr>
           <w:rFonts w:cs="Times New Roman"/>
         </w:rPr>
+        <w:t>În ciuda beneficiilor aduse de utilizarea rețelelor neuronale în prezicerea prezenței pietrelor la rinichi, este important să se recunoască și să se abordeze în mod corespunzător limitările menționate mai sus pentru a obține rezultate fiabile și relevante clinic.</w:t>
+      </w:r>
+    </w:p>
+    <w:p>
+      <w:pPr>
+        <w:rPr>
+          <w:rFonts w:cs="Times New Roman"/>
+        </w:rPr>
+      </w:pPr>
+    </w:p>
+    <w:p>
+      <w:pPr>
+        <w:pStyle w:val="Heading2"/>
+      </w:pPr>
+      <w:bookmarkStart w:id="39" w:name="_Toc167051203"/>
+      <w:r>
+        <w:t>Concluzie</w:t>
+      </w:r>
+      <w:bookmarkEnd w:id="39"/>
+    </w:p>
+    <w:p>
+      <w:pPr>
+        <w:spacing w:after="0" w:line="240" w:lineRule="auto"/>
+        <w:rPr>
+          <w:rFonts w:eastAsia="Times New Roman" w:cs="Times New Roman"/>
+          <w:kern w:val="0"/>
+          <w:szCs w:val="24"/>
+          <w:lang w:val="ro-RO" w:eastAsia="ro-RO"/>
+        </w:rPr>
+      </w:pPr>
+      <w:r>
+        <w:rPr>
+          <w:rFonts w:eastAsia="Times New Roman" w:cs="Times New Roman"/>
+          <w:kern w:val="0"/>
+          <w:szCs w:val="24"/>
+          <w:lang w:val="ro-RO" w:eastAsia="ro-RO"/>
+        </w:rPr>
+        <w:t xml:space="preserve">Studiul, care a folosit un sistem multi-agent care utilizează platforma JADE și rețelele neuronale pentru a prezice prezența pietrelor la rinichi în rândul pacienților, pe baza datelor din 79 de analize, a concluzionat că metoda propusă are potențialul de a fi folosită în diagnosticarea și predicția acestei afecțiuni. Rezultatele arată că sistemul funcționează decent în identificarea pacienților cu pietre la rinichi. Integrarea tehnologiilor precum rețelele neuronale și JADE într-un sistem multi-agent oferă o </w:t>
+      </w:r>
+      <w:r>
+        <w:rPr>
+          <w:rFonts w:eastAsia="Times New Roman" w:cs="Times New Roman"/>
+          <w:kern w:val="0"/>
+          <w:szCs w:val="24"/>
+          <w:lang w:eastAsia="ro-RO"/>
+        </w:rPr>
+        <w:t>bun</w:t>
+      </w:r>
+      <w:r>
+        <w:rPr>
+          <w:rFonts w:eastAsia="Times New Roman" w:cs="Times New Roman"/>
+          <w:kern w:val="0"/>
+          <w:szCs w:val="24"/>
+          <w:lang w:val="ro-RO" w:eastAsia="ro-RO"/>
+        </w:rPr>
+        <w:t xml:space="preserve">ă perspectivă în diagnosticul medical, care ar putea îmbunătăți </w:t>
+      </w:r>
+      <w:r>
+        <w:rPr>
+          <w:rFonts w:eastAsia="Times New Roman" w:cs="Times New Roman"/>
+          <w:kern w:val="0"/>
+          <w:szCs w:val="24"/>
+          <w:lang w:val="ro-RO" w:eastAsia="ro-RO"/>
+        </w:rPr>
         <w:lastRenderedPageBreak/>
-        <w:t>În ciuda beneficiilor aduse de utilizarea rețelelor neuronale în prezicerea prezenței pietrelor la rinichi, este important să se recunoască și să se abordeze în mod corespunzător limitările menționate mai sus pentru a obține rezultate fiabile și relevante clinic.</w:t>
-      </w:r>
-    </w:p>
-    <w:p>
-      <w:pPr>
-        <w:rPr>
-          <w:rFonts w:cs="Times New Roman"/>
-        </w:rPr>
-      </w:pPr>
-    </w:p>
-    <w:p>
-      <w:pPr>
-        <w:pStyle w:val="Heading2"/>
-      </w:pPr>
-      <w:bookmarkStart w:id="40" w:name="_Toc167051203"/>
-      <w:r>
-        <w:t>Concluzie</w:t>
-      </w:r>
-      <w:bookmarkEnd w:id="40"/>
-    </w:p>
-    <w:p>
-      <w:pPr>
-        <w:spacing w:after="0" w:line="240" w:lineRule="auto"/>
-        <w:rPr>
-          <w:rFonts w:eastAsia="Times New Roman" w:cs="Times New Roman"/>
-          <w:kern w:val="0"/>
-          <w:szCs w:val="24"/>
-          <w:lang w:val="ro-RO" w:eastAsia="ro-RO"/>
-        </w:rPr>
-      </w:pPr>
-      <w:r>
-        <w:rPr>
-          <w:rFonts w:eastAsia="Times New Roman" w:cs="Times New Roman"/>
-          <w:kern w:val="0"/>
-          <w:szCs w:val="24"/>
-          <w:lang w:val="ro-RO" w:eastAsia="ro-RO"/>
-        </w:rPr>
-        <w:t xml:space="preserve">Studiul, care a folosit un sistem multi-agent care utilizează platforma JADE și rețelele neuronale pentru a prezice prezența pietrelor la rinichi în rândul pacienților, pe baza datelor din 79 de analize, a concluzionat că metoda propusă are potențialul de a fi folosită în diagnosticarea și predicția acestei afecțiuni. Rezultatele arată că sistemul funcționează decent în identificarea pacienților cu pietre la rinichi. Integrarea tehnologiilor precum rețelele neuronale și JADE într-un sistem multi-agent oferă o </w:t>
-      </w:r>
-      <w:r>
-        <w:rPr>
-          <w:rFonts w:eastAsia="Times New Roman" w:cs="Times New Roman"/>
-          <w:kern w:val="0"/>
-          <w:szCs w:val="24"/>
-          <w:lang w:eastAsia="ro-RO"/>
-        </w:rPr>
-        <w:t>bun</w:t>
-      </w:r>
-      <w:r>
-        <w:rPr>
-          <w:rFonts w:eastAsia="Times New Roman" w:cs="Times New Roman"/>
-          <w:kern w:val="0"/>
-          <w:szCs w:val="24"/>
-          <w:lang w:val="ro-RO" w:eastAsia="ro-RO"/>
-        </w:rPr>
-        <w:t>ă perspectivă în diagnosticul medical, care ar putea îmbunătăți eficacitatea și precizia diagnosticului clinic. Cu toate acestea, pentru a confirma fiabilitatea și validitatea rezultatelor pe un eșantion mai mare de pacienți, este necesară continuarea cercetărilor și validarea constatărilor.</w:t>
+        <w:t>eficacitatea și precizia diagnosticului clinic. Cu toate acestea, pentru a confirma fiabilitatea și validitatea rezultatelor pe un eșantion mai mare de pacienți, este necesară continuarea cercetărilor și validarea constatărilor.</w:t>
       </w:r>
     </w:p>
     <w:p>
@@ -11960,11 +12617,11 @@
           <w:lang w:val="ro-RO"/>
         </w:rPr>
       </w:pPr>
-      <w:bookmarkStart w:id="41" w:name="_Toc167051204"/>
+      <w:bookmarkStart w:id="40" w:name="_Toc167051204"/>
       <w:r>
         <w:t>Bibliografie</w:t>
       </w:r>
-      <w:bookmarkEnd w:id="41"/>
+      <w:bookmarkEnd w:id="40"/>
     </w:p>
     <w:p>
       <w:pPr>
@@ -11994,7 +12651,7 @@
         </w:rPr>
         <w:t xml:space="preserve">Bellifemine, F., Poggi, A., Rimassa, G. (2001). Developing Multi-agent Systems with JADE. In: Castelfranchi, C., Lespérance, Y. (eds) Intelligent Agents VII Agent Theories Architectures and Languages. ATAL 2000. Lecture Notes in Computer Science(), vol 1986. Springer, Berlin, Heidelberg. </w:t>
       </w:r>
-      <w:hyperlink r:id="rId28" w:history="1">
+      <w:hyperlink r:id="rId32" w:history="1">
         <w:r>
           <w:rPr>
             <w:rStyle w:val="Hyperlink"/>
@@ -12035,7 +12692,7 @@
       <w:r>
         <w:t xml:space="preserve">M. Luck, P. McBurney, and C. Preist. “Agent Technology: Enabling Next Generation Computing,” AgentLink, 2003, see: </w:t>
       </w:r>
-      <w:hyperlink r:id="rId29" w:history="1">
+      <w:hyperlink r:id="rId33" w:history="1">
         <w:r>
           <w:rPr>
             <w:rStyle w:val="Hyperlink"/>
@@ -12082,7 +12739,7 @@
       <w:r>
         <w:t xml:space="preserve">Foundation for Intelligent Physical Agents (FIPA), see: </w:t>
       </w:r>
-      <w:hyperlink r:id="rId30" w:history="1">
+      <w:hyperlink r:id="rId34" w:history="1">
         <w:r>
           <w:rPr>
             <w:rStyle w:val="Hyperlink"/>
@@ -12103,7 +12760,7 @@
       <w:r>
         <w:t xml:space="preserve">JADE – Java Agent DEvelopment Framework, see: </w:t>
       </w:r>
-      <w:hyperlink r:id="rId31" w:history="1">
+      <w:hyperlink r:id="rId35" w:history="1">
         <w:r>
           <w:rPr>
             <w:rStyle w:val="Hyperlink"/>
@@ -12161,7 +12818,6 @@
         <w:shd w:val="clear" w:color="auto" w:fill="FFFFFF"/>
       </w:pPr>
       <w:r>
-        <w:lastRenderedPageBreak/>
         <w:t>H.S. Nwana ," Software Agents: An Overview" ,Intelligent Systems Research , Advanced Applications &amp; Technology Dep. , Cambridge  university U.K. Knowledge Engineering Review, Vol. 11, No 3, pp.1-40, Sept 1996.</w:t>
       </w:r>
     </w:p>
@@ -12208,7 +12864,7 @@
       <w:r>
         <w:t xml:space="preserve">JADE – Java Agent DEvelopment Framework, see: </w:t>
       </w:r>
-      <w:hyperlink r:id="rId32" w:history="1">
+      <w:hyperlink r:id="rId36" w:history="1">
         <w:r>
           <w:rPr>
             <w:rStyle w:val="Hyperlink"/>
@@ -12272,7 +12928,7 @@
         </w:numPr>
         <w:shd w:val="clear" w:color="auto" w:fill="FFFFFF"/>
       </w:pPr>
-      <w:hyperlink r:id="rId33" w:history="1">
+      <w:hyperlink r:id="rId37" w:history="1">
         <w:r>
           <w:rPr>
             <w:rStyle w:val="Hyperlink"/>
@@ -12296,7 +12952,7 @@
           <w:u w:val="none"/>
         </w:rPr>
       </w:pPr>
-      <w:hyperlink r:id="rId34" w:history="1">
+      <w:hyperlink r:id="rId38" w:history="1">
         <w:r>
           <w:rPr>
             <w:rStyle w:val="Hyperlink"/>
@@ -12351,9 +13007,10 @@
           <w:szCs w:val="24"/>
           <w:lang w:val="ro-RO" w:eastAsia="ro-RO"/>
         </w:rPr>
+        <w:lastRenderedPageBreak/>
         <w:t>G. James (2003) Variance and Bias for General Loss Functions, Machine Learning 51, 115-135. (</w:t>
       </w:r>
-      <w:hyperlink r:id="rId35" w:history="1">
+      <w:hyperlink r:id="rId39" w:history="1">
         <w:r>
           <w:rPr>
             <w:rStyle w:val="Hyperlink"/>
@@ -12416,7 +13073,7 @@
       <w:r>
         <w:t xml:space="preserve">Andrews, D.F., Herzberg, A.M. (1985). Physical Characteristics of Urines With and Without Crystals. In: Data. Springer Series in Statistics. Springer, New York, NY. </w:t>
       </w:r>
-      <w:hyperlink r:id="rId36" w:history="1">
+      <w:hyperlink r:id="rId40" w:history="1">
         <w:r>
           <w:rPr>
             <w:rStyle w:val="Hyperlink"/>
@@ -12486,7 +13143,7 @@
         </w:numPr>
         <w:shd w:val="clear" w:color="auto" w:fill="FFFFFF"/>
       </w:pPr>
-      <w:hyperlink r:id="rId37" w:anchor=":~:text=Supervised%20learning%20is%20a%20category,the%20input%20and%20the%20outputs." w:history="1">
+      <w:hyperlink r:id="rId41" w:anchor=":~:text=Supervised%20learning%20is%20a%20category,the%20input%20and%20the%20outputs." w:history="1">
         <w:r>
           <w:rPr>
             <w:rStyle w:val="Hyperlink"/>
@@ -12505,7 +13162,7 @@
         </w:numPr>
         <w:shd w:val="clear" w:color="auto" w:fill="FFFFFF"/>
       </w:pPr>
-      <w:hyperlink r:id="rId38" w:history="1">
+      <w:hyperlink r:id="rId42" w:history="1">
         <w:r>
           <w:rPr>
             <w:rStyle w:val="Hyperlink"/>
@@ -12524,7 +13181,7 @@
         </w:numPr>
         <w:shd w:val="clear" w:color="auto" w:fill="FFFFFF"/>
       </w:pPr>
-      <w:hyperlink r:id="rId39" w:history="1">
+      <w:hyperlink r:id="rId43" w:history="1">
         <w:r>
           <w:rPr>
             <w:rStyle w:val="Hyperlink"/>
@@ -12535,12 +13192,12 @@
       </w:hyperlink>
     </w:p>
     <w:sectPr>
-      <w:headerReference w:type="even" r:id="rId40"/>
-      <w:headerReference w:type="default" r:id="rId41"/>
-      <w:footerReference w:type="even" r:id="rId42"/>
-      <w:footerReference w:type="default" r:id="rId43"/>
-      <w:headerReference w:type="first" r:id="rId44"/>
-      <w:footerReference w:type="first" r:id="rId45"/>
+      <w:headerReference w:type="even" r:id="rId44"/>
+      <w:headerReference w:type="default" r:id="rId45"/>
+      <w:footerReference w:type="even" r:id="rId46"/>
+      <w:footerReference w:type="default" r:id="rId47"/>
+      <w:headerReference w:type="first" r:id="rId48"/>
+      <w:footerReference w:type="first" r:id="rId49"/>
       <w:pgSz w:w="12240" w:h="15840"/>
       <w:pgMar w:top="1440" w:right="1440" w:bottom="1440" w:left="1440" w:header="720" w:footer="720" w:gutter="0"/>
       <w:pgNumType w:start="1"/>
@@ -12613,7 +13270,7 @@
             <w:rPr>
               <w:noProof/>
             </w:rPr>
-            <w:t>35</w:t>
+            <w:t>39</w:t>
           </w:r>
         </w:fldSimple>
       </w:p>
@@ -12738,7 +13395,7 @@
                   <a:blip r:embed="rId1">
                     <a:extLst>
                       <a:ext uri="{28A0092B-C50C-407E-A947-70E740481C1C}">
-                        <a14:useLocalDpi xmlns="" xmlns:wpc="http://schemas.microsoft.com/office/word/2010/wordprocessingCanvas" xmlns:cx="http://schemas.microsoft.com/office/drawing/2014/chartex" xmlns:cx1="http://schemas.microsoft.com/office/drawing/2015/9/8/chartex" xmlns:cx2="http://schemas.microsoft.com/office/drawing/2015/10/21/chartex" xmlns:cx3="http://schemas.microsoft.com/office/drawing/2016/5/9/chartex" xmlns:cx4="http://schemas.microsoft.com/office/drawing/2016/5/10/chartex" xmlns:cx5="http://schemas.microsoft.com/office/drawing/2016/5/11/chartex" xmlns:cx6="http://schemas.microsoft.com/office/drawing/2016/5/12/chartex" xmlns:cx7="http://schemas.microsoft.com/office/drawing/2016/5/13/chartex" xmlns:cx8="http://schemas.microsoft.com/office/drawing/2016/5/14/chartex" xmlns:mc="http://schemas.openxmlformats.org/markup-compatibility/2006" xmlns:aink="http://schemas.microsoft.com/office/drawing/2016/ink" xmlns:am3d="http://schemas.microsoft.com/office/drawing/2017/model3d" xmlns:o="urn:schemas-microsoft-com:office:office" xmlns:oel="http://schemas.microsoft.com/office/2019/extlst" xmlns:v="urn:schemas-microsoft-com:vml" xmlns:wp14="http://schemas.microsoft.com/office/word/2010/wordprocessingDrawing" xmlns:w10="urn:schemas-microsoft-com:office:word" xmlns:w="http://schemas.openxmlformats.org/wordprocessingml/2006/main" xmlns:w14="http://schemas.microsoft.com/office/word/2010/wordml" xmlns:w15="http://schemas.microsoft.com/office/word/2012/wordml" xmlns:w16cex="http://schemas.microsoft.com/office/word/2018/wordml/cex" xmlns:w16cid="http://schemas.microsoft.com/office/word/2016/wordml/cid" xmlns:w16="http://schemas.microsoft.com/office/word/2018/wordml" xmlns:w16du="http://schemas.microsoft.com/office/word/2023/wordml/word16du" xmlns:w16sdtdh="http://schemas.microsoft.com/office/word/2020/wordml/sdtdatahash" xmlns:w16se="http://schemas.microsoft.com/office/word/2015/wordml/symex" xmlns:wpg="http://schemas.microsoft.com/office/word/2010/wordprocessingGroup" xmlns:wpi="http://schemas.microsoft.com/office/word/2010/wordprocessingInk" xmlns:wps="http://schemas.microsoft.com/office/word/2010/wordprocessingShape" xmlns:a14="http://schemas.microsoft.com/office/drawing/2010/main" val="0"/>
+                        <a14:useLocalDpi xmlns:a14="http://schemas.microsoft.com/office/drawing/2010/main" xmlns:wps="http://schemas.microsoft.com/office/word/2010/wordprocessingShape" xmlns:wpi="http://schemas.microsoft.com/office/word/2010/wordprocessingInk" xmlns:wpg="http://schemas.microsoft.com/office/word/2010/wordprocessingGroup" xmlns:w16se="http://schemas.microsoft.com/office/word/2015/wordml/symex" xmlns:w16sdtdh="http://schemas.microsoft.com/office/word/2020/wordml/sdtdatahash" xmlns:w16du="http://schemas.microsoft.com/office/word/2023/wordml/word16du" xmlns:w16="http://schemas.microsoft.com/office/word/2018/wordml" xmlns:w16cid="http://schemas.microsoft.com/office/word/2016/wordml/cid" xmlns:w16cex="http://schemas.microsoft.com/office/word/2018/wordml/cex" xmlns:w15="http://schemas.microsoft.com/office/word/2012/wordml" xmlns:w14="http://schemas.microsoft.com/office/word/2010/wordml" xmlns:w="http://schemas.openxmlformats.org/wordprocessingml/2006/main" xmlns:w10="urn:schemas-microsoft-com:office:word" xmlns:wp14="http://schemas.microsoft.com/office/word/2010/wordprocessingDrawing" xmlns:v="urn:schemas-microsoft-com:vml" xmlns:oel="http://schemas.microsoft.com/office/2019/extlst" xmlns:o="urn:schemas-microsoft-com:office:office" xmlns:am3d="http://schemas.microsoft.com/office/drawing/2017/model3d" xmlns:aink="http://schemas.microsoft.com/office/drawing/2016/ink" xmlns:mc="http://schemas.openxmlformats.org/markup-compatibility/2006" xmlns:cx8="http://schemas.microsoft.com/office/drawing/2016/5/14/chartex" xmlns:cx7="http://schemas.microsoft.com/office/drawing/2016/5/13/chartex" xmlns:cx6="http://schemas.microsoft.com/office/drawing/2016/5/12/chartex" xmlns:cx5="http://schemas.microsoft.com/office/drawing/2016/5/11/chartex" xmlns:cx4="http://schemas.microsoft.com/office/drawing/2016/5/10/chartex" xmlns:cx3="http://schemas.microsoft.com/office/drawing/2016/5/9/chartex" xmlns:cx2="http://schemas.microsoft.com/office/drawing/2015/10/21/chartex" xmlns:cx1="http://schemas.microsoft.com/office/drawing/2015/9/8/chartex" xmlns:cx="http://schemas.microsoft.com/office/drawing/2014/chartex" xmlns:wpc="http://schemas.microsoft.com/office/word/2010/wordprocessingCanvas" xmlns="" val="0"/>
                       </a:ext>
                     </a:extLst>
                   </a:blip>
@@ -12768,6 +13425,95 @@
 <file path=word/numbering.xml><?xml version="1.0" encoding="utf-8"?>
 <w:numbering xmlns:ve="http://schemas.openxmlformats.org/markup-compatibility/2006" xmlns:o="urn:schemas-microsoft-com:office:office" xmlns:r="http://schemas.openxmlformats.org/officeDocument/2006/relationships" xmlns:m="http://schemas.openxmlformats.org/officeDocument/2006/math" xmlns:v="urn:schemas-microsoft-com:vml" xmlns:wp="http://schemas.openxmlformats.org/drawingml/2006/wordprocessingDrawing" xmlns:w10="urn:schemas-microsoft-com:office:word" xmlns:w="http://schemas.openxmlformats.org/wordprocessingml/2006/main" xmlns:wne="http://schemas.microsoft.com/office/word/2006/wordml">
   <w:abstractNum w:abstractNumId="0">
+    <w:nsid w:val="032605BB"/>
+    <w:multiLevelType w:val="hybridMultilevel"/>
+    <w:tmpl w:val="76FE614E"/>
+    <w:lvl w:ilvl="0" w:tplc="C530511E">
+      <w:start w:val="18"/>
+      <w:numFmt w:val="decimal"/>
+      <w:lvlText w:val="%1."/>
+      <w:lvlJc w:val="left"/>
+      <w:pPr>
+        <w:ind w:left="1080" w:hanging="360"/>
+      </w:pPr>
+      <w:rPr>
+        <w:rFonts w:eastAsiaTheme="minorHAnsi" w:cstheme="minorBidi" w:hint="default"/>
+      </w:rPr>
+    </w:lvl>
+    <w:lvl w:ilvl="1" w:tplc="04090019" w:tentative="1">
+      <w:start w:val="1"/>
+      <w:numFmt w:val="lowerLetter"/>
+      <w:lvlText w:val="%2."/>
+      <w:lvlJc w:val="left"/>
+      <w:pPr>
+        <w:ind w:left="1800" w:hanging="360"/>
+      </w:pPr>
+    </w:lvl>
+    <w:lvl w:ilvl="2" w:tplc="0409001B" w:tentative="1">
+      <w:start w:val="1"/>
+      <w:numFmt w:val="lowerRoman"/>
+      <w:lvlText w:val="%3."/>
+      <w:lvlJc w:val="right"/>
+      <w:pPr>
+        <w:ind w:left="2520" w:hanging="180"/>
+      </w:pPr>
+    </w:lvl>
+    <w:lvl w:ilvl="3" w:tplc="0409000F" w:tentative="1">
+      <w:start w:val="1"/>
+      <w:numFmt w:val="decimal"/>
+      <w:lvlText w:val="%4."/>
+      <w:lvlJc w:val="left"/>
+      <w:pPr>
+        <w:ind w:left="3240" w:hanging="360"/>
+      </w:pPr>
+    </w:lvl>
+    <w:lvl w:ilvl="4" w:tplc="04090019" w:tentative="1">
+      <w:start w:val="1"/>
+      <w:numFmt w:val="lowerLetter"/>
+      <w:lvlText w:val="%5."/>
+      <w:lvlJc w:val="left"/>
+      <w:pPr>
+        <w:ind w:left="3960" w:hanging="360"/>
+      </w:pPr>
+    </w:lvl>
+    <w:lvl w:ilvl="5" w:tplc="0409001B" w:tentative="1">
+      <w:start w:val="1"/>
+      <w:numFmt w:val="lowerRoman"/>
+      <w:lvlText w:val="%6."/>
+      <w:lvlJc w:val="right"/>
+      <w:pPr>
+        <w:ind w:left="4680" w:hanging="180"/>
+      </w:pPr>
+    </w:lvl>
+    <w:lvl w:ilvl="6" w:tplc="0409000F" w:tentative="1">
+      <w:start w:val="1"/>
+      <w:numFmt w:val="decimal"/>
+      <w:lvlText w:val="%7."/>
+      <w:lvlJc w:val="left"/>
+      <w:pPr>
+        <w:ind w:left="5400" w:hanging="360"/>
+      </w:pPr>
+    </w:lvl>
+    <w:lvl w:ilvl="7" w:tplc="04090019" w:tentative="1">
+      <w:start w:val="1"/>
+      <w:numFmt w:val="lowerLetter"/>
+      <w:lvlText w:val="%8."/>
+      <w:lvlJc w:val="left"/>
+      <w:pPr>
+        <w:ind w:left="6120" w:hanging="360"/>
+      </w:pPr>
+    </w:lvl>
+    <w:lvl w:ilvl="8" w:tplc="0409001B" w:tentative="1">
+      <w:start w:val="1"/>
+      <w:numFmt w:val="lowerRoman"/>
+      <w:lvlText w:val="%9."/>
+      <w:lvlJc w:val="right"/>
+      <w:pPr>
+        <w:ind w:left="6840" w:hanging="180"/>
+      </w:pPr>
+    </w:lvl>
+  </w:abstractNum>
+  <w:abstractNum w:abstractNumId="1">
     <w:nsid w:val="060B03B0"/>
     <w:multiLevelType w:val="hybridMultilevel"/>
     <w:tmpl w:val="47665FC4"/>
@@ -12880,7 +13626,7 @@
       </w:rPr>
     </w:lvl>
   </w:abstractNum>
-  <w:abstractNum w:abstractNumId="1">
+  <w:abstractNum w:abstractNumId="2">
     <w:nsid w:val="0A353CD0"/>
     <w:multiLevelType w:val="hybridMultilevel"/>
     <w:tmpl w:val="8A240002"/>
@@ -12993,7 +13739,7 @@
       </w:rPr>
     </w:lvl>
   </w:abstractNum>
-  <w:abstractNum w:abstractNumId="2">
+  <w:abstractNum w:abstractNumId="3">
     <w:nsid w:val="130F5276"/>
     <w:multiLevelType w:val="hybridMultilevel"/>
     <w:tmpl w:val="644E7C18"/>
@@ -13106,7 +13852,7 @@
       </w:rPr>
     </w:lvl>
   </w:abstractNum>
-  <w:abstractNum w:abstractNumId="3">
+  <w:abstractNum w:abstractNumId="4">
     <w:nsid w:val="14CA4B70"/>
     <w:multiLevelType w:val="hybridMultilevel"/>
     <w:tmpl w:val="68EEE814"/>
@@ -13219,7 +13965,7 @@
       </w:rPr>
     </w:lvl>
   </w:abstractNum>
-  <w:abstractNum w:abstractNumId="4">
+  <w:abstractNum w:abstractNumId="5">
     <w:nsid w:val="14DF52C9"/>
     <w:multiLevelType w:val="hybridMultilevel"/>
     <w:tmpl w:val="27902C72"/>
@@ -13311,7 +14057,7 @@
       </w:pPr>
     </w:lvl>
   </w:abstractNum>
-  <w:abstractNum w:abstractNumId="5">
+  <w:abstractNum w:abstractNumId="6">
     <w:nsid w:val="154F302C"/>
     <w:multiLevelType w:val="hybridMultilevel"/>
     <w:tmpl w:val="80BE5CDE"/>
@@ -13424,7 +14170,7 @@
       </w:rPr>
     </w:lvl>
   </w:abstractNum>
-  <w:abstractNum w:abstractNumId="6">
+  <w:abstractNum w:abstractNumId="7">
     <w:nsid w:val="156869F9"/>
     <w:multiLevelType w:val="hybridMultilevel"/>
     <w:tmpl w:val="A50A22C4"/>
@@ -13537,7 +14283,7 @@
       </w:rPr>
     </w:lvl>
   </w:abstractNum>
-  <w:abstractNum w:abstractNumId="7">
+  <w:abstractNum w:abstractNumId="8">
     <w:nsid w:val="15977427"/>
     <w:multiLevelType w:val="hybridMultilevel"/>
     <w:tmpl w:val="A40A7EFC"/>
@@ -13650,7 +14396,7 @@
       </w:rPr>
     </w:lvl>
   </w:abstractNum>
-  <w:abstractNum w:abstractNumId="8">
+  <w:abstractNum w:abstractNumId="9">
     <w:nsid w:val="18D30476"/>
     <w:multiLevelType w:val="hybridMultilevel"/>
     <w:tmpl w:val="3790D716"/>
@@ -13763,7 +14509,7 @@
       </w:rPr>
     </w:lvl>
   </w:abstractNum>
-  <w:abstractNum w:abstractNumId="9">
+  <w:abstractNum w:abstractNumId="10">
     <w:nsid w:val="1AC5265A"/>
     <w:multiLevelType w:val="hybridMultilevel"/>
     <w:tmpl w:val="F6DC0B4A"/>
@@ -13876,7 +14622,7 @@
       </w:rPr>
     </w:lvl>
   </w:abstractNum>
-  <w:abstractNum w:abstractNumId="10">
+  <w:abstractNum w:abstractNumId="11">
     <w:nsid w:val="1BAF4AF8"/>
     <w:multiLevelType w:val="hybridMultilevel"/>
     <w:tmpl w:val="F34C5FD8"/>
@@ -13989,7 +14735,7 @@
       </w:rPr>
     </w:lvl>
   </w:abstractNum>
-  <w:abstractNum w:abstractNumId="11">
+  <w:abstractNum w:abstractNumId="12">
     <w:nsid w:val="1F7501AC"/>
     <w:multiLevelType w:val="hybridMultilevel"/>
     <w:tmpl w:val="822AEC5A"/>
@@ -14102,7 +14848,7 @@
       </w:rPr>
     </w:lvl>
   </w:abstractNum>
-  <w:abstractNum w:abstractNumId="12">
+  <w:abstractNum w:abstractNumId="13">
     <w:nsid w:val="25CB17CD"/>
     <w:multiLevelType w:val="hybridMultilevel"/>
     <w:tmpl w:val="A1DE6016"/>
@@ -14215,7 +14961,7 @@
       </w:rPr>
     </w:lvl>
   </w:abstractNum>
-  <w:abstractNum w:abstractNumId="13">
+  <w:abstractNum w:abstractNumId="14">
     <w:nsid w:val="26152C12"/>
     <w:multiLevelType w:val="hybridMultilevel"/>
     <w:tmpl w:val="0E7E7DCE"/>
@@ -14328,7 +15074,7 @@
       </w:rPr>
     </w:lvl>
   </w:abstractNum>
-  <w:abstractNum w:abstractNumId="14">
+  <w:abstractNum w:abstractNumId="15">
     <w:nsid w:val="26431D29"/>
     <w:multiLevelType w:val="hybridMultilevel"/>
     <w:tmpl w:val="B12EBE38"/>
@@ -14441,7 +15187,7 @@
       </w:rPr>
     </w:lvl>
   </w:abstractNum>
-  <w:abstractNum w:abstractNumId="15">
+  <w:abstractNum w:abstractNumId="16">
     <w:nsid w:val="2C7D0568"/>
     <w:multiLevelType w:val="hybridMultilevel"/>
     <w:tmpl w:val="1F30F278"/>
@@ -14554,7 +15300,7 @@
       </w:rPr>
     </w:lvl>
   </w:abstractNum>
-  <w:abstractNum w:abstractNumId="16">
+  <w:abstractNum w:abstractNumId="17">
     <w:nsid w:val="2CC25063"/>
     <w:multiLevelType w:val="hybridMultilevel"/>
     <w:tmpl w:val="7D245BCA"/>
@@ -14667,7 +15413,7 @@
       </w:rPr>
     </w:lvl>
   </w:abstractNum>
-  <w:abstractNum w:abstractNumId="17">
+  <w:abstractNum w:abstractNumId="18">
     <w:nsid w:val="313E4D8F"/>
     <w:multiLevelType w:val="hybridMultilevel"/>
     <w:tmpl w:val="32FC5D96"/>
@@ -14780,7 +15526,7 @@
       </w:rPr>
     </w:lvl>
   </w:abstractNum>
-  <w:abstractNum w:abstractNumId="18">
+  <w:abstractNum w:abstractNumId="19">
     <w:nsid w:val="32330D85"/>
     <w:multiLevelType w:val="hybridMultilevel"/>
     <w:tmpl w:val="BBB23AC0"/>
@@ -14893,7 +15639,7 @@
       </w:rPr>
     </w:lvl>
   </w:abstractNum>
-  <w:abstractNum w:abstractNumId="19">
+  <w:abstractNum w:abstractNumId="20">
     <w:nsid w:val="3252390B"/>
     <w:multiLevelType w:val="hybridMultilevel"/>
     <w:tmpl w:val="816A2164"/>
@@ -15006,7 +15752,7 @@
       </w:rPr>
     </w:lvl>
   </w:abstractNum>
-  <w:abstractNum w:abstractNumId="20">
+  <w:abstractNum w:abstractNumId="21">
     <w:nsid w:val="36DD7AEC"/>
     <w:multiLevelType w:val="hybridMultilevel"/>
     <w:tmpl w:val="08F62790"/>
@@ -15119,7 +15865,7 @@
       </w:rPr>
     </w:lvl>
   </w:abstractNum>
-  <w:abstractNum w:abstractNumId="21">
+  <w:abstractNum w:abstractNumId="22">
     <w:nsid w:val="37601280"/>
     <w:multiLevelType w:val="hybridMultilevel"/>
     <w:tmpl w:val="EA600EAC"/>
@@ -15232,7 +15978,7 @@
       </w:rPr>
     </w:lvl>
   </w:abstractNum>
-  <w:abstractNum w:abstractNumId="22">
+  <w:abstractNum w:abstractNumId="23">
     <w:nsid w:val="382F212B"/>
     <w:multiLevelType w:val="hybridMultilevel"/>
     <w:tmpl w:val="51FEE71E"/>
@@ -15345,7 +16091,7 @@
       </w:rPr>
     </w:lvl>
   </w:abstractNum>
-  <w:abstractNum w:abstractNumId="23">
+  <w:abstractNum w:abstractNumId="24">
     <w:nsid w:val="3C34637C"/>
     <w:multiLevelType w:val="hybridMultilevel"/>
     <w:tmpl w:val="14EAC3D4"/>
@@ -15458,7 +16204,7 @@
       </w:rPr>
     </w:lvl>
   </w:abstractNum>
-  <w:abstractNum w:abstractNumId="24">
+  <w:abstractNum w:abstractNumId="25">
     <w:nsid w:val="3F3355A4"/>
     <w:multiLevelType w:val="hybridMultilevel"/>
     <w:tmpl w:val="84BC85E8"/>
@@ -15571,7 +16317,7 @@
       </w:rPr>
     </w:lvl>
   </w:abstractNum>
-  <w:abstractNum w:abstractNumId="25">
+  <w:abstractNum w:abstractNumId="26">
     <w:nsid w:val="3F6B3EC5"/>
     <w:multiLevelType w:val="hybridMultilevel"/>
     <w:tmpl w:val="D3EC8DA4"/>
@@ -15684,7 +16430,7 @@
       </w:rPr>
     </w:lvl>
   </w:abstractNum>
-  <w:abstractNum w:abstractNumId="26">
+  <w:abstractNum w:abstractNumId="27">
     <w:nsid w:val="410C3577"/>
     <w:multiLevelType w:val="hybridMultilevel"/>
     <w:tmpl w:val="647AF450"/>
@@ -15773,7 +16519,7 @@
       </w:pPr>
     </w:lvl>
   </w:abstractNum>
-  <w:abstractNum w:abstractNumId="27">
+  <w:abstractNum w:abstractNumId="28">
     <w:nsid w:val="441E6896"/>
     <w:multiLevelType w:val="hybridMultilevel"/>
     <w:tmpl w:val="007E509A"/>
@@ -15886,7 +16632,7 @@
       </w:rPr>
     </w:lvl>
   </w:abstractNum>
-  <w:abstractNum w:abstractNumId="28">
+  <w:abstractNum w:abstractNumId="29">
     <w:nsid w:val="4535555D"/>
     <w:multiLevelType w:val="hybridMultilevel"/>
     <w:tmpl w:val="0CD46342"/>
@@ -15999,7 +16745,7 @@
       </w:rPr>
     </w:lvl>
   </w:abstractNum>
-  <w:abstractNum w:abstractNumId="29">
+  <w:abstractNum w:abstractNumId="30">
     <w:nsid w:val="45DA0498"/>
     <w:multiLevelType w:val="hybridMultilevel"/>
     <w:tmpl w:val="BD04EE80"/>
@@ -16112,7 +16858,120 @@
       </w:rPr>
     </w:lvl>
   </w:abstractNum>
-  <w:abstractNum w:abstractNumId="30">
+  <w:abstractNum w:abstractNumId="31">
+    <w:nsid w:val="4E0D05CD"/>
+    <w:multiLevelType w:val="hybridMultilevel"/>
+    <w:tmpl w:val="B3A8AC9C"/>
+    <w:lvl w:ilvl="0" w:tplc="04090001">
+      <w:start w:val="1"/>
+      <w:numFmt w:val="bullet"/>
+      <w:lvlText w:val=""/>
+      <w:lvlJc w:val="left"/>
+      <w:pPr>
+        <w:ind w:left="720" w:hanging="360"/>
+      </w:pPr>
+      <w:rPr>
+        <w:rFonts w:ascii="Symbol" w:hAnsi="Symbol" w:hint="default"/>
+      </w:rPr>
+    </w:lvl>
+    <w:lvl w:ilvl="1" w:tplc="04090003" w:tentative="1">
+      <w:start w:val="1"/>
+      <w:numFmt w:val="bullet"/>
+      <w:lvlText w:val="o"/>
+      <w:lvlJc w:val="left"/>
+      <w:pPr>
+        <w:ind w:left="1440" w:hanging="360"/>
+      </w:pPr>
+      <w:rPr>
+        <w:rFonts w:ascii="Courier New" w:hAnsi="Courier New" w:cs="Courier New" w:hint="default"/>
+      </w:rPr>
+    </w:lvl>
+    <w:lvl w:ilvl="2" w:tplc="04090005" w:tentative="1">
+      <w:start w:val="1"/>
+      <w:numFmt w:val="bullet"/>
+      <w:lvlText w:val=""/>
+      <w:lvlJc w:val="left"/>
+      <w:pPr>
+        <w:ind w:left="2160" w:hanging="360"/>
+      </w:pPr>
+      <w:rPr>
+        <w:rFonts w:ascii="Wingdings" w:hAnsi="Wingdings" w:hint="default"/>
+      </w:rPr>
+    </w:lvl>
+    <w:lvl w:ilvl="3" w:tplc="04090001" w:tentative="1">
+      <w:start w:val="1"/>
+      <w:numFmt w:val="bullet"/>
+      <w:lvlText w:val=""/>
+      <w:lvlJc w:val="left"/>
+      <w:pPr>
+        <w:ind w:left="2880" w:hanging="360"/>
+      </w:pPr>
+      <w:rPr>
+        <w:rFonts w:ascii="Symbol" w:hAnsi="Symbol" w:hint="default"/>
+      </w:rPr>
+    </w:lvl>
+    <w:lvl w:ilvl="4" w:tplc="04090003" w:tentative="1">
+      <w:start w:val="1"/>
+      <w:numFmt w:val="bullet"/>
+      <w:lvlText w:val="o"/>
+      <w:lvlJc w:val="left"/>
+      <w:pPr>
+        <w:ind w:left="3600" w:hanging="360"/>
+      </w:pPr>
+      <w:rPr>
+        <w:rFonts w:ascii="Courier New" w:hAnsi="Courier New" w:cs="Courier New" w:hint="default"/>
+      </w:rPr>
+    </w:lvl>
+    <w:lvl w:ilvl="5" w:tplc="04090005" w:tentative="1">
+      <w:start w:val="1"/>
+      <w:numFmt w:val="bullet"/>
+      <w:lvlText w:val=""/>
+      <w:lvlJc w:val="left"/>
+      <w:pPr>
+        <w:ind w:left="4320" w:hanging="360"/>
+      </w:pPr>
+      <w:rPr>
+        <w:rFonts w:ascii="Wingdings" w:hAnsi="Wingdings" w:hint="default"/>
+      </w:rPr>
+    </w:lvl>
+    <w:lvl w:ilvl="6" w:tplc="04090001" w:tentative="1">
+      <w:start w:val="1"/>
+      <w:numFmt w:val="bullet"/>
+      <w:lvlText w:val=""/>
+      <w:lvlJc w:val="left"/>
+      <w:pPr>
+        <w:ind w:left="5040" w:hanging="360"/>
+      </w:pPr>
+      <w:rPr>
+        <w:rFonts w:ascii="Symbol" w:hAnsi="Symbol" w:hint="default"/>
+      </w:rPr>
+    </w:lvl>
+    <w:lvl w:ilvl="7" w:tplc="04090003" w:tentative="1">
+      <w:start w:val="1"/>
+      <w:numFmt w:val="bullet"/>
+      <w:lvlText w:val="o"/>
+      <w:lvlJc w:val="left"/>
+      <w:pPr>
+        <w:ind w:left="5760" w:hanging="360"/>
+      </w:pPr>
+      <w:rPr>
+        <w:rFonts w:ascii="Courier New" w:hAnsi="Courier New" w:cs="Courier New" w:hint="default"/>
+      </w:rPr>
+    </w:lvl>
+    <w:lvl w:ilvl="8" w:tplc="04090005" w:tentative="1">
+      <w:start w:val="1"/>
+      <w:numFmt w:val="bullet"/>
+      <w:lvlText w:val=""/>
+      <w:lvlJc w:val="left"/>
+      <w:pPr>
+        <w:ind w:left="6480" w:hanging="360"/>
+      </w:pPr>
+      <w:rPr>
+        <w:rFonts w:ascii="Wingdings" w:hAnsi="Wingdings" w:hint="default"/>
+      </w:rPr>
+    </w:lvl>
+  </w:abstractNum>
+  <w:abstractNum w:abstractNumId="32">
     <w:nsid w:val="4E3215D8"/>
     <w:multiLevelType w:val="hybridMultilevel"/>
     <w:tmpl w:val="7DB2BB0A"/>
@@ -16201,7 +17060,7 @@
       </w:pPr>
     </w:lvl>
   </w:abstractNum>
-  <w:abstractNum w:abstractNumId="31">
+  <w:abstractNum w:abstractNumId="33">
     <w:nsid w:val="4EF9702C"/>
     <w:multiLevelType w:val="hybridMultilevel"/>
     <w:tmpl w:val="53F8BB6A"/>
@@ -16314,7 +17173,7 @@
       </w:rPr>
     </w:lvl>
   </w:abstractNum>
-  <w:abstractNum w:abstractNumId="32">
+  <w:abstractNum w:abstractNumId="34">
     <w:nsid w:val="511E3740"/>
     <w:multiLevelType w:val="hybridMultilevel"/>
     <w:tmpl w:val="97983320"/>
@@ -16427,7 +17286,7 @@
       </w:rPr>
     </w:lvl>
   </w:abstractNum>
-  <w:abstractNum w:abstractNumId="33">
+  <w:abstractNum w:abstractNumId="35">
     <w:nsid w:val="583530FF"/>
     <w:multiLevelType w:val="hybridMultilevel"/>
     <w:tmpl w:val="319451A8"/>
@@ -16540,7 +17399,7 @@
       </w:rPr>
     </w:lvl>
   </w:abstractNum>
-  <w:abstractNum w:abstractNumId="34">
+  <w:abstractNum w:abstractNumId="36">
     <w:nsid w:val="5BAD43A6"/>
     <w:multiLevelType w:val="hybridMultilevel"/>
     <w:tmpl w:val="A2DEBB76"/>
@@ -16653,7 +17512,7 @@
       </w:rPr>
     </w:lvl>
   </w:abstractNum>
-  <w:abstractNum w:abstractNumId="35">
+  <w:abstractNum w:abstractNumId="37">
     <w:nsid w:val="618B5902"/>
     <w:multiLevelType w:val="hybridMultilevel"/>
     <w:tmpl w:val="6D7C9AC8"/>
@@ -16743,7 +17602,7 @@
       </w:pPr>
     </w:lvl>
   </w:abstractNum>
-  <w:abstractNum w:abstractNumId="36">
+  <w:abstractNum w:abstractNumId="38">
     <w:nsid w:val="62B033FF"/>
     <w:multiLevelType w:val="hybridMultilevel"/>
     <w:tmpl w:val="FAF632B2"/>
@@ -16856,7 +17715,7 @@
       </w:rPr>
     </w:lvl>
   </w:abstractNum>
-  <w:abstractNum w:abstractNumId="37">
+  <w:abstractNum w:abstractNumId="39">
     <w:nsid w:val="6DD859B0"/>
     <w:multiLevelType w:val="hybridMultilevel"/>
     <w:tmpl w:val="024446A8"/>
@@ -16969,7 +17828,96 @@
       </w:rPr>
     </w:lvl>
   </w:abstractNum>
-  <w:abstractNum w:abstractNumId="38">
+  <w:abstractNum w:abstractNumId="40">
+    <w:nsid w:val="72D809D7"/>
+    <w:multiLevelType w:val="hybridMultilevel"/>
+    <w:tmpl w:val="17FC7FB8"/>
+    <w:lvl w:ilvl="0" w:tplc="3292534C">
+      <w:start w:val="19"/>
+      <w:numFmt w:val="decimal"/>
+      <w:lvlText w:val="%1."/>
+      <w:lvlJc w:val="left"/>
+      <w:pPr>
+        <w:ind w:left="1080" w:hanging="360"/>
+      </w:pPr>
+      <w:rPr>
+        <w:rFonts w:eastAsiaTheme="minorHAnsi" w:cstheme="minorBidi" w:hint="default"/>
+      </w:rPr>
+    </w:lvl>
+    <w:lvl w:ilvl="1" w:tplc="04090019" w:tentative="1">
+      <w:start w:val="1"/>
+      <w:numFmt w:val="lowerLetter"/>
+      <w:lvlText w:val="%2."/>
+      <w:lvlJc w:val="left"/>
+      <w:pPr>
+        <w:ind w:left="1800" w:hanging="360"/>
+      </w:pPr>
+    </w:lvl>
+    <w:lvl w:ilvl="2" w:tplc="0409001B" w:tentative="1">
+      <w:start w:val="1"/>
+      <w:numFmt w:val="lowerRoman"/>
+      <w:lvlText w:val="%3."/>
+      <w:lvlJc w:val="right"/>
+      <w:pPr>
+        <w:ind w:left="2520" w:hanging="180"/>
+      </w:pPr>
+    </w:lvl>
+    <w:lvl w:ilvl="3" w:tplc="0409000F" w:tentative="1">
+      <w:start w:val="1"/>
+      <w:numFmt w:val="decimal"/>
+      <w:lvlText w:val="%4."/>
+      <w:lvlJc w:val="left"/>
+      <w:pPr>
+        <w:ind w:left="3240" w:hanging="360"/>
+      </w:pPr>
+    </w:lvl>
+    <w:lvl w:ilvl="4" w:tplc="04090019" w:tentative="1">
+      <w:start w:val="1"/>
+      <w:numFmt w:val="lowerLetter"/>
+      <w:lvlText w:val="%5."/>
+      <w:lvlJc w:val="left"/>
+      <w:pPr>
+        <w:ind w:left="3960" w:hanging="360"/>
+      </w:pPr>
+    </w:lvl>
+    <w:lvl w:ilvl="5" w:tplc="0409001B" w:tentative="1">
+      <w:start w:val="1"/>
+      <w:numFmt w:val="lowerRoman"/>
+      <w:lvlText w:val="%6."/>
+      <w:lvlJc w:val="right"/>
+      <w:pPr>
+        <w:ind w:left="4680" w:hanging="180"/>
+      </w:pPr>
+    </w:lvl>
+    <w:lvl w:ilvl="6" w:tplc="0409000F" w:tentative="1">
+      <w:start w:val="1"/>
+      <w:numFmt w:val="decimal"/>
+      <w:lvlText w:val="%7."/>
+      <w:lvlJc w:val="left"/>
+      <w:pPr>
+        <w:ind w:left="5400" w:hanging="360"/>
+      </w:pPr>
+    </w:lvl>
+    <w:lvl w:ilvl="7" w:tplc="04090019" w:tentative="1">
+      <w:start w:val="1"/>
+      <w:numFmt w:val="lowerLetter"/>
+      <w:lvlText w:val="%8."/>
+      <w:lvlJc w:val="left"/>
+      <w:pPr>
+        <w:ind w:left="6120" w:hanging="360"/>
+      </w:pPr>
+    </w:lvl>
+    <w:lvl w:ilvl="8" w:tplc="0409001B" w:tentative="1">
+      <w:start w:val="1"/>
+      <w:numFmt w:val="lowerRoman"/>
+      <w:lvlText w:val="%9."/>
+      <w:lvlJc w:val="right"/>
+      <w:pPr>
+        <w:ind w:left="6840" w:hanging="180"/>
+      </w:pPr>
+    </w:lvl>
+  </w:abstractNum>
+  <w:abstractNum w:abstractNumId="41">
     <w:nsid w:val="73BF45E2"/>
     <w:multiLevelType w:val="hybridMultilevel"/>
     <w:tmpl w:val="4B1A9CEA"/>
@@ -17082,7 +18030,7 @@
       </w:rPr>
     </w:lvl>
   </w:abstractNum>
-  <w:abstractNum w:abstractNumId="39">
+  <w:abstractNum w:abstractNumId="42">
     <w:nsid w:val="77357C3C"/>
     <w:multiLevelType w:val="hybridMultilevel"/>
     <w:tmpl w:val="CD048F52"/>
@@ -17195,7 +18143,120 @@
       </w:rPr>
     </w:lvl>
   </w:abstractNum>
-  <w:abstractNum w:abstractNumId="40">
+  <w:abstractNum w:abstractNumId="43">
+    <w:nsid w:val="77537535"/>
+    <w:multiLevelType w:val="hybridMultilevel"/>
+    <w:tmpl w:val="AB04386E"/>
+    <w:lvl w:ilvl="0" w:tplc="04090001">
+      <w:start w:val="1"/>
+      <w:numFmt w:val="bullet"/>
+      <w:lvlText w:val=""/>
+      <w:lvlJc w:val="left"/>
+      <w:pPr>
+        <w:ind w:left="720" w:hanging="360"/>
+      </w:pPr>
+      <w:rPr>
+        <w:rFonts w:ascii="Symbol" w:hAnsi="Symbol" w:hint="default"/>
+      </w:rPr>
+    </w:lvl>
+    <w:lvl w:ilvl="1" w:tplc="04090003" w:tentative="1">
+      <w:start w:val="1"/>
+      <w:numFmt w:val="bullet"/>
+      <w:lvlText w:val="o"/>
+      <w:lvlJc w:val="left"/>
+      <w:pPr>
+        <w:ind w:left="1440" w:hanging="360"/>
+      </w:pPr>
+      <w:rPr>
+        <w:rFonts w:ascii="Courier New" w:hAnsi="Courier New" w:cs="Courier New" w:hint="default"/>
+      </w:rPr>
+    </w:lvl>
+    <w:lvl w:ilvl="2" w:tplc="04090005" w:tentative="1">
+      <w:start w:val="1"/>
+      <w:numFmt w:val="bullet"/>
+      <w:lvlText w:val=""/>
+      <w:lvlJc w:val="left"/>
+      <w:pPr>
+        <w:ind w:left="2160" w:hanging="360"/>
+      </w:pPr>
+      <w:rPr>
+        <w:rFonts w:ascii="Wingdings" w:hAnsi="Wingdings" w:hint="default"/>
+      </w:rPr>
+    </w:lvl>
+    <w:lvl w:ilvl="3" w:tplc="04090001" w:tentative="1">
+      <w:start w:val="1"/>
+      <w:numFmt w:val="bullet"/>
+      <w:lvlText w:val=""/>
+      <w:lvlJc w:val="left"/>
+      <w:pPr>
+        <w:ind w:left="2880" w:hanging="360"/>
+      </w:pPr>
+      <w:rPr>
+        <w:rFonts w:ascii="Symbol" w:hAnsi="Symbol" w:hint="default"/>
+      </w:rPr>
+    </w:lvl>
+    <w:lvl w:ilvl="4" w:tplc="04090003" w:tentative="1">
+      <w:start w:val="1"/>
+      <w:numFmt w:val="bullet"/>
+      <w:lvlText w:val="o"/>
+      <w:lvlJc w:val="left"/>
+      <w:pPr>
+        <w:ind w:left="3600" w:hanging="360"/>
+      </w:pPr>
+      <w:rPr>
+        <w:rFonts w:ascii="Courier New" w:hAnsi="Courier New" w:cs="Courier New" w:hint="default"/>
+      </w:rPr>
+    </w:lvl>
+    <w:lvl w:ilvl="5" w:tplc="04090005" w:tentative="1">
+      <w:start w:val="1"/>
+      <w:numFmt w:val="bullet"/>
+      <w:lvlText w:val=""/>
+      <w:lvlJc w:val="left"/>
+      <w:pPr>
+        <w:ind w:left="4320" w:hanging="360"/>
+      </w:pPr>
+      <w:rPr>
+        <w:rFonts w:ascii="Wingdings" w:hAnsi="Wingdings" w:hint="default"/>
+      </w:rPr>
+    </w:lvl>
+    <w:lvl w:ilvl="6" w:tplc="04090001" w:tentative="1">
+      <w:start w:val="1"/>
+      <w:numFmt w:val="bullet"/>
+      <w:lvlText w:val=""/>
+      <w:lvlJc w:val="left"/>
+      <w:pPr>
+        <w:ind w:left="5040" w:hanging="360"/>
+      </w:pPr>
+      <w:rPr>
+        <w:rFonts w:ascii="Symbol" w:hAnsi="Symbol" w:hint="default"/>
+      </w:rPr>
+    </w:lvl>
+    <w:lvl w:ilvl="7" w:tplc="04090003" w:tentative="1">
+      <w:start w:val="1"/>
+      <w:numFmt w:val="bullet"/>
+      <w:lvlText w:val="o"/>
+      <w:lvlJc w:val="left"/>
+      <w:pPr>
+        <w:ind w:left="5760" w:hanging="360"/>
+      </w:pPr>
+      <w:rPr>
+        <w:rFonts w:ascii="Courier New" w:hAnsi="Courier New" w:cs="Courier New" w:hint="default"/>
+      </w:rPr>
+    </w:lvl>
+    <w:lvl w:ilvl="8" w:tplc="04090005" w:tentative="1">
+      <w:start w:val="1"/>
+      <w:numFmt w:val="bullet"/>
+      <w:lvlText w:val=""/>
+      <w:lvlJc w:val="left"/>
+      <w:pPr>
+        <w:ind w:left="6480" w:hanging="360"/>
+      </w:pPr>
+      <w:rPr>
+        <w:rFonts w:ascii="Wingdings" w:hAnsi="Wingdings" w:hint="default"/>
+      </w:rPr>
+    </w:lvl>
+  </w:abstractNum>
+  <w:abstractNum w:abstractNumId="44">
     <w:nsid w:val="7855339E"/>
     <w:multiLevelType w:val="hybridMultilevel"/>
     <w:tmpl w:val="08FAC916"/>
@@ -17308,7 +18369,7 @@
       </w:rPr>
     </w:lvl>
   </w:abstractNum>
-  <w:abstractNum w:abstractNumId="41">
+  <w:abstractNum w:abstractNumId="45">
     <w:nsid w:val="7AE746AF"/>
     <w:multiLevelType w:val="hybridMultilevel"/>
     <w:tmpl w:val="610092D6"/>
@@ -17397,7 +18458,7 @@
       </w:pPr>
     </w:lvl>
   </w:abstractNum>
-  <w:abstractNum w:abstractNumId="42">
+  <w:abstractNum w:abstractNumId="46">
     <w:nsid w:val="7EAF5979"/>
     <w:multiLevelType w:val="hybridMultilevel"/>
     <w:tmpl w:val="5F4A08D6"/>
@@ -17511,133 +18572,145 @@
     </w:lvl>
   </w:abstractNum>
   <w:num w:numId="1">
+    <w:abstractNumId w:val="4"/>
+  </w:num>
+  <w:num w:numId="2">
+    <w:abstractNumId w:val="37"/>
+  </w:num>
+  <w:num w:numId="3">
+    <w:abstractNumId w:val="5"/>
+  </w:num>
+  <w:num w:numId="4">
+    <w:abstractNumId w:val="13"/>
+  </w:num>
+  <w:num w:numId="5">
+    <w:abstractNumId w:val="36"/>
+  </w:num>
+  <w:num w:numId="6">
+    <w:abstractNumId w:val="42"/>
+  </w:num>
+  <w:num w:numId="7">
+    <w:abstractNumId w:val="17"/>
+  </w:num>
+  <w:num w:numId="8">
+    <w:abstractNumId w:val="30"/>
+  </w:num>
+  <w:num w:numId="9">
+    <w:abstractNumId w:val="46"/>
+  </w:num>
+  <w:num w:numId="10">
+    <w:abstractNumId w:val="22"/>
+  </w:num>
+  <w:num w:numId="11">
+    <w:abstractNumId w:val="27"/>
+  </w:num>
+  <w:num w:numId="12">
+    <w:abstractNumId w:val="9"/>
+  </w:num>
+  <w:num w:numId="13">
+    <w:abstractNumId w:val="8"/>
+  </w:num>
+  <w:num w:numId="14">
+    <w:abstractNumId w:val="35"/>
+  </w:num>
+  <w:num w:numId="15">
+    <w:abstractNumId w:val="18"/>
+  </w:num>
+  <w:num w:numId="16">
+    <w:abstractNumId w:val="21"/>
+  </w:num>
+  <w:num w:numId="17">
+    <w:abstractNumId w:val="39"/>
+  </w:num>
+  <w:num w:numId="18">
+    <w:abstractNumId w:val="45"/>
+  </w:num>
+  <w:num w:numId="19">
+    <w:abstractNumId w:val="32"/>
+  </w:num>
+  <w:num w:numId="20">
+    <w:abstractNumId w:val="12"/>
+  </w:num>
+  <w:num w:numId="21">
+    <w:abstractNumId w:val="15"/>
+  </w:num>
+  <w:num w:numId="22">
+    <w:abstractNumId w:val="23"/>
+  </w:num>
+  <w:num w:numId="23">
+    <w:abstractNumId w:val="16"/>
+  </w:num>
+  <w:num w:numId="24">
+    <w:abstractNumId w:val="19"/>
+  </w:num>
+  <w:num w:numId="25">
+    <w:abstractNumId w:val="34"/>
+  </w:num>
+  <w:num w:numId="26">
+    <w:abstractNumId w:val="11"/>
+  </w:num>
+  <w:num w:numId="27">
+    <w:abstractNumId w:val="6"/>
+  </w:num>
+  <w:num w:numId="28">
+    <w:abstractNumId w:val="24"/>
+  </w:num>
+  <w:num w:numId="29">
+    <w:abstractNumId w:val="25"/>
+  </w:num>
+  <w:num w:numId="30">
+    <w:abstractNumId w:val="26"/>
+  </w:num>
+  <w:num w:numId="31">
+    <w:abstractNumId w:val="20"/>
+  </w:num>
+  <w:num w:numId="32">
+    <w:abstractNumId w:val="33"/>
+  </w:num>
+  <w:num w:numId="33">
     <w:abstractNumId w:val="3"/>
   </w:num>
-  <w:num w:numId="2">
-    <w:abstractNumId w:val="35"/>
+  <w:num w:numId="34">
+    <w:abstractNumId w:val="28"/>
   </w:num>
-  <w:num w:numId="3">
-    <w:abstractNumId w:val="4"/>
+  <w:num w:numId="35">
+    <w:abstractNumId w:val="7"/>
   </w:num>
-  <w:num w:numId="4">
-    <w:abstractNumId w:val="12"/>
+  <w:num w:numId="36">
+    <w:abstractNumId w:val="38"/>
   </w:num>
-  <w:num w:numId="5">
-    <w:abstractNumId w:val="34"/>
+  <w:num w:numId="37">
+    <w:abstractNumId w:val="41"/>
   </w:num>
-  <w:num w:numId="6">
-    <w:abstractNumId w:val="39"/>
-  </w:num>
-  <w:num w:numId="7">
-    <w:abstractNumId w:val="16"/>
-  </w:num>
-  <w:num w:numId="8">
+  <w:num w:numId="38">
     <w:abstractNumId w:val="29"/>
   </w:num>
-  <w:num w:numId="9">
-    <w:abstractNumId w:val="42"/>
+  <w:num w:numId="39">
+    <w:abstractNumId w:val="10"/>
   </w:num>
-  <w:num w:numId="10">
-    <w:abstractNumId w:val="21"/>
+  <w:num w:numId="40">
+    <w:abstractNumId w:val="1"/>
   </w:num>
-  <w:num w:numId="11">
-    <w:abstractNumId w:val="26"/>
+  <w:num w:numId="41">
+    <w:abstractNumId w:val="44"/>
   </w:num>
-  <w:num w:numId="12">
-    <w:abstractNumId w:val="8"/>
+  <w:num w:numId="42">
+    <w:abstractNumId w:val="2"/>
   </w:num>
-  <w:num w:numId="13">
-    <w:abstractNumId w:val="7"/>
-  </w:num>
-  <w:num w:numId="14">
-    <w:abstractNumId w:val="33"/>
-  </w:num>
-  <w:num w:numId="15">
-    <w:abstractNumId w:val="17"/>
-  </w:num>
-  <w:num w:numId="16">
-    <w:abstractNumId w:val="20"/>
-  </w:num>
-  <w:num w:numId="17">
-    <w:abstractNumId w:val="37"/>
-  </w:num>
-  <w:num w:numId="18">
-    <w:abstractNumId w:val="41"/>
-  </w:num>
-  <w:num w:numId="19">
-    <w:abstractNumId w:val="30"/>
-  </w:num>
-  <w:num w:numId="20">
-    <w:abstractNumId w:val="11"/>
-  </w:num>
-  <w:num w:numId="21">
+  <w:num w:numId="43">
     <w:abstractNumId w:val="14"/>
   </w:num>
-  <w:num w:numId="22">
-    <w:abstractNumId w:val="22"/>
+  <w:num w:numId="44">
+    <w:abstractNumId w:val="43"/>
   </w:num>
-  <w:num w:numId="23">
-    <w:abstractNumId w:val="15"/>
-  </w:num>
-  <w:num w:numId="24">
-    <w:abstractNumId w:val="18"/>
-  </w:num>
-  <w:num w:numId="25">
-    <w:abstractNumId w:val="32"/>
-  </w:num>
-  <w:num w:numId="26">
-    <w:abstractNumId w:val="10"/>
-  </w:num>
-  <w:num w:numId="27">
-    <w:abstractNumId w:val="5"/>
-  </w:num>
-  <w:num w:numId="28">
-    <w:abstractNumId w:val="23"/>
-  </w:num>
-  <w:num w:numId="29">
-    <w:abstractNumId w:val="24"/>
-  </w:num>
-  <w:num w:numId="30">
-    <w:abstractNumId w:val="25"/>
-  </w:num>
-  <w:num w:numId="31">
-    <w:abstractNumId w:val="19"/>
-  </w:num>
-  <w:num w:numId="32">
+  <w:num w:numId="45">
     <w:abstractNumId w:val="31"/>
   </w:num>
-  <w:num w:numId="33">
-    <w:abstractNumId w:val="2"/>
-  </w:num>
-  <w:num w:numId="34">
-    <w:abstractNumId w:val="27"/>
-  </w:num>
-  <w:num w:numId="35">
-    <w:abstractNumId w:val="6"/>
-  </w:num>
-  <w:num w:numId="36">
-    <w:abstractNumId w:val="36"/>
-  </w:num>
-  <w:num w:numId="37">
-    <w:abstractNumId w:val="38"/>
-  </w:num>
-  <w:num w:numId="38">
-    <w:abstractNumId w:val="28"/>
-  </w:num>
-  <w:num w:numId="39">
-    <w:abstractNumId w:val="9"/>
-  </w:num>
-  <w:num w:numId="40">
+  <w:num w:numId="46">
     <w:abstractNumId w:val="0"/>
   </w:num>
-  <w:num w:numId="41">
+  <w:num w:numId="47">
     <w:abstractNumId w:val="40"/>
-  </w:num>
-  <w:num w:numId="42">
-    <w:abstractNumId w:val="1"/>
-  </w:num>
-  <w:num w:numId="43">
-    <w:abstractNumId w:val="13"/>
   </w:num>
 </w:numbering>
 </file>
@@ -18010,7 +19083,6 @@
   <w:style w:type="character" w:default="1" w:styleId="DefaultParagraphFont">
     <w:name w:val="Default Paragraph Font"/>
     <w:uiPriority w:val="1"/>
-    <w:semiHidden/>
     <w:unhideWhenUsed/>
   </w:style>
   <w:style w:type="table" w:default="1" w:styleId="TableNormal">
@@ -18807,18 +19879,6 @@
 </file>
 
 <file path=customXml/item1.xml><?xml version="1.0" encoding="utf-8"?>
-<p:properties xmlns:p="http://schemas.microsoft.com/office/2006/metadata/properties" xmlns:xsi="http://www.w3.org/2001/XMLSchema-instance" xmlns:pc="http://schemas.microsoft.com/office/infopath/2007/PartnerControls">
-  <documentManagement>
-    <_activity xmlns="e42a6c97-6d27-4aa7-a6cf-05d478809b85" xsi:nil="true"/>
-  </documentManagement>
-</p:properties>
-</file>
-
-<file path=customXml/item2.xml><?xml version="1.0" encoding="utf-8"?>
-<b:Sources xmlns:b="http://schemas.openxmlformats.org/officeDocument/2006/bibliography" xmlns="http://schemas.openxmlformats.org/officeDocument/2006/bibliography" SelectedStyle="\APASixthEditionOfficeOnline.xsl" StyleName="APA" Version="6"/>
-</file>
-
-<file path=customXml/item3.xml><?xml version="1.0" encoding="utf-8"?>
 <ct:contentTypeSchema xmlns:ct="http://schemas.microsoft.com/office/2006/metadata/contentType" xmlns:ma="http://schemas.microsoft.com/office/2006/metadata/properties/metaAttributes" ct:_="" ma:_="" ma:contentTypeName="Document" ma:contentTypeID="0x0101004C7E8DBBBC43E046BC06DC4BC150677F" ma:contentTypeVersion="5" ma:contentTypeDescription="Create a new document." ma:contentTypeScope="" ma:versionID="c07036b741fead1b6921dfa379df8194">
   <xsd:schema xmlns:xsd="http://www.w3.org/2001/XMLSchema" xmlns:xs="http://www.w3.org/2001/XMLSchema" xmlns:p="http://schemas.microsoft.com/office/2006/metadata/properties" xmlns:ns3="e42a6c97-6d27-4aa7-a6cf-05d478809b85" targetNamespace="http://schemas.microsoft.com/office/2006/metadata/properties" ma:root="true" ma:fieldsID="c1fa5c538f92b7a4e004c30516dc5058" ns3:_="">
     <xsd:import namespace="e42a6c97-6d27-4aa7-a6cf-05d478809b85"/>
@@ -18968,6 +20028,18 @@
 </ct:contentTypeSchema>
 </file>
 
+<file path=customXml/item2.xml><?xml version="1.0" encoding="utf-8"?>
+<b:Sources xmlns:b="http://schemas.openxmlformats.org/officeDocument/2006/bibliography" xmlns="http://schemas.openxmlformats.org/officeDocument/2006/bibliography" SelectedStyle="\APASixthEditionOfficeOnline.xsl" StyleName="APA" Version="6"/>
+</file>
+
+<file path=customXml/item3.xml><?xml version="1.0" encoding="utf-8"?>
+<p:properties xmlns:p="http://schemas.microsoft.com/office/2006/metadata/properties" xmlns:xsi="http://www.w3.org/2001/XMLSchema-instance" xmlns:pc="http://schemas.microsoft.com/office/infopath/2007/PartnerControls">
+  <documentManagement>
+    <_activity xmlns="e42a6c97-6d27-4aa7-a6cf-05d478809b85" xsi:nil="true"/>
+  </documentManagement>
+</p:properties>
+</file>
+
 <file path=customXml/item4.xml><?xml version="1.0" encoding="utf-8"?>
 <?mso-contentType ?>
 <FormTemplates xmlns="http://schemas.microsoft.com/sharepoint/v3/contenttype/forms">
@@ -18978,24 +20050,6 @@
 </file>
 
 <file path=customXml/itemProps1.xml><?xml version="1.0" encoding="utf-8"?>
-<ds:datastoreItem xmlns:ds="http://schemas.openxmlformats.org/officeDocument/2006/customXml" ds:itemID="{C5F4F938-90F0-45C1-BDD4-B1E7946550BD}">
-  <ds:schemaRefs>
-    <ds:schemaRef ds:uri="http://schemas.microsoft.com/office/2006/metadata/properties"/>
-    <ds:schemaRef ds:uri="http://schemas.microsoft.com/office/infopath/2007/PartnerControls"/>
-    <ds:schemaRef ds:uri="e42a6c97-6d27-4aa7-a6cf-05d478809b85"/>
-  </ds:schemaRefs>
-</ds:datastoreItem>
-</file>
-
-<file path=customXml/itemProps2.xml><?xml version="1.0" encoding="utf-8"?>
-<ds:datastoreItem xmlns:ds="http://schemas.openxmlformats.org/officeDocument/2006/customXml" ds:itemID="{F50F8DD4-6B39-4E0C-94D8-D88B19D4B416}">
-  <ds:schemaRefs>
-    <ds:schemaRef ds:uri="http://schemas.openxmlformats.org/officeDocument/2006/bibliography"/>
-  </ds:schemaRefs>
-</ds:datastoreItem>
-</file>
-
-<file path=customXml/itemProps3.xml><?xml version="1.0" encoding="utf-8"?>
 <ds:datastoreItem xmlns:ds="http://schemas.openxmlformats.org/officeDocument/2006/customXml" ds:itemID="{24A74E35-4894-48BF-8FD3-414B0A6D4587}">
   <ds:schemaRefs>
     <ds:schemaRef ds:uri="http://schemas.microsoft.com/office/2006/metadata/contentType"/>
@@ -19013,6 +20067,24 @@
 </ds:datastoreItem>
 </file>
 
+<file path=customXml/itemProps2.xml><?xml version="1.0" encoding="utf-8"?>
+<ds:datastoreItem xmlns:ds="http://schemas.openxmlformats.org/officeDocument/2006/customXml" ds:itemID="{F50F8DD4-6B39-4E0C-94D8-D88B19D4B416}">
+  <ds:schemaRefs>
+    <ds:schemaRef ds:uri="http://schemas.openxmlformats.org/officeDocument/2006/bibliography"/>
+  </ds:schemaRefs>
+</ds:datastoreItem>
+</file>
+
+<file path=customXml/itemProps3.xml><?xml version="1.0" encoding="utf-8"?>
+<ds:datastoreItem xmlns:ds="http://schemas.openxmlformats.org/officeDocument/2006/customXml" ds:itemID="{C5F4F938-90F0-45C1-BDD4-B1E7946550BD}">
+  <ds:schemaRefs>
+    <ds:schemaRef ds:uri="http://schemas.microsoft.com/office/2006/metadata/properties"/>
+    <ds:schemaRef ds:uri="http://schemas.microsoft.com/office/infopath/2007/PartnerControls"/>
+    <ds:schemaRef ds:uri="e42a6c97-6d27-4aa7-a6cf-05d478809b85"/>
+  </ds:schemaRefs>
+</ds:datastoreItem>
+</file>
+
 <file path=customXml/itemProps4.xml><?xml version="1.0" encoding="utf-8"?>
 <ds:datastoreItem xmlns:ds="http://schemas.openxmlformats.org/officeDocument/2006/customXml" ds:itemID="{7AF0C4EE-7092-462F-ACD7-F1287D195CA4}">
   <ds:schemaRefs>

</xml_diff>

<commit_message>
Small updates after findings
</commit_message>
<xml_diff>
--- a/Sistem multi-agent de gestionare a analizelor pentru prezicerea pietrelor la rinichi.docx
+++ b/Sistem multi-agent de gestionare a analizelor pentru prezicerea pietrelor la rinichi.docx
@@ -32,6 +32,7 @@
       <w:bookmarkStart w:id="8" w:name="_Toc167461514"/>
       <w:bookmarkStart w:id="9" w:name="_Toc168860807"/>
       <w:bookmarkStart w:id="10" w:name="_Toc168861504"/>
+      <w:bookmarkStart w:id="11" w:name="_Toc168862573"/>
       <w:r>
         <w:rPr>
           <w:rFonts w:ascii="Times New Roman" w:hAnsi="Times New Roman" w:cs="Times New Roman"/>
@@ -47,6 +48,7 @@
       <w:bookmarkEnd w:id="8"/>
       <w:bookmarkEnd w:id="9"/>
       <w:bookmarkEnd w:id="10"/>
+      <w:bookmarkEnd w:id="11"/>
     </w:p>
     <w:p/>
     <w:p/>
@@ -63,18 +65,18 @@
           <w:shd w:val="clear" w:color="auto" w:fill="FFFFFF"/>
         </w:rPr>
       </w:pPr>
-      <w:bookmarkStart w:id="11" w:name="_Toc166442004"/>
-      <w:bookmarkStart w:id="12" w:name="_Toc166928883"/>
-      <w:bookmarkStart w:id="13" w:name="_Toc167051104"/>
-      <w:bookmarkStart w:id="14" w:name="_Toc167051177"/>
-      <w:bookmarkStart w:id="15" w:name="_Toc167461296"/>
-      <w:bookmarkStart w:id="16" w:name="_Toc167461515"/>
-      <w:bookmarkStart w:id="17" w:name="_Toc168860808"/>
-      <w:bookmarkStart w:id="18" w:name="_Toc168861505"/>
+      <w:bookmarkStart w:id="12" w:name="_Toc166442004"/>
+      <w:bookmarkStart w:id="13" w:name="_Toc166928883"/>
+      <w:bookmarkStart w:id="14" w:name="_Toc167051104"/>
+      <w:bookmarkStart w:id="15" w:name="_Toc167051177"/>
+      <w:bookmarkStart w:id="16" w:name="_Toc167461296"/>
+      <w:bookmarkStart w:id="17" w:name="_Toc167461515"/>
+      <w:bookmarkStart w:id="18" w:name="_Toc168860808"/>
+      <w:bookmarkStart w:id="19" w:name="_Toc168861505"/>
+      <w:bookmarkStart w:id="20" w:name="_Toc168862574"/>
       <w:r>
         <w:t>LUCRARE DE DISERTAȚIE</w:t>
       </w:r>
-      <w:bookmarkEnd w:id="11"/>
       <w:bookmarkEnd w:id="12"/>
       <w:bookmarkEnd w:id="13"/>
       <w:bookmarkEnd w:id="14"/>
@@ -82,6 +84,8 @@
       <w:bookmarkEnd w:id="16"/>
       <w:bookmarkEnd w:id="17"/>
       <w:bookmarkEnd w:id="18"/>
+      <w:bookmarkEnd w:id="19"/>
+      <w:bookmarkEnd w:id="20"/>
     </w:p>
     <w:p>
       <w:pPr>
@@ -92,14 +96,15 @@
           <w:shd w:val="clear" w:color="auto" w:fill="FFFFFF"/>
         </w:rPr>
       </w:pPr>
-      <w:bookmarkStart w:id="19" w:name="_Toc166442005"/>
-      <w:bookmarkStart w:id="20" w:name="_Toc166928884"/>
-      <w:bookmarkStart w:id="21" w:name="_Toc167051105"/>
-      <w:bookmarkStart w:id="22" w:name="_Toc167051178"/>
-      <w:bookmarkStart w:id="23" w:name="_Toc167461297"/>
-      <w:bookmarkStart w:id="24" w:name="_Toc167461516"/>
-      <w:bookmarkStart w:id="25" w:name="_Toc168860809"/>
-      <w:bookmarkStart w:id="26" w:name="_Toc168861506"/>
+      <w:bookmarkStart w:id="21" w:name="_Toc166442005"/>
+      <w:bookmarkStart w:id="22" w:name="_Toc166928884"/>
+      <w:bookmarkStart w:id="23" w:name="_Toc167051105"/>
+      <w:bookmarkStart w:id="24" w:name="_Toc167051178"/>
+      <w:bookmarkStart w:id="25" w:name="_Toc167461297"/>
+      <w:bookmarkStart w:id="26" w:name="_Toc167461516"/>
+      <w:bookmarkStart w:id="27" w:name="_Toc168860809"/>
+      <w:bookmarkStart w:id="28" w:name="_Toc168861506"/>
+      <w:bookmarkStart w:id="29" w:name="_Toc168862575"/>
       <w:r>
         <w:rPr>
           <w:rFonts w:ascii="Times New Roman" w:hAnsi="Times New Roman" w:cs="Times New Roman"/>
@@ -110,14 +115,15 @@
       <w:bookmarkEnd w:id="0"/>
       <w:bookmarkEnd w:id="1"/>
       <w:bookmarkEnd w:id="2"/>
-      <w:bookmarkEnd w:id="19"/>
-      <w:bookmarkEnd w:id="20"/>
       <w:bookmarkEnd w:id="21"/>
       <w:bookmarkEnd w:id="22"/>
       <w:bookmarkEnd w:id="23"/>
       <w:bookmarkEnd w:id="24"/>
       <w:bookmarkEnd w:id="25"/>
       <w:bookmarkEnd w:id="26"/>
+      <w:bookmarkEnd w:id="27"/>
+      <w:bookmarkEnd w:id="28"/>
+      <w:bookmarkEnd w:id="29"/>
     </w:p>
     <w:p>
       <w:pPr>
@@ -244,7 +250,7 @@
               <w:sz w:val="22"/>
             </w:rPr>
           </w:pPr>
-          <w:hyperlink w:anchor="_Toc168861507" w:history="1">
+          <w:hyperlink w:anchor="_Toc168862576" w:history="1">
             <w:r>
               <w:rPr>
                 <w:rStyle w:val="Hyperlink"/>
@@ -271,7 +277,7 @@
                 <w:noProof/>
                 <w:webHidden/>
               </w:rPr>
-              <w:instrText xml:space="preserve"> PAGEREF _Toc168861507 \h </w:instrText>
+              <w:instrText xml:space="preserve"> PAGEREF _Toc168862576 \h </w:instrText>
             </w:r>
             <w:r>
               <w:rPr>
@@ -315,7 +321,7 @@
               <w:sz w:val="22"/>
             </w:rPr>
           </w:pPr>
-          <w:hyperlink w:anchor="_Toc168861508" w:history="1">
+          <w:hyperlink w:anchor="_Toc168862577" w:history="1">
             <w:r>
               <w:rPr>
                 <w:rStyle w:val="Hyperlink"/>
@@ -344,7 +350,7 @@
                 <w:noProof/>
                 <w:webHidden/>
               </w:rPr>
-              <w:instrText xml:space="preserve"> PAGEREF _Toc168861508 \h </w:instrText>
+              <w:instrText xml:space="preserve"> PAGEREF _Toc168862577 \h </w:instrText>
             </w:r>
             <w:r>
               <w:rPr>
@@ -388,7 +394,7 @@
               <w:sz w:val="22"/>
             </w:rPr>
           </w:pPr>
-          <w:hyperlink w:anchor="_Toc168861509" w:history="1">
+          <w:hyperlink w:anchor="_Toc168862578" w:history="1">
             <w:r>
               <w:rPr>
                 <w:rStyle w:val="Hyperlink"/>
@@ -415,7 +421,7 @@
                 <w:noProof/>
                 <w:webHidden/>
               </w:rPr>
-              <w:instrText xml:space="preserve"> PAGEREF _Toc168861509 \h </w:instrText>
+              <w:instrText xml:space="preserve"> PAGEREF _Toc168862578 \h </w:instrText>
             </w:r>
             <w:r>
               <w:rPr>
@@ -459,7 +465,7 @@
               <w:sz w:val="22"/>
             </w:rPr>
           </w:pPr>
-          <w:hyperlink w:anchor="_Toc168861510" w:history="1">
+          <w:hyperlink w:anchor="_Toc168862579" w:history="1">
             <w:r>
               <w:rPr>
                 <w:rStyle w:val="Hyperlink"/>
@@ -486,7 +492,7 @@
                 <w:noProof/>
                 <w:webHidden/>
               </w:rPr>
-              <w:instrText xml:space="preserve"> PAGEREF _Toc168861510 \h </w:instrText>
+              <w:instrText xml:space="preserve"> PAGEREF _Toc168862579 \h </w:instrText>
             </w:r>
             <w:r>
               <w:rPr>
@@ -530,7 +536,7 @@
               <w:sz w:val="22"/>
             </w:rPr>
           </w:pPr>
-          <w:hyperlink w:anchor="_Toc168861511" w:history="1">
+          <w:hyperlink w:anchor="_Toc168862580" w:history="1">
             <w:r>
               <w:rPr>
                 <w:rStyle w:val="Hyperlink"/>
@@ -557,7 +563,7 @@
                 <w:noProof/>
                 <w:webHidden/>
               </w:rPr>
-              <w:instrText xml:space="preserve"> PAGEREF _Toc168861511 \h </w:instrText>
+              <w:instrText xml:space="preserve"> PAGEREF _Toc168862580 \h </w:instrText>
             </w:r>
             <w:r>
               <w:rPr>
@@ -601,7 +607,7 @@
               <w:sz w:val="22"/>
             </w:rPr>
           </w:pPr>
-          <w:hyperlink w:anchor="_Toc168861512" w:history="1">
+          <w:hyperlink w:anchor="_Toc168862581" w:history="1">
             <w:r>
               <w:rPr>
                 <w:rStyle w:val="Hyperlink"/>
@@ -615,15 +621,7 @@
                 <w:noProof/>
                 <w:lang w:val="ro-RO"/>
               </w:rPr>
-              <w:t>ă</w:t>
-            </w:r>
-            <w:r>
-              <w:rPr>
-                <w:rStyle w:val="Hyperlink"/>
-                <w:noProof/>
-                <w:lang w:val="ro-RO"/>
-              </w:rPr>
-              <w:t>rii</w:t>
+              <w:t>ării</w:t>
             </w:r>
             <w:r>
               <w:rPr>
@@ -644,7 +642,7 @@
                 <w:noProof/>
                 <w:webHidden/>
               </w:rPr>
-              <w:instrText xml:space="preserve"> PAGEREF _Toc168861512 \h </w:instrText>
+              <w:instrText xml:space="preserve"> PAGEREF _Toc168862581 \h </w:instrText>
             </w:r>
             <w:r>
               <w:rPr>
@@ -688,7 +686,7 @@
               <w:sz w:val="22"/>
             </w:rPr>
           </w:pPr>
-          <w:hyperlink w:anchor="_Toc168861513" w:history="1">
+          <w:hyperlink w:anchor="_Toc168862582" w:history="1">
             <w:r>
               <w:rPr>
                 <w:rStyle w:val="Hyperlink"/>
@@ -715,7 +713,7 @@
                 <w:noProof/>
                 <w:webHidden/>
               </w:rPr>
-              <w:instrText xml:space="preserve"> PAGEREF _Toc168861513 \h </w:instrText>
+              <w:instrText xml:space="preserve"> PAGEREF _Toc168862582 \h </w:instrText>
             </w:r>
             <w:r>
               <w:rPr>
@@ -759,7 +757,7 @@
               <w:sz w:val="22"/>
             </w:rPr>
           </w:pPr>
-          <w:hyperlink w:anchor="_Toc168861514" w:history="1">
+          <w:hyperlink w:anchor="_Toc168862583" w:history="1">
             <w:r>
               <w:rPr>
                 <w:rStyle w:val="Hyperlink"/>
@@ -794,7 +792,7 @@
                 <w:noProof/>
                 <w:webHidden/>
               </w:rPr>
-              <w:instrText xml:space="preserve"> PAGEREF _Toc168861514 \h </w:instrText>
+              <w:instrText xml:space="preserve"> PAGEREF _Toc168862583 \h </w:instrText>
             </w:r>
             <w:r>
               <w:rPr>
@@ -838,7 +836,7 @@
               <w:sz w:val="22"/>
             </w:rPr>
           </w:pPr>
-          <w:hyperlink w:anchor="_Toc168861515" w:history="1">
+          <w:hyperlink w:anchor="_Toc168862584" w:history="1">
             <w:r>
               <w:rPr>
                 <w:rStyle w:val="Hyperlink"/>
@@ -865,7 +863,7 @@
                 <w:noProof/>
                 <w:webHidden/>
               </w:rPr>
-              <w:instrText xml:space="preserve"> PAGEREF _Toc168861515 \h </w:instrText>
+              <w:instrText xml:space="preserve"> PAGEREF _Toc168862584 \h </w:instrText>
             </w:r>
             <w:r>
               <w:rPr>
@@ -909,7 +907,7 @@
               <w:sz w:val="22"/>
             </w:rPr>
           </w:pPr>
-          <w:hyperlink w:anchor="_Toc168861516" w:history="1">
+          <w:hyperlink w:anchor="_Toc168862585" w:history="1">
             <w:r>
               <w:rPr>
                 <w:rStyle w:val="Hyperlink"/>
@@ -936,7 +934,7 @@
                 <w:noProof/>
                 <w:webHidden/>
               </w:rPr>
-              <w:instrText xml:space="preserve"> PAGEREF _Toc168861516 \h </w:instrText>
+              <w:instrText xml:space="preserve"> PAGEREF _Toc168862585 \h </w:instrText>
             </w:r>
             <w:r>
               <w:rPr>
@@ -980,13 +978,21 @@
               <w:sz w:val="22"/>
             </w:rPr>
           </w:pPr>
-          <w:hyperlink w:anchor="_Toc168861517" w:history="1">
+          <w:hyperlink w:anchor="_Toc168862586" w:history="1">
             <w:r>
               <w:rPr>
                 <w:rStyle w:val="Hyperlink"/>
                 <w:noProof/>
               </w:rPr>
-              <w:t>4.4. Învățare supervizată</w:t>
+              <w:t xml:space="preserve">4.4. Învățarea supervizată </w:t>
+            </w:r>
+            <w:r>
+              <w:rPr>
+                <w:rStyle w:val="Hyperlink"/>
+                <w:noProof/>
+                <w:lang w:val="ro-RO"/>
+              </w:rPr>
+              <w:t>în perspectiva predicției pietrelor la rinichi</w:t>
             </w:r>
             <w:r>
               <w:rPr>
@@ -1007,7 +1013,7 @@
                 <w:noProof/>
                 <w:webHidden/>
               </w:rPr>
-              <w:instrText xml:space="preserve"> PAGEREF _Toc168861517 \h </w:instrText>
+              <w:instrText xml:space="preserve"> PAGEREF _Toc168862586 \h </w:instrText>
             </w:r>
             <w:r>
               <w:rPr>
@@ -1051,7 +1057,7 @@
               <w:sz w:val="22"/>
             </w:rPr>
           </w:pPr>
-          <w:hyperlink w:anchor="_Toc168861518" w:history="1">
+          <w:hyperlink w:anchor="_Toc168862587" w:history="1">
             <w:r>
               <w:rPr>
                 <w:rStyle w:val="Hyperlink"/>
@@ -1086,7 +1092,7 @@
                 <w:noProof/>
                 <w:webHidden/>
               </w:rPr>
-              <w:instrText xml:space="preserve"> PAGEREF _Toc168861518 \h </w:instrText>
+              <w:instrText xml:space="preserve"> PAGEREF _Toc168862587 \h </w:instrText>
             </w:r>
             <w:r>
               <w:rPr>
@@ -1130,7 +1136,7 @@
               <w:sz w:val="22"/>
             </w:rPr>
           </w:pPr>
-          <w:hyperlink w:anchor="_Toc168861519" w:history="1">
+          <w:hyperlink w:anchor="_Toc168862588" w:history="1">
             <w:r>
               <w:rPr>
                 <w:rStyle w:val="Hyperlink"/>
@@ -1165,7 +1171,7 @@
                 <w:noProof/>
                 <w:webHidden/>
               </w:rPr>
-              <w:instrText xml:space="preserve"> PAGEREF _Toc168861519 \h </w:instrText>
+              <w:instrText xml:space="preserve"> PAGEREF _Toc168862588 \h </w:instrText>
             </w:r>
             <w:r>
               <w:rPr>
@@ -1209,7 +1215,7 @@
               <w:sz w:val="22"/>
             </w:rPr>
           </w:pPr>
-          <w:hyperlink w:anchor="_Toc168861520" w:history="1">
+          <w:hyperlink w:anchor="_Toc168862589" w:history="1">
             <w:r>
               <w:rPr>
                 <w:rStyle w:val="Hyperlink"/>
@@ -1236,7 +1242,7 @@
                 <w:noProof/>
                 <w:webHidden/>
               </w:rPr>
-              <w:instrText xml:space="preserve"> PAGEREF _Toc168861520 \h </w:instrText>
+              <w:instrText xml:space="preserve"> PAGEREF _Toc168862589 \h </w:instrText>
             </w:r>
             <w:r>
               <w:rPr>
@@ -1280,7 +1286,7 @@
               <w:sz w:val="22"/>
             </w:rPr>
           </w:pPr>
-          <w:hyperlink w:anchor="_Toc168861521" w:history="1">
+          <w:hyperlink w:anchor="_Toc168862590" w:history="1">
             <w:r>
               <w:rPr>
                 <w:rStyle w:val="Hyperlink"/>
@@ -1309,7 +1315,7 @@
                 <w:noProof/>
                 <w:webHidden/>
               </w:rPr>
-              <w:instrText xml:space="preserve"> PAGEREF _Toc168861521 \h </w:instrText>
+              <w:instrText xml:space="preserve"> PAGEREF _Toc168862590 \h </w:instrText>
             </w:r>
             <w:r>
               <w:rPr>
@@ -1353,7 +1359,7 @@
               <w:sz w:val="22"/>
             </w:rPr>
           </w:pPr>
-          <w:hyperlink w:anchor="_Toc168861522" w:history="1">
+          <w:hyperlink w:anchor="_Toc168862591" w:history="1">
             <w:r>
               <w:rPr>
                 <w:rStyle w:val="Hyperlink"/>
@@ -1398,7 +1404,7 @@
                 <w:noProof/>
                 <w:webHidden/>
               </w:rPr>
-              <w:instrText xml:space="preserve"> PAGEREF _Toc168861522 \h </w:instrText>
+              <w:instrText xml:space="preserve"> PAGEREF _Toc168862591 \h </w:instrText>
             </w:r>
             <w:r>
               <w:rPr>
@@ -1442,7 +1448,7 @@
               <w:sz w:val="22"/>
             </w:rPr>
           </w:pPr>
-          <w:hyperlink w:anchor="_Toc168861523" w:history="1">
+          <w:hyperlink w:anchor="_Toc168862592" w:history="1">
             <w:r>
               <w:rPr>
                 <w:rStyle w:val="Hyperlink"/>
@@ -1471,7 +1477,7 @@
                 <w:noProof/>
                 <w:webHidden/>
               </w:rPr>
-              <w:instrText xml:space="preserve"> PAGEREF _Toc168861523 \h </w:instrText>
+              <w:instrText xml:space="preserve"> PAGEREF _Toc168862592 \h </w:instrText>
             </w:r>
             <w:r>
               <w:rPr>
@@ -1515,7 +1521,7 @@
               <w:sz w:val="22"/>
             </w:rPr>
           </w:pPr>
-          <w:hyperlink w:anchor="_Toc168861524" w:history="1">
+          <w:hyperlink w:anchor="_Toc168862593" w:history="1">
             <w:r>
               <w:rPr>
                 <w:rStyle w:val="Hyperlink"/>
@@ -1542,7 +1548,7 @@
                 <w:noProof/>
                 <w:webHidden/>
               </w:rPr>
-              <w:instrText xml:space="preserve"> PAGEREF _Toc168861524 \h </w:instrText>
+              <w:instrText xml:space="preserve"> PAGEREF _Toc168862593 \h </w:instrText>
             </w:r>
             <w:r>
               <w:rPr>
@@ -1586,7 +1592,7 @@
               <w:sz w:val="22"/>
             </w:rPr>
           </w:pPr>
-          <w:hyperlink w:anchor="_Toc168861525" w:history="1">
+          <w:hyperlink w:anchor="_Toc168862594" w:history="1">
             <w:r>
               <w:rPr>
                 <w:rStyle w:val="Hyperlink"/>
@@ -1613,7 +1619,7 @@
                 <w:noProof/>
                 <w:webHidden/>
               </w:rPr>
-              <w:instrText xml:space="preserve"> PAGEREF _Toc168861525 \h </w:instrText>
+              <w:instrText xml:space="preserve"> PAGEREF _Toc168862594 \h </w:instrText>
             </w:r>
             <w:r>
               <w:rPr>
@@ -1657,7 +1663,7 @@
               <w:sz w:val="22"/>
             </w:rPr>
           </w:pPr>
-          <w:hyperlink w:anchor="_Toc168861526" w:history="1">
+          <w:hyperlink w:anchor="_Toc168862595" w:history="1">
             <w:r>
               <w:rPr>
                 <w:rStyle w:val="Hyperlink"/>
@@ -1684,7 +1690,7 @@
                 <w:noProof/>
                 <w:webHidden/>
               </w:rPr>
-              <w:instrText xml:space="preserve"> PAGEREF _Toc168861526 \h </w:instrText>
+              <w:instrText xml:space="preserve"> PAGEREF _Toc168862595 \h </w:instrText>
             </w:r>
             <w:r>
               <w:rPr>
@@ -1728,7 +1734,7 @@
               <w:sz w:val="22"/>
             </w:rPr>
           </w:pPr>
-          <w:hyperlink w:anchor="_Toc168861527" w:history="1">
+          <w:hyperlink w:anchor="_Toc168862596" w:history="1">
             <w:r>
               <w:rPr>
                 <w:rStyle w:val="Hyperlink"/>
@@ -1755,7 +1761,7 @@
                 <w:noProof/>
                 <w:webHidden/>
               </w:rPr>
-              <w:instrText xml:space="preserve"> PAGEREF _Toc168861527 \h </w:instrText>
+              <w:instrText xml:space="preserve"> PAGEREF _Toc168862596 \h </w:instrText>
             </w:r>
             <w:r>
               <w:rPr>
@@ -1799,7 +1805,7 @@
               <w:sz w:val="22"/>
             </w:rPr>
           </w:pPr>
-          <w:hyperlink w:anchor="_Toc168861528" w:history="1">
+          <w:hyperlink w:anchor="_Toc168862597" w:history="1">
             <w:r>
               <w:rPr>
                 <w:rStyle w:val="Hyperlink"/>
@@ -1826,7 +1832,7 @@
                 <w:noProof/>
                 <w:webHidden/>
               </w:rPr>
-              <w:instrText xml:space="preserve"> PAGEREF _Toc168861528 \h </w:instrText>
+              <w:instrText xml:space="preserve"> PAGEREF _Toc168862597 \h </w:instrText>
             </w:r>
             <w:r>
               <w:rPr>
@@ -1870,7 +1876,7 @@
               <w:sz w:val="22"/>
             </w:rPr>
           </w:pPr>
-          <w:hyperlink w:anchor="_Toc168861529" w:history="1">
+          <w:hyperlink w:anchor="_Toc168862598" w:history="1">
             <w:r>
               <w:rPr>
                 <w:rStyle w:val="Hyperlink"/>
@@ -1897,7 +1903,7 @@
                 <w:noProof/>
                 <w:webHidden/>
               </w:rPr>
-              <w:instrText xml:space="preserve"> PAGEREF _Toc168861529 \h </w:instrText>
+              <w:instrText xml:space="preserve"> PAGEREF _Toc168862598 \h </w:instrText>
             </w:r>
             <w:r>
               <w:rPr>
@@ -1941,7 +1947,7 @@
               <w:sz w:val="22"/>
             </w:rPr>
           </w:pPr>
-          <w:hyperlink w:anchor="_Toc168861530" w:history="1">
+          <w:hyperlink w:anchor="_Toc168862599" w:history="1">
             <w:r>
               <w:rPr>
                 <w:rStyle w:val="Hyperlink"/>
@@ -1968,7 +1974,7 @@
                 <w:noProof/>
                 <w:webHidden/>
               </w:rPr>
-              <w:instrText xml:space="preserve"> PAGEREF _Toc168861530 \h </w:instrText>
+              <w:instrText xml:space="preserve"> PAGEREF _Toc168862599 \h </w:instrText>
             </w:r>
             <w:r>
               <w:rPr>
@@ -2012,7 +2018,7 @@
               <w:sz w:val="22"/>
             </w:rPr>
           </w:pPr>
-          <w:hyperlink w:anchor="_Toc168861531" w:history="1">
+          <w:hyperlink w:anchor="_Toc168862600" w:history="1">
             <w:r>
               <w:rPr>
                 <w:rStyle w:val="Hyperlink"/>
@@ -2041,7 +2047,7 @@
                 <w:noProof/>
                 <w:webHidden/>
               </w:rPr>
-              <w:instrText xml:space="preserve"> PAGEREF _Toc168861531 \h </w:instrText>
+              <w:instrText xml:space="preserve"> PAGEREF _Toc168862600 \h </w:instrText>
             </w:r>
             <w:r>
               <w:rPr>
@@ -2085,7 +2091,7 @@
               <w:sz w:val="22"/>
             </w:rPr>
           </w:pPr>
-          <w:hyperlink w:anchor="_Toc168861532" w:history="1">
+          <w:hyperlink w:anchor="_Toc168862601" w:history="1">
             <w:r>
               <w:rPr>
                 <w:rStyle w:val="Hyperlink"/>
@@ -2113,7 +2119,7 @@
                 <w:noProof/>
                 <w:webHidden/>
               </w:rPr>
-              <w:instrText xml:space="preserve"> PAGEREF _Toc168861532 \h </w:instrText>
+              <w:instrText xml:space="preserve"> PAGEREF _Toc168862601 \h </w:instrText>
             </w:r>
             <w:r>
               <w:rPr>
@@ -2157,7 +2163,7 @@
               <w:sz w:val="22"/>
             </w:rPr>
           </w:pPr>
-          <w:hyperlink w:anchor="_Toc168861533" w:history="1">
+          <w:hyperlink w:anchor="_Toc168862602" w:history="1">
             <w:r>
               <w:rPr>
                 <w:rStyle w:val="Hyperlink"/>
@@ -2185,7 +2191,7 @@
                 <w:noProof/>
                 <w:webHidden/>
               </w:rPr>
-              <w:instrText xml:space="preserve"> PAGEREF _Toc168861533 \h </w:instrText>
+              <w:instrText xml:space="preserve"> PAGEREF _Toc168862602 \h </w:instrText>
             </w:r>
             <w:r>
               <w:rPr>
@@ -2229,7 +2235,7 @@
               <w:sz w:val="22"/>
             </w:rPr>
           </w:pPr>
-          <w:hyperlink w:anchor="_Toc168861534" w:history="1">
+          <w:hyperlink w:anchor="_Toc168862603" w:history="1">
             <w:r>
               <w:rPr>
                 <w:rStyle w:val="Hyperlink"/>
@@ -2257,7 +2263,7 @@
                 <w:noProof/>
                 <w:webHidden/>
               </w:rPr>
-              <w:instrText xml:space="preserve"> PAGEREF _Toc168861534 \h </w:instrText>
+              <w:instrText xml:space="preserve"> PAGEREF _Toc168862603 \h </w:instrText>
             </w:r>
             <w:r>
               <w:rPr>
@@ -2301,7 +2307,7 @@
               <w:sz w:val="22"/>
             </w:rPr>
           </w:pPr>
-          <w:hyperlink w:anchor="_Toc168861535" w:history="1">
+          <w:hyperlink w:anchor="_Toc168862604" w:history="1">
             <w:r>
               <w:rPr>
                 <w:rStyle w:val="Hyperlink"/>
@@ -2329,7 +2335,7 @@
                 <w:noProof/>
                 <w:webHidden/>
               </w:rPr>
-              <w:instrText xml:space="preserve"> PAGEREF _Toc168861535 \h </w:instrText>
+              <w:instrText xml:space="preserve"> PAGEREF _Toc168862604 \h </w:instrText>
             </w:r>
             <w:r>
               <w:rPr>
@@ -2373,7 +2379,7 @@
               <w:sz w:val="22"/>
             </w:rPr>
           </w:pPr>
-          <w:hyperlink w:anchor="_Toc168861536" w:history="1">
+          <w:hyperlink w:anchor="_Toc168862605" w:history="1">
             <w:r>
               <w:rPr>
                 <w:rStyle w:val="Hyperlink"/>
@@ -2400,7 +2406,7 @@
                 <w:noProof/>
                 <w:webHidden/>
               </w:rPr>
-              <w:instrText xml:space="preserve"> PAGEREF _Toc168861536 \h </w:instrText>
+              <w:instrText xml:space="preserve"> PAGEREF _Toc168862605 \h </w:instrText>
             </w:r>
             <w:r>
               <w:rPr>
@@ -2444,7 +2450,7 @@
               <w:sz w:val="22"/>
             </w:rPr>
           </w:pPr>
-          <w:hyperlink w:anchor="_Toc168861537" w:history="1">
+          <w:hyperlink w:anchor="_Toc168862606" w:history="1">
             <w:r>
               <w:rPr>
                 <w:rStyle w:val="Hyperlink"/>
@@ -2472,7 +2478,7 @@
                 <w:noProof/>
                 <w:webHidden/>
               </w:rPr>
-              <w:instrText xml:space="preserve"> PAGEREF _Toc168861537 \h </w:instrText>
+              <w:instrText xml:space="preserve"> PAGEREF _Toc168862606 \h </w:instrText>
             </w:r>
             <w:r>
               <w:rPr>
@@ -2516,7 +2522,7 @@
               <w:sz w:val="22"/>
             </w:rPr>
           </w:pPr>
-          <w:hyperlink w:anchor="_Toc168861538" w:history="1">
+          <w:hyperlink w:anchor="_Toc168862607" w:history="1">
             <w:r>
               <w:rPr>
                 <w:rStyle w:val="Hyperlink"/>
@@ -2551,7 +2557,7 @@
                 <w:noProof/>
                 <w:webHidden/>
               </w:rPr>
-              <w:instrText xml:space="preserve"> PAGEREF _Toc168861538 \h </w:instrText>
+              <w:instrText xml:space="preserve"> PAGEREF _Toc168862607 \h </w:instrText>
             </w:r>
             <w:r>
               <w:rPr>
@@ -2595,7 +2601,7 @@
               <w:sz w:val="22"/>
             </w:rPr>
           </w:pPr>
-          <w:hyperlink w:anchor="_Toc168861539" w:history="1">
+          <w:hyperlink w:anchor="_Toc168862608" w:history="1">
             <w:r>
               <w:rPr>
                 <w:rStyle w:val="Hyperlink"/>
@@ -2622,7 +2628,7 @@
                 <w:noProof/>
                 <w:webHidden/>
               </w:rPr>
-              <w:instrText xml:space="preserve"> PAGEREF _Toc168861539 \h </w:instrText>
+              <w:instrText xml:space="preserve"> PAGEREF _Toc168862608 \h </w:instrText>
             </w:r>
             <w:r>
               <w:rPr>
@@ -2666,7 +2672,7 @@
               <w:sz w:val="22"/>
             </w:rPr>
           </w:pPr>
-          <w:hyperlink w:anchor="_Toc168861540" w:history="1">
+          <w:hyperlink w:anchor="_Toc168862609" w:history="1">
             <w:r>
               <w:rPr>
                 <w:rStyle w:val="Hyperlink"/>
@@ -2693,7 +2699,7 @@
                 <w:noProof/>
                 <w:webHidden/>
               </w:rPr>
-              <w:instrText xml:space="preserve"> PAGEREF _Toc168861540 \h </w:instrText>
+              <w:instrText xml:space="preserve"> PAGEREF _Toc168862609 \h </w:instrText>
             </w:r>
             <w:r>
               <w:rPr>
@@ -2890,7 +2896,7 @@
       <w:pPr>
         <w:pStyle w:val="Heading2"/>
       </w:pPr>
-      <w:bookmarkStart w:id="27" w:name="_Toc168861507"/>
+      <w:bookmarkStart w:id="30" w:name="_Toc168862576"/>
       <w:r>
         <w:lastRenderedPageBreak/>
         <w:t>1.</w:t>
@@ -2901,7 +2907,7 @@
       <w:r>
         <w:t>Rezumat</w:t>
       </w:r>
-      <w:bookmarkEnd w:id="27"/>
+      <w:bookmarkEnd w:id="30"/>
     </w:p>
     <w:p>
       <w:pPr>
@@ -3415,7 +3421,7 @@
           <w:lang w:val="ro-RO" w:eastAsia="ro-RO"/>
         </w:rPr>
       </w:pPr>
-      <w:bookmarkStart w:id="28" w:name="_Toc168861508"/>
+      <w:bookmarkStart w:id="31" w:name="_Toc168862577"/>
       <w:r>
         <w:rPr>
           <w:rFonts w:eastAsia="Times New Roman"/>
@@ -3433,7 +3439,7 @@
         </w:rPr>
         <w:t>. Summary</w:t>
       </w:r>
-      <w:bookmarkEnd w:id="28"/>
+      <w:bookmarkEnd w:id="31"/>
     </w:p>
     <w:p>
       <w:pPr>
@@ -3811,7 +3817,7 @@
       <w:pPr>
         <w:pStyle w:val="Heading2"/>
       </w:pPr>
-      <w:bookmarkStart w:id="29" w:name="_Toc168861509"/>
+      <w:bookmarkStart w:id="32" w:name="_Toc168862578"/>
       <w:r>
         <w:lastRenderedPageBreak/>
         <w:t>3</w:t>
@@ -3825,7 +3831,7 @@
       <w:r>
         <w:t>Introducere</w:t>
       </w:r>
-      <w:bookmarkEnd w:id="29"/>
+      <w:bookmarkEnd w:id="32"/>
     </w:p>
     <w:p>
       <w:pPr>
@@ -4341,7 +4347,7 @@
       <w:pPr>
         <w:pStyle w:val="Heading3"/>
       </w:pPr>
-      <w:bookmarkStart w:id="30" w:name="_Toc168861510"/>
+      <w:bookmarkStart w:id="33" w:name="_Toc168862579"/>
       <w:r>
         <w:t>3.</w:t>
       </w:r>
@@ -4354,7 +4360,7 @@
       <w:r>
         <w:t>Obiectivul Cercetării</w:t>
       </w:r>
-      <w:bookmarkEnd w:id="30"/>
+      <w:bookmarkEnd w:id="33"/>
     </w:p>
     <w:p>
       <w:pPr>
@@ -4722,7 +4728,7 @@
           <w:color w:val="auto"/>
         </w:rPr>
       </w:pPr>
-      <w:bookmarkStart w:id="31" w:name="_Toc168861511"/>
+      <w:bookmarkStart w:id="34" w:name="_Toc168862580"/>
       <w:r>
         <w:t>3</w:t>
       </w:r>
@@ -4738,7 +4744,7 @@
       <w:r>
         <w:t>Metodologii</w:t>
       </w:r>
-      <w:bookmarkEnd w:id="31"/>
+      <w:bookmarkEnd w:id="34"/>
     </w:p>
     <w:p>
       <w:pPr>
@@ -5301,7 +5307,7 @@
           <w:lang w:val="ro-RO"/>
         </w:rPr>
       </w:pPr>
-      <w:bookmarkStart w:id="32" w:name="_Toc168861512"/>
+      <w:bookmarkStart w:id="35" w:name="_Toc168862581"/>
       <w:r>
         <w:t>3.3. Structura lucr</w:t>
       </w:r>
@@ -5311,7 +5317,7 @@
         </w:rPr>
         <w:t>ării</w:t>
       </w:r>
-      <w:bookmarkEnd w:id="32"/>
+      <w:bookmarkEnd w:id="35"/>
     </w:p>
     <w:p>
       <w:pPr>
@@ -5338,7 +5344,6 @@
           <w:szCs w:val="24"/>
         </w:rPr>
       </w:pPr>
-      <w:bookmarkStart w:id="33" w:name="_Toc168861513"/>
       <w:r>
         <w:rPr>
           <w:rFonts w:eastAsia="Times New Roman" w:cs="Times New Roman"/>
@@ -5714,10 +5719,11 @@
       <w:pPr>
         <w:pStyle w:val="Heading2"/>
       </w:pPr>
+      <w:bookmarkStart w:id="36" w:name="_Toc168862582"/>
       <w:r>
         <w:t>4. Concepte și tehnologii utilizate</w:t>
       </w:r>
-      <w:bookmarkEnd w:id="33"/>
+      <w:bookmarkEnd w:id="36"/>
     </w:p>
     <w:p>
       <w:r>
@@ -5732,7 +5738,7 @@
           <w:lang w:val="ro-RO"/>
         </w:rPr>
       </w:pPr>
-      <w:bookmarkStart w:id="34" w:name="_Toc168861514"/>
+      <w:bookmarkStart w:id="37" w:name="_Toc168862583"/>
       <w:r>
         <w:t>4</w:t>
       </w:r>
@@ -5754,7 +5760,7 @@
         </w:rPr>
         <w:t>ă pe agenți</w:t>
       </w:r>
-      <w:bookmarkEnd w:id="34"/>
+      <w:bookmarkEnd w:id="37"/>
     </w:p>
     <w:p>
       <w:pPr>
@@ -6304,7 +6310,7 @@
       <w:pPr>
         <w:pStyle w:val="Heading3"/>
       </w:pPr>
-      <w:bookmarkStart w:id="35" w:name="_Toc168861515"/>
+      <w:bookmarkStart w:id="38" w:name="_Toc168862584"/>
       <w:r>
         <w:t>4.2</w:t>
       </w:r>
@@ -6320,7 +6326,7 @@
       <w:r>
         <w:t>rogramarea orientată pe agenți vs. programarea orientată pe obiecte</w:t>
       </w:r>
-      <w:bookmarkEnd w:id="35"/>
+      <w:bookmarkEnd w:id="38"/>
     </w:p>
     <w:p>
       <w:pPr>
@@ -7271,7 +7277,7 @@
       <w:pPr>
         <w:pStyle w:val="Heading3"/>
       </w:pPr>
-      <w:bookmarkStart w:id="36" w:name="_Toc168861516"/>
+      <w:bookmarkStart w:id="39" w:name="_Toc168862585"/>
       <w:r>
         <w:t>4.3</w:t>
       </w:r>
@@ -7284,7 +7290,7 @@
       <w:r>
         <w:t>Java Agent DEvelopment Framework</w:t>
       </w:r>
-      <w:bookmarkEnd w:id="36"/>
+      <w:bookmarkEnd w:id="39"/>
     </w:p>
     <w:p>
       <w:pPr>
@@ -8950,8 +8956,11 @@
     <w:p>
       <w:pPr>
         <w:pStyle w:val="Heading3"/>
-      </w:pPr>
-      <w:bookmarkStart w:id="37" w:name="_Toc168861517"/>
+        <w:rPr>
+          <w:lang w:val="ro-RO"/>
+        </w:rPr>
+      </w:pPr>
+      <w:bookmarkStart w:id="40" w:name="_Toc168862586"/>
       <w:r>
         <w:t>4.4</w:t>
       </w:r>
@@ -8962,9 +8971,24 @@
         <w:t xml:space="preserve"> </w:t>
       </w:r>
       <w:r>
-        <w:t>Învățare supervizată</w:t>
-      </w:r>
-      <w:bookmarkEnd w:id="37"/>
+        <w:t>Învățare</w:t>
+      </w:r>
+      <w:r>
+        <w:t>a</w:t>
+      </w:r>
+      <w:r>
+        <w:t xml:space="preserve"> supervizată</w:t>
+      </w:r>
+      <w:r>
+        <w:t xml:space="preserve"> </w:t>
+      </w:r>
+      <w:r>
+        <w:rPr>
+          <w:lang w:val="ro-RO"/>
+        </w:rPr>
+        <w:t>în perspectiva predicției pietrelor la rinichi</w:t>
+      </w:r>
+      <w:bookmarkEnd w:id="40"/>
     </w:p>
     <w:p>
       <w:r>
@@ -9154,7 +9178,7 @@
           <w:lang w:val="ro-RO"/>
         </w:rPr>
       </w:pPr>
-      <w:bookmarkStart w:id="38" w:name="_Toc168861518"/>
+      <w:bookmarkStart w:id="41" w:name="_Toc168862587"/>
       <w:r>
         <w:t>4.4</w:t>
       </w:r>
@@ -9176,7 +9200,7 @@
         </w:rPr>
         <w:t>în considerare în învățarea supervizată</w:t>
       </w:r>
-      <w:bookmarkEnd w:id="38"/>
+      <w:bookmarkEnd w:id="41"/>
     </w:p>
     <w:p>
       <w:r>
@@ -9490,7 +9514,7 @@
           <w:lang w:val="ro-RO"/>
         </w:rPr>
       </w:pPr>
-      <w:bookmarkStart w:id="39" w:name="_Toc168861519"/>
+      <w:bookmarkStart w:id="42" w:name="_Toc168862588"/>
       <w:r>
         <w:t>4</w:t>
       </w:r>
@@ -9515,7 +9539,7 @@
         </w:rPr>
         <w:t>ți în învățarea supervizată</w:t>
       </w:r>
-      <w:bookmarkEnd w:id="39"/>
+      <w:bookmarkEnd w:id="42"/>
     </w:p>
     <w:p>
       <w:r>
@@ -9769,7 +9793,7 @@
       <w:pPr>
         <w:pStyle w:val="Heading3"/>
       </w:pPr>
-      <w:bookmarkStart w:id="40" w:name="_Toc168861520"/>
+      <w:bookmarkStart w:id="43" w:name="_Toc168862589"/>
       <w:r>
         <w:t>4.4</w:t>
       </w:r>
@@ -9785,7 +9809,7 @@
       <w:r>
         <w:t>Rețele neuronale - perceptronul multistrat</w:t>
       </w:r>
-      <w:bookmarkEnd w:id="40"/>
+      <w:bookmarkEnd w:id="43"/>
     </w:p>
     <w:p>
       <w:r>
@@ -10446,6 +10470,103 @@
         <w:rPr>
           <w:lang w:val="ro-RO"/>
         </w:rPr>
+        <w:t>Dropout</w:t>
+      </w:r>
+    </w:p>
+    <w:p>
+      <w:pPr>
+        <w:rPr>
+          <w:lang w:val="ro-RO"/>
+        </w:rPr>
+      </w:pPr>
+      <w:r>
+        <w:rPr>
+          <w:lang w:val="ro-RO"/>
+        </w:rPr>
+        <w:t>Într-o rețea neuronală, „abandonarea</w:t>
+      </w:r>
+      <w:r>
+        <w:rPr>
+          <w:lang w:val="ro-RO"/>
+        </w:rPr>
+        <w:t xml:space="preserve"> - dropout</w:t>
+      </w:r>
+      <w:r>
+        <w:rPr>
+          <w:lang w:val="ro-RO"/>
+        </w:rPr>
+        <w:t>” descrie eliminarea nodurilor din stratul de intrare și din stratul ascuns. O nouă arhitectură de rețea este creată din rețeaua mamă prin eliminarea temporară a tuturor conexiunilor înainte și înapoi cu un nod abandonat. Există o probabilitate p de eliminare a nodurilor.</w:t>
+      </w:r>
+      <w:r>
+        <w:rPr>
+          <w:lang w:val="ro-RO"/>
+        </w:rPr>
+        <w:t xml:space="preserve"> </w:t>
+      </w:r>
+      <w:r>
+        <w:rPr>
+          <w:lang w:val="ro-RO"/>
+        </w:rPr>
+        <w:t>Modelul preia zgomotul statistic în problema supraadaptării. Mai precis, având în vedere toate unitățile (neuronii), obiectivul principal al antrenamentului este reducerea funcției de pierdere. Prin urmare, supraadaptarea ar putea determina o unitate să se ajusteze pentru a corecta erorile comise de celelalte unități. Din cauza incapacității acestor coadaptări complicate de a se generaliza la setul de date necunoscut, ele au ca rezultat coadaptări complexe, care, la rândul lor, generează problema supraadaptării.</w:t>
+      </w:r>
+      <w:r>
+        <w:rPr>
+          <w:lang w:val="ro-RO"/>
+        </w:rPr>
+        <w:t xml:space="preserve"> </w:t>
+      </w:r>
+      <w:r>
+        <w:rPr>
+          <w:lang w:val="ro-RO"/>
+        </w:rPr>
+        <w:t xml:space="preserve">Acum, dacă folosim abandonul, aceste unități nu pot corecta greșelile altor unități, ceea ce exclude coadaptarea, deoarece prezența unei unități este destul de imprevizibilă în fiecare iterație. Astfel, aceasta obligă straturile să adopte o abordare probabilistică și să își asume un anumit grad de </w:t>
+      </w:r>
+      <w:r>
+        <w:rPr>
+          <w:lang w:val="ro-RO"/>
+        </w:rPr>
+        <w:lastRenderedPageBreak/>
+        <w:t>responsabilitate pentru datele de intrare prin eliminarea arbitrară a câtorva unități (nod</w:t>
+      </w:r>
+      <w:r>
+        <w:rPr>
+          <w:lang w:val="ro-RO"/>
+        </w:rPr>
+        <w:t xml:space="preserve">uri). </w:t>
+      </w:r>
+      <w:r>
+        <w:rPr>
+          <w:lang w:val="ro-RO"/>
+        </w:rPr>
+        <w:t>Procedând astfel, problema supraadaptării este atenuată, iar modelul este garantat să devină mai larg aplicabil</w:t>
+      </w:r>
+      <w:r>
+        <w:rPr>
+          <w:lang w:val="ro-RO"/>
+        </w:rPr>
+        <w:t xml:space="preserve"> </w:t>
+      </w:r>
+      <w:r>
+        <w:t>[29]</w:t>
+      </w:r>
+      <w:r>
+        <w:rPr>
+          <w:lang w:val="ro-RO"/>
+        </w:rPr>
+        <w:t>.</w:t>
+      </w:r>
+    </w:p>
+    <w:p>
+      <w:pPr>
+        <w:pStyle w:val="Heading4"/>
+        <w:rPr>
+          <w:lang w:val="ro-RO"/>
+        </w:rPr>
+      </w:pPr>
+      <w:r>
+        <w:rPr>
+          <w:lang w:val="ro-RO"/>
+        </w:rPr>
         <w:t>ReLU</w:t>
       </w:r>
     </w:p>
@@ -10520,7 +10641,6 @@
         </w:numPr>
       </w:pPr>
       <w:r>
-        <w:lastRenderedPageBreak/>
         <w:t>Eficient din punct de vedere computațional: ReLU necesită doar operația de pragare, care este un calcul simplu. ReLU se calculează mult mai rapid decât alte funcții de activare precum sigmoid sau tanh.</w:t>
       </w:r>
     </w:p>
@@ -10599,7 +10719,11 @@
         <w:t xml:space="preserve"> </w:t>
       </w:r>
       <w:r>
-        <w:t>Modelul este încurajat să producă predicții mai sigure și mai precise prin minimizarea pierderii de entropie încrucișată în timpul instruirii, în special atunci când este asociat cu funcții de activare adecvate, cum ar fi sigm</w:t>
+        <w:t xml:space="preserve">Modelul este încurajat să producă predicții mai sigure și </w:t>
+      </w:r>
+      <w:r>
+        <w:lastRenderedPageBreak/>
+        <w:t>mai precise prin minimizarea pierderii de entropie încrucișată în timpul instruirii, în special atunci când este asociat cu funcții de activare adecvate, cum ar fi sigm</w:t>
       </w:r>
       <w:r>
         <w:t>oid (pentru clasificarea binară din contextul aplicației multi-agent din această lucrare)</w:t>
@@ -10621,7 +10745,7 @@
           <w:lang w:val="ro-RO" w:eastAsia="ro-RO"/>
         </w:rPr>
       </w:pPr>
-      <w:bookmarkStart w:id="41" w:name="_Toc168861521"/>
+      <w:bookmarkStart w:id="44" w:name="_Toc168862590"/>
       <w:r>
         <w:rPr>
           <w:rFonts w:eastAsia="Times New Roman"/>
@@ -10630,7 +10754,7 @@
         </w:rPr>
         <w:t>5. Medicină</w:t>
       </w:r>
-      <w:bookmarkEnd w:id="41"/>
+      <w:bookmarkEnd w:id="44"/>
     </w:p>
     <w:p>
       <w:pPr>
@@ -10690,13 +10814,12 @@
           <w:lang w:val="ro-RO" w:eastAsia="ro-RO"/>
         </w:rPr>
       </w:pPr>
-      <w:bookmarkStart w:id="42" w:name="_Toc168861522"/>
+      <w:bookmarkStart w:id="45" w:name="_Toc168862591"/>
       <w:r>
         <w:rPr>
           <w:rFonts w:eastAsia="Times New Roman"/>
           <w:lang w:val="ro-RO" w:eastAsia="ro-RO"/>
         </w:rPr>
-        <w:lastRenderedPageBreak/>
         <w:t xml:space="preserve">5.1. Pietrele la rinichi </w:t>
       </w:r>
       <w:r>
@@ -10716,7 +10839,7 @@
         </w:rPr>
         <w:t>)</w:t>
       </w:r>
-      <w:bookmarkEnd w:id="42"/>
+      <w:bookmarkEnd w:id="45"/>
     </w:p>
     <w:p>
       <w:pPr>
@@ -10758,7 +10881,7 @@
           <w:lang w:val="ro-RO" w:eastAsia="ro-RO"/>
         </w:rPr>
       </w:pPr>
-      <w:bookmarkStart w:id="43" w:name="_Toc168861523"/>
+      <w:bookmarkStart w:id="46" w:name="_Toc168862592"/>
       <w:r>
         <w:rPr>
           <w:rFonts w:eastAsia="Times New Roman"/>
@@ -10780,7 +10903,7 @@
         </w:rPr>
         <w:t>?</w:t>
       </w:r>
-      <w:bookmarkEnd w:id="43"/>
+      <w:bookmarkEnd w:id="46"/>
     </w:p>
     <w:p>
       <w:pPr>
@@ -11111,7 +11234,6 @@
           <w:rFonts w:cs="Times New Roman"/>
           <w:noProof/>
         </w:rPr>
-        <w:lastRenderedPageBreak/>
         <w:drawing>
           <wp:inline distT="0" distB="0" distL="0" distR="0">
             <wp:extent cx="5400345" cy="4046220"/>
@@ -11131,7 +11253,7 @@
                     <a:blip r:embed="rId13">
                       <a:extLst>
                         <a:ext uri="{28A0092B-C50C-407E-A947-70E740481C1C}">
-                          <a14:useLocalDpi xmlns="" xmlns:wpc="http://schemas.microsoft.com/office/word/2010/wordprocessingCanvas" xmlns:cx="http://schemas.microsoft.com/office/drawing/2014/chartex" xmlns:cx1="http://schemas.microsoft.com/office/drawing/2015/9/8/chartex" xmlns:cx2="http://schemas.microsoft.com/office/drawing/2015/10/21/chartex" xmlns:cx3="http://schemas.microsoft.com/office/drawing/2016/5/9/chartex" xmlns:cx4="http://schemas.microsoft.com/office/drawing/2016/5/10/chartex" xmlns:cx5="http://schemas.microsoft.com/office/drawing/2016/5/11/chartex" xmlns:cx6="http://schemas.microsoft.com/office/drawing/2016/5/12/chartex" xmlns:cx7="http://schemas.microsoft.com/office/drawing/2016/5/13/chartex" xmlns:cx8="http://schemas.microsoft.com/office/drawing/2016/5/14/chartex" xmlns:mc="http://schemas.openxmlformats.org/markup-compatibility/2006" xmlns:aink="http://schemas.microsoft.com/office/drawing/2016/ink" xmlns:am3d="http://schemas.microsoft.com/office/drawing/2017/model3d" xmlns:o="urn:schemas-microsoft-com:office:office" xmlns:oel="http://schemas.microsoft.com/office/2019/extlst" xmlns:v="urn:schemas-microsoft-com:vml" xmlns:wp14="http://schemas.microsoft.com/office/word/2010/wordprocessingDrawing" xmlns:w10="urn:schemas-microsoft-com:office:word" xmlns:w="http://schemas.openxmlformats.org/wordprocessingml/2006/main" xmlns:w14="http://schemas.microsoft.com/office/word/2010/wordml" xmlns:w15="http://schemas.microsoft.com/office/word/2012/wordml" xmlns:w16cex="http://schemas.microsoft.com/office/word/2018/wordml/cex" xmlns:w16cid="http://schemas.microsoft.com/office/word/2016/wordml/cid" xmlns:w16="http://schemas.microsoft.com/office/word/2018/wordml" xmlns:w16du="http://schemas.microsoft.com/office/word/2023/wordml/word16du" xmlns:w16sdtdh="http://schemas.microsoft.com/office/word/2020/wordml/sdtdatahash" xmlns:w16se="http://schemas.microsoft.com/office/word/2015/wordml/symex" xmlns:wpg="http://schemas.microsoft.com/office/word/2010/wordprocessingGroup" xmlns:wpi="http://schemas.microsoft.com/office/word/2010/wordprocessingInk" xmlns:wps="http://schemas.microsoft.com/office/word/2010/wordprocessingShape" xmlns:a14="http://schemas.microsoft.com/office/drawing/2010/main" val="0"/>
+                          <a14:useLocalDpi xmlns:a14="http://schemas.microsoft.com/office/drawing/2010/main" xmlns:wps="http://schemas.microsoft.com/office/word/2010/wordprocessingShape" xmlns:wpi="http://schemas.microsoft.com/office/word/2010/wordprocessingInk" xmlns:wpg="http://schemas.microsoft.com/office/word/2010/wordprocessingGroup" xmlns:w16se="http://schemas.microsoft.com/office/word/2015/wordml/symex" xmlns:w16sdtdh="http://schemas.microsoft.com/office/word/2020/wordml/sdtdatahash" xmlns:w16du="http://schemas.microsoft.com/office/word/2023/wordml/word16du" xmlns:w16="http://schemas.microsoft.com/office/word/2018/wordml" xmlns:w16cid="http://schemas.microsoft.com/office/word/2016/wordml/cid" xmlns:w16cex="http://schemas.microsoft.com/office/word/2018/wordml/cex" xmlns:w15="http://schemas.microsoft.com/office/word/2012/wordml" xmlns:w14="http://schemas.microsoft.com/office/word/2010/wordml" xmlns:w="http://schemas.openxmlformats.org/wordprocessingml/2006/main" xmlns:w10="urn:schemas-microsoft-com:office:word" xmlns:wp14="http://schemas.microsoft.com/office/word/2010/wordprocessingDrawing" xmlns:v="urn:schemas-microsoft-com:vml" xmlns:oel="http://schemas.microsoft.com/office/2019/extlst" xmlns:o="urn:schemas-microsoft-com:office:office" xmlns:am3d="http://schemas.microsoft.com/office/drawing/2017/model3d" xmlns:aink="http://schemas.microsoft.com/office/drawing/2016/ink" xmlns:mc="http://schemas.openxmlformats.org/markup-compatibility/2006" xmlns:cx8="http://schemas.microsoft.com/office/drawing/2016/5/14/chartex" xmlns:cx7="http://schemas.microsoft.com/office/drawing/2016/5/13/chartex" xmlns:cx6="http://schemas.microsoft.com/office/drawing/2016/5/12/chartex" xmlns:cx5="http://schemas.microsoft.com/office/drawing/2016/5/11/chartex" xmlns:cx4="http://schemas.microsoft.com/office/drawing/2016/5/10/chartex" xmlns:cx3="http://schemas.microsoft.com/office/drawing/2016/5/9/chartex" xmlns:cx2="http://schemas.microsoft.com/office/drawing/2015/10/21/chartex" xmlns:cx1="http://schemas.microsoft.com/office/drawing/2015/9/8/chartex" xmlns:cx="http://schemas.microsoft.com/office/drawing/2014/chartex" xmlns:wpc="http://schemas.microsoft.com/office/word/2010/wordprocessingCanvas" xmlns="" val="0"/>
                         </a:ext>
                       </a:extLst>
                     </a:blip>
@@ -11182,11 +11304,11 @@
       <w:pPr>
         <w:pStyle w:val="Heading3"/>
       </w:pPr>
-      <w:bookmarkStart w:id="44" w:name="_Toc168861524"/>
+      <w:bookmarkStart w:id="47" w:name="_Toc168862593"/>
       <w:r>
         <w:t>5.3. Cauzele aparițiilor pietrelor la rinichi</w:t>
       </w:r>
-      <w:bookmarkEnd w:id="44"/>
+      <w:bookmarkEnd w:id="47"/>
     </w:p>
     <w:p>
       <w:pPr>
@@ -11421,12 +11543,12 @@
           <w:szCs w:val="24"/>
           <w:lang w:val="ro-RO" w:eastAsia="ro-RO"/>
         </w:rPr>
+        <w:lastRenderedPageBreak/>
         <w:t>Reducerea substantelor care inhiba in mod fiziologic agregarea cristalelor - citrat, magneziu si mucoproteinele Tamm-Horsfall.</w:t>
       </w:r>
     </w:p>
     <w:p>
       <w:r>
-        <w:lastRenderedPageBreak/>
         <w:t>Următorii factori de risc contribuie la apariția calculilor renali:</w:t>
       </w:r>
     </w:p>
@@ -11516,11 +11638,11 @@
       <w:pPr>
         <w:pStyle w:val="Heading3"/>
       </w:pPr>
-      <w:bookmarkStart w:id="45" w:name="_Toc168861525"/>
+      <w:bookmarkStart w:id="48" w:name="_Toc168862594"/>
       <w:r>
         <w:t>5.4. Simptomele pietrelor la rinichi</w:t>
       </w:r>
-      <w:bookmarkEnd w:id="45"/>
+      <w:bookmarkEnd w:id="48"/>
     </w:p>
     <w:p>
       <w:pPr>
@@ -11712,11 +11834,12 @@
       <w:pPr>
         <w:pStyle w:val="Heading3"/>
       </w:pPr>
-      <w:bookmarkStart w:id="46" w:name="_Toc168861526"/>
-      <w:r>
+      <w:bookmarkStart w:id="49" w:name="_Toc168862595"/>
+      <w:r>
+        <w:lastRenderedPageBreak/>
         <w:t>5.5. Metode de diagnosticare al pietrelor la rinichi</w:t>
       </w:r>
-      <w:bookmarkEnd w:id="46"/>
+      <w:bookmarkEnd w:id="49"/>
     </w:p>
     <w:p>
       <w:pPr>
@@ -11798,7 +11921,6 @@
         <w:jc w:val="left"/>
       </w:pPr>
       <w:r>
-        <w:lastRenderedPageBreak/>
         <w:t>analize ale urinei: analiza urinei necesită recoltarea urinei pe o perioadă de 24 de ore. În urma analizei, se determină dacă organismul elimină prea multe minerale, ceea ce va provoca formarea pietrelor. Ocazional, este necesară recoltarea de urină timp de 48 de ore;</w:t>
       </w:r>
     </w:p>
@@ -11878,11 +12000,11 @@
       <w:pPr>
         <w:pStyle w:val="Heading3"/>
       </w:pPr>
-      <w:bookmarkStart w:id="47" w:name="_Toc168861527"/>
+      <w:bookmarkStart w:id="50" w:name="_Toc168862596"/>
       <w:r>
         <w:t>5.6. Tratament pietre la rinichi</w:t>
       </w:r>
-      <w:bookmarkEnd w:id="47"/>
+      <w:bookmarkEnd w:id="50"/>
     </w:p>
     <w:p>
       <w:r>
@@ -11894,7 +12016,7 @@
       <w:pPr>
         <w:pStyle w:val="Heading2"/>
       </w:pPr>
-      <w:bookmarkStart w:id="48" w:name="_Toc168861528"/>
+      <w:bookmarkStart w:id="51" w:name="_Toc168862597"/>
       <w:r>
         <w:t>6</w:t>
       </w:r>
@@ -11910,7 +12032,7 @@
       <w:r>
         <w:t>a sistemului multi-agent</w:t>
       </w:r>
-      <w:bookmarkEnd w:id="48"/>
+      <w:bookmarkEnd w:id="51"/>
     </w:p>
     <w:p>
       <w:r>
@@ -11922,11 +12044,12 @@
       <w:pPr>
         <w:pStyle w:val="Heading3"/>
       </w:pPr>
-      <w:bookmarkStart w:id="49" w:name="_Toc168861529"/>
-      <w:r>
+      <w:bookmarkStart w:id="52" w:name="_Toc168862598"/>
+      <w:r>
+        <w:lastRenderedPageBreak/>
         <w:t>6.1 Structura proiectului</w:t>
       </w:r>
-      <w:bookmarkEnd w:id="49"/>
+      <w:bookmarkEnd w:id="52"/>
     </w:p>
     <w:p>
       <w:r>
@@ -11960,11 +12083,7 @@
         <w:t>AgentsStart</w:t>
       </w:r>
       <w:r>
-        <w:t xml:space="preserve"> pentru a defini configurațiile fiecărui agent și a-l </w:t>
-      </w:r>
-      <w:r>
-        <w:lastRenderedPageBreak/>
-        <w:t xml:space="preserve">integra în mediul JADE. Directorul </w:t>
+        <w:t xml:space="preserve"> pentru a defini configurațiile fiecărui agent și a-l integra în mediul JADE. Directorul </w:t>
       </w:r>
       <w:r>
         <w:rPr>
@@ -12005,6 +12124,7 @@
         <w:rPr>
           <w:noProof/>
         </w:rPr>
+        <w:lastRenderedPageBreak/>
         <w:drawing>
           <wp:inline distT="0" distB="0" distL="0" distR="0">
             <wp:extent cx="5488740" cy="6873240"/>
@@ -12063,7 +12183,7 @@
       <w:pPr>
         <w:pStyle w:val="Heading3"/>
       </w:pPr>
-      <w:bookmarkStart w:id="50" w:name="_Toc168861530"/>
+      <w:bookmarkStart w:id="53" w:name="_Toc168862599"/>
       <w:r>
         <w:lastRenderedPageBreak/>
         <w:t>6.2</w:t>
@@ -12077,7 +12197,7 @@
       <w:r>
         <w:t>Setul de date</w:t>
       </w:r>
-      <w:bookmarkEnd w:id="50"/>
+      <w:bookmarkEnd w:id="53"/>
     </w:p>
     <w:p>
       <w:pPr>
@@ -12140,7 +12260,7 @@
           <w:lang w:val="ro-RO" w:eastAsia="ro-RO"/>
         </w:rPr>
       </w:pPr>
-      <w:bookmarkStart w:id="51" w:name="_Hlk166410077"/>
+      <w:bookmarkStart w:id="54" w:name="_Hlk166410077"/>
       <w:r>
         <w:rPr>
           <w:rFonts w:eastAsia="Times New Roman" w:cs="Times New Roman"/>
@@ -12270,7 +12390,7 @@
         </w:rPr>
         <w:t xml:space="preserve">nivelul de calciu (CALC) în milimoli/litru. </w:t>
       </w:r>
-      <w:bookmarkEnd w:id="51"/>
+      <w:bookmarkEnd w:id="54"/>
     </w:p>
     <w:p>
       <w:pPr>
@@ -12429,7 +12549,7 @@
           <w:lang w:val="ro-RO" w:eastAsia="ro-RO"/>
         </w:rPr>
       </w:pPr>
-      <w:bookmarkStart w:id="52" w:name="_Toc168861531"/>
+      <w:bookmarkStart w:id="55" w:name="_Toc168862600"/>
       <w:r>
         <w:rPr>
           <w:rFonts w:eastAsia="Times New Roman"/>
@@ -12458,7 +12578,7 @@
         </w:rPr>
         <w:t>Arhitectura aplicației</w:t>
       </w:r>
-      <w:bookmarkEnd w:id="52"/>
+      <w:bookmarkEnd w:id="55"/>
     </w:p>
     <w:p>
       <w:pPr>
@@ -12505,7 +12625,7 @@
                     <a:blip r:embed="rId16">
                       <a:extLst>
                         <a:ext uri="{28A0092B-C50C-407E-A947-70E740481C1C}">
-                          <a14:useLocalDpi xmlns="" xmlns:wpc="http://schemas.microsoft.com/office/word/2010/wordprocessingCanvas" xmlns:cx="http://schemas.microsoft.com/office/drawing/2014/chartex" xmlns:cx1="http://schemas.microsoft.com/office/drawing/2015/9/8/chartex" xmlns:cx2="http://schemas.microsoft.com/office/drawing/2015/10/21/chartex" xmlns:cx3="http://schemas.microsoft.com/office/drawing/2016/5/9/chartex" xmlns:cx4="http://schemas.microsoft.com/office/drawing/2016/5/10/chartex" xmlns:cx5="http://schemas.microsoft.com/office/drawing/2016/5/11/chartex" xmlns:cx6="http://schemas.microsoft.com/office/drawing/2016/5/12/chartex" xmlns:cx7="http://schemas.microsoft.com/office/drawing/2016/5/13/chartex" xmlns:cx8="http://schemas.microsoft.com/office/drawing/2016/5/14/chartex" xmlns:mc="http://schemas.openxmlformats.org/markup-compatibility/2006" xmlns:aink="http://schemas.microsoft.com/office/drawing/2016/ink" xmlns:am3d="http://schemas.microsoft.com/office/drawing/2017/model3d" xmlns:o="urn:schemas-microsoft-com:office:office" xmlns:oel="http://schemas.microsoft.com/office/2019/extlst" xmlns:v="urn:schemas-microsoft-com:vml" xmlns:wp14="http://schemas.microsoft.com/office/word/2010/wordprocessingDrawing" xmlns:w10="urn:schemas-microsoft-com:office:word" xmlns:w="http://schemas.openxmlformats.org/wordprocessingml/2006/main" xmlns:w14="http://schemas.microsoft.com/office/word/2010/wordml" xmlns:w15="http://schemas.microsoft.com/office/word/2012/wordml" xmlns:w16cex="http://schemas.microsoft.com/office/word/2018/wordml/cex" xmlns:w16cid="http://schemas.microsoft.com/office/word/2016/wordml/cid" xmlns:w16="http://schemas.microsoft.com/office/word/2018/wordml" xmlns:w16du="http://schemas.microsoft.com/office/word/2023/wordml/word16du" xmlns:w16sdtdh="http://schemas.microsoft.com/office/word/2020/wordml/sdtdatahash" xmlns:w16se="http://schemas.microsoft.com/office/word/2015/wordml/symex" xmlns:wpg="http://schemas.microsoft.com/office/word/2010/wordprocessingGroup" xmlns:wpi="http://schemas.microsoft.com/office/word/2010/wordprocessingInk" xmlns:wps="http://schemas.microsoft.com/office/word/2010/wordprocessingShape" xmlns:a14="http://schemas.microsoft.com/office/drawing/2010/main" val="0"/>
+                          <a14:useLocalDpi xmlns:a14="http://schemas.microsoft.com/office/drawing/2010/main" xmlns:wps="http://schemas.microsoft.com/office/word/2010/wordprocessingShape" xmlns:wpi="http://schemas.microsoft.com/office/word/2010/wordprocessingInk" xmlns:wpg="http://schemas.microsoft.com/office/word/2010/wordprocessingGroup" xmlns:w16se="http://schemas.microsoft.com/office/word/2015/wordml/symex" xmlns:w16sdtdh="http://schemas.microsoft.com/office/word/2020/wordml/sdtdatahash" xmlns:w16du="http://schemas.microsoft.com/office/word/2023/wordml/word16du" xmlns:w16="http://schemas.microsoft.com/office/word/2018/wordml" xmlns:w16cid="http://schemas.microsoft.com/office/word/2016/wordml/cid" xmlns:w16cex="http://schemas.microsoft.com/office/word/2018/wordml/cex" xmlns:w15="http://schemas.microsoft.com/office/word/2012/wordml" xmlns:w14="http://schemas.microsoft.com/office/word/2010/wordml" xmlns:w="http://schemas.openxmlformats.org/wordprocessingml/2006/main" xmlns:w10="urn:schemas-microsoft-com:office:word" xmlns:wp14="http://schemas.microsoft.com/office/word/2010/wordprocessingDrawing" xmlns:v="urn:schemas-microsoft-com:vml" xmlns:oel="http://schemas.microsoft.com/office/2019/extlst" xmlns:o="urn:schemas-microsoft-com:office:office" xmlns:am3d="http://schemas.microsoft.com/office/drawing/2017/model3d" xmlns:aink="http://schemas.microsoft.com/office/drawing/2016/ink" xmlns:mc="http://schemas.openxmlformats.org/markup-compatibility/2006" xmlns:cx8="http://schemas.microsoft.com/office/drawing/2016/5/14/chartex" xmlns:cx7="http://schemas.microsoft.com/office/drawing/2016/5/13/chartex" xmlns:cx6="http://schemas.microsoft.com/office/drawing/2016/5/12/chartex" xmlns:cx5="http://schemas.microsoft.com/office/drawing/2016/5/11/chartex" xmlns:cx4="http://schemas.microsoft.com/office/drawing/2016/5/10/chartex" xmlns:cx3="http://schemas.microsoft.com/office/drawing/2016/5/9/chartex" xmlns:cx2="http://schemas.microsoft.com/office/drawing/2015/10/21/chartex" xmlns:cx1="http://schemas.microsoft.com/office/drawing/2015/9/8/chartex" xmlns:cx="http://schemas.microsoft.com/office/drawing/2014/chartex" xmlns:wpc="http://schemas.microsoft.com/office/word/2010/wordprocessingCanvas" xmlns="" val="0"/>
                         </a:ext>
                       </a:extLst>
                     </a:blip>
@@ -12586,7 +12706,7 @@
           <w:lang w:val="ro-RO" w:eastAsia="ro-RO"/>
         </w:rPr>
       </w:pPr>
-      <w:bookmarkStart w:id="53" w:name="_Toc168861532"/>
+      <w:bookmarkStart w:id="56" w:name="_Toc168862601"/>
       <w:r>
         <w:rPr>
           <w:lang w:val="ro-RO" w:eastAsia="ro-RO"/>
@@ -12612,7 +12732,7 @@
         </w:rPr>
         <w:t>Agentul manager</w:t>
       </w:r>
-      <w:bookmarkEnd w:id="53"/>
+      <w:bookmarkEnd w:id="56"/>
     </w:p>
     <w:p>
       <w:pPr>
@@ -12817,7 +12937,7 @@
           <w:lang w:val="ro-RO" w:eastAsia="ro-RO"/>
         </w:rPr>
       </w:pPr>
-      <w:bookmarkStart w:id="54" w:name="_Toc168861533"/>
+      <w:bookmarkStart w:id="57" w:name="_Toc168862602"/>
       <w:r>
         <w:rPr>
           <w:lang w:val="ro-RO" w:eastAsia="ro-RO"/>
@@ -12842,7 +12962,7 @@
         </w:rPr>
         <w:t>Agentul pentru adăugarea unor noi analize</w:t>
       </w:r>
-      <w:bookmarkEnd w:id="54"/>
+      <w:bookmarkEnd w:id="57"/>
     </w:p>
     <w:p>
       <w:pPr>
@@ -12914,7 +13034,7 @@
                     <a:blip r:embed="rId18">
                       <a:extLst>
                         <a:ext uri="{28A0092B-C50C-407E-A947-70E740481C1C}">
-                          <a14:useLocalDpi xmlns="" xmlns:wpc="http://schemas.microsoft.com/office/word/2010/wordprocessingCanvas" xmlns:cx="http://schemas.microsoft.com/office/drawing/2014/chartex" xmlns:cx1="http://schemas.microsoft.com/office/drawing/2015/9/8/chartex" xmlns:cx2="http://schemas.microsoft.com/office/drawing/2015/10/21/chartex" xmlns:cx3="http://schemas.microsoft.com/office/drawing/2016/5/9/chartex" xmlns:cx4="http://schemas.microsoft.com/office/drawing/2016/5/10/chartex" xmlns:cx5="http://schemas.microsoft.com/office/drawing/2016/5/11/chartex" xmlns:cx6="http://schemas.microsoft.com/office/drawing/2016/5/12/chartex" xmlns:cx7="http://schemas.microsoft.com/office/drawing/2016/5/13/chartex" xmlns:cx8="http://schemas.microsoft.com/office/drawing/2016/5/14/chartex" xmlns:mc="http://schemas.openxmlformats.org/markup-compatibility/2006" xmlns:aink="http://schemas.microsoft.com/office/drawing/2016/ink" xmlns:am3d="http://schemas.microsoft.com/office/drawing/2017/model3d" xmlns:o="urn:schemas-microsoft-com:office:office" xmlns:oel="http://schemas.microsoft.com/office/2019/extlst" xmlns:v="urn:schemas-microsoft-com:vml" xmlns:wp14="http://schemas.microsoft.com/office/word/2010/wordprocessingDrawing" xmlns:w10="urn:schemas-microsoft-com:office:word" xmlns:w="http://schemas.openxmlformats.org/wordprocessingml/2006/main" xmlns:w14="http://schemas.microsoft.com/office/word/2010/wordml" xmlns:w15="http://schemas.microsoft.com/office/word/2012/wordml" xmlns:w16cex="http://schemas.microsoft.com/office/word/2018/wordml/cex" xmlns:w16cid="http://schemas.microsoft.com/office/word/2016/wordml/cid" xmlns:w16="http://schemas.microsoft.com/office/word/2018/wordml" xmlns:w16du="http://schemas.microsoft.com/office/word/2023/wordml/word16du" xmlns:w16sdtdh="http://schemas.microsoft.com/office/word/2020/wordml/sdtdatahash" xmlns:w16se="http://schemas.microsoft.com/office/word/2015/wordml/symex" xmlns:wpg="http://schemas.microsoft.com/office/word/2010/wordprocessingGroup" xmlns:wpi="http://schemas.microsoft.com/office/word/2010/wordprocessingInk" xmlns:wps="http://schemas.microsoft.com/office/word/2010/wordprocessingShape" xmlns:a14="http://schemas.microsoft.com/office/drawing/2010/main" val="0"/>
+                          <a14:useLocalDpi xmlns:a14="http://schemas.microsoft.com/office/drawing/2010/main" xmlns:wps="http://schemas.microsoft.com/office/word/2010/wordprocessingShape" xmlns:wpi="http://schemas.microsoft.com/office/word/2010/wordprocessingInk" xmlns:wpg="http://schemas.microsoft.com/office/word/2010/wordprocessingGroup" xmlns:w16se="http://schemas.microsoft.com/office/word/2015/wordml/symex" xmlns:w16sdtdh="http://schemas.microsoft.com/office/word/2020/wordml/sdtdatahash" xmlns:w16du="http://schemas.microsoft.com/office/word/2023/wordml/word16du" xmlns:w16="http://schemas.microsoft.com/office/word/2018/wordml" xmlns:w16cid="http://schemas.microsoft.com/office/word/2016/wordml/cid" xmlns:w16cex="http://schemas.microsoft.com/office/word/2018/wordml/cex" xmlns:w15="http://schemas.microsoft.com/office/word/2012/wordml" xmlns:w14="http://schemas.microsoft.com/office/word/2010/wordml" xmlns:w="http://schemas.openxmlformats.org/wordprocessingml/2006/main" xmlns:w10="urn:schemas-microsoft-com:office:word" xmlns:wp14="http://schemas.microsoft.com/office/word/2010/wordprocessingDrawing" xmlns:v="urn:schemas-microsoft-com:vml" xmlns:oel="http://schemas.microsoft.com/office/2019/extlst" xmlns:o="urn:schemas-microsoft-com:office:office" xmlns:am3d="http://schemas.microsoft.com/office/drawing/2017/model3d" xmlns:aink="http://schemas.microsoft.com/office/drawing/2016/ink" xmlns:mc="http://schemas.openxmlformats.org/markup-compatibility/2006" xmlns:cx8="http://schemas.microsoft.com/office/drawing/2016/5/14/chartex" xmlns:cx7="http://schemas.microsoft.com/office/drawing/2016/5/13/chartex" xmlns:cx6="http://schemas.microsoft.com/office/drawing/2016/5/12/chartex" xmlns:cx5="http://schemas.microsoft.com/office/drawing/2016/5/11/chartex" xmlns:cx4="http://schemas.microsoft.com/office/drawing/2016/5/10/chartex" xmlns:cx3="http://schemas.microsoft.com/office/drawing/2016/5/9/chartex" xmlns:cx2="http://schemas.microsoft.com/office/drawing/2015/10/21/chartex" xmlns:cx1="http://schemas.microsoft.com/office/drawing/2015/9/8/chartex" xmlns:cx="http://schemas.microsoft.com/office/drawing/2014/chartex" xmlns:wpc="http://schemas.microsoft.com/office/word/2010/wordprocessingCanvas" xmlns="" val="0"/>
                         </a:ext>
                       </a:extLst>
                     </a:blip>
@@ -12968,7 +13088,7 @@
                     <a:blip r:embed="rId19" cstate="print">
                       <a:extLst>
                         <a:ext uri="{28A0092B-C50C-407E-A947-70E740481C1C}">
-                          <a14:useLocalDpi xmlns="" xmlns:wpc="http://schemas.microsoft.com/office/word/2010/wordprocessingCanvas" xmlns:cx="http://schemas.microsoft.com/office/drawing/2014/chartex" xmlns:cx1="http://schemas.microsoft.com/office/drawing/2015/9/8/chartex" xmlns:cx2="http://schemas.microsoft.com/office/drawing/2015/10/21/chartex" xmlns:cx3="http://schemas.microsoft.com/office/drawing/2016/5/9/chartex" xmlns:cx4="http://schemas.microsoft.com/office/drawing/2016/5/10/chartex" xmlns:cx5="http://schemas.microsoft.com/office/drawing/2016/5/11/chartex" xmlns:cx6="http://schemas.microsoft.com/office/drawing/2016/5/12/chartex" xmlns:cx7="http://schemas.microsoft.com/office/drawing/2016/5/13/chartex" xmlns:cx8="http://schemas.microsoft.com/office/drawing/2016/5/14/chartex" xmlns:mc="http://schemas.openxmlformats.org/markup-compatibility/2006" xmlns:aink="http://schemas.microsoft.com/office/drawing/2016/ink" xmlns:am3d="http://schemas.microsoft.com/office/drawing/2017/model3d" xmlns:o="urn:schemas-microsoft-com:office:office" xmlns:oel="http://schemas.microsoft.com/office/2019/extlst" xmlns:v="urn:schemas-microsoft-com:vml" xmlns:wp14="http://schemas.microsoft.com/office/word/2010/wordprocessingDrawing" xmlns:w10="urn:schemas-microsoft-com:office:word" xmlns:w="http://schemas.openxmlformats.org/wordprocessingml/2006/main" xmlns:w14="http://schemas.microsoft.com/office/word/2010/wordml" xmlns:w15="http://schemas.microsoft.com/office/word/2012/wordml" xmlns:w16cex="http://schemas.microsoft.com/office/word/2018/wordml/cex" xmlns:w16cid="http://schemas.microsoft.com/office/word/2016/wordml/cid" xmlns:w16="http://schemas.microsoft.com/office/word/2018/wordml" xmlns:w16du="http://schemas.microsoft.com/office/word/2023/wordml/word16du" xmlns:w16sdtdh="http://schemas.microsoft.com/office/word/2020/wordml/sdtdatahash" xmlns:w16se="http://schemas.microsoft.com/office/word/2015/wordml/symex" xmlns:wpg="http://schemas.microsoft.com/office/word/2010/wordprocessingGroup" xmlns:wpi="http://schemas.microsoft.com/office/word/2010/wordprocessingInk" xmlns:wps="http://schemas.microsoft.com/office/word/2010/wordprocessingShape" xmlns:a14="http://schemas.microsoft.com/office/drawing/2010/main" val="0"/>
+                          <a14:useLocalDpi xmlns:a14="http://schemas.microsoft.com/office/drawing/2010/main" xmlns:wps="http://schemas.microsoft.com/office/word/2010/wordprocessingShape" xmlns:wpi="http://schemas.microsoft.com/office/word/2010/wordprocessingInk" xmlns:wpg="http://schemas.microsoft.com/office/word/2010/wordprocessingGroup" xmlns:w16se="http://schemas.microsoft.com/office/word/2015/wordml/symex" xmlns:w16sdtdh="http://schemas.microsoft.com/office/word/2020/wordml/sdtdatahash" xmlns:w16du="http://schemas.microsoft.com/office/word/2023/wordml/word16du" xmlns:w16="http://schemas.microsoft.com/office/word/2018/wordml" xmlns:w16cid="http://schemas.microsoft.com/office/word/2016/wordml/cid" xmlns:w16cex="http://schemas.microsoft.com/office/word/2018/wordml/cex" xmlns:w15="http://schemas.microsoft.com/office/word/2012/wordml" xmlns:w14="http://schemas.microsoft.com/office/word/2010/wordml" xmlns:w="http://schemas.openxmlformats.org/wordprocessingml/2006/main" xmlns:w10="urn:schemas-microsoft-com:office:word" xmlns:wp14="http://schemas.microsoft.com/office/word/2010/wordprocessingDrawing" xmlns:v="urn:schemas-microsoft-com:vml" xmlns:oel="http://schemas.microsoft.com/office/2019/extlst" xmlns:o="urn:schemas-microsoft-com:office:office" xmlns:am3d="http://schemas.microsoft.com/office/drawing/2017/model3d" xmlns:aink="http://schemas.microsoft.com/office/drawing/2016/ink" xmlns:mc="http://schemas.openxmlformats.org/markup-compatibility/2006" xmlns:cx8="http://schemas.microsoft.com/office/drawing/2016/5/14/chartex" xmlns:cx7="http://schemas.microsoft.com/office/drawing/2016/5/13/chartex" xmlns:cx6="http://schemas.microsoft.com/office/drawing/2016/5/12/chartex" xmlns:cx5="http://schemas.microsoft.com/office/drawing/2016/5/11/chartex" xmlns:cx4="http://schemas.microsoft.com/office/drawing/2016/5/10/chartex" xmlns:cx3="http://schemas.microsoft.com/office/drawing/2016/5/9/chartex" xmlns:cx2="http://schemas.microsoft.com/office/drawing/2015/10/21/chartex" xmlns:cx1="http://schemas.microsoft.com/office/drawing/2015/9/8/chartex" xmlns:cx="http://schemas.microsoft.com/office/drawing/2014/chartex" xmlns:wpc="http://schemas.microsoft.com/office/word/2010/wordprocessingCanvas" xmlns="" val="0"/>
                         </a:ext>
                       </a:extLst>
                     </a:blip>
@@ -13022,7 +13142,7 @@
                     <a:blip r:embed="rId20">
                       <a:extLst>
                         <a:ext uri="{28A0092B-C50C-407E-A947-70E740481C1C}">
-                          <a14:useLocalDpi xmlns="" xmlns:wpc="http://schemas.microsoft.com/office/word/2010/wordprocessingCanvas" xmlns:cx="http://schemas.microsoft.com/office/drawing/2014/chartex" xmlns:cx1="http://schemas.microsoft.com/office/drawing/2015/9/8/chartex" xmlns:cx2="http://schemas.microsoft.com/office/drawing/2015/10/21/chartex" xmlns:cx3="http://schemas.microsoft.com/office/drawing/2016/5/9/chartex" xmlns:cx4="http://schemas.microsoft.com/office/drawing/2016/5/10/chartex" xmlns:cx5="http://schemas.microsoft.com/office/drawing/2016/5/11/chartex" xmlns:cx6="http://schemas.microsoft.com/office/drawing/2016/5/12/chartex" xmlns:cx7="http://schemas.microsoft.com/office/drawing/2016/5/13/chartex" xmlns:cx8="http://schemas.microsoft.com/office/drawing/2016/5/14/chartex" xmlns:mc="http://schemas.openxmlformats.org/markup-compatibility/2006" xmlns:aink="http://schemas.microsoft.com/office/drawing/2016/ink" xmlns:am3d="http://schemas.microsoft.com/office/drawing/2017/model3d" xmlns:o="urn:schemas-microsoft-com:office:office" xmlns:oel="http://schemas.microsoft.com/office/2019/extlst" xmlns:v="urn:schemas-microsoft-com:vml" xmlns:wp14="http://schemas.microsoft.com/office/word/2010/wordprocessingDrawing" xmlns:w10="urn:schemas-microsoft-com:office:word" xmlns:w="http://schemas.openxmlformats.org/wordprocessingml/2006/main" xmlns:w14="http://schemas.microsoft.com/office/word/2010/wordml" xmlns:w15="http://schemas.microsoft.com/office/word/2012/wordml" xmlns:w16cex="http://schemas.microsoft.com/office/word/2018/wordml/cex" xmlns:w16cid="http://schemas.microsoft.com/office/word/2016/wordml/cid" xmlns:w16="http://schemas.microsoft.com/office/word/2018/wordml" xmlns:w16du="http://schemas.microsoft.com/office/word/2023/wordml/word16du" xmlns:w16sdtdh="http://schemas.microsoft.com/office/word/2020/wordml/sdtdatahash" xmlns:w16se="http://schemas.microsoft.com/office/word/2015/wordml/symex" xmlns:wpg="http://schemas.microsoft.com/office/word/2010/wordprocessingGroup" xmlns:wpi="http://schemas.microsoft.com/office/word/2010/wordprocessingInk" xmlns:wps="http://schemas.microsoft.com/office/word/2010/wordprocessingShape" xmlns:a14="http://schemas.microsoft.com/office/drawing/2010/main" val="0"/>
+                          <a14:useLocalDpi xmlns:a14="http://schemas.microsoft.com/office/drawing/2010/main" xmlns:wps="http://schemas.microsoft.com/office/word/2010/wordprocessingShape" xmlns:wpi="http://schemas.microsoft.com/office/word/2010/wordprocessingInk" xmlns:wpg="http://schemas.microsoft.com/office/word/2010/wordprocessingGroup" xmlns:w16se="http://schemas.microsoft.com/office/word/2015/wordml/symex" xmlns:w16sdtdh="http://schemas.microsoft.com/office/word/2020/wordml/sdtdatahash" xmlns:w16du="http://schemas.microsoft.com/office/word/2023/wordml/word16du" xmlns:w16="http://schemas.microsoft.com/office/word/2018/wordml" xmlns:w16cid="http://schemas.microsoft.com/office/word/2016/wordml/cid" xmlns:w16cex="http://schemas.microsoft.com/office/word/2018/wordml/cex" xmlns:w15="http://schemas.microsoft.com/office/word/2012/wordml" xmlns:w14="http://schemas.microsoft.com/office/word/2010/wordml" xmlns:w="http://schemas.openxmlformats.org/wordprocessingml/2006/main" xmlns:w10="urn:schemas-microsoft-com:office:word" xmlns:wp14="http://schemas.microsoft.com/office/word/2010/wordprocessingDrawing" xmlns:v="urn:schemas-microsoft-com:vml" xmlns:oel="http://schemas.microsoft.com/office/2019/extlst" xmlns:o="urn:schemas-microsoft-com:office:office" xmlns:am3d="http://schemas.microsoft.com/office/drawing/2017/model3d" xmlns:aink="http://schemas.microsoft.com/office/drawing/2016/ink" xmlns:mc="http://schemas.openxmlformats.org/markup-compatibility/2006" xmlns:cx8="http://schemas.microsoft.com/office/drawing/2016/5/14/chartex" xmlns:cx7="http://schemas.microsoft.com/office/drawing/2016/5/13/chartex" xmlns:cx6="http://schemas.microsoft.com/office/drawing/2016/5/12/chartex" xmlns:cx5="http://schemas.microsoft.com/office/drawing/2016/5/11/chartex" xmlns:cx4="http://schemas.microsoft.com/office/drawing/2016/5/10/chartex" xmlns:cx3="http://schemas.microsoft.com/office/drawing/2016/5/9/chartex" xmlns:cx2="http://schemas.microsoft.com/office/drawing/2015/10/21/chartex" xmlns:cx1="http://schemas.microsoft.com/office/drawing/2015/9/8/chartex" xmlns:cx="http://schemas.microsoft.com/office/drawing/2014/chartex" xmlns:wpc="http://schemas.microsoft.com/office/word/2010/wordprocessingCanvas" xmlns="" val="0"/>
                         </a:ext>
                       </a:extLst>
                     </a:blip>
@@ -13134,13 +13254,7 @@
                     <w:rPr>
                       <w:lang w:val="ro-RO"/>
                     </w:rPr>
-                    <w:t xml:space="preserve">Figura </w:t>
-                  </w:r>
-                  <w:r>
-                    <w:rPr>
-                      <w:lang w:val="ro-RO"/>
-                    </w:rPr>
-                    <w:t>10. Mesaj confirmare adăugare</w:t>
+                    <w:t>Figura 10. Mesaj confirmare adăugare</w:t>
                   </w:r>
                 </w:p>
               </w:txbxContent>
@@ -13169,13 +13283,7 @@
                     <w:rPr>
                       <w:lang w:val="ro-RO"/>
                     </w:rPr>
-                    <w:t xml:space="preserve">Figura </w:t>
-                  </w:r>
-                  <w:r>
-                    <w:rPr>
-                      <w:lang w:val="ro-RO"/>
-                    </w:rPr>
-                    <w:t>9. Mesaj adăugare</w:t>
+                    <w:t>Figura 9. Mesaj adăugare</w:t>
                   </w:r>
                 </w:p>
               </w:txbxContent>
@@ -13204,13 +13312,7 @@
                     <w:rPr>
                       <w:noProof/>
                     </w:rPr>
-                    <w:t xml:space="preserve">Figura </w:t>
-                  </w:r>
-                  <w:r>
-                    <w:rPr>
-                      <w:noProof/>
-                    </w:rPr>
-                    <w:t xml:space="preserve">8. </w:t>
+                    <w:t xml:space="preserve">Figura 8. </w:t>
                   </w:r>
                   <w:r>
                     <w:t>Interfață grafică agent manager</w:t>
@@ -13238,7 +13340,7 @@
           <w:lang w:val="ro-RO" w:eastAsia="ro-RO"/>
         </w:rPr>
       </w:pPr>
-      <w:bookmarkStart w:id="55" w:name="_Toc168861534"/>
+      <w:bookmarkStart w:id="58" w:name="_Toc168862603"/>
       <w:r>
         <w:rPr>
           <w:lang w:val="ro-RO" w:eastAsia="ro-RO"/>
@@ -13263,7 +13365,7 @@
         </w:rPr>
         <w:t>Agentul pentru selecția analizelor</w:t>
       </w:r>
-      <w:bookmarkEnd w:id="55"/>
+      <w:bookmarkEnd w:id="58"/>
     </w:p>
     <w:p>
       <w:pPr>
@@ -13387,7 +13489,7 @@
           <w:lang w:val="ro-RO" w:eastAsia="ro-RO"/>
         </w:rPr>
       </w:pPr>
-      <w:bookmarkStart w:id="56" w:name="_Toc168861535"/>
+      <w:bookmarkStart w:id="59" w:name="_Toc168862604"/>
       <w:r>
         <w:rPr>
           <w:lang w:val="ro-RO" w:eastAsia="ro-RO"/>
@@ -13424,7 +13526,7 @@
         </w:rPr>
         <w:t xml:space="preserve"> rețeaua neuronală</w:t>
       </w:r>
-      <w:bookmarkEnd w:id="56"/>
+      <w:bookmarkEnd w:id="59"/>
     </w:p>
     <w:p>
       <w:pPr>
@@ -14727,7 +14829,7 @@
       <w:pPr>
         <w:pStyle w:val="Heading3"/>
       </w:pPr>
-      <w:bookmarkStart w:id="57" w:name="_Toc168861536"/>
+      <w:bookmarkStart w:id="60" w:name="_Toc168862605"/>
       <w:r>
         <w:t>6.8</w:t>
       </w:r>
@@ -14740,7 +14842,7 @@
       <w:r>
         <w:t>Agentul Sniffer</w:t>
       </w:r>
-      <w:bookmarkEnd w:id="57"/>
+      <w:bookmarkEnd w:id="60"/>
     </w:p>
     <w:p>
       <w:r>
@@ -14846,7 +14948,7 @@
           <w:lang w:val="ro-RO" w:eastAsia="ro-RO"/>
         </w:rPr>
       </w:pPr>
-      <w:bookmarkStart w:id="58" w:name="_Toc168861537"/>
+      <w:bookmarkStart w:id="61" w:name="_Toc168862606"/>
       <w:r>
         <w:rPr>
           <w:lang w:val="ro-RO" w:eastAsia="ro-RO"/>
@@ -14871,7 +14973,7 @@
         </w:rPr>
         <w:t>Rezultate obținute</w:t>
       </w:r>
-      <w:bookmarkEnd w:id="58"/>
+      <w:bookmarkEnd w:id="61"/>
     </w:p>
     <w:p>
       <w:pPr>
@@ -15529,7 +15631,7 @@
           <w:lang w:val="ro-RO"/>
         </w:rPr>
       </w:pPr>
-      <w:bookmarkStart w:id="59" w:name="_Toc168861538"/>
+      <w:bookmarkStart w:id="62" w:name="_Toc168862607"/>
       <w:r>
         <w:lastRenderedPageBreak/>
         <w:t>8</w:t>
@@ -15546,7 +15648,7 @@
         </w:rPr>
         <w:t>ții</w:t>
       </w:r>
-      <w:bookmarkEnd w:id="59"/>
+      <w:bookmarkEnd w:id="62"/>
     </w:p>
     <w:p>
       <w:pPr>
@@ -15787,7 +15889,7 @@
       <w:pPr>
         <w:pStyle w:val="Heading2"/>
       </w:pPr>
-      <w:bookmarkStart w:id="60" w:name="_Toc168861539"/>
+      <w:bookmarkStart w:id="63" w:name="_Toc168862608"/>
       <w:r>
         <w:t>9</w:t>
       </w:r>
@@ -15800,7 +15902,7 @@
       <w:r>
         <w:t>Concluzie</w:t>
       </w:r>
-      <w:bookmarkEnd w:id="60"/>
+      <w:bookmarkEnd w:id="63"/>
     </w:p>
     <w:p>
       <w:pPr>
@@ -15883,7 +15985,7 @@
           <w:lang w:val="ro-RO"/>
         </w:rPr>
       </w:pPr>
-      <w:bookmarkStart w:id="61" w:name="_Toc168861540"/>
+      <w:bookmarkStart w:id="64" w:name="_Toc168862609"/>
       <w:r>
         <w:t>10</w:t>
       </w:r>
@@ -15896,7 +15998,7 @@
       <w:r>
         <w:t>Bibliografie</w:t>
       </w:r>
-      <w:bookmarkEnd w:id="61"/>
+      <w:bookmarkEnd w:id="64"/>
     </w:p>
     <w:p>
       <w:pPr>
@@ -15910,6 +16012,9 @@
       <w:r>
         <w:t>S. Bussmann, N. R. Jennings, and M. Wooldridge, Multiagent Systems for Manufacturing Control, Springer-Verlag, 2004</w:t>
       </w:r>
+      <w:r>
+        <w:t>;</w:t>
+      </w:r>
     </w:p>
     <w:p>
       <w:pPr>
@@ -15924,17 +16029,14 @@
         <w:rPr>
           <w:shd w:val="clear" w:color="auto" w:fill="FCFCFC"/>
         </w:rPr>
-        <w:t xml:space="preserve">Bellifemine, F., Poggi, A., Rimassa, G. (2001). Developing Multi-agent Systems with JADE. In: Castelfranchi, C., Lespérance, Y. (eds) Intelligent Agents VII Agent Theories Architectures and Languages. ATAL 2000. Lecture Notes in Computer Science(), vol 1986. Springer, Berlin, Heidelberg. </w:t>
-      </w:r>
-      <w:hyperlink r:id="rId32" w:history="1">
-        <w:r>
-          <w:rPr>
-            <w:rStyle w:val="Hyperlink"/>
-            <w:shd w:val="clear" w:color="auto" w:fill="FCFCFC"/>
-          </w:rPr>
-          <w:t>https://doi.org/10.1007/3-540-44631-1_7</w:t>
-        </w:r>
-      </w:hyperlink>
+        <w:t>Bellifemine, F., Poggi, A., Rimassa, G. (2001). Developing Multi-agent Systems with JADE. In: Castelfranchi, C., Lespérance, Y. (eds) Intelligent Agents VII Agent Theories Architectures and Languages. ATAL 2000. Lecture Notes in Computer Science(), vol 1986. Springer, Berlin, Heidelberg</w:t>
+      </w:r>
+      <w:r>
+        <w:rPr>
+          <w:shd w:val="clear" w:color="auto" w:fill="FCFCFC"/>
+        </w:rPr>
+        <w:t>;</w:t>
+      </w:r>
     </w:p>
     <w:p>
       <w:pPr>
@@ -15954,6 +16056,9 @@
       <w:r>
         <w:t>Objects and agents: how do they differ?,” Journal of Object-Oriented Programming, October 2000</w:t>
       </w:r>
+      <w:r>
+        <w:t>;</w:t>
+      </w:r>
     </w:p>
     <w:p>
       <w:pPr>
@@ -15965,16 +16070,14 @@
         <w:shd w:val="clear" w:color="auto" w:fill="FFFFFF"/>
       </w:pPr>
       <w:r>
-        <w:t xml:space="preserve">M. Luck, P. McBurney, and C. Preist. “Agent Technology: Enabling Next Generation Computing,” AgentLink, 2003, see: </w:t>
-      </w:r>
-      <w:hyperlink r:id="rId33" w:history="1">
-        <w:r>
-          <w:rPr>
-            <w:rStyle w:val="Hyperlink"/>
-          </w:rPr>
-          <w:t>http://www.agentlink.org/admin/docs/2003/2003-48.pdf</w:t>
-        </w:r>
-      </w:hyperlink>
+        <w:t>M. Luck, P. McBurney, and C. Preist. “Agent Technology: Enabling Next Generation Computing,” AgentLink, 2003</w:t>
+      </w:r>
+      <w:r>
+        <w:t>;</w:t>
+      </w:r>
+      <w:r>
+        <w:t xml:space="preserve"> </w:t>
+      </w:r>
     </w:p>
     <w:p>
       <w:pPr>
@@ -15988,6 +16091,9 @@
       <w:r>
         <w:t>Magid Nikraz1a, Giovanni Caireb , and Parisa A. Bahria, „A Methodology for the Analysis and Design of Multi-Agent Systems using JADE”, a School of Engineering Science and Parker Center, Murdoch University, Dixon Road, Rockingham, Western Australia, 2006</w:t>
       </w:r>
+      <w:r>
+        <w:t>;</w:t>
+      </w:r>
     </w:p>
     <w:p>
       <w:pPr>
@@ -16001,6 +16107,9 @@
       <w:r>
         <w:t>M. Wooldridge, An Introduction to Multiagent Systems, John Wiley and Sons, 2002</w:t>
       </w:r>
+      <w:r>
+        <w:t>;</w:t>
+      </w:r>
     </w:p>
     <w:p>
       <w:pPr>
@@ -16014,6 +16123,41 @@
       <w:r>
         <w:t xml:space="preserve">Foundation for Intelligent Physical Agents (FIPA), see: </w:t>
       </w:r>
+      <w:hyperlink r:id="rId32" w:history="1">
+        <w:r>
+          <w:rPr>
+            <w:rStyle w:val="Hyperlink"/>
+          </w:rPr>
+          <w:t>http://www.fipa.org/</w:t>
+        </w:r>
+      </w:hyperlink>
+      <w:r>
+        <w:t>, data ultimei accesări: 10</w:t>
+      </w:r>
+      <w:r>
+        <w:t>.05.2024;</w:t>
+      </w:r>
+    </w:p>
+    <w:p>
+      <w:pPr>
+        <w:pStyle w:val="NormalWeb"/>
+        <w:numPr>
+          <w:ilvl w:val="0"/>
+          <w:numId w:val="1"/>
+        </w:numPr>
+        <w:shd w:val="clear" w:color="auto" w:fill="FFFFFF"/>
+      </w:pPr>
+      <w:r>
+        <w:t xml:space="preserve">JADE – Java Agent DEvelopment Framework, see: </w:t>
+      </w:r>
+      <w:hyperlink r:id="rId33" w:history="1">
+        <w:r>
+          <w:rPr>
+            <w:rStyle w:val="Hyperlink"/>
+          </w:rPr>
+          <w:t>http://jade.tilab.com/</w:t>
+        </w:r>
+      </w:hyperlink>
       <w:hyperlink r:id="rId34" w:history="1">
         <w:r>
           <w:rPr>
@@ -16022,6 +16166,12 @@
           <w:t>http://www.fipa.org/</w:t>
         </w:r>
       </w:hyperlink>
+      <w:r>
+        <w:t>, data ultimei accesări: 10</w:t>
+      </w:r>
+      <w:r>
+        <w:t>.05.2024;</w:t>
+      </w:r>
     </w:p>
     <w:p>
       <w:pPr>
@@ -16033,16 +16183,11 @@
         <w:shd w:val="clear" w:color="auto" w:fill="FFFFFF"/>
       </w:pPr>
       <w:r>
-        <w:t xml:space="preserve">JADE – Java Agent DEvelopment Framework, see: </w:t>
-      </w:r>
-      <w:hyperlink r:id="rId35" w:history="1">
-        <w:r>
-          <w:rPr>
-            <w:rStyle w:val="Hyperlink"/>
-          </w:rPr>
-          <w:t>http://jade.tilab.com/</w:t>
-        </w:r>
-      </w:hyperlink>
+        <w:t>Mascardi, V.: Coo-BDI: Extending the BDI Model with Cooperativity, In Declarative Agent Languages and Technologies, Vol. 2990</w:t>
+      </w:r>
+      <w:r>
+        <w:t>, 2004;</w:t>
+      </w:r>
     </w:p>
     <w:p>
       <w:pPr>
@@ -16054,7 +16199,10 @@
         <w:shd w:val="clear" w:color="auto" w:fill="FFFFFF"/>
       </w:pPr>
       <w:r>
-        <w:t>Mascardi, V.: Coo-BDI: Extending the BDI Model with Cooperativity, In Declarative Agent Languages and Technologies, Vol. 2990, pp.109-134 (2004)</w:t>
+        <w:t>Y.Shoham, "Agent-Oriented Programming"(Technical Report STAN-CS-90-1335). Stanford University: Computer Science Department, UK, 1990</w:t>
+      </w:r>
+      <w:r>
+        <w:t>;</w:t>
       </w:r>
     </w:p>
     <w:p>
@@ -16067,7 +16215,10 @@
         <w:shd w:val="clear" w:color="auto" w:fill="FFFFFF"/>
       </w:pPr>
       <w:r>
-        <w:t>Y.Shoham, "Agent-Oriented Programming"(Technical Report STAN-CS-90-1335). Stanford University: Computer Science Department, UK, 1990</w:t>
+        <w:t>N.R.Jennings, "On Agent-Based Software Engineering. Arti</w:t>
+      </w:r>
+      <w:r>
+        <w:t>ficial Intelligence", vol. 117, 2000;</w:t>
       </w:r>
     </w:p>
     <w:p>
@@ -16080,7 +16231,10 @@
         <w:shd w:val="clear" w:color="auto" w:fill="FFFFFF"/>
       </w:pPr>
       <w:r>
-        <w:t>N.R.Jennings, "On Agent-Based Software Engineering. Artificial Intelligence", vol. 117, pp.277-296, 2000</w:t>
+        <w:t>H.S. Nwana ," Software Agents: An Overview" ,Intelligent Systems Research , Advanced Applications &amp; Technology Dep. , Cambridge  university U.K. Knowledge Engineering Review, Vol. 11, No 3</w:t>
+      </w:r>
+      <w:r>
+        <w:t>, 2001;</w:t>
       </w:r>
     </w:p>
     <w:p>
@@ -16093,7 +16247,10 @@
         <w:shd w:val="clear" w:color="auto" w:fill="FFFFFF"/>
       </w:pPr>
       <w:r>
-        <w:t>H.S. Nwana ," Software Agents: An Overview" ,Intelligent Systems Research , Advanced Applications &amp; Technology Dep. , Cambridge  university U.K. Knowledge Engineering Review, Vol. 11, No 3, pp.1-40, Sept 1996.</w:t>
+        <w:t>Al azawi, Rula. (2013). COMPARING AGENT–ORIENTED PROGRAMMING VERSUS OBJECT-ORIENTED PROGRAMMING. 6th International Conference on</w:t>
+      </w:r>
+      <w:r>
+        <w:t xml:space="preserve"> Information Technology ICIT';</w:t>
       </w:r>
     </w:p>
     <w:p>
@@ -16106,7 +16263,13 @@
         <w:shd w:val="clear" w:color="auto" w:fill="FFFFFF"/>
       </w:pPr>
       <w:r>
-        <w:t>Al azawi, Rula. (2013). COMPARING AGENT–ORIENTED PROGRAMMING VERSUS OBJECT-ORIENTED PROGRAMMING. 6th International Conference on Information Technology ICIT'13.</w:t>
+        <w:t>H.V. Parunak, "’Go to the Ant’: Engineering Principles from Natural Agent Systems," Annals of Operations Research</w:t>
+      </w:r>
+      <w:r>
+        <w:t>, 1997</w:t>
+      </w:r>
+      <w:r>
+        <w:t>;</w:t>
       </w:r>
     </w:p>
     <w:p>
@@ -16117,19 +16280,6 @@
           <w:numId w:val="1"/>
         </w:numPr>
         <w:shd w:val="clear" w:color="auto" w:fill="FFFFFF"/>
-      </w:pPr>
-      <w:r>
-        <w:t>H.V. Parunak, "’Go to the Ant’: Engineering Principles from Natural Agent Systems," Annals of Operations Research, 75, 1997, pp. 69-101</w:t>
-      </w:r>
-    </w:p>
-    <w:p>
-      <w:pPr>
-        <w:pStyle w:val="NormalWeb"/>
-        <w:numPr>
-          <w:ilvl w:val="0"/>
-          <w:numId w:val="1"/>
-        </w:numPr>
-        <w:shd w:val="clear" w:color="auto" w:fill="FFFFFF"/>
         <w:rPr>
           <w:rStyle w:val="Hyperlink"/>
           <w:color w:val="auto"/>
@@ -16139,7 +16289,7 @@
       <w:r>
         <w:t xml:space="preserve">JADE – Java Agent DEvelopment Framework, see: </w:t>
       </w:r>
-      <w:hyperlink r:id="rId36" w:history="1">
+      <w:hyperlink r:id="rId35" w:history="1">
         <w:r>
           <w:rPr>
             <w:rStyle w:val="Hyperlink"/>
@@ -16162,13 +16312,27 @@
           <w:u w:val="none"/>
         </w:rPr>
       </w:pPr>
+      <w:hyperlink r:id="rId36" w:history="1">
+        <w:r>
+          <w:rPr>
+            <w:rStyle w:val="Hyperlink"/>
+          </w:rPr>
+          <w:t>https://jade.tilab.com/doc/programmersguide.pdf</w:t>
+        </w:r>
+      </w:hyperlink>
       <w:r>
         <w:rPr>
           <w:rStyle w:val="Hyperlink"/>
           <w:color w:val="auto"/>
           <w:u w:val="none"/>
         </w:rPr>
-        <w:t>https://jade.tilab.com/doc/programmersguide.pdf</w:t>
+        <w:t xml:space="preserve"> </w:t>
+      </w:r>
+      <w:r>
+        <w:t>data ultimei accesări: 12</w:t>
+      </w:r>
+      <w:r>
+        <w:t>.05.2024;</w:t>
       </w:r>
     </w:p>
     <w:p>
@@ -16191,7 +16355,32 @@
           <w:color w:val="auto"/>
           <w:u w:val="none"/>
         </w:rPr>
-        <w:t>Odell, James. (2000). Objects and Agents: how do they differ?</w:t>
+        <w:t xml:space="preserve">Odell, James. (2000). </w:t>
+      </w:r>
+      <w:r>
+        <w:rPr>
+          <w:rStyle w:val="Hyperlink"/>
+          <w:color w:val="auto"/>
+          <w:u w:val="none"/>
+          <w:lang w:val="en-US"/>
+        </w:rPr>
+        <w:t>“</w:t>
+      </w:r>
+      <w:r>
+        <w:rPr>
+          <w:rStyle w:val="Hyperlink"/>
+          <w:color w:val="auto"/>
+          <w:u w:val="none"/>
+        </w:rPr>
+        <w:t>Objects and Agents: how do they differ?</w:t>
+      </w:r>
+      <w:r>
+        <w:rPr>
+          <w:rStyle w:val="Hyperlink"/>
+          <w:color w:val="auto"/>
+          <w:u w:val="none"/>
+        </w:rPr>
+        <w:t>”;</w:t>
       </w:r>
     </w:p>
     <w:p>
@@ -16212,6 +16401,15 @@
           <w:t>Pietre la rinichi (nefrolitiaza): simptome, cauze si tratament (medicover.ro)</w:t>
         </w:r>
       </w:hyperlink>
+      <w:r>
+        <w:t>, data ultimei accesări</w:t>
+      </w:r>
+      <w:r>
+        <w:rPr>
+          <w:lang w:val="en-US"/>
+        </w:rPr>
+        <w:t xml:space="preserve">: 24.05.2024; </w:t>
+      </w:r>
     </w:p>
     <w:p>
       <w:pPr>
@@ -16236,6 +16434,9 @@
           <w:t>Pietre la rinichi: cauze, simptome, tratament | Reginamaria.ro | Reginamaria.ro</w:t>
         </w:r>
       </w:hyperlink>
+      <w:r>
+        <w:t>, data ultimei accesări: 24.05.2024;</w:t>
+      </w:r>
     </w:p>
     <w:p>
       <w:pPr>
@@ -16269,6 +16470,15 @@
         </w:rPr>
         <w:t>Machine Learning, The MIT Press</w:t>
       </w:r>
+      <w:r>
+        <w:rPr>
+          <w:rFonts w:eastAsia="Times New Roman" w:cs="Times New Roman"/>
+          <w:kern w:val="0"/>
+          <w:szCs w:val="24"/>
+          <w:lang w:val="ro-RO" w:eastAsia="ro-RO"/>
+        </w:rPr>
+        <w:t>;</w:t>
+      </w:r>
     </w:p>
     <w:p>
       <w:pPr>
@@ -16291,29 +16501,16 @@
           <w:szCs w:val="24"/>
           <w:lang w:val="ro-RO" w:eastAsia="ro-RO"/>
         </w:rPr>
-        <w:lastRenderedPageBreak/>
-        <w:t>G. James (2003) Variance and Bias for General Loss Functions, Machine Learning 51, 115-135. (</w:t>
-      </w:r>
-      <w:hyperlink r:id="rId39" w:history="1">
-        <w:r>
-          <w:rPr>
-            <w:rStyle w:val="Hyperlink"/>
-            <w:rFonts w:eastAsia="Times New Roman" w:cs="Times New Roman"/>
-            <w:kern w:val="0"/>
-            <w:szCs w:val="24"/>
-            <w:lang w:val="ro-RO" w:eastAsia="ro-RO"/>
-          </w:rPr>
-          <w:t>http://www-bcf.usc.edu/~gareth/research/bv.pdf</w:t>
-        </w:r>
-      </w:hyperlink>
-      <w:r>
-        <w:rPr>
-          <w:rFonts w:eastAsia="Times New Roman" w:cs="Times New Roman"/>
-          <w:kern w:val="0"/>
-          <w:szCs w:val="24"/>
-          <w:lang w:val="ro-RO" w:eastAsia="ro-RO"/>
-        </w:rPr>
-        <w:t>)</w:t>
+        <w:t>G. James (2003) Variance and Bias for General Loss Functions, Machine Learning</w:t>
+      </w:r>
+      <w:r>
+        <w:rPr>
+          <w:rFonts w:eastAsia="Times New Roman" w:cs="Times New Roman"/>
+          <w:kern w:val="0"/>
+          <w:szCs w:val="24"/>
+          <w:lang w:val="ro-RO" w:eastAsia="ro-RO"/>
+        </w:rPr>
+        <w:t>;</w:t>
       </w:r>
     </w:p>
     <w:p>
@@ -16337,82 +16534,178 @@
           <w:szCs w:val="24"/>
           <w:lang w:val="ro-RO" w:eastAsia="ro-RO"/>
         </w:rPr>
-        <w:t xml:space="preserve">Bishop CM (17 August 2006). Pattern Recognition and Machine Learning. New York: Springer. </w:t>
-      </w:r>
-    </w:p>
-    <w:p>
-      <w:pPr>
-        <w:pStyle w:val="NormalWeb"/>
+        <w:t xml:space="preserve">Bishop CM (17 August 2006). </w:t>
+      </w:r>
+      <w:r>
+        <w:rPr>
+          <w:rFonts w:eastAsia="Times New Roman" w:cs="Times New Roman"/>
+          <w:kern w:val="0"/>
+          <w:szCs w:val="24"/>
+          <w:lang w:eastAsia="ro-RO"/>
+        </w:rPr>
+        <w:t>“</w:t>
+      </w:r>
+      <w:r>
+        <w:rPr>
+          <w:rFonts w:eastAsia="Times New Roman" w:cs="Times New Roman"/>
+          <w:kern w:val="0"/>
+          <w:szCs w:val="24"/>
+          <w:lang w:val="ro-RO" w:eastAsia="ro-RO"/>
+        </w:rPr>
+        <w:t>Pattern Recognition and Machi</w:t>
+      </w:r>
+      <w:r>
+        <w:rPr>
+          <w:rFonts w:eastAsia="Times New Roman" w:cs="Times New Roman"/>
+          <w:kern w:val="0"/>
+          <w:szCs w:val="24"/>
+          <w:lang w:val="ro-RO" w:eastAsia="ro-RO"/>
+        </w:rPr>
+        <w:t>ne Learning</w:t>
+      </w:r>
+      <w:r>
+        <w:rPr>
+          <w:rFonts w:eastAsia="Times New Roman" w:cs="Times New Roman"/>
+          <w:kern w:val="0"/>
+          <w:szCs w:val="24"/>
+          <w:lang w:val="ro-RO" w:eastAsia="ro-RO"/>
+        </w:rPr>
+        <w:t>”</w:t>
+      </w:r>
+      <w:r>
+        <w:rPr>
+          <w:rFonts w:eastAsia="Times New Roman" w:cs="Times New Roman"/>
+          <w:kern w:val="0"/>
+          <w:szCs w:val="24"/>
+          <w:lang w:val="ro-RO" w:eastAsia="ro-RO"/>
+        </w:rPr>
+        <w:t>.</w:t>
+      </w:r>
+      <w:r>
+        <w:rPr>
+          <w:rFonts w:eastAsia="Times New Roman" w:cs="Times New Roman"/>
+          <w:kern w:val="0"/>
+          <w:szCs w:val="24"/>
+          <w:lang w:val="ro-RO" w:eastAsia="ro-RO"/>
+        </w:rPr>
+        <w:t xml:space="preserve"> USA,</w:t>
+      </w:r>
+      <w:r>
+        <w:rPr>
+          <w:rFonts w:eastAsia="Times New Roman" w:cs="Times New Roman"/>
+          <w:kern w:val="0"/>
+          <w:szCs w:val="24"/>
+          <w:lang w:val="ro-RO" w:eastAsia="ro-RO"/>
+        </w:rPr>
+        <w:t xml:space="preserve"> New York: Springer;</w:t>
+      </w:r>
+      <w:r>
+        <w:rPr>
+          <w:rFonts w:eastAsia="Times New Roman" w:cs="Times New Roman"/>
+          <w:kern w:val="0"/>
+          <w:szCs w:val="24"/>
+          <w:lang w:val="ro-RO" w:eastAsia="ro-RO"/>
+        </w:rPr>
+        <w:t xml:space="preserve"> </w:t>
+      </w:r>
+    </w:p>
+    <w:p>
+      <w:pPr>
+        <w:pStyle w:val="ListParagraph"/>
         <w:numPr>
           <w:ilvl w:val="0"/>
           <w:numId w:val="1"/>
         </w:numPr>
-        <w:shd w:val="clear" w:color="auto" w:fill="FFFFFF"/>
-        <w:rPr>
-          <w:rStyle w:val="Hyperlink"/>
-          <w:color w:val="auto"/>
-          <w:u w:val="none"/>
-        </w:rPr>
-      </w:pPr>
-      <w:r>
-        <w:t xml:space="preserve">Andrews, D.F., Herzberg, A.M. (1985). Physical Characteristics of Urines With and Without Crystals. In: Data. Springer Series in Statistics. Springer, New York, NY. </w:t>
-      </w:r>
-      <w:hyperlink r:id="rId40" w:history="1">
-        <w:r>
-          <w:rPr>
-            <w:rStyle w:val="Hyperlink"/>
-          </w:rPr>
-          <w:t>https://doi.org/10.1007/978-1-4612-5098-2_45</w:t>
-        </w:r>
-      </w:hyperlink>
-    </w:p>
-    <w:p>
-      <w:pPr>
-        <w:pStyle w:val="NormalWeb"/>
+        <w:rPr>
+          <w:rFonts w:eastAsia="Times New Roman" w:cs="Times New Roman"/>
+          <w:kern w:val="0"/>
+          <w:szCs w:val="24"/>
+          <w:lang w:val="ro-RO" w:eastAsia="ro-RO"/>
+        </w:rPr>
+      </w:pPr>
+      <w:r>
+        <w:t>Andrews, D.F., Herzberg, A.M. (1985). Physical Characteristics of Urines With and Without Crystals. In: Data. Springer Series in Statistics. Springer, New York, NY</w:t>
+      </w:r>
+      <w:r>
+        <w:t>;</w:t>
+      </w:r>
+    </w:p>
+    <w:p>
+      <w:pPr>
+        <w:pStyle w:val="ListParagraph"/>
         <w:numPr>
           <w:ilvl w:val="0"/>
           <w:numId w:val="1"/>
         </w:numPr>
-        <w:shd w:val="clear" w:color="auto" w:fill="FFFFFF"/>
-      </w:pPr>
-      <w:r>
-        <w:t>Russell SJ, Norvig P (2021). Artificial intelligence: a modern approach. Pearson Series in Artificial Intelligence. Ming-wei Chang, Jacob Devlin, Anca Dragan, David Forsyth, Ian Goodfellow, Jitendra Malik, Vikash Mansinghka, Judea Pearl, Michael J. Wooldridge (4th ed.). Hoboken, NJ: Pearson.</w:t>
-      </w:r>
-    </w:p>
-    <w:p>
-      <w:pPr>
-        <w:pStyle w:val="NormalWeb"/>
+        <w:rPr>
+          <w:rFonts w:eastAsia="Times New Roman" w:cs="Times New Roman"/>
+          <w:kern w:val="0"/>
+          <w:szCs w:val="24"/>
+          <w:lang w:val="ro-RO" w:eastAsia="ro-RO"/>
+        </w:rPr>
+      </w:pPr>
+      <w:r>
+        <w:t xml:space="preserve">Russell SJ, Norvig P (2021). Artificial intelligence: a modern approach. Pearson Series in Artificial Intelligence. Ming-wei Chang, Jacob Devlin, Anca Dragan, David Forsyth, Ian Goodfellow, Jitendra Malik, Vikash Mansinghka, Judea Pearl, Michael J. Wooldridge </w:t>
+      </w:r>
+      <w:r>
+        <w:t>(4th ed.). Hoboken, NJ: Pearson;</w:t>
+      </w:r>
+    </w:p>
+    <w:p>
+      <w:pPr>
+        <w:pStyle w:val="ListParagraph"/>
         <w:numPr>
           <w:ilvl w:val="0"/>
           <w:numId w:val="1"/>
         </w:numPr>
-        <w:shd w:val="clear" w:color="auto" w:fill="FFFFFF"/>
-      </w:pPr>
-      <w:r>
-        <w:t>Dawson CW (1998). "An artificial neural network approach to rainfall-runoff modelling". Hydrological Sciences Journal. 43 (1): 47–66.</w:t>
-      </w:r>
-    </w:p>
-    <w:p>
-      <w:pPr>
-        <w:pStyle w:val="NormalWeb"/>
+        <w:rPr>
+          <w:rFonts w:eastAsia="Times New Roman" w:cs="Times New Roman"/>
+          <w:kern w:val="0"/>
+          <w:szCs w:val="24"/>
+          <w:lang w:val="ro-RO" w:eastAsia="ro-RO"/>
+        </w:rPr>
+      </w:pPr>
+      <w:r>
+        <w:t xml:space="preserve">Dawson CW (1998). "An artificial neural network approach to rainfall-runoff modelling". </w:t>
+      </w:r>
+      <w:r>
+        <w:t>Hydrological Sciences Journal;</w:t>
+      </w:r>
+    </w:p>
+    <w:p>
+      <w:pPr>
+        <w:pStyle w:val="ListParagraph"/>
         <w:numPr>
           <w:ilvl w:val="0"/>
           <w:numId w:val="1"/>
         </w:numPr>
-        <w:shd w:val="clear" w:color="auto" w:fill="FFFFFF"/>
+        <w:rPr>
+          <w:rFonts w:eastAsia="Times New Roman" w:cs="Times New Roman"/>
+          <w:kern w:val="0"/>
+          <w:szCs w:val="24"/>
+          <w:lang w:val="ro-RO" w:eastAsia="ro-RO"/>
+        </w:rPr>
       </w:pPr>
       <w:r>
         <w:t>Lau S (10 July 2017). "A Walkthrough of Convolutional Neural Network – Hyperparameter Tuning"</w:t>
       </w:r>
-    </w:p>
-    <w:p>
-      <w:pPr>
-        <w:pStyle w:val="NormalWeb"/>
+      <w:r>
+        <w:t>;</w:t>
+      </w:r>
+    </w:p>
+    <w:p>
+      <w:pPr>
+        <w:pStyle w:val="ListParagraph"/>
         <w:numPr>
           <w:ilvl w:val="0"/>
           <w:numId w:val="1"/>
         </w:numPr>
-        <w:shd w:val="clear" w:color="auto" w:fill="FFFFFF"/>
+        <w:rPr>
+          <w:rFonts w:eastAsia="Times New Roman" w:cs="Times New Roman"/>
+          <w:kern w:val="0"/>
+          <w:szCs w:val="24"/>
+          <w:lang w:val="ro-RO" w:eastAsia="ro-RO"/>
+        </w:rPr>
       </w:pPr>
       <w:r>
         <w:t>Ramezanpour, A.; Beam, A.L.; Chen, J.H.; Mashaghi, A. Statistical Physics for Medical Diagnostics: Learning, Inference, and Optimization Algorithms. Diagnostics 2020</w:t>
@@ -16420,14 +16713,19 @@
     </w:p>
     <w:p>
       <w:pPr>
-        <w:pStyle w:val="NormalWeb"/>
+        <w:pStyle w:val="ListParagraph"/>
         <w:numPr>
           <w:ilvl w:val="0"/>
           <w:numId w:val="1"/>
         </w:numPr>
-        <w:shd w:val="clear" w:color="auto" w:fill="FFFFFF"/>
-      </w:pPr>
-      <w:hyperlink r:id="rId41" w:history="1">
+        <w:rPr>
+          <w:rFonts w:eastAsia="Times New Roman" w:cs="Times New Roman"/>
+          <w:kern w:val="0"/>
+          <w:szCs w:val="24"/>
+          <w:lang w:val="ro-RO" w:eastAsia="ro-RO"/>
+        </w:rPr>
+      </w:pPr>
+      <w:hyperlink r:id="rId39" w:history="1">
         <w:r>
           <w:rPr>
             <w:rStyle w:val="Hyperlink"/>
@@ -16436,17 +16734,67 @@
           <w:t>L1 and L2 Regularization Methods, Explained | Built In</w:t>
         </w:r>
       </w:hyperlink>
-    </w:p>
-    <w:p>
-      <w:pPr>
-        <w:pStyle w:val="NormalWeb"/>
+      <w:r>
+        <w:t xml:space="preserve">, data ultimei accesări: </w:t>
+      </w:r>
+      <w:r>
+        <w:t>09.06</w:t>
+      </w:r>
+      <w:r>
+        <w:t>.2024</w:t>
+      </w:r>
+      <w:r>
+        <w:t>;</w:t>
+      </w:r>
+    </w:p>
+    <w:p>
+      <w:pPr>
+        <w:pStyle w:val="ListParagraph"/>
         <w:numPr>
           <w:ilvl w:val="0"/>
           <w:numId w:val="1"/>
         </w:numPr>
-        <w:shd w:val="clear" w:color="auto" w:fill="FFFFFF"/>
-      </w:pPr>
-      <w:hyperlink r:id="rId42" w:anchor=":~:text=Supervised%20learning%20is%20a%20category,the%20input%20and%20the%20outputs." w:history="1">
+        <w:rPr>
+          <w:rFonts w:eastAsia="Times New Roman" w:cs="Times New Roman"/>
+          <w:kern w:val="0"/>
+          <w:szCs w:val="24"/>
+          <w:lang w:val="ro-RO" w:eastAsia="ro-RO"/>
+        </w:rPr>
+      </w:pPr>
+      <w:hyperlink r:id="rId40" w:history="1">
+        <w:r>
+          <w:rPr>
+            <w:rStyle w:val="Hyperlink"/>
+            <w:rFonts w:eastAsiaTheme="majorEastAsia"/>
+          </w:rPr>
+          <w:t>Dropout in Neural Networks. Dropout layers have been the go-to… | by Harsh Yadav | Towards Data Science</w:t>
+        </w:r>
+      </w:hyperlink>
+      <w:r>
+        <w:t xml:space="preserve">, data ultimei accesări: </w:t>
+      </w:r>
+      <w:r>
+        <w:t>09.06</w:t>
+      </w:r>
+      <w:r>
+        <w:t>.2024;</w:t>
+      </w:r>
+    </w:p>
+    <w:p>
+      <w:pPr>
+        <w:pStyle w:val="ListParagraph"/>
+        <w:numPr>
+          <w:ilvl w:val="0"/>
+          <w:numId w:val="1"/>
+        </w:numPr>
+        <w:rPr>
+          <w:rFonts w:eastAsia="Times New Roman" w:cs="Times New Roman"/>
+          <w:kern w:val="0"/>
+          <w:szCs w:val="24"/>
+          <w:lang w:val="ro-RO" w:eastAsia="ro-RO"/>
+        </w:rPr>
+      </w:pPr>
+      <w:hyperlink r:id="rId41" w:anchor=":~:text=Supervised%20learning%20is%20a%20category,the%20input%20and%20the%20outputs." w:history="1">
         <w:r>
           <w:rPr>
             <w:rStyle w:val="Hyperlink"/>
@@ -16455,17 +16803,34 @@
           <w:t>What is Supervised Learning?  |  Google Cloud</w:t>
         </w:r>
       </w:hyperlink>
-    </w:p>
-    <w:p>
-      <w:pPr>
-        <w:pStyle w:val="NormalWeb"/>
+      <w:r>
+        <w:t xml:space="preserve">, data ultimei accesări: </w:t>
+      </w:r>
+      <w:r>
+        <w:t>27.05</w:t>
+      </w:r>
+      <w:r>
+        <w:t>.2024</w:t>
+      </w:r>
+      <w:r>
+        <w:t>;</w:t>
+      </w:r>
+    </w:p>
+    <w:p>
+      <w:pPr>
+        <w:pStyle w:val="ListParagraph"/>
         <w:numPr>
           <w:ilvl w:val="0"/>
           <w:numId w:val="1"/>
         </w:numPr>
-        <w:shd w:val="clear" w:color="auto" w:fill="FFFFFF"/>
-      </w:pPr>
-      <w:hyperlink r:id="rId43" w:history="1">
+        <w:rPr>
+          <w:rFonts w:eastAsia="Times New Roman" w:cs="Times New Roman"/>
+          <w:kern w:val="0"/>
+          <w:szCs w:val="24"/>
+          <w:lang w:val="ro-RO" w:eastAsia="ro-RO"/>
+        </w:rPr>
+      </w:pPr>
+      <w:hyperlink r:id="rId42" w:history="1">
         <w:r>
           <w:rPr>
             <w:rStyle w:val="Hyperlink"/>
@@ -16474,15 +16839,29 @@
           <w:t>Xavier initialization - GeeksforGeeks</w:t>
         </w:r>
       </w:hyperlink>
-    </w:p>
-    <w:p>
-      <w:pPr>
-        <w:pStyle w:val="NormalWeb"/>
+      <w:r>
+        <w:t xml:space="preserve">, data ultimei accesări: </w:t>
+      </w:r>
+      <w:r>
+        <w:t>09.06</w:t>
+      </w:r>
+      <w:r>
+        <w:t>.2024;</w:t>
+      </w:r>
+    </w:p>
+    <w:p>
+      <w:pPr>
+        <w:pStyle w:val="ListParagraph"/>
         <w:numPr>
           <w:ilvl w:val="0"/>
           <w:numId w:val="1"/>
         </w:numPr>
-        <w:shd w:val="clear" w:color="auto" w:fill="FFFFFF"/>
+        <w:rPr>
+          <w:rFonts w:eastAsia="Times New Roman" w:cs="Times New Roman"/>
+          <w:kern w:val="0"/>
+          <w:szCs w:val="24"/>
+          <w:lang w:val="ro-RO" w:eastAsia="ro-RO"/>
+        </w:rPr>
       </w:pPr>
       <w:r>
         <w:rPr>
@@ -16545,17 +16924,22 @@
           <w:color w:val="202122"/>
           <w:shd w:val="clear" w:color="auto" w:fill="FFFFFF"/>
         </w:rPr>
-        <w:t>.</w:t>
-      </w:r>
-    </w:p>
-    <w:p>
-      <w:pPr>
-        <w:pStyle w:val="NormalWeb"/>
+        <w:t>;</w:t>
+      </w:r>
+    </w:p>
+    <w:p>
+      <w:pPr>
+        <w:pStyle w:val="ListParagraph"/>
         <w:numPr>
           <w:ilvl w:val="0"/>
           <w:numId w:val="1"/>
         </w:numPr>
-        <w:shd w:val="clear" w:color="auto" w:fill="FFFFFF"/>
+        <w:rPr>
+          <w:rFonts w:eastAsia="Times New Roman" w:cs="Times New Roman"/>
+          <w:kern w:val="0"/>
+          <w:szCs w:val="24"/>
+          <w:lang w:val="ro-RO" w:eastAsia="ro-RO"/>
+        </w:rPr>
       </w:pPr>
       <w:r>
         <w:rPr>
@@ -16564,17 +16948,29 @@
         </w:rPr>
         <w:t>Shoham, Ron; Permuter, Haim (2020). "Amended Cross Entropy Cost: Framework For Explicit Diversity Encouragement"</w:t>
       </w:r>
-    </w:p>
-    <w:p>
-      <w:pPr>
-        <w:pStyle w:val="NormalWeb"/>
+      <w:r>
+        <w:rPr>
+          <w:color w:val="202122"/>
+          <w:shd w:val="clear" w:color="auto" w:fill="FFFFFF"/>
+        </w:rPr>
+        <w:t>;</w:t>
+      </w:r>
+    </w:p>
+    <w:p>
+      <w:pPr>
+        <w:pStyle w:val="ListParagraph"/>
         <w:numPr>
           <w:ilvl w:val="0"/>
           <w:numId w:val="1"/>
         </w:numPr>
-        <w:shd w:val="clear" w:color="auto" w:fill="FFFFFF"/>
-      </w:pPr>
-      <w:hyperlink r:id="rId44" w:history="1">
+        <w:rPr>
+          <w:rFonts w:eastAsia="Times New Roman" w:cs="Times New Roman"/>
+          <w:kern w:val="0"/>
+          <w:szCs w:val="24"/>
+          <w:lang w:val="ro-RO" w:eastAsia="ro-RO"/>
+        </w:rPr>
+      </w:pPr>
+      <w:hyperlink r:id="rId43" w:history="1">
         <w:r>
           <w:rPr>
             <w:rStyle w:val="Hyperlink"/>
@@ -16583,17 +16979,40 @@
           <w:t>How to create a seaborn correlation heatmap in Python? - GeeksforGeeks</w:t>
         </w:r>
       </w:hyperlink>
-    </w:p>
-    <w:p>
-      <w:pPr>
-        <w:pStyle w:val="NormalWeb"/>
+      <w:r>
+        <w:t xml:space="preserve">, data ultimei accesări: </w:t>
+      </w:r>
+      <w:r>
+        <w:t>1</w:t>
+      </w:r>
+      <w:r>
+        <w:t>5</w:t>
+      </w:r>
+      <w:r>
+        <w:t>.0</w:t>
+      </w:r>
+      <w:r>
+        <w:t>5</w:t>
+      </w:r>
+      <w:r>
+        <w:t>.2024;</w:t>
+      </w:r>
+    </w:p>
+    <w:p>
+      <w:pPr>
+        <w:pStyle w:val="ListParagraph"/>
         <w:numPr>
           <w:ilvl w:val="0"/>
           <w:numId w:val="1"/>
         </w:numPr>
-        <w:shd w:val="clear" w:color="auto" w:fill="FFFFFF"/>
-      </w:pPr>
-      <w:hyperlink r:id="rId45" w:history="1">
+        <w:rPr>
+          <w:rFonts w:eastAsia="Times New Roman" w:cs="Times New Roman"/>
+          <w:kern w:val="0"/>
+          <w:szCs w:val="24"/>
+          <w:lang w:val="ro-RO" w:eastAsia="ro-RO"/>
+        </w:rPr>
+      </w:pPr>
+      <w:hyperlink r:id="rId44" w:history="1">
         <w:r>
           <w:rPr>
             <w:rStyle w:val="Hyperlink"/>
@@ -16602,13 +17021,22 @@
           <w:t>Interpreting Training/Validation Accuracy and Loss | by Frederik vom Lehn | Medium</w:t>
         </w:r>
       </w:hyperlink>
+      <w:r>
+        <w:t xml:space="preserve">, data ultimei accesări: </w:t>
+      </w:r>
+      <w:r>
+        <w:t>15.05</w:t>
+      </w:r>
+      <w:r>
+        <w:t>.2024;</w:t>
+      </w:r>
     </w:p>
     <w:sectPr>
-      <w:headerReference w:type="even" r:id="rId46"/>
-      <w:headerReference w:type="default" r:id="rId47"/>
-      <w:footerReference w:type="even" r:id="rId48"/>
-      <w:footerReference w:type="default" r:id="rId49"/>
-      <w:headerReference w:type="first" r:id="rId50"/>
+      <w:headerReference w:type="even" r:id="rId45"/>
+      <w:headerReference w:type="default" r:id="rId46"/>
+      <w:footerReference w:type="even" r:id="rId47"/>
+      <w:footerReference w:type="default" r:id="rId48"/>
+      <w:headerReference w:type="first" r:id="rId49"/>
       <w:pgSz w:w="12240" w:h="15840"/>
       <w:pgMar w:top="1440" w:right="1440" w:bottom="1440" w:left="1440" w:header="720" w:footer="720" w:gutter="0"/>
       <w:pgNumType w:start="1"/>
@@ -16701,7 +17129,7 @@
             <w:rPr>
               <w:noProof/>
             </w:rPr>
-            <w:t>45</w:t>
+            <w:t>47</w:t>
           </w:r>
         </w:fldSimple>
       </w:p>
@@ -16771,13 +17199,11 @@
       <w:pStyle w:val="Header"/>
     </w:pPr>
     <w:r>
-      <w:t>Lucrare de diserta</w:t>
-    </w:r>
-    <w:r>
-      <w:rPr>
-        <w:lang w:val="ro-RO"/>
-      </w:rPr>
-      <w:t>ție</w:t>
+      <w:rPr>
+        <w:rFonts w:cs="Times New Roman"/>
+        <w:shd w:val="clear" w:color="auto" w:fill="FFFFFF"/>
+      </w:rPr>
+      <w:t>Sistem multi-agent de gestionare a analizelor pentru prezicerea pietrelor la rinichi</w:t>
     </w:r>
   </w:p>
 </w:hdr>
@@ -16813,7 +17239,7 @@
                   <a:blip r:embed="rId1">
                     <a:extLst>
                       <a:ext uri="{28A0092B-C50C-407E-A947-70E740481C1C}">
-                        <a14:useLocalDpi xmlns="" xmlns:wpc="http://schemas.microsoft.com/office/word/2010/wordprocessingCanvas" xmlns:cx="http://schemas.microsoft.com/office/drawing/2014/chartex" xmlns:cx1="http://schemas.microsoft.com/office/drawing/2015/9/8/chartex" xmlns:cx2="http://schemas.microsoft.com/office/drawing/2015/10/21/chartex" xmlns:cx3="http://schemas.microsoft.com/office/drawing/2016/5/9/chartex" xmlns:cx4="http://schemas.microsoft.com/office/drawing/2016/5/10/chartex" xmlns:cx5="http://schemas.microsoft.com/office/drawing/2016/5/11/chartex" xmlns:cx6="http://schemas.microsoft.com/office/drawing/2016/5/12/chartex" xmlns:cx7="http://schemas.microsoft.com/office/drawing/2016/5/13/chartex" xmlns:cx8="http://schemas.microsoft.com/office/drawing/2016/5/14/chartex" xmlns:mc="http://schemas.openxmlformats.org/markup-compatibility/2006" xmlns:aink="http://schemas.microsoft.com/office/drawing/2016/ink" xmlns:am3d="http://schemas.microsoft.com/office/drawing/2017/model3d" xmlns:o="urn:schemas-microsoft-com:office:office" xmlns:oel="http://schemas.microsoft.com/office/2019/extlst" xmlns:v="urn:schemas-microsoft-com:vml" xmlns:wp14="http://schemas.microsoft.com/office/word/2010/wordprocessingDrawing" xmlns:w10="urn:schemas-microsoft-com:office:word" xmlns:w="http://schemas.openxmlformats.org/wordprocessingml/2006/main" xmlns:w14="http://schemas.microsoft.com/office/word/2010/wordml" xmlns:w15="http://schemas.microsoft.com/office/word/2012/wordml" xmlns:w16cex="http://schemas.microsoft.com/office/word/2018/wordml/cex" xmlns:w16cid="http://schemas.microsoft.com/office/word/2016/wordml/cid" xmlns:w16="http://schemas.microsoft.com/office/word/2018/wordml" xmlns:w16du="http://schemas.microsoft.com/office/word/2023/wordml/word16du" xmlns:w16sdtdh="http://schemas.microsoft.com/office/word/2020/wordml/sdtdatahash" xmlns:w16se="http://schemas.microsoft.com/office/word/2015/wordml/symex" xmlns:wpg="http://schemas.microsoft.com/office/word/2010/wordprocessingGroup" xmlns:wpi="http://schemas.microsoft.com/office/word/2010/wordprocessingInk" xmlns:wps="http://schemas.microsoft.com/office/word/2010/wordprocessingShape" xmlns:a14="http://schemas.microsoft.com/office/drawing/2010/main" val="0"/>
+                        <a14:useLocalDpi xmlns:a14="http://schemas.microsoft.com/office/drawing/2010/main" xmlns:wps="http://schemas.microsoft.com/office/word/2010/wordprocessingShape" xmlns:wpi="http://schemas.microsoft.com/office/word/2010/wordprocessingInk" xmlns:wpg="http://schemas.microsoft.com/office/word/2010/wordprocessingGroup" xmlns:w16se="http://schemas.microsoft.com/office/word/2015/wordml/symex" xmlns:w16sdtdh="http://schemas.microsoft.com/office/word/2020/wordml/sdtdatahash" xmlns:w16du="http://schemas.microsoft.com/office/word/2023/wordml/word16du" xmlns:w16="http://schemas.microsoft.com/office/word/2018/wordml" xmlns:w16cid="http://schemas.microsoft.com/office/word/2016/wordml/cid" xmlns:w16cex="http://schemas.microsoft.com/office/word/2018/wordml/cex" xmlns:w15="http://schemas.microsoft.com/office/word/2012/wordml" xmlns:w14="http://schemas.microsoft.com/office/word/2010/wordml" xmlns:w="http://schemas.openxmlformats.org/wordprocessingml/2006/main" xmlns:w10="urn:schemas-microsoft-com:office:word" xmlns:wp14="http://schemas.microsoft.com/office/word/2010/wordprocessingDrawing" xmlns:v="urn:schemas-microsoft-com:vml" xmlns:oel="http://schemas.microsoft.com/office/2019/extlst" xmlns:o="urn:schemas-microsoft-com:office:office" xmlns:am3d="http://schemas.microsoft.com/office/drawing/2017/model3d" xmlns:aink="http://schemas.microsoft.com/office/drawing/2016/ink" xmlns:mc="http://schemas.openxmlformats.org/markup-compatibility/2006" xmlns:cx8="http://schemas.microsoft.com/office/drawing/2016/5/14/chartex" xmlns:cx7="http://schemas.microsoft.com/office/drawing/2016/5/13/chartex" xmlns:cx6="http://schemas.microsoft.com/office/drawing/2016/5/12/chartex" xmlns:cx5="http://schemas.microsoft.com/office/drawing/2016/5/11/chartex" xmlns:cx4="http://schemas.microsoft.com/office/drawing/2016/5/10/chartex" xmlns:cx3="http://schemas.microsoft.com/office/drawing/2016/5/9/chartex" xmlns:cx2="http://schemas.microsoft.com/office/drawing/2015/10/21/chartex" xmlns:cx1="http://schemas.microsoft.com/office/drawing/2015/9/8/chartex" xmlns:cx="http://schemas.microsoft.com/office/drawing/2014/chartex" xmlns:wpc="http://schemas.microsoft.com/office/word/2010/wordprocessingCanvas" xmlns="" val="0"/>
                       </a:ext>
                     </a:extLst>
                   </a:blip>
@@ -21462,6 +21888,7 @@
   <w:style w:type="character" w:default="1" w:styleId="DefaultParagraphFont">
     <w:name w:val="Default Paragraph Font"/>
     <w:uiPriority w:val="1"/>
+    <w:semiHidden/>
     <w:unhideWhenUsed/>
   </w:style>
   <w:style w:type="table" w:default="1" w:styleId="TableNormal">
@@ -22018,6 +22445,18 @@
     <w:basedOn w:val="DefaultParagraphFont"/>
     <w:rsid w:val="00DB3AC1"/>
   </w:style>
+  <w:style w:type="character" w:styleId="FollowedHyperlink">
+    <w:name w:val="FollowedHyperlink"/>
+    <w:basedOn w:val="DefaultParagraphFont"/>
+    <w:uiPriority w:val="99"/>
+    <w:semiHidden/>
+    <w:unhideWhenUsed/>
+    <w:rsid w:val="004053FA"/>
+    <w:rPr>
+      <w:color w:val="800080" w:themeColor="followedHyperlink"/>
+      <w:u w:val="single"/>
+    </w:rPr>
+  </w:style>
 </w:styles>
 </file>
 
@@ -22305,23 +22744,6 @@
 </file>
 
 <file path=customXml/item1.xml><?xml version="1.0" encoding="utf-8"?>
-<?mso-contentType ?>
-<FormTemplates xmlns="http://schemas.microsoft.com/sharepoint/v3/contenttype/forms">
-  <Display>DocumentLibraryForm</Display>
-  <Edit>DocumentLibraryForm</Edit>
-  <New>DocumentLibraryForm</New>
-</FormTemplates>
-</file>
-
-<file path=customXml/item2.xml><?xml version="1.0" encoding="utf-8"?>
-<p:properties xmlns:p="http://schemas.microsoft.com/office/2006/metadata/properties" xmlns:xsi="http://www.w3.org/2001/XMLSchema-instance" xmlns:pc="http://schemas.microsoft.com/office/infopath/2007/PartnerControls">
-  <documentManagement>
-    <_activity xmlns="e42a6c97-6d27-4aa7-a6cf-05d478809b85" xsi:nil="true"/>
-  </documentManagement>
-</p:properties>
-</file>
-
-<file path=customXml/item3.xml><?xml version="1.0" encoding="utf-8"?>
 <ct:contentTypeSchema xmlns:ct="http://schemas.microsoft.com/office/2006/metadata/contentType" xmlns:ma="http://schemas.microsoft.com/office/2006/metadata/properties/metaAttributes" ct:_="" ma:_="" ma:contentTypeName="Document" ma:contentTypeID="0x0101004C7E8DBBBC43E046BC06DC4BC150677F" ma:contentTypeVersion="5" ma:contentTypeDescription="Create a new document." ma:contentTypeScope="" ma:versionID="c07036b741fead1b6921dfa379df8194">
   <xsd:schema xmlns:xsd="http://www.w3.org/2001/XMLSchema" xmlns:xs="http://www.w3.org/2001/XMLSchema" xmlns:p="http://schemas.microsoft.com/office/2006/metadata/properties" xmlns:ns3="e42a6c97-6d27-4aa7-a6cf-05d478809b85" targetNamespace="http://schemas.microsoft.com/office/2006/metadata/properties" ma:root="true" ma:fieldsID="c1fa5c538f92b7a4e004c30516dc5058" ns3:_="">
     <xsd:import namespace="e42a6c97-6d27-4aa7-a6cf-05d478809b85"/>
@@ -22471,29 +22893,28 @@
 </ct:contentTypeSchema>
 </file>
 
+<file path=customXml/item2.xml><?xml version="1.0" encoding="utf-8"?>
+<p:properties xmlns:p="http://schemas.microsoft.com/office/2006/metadata/properties" xmlns:xsi="http://www.w3.org/2001/XMLSchema-instance" xmlns:pc="http://schemas.microsoft.com/office/infopath/2007/PartnerControls">
+  <documentManagement>
+    <_activity xmlns="e42a6c97-6d27-4aa7-a6cf-05d478809b85" xsi:nil="true"/>
+  </documentManagement>
+</p:properties>
+</file>
+
+<file path=customXml/item3.xml><?xml version="1.0" encoding="utf-8"?>
+<?mso-contentType ?>
+<FormTemplates xmlns="http://schemas.microsoft.com/sharepoint/v3/contenttype/forms">
+  <Display>DocumentLibraryForm</Display>
+  <Edit>DocumentLibraryForm</Edit>
+  <New>DocumentLibraryForm</New>
+</FormTemplates>
+</file>
+
 <file path=customXml/item4.xml><?xml version="1.0" encoding="utf-8"?>
 <b:Sources xmlns:b="http://schemas.openxmlformats.org/officeDocument/2006/bibliography" xmlns="http://schemas.openxmlformats.org/officeDocument/2006/bibliography" SelectedStyle="\APASixthEditionOfficeOnline.xsl" StyleName="APA" Version="6"/>
 </file>
 
 <file path=customXml/itemProps1.xml><?xml version="1.0" encoding="utf-8"?>
-<ds:datastoreItem xmlns:ds="http://schemas.openxmlformats.org/officeDocument/2006/customXml" ds:itemID="{7AF0C4EE-7092-462F-ACD7-F1287D195CA4}">
-  <ds:schemaRefs>
-    <ds:schemaRef ds:uri="http://schemas.microsoft.com/sharepoint/v3/contenttype/forms"/>
-  </ds:schemaRefs>
-</ds:datastoreItem>
-</file>
-
-<file path=customXml/itemProps2.xml><?xml version="1.0" encoding="utf-8"?>
-<ds:datastoreItem xmlns:ds="http://schemas.openxmlformats.org/officeDocument/2006/customXml" ds:itemID="{C5F4F938-90F0-45C1-BDD4-B1E7946550BD}">
-  <ds:schemaRefs>
-    <ds:schemaRef ds:uri="http://schemas.microsoft.com/office/2006/metadata/properties"/>
-    <ds:schemaRef ds:uri="http://schemas.microsoft.com/office/infopath/2007/PartnerControls"/>
-    <ds:schemaRef ds:uri="e42a6c97-6d27-4aa7-a6cf-05d478809b85"/>
-  </ds:schemaRefs>
-</ds:datastoreItem>
-</file>
-
-<file path=customXml/itemProps3.xml><?xml version="1.0" encoding="utf-8"?>
 <ds:datastoreItem xmlns:ds="http://schemas.openxmlformats.org/officeDocument/2006/customXml" ds:itemID="{24A74E35-4894-48BF-8FD3-414B0A6D4587}">
   <ds:schemaRefs>
     <ds:schemaRef ds:uri="http://schemas.microsoft.com/office/2006/metadata/contentType"/>
@@ -22511,6 +22932,24 @@
 </ds:datastoreItem>
 </file>
 
+<file path=customXml/itemProps2.xml><?xml version="1.0" encoding="utf-8"?>
+<ds:datastoreItem xmlns:ds="http://schemas.openxmlformats.org/officeDocument/2006/customXml" ds:itemID="{C5F4F938-90F0-45C1-BDD4-B1E7946550BD}">
+  <ds:schemaRefs>
+    <ds:schemaRef ds:uri="http://schemas.microsoft.com/office/2006/metadata/properties"/>
+    <ds:schemaRef ds:uri="http://schemas.microsoft.com/office/infopath/2007/PartnerControls"/>
+    <ds:schemaRef ds:uri="e42a6c97-6d27-4aa7-a6cf-05d478809b85"/>
+  </ds:schemaRefs>
+</ds:datastoreItem>
+</file>
+
+<file path=customXml/itemProps3.xml><?xml version="1.0" encoding="utf-8"?>
+<ds:datastoreItem xmlns:ds="http://schemas.openxmlformats.org/officeDocument/2006/customXml" ds:itemID="{7AF0C4EE-7092-462F-ACD7-F1287D195CA4}">
+  <ds:schemaRefs>
+    <ds:schemaRef ds:uri="http://schemas.microsoft.com/sharepoint/v3/contenttype/forms"/>
+  </ds:schemaRefs>
+</ds:datastoreItem>
+</file>
+
 <file path=customXml/itemProps4.xml><?xml version="1.0" encoding="utf-8"?>
 <ds:datastoreItem xmlns:ds="http://schemas.openxmlformats.org/officeDocument/2006/customXml" ds:itemID="{9C56AE4E-4692-4016-A230-2201C4A41D7C}">
   <ds:schemaRefs>

</xml_diff>

<commit_message>
Small improvements for better paging
</commit_message>
<xml_diff>
--- a/Sistem multi-agent de gestionare a analizelor pentru prezicerea pietrelor la rinichi.docx
+++ b/Sistem multi-agent de gestionare a analizelor pentru prezicerea pietrelor la rinichi.docx
@@ -4362,7 +4362,6 @@
       <w:pPr>
         <w:shd w:val="clear" w:color="auto" w:fill="FFFFFF"/>
         <w:spacing w:line="240" w:lineRule="auto"/>
-        <w:ind w:firstLine="720"/>
         <w:rPr>
           <w:rFonts w:eastAsia="Times New Roman" w:cs="Times New Roman"/>
           <w:kern w:val="0"/>
@@ -4742,7 +4741,6 @@
     </w:p>
     <w:p>
       <w:pPr>
-        <w:ind w:firstLine="720"/>
         <w:rPr>
           <w:rFonts w:cs="Times New Roman"/>
           <w:szCs w:val="24"/>
@@ -4808,6 +4806,15 @@
         </w:rPr>
         <w:t>Analiza Paradigmei de Programare Orientată pe Agenți:</w:t>
       </w:r>
+    </w:p>
+    <w:p>
+      <w:pPr>
+        <w:pStyle w:val="ListParagraph"/>
+        <w:rPr>
+          <w:rFonts w:cs="Times New Roman"/>
+          <w:szCs w:val="24"/>
+        </w:rPr>
+      </w:pPr>
     </w:p>
     <w:p>
       <w:pPr>
@@ -4884,22 +4891,11 @@
     <w:p>
       <w:pPr>
         <w:pStyle w:val="ListParagraph"/>
-        <w:numPr>
-          <w:ilvl w:val="0"/>
-          <w:numId w:val="5"/>
-        </w:numPr>
         <w:rPr>
           <w:rFonts w:cs="Times New Roman"/>
           <w:szCs w:val="24"/>
         </w:rPr>
       </w:pPr>
-      <w:r>
-        <w:rPr>
-          <w:rFonts w:cs="Times New Roman"/>
-          <w:szCs w:val="24"/>
-        </w:rPr>
-        <w:t>Evaluarea detaliată a caracteristicilor și a funcționalităților cheie ale framework-ului JADE.</w:t>
-      </w:r>
     </w:p>
     <w:p>
       <w:pPr>
@@ -4918,6 +4914,27 @@
           <w:rFonts w:cs="Times New Roman"/>
           <w:szCs w:val="24"/>
         </w:rPr>
+        <w:t>Evaluarea detaliată a caracteristicilor și a funcționalităților cheie ale framework-ului JADE.</w:t>
+      </w:r>
+    </w:p>
+    <w:p>
+      <w:pPr>
+        <w:pStyle w:val="ListParagraph"/>
+        <w:numPr>
+          <w:ilvl w:val="0"/>
+          <w:numId w:val="5"/>
+        </w:numPr>
+        <w:rPr>
+          <w:rFonts w:cs="Times New Roman"/>
+          <w:szCs w:val="24"/>
+        </w:rPr>
+      </w:pPr>
+      <w:r>
+        <w:rPr>
+          <w:rFonts w:cs="Times New Roman"/>
+          <w:szCs w:val="24"/>
+        </w:rPr>
+        <w:lastRenderedPageBreak/>
         <w:t>Înțelegerea modului de funcționare a JADE și capacitatea sa de integrare în sistemele multi-agent.</w:t>
       </w:r>
     </w:p>
@@ -4948,7 +4965,6 @@
           <w:rFonts w:cs="Times New Roman"/>
           <w:szCs w:val="24"/>
         </w:rPr>
-        <w:lastRenderedPageBreak/>
         <w:t>Descrierea pietrelor la rinichi</w:t>
       </w:r>
       <w:r>
@@ -4959,6 +4975,15 @@
         </w:rPr>
         <w:t>:</w:t>
       </w:r>
+    </w:p>
+    <w:p>
+      <w:pPr>
+        <w:pStyle w:val="ListParagraph"/>
+        <w:rPr>
+          <w:rFonts w:cs="Times New Roman"/>
+          <w:szCs w:val="24"/>
+        </w:rPr>
+      </w:pPr>
     </w:p>
     <w:p>
       <w:pPr>
@@ -5125,6 +5150,22 @@
         </w:rPr>
         <w:t>Descrierea conceptului de învățare supervizată</w:t>
       </w:r>
+      <w:r>
+        <w:rPr>
+          <w:rFonts w:cs="Times New Roman"/>
+          <w:szCs w:val="24"/>
+        </w:rPr>
+        <w:t>:</w:t>
+      </w:r>
+    </w:p>
+    <w:p>
+      <w:pPr>
+        <w:pStyle w:val="ListParagraph"/>
+        <w:rPr>
+          <w:rFonts w:cs="Times New Roman"/>
+          <w:szCs w:val="24"/>
+        </w:rPr>
+      </w:pPr>
     </w:p>
     <w:p>
       <w:pPr>
@@ -5257,6 +5298,15 @@
         </w:rPr>
         <w:t>gent:</w:t>
       </w:r>
+    </w:p>
+    <w:p>
+      <w:pPr>
+        <w:pStyle w:val="ListParagraph"/>
+        <w:rPr>
+          <w:rFonts w:cs="Times New Roman"/>
+          <w:szCs w:val="24"/>
+        </w:rPr>
+      </w:pPr>
     </w:p>
     <w:p>
       <w:pPr>
@@ -5434,6 +5484,7 @@
           <w:kern w:val="0"/>
           <w:szCs w:val="24"/>
         </w:rPr>
+        <w:lastRenderedPageBreak/>
         <w:t>Concepte și Tehnologii Utilizate</w:t>
       </w:r>
       <w:r>
@@ -5494,41 +5545,6 @@
     <w:p>
       <w:pPr>
         <w:pStyle w:val="ListParagraph"/>
-        <w:numPr>
-          <w:ilvl w:val="0"/>
-          <w:numId w:val="37"/>
-        </w:numPr>
-        <w:spacing w:before="100" w:beforeAutospacing="1" w:after="100" w:afterAutospacing="1" w:line="240" w:lineRule="auto"/>
-        <w:jc w:val="left"/>
-        <w:rPr>
-          <w:rFonts w:eastAsia="Times New Roman" w:cs="Times New Roman"/>
-          <w:kern w:val="0"/>
-          <w:szCs w:val="24"/>
-        </w:rPr>
-      </w:pPr>
-      <w:r>
-        <w:rPr>
-          <w:rFonts w:eastAsia="Times New Roman" w:cs="Times New Roman"/>
-          <w:b/>
-          <w:bCs/>
-          <w:kern w:val="0"/>
-          <w:szCs w:val="24"/>
-        </w:rPr>
-        <w:lastRenderedPageBreak/>
-        <w:t>Implementarea Sistemului Multi-Agent</w:t>
-      </w:r>
-      <w:r>
-        <w:rPr>
-          <w:rFonts w:eastAsia="Times New Roman" w:cs="Times New Roman"/>
-          <w:kern w:val="0"/>
-          <w:szCs w:val="24"/>
-        </w:rPr>
-        <w:t>: Această secțiune detaliază structura proiectului, setul de date utilizat și arhitectura aplicației, alături de rolurile și funcționalitățile fiecărui agent.</w:t>
-      </w:r>
-    </w:p>
-    <w:p>
-      <w:pPr>
-        <w:pStyle w:val="ListParagraph"/>
         <w:spacing w:before="100" w:beforeAutospacing="1" w:after="100" w:afterAutospacing="1" w:line="240" w:lineRule="auto"/>
         <w:jc w:val="left"/>
         <w:rPr>
@@ -5561,23 +5577,15 @@
           <w:kern w:val="0"/>
           <w:szCs w:val="24"/>
         </w:rPr>
-        <w:t>Rezultate Obținute</w:t>
-      </w:r>
-      <w:r>
-        <w:rPr>
-          <w:rFonts w:eastAsia="Times New Roman" w:cs="Times New Roman"/>
-          <w:kern w:val="0"/>
-          <w:szCs w:val="24"/>
-        </w:rPr>
-        <w:t>: În acest capitol sunt prezentate rezultatele obținute în urma cercetării și implementării sistemului mul</w:t>
-      </w:r>
-      <w:r>
-        <w:rPr>
-          <w:rFonts w:eastAsia="Times New Roman" w:cs="Times New Roman"/>
-          <w:kern w:val="0"/>
-          <w:szCs w:val="24"/>
-        </w:rPr>
-        <w:t>ti-agent.</w:t>
+        <w:t>Implementarea Sistemului Multi-Agent</w:t>
+      </w:r>
+      <w:r>
+        <w:rPr>
+          <w:rFonts w:eastAsia="Times New Roman" w:cs="Times New Roman"/>
+          <w:kern w:val="0"/>
+          <w:szCs w:val="24"/>
+        </w:rPr>
+        <w:t>: Această secțiune detaliază structura proiectului, setul de date utilizat și arhitectura aplicației, alături de rolurile și funcționalitățile fiecărui agent.</w:t>
       </w:r>
     </w:p>
     <w:p>
@@ -5615,40 +5623,23 @@
           <w:kern w:val="0"/>
           <w:szCs w:val="24"/>
         </w:rPr>
-        <w:t>Discuții</w:t>
-      </w:r>
-      <w:r>
-        <w:rPr>
-          <w:rFonts w:eastAsia="Times New Roman" w:cs="Times New Roman"/>
-          <w:kern w:val="0"/>
-          <w:szCs w:val="24"/>
-        </w:rPr>
-        <w:t>: Aici sunt discutate implicațiile</w:t>
-      </w:r>
-      <w:r>
-        <w:rPr>
-          <w:rFonts w:eastAsia="Times New Roman" w:cs="Times New Roman"/>
-          <w:kern w:val="0"/>
-          <w:szCs w:val="24"/>
-        </w:rPr>
-        <w:t>, limit</w:t>
-      </w:r>
-      <w:r>
-        <w:rPr>
-          <w:rFonts w:eastAsia="Times New Roman" w:cs="Times New Roman"/>
-          <w:kern w:val="0"/>
-          <w:szCs w:val="24"/>
-          <w:lang w:val="ro-RO"/>
-        </w:rPr>
-        <w:t>ările</w:t>
-      </w:r>
-      <w:r>
-        <w:rPr>
-          <w:rFonts w:eastAsia="Times New Roman" w:cs="Times New Roman"/>
-          <w:kern w:val="0"/>
-          <w:szCs w:val="24"/>
-        </w:rPr>
-        <w:t xml:space="preserve"> și interpretările rezultatelor, alături de eventualele direcții pentru lucrările viitoare.</w:t>
+        <w:t>Rezultate Obținute</w:t>
+      </w:r>
+      <w:r>
+        <w:rPr>
+          <w:rFonts w:eastAsia="Times New Roman" w:cs="Times New Roman"/>
+          <w:kern w:val="0"/>
+          <w:szCs w:val="24"/>
+        </w:rPr>
+        <w:t>: În acest capitol sunt prezentate rezultatele obținute în urma cercetării și implementării sistemului mul</w:t>
+      </w:r>
+      <w:r>
+        <w:rPr>
+          <w:rFonts w:eastAsia="Times New Roman" w:cs="Times New Roman"/>
+          <w:kern w:val="0"/>
+          <w:szCs w:val="24"/>
+        </w:rPr>
+        <w:t>ti-agent.</w:t>
       </w:r>
     </w:p>
     <w:p>
@@ -5686,15 +5677,40 @@
           <w:kern w:val="0"/>
           <w:szCs w:val="24"/>
         </w:rPr>
-        <w:t>Concluzie</w:t>
-      </w:r>
-      <w:r>
-        <w:rPr>
-          <w:rFonts w:eastAsia="Times New Roman" w:cs="Times New Roman"/>
-          <w:kern w:val="0"/>
-          <w:szCs w:val="24"/>
-        </w:rPr>
-        <w:t>: Această secțiune reiterează principalele concluzii și contribuții ale lucrării.</w:t>
+        <w:t>Discuții</w:t>
+      </w:r>
+      <w:r>
+        <w:rPr>
+          <w:rFonts w:eastAsia="Times New Roman" w:cs="Times New Roman"/>
+          <w:kern w:val="0"/>
+          <w:szCs w:val="24"/>
+        </w:rPr>
+        <w:t>: Aici sunt discutate implicațiile</w:t>
+      </w:r>
+      <w:r>
+        <w:rPr>
+          <w:rFonts w:eastAsia="Times New Roman" w:cs="Times New Roman"/>
+          <w:kern w:val="0"/>
+          <w:szCs w:val="24"/>
+        </w:rPr>
+        <w:t>, limit</w:t>
+      </w:r>
+      <w:r>
+        <w:rPr>
+          <w:rFonts w:eastAsia="Times New Roman" w:cs="Times New Roman"/>
+          <w:kern w:val="0"/>
+          <w:szCs w:val="24"/>
+          <w:lang w:val="ro-RO"/>
+        </w:rPr>
+        <w:t>ările</w:t>
+      </w:r>
+      <w:r>
+        <w:rPr>
+          <w:rFonts w:eastAsia="Times New Roman" w:cs="Times New Roman"/>
+          <w:kern w:val="0"/>
+          <w:szCs w:val="24"/>
+        </w:rPr>
+        <w:t xml:space="preserve"> și interpretările rezultatelor, alături de eventualele direcții pentru lucrările viitoare.</w:t>
       </w:r>
     </w:p>
     <w:p>
@@ -5732,6 +5748,52 @@
           <w:kern w:val="0"/>
           <w:szCs w:val="24"/>
         </w:rPr>
+        <w:t>Concluzie</w:t>
+      </w:r>
+      <w:r>
+        <w:rPr>
+          <w:rFonts w:eastAsia="Times New Roman" w:cs="Times New Roman"/>
+          <w:kern w:val="0"/>
+          <w:szCs w:val="24"/>
+        </w:rPr>
+        <w:t>: Această secțiune reiterează principalele concluzii și contribuții ale lucrării.</w:t>
+      </w:r>
+    </w:p>
+    <w:p>
+      <w:pPr>
+        <w:pStyle w:val="ListParagraph"/>
+        <w:spacing w:before="100" w:beforeAutospacing="1" w:after="100" w:afterAutospacing="1" w:line="240" w:lineRule="auto"/>
+        <w:jc w:val="left"/>
+        <w:rPr>
+          <w:rFonts w:eastAsia="Times New Roman" w:cs="Times New Roman"/>
+          <w:kern w:val="0"/>
+          <w:szCs w:val="24"/>
+        </w:rPr>
+      </w:pPr>
+    </w:p>
+    <w:p>
+      <w:pPr>
+        <w:pStyle w:val="ListParagraph"/>
+        <w:numPr>
+          <w:ilvl w:val="0"/>
+          <w:numId w:val="37"/>
+        </w:numPr>
+        <w:spacing w:before="100" w:beforeAutospacing="1" w:after="100" w:afterAutospacing="1" w:line="240" w:lineRule="auto"/>
+        <w:jc w:val="left"/>
+        <w:rPr>
+          <w:rFonts w:eastAsia="Times New Roman" w:cs="Times New Roman"/>
+          <w:kern w:val="0"/>
+          <w:szCs w:val="24"/>
+        </w:rPr>
+      </w:pPr>
+      <w:r>
+        <w:rPr>
+          <w:rFonts w:eastAsia="Times New Roman" w:cs="Times New Roman"/>
+          <w:b/>
+          <w:bCs/>
+          <w:kern w:val="0"/>
+          <w:szCs w:val="24"/>
+        </w:rPr>
         <w:t>Bibliografie</w:t>
       </w:r>
       <w:r>
@@ -5959,17 +6021,8 @@
           <w:szCs w:val="24"/>
           <w:lang w:val="ro-RO" w:eastAsia="ro-RO"/>
         </w:rPr>
-        <w:t xml:space="preserve">În AOP, lucrurile cunoscute sub numele de agenți lucrează împreună pentru a atinge obiective specifice. Un agent poate fi o entitate independentă care își alege singur următorul pas fără intervenția unui utilizator, sau poate fi controlabil, funcționând ca intermediari între utilizator și un alt agent. Programarea AOP se face într-un mod abstract. Ingineria software orientată pe agenți (AOSE) este considerată o nouă paradigmă în cercetarea ingineriei software. Cu toate </w:t>
-      </w:r>
-      <w:r>
-        <w:rPr>
-          <w:rFonts w:eastAsia="Times New Roman" w:cs="Times New Roman"/>
-          <w:kern w:val="0"/>
-          <w:szCs w:val="24"/>
-          <w:lang w:val="ro-RO" w:eastAsia="ro-RO"/>
-        </w:rPr>
         <w:lastRenderedPageBreak/>
-        <w:t>acestea, sunt necesare instrumente și metodologii puternice și ușor de utilizat pentru a crea o nouă paradigmă pentru industria software. Shoham [10] a propus un sistem AOP care are trei părți. În primul rând, un sistem logic care descrie starea psihologică a agenților; apoi, un limbaj de program interpretat pentru programarea agenților; și, în cele din urmă, un proces de „agentificare”, care este folosit pentru a compila programele agenților în sisteme executabile de nivel inferior [10].</w:t>
+        <w:t>În AOP, lucrurile cunoscute sub numele de agenți lucrează împreună pentru a atinge obiective specifice. Un agent poate fi o entitate independentă care își alege singur următorul pas fără intervenția unui utilizator, sau poate fi controlabil, funcționând ca intermediari între utilizator și un alt agent. Programarea AOP se face într-un mod abstract. Ingineria software orientată pe agenți (AOSE) este considerată o nouă paradigmă în cercetarea ingineriei software. Cu toate acestea, sunt necesare instrumente și metodologii puternice și ușor de utilizat pentru a crea o nouă paradigmă pentru industria software. Shoham [10] a propus un sistem AOP care are trei părți. În primul rând, un sistem logic care descrie starea psihologică a agenților; apoi, un limbaj de program interpretat pentru programarea agenților; și, în cele din urmă, un proces de „agentificare”, care este folosit pentru a compila programele agenților în sisteme executabile de nivel inferior [10].</w:t>
       </w:r>
     </w:p>
     <w:p>
@@ -6074,11 +6127,21 @@
       <w:r>
         <w:rPr>
           <w:rFonts w:eastAsia="Times New Roman" w:cs="Times New Roman"/>
-          <w:kern w:val="0"/>
-          <w:szCs w:val="24"/>
-          <w:lang w:val="ro-RO" w:eastAsia="ro-RO"/>
-        </w:rPr>
-        <w:t xml:space="preserve">Autonomia este capacitatea de a funcționa fără intervenția directă a altora și de a avea un anumit grad de control asupra stării interne și a acțiunilor. </w:t>
+          <w:b/>
+          <w:kern w:val="0"/>
+          <w:szCs w:val="24"/>
+          <w:lang w:val="ro-RO" w:eastAsia="ro-RO"/>
+        </w:rPr>
+        <w:t>Autonomia</w:t>
+      </w:r>
+      <w:r>
+        <w:rPr>
+          <w:rFonts w:eastAsia="Times New Roman" w:cs="Times New Roman"/>
+          <w:kern w:val="0"/>
+          <w:szCs w:val="24"/>
+          <w:lang w:val="ro-RO" w:eastAsia="ro-RO"/>
+        </w:rPr>
+        <w:t xml:space="preserve"> este capacitatea de a funcționa fără intervenția directă a altora și de a avea un anumit grad de control asupra stării interne și a acțiunilor. </w:t>
       </w:r>
     </w:p>
     <w:p>
@@ -6112,11 +6175,21 @@
       <w:r>
         <w:rPr>
           <w:rFonts w:eastAsia="Times New Roman" w:cs="Times New Roman"/>
-          <w:kern w:val="0"/>
-          <w:szCs w:val="24"/>
-          <w:lang w:val="ro-RO" w:eastAsia="ro-RO"/>
-        </w:rPr>
-        <w:t xml:space="preserve">Reactivitatea (structurală) este capacitatea de a percepe și de a răspunde în mod regulat la schimbările din mediul nostru înconjurător. </w:t>
+          <w:b/>
+          <w:kern w:val="0"/>
+          <w:szCs w:val="24"/>
+          <w:lang w:val="ro-RO" w:eastAsia="ro-RO"/>
+        </w:rPr>
+        <w:t>Reactivitatea</w:t>
+      </w:r>
+      <w:r>
+        <w:rPr>
+          <w:rFonts w:eastAsia="Times New Roman" w:cs="Times New Roman"/>
+          <w:kern w:val="0"/>
+          <w:szCs w:val="24"/>
+          <w:lang w:val="ro-RO" w:eastAsia="ro-RO"/>
+        </w:rPr>
+        <w:t xml:space="preserve"> (structurală) este capacitatea de a percepe și de a răspunde în mod regulat la schimbările din mediul nostru înconjurător. </w:t>
       </w:r>
     </w:p>
     <w:p>
@@ -6150,11 +6223,21 @@
       <w:r>
         <w:rPr>
           <w:rFonts w:eastAsia="Times New Roman" w:cs="Times New Roman"/>
-          <w:kern w:val="0"/>
-          <w:szCs w:val="24"/>
-          <w:lang w:val="ro-RO" w:eastAsia="ro-RO"/>
-        </w:rPr>
-        <w:t xml:space="preserve">Abilitatea socială se referă la capacitatea de a interacționa cu alți agenți, precum și cu indivizi, folosind un anumit tip de limbaj de comunicare între agenți. </w:t>
+          <w:b/>
+          <w:kern w:val="0"/>
+          <w:szCs w:val="24"/>
+          <w:lang w:val="ro-RO" w:eastAsia="ro-RO"/>
+        </w:rPr>
+        <w:t>Abilitatea socială</w:t>
+      </w:r>
+      <w:r>
+        <w:rPr>
+          <w:rFonts w:eastAsia="Times New Roman" w:cs="Times New Roman"/>
+          <w:kern w:val="0"/>
+          <w:szCs w:val="24"/>
+          <w:lang w:val="ro-RO" w:eastAsia="ro-RO"/>
+        </w:rPr>
+        <w:t xml:space="preserve"> se referă la capacitatea de a interacționa cu alți agenți, precum și cu indivizi, folosind un anumit tip de limbaj de comunicare între agenți. </w:t>
       </w:r>
     </w:p>
     <w:p>
@@ -6188,11 +6271,58 @@
       <w:r>
         <w:rPr>
           <w:rFonts w:eastAsia="Times New Roman" w:cs="Times New Roman"/>
-          <w:kern w:val="0"/>
-          <w:szCs w:val="24"/>
-          <w:lang w:val="ro-RO" w:eastAsia="ro-RO"/>
-        </w:rPr>
-        <w:t>Proactivitate: Capacitatea de a avea un comportament care este orientat spre un obiectiv, luând inițiativa în loc să acționezi doar ca răspuns [</w:t>
+          <w:b/>
+          <w:kern w:val="0"/>
+          <w:szCs w:val="24"/>
+          <w:lang w:val="ro-RO" w:eastAsia="ro-RO"/>
+        </w:rPr>
+        <w:t>Proactivitate</w:t>
+      </w:r>
+      <w:r>
+        <w:rPr>
+          <w:rFonts w:eastAsia="Times New Roman" w:cs="Times New Roman"/>
+          <w:b/>
+          <w:kern w:val="0"/>
+          <w:szCs w:val="24"/>
+          <w:lang w:val="ro-RO" w:eastAsia="ro-RO"/>
+        </w:rPr>
+        <w:t>a</w:t>
+      </w:r>
+      <w:r>
+        <w:rPr>
+          <w:rFonts w:eastAsia="Times New Roman" w:cs="Times New Roman"/>
+          <w:kern w:val="0"/>
+          <w:szCs w:val="24"/>
+          <w:lang w:val="ro-RO" w:eastAsia="ro-RO"/>
+        </w:rPr>
+        <w:t xml:space="preserve"> este</w:t>
+      </w:r>
+      <w:r>
+        <w:rPr>
+          <w:rFonts w:eastAsia="Times New Roman" w:cs="Times New Roman"/>
+          <w:kern w:val="0"/>
+          <w:szCs w:val="24"/>
+          <w:lang w:val="ro-RO" w:eastAsia="ro-RO"/>
+        </w:rPr>
+        <w:t xml:space="preserve"> </w:t>
+      </w:r>
+      <w:r>
+        <w:rPr>
+          <w:rFonts w:eastAsia="Times New Roman" w:cs="Times New Roman"/>
+          <w:kern w:val="0"/>
+          <w:szCs w:val="24"/>
+          <w:lang w:val="ro-RO" w:eastAsia="ro-RO"/>
+        </w:rPr>
+        <w:t>c</w:t>
+      </w:r>
+      <w:r>
+        <w:rPr>
+          <w:rFonts w:eastAsia="Times New Roman" w:cs="Times New Roman"/>
+          <w:kern w:val="0"/>
+          <w:szCs w:val="24"/>
+          <w:lang w:val="ro-RO" w:eastAsia="ro-RO"/>
+        </w:rPr>
+        <w:t>apacitatea de a avea un comportament care este orientat spre un obiectiv, luând inițiativa în loc să acționezi doar ca răspuns [</w:t>
       </w:r>
       <w:r>
         <w:rPr>
@@ -6302,11 +6432,30 @@
       <w:r>
         <w:rPr>
           <w:rFonts w:eastAsia="Times New Roman" w:cs="Times New Roman"/>
-          <w:kern w:val="0"/>
-          <w:szCs w:val="24"/>
-          <w:lang w:val="ro-RO" w:eastAsia="ro-RO"/>
-        </w:rPr>
-        <w:t xml:space="preserve">Mobilitate: capacitatea de a se mișca într-o rețea electronică. </w:t>
+          <w:b/>
+          <w:kern w:val="0"/>
+          <w:szCs w:val="24"/>
+          <w:lang w:val="ro-RO" w:eastAsia="ro-RO"/>
+        </w:rPr>
+        <w:t>Mobilitatea</w:t>
+      </w:r>
+      <w:r>
+        <w:rPr>
+          <w:rFonts w:eastAsia="Times New Roman" w:cs="Times New Roman"/>
+          <w:kern w:val="0"/>
+          <w:szCs w:val="24"/>
+          <w:lang w:val="ro-RO" w:eastAsia="ro-RO"/>
+        </w:rPr>
+        <w:t xml:space="preserve"> e </w:t>
+      </w:r>
+      <w:r>
+        <w:rPr>
+          <w:rFonts w:eastAsia="Times New Roman" w:cs="Times New Roman"/>
+          <w:kern w:val="0"/>
+          <w:szCs w:val="24"/>
+          <w:lang w:val="ro-RO" w:eastAsia="ro-RO"/>
+        </w:rPr>
+        <w:t xml:space="preserve">capacitatea de a se mișca într-o rețea electronică. </w:t>
       </w:r>
     </w:p>
     <w:p>
@@ -6339,11 +6488,40 @@
       <w:r>
         <w:rPr>
           <w:rFonts w:eastAsia="Times New Roman" w:cs="Times New Roman"/>
-          <w:kern w:val="0"/>
-          <w:szCs w:val="24"/>
-          <w:lang w:val="ro-RO" w:eastAsia="ro-RO"/>
-        </w:rPr>
-        <w:t>Veridicitate: Ideea că nu ar trebui să transmiteți informații false în cunoștință de cauză.</w:t>
+          <w:b/>
+          <w:kern w:val="0"/>
+          <w:szCs w:val="24"/>
+          <w:lang w:val="ro-RO" w:eastAsia="ro-RO"/>
+        </w:rPr>
+        <w:t>Veridicitate</w:t>
+      </w:r>
+      <w:r>
+        <w:rPr>
+          <w:rFonts w:eastAsia="Times New Roman" w:cs="Times New Roman"/>
+          <w:b/>
+          <w:kern w:val="0"/>
+          <w:szCs w:val="24"/>
+          <w:lang w:val="ro-RO" w:eastAsia="ro-RO"/>
+        </w:rPr>
+        <w:t>a</w:t>
+      </w:r>
+      <w:r>
+        <w:rPr>
+          <w:rFonts w:eastAsia="Times New Roman" w:cs="Times New Roman"/>
+          <w:kern w:val="0"/>
+          <w:szCs w:val="24"/>
+          <w:lang w:val="ro-RO" w:eastAsia="ro-RO"/>
+        </w:rPr>
+        <w:t xml:space="preserve"> este i</w:t>
+      </w:r>
+      <w:r>
+        <w:rPr>
+          <w:rFonts w:eastAsia="Times New Roman" w:cs="Times New Roman"/>
+          <w:kern w:val="0"/>
+          <w:szCs w:val="24"/>
+          <w:lang w:val="ro-RO" w:eastAsia="ro-RO"/>
+        </w:rPr>
+        <w:t>deea că nu ar trebui să transmiteți informații false în cunoștință de cauză.</w:t>
       </w:r>
     </w:p>
     <w:p>
@@ -6376,6 +6554,7 @@
       <w:r>
         <w:rPr>
           <w:rFonts w:eastAsia="Times New Roman" w:cs="Times New Roman"/>
+          <w:b/>
           <w:kern w:val="0"/>
           <w:szCs w:val="24"/>
           <w:lang w:val="ro-RO" w:eastAsia="ro-RO"/>
@@ -6385,6 +6564,7 @@
       <w:r>
         <w:rPr>
           <w:rFonts w:eastAsia="Times New Roman" w:cs="Times New Roman"/>
+          <w:b/>
           <w:kern w:val="0"/>
           <w:szCs w:val="24"/>
           <w:lang w:val="ro-RO" w:eastAsia="ro-RO"/>
@@ -6430,11 +6610,22 @@
       <w:r>
         <w:rPr>
           <w:rFonts w:eastAsia="Times New Roman" w:cs="Times New Roman"/>
-          <w:kern w:val="0"/>
-          <w:szCs w:val="24"/>
-          <w:lang w:val="ro-RO" w:eastAsia="ro-RO"/>
-        </w:rPr>
-        <w:t xml:space="preserve">Raționalitatea este ideea de a acționa pentru a-și atinge scopurile, mai degrabă decât să le împiedice. </w:t>
+          <w:b/>
+          <w:kern w:val="0"/>
+          <w:szCs w:val="24"/>
+          <w:lang w:val="ro-RO" w:eastAsia="ro-RO"/>
+        </w:rPr>
+        <w:lastRenderedPageBreak/>
+        <w:t>Raționalitatea</w:t>
+      </w:r>
+      <w:r>
+        <w:rPr>
+          <w:rFonts w:eastAsia="Times New Roman" w:cs="Times New Roman"/>
+          <w:kern w:val="0"/>
+          <w:szCs w:val="24"/>
+          <w:lang w:val="ro-RO" w:eastAsia="ro-RO"/>
+        </w:rPr>
+        <w:t xml:space="preserve"> este ideea de a acționa pentru a-și atinge scopurile, mai degrabă decât să le împiedice. </w:t>
       </w:r>
     </w:p>
     <w:p>
@@ -6467,17 +6658,7 @@
           <w:szCs w:val="24"/>
           <w:lang w:val="ro-RO" w:eastAsia="ro-RO"/>
         </w:rPr>
-        <w:t xml:space="preserve">Agenții inteligenți pot fi utilizați în multe sisteme complexe pentru a îmbunătăți capacitățile și eficiența acestora. Dezvoltarea continuă a sistemelor complexe utilizate precum internetul obiectelor, aplicațiile software a telefonului, etc. necesită programarea orientată pe agent și domeniul agenților. Pentru a crește potențialul agenților inteligenți și pentru a permite </w:t>
-      </w:r>
-      <w:r>
-        <w:rPr>
-          <w:rFonts w:eastAsia="Times New Roman" w:cs="Times New Roman"/>
-          <w:kern w:val="0"/>
-          <w:szCs w:val="24"/>
-          <w:lang w:val="ro-RO" w:eastAsia="ro-RO"/>
-        </w:rPr>
-        <w:lastRenderedPageBreak/>
-        <w:t xml:space="preserve">dezvoltarea agenților inteligenți mai complexi în termen scurt, este esențială crearea unui limbaj specific de programare în domeniul agenților. Acest lucru permite crearea sistemelor care oferă utilizatorilor finali mai multe funcții. </w:t>
+        <w:t xml:space="preserve">Agenții inteligenți pot fi utilizați în multe sisteme complexe pentru a îmbunătăți capacitățile și eficiența acestora. Dezvoltarea continuă a sistemelor complexe utilizate precum internetul obiectelor, aplicațiile software a telefonului, etc. necesită programarea orientată pe agent și domeniul agenților. Pentru a crește potențialul agenților inteligenți și pentru a permite dezvoltarea agenților inteligenți mai complexi în termen scurt, este esențială crearea unui limbaj specific de programare în domeniul agenților. Acest lucru permite crearea sistemelor care oferă utilizatorilor finali mai multe funcții. </w:t>
       </w:r>
     </w:p>
     <w:p>
@@ -6610,15 +6791,6 @@
           <w:kern w:val="0"/>
           <w:szCs w:val="24"/>
           <w:lang w:val="ro-RO" w:eastAsia="ro-RO"/>
-        </w:rPr>
-      </w:pPr>
-    </w:p>
-    <w:p>
-      <w:pPr>
-        <w:keepNext/>
-        <w:jc w:val="center"/>
-        <w:rPr>
-          <w:rFonts w:cs="Times New Roman"/>
         </w:rPr>
       </w:pPr>
     </w:p>
@@ -7279,17 +7451,8 @@
           <w:szCs w:val="24"/>
           <w:lang w:val="ro-RO" w:eastAsia="ro-RO"/>
         </w:rPr>
-        <w:t xml:space="preserve">O parte din mecanismele și ideologiile utilizate de obiecte sunt aplicate de agenți.  De fapt, mulți ingineri software susțin cu fervoare crearea de agenți din obiecte, bazând arhitectura sistemelor bazate pe agenți pe aceleași tipuri de mecanisme de suport întâlnite în sistemele software OO.  De exemplu, este rezonabil să se reprezinte multe dintre componentele și structurile agenților ca </w:t>
-      </w:r>
-      <w:r>
-        <w:rPr>
-          <w:rFonts w:eastAsia="Times New Roman" w:cs="Times New Roman"/>
-          <w:kern w:val="0"/>
-          <w:szCs w:val="24"/>
-          <w:lang w:val="ro-RO" w:eastAsia="ro-RO"/>
-        </w:rPr>
         <w:lastRenderedPageBreak/>
-        <w:t>obiecte. Acestea ar putea include politici de discuție, codificări, ontologii și elemente de vocabular în limbajul de comunicare al agenților, precum și nume ale agenților</w:t>
+        <w:t>O parte din mecanismele și ideologiile utilizate de obiecte sunt aplicate de agenți.  De fapt, mulți ingineri software susțin cu fervoare crearea de agenți din obiecte, bazând arhitectura sistemelor bazate pe agenți pe aceleași tipuri de mecanisme de suport întâlnite în sistemele software OO.  De exemplu, este rezonabil să se reprezinte multe dintre componentele și structurile agenților ca obiecte. Acestea ar putea include politici de discuție, codificări, ontologii și elemente de vocabular în limbajul de comunicare al agenților, precum și nume ale agenților</w:t>
       </w:r>
       <w:r>
         <w:rPr>
@@ -7477,7 +7640,9 @@
       <w:pPr>
         <w:pStyle w:val="Heading2"/>
         <w:rPr>
-          <w:rFonts w:eastAsia="Times New Roman"/>
+          <w:rFonts w:ascii="Times New Roman" w:eastAsia="Times New Roman" w:hAnsi="Times New Roman" w:cs="Times New Roman"/>
+          <w:sz w:val="24"/>
+          <w:szCs w:val="24"/>
           <w:lang w:val="ro-RO" w:eastAsia="ro-RO"/>
         </w:rPr>
       </w:pPr>
@@ -7771,6 +7936,7 @@
           <w:szCs w:val="24"/>
           <w:lang w:val="ro-RO" w:eastAsia="ro-RO"/>
         </w:rPr>
+        <w:lastRenderedPageBreak/>
         <w:t>Există protocoale de comunicare care sunt suportate FIPA (Fundația pentru agenți fizici inteligenți) este unul dintre protocoalele de comunicare standardizate pe care JADE le susține. Aceste protocoale permit agenților să interacționeze și să lucreze în funcție de standarde bine definite.</w:t>
       </w:r>
     </w:p>
@@ -7807,7 +7973,6 @@
           <w:szCs w:val="24"/>
           <w:lang w:val="ro-RO" w:eastAsia="ro-RO"/>
         </w:rPr>
-        <w:lastRenderedPageBreak/>
         <w:t>Mesajele ACL sunt transportate efectiv în cadrul aceleiași platforme de agent. De fapt, în loc să fie trimise sub formă de șiruri de caractere, mesajele sunt codificate ca obiecte Java pentru a evita necesitatea proceselor de marshalling și unmarshalling. În informatică, marshalling este procesul de transformare a reprezentării în memorie a unui obiect într-un format de date adecvat pentru stocare sau transmitere, în special între diferi</w:t>
       </w:r>
       <w:r>
@@ -8093,6 +8258,7 @@
           <w:szCs w:val="24"/>
           <w:lang w:eastAsia="ro-RO"/>
         </w:rPr>
+        <w:lastRenderedPageBreak/>
         <w:t>jade.lang.acl</w:t>
       </w:r>
       <w:r>
@@ -8779,6 +8945,7 @@
           <w:szCs w:val="24"/>
           <w:lang w:eastAsia="ro-RO"/>
         </w:rPr>
+        <w:lastRenderedPageBreak/>
         <w:t>Un agent numit Sniffer</w:t>
       </w:r>
       <w:r>
@@ -8881,7 +9048,6 @@
           <w:szCs w:val="24"/>
           <w:lang w:eastAsia="ro-RO"/>
         </w:rPr>
-        <w:lastRenderedPageBreak/>
         <w:t>DF (Directory Facilitator)</w:t>
       </w:r>
       <w:r>
@@ -9061,8 +9227,8 @@
         </w:rPr>
         <w:drawing>
           <wp:inline distT="0" distB="0" distL="0" distR="0">
-            <wp:extent cx="5943600" cy="4419393"/>
-            <wp:effectExtent l="19050" t="0" r="0" b="0"/>
+            <wp:extent cx="5713957" cy="4248641"/>
+            <wp:effectExtent l="19050" t="0" r="1043" b="0"/>
             <wp:docPr id="10" name="Picture 10"/>
             <wp:cNvGraphicFramePr>
               <a:graphicFrameLocks xmlns:a="http://schemas.openxmlformats.org/drawingml/2006/main" noChangeAspect="1"/>
@@ -9086,7 +9252,7 @@
                   <pic:spPr bwMode="auto">
                     <a:xfrm>
                       <a:off x="0" y="0"/>
-                      <a:ext cx="5943600" cy="4419393"/>
+                      <a:ext cx="5721594" cy="4254319"/>
                     </a:xfrm>
                     <a:prstGeom prst="rect">
                       <a:avLst/>
@@ -9114,16 +9280,16 @@
           <w:rFonts w:eastAsia="Times New Roman" w:cs="Times New Roman"/>
           <w:kern w:val="0"/>
           <w:szCs w:val="24"/>
+          <w:lang w:val="ro-RO" w:eastAsia="ro-RO"/>
+        </w:rPr>
+      </w:pPr>
+      <w:r>
+        <w:rPr>
+          <w:rFonts w:eastAsia="Times New Roman" w:cs="Times New Roman"/>
+          <w:kern w:val="0"/>
+          <w:szCs w:val="24"/>
           <w:lang w:eastAsia="ro-RO"/>
         </w:rPr>
-      </w:pPr>
-      <w:r>
-        <w:rPr>
-          <w:rFonts w:eastAsia="Times New Roman" w:cs="Times New Roman"/>
-          <w:kern w:val="0"/>
-          <w:szCs w:val="24"/>
-          <w:lang w:eastAsia="ro-RO"/>
-        </w:rPr>
         <w:t>Figura 1</w:t>
       </w:r>
       <w:r>
@@ -9132,8 +9298,20 @@
         </w:rPr>
         <w:t>. Cod JADE</w:t>
       </w:r>
-    </w:p>
-    <w:p/>
+      <w:r>
+        <w:rPr>
+          <w:rFonts w:cs="Times New Roman"/>
+        </w:rPr>
+        <w:t xml:space="preserve"> din aplica</w:t>
+      </w:r>
+      <w:r>
+        <w:rPr>
+          <w:rFonts w:cs="Times New Roman"/>
+          <w:lang w:val="ro-RO"/>
+        </w:rPr>
+        <w:t>ția multi-agent</w:t>
+      </w:r>
+    </w:p>
     <w:p>
       <w:pPr>
         <w:pStyle w:val="Heading3"/>
@@ -11592,7 +11770,7 @@
                     <a:blip r:embed="rId13">
                       <a:extLst>
                         <a:ext uri="{28A0092B-C50C-407E-A947-70E740481C1C}">
-                          <a14:useLocalDpi xmlns:a14="http://schemas.microsoft.com/office/drawing/2010/main" xmlns:wps="http://schemas.microsoft.com/office/word/2010/wordprocessingShape" xmlns:wpi="http://schemas.microsoft.com/office/word/2010/wordprocessingInk" xmlns:wpg="http://schemas.microsoft.com/office/word/2010/wordprocessingGroup" xmlns:w16se="http://schemas.microsoft.com/office/word/2015/wordml/symex" xmlns:w16sdtdh="http://schemas.microsoft.com/office/word/2020/wordml/sdtdatahash" xmlns:w16du="http://schemas.microsoft.com/office/word/2023/wordml/word16du" xmlns:w16="http://schemas.microsoft.com/office/word/2018/wordml" xmlns:w16cid="http://schemas.microsoft.com/office/word/2016/wordml/cid" xmlns:w16cex="http://schemas.microsoft.com/office/word/2018/wordml/cex" xmlns:w15="http://schemas.microsoft.com/office/word/2012/wordml" xmlns:w14="http://schemas.microsoft.com/office/word/2010/wordml" xmlns:w="http://schemas.openxmlformats.org/wordprocessingml/2006/main" xmlns:w10="urn:schemas-microsoft-com:office:word" xmlns:wp14="http://schemas.microsoft.com/office/word/2010/wordprocessingDrawing" xmlns:v="urn:schemas-microsoft-com:vml" xmlns:oel="http://schemas.microsoft.com/office/2019/extlst" xmlns:o="urn:schemas-microsoft-com:office:office" xmlns:am3d="http://schemas.microsoft.com/office/drawing/2017/model3d" xmlns:aink="http://schemas.microsoft.com/office/drawing/2016/ink" xmlns:mc="http://schemas.openxmlformats.org/markup-compatibility/2006" xmlns:cx8="http://schemas.microsoft.com/office/drawing/2016/5/14/chartex" xmlns:cx7="http://schemas.microsoft.com/office/drawing/2016/5/13/chartex" xmlns:cx6="http://schemas.microsoft.com/office/drawing/2016/5/12/chartex" xmlns:cx5="http://schemas.microsoft.com/office/drawing/2016/5/11/chartex" xmlns:cx4="http://schemas.microsoft.com/office/drawing/2016/5/10/chartex" xmlns:cx3="http://schemas.microsoft.com/office/drawing/2016/5/9/chartex" xmlns:cx2="http://schemas.microsoft.com/office/drawing/2015/10/21/chartex" xmlns:cx1="http://schemas.microsoft.com/office/drawing/2015/9/8/chartex" xmlns:cx="http://schemas.microsoft.com/office/drawing/2014/chartex" xmlns:wpc="http://schemas.microsoft.com/office/word/2010/wordprocessingCanvas" xmlns="" val="0"/>
+                          <a14:useLocalDpi xmlns="" xmlns:wpc="http://schemas.microsoft.com/office/word/2010/wordprocessingCanvas" xmlns:cx="http://schemas.microsoft.com/office/drawing/2014/chartex" xmlns:cx1="http://schemas.microsoft.com/office/drawing/2015/9/8/chartex" xmlns:cx2="http://schemas.microsoft.com/office/drawing/2015/10/21/chartex" xmlns:cx3="http://schemas.microsoft.com/office/drawing/2016/5/9/chartex" xmlns:cx4="http://schemas.microsoft.com/office/drawing/2016/5/10/chartex" xmlns:cx5="http://schemas.microsoft.com/office/drawing/2016/5/11/chartex" xmlns:cx6="http://schemas.microsoft.com/office/drawing/2016/5/12/chartex" xmlns:cx7="http://schemas.microsoft.com/office/drawing/2016/5/13/chartex" xmlns:cx8="http://schemas.microsoft.com/office/drawing/2016/5/14/chartex" xmlns:mc="http://schemas.openxmlformats.org/markup-compatibility/2006" xmlns:aink="http://schemas.microsoft.com/office/drawing/2016/ink" xmlns:am3d="http://schemas.microsoft.com/office/drawing/2017/model3d" xmlns:o="urn:schemas-microsoft-com:office:office" xmlns:oel="http://schemas.microsoft.com/office/2019/extlst" xmlns:v="urn:schemas-microsoft-com:vml" xmlns:wp14="http://schemas.microsoft.com/office/word/2010/wordprocessingDrawing" xmlns:w10="urn:schemas-microsoft-com:office:word" xmlns:w="http://schemas.openxmlformats.org/wordprocessingml/2006/main" xmlns:w14="http://schemas.microsoft.com/office/word/2010/wordml" xmlns:w15="http://schemas.microsoft.com/office/word/2012/wordml" xmlns:w16cex="http://schemas.microsoft.com/office/word/2018/wordml/cex" xmlns:w16cid="http://schemas.microsoft.com/office/word/2016/wordml/cid" xmlns:w16="http://schemas.microsoft.com/office/word/2018/wordml" xmlns:w16du="http://schemas.microsoft.com/office/word/2023/wordml/word16du" xmlns:w16sdtdh="http://schemas.microsoft.com/office/word/2020/wordml/sdtdatahash" xmlns:w16se="http://schemas.microsoft.com/office/word/2015/wordml/symex" xmlns:wpg="http://schemas.microsoft.com/office/word/2010/wordprocessingGroup" xmlns:wpi="http://schemas.microsoft.com/office/word/2010/wordprocessingInk" xmlns:wps="http://schemas.microsoft.com/office/word/2010/wordprocessingShape" xmlns:a14="http://schemas.microsoft.com/office/drawing/2010/main" val="0"/>
                         </a:ext>
                       </a:extLst>
                     </a:blip>
@@ -13367,7 +13545,7 @@
                     <a:blip r:embed="rId16">
                       <a:extLst>
                         <a:ext uri="{28A0092B-C50C-407E-A947-70E740481C1C}">
-                          <a14:useLocalDpi xmlns:a14="http://schemas.microsoft.com/office/drawing/2010/main" xmlns:wps="http://schemas.microsoft.com/office/word/2010/wordprocessingShape" xmlns:wpi="http://schemas.microsoft.com/office/word/2010/wordprocessingInk" xmlns:wpg="http://schemas.microsoft.com/office/word/2010/wordprocessingGroup" xmlns:w16se="http://schemas.microsoft.com/office/word/2015/wordml/symex" xmlns:w16sdtdh="http://schemas.microsoft.com/office/word/2020/wordml/sdtdatahash" xmlns:w16du="http://schemas.microsoft.com/office/word/2023/wordml/word16du" xmlns:w16="http://schemas.microsoft.com/office/word/2018/wordml" xmlns:w16cid="http://schemas.microsoft.com/office/word/2016/wordml/cid" xmlns:w16cex="http://schemas.microsoft.com/office/word/2018/wordml/cex" xmlns:w15="http://schemas.microsoft.com/office/word/2012/wordml" xmlns:w14="http://schemas.microsoft.com/office/word/2010/wordml" xmlns:w="http://schemas.openxmlformats.org/wordprocessingml/2006/main" xmlns:w10="urn:schemas-microsoft-com:office:word" xmlns:wp14="http://schemas.microsoft.com/office/word/2010/wordprocessingDrawing" xmlns:v="urn:schemas-microsoft-com:vml" xmlns:oel="http://schemas.microsoft.com/office/2019/extlst" xmlns:o="urn:schemas-microsoft-com:office:office" xmlns:am3d="http://schemas.microsoft.com/office/drawing/2017/model3d" xmlns:aink="http://schemas.microsoft.com/office/drawing/2016/ink" xmlns:mc="http://schemas.openxmlformats.org/markup-compatibility/2006" xmlns:cx8="http://schemas.microsoft.com/office/drawing/2016/5/14/chartex" xmlns:cx7="http://schemas.microsoft.com/office/drawing/2016/5/13/chartex" xmlns:cx6="http://schemas.microsoft.com/office/drawing/2016/5/12/chartex" xmlns:cx5="http://schemas.microsoft.com/office/drawing/2016/5/11/chartex" xmlns:cx4="http://schemas.microsoft.com/office/drawing/2016/5/10/chartex" xmlns:cx3="http://schemas.microsoft.com/office/drawing/2016/5/9/chartex" xmlns:cx2="http://schemas.microsoft.com/office/drawing/2015/10/21/chartex" xmlns:cx1="http://schemas.microsoft.com/office/drawing/2015/9/8/chartex" xmlns:cx="http://schemas.microsoft.com/office/drawing/2014/chartex" xmlns:wpc="http://schemas.microsoft.com/office/word/2010/wordprocessingCanvas" xmlns="" val="0"/>
+                          <a14:useLocalDpi xmlns="" xmlns:wpc="http://schemas.microsoft.com/office/word/2010/wordprocessingCanvas" xmlns:cx="http://schemas.microsoft.com/office/drawing/2014/chartex" xmlns:cx1="http://schemas.microsoft.com/office/drawing/2015/9/8/chartex" xmlns:cx2="http://schemas.microsoft.com/office/drawing/2015/10/21/chartex" xmlns:cx3="http://schemas.microsoft.com/office/drawing/2016/5/9/chartex" xmlns:cx4="http://schemas.microsoft.com/office/drawing/2016/5/10/chartex" xmlns:cx5="http://schemas.microsoft.com/office/drawing/2016/5/11/chartex" xmlns:cx6="http://schemas.microsoft.com/office/drawing/2016/5/12/chartex" xmlns:cx7="http://schemas.microsoft.com/office/drawing/2016/5/13/chartex" xmlns:cx8="http://schemas.microsoft.com/office/drawing/2016/5/14/chartex" xmlns:mc="http://schemas.openxmlformats.org/markup-compatibility/2006" xmlns:aink="http://schemas.microsoft.com/office/drawing/2016/ink" xmlns:am3d="http://schemas.microsoft.com/office/drawing/2017/model3d" xmlns:o="urn:schemas-microsoft-com:office:office" xmlns:oel="http://schemas.microsoft.com/office/2019/extlst" xmlns:v="urn:schemas-microsoft-com:vml" xmlns:wp14="http://schemas.microsoft.com/office/word/2010/wordprocessingDrawing" xmlns:w10="urn:schemas-microsoft-com:office:word" xmlns:w="http://schemas.openxmlformats.org/wordprocessingml/2006/main" xmlns:w14="http://schemas.microsoft.com/office/word/2010/wordml" xmlns:w15="http://schemas.microsoft.com/office/word/2012/wordml" xmlns:w16cex="http://schemas.microsoft.com/office/word/2018/wordml/cex" xmlns:w16cid="http://schemas.microsoft.com/office/word/2016/wordml/cid" xmlns:w16="http://schemas.microsoft.com/office/word/2018/wordml" xmlns:w16du="http://schemas.microsoft.com/office/word/2023/wordml/word16du" xmlns:w16sdtdh="http://schemas.microsoft.com/office/word/2020/wordml/sdtdatahash" xmlns:w16se="http://schemas.microsoft.com/office/word/2015/wordml/symex" xmlns:wpg="http://schemas.microsoft.com/office/word/2010/wordprocessingGroup" xmlns:wpi="http://schemas.microsoft.com/office/word/2010/wordprocessingInk" xmlns:wps="http://schemas.microsoft.com/office/word/2010/wordprocessingShape" xmlns:a14="http://schemas.microsoft.com/office/drawing/2010/main" val="0"/>
                         </a:ext>
                       </a:extLst>
                     </a:blip>
@@ -13779,7 +13957,7 @@
                     <a:blip r:embed="rId18">
                       <a:extLst>
                         <a:ext uri="{28A0092B-C50C-407E-A947-70E740481C1C}">
-                          <a14:useLocalDpi xmlns:a14="http://schemas.microsoft.com/office/drawing/2010/main" xmlns:wps="http://schemas.microsoft.com/office/word/2010/wordprocessingShape" xmlns:wpi="http://schemas.microsoft.com/office/word/2010/wordprocessingInk" xmlns:wpg="http://schemas.microsoft.com/office/word/2010/wordprocessingGroup" xmlns:w16se="http://schemas.microsoft.com/office/word/2015/wordml/symex" xmlns:w16sdtdh="http://schemas.microsoft.com/office/word/2020/wordml/sdtdatahash" xmlns:w16du="http://schemas.microsoft.com/office/word/2023/wordml/word16du" xmlns:w16="http://schemas.microsoft.com/office/word/2018/wordml" xmlns:w16cid="http://schemas.microsoft.com/office/word/2016/wordml/cid" xmlns:w16cex="http://schemas.microsoft.com/office/word/2018/wordml/cex" xmlns:w15="http://schemas.microsoft.com/office/word/2012/wordml" xmlns:w14="http://schemas.microsoft.com/office/word/2010/wordml" xmlns:w="http://schemas.openxmlformats.org/wordprocessingml/2006/main" xmlns:w10="urn:schemas-microsoft-com:office:word" xmlns:wp14="http://schemas.microsoft.com/office/word/2010/wordprocessingDrawing" xmlns:v="urn:schemas-microsoft-com:vml" xmlns:oel="http://schemas.microsoft.com/office/2019/extlst" xmlns:o="urn:schemas-microsoft-com:office:office" xmlns:am3d="http://schemas.microsoft.com/office/drawing/2017/model3d" xmlns:aink="http://schemas.microsoft.com/office/drawing/2016/ink" xmlns:mc="http://schemas.openxmlformats.org/markup-compatibility/2006" xmlns:cx8="http://schemas.microsoft.com/office/drawing/2016/5/14/chartex" xmlns:cx7="http://schemas.microsoft.com/office/drawing/2016/5/13/chartex" xmlns:cx6="http://schemas.microsoft.com/office/drawing/2016/5/12/chartex" xmlns:cx5="http://schemas.microsoft.com/office/drawing/2016/5/11/chartex" xmlns:cx4="http://schemas.microsoft.com/office/drawing/2016/5/10/chartex" xmlns:cx3="http://schemas.microsoft.com/office/drawing/2016/5/9/chartex" xmlns:cx2="http://schemas.microsoft.com/office/drawing/2015/10/21/chartex" xmlns:cx1="http://schemas.microsoft.com/office/drawing/2015/9/8/chartex" xmlns:cx="http://schemas.microsoft.com/office/drawing/2014/chartex" xmlns:wpc="http://schemas.microsoft.com/office/word/2010/wordprocessingCanvas" xmlns="" val="0"/>
+                          <a14:useLocalDpi xmlns="" xmlns:wpc="http://schemas.microsoft.com/office/word/2010/wordprocessingCanvas" xmlns:cx="http://schemas.microsoft.com/office/drawing/2014/chartex" xmlns:cx1="http://schemas.microsoft.com/office/drawing/2015/9/8/chartex" xmlns:cx2="http://schemas.microsoft.com/office/drawing/2015/10/21/chartex" xmlns:cx3="http://schemas.microsoft.com/office/drawing/2016/5/9/chartex" xmlns:cx4="http://schemas.microsoft.com/office/drawing/2016/5/10/chartex" xmlns:cx5="http://schemas.microsoft.com/office/drawing/2016/5/11/chartex" xmlns:cx6="http://schemas.microsoft.com/office/drawing/2016/5/12/chartex" xmlns:cx7="http://schemas.microsoft.com/office/drawing/2016/5/13/chartex" xmlns:cx8="http://schemas.microsoft.com/office/drawing/2016/5/14/chartex" xmlns:mc="http://schemas.openxmlformats.org/markup-compatibility/2006" xmlns:aink="http://schemas.microsoft.com/office/drawing/2016/ink" xmlns:am3d="http://schemas.microsoft.com/office/drawing/2017/model3d" xmlns:o="urn:schemas-microsoft-com:office:office" xmlns:oel="http://schemas.microsoft.com/office/2019/extlst" xmlns:v="urn:schemas-microsoft-com:vml" xmlns:wp14="http://schemas.microsoft.com/office/word/2010/wordprocessingDrawing" xmlns:w10="urn:schemas-microsoft-com:office:word" xmlns:w="http://schemas.openxmlformats.org/wordprocessingml/2006/main" xmlns:w14="http://schemas.microsoft.com/office/word/2010/wordml" xmlns:w15="http://schemas.microsoft.com/office/word/2012/wordml" xmlns:w16cex="http://schemas.microsoft.com/office/word/2018/wordml/cex" xmlns:w16cid="http://schemas.microsoft.com/office/word/2016/wordml/cid" xmlns:w16="http://schemas.microsoft.com/office/word/2018/wordml" xmlns:w16du="http://schemas.microsoft.com/office/word/2023/wordml/word16du" xmlns:w16sdtdh="http://schemas.microsoft.com/office/word/2020/wordml/sdtdatahash" xmlns:w16se="http://schemas.microsoft.com/office/word/2015/wordml/symex" xmlns:wpg="http://schemas.microsoft.com/office/word/2010/wordprocessingGroup" xmlns:wpi="http://schemas.microsoft.com/office/word/2010/wordprocessingInk" xmlns:wps="http://schemas.microsoft.com/office/word/2010/wordprocessingShape" xmlns:a14="http://schemas.microsoft.com/office/drawing/2010/main" val="0"/>
                         </a:ext>
                       </a:extLst>
                     </a:blip>
@@ -13833,7 +14011,7 @@
                     <a:blip r:embed="rId19" cstate="print">
                       <a:extLst>
                         <a:ext uri="{28A0092B-C50C-407E-A947-70E740481C1C}">
-                          <a14:useLocalDpi xmlns:a14="http://schemas.microsoft.com/office/drawing/2010/main" xmlns:wps="http://schemas.microsoft.com/office/word/2010/wordprocessingShape" xmlns:wpi="http://schemas.microsoft.com/office/word/2010/wordprocessingInk" xmlns:wpg="http://schemas.microsoft.com/office/word/2010/wordprocessingGroup" xmlns:w16se="http://schemas.microsoft.com/office/word/2015/wordml/symex" xmlns:w16sdtdh="http://schemas.microsoft.com/office/word/2020/wordml/sdtdatahash" xmlns:w16du="http://schemas.microsoft.com/office/word/2023/wordml/word16du" xmlns:w16="http://schemas.microsoft.com/office/word/2018/wordml" xmlns:w16cid="http://schemas.microsoft.com/office/word/2016/wordml/cid" xmlns:w16cex="http://schemas.microsoft.com/office/word/2018/wordml/cex" xmlns:w15="http://schemas.microsoft.com/office/word/2012/wordml" xmlns:w14="http://schemas.microsoft.com/office/word/2010/wordml" xmlns:w="http://schemas.openxmlformats.org/wordprocessingml/2006/main" xmlns:w10="urn:schemas-microsoft-com:office:word" xmlns:wp14="http://schemas.microsoft.com/office/word/2010/wordprocessingDrawing" xmlns:v="urn:schemas-microsoft-com:vml" xmlns:oel="http://schemas.microsoft.com/office/2019/extlst" xmlns:o="urn:schemas-microsoft-com:office:office" xmlns:am3d="http://schemas.microsoft.com/office/drawing/2017/model3d" xmlns:aink="http://schemas.microsoft.com/office/drawing/2016/ink" xmlns:mc="http://schemas.openxmlformats.org/markup-compatibility/2006" xmlns:cx8="http://schemas.microsoft.com/office/drawing/2016/5/14/chartex" xmlns:cx7="http://schemas.microsoft.com/office/drawing/2016/5/13/chartex" xmlns:cx6="http://schemas.microsoft.com/office/drawing/2016/5/12/chartex" xmlns:cx5="http://schemas.microsoft.com/office/drawing/2016/5/11/chartex" xmlns:cx4="http://schemas.microsoft.com/office/drawing/2016/5/10/chartex" xmlns:cx3="http://schemas.microsoft.com/office/drawing/2016/5/9/chartex" xmlns:cx2="http://schemas.microsoft.com/office/drawing/2015/10/21/chartex" xmlns:cx1="http://schemas.microsoft.com/office/drawing/2015/9/8/chartex" xmlns:cx="http://schemas.microsoft.com/office/drawing/2014/chartex" xmlns:wpc="http://schemas.microsoft.com/office/word/2010/wordprocessingCanvas" xmlns="" val="0"/>
+                          <a14:useLocalDpi xmlns="" xmlns:wpc="http://schemas.microsoft.com/office/word/2010/wordprocessingCanvas" xmlns:cx="http://schemas.microsoft.com/office/drawing/2014/chartex" xmlns:cx1="http://schemas.microsoft.com/office/drawing/2015/9/8/chartex" xmlns:cx2="http://schemas.microsoft.com/office/drawing/2015/10/21/chartex" xmlns:cx3="http://schemas.microsoft.com/office/drawing/2016/5/9/chartex" xmlns:cx4="http://schemas.microsoft.com/office/drawing/2016/5/10/chartex" xmlns:cx5="http://schemas.microsoft.com/office/drawing/2016/5/11/chartex" xmlns:cx6="http://schemas.microsoft.com/office/drawing/2016/5/12/chartex" xmlns:cx7="http://schemas.microsoft.com/office/drawing/2016/5/13/chartex" xmlns:cx8="http://schemas.microsoft.com/office/drawing/2016/5/14/chartex" xmlns:mc="http://schemas.openxmlformats.org/markup-compatibility/2006" xmlns:aink="http://schemas.microsoft.com/office/drawing/2016/ink" xmlns:am3d="http://schemas.microsoft.com/office/drawing/2017/model3d" xmlns:o="urn:schemas-microsoft-com:office:office" xmlns:oel="http://schemas.microsoft.com/office/2019/extlst" xmlns:v="urn:schemas-microsoft-com:vml" xmlns:wp14="http://schemas.microsoft.com/office/word/2010/wordprocessingDrawing" xmlns:w10="urn:schemas-microsoft-com:office:word" xmlns:w="http://schemas.openxmlformats.org/wordprocessingml/2006/main" xmlns:w14="http://schemas.microsoft.com/office/word/2010/wordml" xmlns:w15="http://schemas.microsoft.com/office/word/2012/wordml" xmlns:w16cex="http://schemas.microsoft.com/office/word/2018/wordml/cex" xmlns:w16cid="http://schemas.microsoft.com/office/word/2016/wordml/cid" xmlns:w16="http://schemas.microsoft.com/office/word/2018/wordml" xmlns:w16du="http://schemas.microsoft.com/office/word/2023/wordml/word16du" xmlns:w16sdtdh="http://schemas.microsoft.com/office/word/2020/wordml/sdtdatahash" xmlns:w16se="http://schemas.microsoft.com/office/word/2015/wordml/symex" xmlns:wpg="http://schemas.microsoft.com/office/word/2010/wordprocessingGroup" xmlns:wpi="http://schemas.microsoft.com/office/word/2010/wordprocessingInk" xmlns:wps="http://schemas.microsoft.com/office/word/2010/wordprocessingShape" xmlns:a14="http://schemas.microsoft.com/office/drawing/2010/main" val="0"/>
                         </a:ext>
                       </a:extLst>
                     </a:blip>
@@ -13887,7 +14065,7 @@
                     <a:blip r:embed="rId20">
                       <a:extLst>
                         <a:ext uri="{28A0092B-C50C-407E-A947-70E740481C1C}">
-                          <a14:useLocalDpi xmlns:a14="http://schemas.microsoft.com/office/drawing/2010/main" xmlns:wps="http://schemas.microsoft.com/office/word/2010/wordprocessingShape" xmlns:wpi="http://schemas.microsoft.com/office/word/2010/wordprocessingInk" xmlns:wpg="http://schemas.microsoft.com/office/word/2010/wordprocessingGroup" xmlns:w16se="http://schemas.microsoft.com/office/word/2015/wordml/symex" xmlns:w16sdtdh="http://schemas.microsoft.com/office/word/2020/wordml/sdtdatahash" xmlns:w16du="http://schemas.microsoft.com/office/word/2023/wordml/word16du" xmlns:w16="http://schemas.microsoft.com/office/word/2018/wordml" xmlns:w16cid="http://schemas.microsoft.com/office/word/2016/wordml/cid" xmlns:w16cex="http://schemas.microsoft.com/office/word/2018/wordml/cex" xmlns:w15="http://schemas.microsoft.com/office/word/2012/wordml" xmlns:w14="http://schemas.microsoft.com/office/word/2010/wordml" xmlns:w="http://schemas.openxmlformats.org/wordprocessingml/2006/main" xmlns:w10="urn:schemas-microsoft-com:office:word" xmlns:wp14="http://schemas.microsoft.com/office/word/2010/wordprocessingDrawing" xmlns:v="urn:schemas-microsoft-com:vml" xmlns:oel="http://schemas.microsoft.com/office/2019/extlst" xmlns:o="urn:schemas-microsoft-com:office:office" xmlns:am3d="http://schemas.microsoft.com/office/drawing/2017/model3d" xmlns:aink="http://schemas.microsoft.com/office/drawing/2016/ink" xmlns:mc="http://schemas.openxmlformats.org/markup-compatibility/2006" xmlns:cx8="http://schemas.microsoft.com/office/drawing/2016/5/14/chartex" xmlns:cx7="http://schemas.microsoft.com/office/drawing/2016/5/13/chartex" xmlns:cx6="http://schemas.microsoft.com/office/drawing/2016/5/12/chartex" xmlns:cx5="http://schemas.microsoft.com/office/drawing/2016/5/11/chartex" xmlns:cx4="http://schemas.microsoft.com/office/drawing/2016/5/10/chartex" xmlns:cx3="http://schemas.microsoft.com/office/drawing/2016/5/9/chartex" xmlns:cx2="http://schemas.microsoft.com/office/drawing/2015/10/21/chartex" xmlns:cx1="http://schemas.microsoft.com/office/drawing/2015/9/8/chartex" xmlns:cx="http://schemas.microsoft.com/office/drawing/2014/chartex" xmlns:wpc="http://schemas.microsoft.com/office/word/2010/wordprocessingCanvas" xmlns="" val="0"/>
+                          <a14:useLocalDpi xmlns="" xmlns:wpc="http://schemas.microsoft.com/office/word/2010/wordprocessingCanvas" xmlns:cx="http://schemas.microsoft.com/office/drawing/2014/chartex" xmlns:cx1="http://schemas.microsoft.com/office/drawing/2015/9/8/chartex" xmlns:cx2="http://schemas.microsoft.com/office/drawing/2015/10/21/chartex" xmlns:cx3="http://schemas.microsoft.com/office/drawing/2016/5/9/chartex" xmlns:cx4="http://schemas.microsoft.com/office/drawing/2016/5/10/chartex" xmlns:cx5="http://schemas.microsoft.com/office/drawing/2016/5/11/chartex" xmlns:cx6="http://schemas.microsoft.com/office/drawing/2016/5/12/chartex" xmlns:cx7="http://schemas.microsoft.com/office/drawing/2016/5/13/chartex" xmlns:cx8="http://schemas.microsoft.com/office/drawing/2016/5/14/chartex" xmlns:mc="http://schemas.openxmlformats.org/markup-compatibility/2006" xmlns:aink="http://schemas.microsoft.com/office/drawing/2016/ink" xmlns:am3d="http://schemas.microsoft.com/office/drawing/2017/model3d" xmlns:o="urn:schemas-microsoft-com:office:office" xmlns:oel="http://schemas.microsoft.com/office/2019/extlst" xmlns:v="urn:schemas-microsoft-com:vml" xmlns:wp14="http://schemas.microsoft.com/office/word/2010/wordprocessingDrawing" xmlns:w10="urn:schemas-microsoft-com:office:word" xmlns:w="http://schemas.openxmlformats.org/wordprocessingml/2006/main" xmlns:w14="http://schemas.microsoft.com/office/word/2010/wordml" xmlns:w15="http://schemas.microsoft.com/office/word/2012/wordml" xmlns:w16cex="http://schemas.microsoft.com/office/word/2018/wordml/cex" xmlns:w16cid="http://schemas.microsoft.com/office/word/2016/wordml/cid" xmlns:w16="http://schemas.microsoft.com/office/word/2018/wordml" xmlns:w16du="http://schemas.microsoft.com/office/word/2023/wordml/word16du" xmlns:w16sdtdh="http://schemas.microsoft.com/office/word/2020/wordml/sdtdatahash" xmlns:w16se="http://schemas.microsoft.com/office/word/2015/wordml/symex" xmlns:wpg="http://schemas.microsoft.com/office/word/2010/wordprocessingGroup" xmlns:wpi="http://schemas.microsoft.com/office/word/2010/wordprocessingInk" xmlns:wps="http://schemas.microsoft.com/office/word/2010/wordprocessingShape" xmlns:a14="http://schemas.microsoft.com/office/drawing/2010/main" val="0"/>
                         </a:ext>
                       </a:extLst>
                     </a:blip>
@@ -14164,11 +14342,10 @@
         <w:rPr>
           <w:noProof/>
         </w:rPr>
-        <w:lastRenderedPageBreak/>
         <w:drawing>
           <wp:inline distT="0" distB="0" distL="0" distR="0">
-            <wp:extent cx="4731490" cy="3390900"/>
-            <wp:effectExtent l="0" t="0" r="0" b="0"/>
+            <wp:extent cx="3827145" cy="2742787"/>
+            <wp:effectExtent l="19050" t="0" r="1905" b="0"/>
             <wp:docPr id="1043275832" name="Picture 1" descr="A screenshot of a computer&#10;&#10;Description automatically generated"/>
             <wp:cNvGraphicFramePr>
               <a:graphicFrameLocks xmlns:a="http://schemas.openxmlformats.org/drawingml/2006/main" noChangeAspect="1"/>
@@ -14189,7 +14366,7 @@
                   <pic:spPr>
                     <a:xfrm>
                       <a:off x="0" y="0"/>
-                      <a:ext cx="4733118" cy="3392067"/>
+                      <a:ext cx="3827995" cy="2743396"/>
                     </a:xfrm>
                     <a:prstGeom prst="rect">
                       <a:avLst/>
@@ -14301,7 +14478,6 @@
         <w:rPr>
           <w:noProof/>
         </w:rPr>
-        <w:lastRenderedPageBreak/>
         <w:drawing>
           <wp:inline distT="0" distB="0" distL="0" distR="0">
             <wp:extent cx="2105740" cy="3642360"/>
@@ -14512,6 +14688,7 @@
         </w:numPr>
       </w:pPr>
       <w:r>
+        <w:lastRenderedPageBreak/>
         <w:t>se c</w:t>
       </w:r>
       <w:r>
@@ -14634,7 +14811,6 @@
         <w:rPr>
           <w:b/>
         </w:rPr>
-        <w:lastRenderedPageBreak/>
         <w:t>Evaluare</w:t>
       </w:r>
       <w:r>
@@ -14962,6 +15138,7 @@
         </w:rPr>
       </w:pPr>
       <w:r>
+        <w:lastRenderedPageBreak/>
         <w:t>Arhitectura re</w:t>
       </w:r>
       <w:r>
@@ -15113,7 +15290,6 @@
         <w:rPr>
           <w:lang w:val="ro-RO"/>
         </w:rPr>
-        <w:lastRenderedPageBreak/>
         <w:t>p</w:t>
       </w:r>
       <w:r>
@@ -15416,6 +15592,7 @@
         <w:jc w:val="center"/>
       </w:pPr>
       <w:r>
+        <w:lastRenderedPageBreak/>
         <w:t xml:space="preserve">Figura </w:t>
       </w:r>
       <w:r>
@@ -15434,7 +15611,6 @@
         <w:rPr>
           <w:noProof/>
         </w:rPr>
-        <w:lastRenderedPageBreak/>
         <w:drawing>
           <wp:inline distT="0" distB="0" distL="0" distR="0">
             <wp:extent cx="5943600" cy="3450906"/>
@@ -29741,7 +29917,7 @@
             <w:rPr>
               <w:noProof/>
             </w:rPr>
-            <w:t>2</w:t>
+            <w:t>48</w:t>
           </w:r>
         </w:fldSimple>
       </w:p>
@@ -29776,7 +29952,7 @@
             <w:rPr>
               <w:noProof/>
             </w:rPr>
-            <w:t>3</w:t>
+            <w:t>49</w:t>
           </w:r>
         </w:fldSimple>
       </w:p>
@@ -29886,7 +30062,7 @@
                   <a:blip r:embed="rId1">
                     <a:extLst>
                       <a:ext uri="{28A0092B-C50C-407E-A947-70E740481C1C}">
-                        <a14:useLocalDpi xmlns:a14="http://schemas.microsoft.com/office/drawing/2010/main" xmlns:wps="http://schemas.microsoft.com/office/word/2010/wordprocessingShape" xmlns:wpi="http://schemas.microsoft.com/office/word/2010/wordprocessingInk" xmlns:wpg="http://schemas.microsoft.com/office/word/2010/wordprocessingGroup" xmlns:w16se="http://schemas.microsoft.com/office/word/2015/wordml/symex" xmlns:w16sdtdh="http://schemas.microsoft.com/office/word/2020/wordml/sdtdatahash" xmlns:w16du="http://schemas.microsoft.com/office/word/2023/wordml/word16du" xmlns:w16="http://schemas.microsoft.com/office/word/2018/wordml" xmlns:w16cid="http://schemas.microsoft.com/office/word/2016/wordml/cid" xmlns:w16cex="http://schemas.microsoft.com/office/word/2018/wordml/cex" xmlns:w15="http://schemas.microsoft.com/office/word/2012/wordml" xmlns:w14="http://schemas.microsoft.com/office/word/2010/wordml" xmlns:w="http://schemas.openxmlformats.org/wordprocessingml/2006/main" xmlns:w10="urn:schemas-microsoft-com:office:word" xmlns:wp14="http://schemas.microsoft.com/office/word/2010/wordprocessingDrawing" xmlns:v="urn:schemas-microsoft-com:vml" xmlns:oel="http://schemas.microsoft.com/office/2019/extlst" xmlns:o="urn:schemas-microsoft-com:office:office" xmlns:am3d="http://schemas.microsoft.com/office/drawing/2017/model3d" xmlns:aink="http://schemas.microsoft.com/office/drawing/2016/ink" xmlns:mc="http://schemas.openxmlformats.org/markup-compatibility/2006" xmlns:cx8="http://schemas.microsoft.com/office/drawing/2016/5/14/chartex" xmlns:cx7="http://schemas.microsoft.com/office/drawing/2016/5/13/chartex" xmlns:cx6="http://schemas.microsoft.com/office/drawing/2016/5/12/chartex" xmlns:cx5="http://schemas.microsoft.com/office/drawing/2016/5/11/chartex" xmlns:cx4="http://schemas.microsoft.com/office/drawing/2016/5/10/chartex" xmlns:cx3="http://schemas.microsoft.com/office/drawing/2016/5/9/chartex" xmlns:cx2="http://schemas.microsoft.com/office/drawing/2015/10/21/chartex" xmlns:cx1="http://schemas.microsoft.com/office/drawing/2015/9/8/chartex" xmlns:cx="http://schemas.microsoft.com/office/drawing/2014/chartex" xmlns:wpc="http://schemas.microsoft.com/office/word/2010/wordprocessingCanvas" xmlns="" val="0"/>
+                        <a14:useLocalDpi xmlns="" xmlns:wpc="http://schemas.microsoft.com/office/word/2010/wordprocessingCanvas" xmlns:cx="http://schemas.microsoft.com/office/drawing/2014/chartex" xmlns:cx1="http://schemas.microsoft.com/office/drawing/2015/9/8/chartex" xmlns:cx2="http://schemas.microsoft.com/office/drawing/2015/10/21/chartex" xmlns:cx3="http://schemas.microsoft.com/office/drawing/2016/5/9/chartex" xmlns:cx4="http://schemas.microsoft.com/office/drawing/2016/5/10/chartex" xmlns:cx5="http://schemas.microsoft.com/office/drawing/2016/5/11/chartex" xmlns:cx6="http://schemas.microsoft.com/office/drawing/2016/5/12/chartex" xmlns:cx7="http://schemas.microsoft.com/office/drawing/2016/5/13/chartex" xmlns:cx8="http://schemas.microsoft.com/office/drawing/2016/5/14/chartex" xmlns:mc="http://schemas.openxmlformats.org/markup-compatibility/2006" xmlns:aink="http://schemas.microsoft.com/office/drawing/2016/ink" xmlns:am3d="http://schemas.microsoft.com/office/drawing/2017/model3d" xmlns:o="urn:schemas-microsoft-com:office:office" xmlns:oel="http://schemas.microsoft.com/office/2019/extlst" xmlns:v="urn:schemas-microsoft-com:vml" xmlns:wp14="http://schemas.microsoft.com/office/word/2010/wordprocessingDrawing" xmlns:w10="urn:schemas-microsoft-com:office:word" xmlns:w="http://schemas.openxmlformats.org/wordprocessingml/2006/main" xmlns:w14="http://schemas.microsoft.com/office/word/2010/wordml" xmlns:w15="http://schemas.microsoft.com/office/word/2012/wordml" xmlns:w16cex="http://schemas.microsoft.com/office/word/2018/wordml/cex" xmlns:w16cid="http://schemas.microsoft.com/office/word/2016/wordml/cid" xmlns:w16="http://schemas.microsoft.com/office/word/2018/wordml" xmlns:w16du="http://schemas.microsoft.com/office/word/2023/wordml/word16du" xmlns:w16sdtdh="http://schemas.microsoft.com/office/word/2020/wordml/sdtdatahash" xmlns:w16se="http://schemas.microsoft.com/office/word/2015/wordml/symex" xmlns:wpg="http://schemas.microsoft.com/office/word/2010/wordprocessingGroup" xmlns:wpi="http://schemas.microsoft.com/office/word/2010/wordprocessingInk" xmlns:wps="http://schemas.microsoft.com/office/word/2010/wordprocessingShape" xmlns:a14="http://schemas.microsoft.com/office/drawing/2010/main" val="0"/>
                       </a:ext>
                     </a:extLst>
                   </a:blip>
@@ -35829,6 +36005,23 @@
 </file>
 
 <file path=customXml/item1.xml><?xml version="1.0" encoding="utf-8"?>
+<?mso-contentType ?>
+<FormTemplates xmlns="http://schemas.microsoft.com/sharepoint/v3/contenttype/forms">
+  <Display>DocumentLibraryForm</Display>
+  <Edit>DocumentLibraryForm</Edit>
+  <New>DocumentLibraryForm</New>
+</FormTemplates>
+</file>
+
+<file path=customXml/item2.xml><?xml version="1.0" encoding="utf-8"?>
+<p:properties xmlns:p="http://schemas.microsoft.com/office/2006/metadata/properties" xmlns:xsi="http://www.w3.org/2001/XMLSchema-instance" xmlns:pc="http://schemas.microsoft.com/office/infopath/2007/PartnerControls">
+  <documentManagement>
+    <_activity xmlns="e42a6c97-6d27-4aa7-a6cf-05d478809b85" xsi:nil="true"/>
+  </documentManagement>
+</p:properties>
+</file>
+
+<file path=customXml/item3.xml><?xml version="1.0" encoding="utf-8"?>
 <ct:contentTypeSchema xmlns:ct="http://schemas.microsoft.com/office/2006/metadata/contentType" xmlns:ma="http://schemas.microsoft.com/office/2006/metadata/properties/metaAttributes" ct:_="" ma:_="" ma:contentTypeName="Document" ma:contentTypeID="0x0101004C7E8DBBBC43E046BC06DC4BC150677F" ma:contentTypeVersion="5" ma:contentTypeDescription="Create a new document." ma:contentTypeScope="" ma:versionID="c07036b741fead1b6921dfa379df8194">
   <xsd:schema xmlns:xsd="http://www.w3.org/2001/XMLSchema" xmlns:xs="http://www.w3.org/2001/XMLSchema" xmlns:p="http://schemas.microsoft.com/office/2006/metadata/properties" xmlns:ns3="e42a6c97-6d27-4aa7-a6cf-05d478809b85" targetNamespace="http://schemas.microsoft.com/office/2006/metadata/properties" ma:root="true" ma:fieldsID="c1fa5c538f92b7a4e004c30516dc5058" ns3:_="">
     <xsd:import namespace="e42a6c97-6d27-4aa7-a6cf-05d478809b85"/>
@@ -35978,28 +36171,29 @@
 </ct:contentTypeSchema>
 </file>
 
-<file path=customXml/item2.xml><?xml version="1.0" encoding="utf-8"?>
-<p:properties xmlns:p="http://schemas.microsoft.com/office/2006/metadata/properties" xmlns:xsi="http://www.w3.org/2001/XMLSchema-instance" xmlns:pc="http://schemas.microsoft.com/office/infopath/2007/PartnerControls">
-  <documentManagement>
-    <_activity xmlns="e42a6c97-6d27-4aa7-a6cf-05d478809b85" xsi:nil="true"/>
-  </documentManagement>
-</p:properties>
-</file>
-
-<file path=customXml/item3.xml><?xml version="1.0" encoding="utf-8"?>
-<?mso-contentType ?>
-<FormTemplates xmlns="http://schemas.microsoft.com/sharepoint/v3/contenttype/forms">
-  <Display>DocumentLibraryForm</Display>
-  <Edit>DocumentLibraryForm</Edit>
-  <New>DocumentLibraryForm</New>
-</FormTemplates>
-</file>
-
 <file path=customXml/item4.xml><?xml version="1.0" encoding="utf-8"?>
 <b:Sources xmlns:b="http://schemas.openxmlformats.org/officeDocument/2006/bibliography" xmlns="http://schemas.openxmlformats.org/officeDocument/2006/bibliography" SelectedStyle="\APASixthEditionOfficeOnline.xsl" StyleName="APA" Version="6"/>
 </file>
 
 <file path=customXml/itemProps1.xml><?xml version="1.0" encoding="utf-8"?>
+<ds:datastoreItem xmlns:ds="http://schemas.openxmlformats.org/officeDocument/2006/customXml" ds:itemID="{7AF0C4EE-7092-462F-ACD7-F1287D195CA4}">
+  <ds:schemaRefs>
+    <ds:schemaRef ds:uri="http://schemas.microsoft.com/sharepoint/v3/contenttype/forms"/>
+  </ds:schemaRefs>
+</ds:datastoreItem>
+</file>
+
+<file path=customXml/itemProps2.xml><?xml version="1.0" encoding="utf-8"?>
+<ds:datastoreItem xmlns:ds="http://schemas.openxmlformats.org/officeDocument/2006/customXml" ds:itemID="{C5F4F938-90F0-45C1-BDD4-B1E7946550BD}">
+  <ds:schemaRefs>
+    <ds:schemaRef ds:uri="http://schemas.microsoft.com/office/2006/metadata/properties"/>
+    <ds:schemaRef ds:uri="http://schemas.microsoft.com/office/infopath/2007/PartnerControls"/>
+    <ds:schemaRef ds:uri="e42a6c97-6d27-4aa7-a6cf-05d478809b85"/>
+  </ds:schemaRefs>
+</ds:datastoreItem>
+</file>
+
+<file path=customXml/itemProps3.xml><?xml version="1.0" encoding="utf-8"?>
 <ds:datastoreItem xmlns:ds="http://schemas.openxmlformats.org/officeDocument/2006/customXml" ds:itemID="{24A74E35-4894-48BF-8FD3-414B0A6D4587}">
   <ds:schemaRefs>
     <ds:schemaRef ds:uri="http://schemas.microsoft.com/office/2006/metadata/contentType"/>
@@ -36017,24 +36211,6 @@
 </ds:datastoreItem>
 </file>
 
-<file path=customXml/itemProps2.xml><?xml version="1.0" encoding="utf-8"?>
-<ds:datastoreItem xmlns:ds="http://schemas.openxmlformats.org/officeDocument/2006/customXml" ds:itemID="{C5F4F938-90F0-45C1-BDD4-B1E7946550BD}">
-  <ds:schemaRefs>
-    <ds:schemaRef ds:uri="http://schemas.microsoft.com/office/2006/metadata/properties"/>
-    <ds:schemaRef ds:uri="http://schemas.microsoft.com/office/infopath/2007/PartnerControls"/>
-    <ds:schemaRef ds:uri="e42a6c97-6d27-4aa7-a6cf-05d478809b85"/>
-  </ds:schemaRefs>
-</ds:datastoreItem>
-</file>
-
-<file path=customXml/itemProps3.xml><?xml version="1.0" encoding="utf-8"?>
-<ds:datastoreItem xmlns:ds="http://schemas.openxmlformats.org/officeDocument/2006/customXml" ds:itemID="{7AF0C4EE-7092-462F-ACD7-F1287D195CA4}">
-  <ds:schemaRefs>
-    <ds:schemaRef ds:uri="http://schemas.microsoft.com/sharepoint/v3/contenttype/forms"/>
-  </ds:schemaRefs>
-</ds:datastoreItem>
-</file>
-
 <file path=customXml/itemProps4.xml><?xml version="1.0" encoding="utf-8"?>
 <ds:datastoreItem xmlns:ds="http://schemas.openxmlformats.org/officeDocument/2006/customXml" ds:itemID="{621ECCB7-983D-447C-8245-34981CDDE767}">
   <ds:schemaRefs>

</xml_diff>

<commit_message>
Update color of header
</commit_message>
<xml_diff>
--- a/Sistem multi-agent de gestionare a analizelor pentru prezicerea pietrelor la rinichi.docx
+++ b/Sistem multi-agent de gestionare a analizelor pentru prezicerea pietrelor la rinichi.docx
@@ -11770,7 +11770,7 @@
                     <a:blip r:embed="rId13">
                       <a:extLst>
                         <a:ext uri="{28A0092B-C50C-407E-A947-70E740481C1C}">
-                          <a14:useLocalDpi xmlns="" xmlns:wpc="http://schemas.microsoft.com/office/word/2010/wordprocessingCanvas" xmlns:cx="http://schemas.microsoft.com/office/drawing/2014/chartex" xmlns:cx1="http://schemas.microsoft.com/office/drawing/2015/9/8/chartex" xmlns:cx2="http://schemas.microsoft.com/office/drawing/2015/10/21/chartex" xmlns:cx3="http://schemas.microsoft.com/office/drawing/2016/5/9/chartex" xmlns:cx4="http://schemas.microsoft.com/office/drawing/2016/5/10/chartex" xmlns:cx5="http://schemas.microsoft.com/office/drawing/2016/5/11/chartex" xmlns:cx6="http://schemas.microsoft.com/office/drawing/2016/5/12/chartex" xmlns:cx7="http://schemas.microsoft.com/office/drawing/2016/5/13/chartex" xmlns:cx8="http://schemas.microsoft.com/office/drawing/2016/5/14/chartex" xmlns:mc="http://schemas.openxmlformats.org/markup-compatibility/2006" xmlns:aink="http://schemas.microsoft.com/office/drawing/2016/ink" xmlns:am3d="http://schemas.microsoft.com/office/drawing/2017/model3d" xmlns:o="urn:schemas-microsoft-com:office:office" xmlns:oel="http://schemas.microsoft.com/office/2019/extlst" xmlns:v="urn:schemas-microsoft-com:vml" xmlns:wp14="http://schemas.microsoft.com/office/word/2010/wordprocessingDrawing" xmlns:w10="urn:schemas-microsoft-com:office:word" xmlns:w="http://schemas.openxmlformats.org/wordprocessingml/2006/main" xmlns:w14="http://schemas.microsoft.com/office/word/2010/wordml" xmlns:w15="http://schemas.microsoft.com/office/word/2012/wordml" xmlns:w16cex="http://schemas.microsoft.com/office/word/2018/wordml/cex" xmlns:w16cid="http://schemas.microsoft.com/office/word/2016/wordml/cid" xmlns:w16="http://schemas.microsoft.com/office/word/2018/wordml" xmlns:w16du="http://schemas.microsoft.com/office/word/2023/wordml/word16du" xmlns:w16sdtdh="http://schemas.microsoft.com/office/word/2020/wordml/sdtdatahash" xmlns:w16se="http://schemas.microsoft.com/office/word/2015/wordml/symex" xmlns:wpg="http://schemas.microsoft.com/office/word/2010/wordprocessingGroup" xmlns:wpi="http://schemas.microsoft.com/office/word/2010/wordprocessingInk" xmlns:wps="http://schemas.microsoft.com/office/word/2010/wordprocessingShape" xmlns:a14="http://schemas.microsoft.com/office/drawing/2010/main" val="0"/>
+                          <a14:useLocalDpi xmlns:a14="http://schemas.microsoft.com/office/drawing/2010/main" xmlns:wps="http://schemas.microsoft.com/office/word/2010/wordprocessingShape" xmlns:wpi="http://schemas.microsoft.com/office/word/2010/wordprocessingInk" xmlns:wpg="http://schemas.microsoft.com/office/word/2010/wordprocessingGroup" xmlns:w16se="http://schemas.microsoft.com/office/word/2015/wordml/symex" xmlns:w16sdtdh="http://schemas.microsoft.com/office/word/2020/wordml/sdtdatahash" xmlns:w16du="http://schemas.microsoft.com/office/word/2023/wordml/word16du" xmlns:w16="http://schemas.microsoft.com/office/word/2018/wordml" xmlns:w16cid="http://schemas.microsoft.com/office/word/2016/wordml/cid" xmlns:w16cex="http://schemas.microsoft.com/office/word/2018/wordml/cex" xmlns:w15="http://schemas.microsoft.com/office/word/2012/wordml" xmlns:w14="http://schemas.microsoft.com/office/word/2010/wordml" xmlns:w="http://schemas.openxmlformats.org/wordprocessingml/2006/main" xmlns:w10="urn:schemas-microsoft-com:office:word" xmlns:wp14="http://schemas.microsoft.com/office/word/2010/wordprocessingDrawing" xmlns:v="urn:schemas-microsoft-com:vml" xmlns:oel="http://schemas.microsoft.com/office/2019/extlst" xmlns:o="urn:schemas-microsoft-com:office:office" xmlns:am3d="http://schemas.microsoft.com/office/drawing/2017/model3d" xmlns:aink="http://schemas.microsoft.com/office/drawing/2016/ink" xmlns:mc="http://schemas.openxmlformats.org/markup-compatibility/2006" xmlns:cx8="http://schemas.microsoft.com/office/drawing/2016/5/14/chartex" xmlns:cx7="http://schemas.microsoft.com/office/drawing/2016/5/13/chartex" xmlns:cx6="http://schemas.microsoft.com/office/drawing/2016/5/12/chartex" xmlns:cx5="http://schemas.microsoft.com/office/drawing/2016/5/11/chartex" xmlns:cx4="http://schemas.microsoft.com/office/drawing/2016/5/10/chartex" xmlns:cx3="http://schemas.microsoft.com/office/drawing/2016/5/9/chartex" xmlns:cx2="http://schemas.microsoft.com/office/drawing/2015/10/21/chartex" xmlns:cx1="http://schemas.microsoft.com/office/drawing/2015/9/8/chartex" xmlns:cx="http://schemas.microsoft.com/office/drawing/2014/chartex" xmlns:wpc="http://schemas.microsoft.com/office/word/2010/wordprocessingCanvas" xmlns="" val="0"/>
                         </a:ext>
                       </a:extLst>
                     </a:blip>
@@ -13545,7 +13545,7 @@
                     <a:blip r:embed="rId16">
                       <a:extLst>
                         <a:ext uri="{28A0092B-C50C-407E-A947-70E740481C1C}">
-                          <a14:useLocalDpi xmlns="" xmlns:wpc="http://schemas.microsoft.com/office/word/2010/wordprocessingCanvas" xmlns:cx="http://schemas.microsoft.com/office/drawing/2014/chartex" xmlns:cx1="http://schemas.microsoft.com/office/drawing/2015/9/8/chartex" xmlns:cx2="http://schemas.microsoft.com/office/drawing/2015/10/21/chartex" xmlns:cx3="http://schemas.microsoft.com/office/drawing/2016/5/9/chartex" xmlns:cx4="http://schemas.microsoft.com/office/drawing/2016/5/10/chartex" xmlns:cx5="http://schemas.microsoft.com/office/drawing/2016/5/11/chartex" xmlns:cx6="http://schemas.microsoft.com/office/drawing/2016/5/12/chartex" xmlns:cx7="http://schemas.microsoft.com/office/drawing/2016/5/13/chartex" xmlns:cx8="http://schemas.microsoft.com/office/drawing/2016/5/14/chartex" xmlns:mc="http://schemas.openxmlformats.org/markup-compatibility/2006" xmlns:aink="http://schemas.microsoft.com/office/drawing/2016/ink" xmlns:am3d="http://schemas.microsoft.com/office/drawing/2017/model3d" xmlns:o="urn:schemas-microsoft-com:office:office" xmlns:oel="http://schemas.microsoft.com/office/2019/extlst" xmlns:v="urn:schemas-microsoft-com:vml" xmlns:wp14="http://schemas.microsoft.com/office/word/2010/wordprocessingDrawing" xmlns:w10="urn:schemas-microsoft-com:office:word" xmlns:w="http://schemas.openxmlformats.org/wordprocessingml/2006/main" xmlns:w14="http://schemas.microsoft.com/office/word/2010/wordml" xmlns:w15="http://schemas.microsoft.com/office/word/2012/wordml" xmlns:w16cex="http://schemas.microsoft.com/office/word/2018/wordml/cex" xmlns:w16cid="http://schemas.microsoft.com/office/word/2016/wordml/cid" xmlns:w16="http://schemas.microsoft.com/office/word/2018/wordml" xmlns:w16du="http://schemas.microsoft.com/office/word/2023/wordml/word16du" xmlns:w16sdtdh="http://schemas.microsoft.com/office/word/2020/wordml/sdtdatahash" xmlns:w16se="http://schemas.microsoft.com/office/word/2015/wordml/symex" xmlns:wpg="http://schemas.microsoft.com/office/word/2010/wordprocessingGroup" xmlns:wpi="http://schemas.microsoft.com/office/word/2010/wordprocessingInk" xmlns:wps="http://schemas.microsoft.com/office/word/2010/wordprocessingShape" xmlns:a14="http://schemas.microsoft.com/office/drawing/2010/main" val="0"/>
+                          <a14:useLocalDpi xmlns:a14="http://schemas.microsoft.com/office/drawing/2010/main" xmlns:wps="http://schemas.microsoft.com/office/word/2010/wordprocessingShape" xmlns:wpi="http://schemas.microsoft.com/office/word/2010/wordprocessingInk" xmlns:wpg="http://schemas.microsoft.com/office/word/2010/wordprocessingGroup" xmlns:w16se="http://schemas.microsoft.com/office/word/2015/wordml/symex" xmlns:w16sdtdh="http://schemas.microsoft.com/office/word/2020/wordml/sdtdatahash" xmlns:w16du="http://schemas.microsoft.com/office/word/2023/wordml/word16du" xmlns:w16="http://schemas.microsoft.com/office/word/2018/wordml" xmlns:w16cid="http://schemas.microsoft.com/office/word/2016/wordml/cid" xmlns:w16cex="http://schemas.microsoft.com/office/word/2018/wordml/cex" xmlns:w15="http://schemas.microsoft.com/office/word/2012/wordml" xmlns:w14="http://schemas.microsoft.com/office/word/2010/wordml" xmlns:w="http://schemas.openxmlformats.org/wordprocessingml/2006/main" xmlns:w10="urn:schemas-microsoft-com:office:word" xmlns:wp14="http://schemas.microsoft.com/office/word/2010/wordprocessingDrawing" xmlns:v="urn:schemas-microsoft-com:vml" xmlns:oel="http://schemas.microsoft.com/office/2019/extlst" xmlns:o="urn:schemas-microsoft-com:office:office" xmlns:am3d="http://schemas.microsoft.com/office/drawing/2017/model3d" xmlns:aink="http://schemas.microsoft.com/office/drawing/2016/ink" xmlns:mc="http://schemas.openxmlformats.org/markup-compatibility/2006" xmlns:cx8="http://schemas.microsoft.com/office/drawing/2016/5/14/chartex" xmlns:cx7="http://schemas.microsoft.com/office/drawing/2016/5/13/chartex" xmlns:cx6="http://schemas.microsoft.com/office/drawing/2016/5/12/chartex" xmlns:cx5="http://schemas.microsoft.com/office/drawing/2016/5/11/chartex" xmlns:cx4="http://schemas.microsoft.com/office/drawing/2016/5/10/chartex" xmlns:cx3="http://schemas.microsoft.com/office/drawing/2016/5/9/chartex" xmlns:cx2="http://schemas.microsoft.com/office/drawing/2015/10/21/chartex" xmlns:cx1="http://schemas.microsoft.com/office/drawing/2015/9/8/chartex" xmlns:cx="http://schemas.microsoft.com/office/drawing/2014/chartex" xmlns:wpc="http://schemas.microsoft.com/office/word/2010/wordprocessingCanvas" xmlns="" val="0"/>
                         </a:ext>
                       </a:extLst>
                     </a:blip>
@@ -13957,7 +13957,7 @@
                     <a:blip r:embed="rId18">
                       <a:extLst>
                         <a:ext uri="{28A0092B-C50C-407E-A947-70E740481C1C}">
-                          <a14:useLocalDpi xmlns="" xmlns:wpc="http://schemas.microsoft.com/office/word/2010/wordprocessingCanvas" xmlns:cx="http://schemas.microsoft.com/office/drawing/2014/chartex" xmlns:cx1="http://schemas.microsoft.com/office/drawing/2015/9/8/chartex" xmlns:cx2="http://schemas.microsoft.com/office/drawing/2015/10/21/chartex" xmlns:cx3="http://schemas.microsoft.com/office/drawing/2016/5/9/chartex" xmlns:cx4="http://schemas.microsoft.com/office/drawing/2016/5/10/chartex" xmlns:cx5="http://schemas.microsoft.com/office/drawing/2016/5/11/chartex" xmlns:cx6="http://schemas.microsoft.com/office/drawing/2016/5/12/chartex" xmlns:cx7="http://schemas.microsoft.com/office/drawing/2016/5/13/chartex" xmlns:cx8="http://schemas.microsoft.com/office/drawing/2016/5/14/chartex" xmlns:mc="http://schemas.openxmlformats.org/markup-compatibility/2006" xmlns:aink="http://schemas.microsoft.com/office/drawing/2016/ink" xmlns:am3d="http://schemas.microsoft.com/office/drawing/2017/model3d" xmlns:o="urn:schemas-microsoft-com:office:office" xmlns:oel="http://schemas.microsoft.com/office/2019/extlst" xmlns:v="urn:schemas-microsoft-com:vml" xmlns:wp14="http://schemas.microsoft.com/office/word/2010/wordprocessingDrawing" xmlns:w10="urn:schemas-microsoft-com:office:word" xmlns:w="http://schemas.openxmlformats.org/wordprocessingml/2006/main" xmlns:w14="http://schemas.microsoft.com/office/word/2010/wordml" xmlns:w15="http://schemas.microsoft.com/office/word/2012/wordml" xmlns:w16cex="http://schemas.microsoft.com/office/word/2018/wordml/cex" xmlns:w16cid="http://schemas.microsoft.com/office/word/2016/wordml/cid" xmlns:w16="http://schemas.microsoft.com/office/word/2018/wordml" xmlns:w16du="http://schemas.microsoft.com/office/word/2023/wordml/word16du" xmlns:w16sdtdh="http://schemas.microsoft.com/office/word/2020/wordml/sdtdatahash" xmlns:w16se="http://schemas.microsoft.com/office/word/2015/wordml/symex" xmlns:wpg="http://schemas.microsoft.com/office/word/2010/wordprocessingGroup" xmlns:wpi="http://schemas.microsoft.com/office/word/2010/wordprocessingInk" xmlns:wps="http://schemas.microsoft.com/office/word/2010/wordprocessingShape" xmlns:a14="http://schemas.microsoft.com/office/drawing/2010/main" val="0"/>
+                          <a14:useLocalDpi xmlns:a14="http://schemas.microsoft.com/office/drawing/2010/main" xmlns:wps="http://schemas.microsoft.com/office/word/2010/wordprocessingShape" xmlns:wpi="http://schemas.microsoft.com/office/word/2010/wordprocessingInk" xmlns:wpg="http://schemas.microsoft.com/office/word/2010/wordprocessingGroup" xmlns:w16se="http://schemas.microsoft.com/office/word/2015/wordml/symex" xmlns:w16sdtdh="http://schemas.microsoft.com/office/word/2020/wordml/sdtdatahash" xmlns:w16du="http://schemas.microsoft.com/office/word/2023/wordml/word16du" xmlns:w16="http://schemas.microsoft.com/office/word/2018/wordml" xmlns:w16cid="http://schemas.microsoft.com/office/word/2016/wordml/cid" xmlns:w16cex="http://schemas.microsoft.com/office/word/2018/wordml/cex" xmlns:w15="http://schemas.microsoft.com/office/word/2012/wordml" xmlns:w14="http://schemas.microsoft.com/office/word/2010/wordml" xmlns:w="http://schemas.openxmlformats.org/wordprocessingml/2006/main" xmlns:w10="urn:schemas-microsoft-com:office:word" xmlns:wp14="http://schemas.microsoft.com/office/word/2010/wordprocessingDrawing" xmlns:v="urn:schemas-microsoft-com:vml" xmlns:oel="http://schemas.microsoft.com/office/2019/extlst" xmlns:o="urn:schemas-microsoft-com:office:office" xmlns:am3d="http://schemas.microsoft.com/office/drawing/2017/model3d" xmlns:aink="http://schemas.microsoft.com/office/drawing/2016/ink" xmlns:mc="http://schemas.openxmlformats.org/markup-compatibility/2006" xmlns:cx8="http://schemas.microsoft.com/office/drawing/2016/5/14/chartex" xmlns:cx7="http://schemas.microsoft.com/office/drawing/2016/5/13/chartex" xmlns:cx6="http://schemas.microsoft.com/office/drawing/2016/5/12/chartex" xmlns:cx5="http://schemas.microsoft.com/office/drawing/2016/5/11/chartex" xmlns:cx4="http://schemas.microsoft.com/office/drawing/2016/5/10/chartex" xmlns:cx3="http://schemas.microsoft.com/office/drawing/2016/5/9/chartex" xmlns:cx2="http://schemas.microsoft.com/office/drawing/2015/10/21/chartex" xmlns:cx1="http://schemas.microsoft.com/office/drawing/2015/9/8/chartex" xmlns:cx="http://schemas.microsoft.com/office/drawing/2014/chartex" xmlns:wpc="http://schemas.microsoft.com/office/word/2010/wordprocessingCanvas" xmlns="" val="0"/>
                         </a:ext>
                       </a:extLst>
                     </a:blip>
@@ -14011,7 +14011,7 @@
                     <a:blip r:embed="rId19" cstate="print">
                       <a:extLst>
                         <a:ext uri="{28A0092B-C50C-407E-A947-70E740481C1C}">
-                          <a14:useLocalDpi xmlns="" xmlns:wpc="http://schemas.microsoft.com/office/word/2010/wordprocessingCanvas" xmlns:cx="http://schemas.microsoft.com/office/drawing/2014/chartex" xmlns:cx1="http://schemas.microsoft.com/office/drawing/2015/9/8/chartex" xmlns:cx2="http://schemas.microsoft.com/office/drawing/2015/10/21/chartex" xmlns:cx3="http://schemas.microsoft.com/office/drawing/2016/5/9/chartex" xmlns:cx4="http://schemas.microsoft.com/office/drawing/2016/5/10/chartex" xmlns:cx5="http://schemas.microsoft.com/office/drawing/2016/5/11/chartex" xmlns:cx6="http://schemas.microsoft.com/office/drawing/2016/5/12/chartex" xmlns:cx7="http://schemas.microsoft.com/office/drawing/2016/5/13/chartex" xmlns:cx8="http://schemas.microsoft.com/office/drawing/2016/5/14/chartex" xmlns:mc="http://schemas.openxmlformats.org/markup-compatibility/2006" xmlns:aink="http://schemas.microsoft.com/office/drawing/2016/ink" xmlns:am3d="http://schemas.microsoft.com/office/drawing/2017/model3d" xmlns:o="urn:schemas-microsoft-com:office:office" xmlns:oel="http://schemas.microsoft.com/office/2019/extlst" xmlns:v="urn:schemas-microsoft-com:vml" xmlns:wp14="http://schemas.microsoft.com/office/word/2010/wordprocessingDrawing" xmlns:w10="urn:schemas-microsoft-com:office:word" xmlns:w="http://schemas.openxmlformats.org/wordprocessingml/2006/main" xmlns:w14="http://schemas.microsoft.com/office/word/2010/wordml" xmlns:w15="http://schemas.microsoft.com/office/word/2012/wordml" xmlns:w16cex="http://schemas.microsoft.com/office/word/2018/wordml/cex" xmlns:w16cid="http://schemas.microsoft.com/office/word/2016/wordml/cid" xmlns:w16="http://schemas.microsoft.com/office/word/2018/wordml" xmlns:w16du="http://schemas.microsoft.com/office/word/2023/wordml/word16du" xmlns:w16sdtdh="http://schemas.microsoft.com/office/word/2020/wordml/sdtdatahash" xmlns:w16se="http://schemas.microsoft.com/office/word/2015/wordml/symex" xmlns:wpg="http://schemas.microsoft.com/office/word/2010/wordprocessingGroup" xmlns:wpi="http://schemas.microsoft.com/office/word/2010/wordprocessingInk" xmlns:wps="http://schemas.microsoft.com/office/word/2010/wordprocessingShape" xmlns:a14="http://schemas.microsoft.com/office/drawing/2010/main" val="0"/>
+                          <a14:useLocalDpi xmlns:a14="http://schemas.microsoft.com/office/drawing/2010/main" xmlns:wps="http://schemas.microsoft.com/office/word/2010/wordprocessingShape" xmlns:wpi="http://schemas.microsoft.com/office/word/2010/wordprocessingInk" xmlns:wpg="http://schemas.microsoft.com/office/word/2010/wordprocessingGroup" xmlns:w16se="http://schemas.microsoft.com/office/word/2015/wordml/symex" xmlns:w16sdtdh="http://schemas.microsoft.com/office/word/2020/wordml/sdtdatahash" xmlns:w16du="http://schemas.microsoft.com/office/word/2023/wordml/word16du" xmlns:w16="http://schemas.microsoft.com/office/word/2018/wordml" xmlns:w16cid="http://schemas.microsoft.com/office/word/2016/wordml/cid" xmlns:w16cex="http://schemas.microsoft.com/office/word/2018/wordml/cex" xmlns:w15="http://schemas.microsoft.com/office/word/2012/wordml" xmlns:w14="http://schemas.microsoft.com/office/word/2010/wordml" xmlns:w="http://schemas.openxmlformats.org/wordprocessingml/2006/main" xmlns:w10="urn:schemas-microsoft-com:office:word" xmlns:wp14="http://schemas.microsoft.com/office/word/2010/wordprocessingDrawing" xmlns:v="urn:schemas-microsoft-com:vml" xmlns:oel="http://schemas.microsoft.com/office/2019/extlst" xmlns:o="urn:schemas-microsoft-com:office:office" xmlns:am3d="http://schemas.microsoft.com/office/drawing/2017/model3d" xmlns:aink="http://schemas.microsoft.com/office/drawing/2016/ink" xmlns:mc="http://schemas.openxmlformats.org/markup-compatibility/2006" xmlns:cx8="http://schemas.microsoft.com/office/drawing/2016/5/14/chartex" xmlns:cx7="http://schemas.microsoft.com/office/drawing/2016/5/13/chartex" xmlns:cx6="http://schemas.microsoft.com/office/drawing/2016/5/12/chartex" xmlns:cx5="http://schemas.microsoft.com/office/drawing/2016/5/11/chartex" xmlns:cx4="http://schemas.microsoft.com/office/drawing/2016/5/10/chartex" xmlns:cx3="http://schemas.microsoft.com/office/drawing/2016/5/9/chartex" xmlns:cx2="http://schemas.microsoft.com/office/drawing/2015/10/21/chartex" xmlns:cx1="http://schemas.microsoft.com/office/drawing/2015/9/8/chartex" xmlns:cx="http://schemas.microsoft.com/office/drawing/2014/chartex" xmlns:wpc="http://schemas.microsoft.com/office/word/2010/wordprocessingCanvas" xmlns="" val="0"/>
                         </a:ext>
                       </a:extLst>
                     </a:blip>
@@ -14065,7 +14065,7 @@
                     <a:blip r:embed="rId20">
                       <a:extLst>
                         <a:ext uri="{28A0092B-C50C-407E-A947-70E740481C1C}">
-                          <a14:useLocalDpi xmlns="" xmlns:wpc="http://schemas.microsoft.com/office/word/2010/wordprocessingCanvas" xmlns:cx="http://schemas.microsoft.com/office/drawing/2014/chartex" xmlns:cx1="http://schemas.microsoft.com/office/drawing/2015/9/8/chartex" xmlns:cx2="http://schemas.microsoft.com/office/drawing/2015/10/21/chartex" xmlns:cx3="http://schemas.microsoft.com/office/drawing/2016/5/9/chartex" xmlns:cx4="http://schemas.microsoft.com/office/drawing/2016/5/10/chartex" xmlns:cx5="http://schemas.microsoft.com/office/drawing/2016/5/11/chartex" xmlns:cx6="http://schemas.microsoft.com/office/drawing/2016/5/12/chartex" xmlns:cx7="http://schemas.microsoft.com/office/drawing/2016/5/13/chartex" xmlns:cx8="http://schemas.microsoft.com/office/drawing/2016/5/14/chartex" xmlns:mc="http://schemas.openxmlformats.org/markup-compatibility/2006" xmlns:aink="http://schemas.microsoft.com/office/drawing/2016/ink" xmlns:am3d="http://schemas.microsoft.com/office/drawing/2017/model3d" xmlns:o="urn:schemas-microsoft-com:office:office" xmlns:oel="http://schemas.microsoft.com/office/2019/extlst" xmlns:v="urn:schemas-microsoft-com:vml" xmlns:wp14="http://schemas.microsoft.com/office/word/2010/wordprocessingDrawing" xmlns:w10="urn:schemas-microsoft-com:office:word" xmlns:w="http://schemas.openxmlformats.org/wordprocessingml/2006/main" xmlns:w14="http://schemas.microsoft.com/office/word/2010/wordml" xmlns:w15="http://schemas.microsoft.com/office/word/2012/wordml" xmlns:w16cex="http://schemas.microsoft.com/office/word/2018/wordml/cex" xmlns:w16cid="http://schemas.microsoft.com/office/word/2016/wordml/cid" xmlns:w16="http://schemas.microsoft.com/office/word/2018/wordml" xmlns:w16du="http://schemas.microsoft.com/office/word/2023/wordml/word16du" xmlns:w16sdtdh="http://schemas.microsoft.com/office/word/2020/wordml/sdtdatahash" xmlns:w16se="http://schemas.microsoft.com/office/word/2015/wordml/symex" xmlns:wpg="http://schemas.microsoft.com/office/word/2010/wordprocessingGroup" xmlns:wpi="http://schemas.microsoft.com/office/word/2010/wordprocessingInk" xmlns:wps="http://schemas.microsoft.com/office/word/2010/wordprocessingShape" xmlns:a14="http://schemas.microsoft.com/office/drawing/2010/main" val="0"/>
+                          <a14:useLocalDpi xmlns:a14="http://schemas.microsoft.com/office/drawing/2010/main" xmlns:wps="http://schemas.microsoft.com/office/word/2010/wordprocessingShape" xmlns:wpi="http://schemas.microsoft.com/office/word/2010/wordprocessingInk" xmlns:wpg="http://schemas.microsoft.com/office/word/2010/wordprocessingGroup" xmlns:w16se="http://schemas.microsoft.com/office/word/2015/wordml/symex" xmlns:w16sdtdh="http://schemas.microsoft.com/office/word/2020/wordml/sdtdatahash" xmlns:w16du="http://schemas.microsoft.com/office/word/2023/wordml/word16du" xmlns:w16="http://schemas.microsoft.com/office/word/2018/wordml" xmlns:w16cid="http://schemas.microsoft.com/office/word/2016/wordml/cid" xmlns:w16cex="http://schemas.microsoft.com/office/word/2018/wordml/cex" xmlns:w15="http://schemas.microsoft.com/office/word/2012/wordml" xmlns:w14="http://schemas.microsoft.com/office/word/2010/wordml" xmlns:w="http://schemas.openxmlformats.org/wordprocessingml/2006/main" xmlns:w10="urn:schemas-microsoft-com:office:word" xmlns:wp14="http://schemas.microsoft.com/office/word/2010/wordprocessingDrawing" xmlns:v="urn:schemas-microsoft-com:vml" xmlns:oel="http://schemas.microsoft.com/office/2019/extlst" xmlns:o="urn:schemas-microsoft-com:office:office" xmlns:am3d="http://schemas.microsoft.com/office/drawing/2017/model3d" xmlns:aink="http://schemas.microsoft.com/office/drawing/2016/ink" xmlns:mc="http://schemas.openxmlformats.org/markup-compatibility/2006" xmlns:cx8="http://schemas.microsoft.com/office/drawing/2016/5/14/chartex" xmlns:cx7="http://schemas.microsoft.com/office/drawing/2016/5/13/chartex" xmlns:cx6="http://schemas.microsoft.com/office/drawing/2016/5/12/chartex" xmlns:cx5="http://schemas.microsoft.com/office/drawing/2016/5/11/chartex" xmlns:cx4="http://schemas.microsoft.com/office/drawing/2016/5/10/chartex" xmlns:cx3="http://schemas.microsoft.com/office/drawing/2016/5/9/chartex" xmlns:cx2="http://schemas.microsoft.com/office/drawing/2015/10/21/chartex" xmlns:cx1="http://schemas.microsoft.com/office/drawing/2015/9/8/chartex" xmlns:cx="http://schemas.microsoft.com/office/drawing/2014/chartex" xmlns:wpc="http://schemas.microsoft.com/office/word/2010/wordprocessingCanvas" xmlns="" val="0"/>
                         </a:ext>
                       </a:extLst>
                     </a:blip>
@@ -29860,6 +29860,7 @@
       <w:footerReference w:type="even" r:id="rId46"/>
       <w:footerReference w:type="default" r:id="rId47"/>
       <w:headerReference w:type="first" r:id="rId48"/>
+      <w:footerReference w:type="first" r:id="rId49"/>
       <w:pgSz w:w="12240" w:h="15840"/>
       <w:pgMar w:top="1440" w:right="1440" w:bottom="1440" w:left="1440" w:header="720" w:footer="720" w:gutter="0"/>
       <w:pgNumType w:start="1"/>
@@ -29917,7 +29918,7 @@
             <w:rPr>
               <w:noProof/>
             </w:rPr>
-            <w:t>48</w:t>
+            <w:t>2</w:t>
           </w:r>
         </w:fldSimple>
       </w:p>
@@ -29952,7 +29953,7 @@
             <w:rPr>
               <w:noProof/>
             </w:rPr>
-            <w:t>49</w:t>
+            <w:t>51</w:t>
           </w:r>
         </w:fldSimple>
       </w:p>
@@ -29966,6 +29967,16 @@
 </w:ftr>
 </file>
 
+<file path=word/footer3.xml><?xml version="1.0" encoding="utf-8"?>
+<w:ftr xmlns:ve="http://schemas.openxmlformats.org/markup-compatibility/2006" xmlns:o="urn:schemas-microsoft-com:office:office" xmlns:r="http://schemas.openxmlformats.org/officeDocument/2006/relationships" xmlns:m="http://schemas.openxmlformats.org/officeDocument/2006/math" xmlns:v="urn:schemas-microsoft-com:vml" xmlns:wp="http://schemas.openxmlformats.org/drawingml/2006/wordprocessingDrawing" xmlns:w10="urn:schemas-microsoft-com:office:word" xmlns:w="http://schemas.openxmlformats.org/wordprocessingml/2006/main" xmlns:wne="http://schemas.microsoft.com/office/word/2006/wordml">
+  <w:p>
+    <w:pPr>
+      <w:pStyle w:val="Footer"/>
+    </w:pPr>
+  </w:p>
+</w:ftr>
+</file>
+
 <file path=word/footnotes.xml><?xml version="1.0" encoding="utf-8"?>
 <w:footnotes xmlns:ve="http://schemas.openxmlformats.org/markup-compatibility/2006" xmlns:o="urn:schemas-microsoft-com:office:office" xmlns:r="http://schemas.openxmlformats.org/officeDocument/2006/relationships" xmlns:m="http://schemas.openxmlformats.org/officeDocument/2006/math" xmlns:v="urn:schemas-microsoft-com:vml" xmlns:wp="http://schemas.openxmlformats.org/drawingml/2006/wordprocessingDrawing" xmlns:w10="urn:schemas-microsoft-com:office:word" xmlns:w="http://schemas.openxmlformats.org/wordprocessingml/2006/main" xmlns:wne="http://schemas.microsoft.com/office/word/2006/wordml">
   <w:footnote w:type="separator" w:id="0">
@@ -29996,20 +30007,17 @@
   <w:p>
     <w:pPr>
       <w:pStyle w:val="Header"/>
+      <w:rPr>
+        <w:color w:val="A6A6A6" w:themeColor="background1" w:themeShade="A6"/>
+      </w:rPr>
     </w:pPr>
     <w:r>
       <w:rPr>
         <w:rFonts w:cs="Times New Roman"/>
+        <w:color w:val="A6A6A6" w:themeColor="background1" w:themeShade="A6"/>
         <w:shd w:val="clear" w:color="auto" w:fill="FFFFFF"/>
       </w:rPr>
-      <w:t xml:space="preserve">                         </w:t>
-    </w:r>
-    <w:r>
-      <w:rPr>
-        <w:rFonts w:cs="Times New Roman"/>
-        <w:shd w:val="clear" w:color="auto" w:fill="FFFFFF"/>
-      </w:rPr>
-      <w:t>Sistem multi-agent de gestionare a analizelor pentru prezicerea pietrelor la rinichi</w:t>
+      <w:t xml:space="preserve">                         Sistem multi-agent de gestionare a analizelor pentru prezicerea pietrelor la rinichi</w:t>
     </w:r>
   </w:p>
 </w:hdr>
@@ -30062,7 +30070,7 @@
                   <a:blip r:embed="rId1">
                     <a:extLst>
                       <a:ext uri="{28A0092B-C50C-407E-A947-70E740481C1C}">
-                        <a14:useLocalDpi xmlns="" xmlns:wpc="http://schemas.microsoft.com/office/word/2010/wordprocessingCanvas" xmlns:cx="http://schemas.microsoft.com/office/drawing/2014/chartex" xmlns:cx1="http://schemas.microsoft.com/office/drawing/2015/9/8/chartex" xmlns:cx2="http://schemas.microsoft.com/office/drawing/2015/10/21/chartex" xmlns:cx3="http://schemas.microsoft.com/office/drawing/2016/5/9/chartex" xmlns:cx4="http://schemas.microsoft.com/office/drawing/2016/5/10/chartex" xmlns:cx5="http://schemas.microsoft.com/office/drawing/2016/5/11/chartex" xmlns:cx6="http://schemas.microsoft.com/office/drawing/2016/5/12/chartex" xmlns:cx7="http://schemas.microsoft.com/office/drawing/2016/5/13/chartex" xmlns:cx8="http://schemas.microsoft.com/office/drawing/2016/5/14/chartex" xmlns:mc="http://schemas.openxmlformats.org/markup-compatibility/2006" xmlns:aink="http://schemas.microsoft.com/office/drawing/2016/ink" xmlns:am3d="http://schemas.microsoft.com/office/drawing/2017/model3d" xmlns:o="urn:schemas-microsoft-com:office:office" xmlns:oel="http://schemas.microsoft.com/office/2019/extlst" xmlns:v="urn:schemas-microsoft-com:vml" xmlns:wp14="http://schemas.microsoft.com/office/word/2010/wordprocessingDrawing" xmlns:w10="urn:schemas-microsoft-com:office:word" xmlns:w="http://schemas.openxmlformats.org/wordprocessingml/2006/main" xmlns:w14="http://schemas.microsoft.com/office/word/2010/wordml" xmlns:w15="http://schemas.microsoft.com/office/word/2012/wordml" xmlns:w16cex="http://schemas.microsoft.com/office/word/2018/wordml/cex" xmlns:w16cid="http://schemas.microsoft.com/office/word/2016/wordml/cid" xmlns:w16="http://schemas.microsoft.com/office/word/2018/wordml" xmlns:w16du="http://schemas.microsoft.com/office/word/2023/wordml/word16du" xmlns:w16sdtdh="http://schemas.microsoft.com/office/word/2020/wordml/sdtdatahash" xmlns:w16se="http://schemas.microsoft.com/office/word/2015/wordml/symex" xmlns:wpg="http://schemas.microsoft.com/office/word/2010/wordprocessingGroup" xmlns:wpi="http://schemas.microsoft.com/office/word/2010/wordprocessingInk" xmlns:wps="http://schemas.microsoft.com/office/word/2010/wordprocessingShape" xmlns:a14="http://schemas.microsoft.com/office/drawing/2010/main" val="0"/>
+                        <a14:useLocalDpi xmlns:a14="http://schemas.microsoft.com/office/drawing/2010/main" xmlns:wps="http://schemas.microsoft.com/office/word/2010/wordprocessingShape" xmlns:wpi="http://schemas.microsoft.com/office/word/2010/wordprocessingInk" xmlns:wpg="http://schemas.microsoft.com/office/word/2010/wordprocessingGroup" xmlns:w16se="http://schemas.microsoft.com/office/word/2015/wordml/symex" xmlns:w16sdtdh="http://schemas.microsoft.com/office/word/2020/wordml/sdtdatahash" xmlns:w16du="http://schemas.microsoft.com/office/word/2023/wordml/word16du" xmlns:w16="http://schemas.microsoft.com/office/word/2018/wordml" xmlns:w16cid="http://schemas.microsoft.com/office/word/2016/wordml/cid" xmlns:w16cex="http://schemas.microsoft.com/office/word/2018/wordml/cex" xmlns:w15="http://schemas.microsoft.com/office/word/2012/wordml" xmlns:w14="http://schemas.microsoft.com/office/word/2010/wordml" xmlns:w="http://schemas.openxmlformats.org/wordprocessingml/2006/main" xmlns:w10="urn:schemas-microsoft-com:office:word" xmlns:wp14="http://schemas.microsoft.com/office/word/2010/wordprocessingDrawing" xmlns:v="urn:schemas-microsoft-com:vml" xmlns:oel="http://schemas.microsoft.com/office/2019/extlst" xmlns:o="urn:schemas-microsoft-com:office:office" xmlns:am3d="http://schemas.microsoft.com/office/drawing/2017/model3d" xmlns:aink="http://schemas.microsoft.com/office/drawing/2016/ink" xmlns:mc="http://schemas.openxmlformats.org/markup-compatibility/2006" xmlns:cx8="http://schemas.microsoft.com/office/drawing/2016/5/14/chartex" xmlns:cx7="http://schemas.microsoft.com/office/drawing/2016/5/13/chartex" xmlns:cx6="http://schemas.microsoft.com/office/drawing/2016/5/12/chartex" xmlns:cx5="http://schemas.microsoft.com/office/drawing/2016/5/11/chartex" xmlns:cx4="http://schemas.microsoft.com/office/drawing/2016/5/10/chartex" xmlns:cx3="http://schemas.microsoft.com/office/drawing/2016/5/9/chartex" xmlns:cx2="http://schemas.microsoft.com/office/drawing/2015/10/21/chartex" xmlns:cx1="http://schemas.microsoft.com/office/drawing/2015/9/8/chartex" xmlns:cx="http://schemas.microsoft.com/office/drawing/2014/chartex" xmlns:wpc="http://schemas.microsoft.com/office/word/2010/wordprocessingCanvas" xmlns="" val="0"/>
                       </a:ext>
                     </a:extLst>
                   </a:blip>
@@ -36005,23 +36013,6 @@
 </file>
 
 <file path=customXml/item1.xml><?xml version="1.0" encoding="utf-8"?>
-<?mso-contentType ?>
-<FormTemplates xmlns="http://schemas.microsoft.com/sharepoint/v3/contenttype/forms">
-  <Display>DocumentLibraryForm</Display>
-  <Edit>DocumentLibraryForm</Edit>
-  <New>DocumentLibraryForm</New>
-</FormTemplates>
-</file>
-
-<file path=customXml/item2.xml><?xml version="1.0" encoding="utf-8"?>
-<p:properties xmlns:p="http://schemas.microsoft.com/office/2006/metadata/properties" xmlns:xsi="http://www.w3.org/2001/XMLSchema-instance" xmlns:pc="http://schemas.microsoft.com/office/infopath/2007/PartnerControls">
-  <documentManagement>
-    <_activity xmlns="e42a6c97-6d27-4aa7-a6cf-05d478809b85" xsi:nil="true"/>
-  </documentManagement>
-</p:properties>
-</file>
-
-<file path=customXml/item3.xml><?xml version="1.0" encoding="utf-8"?>
 <ct:contentTypeSchema xmlns:ct="http://schemas.microsoft.com/office/2006/metadata/contentType" xmlns:ma="http://schemas.microsoft.com/office/2006/metadata/properties/metaAttributes" ct:_="" ma:_="" ma:contentTypeName="Document" ma:contentTypeID="0x0101004C7E8DBBBC43E046BC06DC4BC150677F" ma:contentTypeVersion="5" ma:contentTypeDescription="Create a new document." ma:contentTypeScope="" ma:versionID="c07036b741fead1b6921dfa379df8194">
   <xsd:schema xmlns:xsd="http://www.w3.org/2001/XMLSchema" xmlns:xs="http://www.w3.org/2001/XMLSchema" xmlns:p="http://schemas.microsoft.com/office/2006/metadata/properties" xmlns:ns3="e42a6c97-6d27-4aa7-a6cf-05d478809b85" targetNamespace="http://schemas.microsoft.com/office/2006/metadata/properties" ma:root="true" ma:fieldsID="c1fa5c538f92b7a4e004c30516dc5058" ns3:_="">
     <xsd:import namespace="e42a6c97-6d27-4aa7-a6cf-05d478809b85"/>
@@ -36171,29 +36162,28 @@
 </ct:contentTypeSchema>
 </file>
 
+<file path=customXml/item2.xml><?xml version="1.0" encoding="utf-8"?>
+<p:properties xmlns:p="http://schemas.microsoft.com/office/2006/metadata/properties" xmlns:xsi="http://www.w3.org/2001/XMLSchema-instance" xmlns:pc="http://schemas.microsoft.com/office/infopath/2007/PartnerControls">
+  <documentManagement>
+    <_activity xmlns="e42a6c97-6d27-4aa7-a6cf-05d478809b85" xsi:nil="true"/>
+  </documentManagement>
+</p:properties>
+</file>
+
+<file path=customXml/item3.xml><?xml version="1.0" encoding="utf-8"?>
+<?mso-contentType ?>
+<FormTemplates xmlns="http://schemas.microsoft.com/sharepoint/v3/contenttype/forms">
+  <Display>DocumentLibraryForm</Display>
+  <Edit>DocumentLibraryForm</Edit>
+  <New>DocumentLibraryForm</New>
+</FormTemplates>
+</file>
+
 <file path=customXml/item4.xml><?xml version="1.0" encoding="utf-8"?>
 <b:Sources xmlns:b="http://schemas.openxmlformats.org/officeDocument/2006/bibliography" xmlns="http://schemas.openxmlformats.org/officeDocument/2006/bibliography" SelectedStyle="\APASixthEditionOfficeOnline.xsl" StyleName="APA" Version="6"/>
 </file>
 
 <file path=customXml/itemProps1.xml><?xml version="1.0" encoding="utf-8"?>
-<ds:datastoreItem xmlns:ds="http://schemas.openxmlformats.org/officeDocument/2006/customXml" ds:itemID="{7AF0C4EE-7092-462F-ACD7-F1287D195CA4}">
-  <ds:schemaRefs>
-    <ds:schemaRef ds:uri="http://schemas.microsoft.com/sharepoint/v3/contenttype/forms"/>
-  </ds:schemaRefs>
-</ds:datastoreItem>
-</file>
-
-<file path=customXml/itemProps2.xml><?xml version="1.0" encoding="utf-8"?>
-<ds:datastoreItem xmlns:ds="http://schemas.openxmlformats.org/officeDocument/2006/customXml" ds:itemID="{C5F4F938-90F0-45C1-BDD4-B1E7946550BD}">
-  <ds:schemaRefs>
-    <ds:schemaRef ds:uri="http://schemas.microsoft.com/office/2006/metadata/properties"/>
-    <ds:schemaRef ds:uri="http://schemas.microsoft.com/office/infopath/2007/PartnerControls"/>
-    <ds:schemaRef ds:uri="e42a6c97-6d27-4aa7-a6cf-05d478809b85"/>
-  </ds:schemaRefs>
-</ds:datastoreItem>
-</file>
-
-<file path=customXml/itemProps3.xml><?xml version="1.0" encoding="utf-8"?>
 <ds:datastoreItem xmlns:ds="http://schemas.openxmlformats.org/officeDocument/2006/customXml" ds:itemID="{24A74E35-4894-48BF-8FD3-414B0A6D4587}">
   <ds:schemaRefs>
     <ds:schemaRef ds:uri="http://schemas.microsoft.com/office/2006/metadata/contentType"/>
@@ -36211,6 +36201,24 @@
 </ds:datastoreItem>
 </file>
 
+<file path=customXml/itemProps2.xml><?xml version="1.0" encoding="utf-8"?>
+<ds:datastoreItem xmlns:ds="http://schemas.openxmlformats.org/officeDocument/2006/customXml" ds:itemID="{C5F4F938-90F0-45C1-BDD4-B1E7946550BD}">
+  <ds:schemaRefs>
+    <ds:schemaRef ds:uri="http://schemas.microsoft.com/office/2006/metadata/properties"/>
+    <ds:schemaRef ds:uri="http://schemas.microsoft.com/office/infopath/2007/PartnerControls"/>
+    <ds:schemaRef ds:uri="e42a6c97-6d27-4aa7-a6cf-05d478809b85"/>
+  </ds:schemaRefs>
+</ds:datastoreItem>
+</file>
+
+<file path=customXml/itemProps3.xml><?xml version="1.0" encoding="utf-8"?>
+<ds:datastoreItem xmlns:ds="http://schemas.openxmlformats.org/officeDocument/2006/customXml" ds:itemID="{7AF0C4EE-7092-462F-ACD7-F1287D195CA4}">
+  <ds:schemaRefs>
+    <ds:schemaRef ds:uri="http://schemas.microsoft.com/sharepoint/v3/contenttype/forms"/>
+  </ds:schemaRefs>
+</ds:datastoreItem>
+</file>
+
 <file path=customXml/itemProps4.xml><?xml version="1.0" encoding="utf-8"?>
 <ds:datastoreItem xmlns:ds="http://schemas.openxmlformats.org/officeDocument/2006/customXml" ds:itemID="{621ECCB7-983D-447C-8245-34981CDDE767}">
   <ds:schemaRefs>

</xml_diff>

<commit_message>
Fixed small . space mistakes
</commit_message>
<xml_diff>
--- a/Sistem multi-agent de gestionare a analizelor pentru prezicerea pietrelor la rinichi.docx
+++ b/Sistem multi-agent de gestionare a analizelor pentru prezicerea pietrelor la rinichi.docx
@@ -3985,6 +3985,15 @@
           <w:szCs w:val="24"/>
           <w:lang w:eastAsia="ro-RO"/>
         </w:rPr>
+        <w:t xml:space="preserve"> </w:t>
+      </w:r>
+      <w:r>
+        <w:rPr>
+          <w:rFonts w:eastAsia="Times New Roman" w:cs="Times New Roman"/>
+          <w:kern w:val="0"/>
+          <w:szCs w:val="24"/>
+          <w:lang w:eastAsia="ro-RO"/>
+        </w:rPr>
         <w:t>Tehnologiile</w:t>
       </w:r>
       <w:r>
@@ -5995,7 +6004,25 @@
         <w:rPr>
           <w:lang w:val="ro-RO"/>
         </w:rPr>
-        <w:t>Orice lucru care are capacitatea de a utiliza senzori pentru a detecta mediul înconjurător și efectoare pentru a manipula acest mediu este considerat un agent.Un agent uman posedă diferite organe, inclusiv mâini, picioare și gură, pentru efectoare, și organe senzoriale, inclusiv ochi, urechi, nas, limbă și piele, în paralel cu senzorii. Un agent robotic utilizează numeroase motoare și actuatori pentru efectoare, camere de luat vederi și telemetre cu infraroșu pentru senzori. Șirurile de biți codificate alcătuiesc programele și comportamentele unui agent software.</w:t>
+        <w:t>Orice lucru care are capacitatea de a utiliza senzori pentru a detecta mediul înconjurător și efectoare pentru a manipula acest mediu este considerat un agent.</w:t>
+      </w:r>
+      <w:r>
+        <w:rPr>
+          <w:lang w:val="ro-RO"/>
+        </w:rPr>
+        <w:t xml:space="preserve"> </w:t>
+      </w:r>
+      <w:r>
+        <w:rPr>
+          <w:lang w:val="ro-RO"/>
+        </w:rPr>
+        <w:t>Un agent uman posedă diferite organe, inclusiv mâini, picioare și gură, pentru efectoare, și organe senzoriale, inclusiv ochi, urechi, nas, limbă și piele, în paralel cu senzorii. Un agent robotic utilizează numeroase motoare și actuatori pentru efectoare, camere de luat vederi și telemetre cu infraroșu pentru senzori. Șirurile de biți codificate alcătuiesc programele și comportamentele unui agent software.</w:t>
+      </w:r>
+      <w:r>
+        <w:rPr>
+          <w:lang w:val="ro-RO"/>
+        </w:rPr>
+        <w:t xml:space="preserve"> </w:t>
       </w:r>
       <w:r>
         <w:rPr>
@@ -8103,7 +8130,34 @@
           <w:szCs w:val="24"/>
           <w:lang w:val="ro-RO" w:eastAsia="ro-RO"/>
         </w:rPr>
-        <w:t>Specificațiile FIPA sunt un set de orientări concepute pentru a facilita comunicarea între diverși agenți și serviciile pe care aceștia le pot reprezenta.Tehnologia bazată pe agenți și interoperabilitatea standardelor cu alte tehnologii sunt promovate de FIPA, un organism de standardizare al IEEE Computer Society.În scopul de a crea specificații pentru standardele de software pentru agenți eterogeni și interactivi și pentru sistemele bazate pe agenți, FIPA a fost înființată în 1996 ca organizație elvețiană.  De la înființarea sa, FIPA a contribuit la crearea de standarde pentru agenți și a sprijinit mai multe proiecte și reuniuni care au contribuit la progresul și aplicarea tehnologiei agenților. În plus, noile generații de tehnologie Web/Internet și specificațiile aferente aduc în prim plan multe dintre conceptele care au fost articulate pentru prima dată în cadrul FIPA.</w:t>
+        <w:t xml:space="preserve"> </w:t>
+      </w:r>
+      <w:r>
+        <w:rPr>
+          <w:rFonts w:eastAsia="Times New Roman" w:cs="Times New Roman"/>
+          <w:kern w:val="0"/>
+          <w:szCs w:val="24"/>
+          <w:lang w:val="ro-RO" w:eastAsia="ro-RO"/>
+        </w:rPr>
+        <w:t>Specificațiile FIPA sunt un set de orientări concepute pentru a facilita comunicarea între diverși agenți și serviciile pe care aceștia le pot reprezenta.</w:t>
+      </w:r>
+      <w:r>
+        <w:rPr>
+          <w:rFonts w:eastAsia="Times New Roman" w:cs="Times New Roman"/>
+          <w:kern w:val="0"/>
+          <w:szCs w:val="24"/>
+          <w:lang w:val="ro-RO" w:eastAsia="ro-RO"/>
+        </w:rPr>
+        <w:t xml:space="preserve"> </w:t>
+      </w:r>
+      <w:r>
+        <w:rPr>
+          <w:rFonts w:eastAsia="Times New Roman" w:cs="Times New Roman"/>
+          <w:kern w:val="0"/>
+          <w:szCs w:val="24"/>
+          <w:lang w:val="ro-RO" w:eastAsia="ro-RO"/>
+        </w:rPr>
+        <w:t>Tehnologia bazată pe agenți și interoperabilitatea standardelor cu alte tehnologii sunt promovate de FIPA, un organism de standardizare al IEEE Computer Society.În scopul de a crea specificații pentru standardele de software pentru agenți eterogeni și interactivi și pentru sistemele bazate pe agenți, FIPA a fost înființată în 1996 ca organizație elvețiană.  De la înființarea sa, FIPA a contribuit la crearea de standarde pentru agenți și a sprijinit mai multe proiecte și reuniuni care au contribuit la progresul și aplicarea tehnologiei agenților. În plus, noile generații de tehnologie Web/Internet și specificațiile aferente aduc în prim plan multe dintre conceptele care au fost articulate pentru prima dată în cadrul FIPA.</w:t>
       </w:r>
     </w:p>
     <w:p>
@@ -9426,6 +9480,9 @@
         <w:t xml:space="preserve"> (cum ar fi un nou set de analize ale urinei). Aceasta înseamnă că sistemultrebuie să facă generalizări din datele de instruire la scenarii necunoscute.</w:t>
       </w:r>
       <w:r>
+        <w:t xml:space="preserve"> </w:t>
+      </w:r>
+      <w:r>
         <w:t>Principalele t</w:t>
       </w:r>
       <w:r>
@@ -9448,7 +9505,13 @@
         </w:rPr>
       </w:pPr>
       <w:r>
-        <w:t xml:space="preserve">Clasificare: </w:t>
+        <w:rPr>
+          <w:b/>
+        </w:rPr>
+        <w:t>Clasificare</w:t>
+      </w:r>
+      <w:r>
+        <w:t xml:space="preserve">: </w:t>
       </w:r>
       <w:r>
         <w:rPr>
@@ -9486,6 +9549,18 @@
         </w:rPr>
         <w:t>.</w:t>
       </w:r>
+    </w:p>
+    <w:p>
+      <w:pPr>
+        <w:pStyle w:val="ListParagraph"/>
+        <w:jc w:val="left"/>
+        <w:rPr>
+          <w:rFonts w:eastAsia="Times New Roman" w:cs="Times New Roman"/>
+          <w:kern w:val="0"/>
+          <w:szCs w:val="24"/>
+          <w:lang w:val="ro-RO" w:eastAsia="ro-RO"/>
+        </w:rPr>
+      </w:pPr>
     </w:p>
     <w:p>
       <w:pPr>
@@ -9496,10 +9571,10 @@
         </w:numPr>
       </w:pPr>
       <w:r>
-        <w:t>R</w:t>
-      </w:r>
-      <w:r>
-        <w:t>egresia</w:t>
+        <w:rPr>
+          <w:b/>
+        </w:rPr>
+        <w:t>Regresia</w:t>
       </w:r>
       <w:r>
         <w:t xml:space="preserve">: </w:t>
@@ -9597,12 +9672,15 @@
     </w:p>
     <w:p>
       <w:r>
-        <w:t>Termenul „bias” descrie greșeala care rezultă din utilizarea unui model simplist pentru a aproxima o problemă complicată din lumea reală. Subadaptarea apare atunci când un model cu un grad ridicat de distorsiune nu reușește să surprindă relațiile importante dintre caracteristici și rezultatele dorite.</w:t>
-      </w:r>
-    </w:p>
-    <w:p>
+        <w:t xml:space="preserve">Termenul „bias” descrie greșeala care rezultă din utilizarea unui model simplist pentru a aproxima o problemă complicată din lumea reală. Subadaptarea apare atunci când un model cu </w:t>
+      </w:r>
       <w:r>
         <w:lastRenderedPageBreak/>
+        <w:t>un grad ridicat de distorsiune nu reușește să surprindă relațiile importante dintre caracteristici și rezultatele dorite.</w:t>
+      </w:r>
+    </w:p>
+    <w:p>
+      <w:r>
         <w:t>Sensibilitatea modelului la variațiile infime din setul de instruire se numește varianță. Atunci când un model are o varianță ridicată, acesta se poate supraadapta și poate reprezenta zgomotul din setul de instruire mai degrabă decât rezultatele dorite.</w:t>
       </w:r>
     </w:p>
@@ -9653,7 +9731,13 @@
         <w:t>18</w:t>
       </w:r>
       <w:r>
-        <w:t xml:space="preserve">]. În general, prejudecata și varianța sunt compromisuri. Pentru ca un algoritm de învățare să se potrivească în mod eficient datelor, acesta trebuie să fie „flexibil” și să aibă un bias minim.Cu toate acestea, un algoritm de învățare prea flexibil va avea ca rezultat o variație ridicată, deoarece se va adapta diferit la fiecare set de date de instruire. Capacitatea de a modifica acest compromis între </w:t>
+        <w:t>]. În general, prejudecata și varianța sunt compromisuri. Pentru ca un algoritm de învățare să se potrivească în mod eficient datelor, acesta trebuie să fie „flexibil” și să aibă un bias minim.</w:t>
+      </w:r>
+      <w:r>
+        <w:t xml:space="preserve"> </w:t>
+      </w:r>
+      <w:r>
+        <w:t xml:space="preserve">Cu toate acestea, un algoritm de învățare prea flexibil va avea ca rezultat o variație ridicată, deoarece se va adapta diferit la fiecare set de date de instruire. Capacitatea de a modifica acest compromis între </w:t>
       </w:r>
       <w:r>
         <w:t>bias</w:t>
@@ -9727,23 +9811,53 @@
         <w:t xml:space="preserve"> - î</w:t>
       </w:r>
       <w:r>
-        <w:t>n general, mai multe date de instruire permit modelului să învețe mai bine și să generalizeze mai eficient la date noi. Ajută la reducerea supraadaptării prin furnizarea unei reprezentări mai cuprinzătoare a distribuției datelor subiacente.După un anumit punct, beneficiile adăugării de date scad. Acest lucru este valabil mai ales dacă datele suplimentare sunt redundante sau nu aduc informații noi.Un număr mai mare de cazuri dintr-un set de date mai mare poate contribui la capacitatea modelului de a discerne între zgomot și modelele reale de bază.Cu mai multe date, modelul este expus la o varietate mai mare de scenarii, ceea ce îi îmbunătățește capacitatea de a generaliza la date inedite.</w:t>
+        <w:t>n general, mai multe date de instruire permit modelului să învețe mai bine și să generalizeze mai eficient la date noi. Ajută la reducerea supraadaptării prin furnizarea unei reprezentări mai cuprinzătoare a distribuției datelor subiacente.</w:t>
+      </w:r>
+      <w:r>
+        <w:t xml:space="preserve"> </w:t>
+      </w:r>
+      <w:r>
+        <w:t>După un anumit punct, beneficiile adăugării de date scad. Acest lucru este valabil mai ales dacă datele suplimentare sunt redundante sau nu aduc informații noi.</w:t>
+      </w:r>
+      <w:r>
+        <w:t xml:space="preserve"> </w:t>
+      </w:r>
+      <w:r>
+        <w:t>Un număr mai mare de cazuri dintr-un set de date mai mare poate contribui la capacitatea modelului de a discerne între zgomot și modelele reale de bază.</w:t>
+      </w:r>
+      <w:r>
+        <w:t xml:space="preserve"> </w:t>
+      </w:r>
+      <w:r>
+        <w:t>Cu mai multe date, modelul este expus la o varietate mai mare de scenarii, ceea ce îi îmbunătățește capacitatea de a generaliza la date inedite.</w:t>
       </w:r>
       <w:r>
         <w:t xml:space="preserve"> M</w:t>
       </w:r>
       <w:r>
-        <w:t xml:space="preserve">ai multe date înseamnă o putere de procesare și un timp de instruire mai mare. Pentru a gestiona seturi masive de date, sunt adesea necesare acceleratoare hardware, cum ar fi GPU, și algoritmi eficienți.Integritatea datelor trebuie menținută prin tratarea adecvată a datelor lipsă (imputare, ștergere sau utilizarea unor modele care pot gestiona datele lipsă).În procesul de învățare </w:t>
+        <w:t xml:space="preserve">ai multe date înseamnă o putere de procesare și un timp de instruire mai mare. Pentru a gestiona seturi masive de date, sunt adesea </w:t>
+      </w:r>
+      <w:r>
+        <w:lastRenderedPageBreak/>
+        <w:t>necesare acceleratoare hardware, cum ar fi GPU, și algoritmi eficienți.</w:t>
+      </w:r>
+      <w:r>
+        <w:t xml:space="preserve"> </w:t>
+      </w:r>
+      <w:r>
+        <w:t>Integritatea datelor trebuie menținută prin tratarea adecvată a datelor lipsă (imputare, ștergere sau utilizarea unor modele care pot gestiona datele lipsă).</w:t>
+      </w:r>
+      <w:r>
+        <w:t xml:space="preserve"> </w:t>
+      </w:r>
+      <w:r>
+        <w:t xml:space="preserve">În procesul de învățare </w:t>
       </w:r>
       <w:r>
         <w:t>supervizată</w:t>
       </w:r>
       <w:r>
-        <w:t xml:space="preserve">, calitatea </w:t>
-      </w:r>
-      <w:r>
-        <w:lastRenderedPageBreak/>
-        <w:t>etichetelor este extrem de importantă. Etichetele zgomotoase sau incorecte pot induce în eroare procesul de instruire, ceea ce duce la o performanță slabă a modelului.</w:t>
+        <w:t>, calitatea etichetelor este extrem de importantă. Etichetele zgomotoase sau incorecte pot induce în eroare procesul de instruire, ceea ce duce la o performanță slabă a modelului.</w:t>
       </w:r>
     </w:p>
     <w:p>
@@ -9767,13 +9881,37 @@
         <w:t xml:space="preserve">Complexitatea setului de date de învățare - </w:t>
       </w:r>
       <w:r>
-        <w:t xml:space="preserve">Datele cu dimensionalitate mare pot fi mai informative, dar există o șansă mai mare de supraadaptare, în special dacă anumite aspecte sunt duplicate sau neimportante.Crearea unor caracteristici semnificative prin cunoașterea domeniului și tehnici precum caracteristicile polinomiale sau interacțiunile </w:t>
+        <w:t>Datele cu dimensionalitate mare pot fi mai informative, dar există o șansă mai mare de supraadaptare, în special dacă anumite aspecte sunt duplicate sau neimportante.</w:t>
+      </w:r>
+      <w:r>
+        <w:t xml:space="preserve"> </w:t>
+      </w:r>
+      <w:r>
+        <w:t xml:space="preserve">Crearea unor caracteristici semnificative prin cunoașterea domeniului și tehnici precum caracteristicile polinomiale sau interacțiunile </w:t>
       </w:r>
       <w:r>
         <w:t>pot</w:t>
       </w:r>
       <w:r>
-        <w:t xml:space="preserve"> îmbunătăți performanța modelului.Datele provenite din diverse surse sau care prezintă caracteristici diferite pot face ca instruirea să fie mai dificilă, dar pot duce, de asemenea, la un model mai robust.Modelul poate suferi din cauza existenței unor valori aberante (puncte de date ciudate) și a zgomotului (erori aleatorii). Este imperativ să se efectueze o preprocesare adecvată, cum ar fi reducerea zgomotului și detectarea valorilor aberante.Pentru a surprinde modele în date cu conexiuni neliniare între caracteristici și variabilele țintă, sunt necesare modele mai sofisticate (cum ar fi rețelele neuronale).</w:t>
+        <w:t xml:space="preserve"> îmbunătăți performanța modelului.</w:t>
+      </w:r>
+      <w:r>
+        <w:t xml:space="preserve"> </w:t>
+      </w:r>
+      <w:r>
+        <w:t>Datele provenite din diverse surse sau care prezintă caracteristici diferite pot face ca instruirea să fie mai dificilă, dar pot duce, de asemenea, la un model mai robust.</w:t>
+      </w:r>
+      <w:r>
+        <w:t xml:space="preserve"> </w:t>
+      </w:r>
+      <w:r>
+        <w:t>Modelul poate suferi din cauza existenței unor valori aberante (puncte de date ciudate) și a zgomotului (erori aleatorii). Este imperativ să se efectueze o preprocesare adecvată, cum ar fi reducerea zgomotului și detectarea valorilor aberante.</w:t>
+      </w:r>
+      <w:r>
+        <w:t xml:space="preserve"> </w:t>
+      </w:r>
+      <w:r>
+        <w:t>Pentru a surprinde modele în date cu conexiuni neliniare între caracteristici și variabilele țintă, sunt necesare modele mai sofisticate (cum ar fi rețelele neuronale).</w:t>
       </w:r>
     </w:p>
     <w:p>
@@ -9815,7 +9953,13 @@
         </w:numPr>
       </w:pPr>
       <w:r>
-        <w:t>Reducerea dimensionalității: Metode precum analiza componentelor principale (PCA) sau t-SNE pot ajuta la reducerea numărului de caracteristici, menținând în același timp datele esențiale.</w:t>
+        <w:rPr>
+          <w:b/>
+        </w:rPr>
+        <w:t>Reducerea dimensionalității</w:t>
+      </w:r>
+      <w:r>
+        <w:t>: Metode precum analiza componentelor principale (PCA) sau t-SNE pot ajuta la reducerea numărului de caracteristici, menținând în același timp datele esențiale.</w:t>
       </w:r>
     </w:p>
     <w:p>
@@ -9827,7 +9971,13 @@
         </w:numPr>
       </w:pPr>
       <w:r>
-        <w:t>Regularizarea: Prin penalizarea coeficienților mari și încurajarea modelelor mai simple, termenii de regularizare sunt adăugați la funcția de pierdere pentru a ajuta la prevenirea supraajustării.</w:t>
+        <w:rPr>
+          <w:b/>
+        </w:rPr>
+        <w:t>Regularizarea</w:t>
+      </w:r>
+      <w:r>
+        <w:t>: Prin penalizarea coeficienților mari și încurajarea modelelor mai simple, termenii de regularizare sunt adăugați la funcția de pierdere pentru a ajuta la prevenirea supraajustării.</w:t>
       </w:r>
     </w:p>
     <w:p>
@@ -9845,7 +9995,11 @@
     </w:p>
     <w:p>
       <w:r>
-        <w:t>Dimensionalitatea spațiului de intrare reprezintă o a treia problemă. Chiar dacă funcția corectă depinde de un număr limitat de caracteristici, învățarea funcției poate fi dificilă dacă vectorii de caracteristici de intrare au dimensiuni uriașe. Acest lucru se datorează posibilității ca algoritmul de învățare să devină confuz din cauza numeroaselor dimensiuni „suplimentare”, ceea ce duce la o varianță ridicată. Prin urmare, este de obicei necesar să se regleze clasificatorul pentru a avea o varianță scăzută și o polarizare ridicată atunci când se lucrează cu date de intrare de dimensiuni mari. În utilizarea reală, precizia funcției învățate va crește probabil dacă inginerul este capabil să excludă manual caracteristicile străine din datele de intrare. În plus, există numeroși algoritmi de selecție a caracteristicilor care au ca scop separarea caracteristicilor importante de cele neimportante.</w:t>
+        <w:t xml:space="preserve">Dimensionalitatea spațiului de intrare reprezintă o a treia problemă. Chiar dacă funcția corectă depinde de un număr limitat de caracteristici, învățarea funcției poate fi dificilă dacă vectorii de caracteristici de intrare au dimensiuni uriașe. Acest lucru se datorează posibilității ca algoritmul de învățare să devină confuz din cauza numeroaselor dimensiuni „suplimentare”, ceea ce duce la o varianță ridicată. Prin urmare, este de obicei necesar să se regleze clasificatorul pentru a avea o varianță scăzută și o polarizare ridicată atunci când se lucrează cu date de intrare de dimensiuni mari. În utilizarea reală, precizia funcției învățate va crește probabil dacă inginerul este capabil să excludă manual caracteristicile străine din datele de intrare. În plus, există numeroși algoritmi </w:t>
+      </w:r>
+      <w:r>
+        <w:lastRenderedPageBreak/>
+        <w:t>de selecție a caracteristicilor care au ca scop separarea caracteristicilor importante de cele neimportante.</w:t>
       </w:r>
     </w:p>
     <w:p>
@@ -9853,7 +10007,6 @@
         <w:pStyle w:val="Heading4"/>
       </w:pPr>
       <w:r>
-        <w:lastRenderedPageBreak/>
         <w:t>Zgomot în valorile de ieșire</w:t>
       </w:r>
     </w:p>
@@ -9917,6 +10070,9 @@
         </w:numPr>
       </w:pPr>
       <w:r>
+        <w:rPr>
+          <w:b/>
+        </w:rPr>
         <w:t>Mașini de suport-vector (SVM)</w:t>
       </w:r>
       <w:r>
@@ -9946,6 +10102,9 @@
         </w:numPr>
       </w:pPr>
       <w:r>
+        <w:rPr>
+          <w:b/>
+        </w:rPr>
         <w:t>Regresie liniară</w:t>
       </w:r>
       <w:r>
@@ -9975,6 +10134,9 @@
         </w:numPr>
       </w:pPr>
       <w:r>
+        <w:rPr>
+          <w:b/>
+        </w:rPr>
         <w:t>Regresie logistică</w:t>
       </w:r>
       <w:r>
@@ -10004,13 +10166,20 @@
         </w:numPr>
       </w:pPr>
       <w:r>
+        <w:rPr>
+          <w:b/>
+        </w:rPr>
         <w:t>Naive Bayes</w:t>
       </w:r>
       <w:r>
         <w:t xml:space="preserve"> </w:t>
       </w:r>
       <w:r>
-        <w:t>este un algoritm de clasificare probabilistic bazat pe teorema Bayes, presupunând independența între predictorii. Este simplu și eficient, în special pentru seturi mari de date.</w:t>
+        <w:t xml:space="preserve">este un algoritm de clasificare probabilistic bazat pe teorema Bayes, presupunând independența între predictorii. Este simplu și eficient, în special pentru </w:t>
+      </w:r>
+      <w:r>
+        <w:lastRenderedPageBreak/>
+        <w:t>seturi mari de date.</w:t>
       </w:r>
       <w:r>
         <w:t xml:space="preserve"> </w:t>
@@ -10018,6 +10187,11 @@
       <w:r>
         <w:t>Este utilizat în filtrarea spamului, clasificarea textului și analiza sentimentelor.</w:t>
       </w:r>
+    </w:p>
+    <w:p>
+      <w:pPr>
+        <w:pStyle w:val="ListParagraph"/>
+      </w:pPr>
     </w:p>
     <w:p>
       <w:pPr>
@@ -10028,8 +10202,13 @@
         </w:numPr>
       </w:pPr>
       <w:r>
-        <w:lastRenderedPageBreak/>
-        <w:t>Analiza discriminantă liniară (LDA) este folosit pentru a găsi o combinație liniară de caracteristici care separă două sau mai multe clase de obiecte sau evenimente. Este un algoritm de clasificare liniară și de reducere a dimensiunilor.</w:t>
+        <w:rPr>
+          <w:b/>
+        </w:rPr>
+        <w:t>Analiza discriminantă liniară (LDA)</w:t>
+      </w:r>
+      <w:r>
+        <w:t xml:space="preserve"> este folosit pentru a găsi o combinație liniară de caracteristici care separă două sau mai multe clase de obiecte sau evenimente. Este un algoritm de clasificare liniară și de reducere a dimensiunilor.</w:t>
       </w:r>
       <w:r>
         <w:t xml:space="preserve"> </w:t>
@@ -10052,10 +10231,19 @@
         </w:numPr>
       </w:pPr>
       <w:r>
+        <w:rPr>
+          <w:b/>
+        </w:rPr>
         <w:t xml:space="preserve">Arbori de </w:t>
       </w:r>
       <w:r>
-        <w:t xml:space="preserve">decizie </w:t>
+        <w:rPr>
+          <w:b/>
+        </w:rPr>
+        <w:t>decizie</w:t>
+      </w:r>
+      <w:r>
+        <w:t xml:space="preserve"> </w:t>
       </w:r>
       <w:r>
         <w:t>modelează deciziile și consecințele lor printr-o structură de arbore. Fiecare nod intern reprezintă un "test" pe o caracteristică, fiecare ramură reprezintă rezultatul testului, iar fiecare nod terminal reprezintă o etichetă de clasă.</w:t>
@@ -10081,7 +10269,19 @@
         </w:numPr>
       </w:pPr>
       <w:r>
-        <w:t>Algoritmul K-nearest neighbor (KNN)</w:t>
+        <w:rPr>
+          <w:b/>
+        </w:rPr>
+        <w:t>Algoritmul K-nearest neighbor</w:t>
+      </w:r>
+      <w:r>
+        <w:t xml:space="preserve"> </w:t>
+      </w:r>
+      <w:r>
+        <w:rPr>
+          <w:b/>
+        </w:rPr>
+        <w:t>(KNN)</w:t>
       </w:r>
       <w:r>
         <w:t xml:space="preserve"> </w:t>
@@ -10110,7 +10310,13 @@
         </w:numPr>
       </w:pPr>
       <w:r>
-        <w:t>Rețele neuronale (Perceptron multistrat) sunt modele inspirate de creierul uman, compuse din straturi de neuroni artificiali. Perceptronul multistrat (MLP) include un strat de intrare, unul sau mai multe straturi ascunse și un strat de ieșire, utilizând funcții de activare pentru a rezolva probleme complexe.</w:t>
+        <w:rPr>
+          <w:b/>
+        </w:rPr>
+        <w:t>Rețele neuronale (Perceptron multistrat)</w:t>
+      </w:r>
+      <w:r>
+        <w:t xml:space="preserve"> sunt modele inspirate de creierul uman, compuse din straturi de neuroni artificiali. Perceptronul multistrat (MLP) include un strat de intrare, unul sau mai multe straturi ascunse și un strat de ieșire, utilizând funcții de activare pentru a rezolva probleme complexe.</w:t>
       </w:r>
       <w:r>
         <w:t xml:space="preserve"> </w:t>
@@ -10136,9 +10342,15 @@
         </w:numPr>
       </w:pPr>
       <w:r>
+        <w:rPr>
+          <w:b/>
+        </w:rPr>
         <w:t>Învățarea prin similitudine</w:t>
       </w:r>
       <w:r>
+        <w:rPr>
+          <w:b/>
+        </w:rPr>
         <w:t xml:space="preserve"> </w:t>
       </w:r>
       <w:r>
@@ -10194,11 +10406,11 @@
         <w:t xml:space="preserve"> </w:t>
       </w:r>
       <w:r>
-        <w:t xml:space="preserve">Neuronii artificiali, care sunt unități sau noduri de rețea care seamănă cu neuronii cuplați din creier, alcătuiesc o rețea neuronală artificială. Aceștia sunt legați între ei prin muchii care seamănă cu sinapsele creierului. După ce procesează semnale de la alți neuroni conectați, fiecare neuron artificial transmite un semnal către un alt neuron conectat. Ieșirea fiecărui neuron este determinată de o funcție neliniară, cunoscută sub numele de funcție de activare, care ia în considerare totalul intrărilor sale. „Semnalul” este o valoare reală. </w:t>
+        <w:t xml:space="preserve">Neuronii artificiali, care sunt unități sau noduri de rețea care seamănă cu neuronii cuplați din creier, alcătuiesc o rețea neuronală artificială. Aceștia sunt legați între ei prin muchii care seamănă cu sinapsele creierului. După ce procesează semnale de la alți neuroni conectați, fiecare neuron artificial transmite un semnal către un alt neuron </w:t>
       </w:r>
       <w:r>
         <w:lastRenderedPageBreak/>
-        <w:t>O pondere care variază pe parcursul învățării determină intensitatea semnalului la fiecare conexiune.</w:t>
+        <w:t>conectat. Ieșirea fiecărui neuron este determinată de o funcție neliniară, cunoscută sub numele de funcție de activare, care ia în considerare totalul intrărilor sale. „Semnalul” este o valoare reală. O pondere care variază pe parcursul învățării determină intensitatea semnalului la fiecare conexiune.</w:t>
       </w:r>
     </w:p>
     <w:p>
@@ -10361,14 +10573,14 @@
     </w:p>
     <w:p>
       <w:r>
-        <w:t>Un hiperparametru este un parametru constant, ceea ce înseamnă că valoarea sa este predeterminată înainte de a avea loc învățarea. Valorile parametrilor sunt obținute prin învățare. Numărul de straturi ascunse, dimensiunea lotului și rata de învățare sunt câteva exemple de hiperparametri. Valorile anumitor hiperparametri pot fi influențate de cele ale altor hiperparametri. De exemplu, numărul total de straturi poate afecta dimensiunea anumitor straturi</w:t>
-      </w:r>
-      <w:r>
-        <w:t xml:space="preserve"> </w:t>
+        <w:t xml:space="preserve">Un hiperparametru este un parametru constant, ceea ce înseamnă că valoarea sa este predeterminată înainte de a avea loc învățarea. Valorile parametrilor sunt obținute prin învățare. Numărul de straturi ascunse, dimensiunea lotului și rata de învățare sunt câteva exemple de </w:t>
       </w:r>
       <w:r>
         <w:lastRenderedPageBreak/>
-        <w:t>[</w:t>
+        <w:t>hiperparametri. Valorile anumitor hiperparametri pot fi influențate de cele ale altor hiperparametri. De exemplu, numărul total de straturi poate afecta dimensiunea anumitor straturi</w:t>
+      </w:r>
+      <w:r>
+        <w:t xml:space="preserve"> [</w:t>
       </w:r>
       <w:r>
         <w:t>22</w:t>
@@ -10637,20 +10849,20 @@
         <w:rPr>
           <w:lang w:val="ro-RO"/>
         </w:rPr>
-        <w:t>Selectarea modelului se bazează pe aplicație și pe reprezentarea datelor. Numărul, tipul și conectivitatea straturilor de rețea, precum și dimensiunea și tipul de conexiune (completă, de tip pooling etc.) ale fiecăruia sunt exemple de parametri ai modelului. Învățarea modelel</w:t>
+        <w:t xml:space="preserve">Selectarea modelului se bazează pe aplicație și pe reprezentarea datelor. Numărul, tipul și </w:t>
       </w:r>
       <w:r>
         <w:rPr>
           <w:lang w:val="ro-RO"/>
         </w:rPr>
-        <w:t xml:space="preserve">or complexe </w:t>
+        <w:lastRenderedPageBreak/>
+        <w:t>conectivitatea straturilor de rețea, precum și dimensiunea și tipul de conexiune (completă, de tip pooling etc.) ale fiecăruia sunt exemple de parametri ai modelului. Învățarea modelel</w:t>
       </w:r>
       <w:r>
         <w:rPr>
           <w:lang w:val="ro-RO"/>
         </w:rPr>
-        <w:lastRenderedPageBreak/>
-        <w:t xml:space="preserve">necesită mult timp. </w:t>
+        <w:t xml:space="preserve">or complexe necesită mult timp. </w:t>
       </w:r>
       <w:r>
         <w:rPr>
@@ -11770,7 +11982,7 @@
                     <a:blip r:embed="rId13">
                       <a:extLst>
                         <a:ext uri="{28A0092B-C50C-407E-A947-70E740481C1C}">
-                          <a14:useLocalDpi xmlns="" xmlns:wpc="http://schemas.microsoft.com/office/word/2010/wordprocessingCanvas" xmlns:cx="http://schemas.microsoft.com/office/drawing/2014/chartex" xmlns:cx1="http://schemas.microsoft.com/office/drawing/2015/9/8/chartex" xmlns:cx2="http://schemas.microsoft.com/office/drawing/2015/10/21/chartex" xmlns:cx3="http://schemas.microsoft.com/office/drawing/2016/5/9/chartex" xmlns:cx4="http://schemas.microsoft.com/office/drawing/2016/5/10/chartex" xmlns:cx5="http://schemas.microsoft.com/office/drawing/2016/5/11/chartex" xmlns:cx6="http://schemas.microsoft.com/office/drawing/2016/5/12/chartex" xmlns:cx7="http://schemas.microsoft.com/office/drawing/2016/5/13/chartex" xmlns:cx8="http://schemas.microsoft.com/office/drawing/2016/5/14/chartex" xmlns:mc="http://schemas.openxmlformats.org/markup-compatibility/2006" xmlns:aink="http://schemas.microsoft.com/office/drawing/2016/ink" xmlns:am3d="http://schemas.microsoft.com/office/drawing/2017/model3d" xmlns:o="urn:schemas-microsoft-com:office:office" xmlns:oel="http://schemas.microsoft.com/office/2019/extlst" xmlns:v="urn:schemas-microsoft-com:vml" xmlns:wp14="http://schemas.microsoft.com/office/word/2010/wordprocessingDrawing" xmlns:w10="urn:schemas-microsoft-com:office:word" xmlns:w="http://schemas.openxmlformats.org/wordprocessingml/2006/main" xmlns:w14="http://schemas.microsoft.com/office/word/2010/wordml" xmlns:w15="http://schemas.microsoft.com/office/word/2012/wordml" xmlns:w16cex="http://schemas.microsoft.com/office/word/2018/wordml/cex" xmlns:w16cid="http://schemas.microsoft.com/office/word/2016/wordml/cid" xmlns:w16="http://schemas.microsoft.com/office/word/2018/wordml" xmlns:w16du="http://schemas.microsoft.com/office/word/2023/wordml/word16du" xmlns:w16sdtdh="http://schemas.microsoft.com/office/word/2020/wordml/sdtdatahash" xmlns:w16se="http://schemas.microsoft.com/office/word/2015/wordml/symex" xmlns:wpg="http://schemas.microsoft.com/office/word/2010/wordprocessingGroup" xmlns:wpi="http://schemas.microsoft.com/office/word/2010/wordprocessingInk" xmlns:wps="http://schemas.microsoft.com/office/word/2010/wordprocessingShape" xmlns:a14="http://schemas.microsoft.com/office/drawing/2010/main" val="0"/>
+                          <a14:useLocalDpi xmlns:a14="http://schemas.microsoft.com/office/drawing/2010/main" xmlns:wps="http://schemas.microsoft.com/office/word/2010/wordprocessingShape" xmlns:wpi="http://schemas.microsoft.com/office/word/2010/wordprocessingInk" xmlns:wpg="http://schemas.microsoft.com/office/word/2010/wordprocessingGroup" xmlns:w16se="http://schemas.microsoft.com/office/word/2015/wordml/symex" xmlns:w16sdtdh="http://schemas.microsoft.com/office/word/2020/wordml/sdtdatahash" xmlns:w16du="http://schemas.microsoft.com/office/word/2023/wordml/word16du" xmlns:w16="http://schemas.microsoft.com/office/word/2018/wordml" xmlns:w16cid="http://schemas.microsoft.com/office/word/2016/wordml/cid" xmlns:w16cex="http://schemas.microsoft.com/office/word/2018/wordml/cex" xmlns:w15="http://schemas.microsoft.com/office/word/2012/wordml" xmlns:w14="http://schemas.microsoft.com/office/word/2010/wordml" xmlns:w="http://schemas.openxmlformats.org/wordprocessingml/2006/main" xmlns:w10="urn:schemas-microsoft-com:office:word" xmlns:wp14="http://schemas.microsoft.com/office/word/2010/wordprocessingDrawing" xmlns:v="urn:schemas-microsoft-com:vml" xmlns:oel="http://schemas.microsoft.com/office/2019/extlst" xmlns:o="urn:schemas-microsoft-com:office:office" xmlns:am3d="http://schemas.microsoft.com/office/drawing/2017/model3d" xmlns:aink="http://schemas.microsoft.com/office/drawing/2016/ink" xmlns:mc="http://schemas.openxmlformats.org/markup-compatibility/2006" xmlns:cx8="http://schemas.microsoft.com/office/drawing/2016/5/14/chartex" xmlns:cx7="http://schemas.microsoft.com/office/drawing/2016/5/13/chartex" xmlns:cx6="http://schemas.microsoft.com/office/drawing/2016/5/12/chartex" xmlns:cx5="http://schemas.microsoft.com/office/drawing/2016/5/11/chartex" xmlns:cx4="http://schemas.microsoft.com/office/drawing/2016/5/10/chartex" xmlns:cx3="http://schemas.microsoft.com/office/drawing/2016/5/9/chartex" xmlns:cx2="http://schemas.microsoft.com/office/drawing/2015/10/21/chartex" xmlns:cx1="http://schemas.microsoft.com/office/drawing/2015/9/8/chartex" xmlns:cx="http://schemas.microsoft.com/office/drawing/2014/chartex" xmlns:wpc="http://schemas.microsoft.com/office/word/2010/wordprocessingCanvas" xmlns="" val="0"/>
                         </a:ext>
                       </a:extLst>
                     </a:blip>
@@ -13102,7 +13314,25 @@
           <w:szCs w:val="24"/>
           <w:lang w:val="ro-RO" w:eastAsia="ro-RO"/>
         </w:rPr>
-        <w:t>Pe baza analizei urinei, setul de date utilizat poate fi folosit pentru a prezice prezența pietrelor la rinichi.Au fost examinate 79 de probe de urină în încercarea de a stabili dacă anumite caracteristici fizice ale urinei ar putea fi asociate cu formarea de cristale de oxalat de calciu.</w:t>
+        <w:t>Pe baza analizei urinei, setul de date utilizat poate fi folosit pentru a prezice prezența pietrelor la rinichi.</w:t>
+      </w:r>
+      <w:r>
+        <w:rPr>
+          <w:rFonts w:eastAsia="Times New Roman" w:cs="Times New Roman"/>
+          <w:kern w:val="0"/>
+          <w:szCs w:val="24"/>
+          <w:lang w:val="ro-RO" w:eastAsia="ro-RO"/>
+        </w:rPr>
+        <w:t xml:space="preserve"> </w:t>
+      </w:r>
+      <w:r>
+        <w:rPr>
+          <w:rFonts w:eastAsia="Times New Roman" w:cs="Times New Roman"/>
+          <w:kern w:val="0"/>
+          <w:szCs w:val="24"/>
+          <w:lang w:val="ro-RO" w:eastAsia="ro-RO"/>
+        </w:rPr>
+        <w:t>Au fost examinate 79 de probe de urină în încercarea de a stabili dacă anumite caracteristici fizice ale urinei ar putea fi asociate cu formarea de cristale de oxalat de calciu.</w:t>
       </w:r>
       <w:r>
         <w:rPr>
@@ -13545,7 +13775,7 @@
                     <a:blip r:embed="rId16">
                       <a:extLst>
                         <a:ext uri="{28A0092B-C50C-407E-A947-70E740481C1C}">
-                          <a14:useLocalDpi xmlns="" xmlns:wpc="http://schemas.microsoft.com/office/word/2010/wordprocessingCanvas" xmlns:cx="http://schemas.microsoft.com/office/drawing/2014/chartex" xmlns:cx1="http://schemas.microsoft.com/office/drawing/2015/9/8/chartex" xmlns:cx2="http://schemas.microsoft.com/office/drawing/2015/10/21/chartex" xmlns:cx3="http://schemas.microsoft.com/office/drawing/2016/5/9/chartex" xmlns:cx4="http://schemas.microsoft.com/office/drawing/2016/5/10/chartex" xmlns:cx5="http://schemas.microsoft.com/office/drawing/2016/5/11/chartex" xmlns:cx6="http://schemas.microsoft.com/office/drawing/2016/5/12/chartex" xmlns:cx7="http://schemas.microsoft.com/office/drawing/2016/5/13/chartex" xmlns:cx8="http://schemas.microsoft.com/office/drawing/2016/5/14/chartex" xmlns:mc="http://schemas.openxmlformats.org/markup-compatibility/2006" xmlns:aink="http://schemas.microsoft.com/office/drawing/2016/ink" xmlns:am3d="http://schemas.microsoft.com/office/drawing/2017/model3d" xmlns:o="urn:schemas-microsoft-com:office:office" xmlns:oel="http://schemas.microsoft.com/office/2019/extlst" xmlns:v="urn:schemas-microsoft-com:vml" xmlns:wp14="http://schemas.microsoft.com/office/word/2010/wordprocessingDrawing" xmlns:w10="urn:schemas-microsoft-com:office:word" xmlns:w="http://schemas.openxmlformats.org/wordprocessingml/2006/main" xmlns:w14="http://schemas.microsoft.com/office/word/2010/wordml" xmlns:w15="http://schemas.microsoft.com/office/word/2012/wordml" xmlns:w16cex="http://schemas.microsoft.com/office/word/2018/wordml/cex" xmlns:w16cid="http://schemas.microsoft.com/office/word/2016/wordml/cid" xmlns:w16="http://schemas.microsoft.com/office/word/2018/wordml" xmlns:w16du="http://schemas.microsoft.com/office/word/2023/wordml/word16du" xmlns:w16sdtdh="http://schemas.microsoft.com/office/word/2020/wordml/sdtdatahash" xmlns:w16se="http://schemas.microsoft.com/office/word/2015/wordml/symex" xmlns:wpg="http://schemas.microsoft.com/office/word/2010/wordprocessingGroup" xmlns:wpi="http://schemas.microsoft.com/office/word/2010/wordprocessingInk" xmlns:wps="http://schemas.microsoft.com/office/word/2010/wordprocessingShape" xmlns:a14="http://schemas.microsoft.com/office/drawing/2010/main" val="0"/>
+                          <a14:useLocalDpi xmlns:a14="http://schemas.microsoft.com/office/drawing/2010/main" xmlns:wps="http://schemas.microsoft.com/office/word/2010/wordprocessingShape" xmlns:wpi="http://schemas.microsoft.com/office/word/2010/wordprocessingInk" xmlns:wpg="http://schemas.microsoft.com/office/word/2010/wordprocessingGroup" xmlns:w16se="http://schemas.microsoft.com/office/word/2015/wordml/symex" xmlns:w16sdtdh="http://schemas.microsoft.com/office/word/2020/wordml/sdtdatahash" xmlns:w16du="http://schemas.microsoft.com/office/word/2023/wordml/word16du" xmlns:w16="http://schemas.microsoft.com/office/word/2018/wordml" xmlns:w16cid="http://schemas.microsoft.com/office/word/2016/wordml/cid" xmlns:w16cex="http://schemas.microsoft.com/office/word/2018/wordml/cex" xmlns:w15="http://schemas.microsoft.com/office/word/2012/wordml" xmlns:w14="http://schemas.microsoft.com/office/word/2010/wordml" xmlns:w="http://schemas.openxmlformats.org/wordprocessingml/2006/main" xmlns:w10="urn:schemas-microsoft-com:office:word" xmlns:wp14="http://schemas.microsoft.com/office/word/2010/wordprocessingDrawing" xmlns:v="urn:schemas-microsoft-com:vml" xmlns:oel="http://schemas.microsoft.com/office/2019/extlst" xmlns:o="urn:schemas-microsoft-com:office:office" xmlns:am3d="http://schemas.microsoft.com/office/drawing/2017/model3d" xmlns:aink="http://schemas.microsoft.com/office/drawing/2016/ink" xmlns:mc="http://schemas.openxmlformats.org/markup-compatibility/2006" xmlns:cx8="http://schemas.microsoft.com/office/drawing/2016/5/14/chartex" xmlns:cx7="http://schemas.microsoft.com/office/drawing/2016/5/13/chartex" xmlns:cx6="http://schemas.microsoft.com/office/drawing/2016/5/12/chartex" xmlns:cx5="http://schemas.microsoft.com/office/drawing/2016/5/11/chartex" xmlns:cx4="http://schemas.microsoft.com/office/drawing/2016/5/10/chartex" xmlns:cx3="http://schemas.microsoft.com/office/drawing/2016/5/9/chartex" xmlns:cx2="http://schemas.microsoft.com/office/drawing/2015/10/21/chartex" xmlns:cx1="http://schemas.microsoft.com/office/drawing/2015/9/8/chartex" xmlns:cx="http://schemas.microsoft.com/office/drawing/2014/chartex" xmlns:wpc="http://schemas.microsoft.com/office/word/2010/wordprocessingCanvas" xmlns="" val="0"/>
                         </a:ext>
                       </a:extLst>
                     </a:blip>
@@ -13957,7 +14187,7 @@
                     <a:blip r:embed="rId18">
                       <a:extLst>
                         <a:ext uri="{28A0092B-C50C-407E-A947-70E740481C1C}">
-                          <a14:useLocalDpi xmlns="" xmlns:wpc="http://schemas.microsoft.com/office/word/2010/wordprocessingCanvas" xmlns:cx="http://schemas.microsoft.com/office/drawing/2014/chartex" xmlns:cx1="http://schemas.microsoft.com/office/drawing/2015/9/8/chartex" xmlns:cx2="http://schemas.microsoft.com/office/drawing/2015/10/21/chartex" xmlns:cx3="http://schemas.microsoft.com/office/drawing/2016/5/9/chartex" xmlns:cx4="http://schemas.microsoft.com/office/drawing/2016/5/10/chartex" xmlns:cx5="http://schemas.microsoft.com/office/drawing/2016/5/11/chartex" xmlns:cx6="http://schemas.microsoft.com/office/drawing/2016/5/12/chartex" xmlns:cx7="http://schemas.microsoft.com/office/drawing/2016/5/13/chartex" xmlns:cx8="http://schemas.microsoft.com/office/drawing/2016/5/14/chartex" xmlns:mc="http://schemas.openxmlformats.org/markup-compatibility/2006" xmlns:aink="http://schemas.microsoft.com/office/drawing/2016/ink" xmlns:am3d="http://schemas.microsoft.com/office/drawing/2017/model3d" xmlns:o="urn:schemas-microsoft-com:office:office" xmlns:oel="http://schemas.microsoft.com/office/2019/extlst" xmlns:v="urn:schemas-microsoft-com:vml" xmlns:wp14="http://schemas.microsoft.com/office/word/2010/wordprocessingDrawing" xmlns:w10="urn:schemas-microsoft-com:office:word" xmlns:w="http://schemas.openxmlformats.org/wordprocessingml/2006/main" xmlns:w14="http://schemas.microsoft.com/office/word/2010/wordml" xmlns:w15="http://schemas.microsoft.com/office/word/2012/wordml" xmlns:w16cex="http://schemas.microsoft.com/office/word/2018/wordml/cex" xmlns:w16cid="http://schemas.microsoft.com/office/word/2016/wordml/cid" xmlns:w16="http://schemas.microsoft.com/office/word/2018/wordml" xmlns:w16du="http://schemas.microsoft.com/office/word/2023/wordml/word16du" xmlns:w16sdtdh="http://schemas.microsoft.com/office/word/2020/wordml/sdtdatahash" xmlns:w16se="http://schemas.microsoft.com/office/word/2015/wordml/symex" xmlns:wpg="http://schemas.microsoft.com/office/word/2010/wordprocessingGroup" xmlns:wpi="http://schemas.microsoft.com/office/word/2010/wordprocessingInk" xmlns:wps="http://schemas.microsoft.com/office/word/2010/wordprocessingShape" xmlns:a14="http://schemas.microsoft.com/office/drawing/2010/main" val="0"/>
+                          <a14:useLocalDpi xmlns:a14="http://schemas.microsoft.com/office/drawing/2010/main" xmlns:wps="http://schemas.microsoft.com/office/word/2010/wordprocessingShape" xmlns:wpi="http://schemas.microsoft.com/office/word/2010/wordprocessingInk" xmlns:wpg="http://schemas.microsoft.com/office/word/2010/wordprocessingGroup" xmlns:w16se="http://schemas.microsoft.com/office/word/2015/wordml/symex" xmlns:w16sdtdh="http://schemas.microsoft.com/office/word/2020/wordml/sdtdatahash" xmlns:w16du="http://schemas.microsoft.com/office/word/2023/wordml/word16du" xmlns:w16="http://schemas.microsoft.com/office/word/2018/wordml" xmlns:w16cid="http://schemas.microsoft.com/office/word/2016/wordml/cid" xmlns:w16cex="http://schemas.microsoft.com/office/word/2018/wordml/cex" xmlns:w15="http://schemas.microsoft.com/office/word/2012/wordml" xmlns:w14="http://schemas.microsoft.com/office/word/2010/wordml" xmlns:w="http://schemas.openxmlformats.org/wordprocessingml/2006/main" xmlns:w10="urn:schemas-microsoft-com:office:word" xmlns:wp14="http://schemas.microsoft.com/office/word/2010/wordprocessingDrawing" xmlns:v="urn:schemas-microsoft-com:vml" xmlns:oel="http://schemas.microsoft.com/office/2019/extlst" xmlns:o="urn:schemas-microsoft-com:office:office" xmlns:am3d="http://schemas.microsoft.com/office/drawing/2017/model3d" xmlns:aink="http://schemas.microsoft.com/office/drawing/2016/ink" xmlns:mc="http://schemas.openxmlformats.org/markup-compatibility/2006" xmlns:cx8="http://schemas.microsoft.com/office/drawing/2016/5/14/chartex" xmlns:cx7="http://schemas.microsoft.com/office/drawing/2016/5/13/chartex" xmlns:cx6="http://schemas.microsoft.com/office/drawing/2016/5/12/chartex" xmlns:cx5="http://schemas.microsoft.com/office/drawing/2016/5/11/chartex" xmlns:cx4="http://schemas.microsoft.com/office/drawing/2016/5/10/chartex" xmlns:cx3="http://schemas.microsoft.com/office/drawing/2016/5/9/chartex" xmlns:cx2="http://schemas.microsoft.com/office/drawing/2015/10/21/chartex" xmlns:cx1="http://schemas.microsoft.com/office/drawing/2015/9/8/chartex" xmlns:cx="http://schemas.microsoft.com/office/drawing/2014/chartex" xmlns:wpc="http://schemas.microsoft.com/office/word/2010/wordprocessingCanvas" xmlns="" val="0"/>
                         </a:ext>
                       </a:extLst>
                     </a:blip>
@@ -14011,7 +14241,7 @@
                     <a:blip r:embed="rId19" cstate="print">
                       <a:extLst>
                         <a:ext uri="{28A0092B-C50C-407E-A947-70E740481C1C}">
-                          <a14:useLocalDpi xmlns="" xmlns:wpc="http://schemas.microsoft.com/office/word/2010/wordprocessingCanvas" xmlns:cx="http://schemas.microsoft.com/office/drawing/2014/chartex" xmlns:cx1="http://schemas.microsoft.com/office/drawing/2015/9/8/chartex" xmlns:cx2="http://schemas.microsoft.com/office/drawing/2015/10/21/chartex" xmlns:cx3="http://schemas.microsoft.com/office/drawing/2016/5/9/chartex" xmlns:cx4="http://schemas.microsoft.com/office/drawing/2016/5/10/chartex" xmlns:cx5="http://schemas.microsoft.com/office/drawing/2016/5/11/chartex" xmlns:cx6="http://schemas.microsoft.com/office/drawing/2016/5/12/chartex" xmlns:cx7="http://schemas.microsoft.com/office/drawing/2016/5/13/chartex" xmlns:cx8="http://schemas.microsoft.com/office/drawing/2016/5/14/chartex" xmlns:mc="http://schemas.openxmlformats.org/markup-compatibility/2006" xmlns:aink="http://schemas.microsoft.com/office/drawing/2016/ink" xmlns:am3d="http://schemas.microsoft.com/office/drawing/2017/model3d" xmlns:o="urn:schemas-microsoft-com:office:office" xmlns:oel="http://schemas.microsoft.com/office/2019/extlst" xmlns:v="urn:schemas-microsoft-com:vml" xmlns:wp14="http://schemas.microsoft.com/office/word/2010/wordprocessingDrawing" xmlns:w10="urn:schemas-microsoft-com:office:word" xmlns:w="http://schemas.openxmlformats.org/wordprocessingml/2006/main" xmlns:w14="http://schemas.microsoft.com/office/word/2010/wordml" xmlns:w15="http://schemas.microsoft.com/office/word/2012/wordml" xmlns:w16cex="http://schemas.microsoft.com/office/word/2018/wordml/cex" xmlns:w16cid="http://schemas.microsoft.com/office/word/2016/wordml/cid" xmlns:w16="http://schemas.microsoft.com/office/word/2018/wordml" xmlns:w16du="http://schemas.microsoft.com/office/word/2023/wordml/word16du" xmlns:w16sdtdh="http://schemas.microsoft.com/office/word/2020/wordml/sdtdatahash" xmlns:w16se="http://schemas.microsoft.com/office/word/2015/wordml/symex" xmlns:wpg="http://schemas.microsoft.com/office/word/2010/wordprocessingGroup" xmlns:wpi="http://schemas.microsoft.com/office/word/2010/wordprocessingInk" xmlns:wps="http://schemas.microsoft.com/office/word/2010/wordprocessingShape" xmlns:a14="http://schemas.microsoft.com/office/drawing/2010/main" val="0"/>
+                          <a14:useLocalDpi xmlns:a14="http://schemas.microsoft.com/office/drawing/2010/main" xmlns:wps="http://schemas.microsoft.com/office/word/2010/wordprocessingShape" xmlns:wpi="http://schemas.microsoft.com/office/word/2010/wordprocessingInk" xmlns:wpg="http://schemas.microsoft.com/office/word/2010/wordprocessingGroup" xmlns:w16se="http://schemas.microsoft.com/office/word/2015/wordml/symex" xmlns:w16sdtdh="http://schemas.microsoft.com/office/word/2020/wordml/sdtdatahash" xmlns:w16du="http://schemas.microsoft.com/office/word/2023/wordml/word16du" xmlns:w16="http://schemas.microsoft.com/office/word/2018/wordml" xmlns:w16cid="http://schemas.microsoft.com/office/word/2016/wordml/cid" xmlns:w16cex="http://schemas.microsoft.com/office/word/2018/wordml/cex" xmlns:w15="http://schemas.microsoft.com/office/word/2012/wordml" xmlns:w14="http://schemas.microsoft.com/office/word/2010/wordml" xmlns:w="http://schemas.openxmlformats.org/wordprocessingml/2006/main" xmlns:w10="urn:schemas-microsoft-com:office:word" xmlns:wp14="http://schemas.microsoft.com/office/word/2010/wordprocessingDrawing" xmlns:v="urn:schemas-microsoft-com:vml" xmlns:oel="http://schemas.microsoft.com/office/2019/extlst" xmlns:o="urn:schemas-microsoft-com:office:office" xmlns:am3d="http://schemas.microsoft.com/office/drawing/2017/model3d" xmlns:aink="http://schemas.microsoft.com/office/drawing/2016/ink" xmlns:mc="http://schemas.openxmlformats.org/markup-compatibility/2006" xmlns:cx8="http://schemas.microsoft.com/office/drawing/2016/5/14/chartex" xmlns:cx7="http://schemas.microsoft.com/office/drawing/2016/5/13/chartex" xmlns:cx6="http://schemas.microsoft.com/office/drawing/2016/5/12/chartex" xmlns:cx5="http://schemas.microsoft.com/office/drawing/2016/5/11/chartex" xmlns:cx4="http://schemas.microsoft.com/office/drawing/2016/5/10/chartex" xmlns:cx3="http://schemas.microsoft.com/office/drawing/2016/5/9/chartex" xmlns:cx2="http://schemas.microsoft.com/office/drawing/2015/10/21/chartex" xmlns:cx1="http://schemas.microsoft.com/office/drawing/2015/9/8/chartex" xmlns:cx="http://schemas.microsoft.com/office/drawing/2014/chartex" xmlns:wpc="http://schemas.microsoft.com/office/word/2010/wordprocessingCanvas" xmlns="" val="0"/>
                         </a:ext>
                       </a:extLst>
                     </a:blip>
@@ -14065,7 +14295,7 @@
                     <a:blip r:embed="rId20">
                       <a:extLst>
                         <a:ext uri="{28A0092B-C50C-407E-A947-70E740481C1C}">
-                          <a14:useLocalDpi xmlns="" xmlns:wpc="http://schemas.microsoft.com/office/word/2010/wordprocessingCanvas" xmlns:cx="http://schemas.microsoft.com/office/drawing/2014/chartex" xmlns:cx1="http://schemas.microsoft.com/office/drawing/2015/9/8/chartex" xmlns:cx2="http://schemas.microsoft.com/office/drawing/2015/10/21/chartex" xmlns:cx3="http://schemas.microsoft.com/office/drawing/2016/5/9/chartex" xmlns:cx4="http://schemas.microsoft.com/office/drawing/2016/5/10/chartex" xmlns:cx5="http://schemas.microsoft.com/office/drawing/2016/5/11/chartex" xmlns:cx6="http://schemas.microsoft.com/office/drawing/2016/5/12/chartex" xmlns:cx7="http://schemas.microsoft.com/office/drawing/2016/5/13/chartex" xmlns:cx8="http://schemas.microsoft.com/office/drawing/2016/5/14/chartex" xmlns:mc="http://schemas.openxmlformats.org/markup-compatibility/2006" xmlns:aink="http://schemas.microsoft.com/office/drawing/2016/ink" xmlns:am3d="http://schemas.microsoft.com/office/drawing/2017/model3d" xmlns:o="urn:schemas-microsoft-com:office:office" xmlns:oel="http://schemas.microsoft.com/office/2019/extlst" xmlns:v="urn:schemas-microsoft-com:vml" xmlns:wp14="http://schemas.microsoft.com/office/word/2010/wordprocessingDrawing" xmlns:w10="urn:schemas-microsoft-com:office:word" xmlns:w="http://schemas.openxmlformats.org/wordprocessingml/2006/main" xmlns:w14="http://schemas.microsoft.com/office/word/2010/wordml" xmlns:w15="http://schemas.microsoft.com/office/word/2012/wordml" xmlns:w16cex="http://schemas.microsoft.com/office/word/2018/wordml/cex" xmlns:w16cid="http://schemas.microsoft.com/office/word/2016/wordml/cid" xmlns:w16="http://schemas.microsoft.com/office/word/2018/wordml" xmlns:w16du="http://schemas.microsoft.com/office/word/2023/wordml/word16du" xmlns:w16sdtdh="http://schemas.microsoft.com/office/word/2020/wordml/sdtdatahash" xmlns:w16se="http://schemas.microsoft.com/office/word/2015/wordml/symex" xmlns:wpg="http://schemas.microsoft.com/office/word/2010/wordprocessingGroup" xmlns:wpi="http://schemas.microsoft.com/office/word/2010/wordprocessingInk" xmlns:wps="http://schemas.microsoft.com/office/word/2010/wordprocessingShape" xmlns:a14="http://schemas.microsoft.com/office/drawing/2010/main" val="0"/>
+                          <a14:useLocalDpi xmlns:a14="http://schemas.microsoft.com/office/drawing/2010/main" xmlns:wps="http://schemas.microsoft.com/office/word/2010/wordprocessingShape" xmlns:wpi="http://schemas.microsoft.com/office/word/2010/wordprocessingInk" xmlns:wpg="http://schemas.microsoft.com/office/word/2010/wordprocessingGroup" xmlns:w16se="http://schemas.microsoft.com/office/word/2015/wordml/symex" xmlns:w16sdtdh="http://schemas.microsoft.com/office/word/2020/wordml/sdtdatahash" xmlns:w16du="http://schemas.microsoft.com/office/word/2023/wordml/word16du" xmlns:w16="http://schemas.microsoft.com/office/word/2018/wordml" xmlns:w16cid="http://schemas.microsoft.com/office/word/2016/wordml/cid" xmlns:w16cex="http://schemas.microsoft.com/office/word/2018/wordml/cex" xmlns:w15="http://schemas.microsoft.com/office/word/2012/wordml" xmlns:w14="http://schemas.microsoft.com/office/word/2010/wordml" xmlns:w="http://schemas.openxmlformats.org/wordprocessingml/2006/main" xmlns:w10="urn:schemas-microsoft-com:office:word" xmlns:wp14="http://schemas.microsoft.com/office/word/2010/wordprocessingDrawing" xmlns:v="urn:schemas-microsoft-com:vml" xmlns:oel="http://schemas.microsoft.com/office/2019/extlst" xmlns:o="urn:schemas-microsoft-com:office:office" xmlns:am3d="http://schemas.microsoft.com/office/drawing/2017/model3d" xmlns:aink="http://schemas.microsoft.com/office/drawing/2016/ink" xmlns:mc="http://schemas.openxmlformats.org/markup-compatibility/2006" xmlns:cx8="http://schemas.microsoft.com/office/drawing/2016/5/14/chartex" xmlns:cx7="http://schemas.microsoft.com/office/drawing/2016/5/13/chartex" xmlns:cx6="http://schemas.microsoft.com/office/drawing/2016/5/12/chartex" xmlns:cx5="http://schemas.microsoft.com/office/drawing/2016/5/11/chartex" xmlns:cx4="http://schemas.microsoft.com/office/drawing/2016/5/10/chartex" xmlns:cx3="http://schemas.microsoft.com/office/drawing/2016/5/9/chartex" xmlns:cx2="http://schemas.microsoft.com/office/drawing/2015/10/21/chartex" xmlns:cx1="http://schemas.microsoft.com/office/drawing/2015/9/8/chartex" xmlns:cx="http://schemas.microsoft.com/office/drawing/2014/chartex" xmlns:wpc="http://schemas.microsoft.com/office/word/2010/wordprocessingCanvas" xmlns="" val="0"/>
                         </a:ext>
                       </a:extLst>
                     </a:blip>
@@ -29918,7 +30148,7 @@
             <w:rPr>
               <w:noProof/>
             </w:rPr>
-            <w:t>2</w:t>
+            <w:t>10</w:t>
           </w:r>
         </w:fldSimple>
       </w:p>
@@ -29953,7 +30183,7 @@
             <w:rPr>
               <w:noProof/>
             </w:rPr>
-            <w:t>3</w:t>
+            <w:t>9</w:t>
           </w:r>
         </w:fldSimple>
       </w:p>
@@ -30074,7 +30304,7 @@
                   <a:blip r:embed="rId1">
                     <a:extLst>
                       <a:ext uri="{28A0092B-C50C-407E-A947-70E740481C1C}">
-                        <a14:useLocalDpi xmlns="" xmlns:wpc="http://schemas.microsoft.com/office/word/2010/wordprocessingCanvas" xmlns:cx="http://schemas.microsoft.com/office/drawing/2014/chartex" xmlns:cx1="http://schemas.microsoft.com/office/drawing/2015/9/8/chartex" xmlns:cx2="http://schemas.microsoft.com/office/drawing/2015/10/21/chartex" xmlns:cx3="http://schemas.microsoft.com/office/drawing/2016/5/9/chartex" xmlns:cx4="http://schemas.microsoft.com/office/drawing/2016/5/10/chartex" xmlns:cx5="http://schemas.microsoft.com/office/drawing/2016/5/11/chartex" xmlns:cx6="http://schemas.microsoft.com/office/drawing/2016/5/12/chartex" xmlns:cx7="http://schemas.microsoft.com/office/drawing/2016/5/13/chartex" xmlns:cx8="http://schemas.microsoft.com/office/drawing/2016/5/14/chartex" xmlns:mc="http://schemas.openxmlformats.org/markup-compatibility/2006" xmlns:aink="http://schemas.microsoft.com/office/drawing/2016/ink" xmlns:am3d="http://schemas.microsoft.com/office/drawing/2017/model3d" xmlns:o="urn:schemas-microsoft-com:office:office" xmlns:oel="http://schemas.microsoft.com/office/2019/extlst" xmlns:v="urn:schemas-microsoft-com:vml" xmlns:wp14="http://schemas.microsoft.com/office/word/2010/wordprocessingDrawing" xmlns:w10="urn:schemas-microsoft-com:office:word" xmlns:w="http://schemas.openxmlformats.org/wordprocessingml/2006/main" xmlns:w14="http://schemas.microsoft.com/office/word/2010/wordml" xmlns:w15="http://schemas.microsoft.com/office/word/2012/wordml" xmlns:w16cex="http://schemas.microsoft.com/office/word/2018/wordml/cex" xmlns:w16cid="http://schemas.microsoft.com/office/word/2016/wordml/cid" xmlns:w16="http://schemas.microsoft.com/office/word/2018/wordml" xmlns:w16du="http://schemas.microsoft.com/office/word/2023/wordml/word16du" xmlns:w16sdtdh="http://schemas.microsoft.com/office/word/2020/wordml/sdtdatahash" xmlns:w16se="http://schemas.microsoft.com/office/word/2015/wordml/symex" xmlns:wpg="http://schemas.microsoft.com/office/word/2010/wordprocessingGroup" xmlns:wpi="http://schemas.microsoft.com/office/word/2010/wordprocessingInk" xmlns:wps="http://schemas.microsoft.com/office/word/2010/wordprocessingShape" xmlns:a14="http://schemas.microsoft.com/office/drawing/2010/main" val="0"/>
+                        <a14:useLocalDpi xmlns:a14="http://schemas.microsoft.com/office/drawing/2010/main" xmlns:wps="http://schemas.microsoft.com/office/word/2010/wordprocessingShape" xmlns:wpi="http://schemas.microsoft.com/office/word/2010/wordprocessingInk" xmlns:wpg="http://schemas.microsoft.com/office/word/2010/wordprocessingGroup" xmlns:w16se="http://schemas.microsoft.com/office/word/2015/wordml/symex" xmlns:w16sdtdh="http://schemas.microsoft.com/office/word/2020/wordml/sdtdatahash" xmlns:w16du="http://schemas.microsoft.com/office/word/2023/wordml/word16du" xmlns:w16="http://schemas.microsoft.com/office/word/2018/wordml" xmlns:w16cid="http://schemas.microsoft.com/office/word/2016/wordml/cid" xmlns:w16cex="http://schemas.microsoft.com/office/word/2018/wordml/cex" xmlns:w15="http://schemas.microsoft.com/office/word/2012/wordml" xmlns:w14="http://schemas.microsoft.com/office/word/2010/wordml" xmlns:w="http://schemas.openxmlformats.org/wordprocessingml/2006/main" xmlns:w10="urn:schemas-microsoft-com:office:word" xmlns:wp14="http://schemas.microsoft.com/office/word/2010/wordprocessingDrawing" xmlns:v="urn:schemas-microsoft-com:vml" xmlns:oel="http://schemas.microsoft.com/office/2019/extlst" xmlns:o="urn:schemas-microsoft-com:office:office" xmlns:am3d="http://schemas.microsoft.com/office/drawing/2017/model3d" xmlns:aink="http://schemas.microsoft.com/office/drawing/2016/ink" xmlns:mc="http://schemas.openxmlformats.org/markup-compatibility/2006" xmlns:cx8="http://schemas.microsoft.com/office/drawing/2016/5/14/chartex" xmlns:cx7="http://schemas.microsoft.com/office/drawing/2016/5/13/chartex" xmlns:cx6="http://schemas.microsoft.com/office/drawing/2016/5/12/chartex" xmlns:cx5="http://schemas.microsoft.com/office/drawing/2016/5/11/chartex" xmlns:cx4="http://schemas.microsoft.com/office/drawing/2016/5/10/chartex" xmlns:cx3="http://schemas.microsoft.com/office/drawing/2016/5/9/chartex" xmlns:cx2="http://schemas.microsoft.com/office/drawing/2015/10/21/chartex" xmlns:cx1="http://schemas.microsoft.com/office/drawing/2015/9/8/chartex" xmlns:cx="http://schemas.microsoft.com/office/drawing/2014/chartex" xmlns:wpc="http://schemas.microsoft.com/office/word/2010/wordprocessingCanvas" xmlns="" val="0"/>
                       </a:ext>
                     </a:extLst>
                   </a:blip>
@@ -36017,23 +36247,6 @@
 </file>
 
 <file path=customXml/item1.xml><?xml version="1.0" encoding="utf-8"?>
-<?mso-contentType ?>
-<FormTemplates xmlns="http://schemas.microsoft.com/sharepoint/v3/contenttype/forms">
-  <Display>DocumentLibraryForm</Display>
-  <Edit>DocumentLibraryForm</Edit>
-  <New>DocumentLibraryForm</New>
-</FormTemplates>
-</file>
-
-<file path=customXml/item2.xml><?xml version="1.0" encoding="utf-8"?>
-<p:properties xmlns:p="http://schemas.microsoft.com/office/2006/metadata/properties" xmlns:xsi="http://www.w3.org/2001/XMLSchema-instance" xmlns:pc="http://schemas.microsoft.com/office/infopath/2007/PartnerControls">
-  <documentManagement>
-    <_activity xmlns="e42a6c97-6d27-4aa7-a6cf-05d478809b85" xsi:nil="true"/>
-  </documentManagement>
-</p:properties>
-</file>
-
-<file path=customXml/item3.xml><?xml version="1.0" encoding="utf-8"?>
 <ct:contentTypeSchema xmlns:ct="http://schemas.microsoft.com/office/2006/metadata/contentType" xmlns:ma="http://schemas.microsoft.com/office/2006/metadata/properties/metaAttributes" ct:_="" ma:_="" ma:contentTypeName="Document" ma:contentTypeID="0x0101004C7E8DBBBC43E046BC06DC4BC150677F" ma:contentTypeVersion="5" ma:contentTypeDescription="Create a new document." ma:contentTypeScope="" ma:versionID="c07036b741fead1b6921dfa379df8194">
   <xsd:schema xmlns:xsd="http://www.w3.org/2001/XMLSchema" xmlns:xs="http://www.w3.org/2001/XMLSchema" xmlns:p="http://schemas.microsoft.com/office/2006/metadata/properties" xmlns:ns3="e42a6c97-6d27-4aa7-a6cf-05d478809b85" targetNamespace="http://schemas.microsoft.com/office/2006/metadata/properties" ma:root="true" ma:fieldsID="c1fa5c538f92b7a4e004c30516dc5058" ns3:_="">
     <xsd:import namespace="e42a6c97-6d27-4aa7-a6cf-05d478809b85"/>
@@ -36183,29 +36396,28 @@
 </ct:contentTypeSchema>
 </file>
 
+<file path=customXml/item2.xml><?xml version="1.0" encoding="utf-8"?>
+<p:properties xmlns:p="http://schemas.microsoft.com/office/2006/metadata/properties" xmlns:xsi="http://www.w3.org/2001/XMLSchema-instance" xmlns:pc="http://schemas.microsoft.com/office/infopath/2007/PartnerControls">
+  <documentManagement>
+    <_activity xmlns="e42a6c97-6d27-4aa7-a6cf-05d478809b85" xsi:nil="true"/>
+  </documentManagement>
+</p:properties>
+</file>
+
+<file path=customXml/item3.xml><?xml version="1.0" encoding="utf-8"?>
+<?mso-contentType ?>
+<FormTemplates xmlns="http://schemas.microsoft.com/sharepoint/v3/contenttype/forms">
+  <Display>DocumentLibraryForm</Display>
+  <Edit>DocumentLibraryForm</Edit>
+  <New>DocumentLibraryForm</New>
+</FormTemplates>
+</file>
+
 <file path=customXml/item4.xml><?xml version="1.0" encoding="utf-8"?>
 <b:Sources xmlns:b="http://schemas.openxmlformats.org/officeDocument/2006/bibliography" xmlns="http://schemas.openxmlformats.org/officeDocument/2006/bibliography" SelectedStyle="\APASixthEditionOfficeOnline.xsl" StyleName="APA" Version="6"/>
 </file>
 
 <file path=customXml/itemProps1.xml><?xml version="1.0" encoding="utf-8"?>
-<ds:datastoreItem xmlns:ds="http://schemas.openxmlformats.org/officeDocument/2006/customXml" ds:itemID="{7AF0C4EE-7092-462F-ACD7-F1287D195CA4}">
-  <ds:schemaRefs>
-    <ds:schemaRef ds:uri="http://schemas.microsoft.com/sharepoint/v3/contenttype/forms"/>
-  </ds:schemaRefs>
-</ds:datastoreItem>
-</file>
-
-<file path=customXml/itemProps2.xml><?xml version="1.0" encoding="utf-8"?>
-<ds:datastoreItem xmlns:ds="http://schemas.openxmlformats.org/officeDocument/2006/customXml" ds:itemID="{C5F4F938-90F0-45C1-BDD4-B1E7946550BD}">
-  <ds:schemaRefs>
-    <ds:schemaRef ds:uri="http://schemas.microsoft.com/office/2006/metadata/properties"/>
-    <ds:schemaRef ds:uri="http://schemas.microsoft.com/office/infopath/2007/PartnerControls"/>
-    <ds:schemaRef ds:uri="e42a6c97-6d27-4aa7-a6cf-05d478809b85"/>
-  </ds:schemaRefs>
-</ds:datastoreItem>
-</file>
-
-<file path=customXml/itemProps3.xml><?xml version="1.0" encoding="utf-8"?>
 <ds:datastoreItem xmlns:ds="http://schemas.openxmlformats.org/officeDocument/2006/customXml" ds:itemID="{24A74E35-4894-48BF-8FD3-414B0A6D4587}">
   <ds:schemaRefs>
     <ds:schemaRef ds:uri="http://schemas.microsoft.com/office/2006/metadata/contentType"/>
@@ -36223,6 +36435,24 @@
 </ds:datastoreItem>
 </file>
 
+<file path=customXml/itemProps2.xml><?xml version="1.0" encoding="utf-8"?>
+<ds:datastoreItem xmlns:ds="http://schemas.openxmlformats.org/officeDocument/2006/customXml" ds:itemID="{C5F4F938-90F0-45C1-BDD4-B1E7946550BD}">
+  <ds:schemaRefs>
+    <ds:schemaRef ds:uri="http://schemas.microsoft.com/office/2006/metadata/properties"/>
+    <ds:schemaRef ds:uri="http://schemas.microsoft.com/office/infopath/2007/PartnerControls"/>
+    <ds:schemaRef ds:uri="e42a6c97-6d27-4aa7-a6cf-05d478809b85"/>
+  </ds:schemaRefs>
+</ds:datastoreItem>
+</file>
+
+<file path=customXml/itemProps3.xml><?xml version="1.0" encoding="utf-8"?>
+<ds:datastoreItem xmlns:ds="http://schemas.openxmlformats.org/officeDocument/2006/customXml" ds:itemID="{7AF0C4EE-7092-462F-ACD7-F1287D195CA4}">
+  <ds:schemaRefs>
+    <ds:schemaRef ds:uri="http://schemas.microsoft.com/sharepoint/v3/contenttype/forms"/>
+  </ds:schemaRefs>
+</ds:datastoreItem>
+</file>
+
 <file path=customXml/itemProps4.xml><?xml version="1.0" encoding="utf-8"?>
 <ds:datastoreItem xmlns:ds="http://schemas.openxmlformats.org/officeDocument/2006/customXml" ds:itemID="{621ECCB7-983D-447C-8245-34981CDDE767}">
   <ds:schemaRefs>

</xml_diff>

<commit_message>
Small improvements in readability/paging
</commit_message>
<xml_diff>
--- a/Sistem multi-agent de gestionare a analizelor pentru prezicerea pietrelor la rinichi.docx
+++ b/Sistem multi-agent de gestionare a analizelor pentru prezicerea pietrelor la rinichi.docx
@@ -9965,6 +9965,12 @@
     <w:p>
       <w:pPr>
         <w:pStyle w:val="ListParagraph"/>
+        <w:ind w:left="1440"/>
+      </w:pPr>
+    </w:p>
+    <w:p>
+      <w:pPr>
+        <w:pStyle w:val="ListParagraph"/>
         <w:numPr>
           <w:ilvl w:val="1"/>
           <w:numId w:val="18"/>
@@ -11982,7 +11988,7 @@
                     <a:blip r:embed="rId13">
                       <a:extLst>
                         <a:ext uri="{28A0092B-C50C-407E-A947-70E740481C1C}">
-                          <a14:useLocalDpi xmlns:a14="http://schemas.microsoft.com/office/drawing/2010/main" xmlns:wps="http://schemas.microsoft.com/office/word/2010/wordprocessingShape" xmlns:wpi="http://schemas.microsoft.com/office/word/2010/wordprocessingInk" xmlns:wpg="http://schemas.microsoft.com/office/word/2010/wordprocessingGroup" xmlns:w16se="http://schemas.microsoft.com/office/word/2015/wordml/symex" xmlns:w16sdtdh="http://schemas.microsoft.com/office/word/2020/wordml/sdtdatahash" xmlns:w16du="http://schemas.microsoft.com/office/word/2023/wordml/word16du" xmlns:w16="http://schemas.microsoft.com/office/word/2018/wordml" xmlns:w16cid="http://schemas.microsoft.com/office/word/2016/wordml/cid" xmlns:w16cex="http://schemas.microsoft.com/office/word/2018/wordml/cex" xmlns:w15="http://schemas.microsoft.com/office/word/2012/wordml" xmlns:w14="http://schemas.microsoft.com/office/word/2010/wordml" xmlns:w="http://schemas.openxmlformats.org/wordprocessingml/2006/main" xmlns:w10="urn:schemas-microsoft-com:office:word" xmlns:wp14="http://schemas.microsoft.com/office/word/2010/wordprocessingDrawing" xmlns:v="urn:schemas-microsoft-com:vml" xmlns:oel="http://schemas.microsoft.com/office/2019/extlst" xmlns:o="urn:schemas-microsoft-com:office:office" xmlns:am3d="http://schemas.microsoft.com/office/drawing/2017/model3d" xmlns:aink="http://schemas.microsoft.com/office/drawing/2016/ink" xmlns:mc="http://schemas.openxmlformats.org/markup-compatibility/2006" xmlns:cx8="http://schemas.microsoft.com/office/drawing/2016/5/14/chartex" xmlns:cx7="http://schemas.microsoft.com/office/drawing/2016/5/13/chartex" xmlns:cx6="http://schemas.microsoft.com/office/drawing/2016/5/12/chartex" xmlns:cx5="http://schemas.microsoft.com/office/drawing/2016/5/11/chartex" xmlns:cx4="http://schemas.microsoft.com/office/drawing/2016/5/10/chartex" xmlns:cx3="http://schemas.microsoft.com/office/drawing/2016/5/9/chartex" xmlns:cx2="http://schemas.microsoft.com/office/drawing/2015/10/21/chartex" xmlns:cx1="http://schemas.microsoft.com/office/drawing/2015/9/8/chartex" xmlns:cx="http://schemas.microsoft.com/office/drawing/2014/chartex" xmlns:wpc="http://schemas.microsoft.com/office/word/2010/wordprocessingCanvas" xmlns="" val="0"/>
+                          <a14:useLocalDpi xmlns="" xmlns:wpc="http://schemas.microsoft.com/office/word/2010/wordprocessingCanvas" xmlns:cx="http://schemas.microsoft.com/office/drawing/2014/chartex" xmlns:cx1="http://schemas.microsoft.com/office/drawing/2015/9/8/chartex" xmlns:cx2="http://schemas.microsoft.com/office/drawing/2015/10/21/chartex" xmlns:cx3="http://schemas.microsoft.com/office/drawing/2016/5/9/chartex" xmlns:cx4="http://schemas.microsoft.com/office/drawing/2016/5/10/chartex" xmlns:cx5="http://schemas.microsoft.com/office/drawing/2016/5/11/chartex" xmlns:cx6="http://schemas.microsoft.com/office/drawing/2016/5/12/chartex" xmlns:cx7="http://schemas.microsoft.com/office/drawing/2016/5/13/chartex" xmlns:cx8="http://schemas.microsoft.com/office/drawing/2016/5/14/chartex" xmlns:mc="http://schemas.openxmlformats.org/markup-compatibility/2006" xmlns:aink="http://schemas.microsoft.com/office/drawing/2016/ink" xmlns:am3d="http://schemas.microsoft.com/office/drawing/2017/model3d" xmlns:o="urn:schemas-microsoft-com:office:office" xmlns:oel="http://schemas.microsoft.com/office/2019/extlst" xmlns:v="urn:schemas-microsoft-com:vml" xmlns:wp14="http://schemas.microsoft.com/office/word/2010/wordprocessingDrawing" xmlns:w10="urn:schemas-microsoft-com:office:word" xmlns:w="http://schemas.openxmlformats.org/wordprocessingml/2006/main" xmlns:w14="http://schemas.microsoft.com/office/word/2010/wordml" xmlns:w15="http://schemas.microsoft.com/office/word/2012/wordml" xmlns:w16cex="http://schemas.microsoft.com/office/word/2018/wordml/cex" xmlns:w16cid="http://schemas.microsoft.com/office/word/2016/wordml/cid" xmlns:w16="http://schemas.microsoft.com/office/word/2018/wordml" xmlns:w16du="http://schemas.microsoft.com/office/word/2023/wordml/word16du" xmlns:w16sdtdh="http://schemas.microsoft.com/office/word/2020/wordml/sdtdatahash" xmlns:w16se="http://schemas.microsoft.com/office/word/2015/wordml/symex" xmlns:wpg="http://schemas.microsoft.com/office/word/2010/wordprocessingGroup" xmlns:wpi="http://schemas.microsoft.com/office/word/2010/wordprocessingInk" xmlns:wps="http://schemas.microsoft.com/office/word/2010/wordprocessingShape" xmlns:a14="http://schemas.microsoft.com/office/drawing/2010/main" val="0"/>
                         </a:ext>
                       </a:extLst>
                     </a:blip>
@@ -13775,7 +13781,7 @@
                     <a:blip r:embed="rId16">
                       <a:extLst>
                         <a:ext uri="{28A0092B-C50C-407E-A947-70E740481C1C}">
-                          <a14:useLocalDpi xmlns:a14="http://schemas.microsoft.com/office/drawing/2010/main" xmlns:wps="http://schemas.microsoft.com/office/word/2010/wordprocessingShape" xmlns:wpi="http://schemas.microsoft.com/office/word/2010/wordprocessingInk" xmlns:wpg="http://schemas.microsoft.com/office/word/2010/wordprocessingGroup" xmlns:w16se="http://schemas.microsoft.com/office/word/2015/wordml/symex" xmlns:w16sdtdh="http://schemas.microsoft.com/office/word/2020/wordml/sdtdatahash" xmlns:w16du="http://schemas.microsoft.com/office/word/2023/wordml/word16du" xmlns:w16="http://schemas.microsoft.com/office/word/2018/wordml" xmlns:w16cid="http://schemas.microsoft.com/office/word/2016/wordml/cid" xmlns:w16cex="http://schemas.microsoft.com/office/word/2018/wordml/cex" xmlns:w15="http://schemas.microsoft.com/office/word/2012/wordml" xmlns:w14="http://schemas.microsoft.com/office/word/2010/wordml" xmlns:w="http://schemas.openxmlformats.org/wordprocessingml/2006/main" xmlns:w10="urn:schemas-microsoft-com:office:word" xmlns:wp14="http://schemas.microsoft.com/office/word/2010/wordprocessingDrawing" xmlns:v="urn:schemas-microsoft-com:vml" xmlns:oel="http://schemas.microsoft.com/office/2019/extlst" xmlns:o="urn:schemas-microsoft-com:office:office" xmlns:am3d="http://schemas.microsoft.com/office/drawing/2017/model3d" xmlns:aink="http://schemas.microsoft.com/office/drawing/2016/ink" xmlns:mc="http://schemas.openxmlformats.org/markup-compatibility/2006" xmlns:cx8="http://schemas.microsoft.com/office/drawing/2016/5/14/chartex" xmlns:cx7="http://schemas.microsoft.com/office/drawing/2016/5/13/chartex" xmlns:cx6="http://schemas.microsoft.com/office/drawing/2016/5/12/chartex" xmlns:cx5="http://schemas.microsoft.com/office/drawing/2016/5/11/chartex" xmlns:cx4="http://schemas.microsoft.com/office/drawing/2016/5/10/chartex" xmlns:cx3="http://schemas.microsoft.com/office/drawing/2016/5/9/chartex" xmlns:cx2="http://schemas.microsoft.com/office/drawing/2015/10/21/chartex" xmlns:cx1="http://schemas.microsoft.com/office/drawing/2015/9/8/chartex" xmlns:cx="http://schemas.microsoft.com/office/drawing/2014/chartex" xmlns:wpc="http://schemas.microsoft.com/office/word/2010/wordprocessingCanvas" xmlns="" val="0"/>
+                          <a14:useLocalDpi xmlns="" xmlns:wpc="http://schemas.microsoft.com/office/word/2010/wordprocessingCanvas" xmlns:cx="http://schemas.microsoft.com/office/drawing/2014/chartex" xmlns:cx1="http://schemas.microsoft.com/office/drawing/2015/9/8/chartex" xmlns:cx2="http://schemas.microsoft.com/office/drawing/2015/10/21/chartex" xmlns:cx3="http://schemas.microsoft.com/office/drawing/2016/5/9/chartex" xmlns:cx4="http://schemas.microsoft.com/office/drawing/2016/5/10/chartex" xmlns:cx5="http://schemas.microsoft.com/office/drawing/2016/5/11/chartex" xmlns:cx6="http://schemas.microsoft.com/office/drawing/2016/5/12/chartex" xmlns:cx7="http://schemas.microsoft.com/office/drawing/2016/5/13/chartex" xmlns:cx8="http://schemas.microsoft.com/office/drawing/2016/5/14/chartex" xmlns:mc="http://schemas.openxmlformats.org/markup-compatibility/2006" xmlns:aink="http://schemas.microsoft.com/office/drawing/2016/ink" xmlns:am3d="http://schemas.microsoft.com/office/drawing/2017/model3d" xmlns:o="urn:schemas-microsoft-com:office:office" xmlns:oel="http://schemas.microsoft.com/office/2019/extlst" xmlns:v="urn:schemas-microsoft-com:vml" xmlns:wp14="http://schemas.microsoft.com/office/word/2010/wordprocessingDrawing" xmlns:w10="urn:schemas-microsoft-com:office:word" xmlns:w="http://schemas.openxmlformats.org/wordprocessingml/2006/main" xmlns:w14="http://schemas.microsoft.com/office/word/2010/wordml" xmlns:w15="http://schemas.microsoft.com/office/word/2012/wordml" xmlns:w16cex="http://schemas.microsoft.com/office/word/2018/wordml/cex" xmlns:w16cid="http://schemas.microsoft.com/office/word/2016/wordml/cid" xmlns:w16="http://schemas.microsoft.com/office/word/2018/wordml" xmlns:w16du="http://schemas.microsoft.com/office/word/2023/wordml/word16du" xmlns:w16sdtdh="http://schemas.microsoft.com/office/word/2020/wordml/sdtdatahash" xmlns:w16se="http://schemas.microsoft.com/office/word/2015/wordml/symex" xmlns:wpg="http://schemas.microsoft.com/office/word/2010/wordprocessingGroup" xmlns:wpi="http://schemas.microsoft.com/office/word/2010/wordprocessingInk" xmlns:wps="http://schemas.microsoft.com/office/word/2010/wordprocessingShape" xmlns:a14="http://schemas.microsoft.com/office/drawing/2010/main" val="0"/>
                         </a:ext>
                       </a:extLst>
                     </a:blip>
@@ -13830,27 +13836,42 @@
     </w:p>
     <w:p>
       <w:pPr>
-        <w:spacing w:after="0" w:line="240" w:lineRule="auto"/>
-        <w:rPr>
-          <w:rFonts w:eastAsia="Times New Roman" w:cs="Times New Roman"/>
-          <w:kern w:val="0"/>
-          <w:szCs w:val="24"/>
-          <w:lang w:val="ro-RO" w:eastAsia="ro-RO"/>
-        </w:rPr>
-      </w:pPr>
-    </w:p>
-    <w:p>
-      <w:pPr>
-        <w:rPr>
-          <w:lang w:val="ro-RO" w:eastAsia="ro-RO"/>
-        </w:rPr>
-      </w:pPr>
-      <w:r>
-        <w:rPr>
-          <w:lang w:val="ro-RO" w:eastAsia="ro-RO"/>
-        </w:rPr>
-        <w:t>Aplicația este formată din patru agenți care îndeplinesc anumite funcționalități și au diferite comportamente, comunicând între ei pentru a facilita gestionarea analizelor și a face o predicție asupra existenței sau nu a pietrelor la rinichi. Toți agenții dispun de o interfață grafică pentru interacțiunea cu utilizatorul aplicației. Cei patru agenți sunt descrisi în subcapitolele următoare.</w:t>
-      </w:r>
+        <w:rPr>
+          <w:lang w:val="ro-RO" w:eastAsia="ro-RO"/>
+        </w:rPr>
+      </w:pPr>
+      <w:r>
+        <w:rPr>
+          <w:lang w:val="ro-RO" w:eastAsia="ro-RO"/>
+        </w:rPr>
+        <w:t>Aplicația este formată din patru agenți care îndeplinesc anumite funcționalități și au diferite comportamente, comunicând între ei pentru a facilita gestionarea analizelor și a face o predicție asupra existenței sau nu a pietrelor la rinichi. Toți agenții dispun de o interfață grafică pentru interacțiunea cu utilizatoru</w:t>
+      </w:r>
+      <w:r>
+        <w:rPr>
+          <w:lang w:val="ro-RO" w:eastAsia="ro-RO"/>
+        </w:rPr>
+        <w:t>l aplicației.</w:t>
+      </w:r>
+    </w:p>
+    <w:p>
+      <w:pPr>
+        <w:rPr>
+          <w:lang w:val="ro-RO" w:eastAsia="ro-RO"/>
+        </w:rPr>
+      </w:pPr>
+      <w:r>
+        <w:rPr>
+          <w:lang w:val="ro-RO" w:eastAsia="ro-RO"/>
+        </w:rPr>
+        <w:t>Cei patru agenți sunt descrisi în subcapitolele următoare.</w:t>
+      </w:r>
+    </w:p>
+    <w:p>
+      <w:pPr>
+        <w:rPr>
+          <w:lang w:val="ro-RO" w:eastAsia="ro-RO"/>
+        </w:rPr>
+      </w:pPr>
     </w:p>
     <w:p>
       <w:pPr>
@@ -14187,7 +14208,7 @@
                     <a:blip r:embed="rId18">
                       <a:extLst>
                         <a:ext uri="{28A0092B-C50C-407E-A947-70E740481C1C}">
-                          <a14:useLocalDpi xmlns:a14="http://schemas.microsoft.com/office/drawing/2010/main" xmlns:wps="http://schemas.microsoft.com/office/word/2010/wordprocessingShape" xmlns:wpi="http://schemas.microsoft.com/office/word/2010/wordprocessingInk" xmlns:wpg="http://schemas.microsoft.com/office/word/2010/wordprocessingGroup" xmlns:w16se="http://schemas.microsoft.com/office/word/2015/wordml/symex" xmlns:w16sdtdh="http://schemas.microsoft.com/office/word/2020/wordml/sdtdatahash" xmlns:w16du="http://schemas.microsoft.com/office/word/2023/wordml/word16du" xmlns:w16="http://schemas.microsoft.com/office/word/2018/wordml" xmlns:w16cid="http://schemas.microsoft.com/office/word/2016/wordml/cid" xmlns:w16cex="http://schemas.microsoft.com/office/word/2018/wordml/cex" xmlns:w15="http://schemas.microsoft.com/office/word/2012/wordml" xmlns:w14="http://schemas.microsoft.com/office/word/2010/wordml" xmlns:w="http://schemas.openxmlformats.org/wordprocessingml/2006/main" xmlns:w10="urn:schemas-microsoft-com:office:word" xmlns:wp14="http://schemas.microsoft.com/office/word/2010/wordprocessingDrawing" xmlns:v="urn:schemas-microsoft-com:vml" xmlns:oel="http://schemas.microsoft.com/office/2019/extlst" xmlns:o="urn:schemas-microsoft-com:office:office" xmlns:am3d="http://schemas.microsoft.com/office/drawing/2017/model3d" xmlns:aink="http://schemas.microsoft.com/office/drawing/2016/ink" xmlns:mc="http://schemas.openxmlformats.org/markup-compatibility/2006" xmlns:cx8="http://schemas.microsoft.com/office/drawing/2016/5/14/chartex" xmlns:cx7="http://schemas.microsoft.com/office/drawing/2016/5/13/chartex" xmlns:cx6="http://schemas.microsoft.com/office/drawing/2016/5/12/chartex" xmlns:cx5="http://schemas.microsoft.com/office/drawing/2016/5/11/chartex" xmlns:cx4="http://schemas.microsoft.com/office/drawing/2016/5/10/chartex" xmlns:cx3="http://schemas.microsoft.com/office/drawing/2016/5/9/chartex" xmlns:cx2="http://schemas.microsoft.com/office/drawing/2015/10/21/chartex" xmlns:cx1="http://schemas.microsoft.com/office/drawing/2015/9/8/chartex" xmlns:cx="http://schemas.microsoft.com/office/drawing/2014/chartex" xmlns:wpc="http://schemas.microsoft.com/office/word/2010/wordprocessingCanvas" xmlns="" val="0"/>
+                          <a14:useLocalDpi xmlns="" xmlns:wpc="http://schemas.microsoft.com/office/word/2010/wordprocessingCanvas" xmlns:cx="http://schemas.microsoft.com/office/drawing/2014/chartex" xmlns:cx1="http://schemas.microsoft.com/office/drawing/2015/9/8/chartex" xmlns:cx2="http://schemas.microsoft.com/office/drawing/2015/10/21/chartex" xmlns:cx3="http://schemas.microsoft.com/office/drawing/2016/5/9/chartex" xmlns:cx4="http://schemas.microsoft.com/office/drawing/2016/5/10/chartex" xmlns:cx5="http://schemas.microsoft.com/office/drawing/2016/5/11/chartex" xmlns:cx6="http://schemas.microsoft.com/office/drawing/2016/5/12/chartex" xmlns:cx7="http://schemas.microsoft.com/office/drawing/2016/5/13/chartex" xmlns:cx8="http://schemas.microsoft.com/office/drawing/2016/5/14/chartex" xmlns:mc="http://schemas.openxmlformats.org/markup-compatibility/2006" xmlns:aink="http://schemas.microsoft.com/office/drawing/2016/ink" xmlns:am3d="http://schemas.microsoft.com/office/drawing/2017/model3d" xmlns:o="urn:schemas-microsoft-com:office:office" xmlns:oel="http://schemas.microsoft.com/office/2019/extlst" xmlns:v="urn:schemas-microsoft-com:vml" xmlns:wp14="http://schemas.microsoft.com/office/word/2010/wordprocessingDrawing" xmlns:w10="urn:schemas-microsoft-com:office:word" xmlns:w="http://schemas.openxmlformats.org/wordprocessingml/2006/main" xmlns:w14="http://schemas.microsoft.com/office/word/2010/wordml" xmlns:w15="http://schemas.microsoft.com/office/word/2012/wordml" xmlns:w16cex="http://schemas.microsoft.com/office/word/2018/wordml/cex" xmlns:w16cid="http://schemas.microsoft.com/office/word/2016/wordml/cid" xmlns:w16="http://schemas.microsoft.com/office/word/2018/wordml" xmlns:w16du="http://schemas.microsoft.com/office/word/2023/wordml/word16du" xmlns:w16sdtdh="http://schemas.microsoft.com/office/word/2020/wordml/sdtdatahash" xmlns:w16se="http://schemas.microsoft.com/office/word/2015/wordml/symex" xmlns:wpg="http://schemas.microsoft.com/office/word/2010/wordprocessingGroup" xmlns:wpi="http://schemas.microsoft.com/office/word/2010/wordprocessingInk" xmlns:wps="http://schemas.microsoft.com/office/word/2010/wordprocessingShape" xmlns:a14="http://schemas.microsoft.com/office/drawing/2010/main" val="0"/>
                         </a:ext>
                       </a:extLst>
                     </a:blip>
@@ -14241,7 +14262,7 @@
                     <a:blip r:embed="rId19" cstate="print">
                       <a:extLst>
                         <a:ext uri="{28A0092B-C50C-407E-A947-70E740481C1C}">
-                          <a14:useLocalDpi xmlns:a14="http://schemas.microsoft.com/office/drawing/2010/main" xmlns:wps="http://schemas.microsoft.com/office/word/2010/wordprocessingShape" xmlns:wpi="http://schemas.microsoft.com/office/word/2010/wordprocessingInk" xmlns:wpg="http://schemas.microsoft.com/office/word/2010/wordprocessingGroup" xmlns:w16se="http://schemas.microsoft.com/office/word/2015/wordml/symex" xmlns:w16sdtdh="http://schemas.microsoft.com/office/word/2020/wordml/sdtdatahash" xmlns:w16du="http://schemas.microsoft.com/office/word/2023/wordml/word16du" xmlns:w16="http://schemas.microsoft.com/office/word/2018/wordml" xmlns:w16cid="http://schemas.microsoft.com/office/word/2016/wordml/cid" xmlns:w16cex="http://schemas.microsoft.com/office/word/2018/wordml/cex" xmlns:w15="http://schemas.microsoft.com/office/word/2012/wordml" xmlns:w14="http://schemas.microsoft.com/office/word/2010/wordml" xmlns:w="http://schemas.openxmlformats.org/wordprocessingml/2006/main" xmlns:w10="urn:schemas-microsoft-com:office:word" xmlns:wp14="http://schemas.microsoft.com/office/word/2010/wordprocessingDrawing" xmlns:v="urn:schemas-microsoft-com:vml" xmlns:oel="http://schemas.microsoft.com/office/2019/extlst" xmlns:o="urn:schemas-microsoft-com:office:office" xmlns:am3d="http://schemas.microsoft.com/office/drawing/2017/model3d" xmlns:aink="http://schemas.microsoft.com/office/drawing/2016/ink" xmlns:mc="http://schemas.openxmlformats.org/markup-compatibility/2006" xmlns:cx8="http://schemas.microsoft.com/office/drawing/2016/5/14/chartex" xmlns:cx7="http://schemas.microsoft.com/office/drawing/2016/5/13/chartex" xmlns:cx6="http://schemas.microsoft.com/office/drawing/2016/5/12/chartex" xmlns:cx5="http://schemas.microsoft.com/office/drawing/2016/5/11/chartex" xmlns:cx4="http://schemas.microsoft.com/office/drawing/2016/5/10/chartex" xmlns:cx3="http://schemas.microsoft.com/office/drawing/2016/5/9/chartex" xmlns:cx2="http://schemas.microsoft.com/office/drawing/2015/10/21/chartex" xmlns:cx1="http://schemas.microsoft.com/office/drawing/2015/9/8/chartex" xmlns:cx="http://schemas.microsoft.com/office/drawing/2014/chartex" xmlns:wpc="http://schemas.microsoft.com/office/word/2010/wordprocessingCanvas" xmlns="" val="0"/>
+                          <a14:useLocalDpi xmlns="" xmlns:wpc="http://schemas.microsoft.com/office/word/2010/wordprocessingCanvas" xmlns:cx="http://schemas.microsoft.com/office/drawing/2014/chartex" xmlns:cx1="http://schemas.microsoft.com/office/drawing/2015/9/8/chartex" xmlns:cx2="http://schemas.microsoft.com/office/drawing/2015/10/21/chartex" xmlns:cx3="http://schemas.microsoft.com/office/drawing/2016/5/9/chartex" xmlns:cx4="http://schemas.microsoft.com/office/drawing/2016/5/10/chartex" xmlns:cx5="http://schemas.microsoft.com/office/drawing/2016/5/11/chartex" xmlns:cx6="http://schemas.microsoft.com/office/drawing/2016/5/12/chartex" xmlns:cx7="http://schemas.microsoft.com/office/drawing/2016/5/13/chartex" xmlns:cx8="http://schemas.microsoft.com/office/drawing/2016/5/14/chartex" xmlns:mc="http://schemas.openxmlformats.org/markup-compatibility/2006" xmlns:aink="http://schemas.microsoft.com/office/drawing/2016/ink" xmlns:am3d="http://schemas.microsoft.com/office/drawing/2017/model3d" xmlns:o="urn:schemas-microsoft-com:office:office" xmlns:oel="http://schemas.microsoft.com/office/2019/extlst" xmlns:v="urn:schemas-microsoft-com:vml" xmlns:wp14="http://schemas.microsoft.com/office/word/2010/wordprocessingDrawing" xmlns:w10="urn:schemas-microsoft-com:office:word" xmlns:w="http://schemas.openxmlformats.org/wordprocessingml/2006/main" xmlns:w14="http://schemas.microsoft.com/office/word/2010/wordml" xmlns:w15="http://schemas.microsoft.com/office/word/2012/wordml" xmlns:w16cex="http://schemas.microsoft.com/office/word/2018/wordml/cex" xmlns:w16cid="http://schemas.microsoft.com/office/word/2016/wordml/cid" xmlns:w16="http://schemas.microsoft.com/office/word/2018/wordml" xmlns:w16du="http://schemas.microsoft.com/office/word/2023/wordml/word16du" xmlns:w16sdtdh="http://schemas.microsoft.com/office/word/2020/wordml/sdtdatahash" xmlns:w16se="http://schemas.microsoft.com/office/word/2015/wordml/symex" xmlns:wpg="http://schemas.microsoft.com/office/word/2010/wordprocessingGroup" xmlns:wpi="http://schemas.microsoft.com/office/word/2010/wordprocessingInk" xmlns:wps="http://schemas.microsoft.com/office/word/2010/wordprocessingShape" xmlns:a14="http://schemas.microsoft.com/office/drawing/2010/main" val="0"/>
                         </a:ext>
                       </a:extLst>
                     </a:blip>
@@ -14295,7 +14316,7 @@
                     <a:blip r:embed="rId20">
                       <a:extLst>
                         <a:ext uri="{28A0092B-C50C-407E-A947-70E740481C1C}">
-                          <a14:useLocalDpi xmlns:a14="http://schemas.microsoft.com/office/drawing/2010/main" xmlns:wps="http://schemas.microsoft.com/office/word/2010/wordprocessingShape" xmlns:wpi="http://schemas.microsoft.com/office/word/2010/wordprocessingInk" xmlns:wpg="http://schemas.microsoft.com/office/word/2010/wordprocessingGroup" xmlns:w16se="http://schemas.microsoft.com/office/word/2015/wordml/symex" xmlns:w16sdtdh="http://schemas.microsoft.com/office/word/2020/wordml/sdtdatahash" xmlns:w16du="http://schemas.microsoft.com/office/word/2023/wordml/word16du" xmlns:w16="http://schemas.microsoft.com/office/word/2018/wordml" xmlns:w16cid="http://schemas.microsoft.com/office/word/2016/wordml/cid" xmlns:w16cex="http://schemas.microsoft.com/office/word/2018/wordml/cex" xmlns:w15="http://schemas.microsoft.com/office/word/2012/wordml" xmlns:w14="http://schemas.microsoft.com/office/word/2010/wordml" xmlns:w="http://schemas.openxmlformats.org/wordprocessingml/2006/main" xmlns:w10="urn:schemas-microsoft-com:office:word" xmlns:wp14="http://schemas.microsoft.com/office/word/2010/wordprocessingDrawing" xmlns:v="urn:schemas-microsoft-com:vml" xmlns:oel="http://schemas.microsoft.com/office/2019/extlst" xmlns:o="urn:schemas-microsoft-com:office:office" xmlns:am3d="http://schemas.microsoft.com/office/drawing/2017/model3d" xmlns:aink="http://schemas.microsoft.com/office/drawing/2016/ink" xmlns:mc="http://schemas.openxmlformats.org/markup-compatibility/2006" xmlns:cx8="http://schemas.microsoft.com/office/drawing/2016/5/14/chartex" xmlns:cx7="http://schemas.microsoft.com/office/drawing/2016/5/13/chartex" xmlns:cx6="http://schemas.microsoft.com/office/drawing/2016/5/12/chartex" xmlns:cx5="http://schemas.microsoft.com/office/drawing/2016/5/11/chartex" xmlns:cx4="http://schemas.microsoft.com/office/drawing/2016/5/10/chartex" xmlns:cx3="http://schemas.microsoft.com/office/drawing/2016/5/9/chartex" xmlns:cx2="http://schemas.microsoft.com/office/drawing/2015/10/21/chartex" xmlns:cx1="http://schemas.microsoft.com/office/drawing/2015/9/8/chartex" xmlns:cx="http://schemas.microsoft.com/office/drawing/2014/chartex" xmlns:wpc="http://schemas.microsoft.com/office/word/2010/wordprocessingCanvas" xmlns="" val="0"/>
+                          <a14:useLocalDpi xmlns="" xmlns:wpc="http://schemas.microsoft.com/office/word/2010/wordprocessingCanvas" xmlns:cx="http://schemas.microsoft.com/office/drawing/2014/chartex" xmlns:cx1="http://schemas.microsoft.com/office/drawing/2015/9/8/chartex" xmlns:cx2="http://schemas.microsoft.com/office/drawing/2015/10/21/chartex" xmlns:cx3="http://schemas.microsoft.com/office/drawing/2016/5/9/chartex" xmlns:cx4="http://schemas.microsoft.com/office/drawing/2016/5/10/chartex" xmlns:cx5="http://schemas.microsoft.com/office/drawing/2016/5/11/chartex" xmlns:cx6="http://schemas.microsoft.com/office/drawing/2016/5/12/chartex" xmlns:cx7="http://schemas.microsoft.com/office/drawing/2016/5/13/chartex" xmlns:cx8="http://schemas.microsoft.com/office/drawing/2016/5/14/chartex" xmlns:mc="http://schemas.openxmlformats.org/markup-compatibility/2006" xmlns:aink="http://schemas.microsoft.com/office/drawing/2016/ink" xmlns:am3d="http://schemas.microsoft.com/office/drawing/2017/model3d" xmlns:o="urn:schemas-microsoft-com:office:office" xmlns:oel="http://schemas.microsoft.com/office/2019/extlst" xmlns:v="urn:schemas-microsoft-com:vml" xmlns:wp14="http://schemas.microsoft.com/office/word/2010/wordprocessingDrawing" xmlns:w10="urn:schemas-microsoft-com:office:word" xmlns:w="http://schemas.openxmlformats.org/wordprocessingml/2006/main" xmlns:w14="http://schemas.microsoft.com/office/word/2010/wordml" xmlns:w15="http://schemas.microsoft.com/office/word/2012/wordml" xmlns:w16cex="http://schemas.microsoft.com/office/word/2018/wordml/cex" xmlns:w16cid="http://schemas.microsoft.com/office/word/2016/wordml/cid" xmlns:w16="http://schemas.microsoft.com/office/word/2018/wordml" xmlns:w16du="http://schemas.microsoft.com/office/word/2023/wordml/word16du" xmlns:w16sdtdh="http://schemas.microsoft.com/office/word/2020/wordml/sdtdatahash" xmlns:w16se="http://schemas.microsoft.com/office/word/2015/wordml/symex" xmlns:wpg="http://schemas.microsoft.com/office/word/2010/wordprocessingGroup" xmlns:wpi="http://schemas.microsoft.com/office/word/2010/wordprocessingInk" xmlns:wps="http://schemas.microsoft.com/office/word/2010/wordprocessingShape" xmlns:a14="http://schemas.microsoft.com/office/drawing/2010/main" val="0"/>
                         </a:ext>
                       </a:extLst>
                     </a:blip>
@@ -14629,13 +14650,6 @@
     </w:p>
     <w:p>
       <w:pPr>
-        <w:rPr>
-          <w:lang w:val="ro-RO" w:eastAsia="ro-RO"/>
-        </w:rPr>
-      </w:pPr>
-    </w:p>
-    <w:p>
-      <w:pPr>
         <w:pStyle w:val="Heading3"/>
         <w:rPr>
           <w:lang w:val="ro-RO" w:eastAsia="ro-RO"/>
@@ -14646,6 +14660,7 @@
         <w:rPr>
           <w:lang w:val="ro-RO" w:eastAsia="ro-RO"/>
         </w:rPr>
+        <w:lastRenderedPageBreak/>
         <w:t>6.7</w:t>
       </w:r>
       <w:r>
@@ -15771,8 +15786,8 @@
         </w:rPr>
         <w:drawing>
           <wp:inline distT="0" distB="0" distL="0" distR="0">
-            <wp:extent cx="3057525" cy="3257550"/>
-            <wp:effectExtent l="19050" t="0" r="9525" b="0"/>
+            <wp:extent cx="2959016" cy="3152597"/>
+            <wp:effectExtent l="19050" t="0" r="0" b="0"/>
             <wp:docPr id="6" name="Picture 11"/>
             <wp:cNvGraphicFramePr>
               <a:graphicFrameLocks xmlns:a="http://schemas.openxmlformats.org/drawingml/2006/main" noChangeAspect="1"/>
@@ -15796,7 +15811,7 @@
                   <pic:spPr bwMode="auto">
                     <a:xfrm>
                       <a:off x="0" y="0"/>
-                      <a:ext cx="3057525" cy="3257550"/>
+                      <a:ext cx="2959016" cy="3152597"/>
                     </a:xfrm>
                     <a:prstGeom prst="rect">
                       <a:avLst/>
@@ -15822,7 +15837,6 @@
         <w:jc w:val="center"/>
       </w:pPr>
       <w:r>
-        <w:lastRenderedPageBreak/>
         <w:t xml:space="preserve">Figura </w:t>
       </w:r>
       <w:r>
@@ -15841,6 +15855,7 @@
         <w:rPr>
           <w:noProof/>
         </w:rPr>
+        <w:lastRenderedPageBreak/>
         <w:drawing>
           <wp:inline distT="0" distB="0" distL="0" distR="0">
             <wp:extent cx="5943600" cy="3450906"/>
@@ -16269,6 +16284,7 @@
         <w:t>. Relația între caracteristicile urinei</w:t>
       </w:r>
     </w:p>
+    <w:p/>
     <w:p>
       <w:pPr>
         <w:rPr>
@@ -16500,15 +16516,6 @@
         </w:rPr>
         <w:t>Deviația standard măsoară cât de mult variază datele în jurul mediei. Pentru Gravity, o deviație standard mică sugerează că majoritatea măsurătorilor sunt relativ apropiate de media de 1.02.</w:t>
       </w:r>
-    </w:p>
-    <w:p>
-      <w:pPr>
-        <w:rPr>
-          <w:rFonts w:eastAsia="Times New Roman" w:cs="Times New Roman"/>
-          <w:kern w:val="0"/>
-          <w:szCs w:val="24"/>
-        </w:rPr>
-      </w:pPr>
     </w:p>
     <w:p>
       <w:pPr>
@@ -27402,6 +27409,17 @@
         </w:rPr>
         <w:t xml:space="preserve"> </w:t>
       </w:r>
+    </w:p>
+    <w:p>
+      <w:pPr>
+        <w:spacing w:before="100" w:beforeAutospacing="1" w:after="100" w:afterAutospacing="1" w:line="240" w:lineRule="auto"/>
+        <w:jc w:val="left"/>
+        <w:rPr>
+          <w:rFonts w:eastAsia="Times New Roman" w:cs="Times New Roman"/>
+          <w:kern w:val="0"/>
+          <w:szCs w:val="24"/>
+        </w:rPr>
+      </w:pPr>
       <w:r>
         <w:rPr>
           <w:rFonts w:eastAsia="Times New Roman" w:cs="Times New Roman"/>
@@ -27410,14 +27428,17 @@
         </w:rPr>
         <w:t>Diferențele în percentilele 25%, 50% și 75% indică o distribuție diferită a valorilor în grupurile respective. De exemplu, percentilele pentru nivelurile de calciu sunt mai mari la pacienții cu pietre la rinichi, ceea ce poate indica un risc crescut de formare a pietrelor la rinichi asociate cu niveluri mai ridicate de calciu în urină.</w:t>
       </w:r>
-      <w:r>
-        <w:rPr>
-          <w:rFonts w:eastAsia="Times New Roman" w:cs="Times New Roman"/>
-          <w:kern w:val="0"/>
-          <w:szCs w:val="24"/>
-        </w:rPr>
-        <w:t xml:space="preserve"> </w:t>
-      </w:r>
+    </w:p>
+    <w:p>
+      <w:pPr>
+        <w:spacing w:before="100" w:beforeAutospacing="1" w:after="100" w:afterAutospacing="1" w:line="240" w:lineRule="auto"/>
+        <w:jc w:val="left"/>
+        <w:rPr>
+          <w:rFonts w:eastAsia="Times New Roman" w:cs="Times New Roman"/>
+          <w:kern w:val="0"/>
+          <w:szCs w:val="24"/>
+        </w:rPr>
+      </w:pPr>
       <w:r>
         <w:rPr>
           <w:rFonts w:eastAsia="Times New Roman" w:cs="Times New Roman"/>
@@ -27579,8 +27600,8 @@
         <w:lastRenderedPageBreak/>
         <w:drawing>
           <wp:inline distT="0" distB="0" distL="0" distR="0">
-            <wp:extent cx="5943600" cy="3444240"/>
-            <wp:effectExtent l="0" t="0" r="0" b="0"/>
+            <wp:extent cx="5305425" cy="3074426"/>
+            <wp:effectExtent l="19050" t="0" r="9525" b="0"/>
             <wp:docPr id="1975274919" name="Picture 1" descr="A red and blue squares&#10;&#10;Description automatically generated"/>
             <wp:cNvGraphicFramePr>
               <a:graphicFrameLocks xmlns:a="http://schemas.openxmlformats.org/drawingml/2006/main" noChangeAspect="1"/>
@@ -27601,7 +27622,7 @@
                   <pic:spPr>
                     <a:xfrm>
                       <a:off x="0" y="0"/>
-                      <a:ext cx="5943600" cy="3444240"/>
+                      <a:ext cx="5305425" cy="3074426"/>
                     </a:xfrm>
                     <a:prstGeom prst="rect">
                       <a:avLst/>
@@ -27657,6 +27678,7 @@
         <w:t>Harta de căldură a matricei de corelație</w:t>
       </w:r>
     </w:p>
+    <w:p/>
     <w:p>
       <w:pPr>
         <w:rPr>
@@ -27737,7 +27759,7 @@
           <w:szCs w:val="24"/>
           <w:lang w:val="ro-RO" w:eastAsia="ro-RO"/>
         </w:rPr>
-        <w:t xml:space="preserve">Supraantrenarea este atunci când modelul se potrivește foarte bine datelor de antrenare, dar nu funcționează bine pe datele de validare. Când modelul nu se potrivește suficient de bine datelor </w:t>
+        <w:t xml:space="preserve">Supraantrenarea este atunci când modelul se potrivește foarte bine datelor de antrenare, dar nu funcționează bine pe datele de validare. Când modelul nu se potrivește suficient de bine datelor de antrenare, are subantrenare, ceea ce înseamnă că funcționează prost pe datele de validare și de </w:t>
       </w:r>
       <w:r>
         <w:rPr>
@@ -27747,7 +27769,7 @@
           <w:lang w:val="ro-RO" w:eastAsia="ro-RO"/>
         </w:rPr>
         <w:lastRenderedPageBreak/>
-        <w:t>de antrenare, are subantrenare, ceea ce înseamnă că funcționează prost pe datele de validare și de antrenare. Un obiectiv este să oferim un model care se potrivește și generalizează corect pentru a obține o acuratețe ridicată atât pe datele de antrenare</w:t>
+        <w:t>antrenare. Un obiectiv este să oferim un model care se potrivește și generalizează corect pentru a obține o acuratețe ridicată atât pe datele de antrenare</w:t>
       </w:r>
       <w:r>
         <w:rPr>
@@ -27775,6 +27797,34 @@
           <w:lang w:val="ro-RO" w:eastAsia="ro-RO"/>
         </w:rPr>
         <w:t>].</w:t>
+      </w:r>
+    </w:p>
+    <w:p>
+      <w:pPr>
+        <w:rPr>
+          <w:rFonts w:eastAsia="Times New Roman" w:cs="Times New Roman"/>
+          <w:kern w:val="0"/>
+          <w:szCs w:val="24"/>
+          <w:lang w:val="ro-RO" w:eastAsia="ro-RO"/>
+        </w:rPr>
+      </w:pPr>
+      <w:r>
+        <w:rPr>
+          <w:rFonts w:eastAsia="Times New Roman" w:cs="Times New Roman"/>
+          <w:kern w:val="0"/>
+          <w:szCs w:val="24"/>
+          <w:lang w:val="ro-RO" w:eastAsia="ro-RO"/>
+        </w:rPr>
+        <w:t xml:space="preserve">În figura 19 putem observa </w:t>
+      </w:r>
+      <w:r>
+        <w:rPr>
+          <w:rFonts w:eastAsia="Times New Roman" w:cs="Times New Roman"/>
+          <w:kern w:val="0"/>
+          <w:szCs w:val="24"/>
+          <w:lang w:val="ro-RO" w:eastAsia="ro-RO"/>
+        </w:rPr>
+        <w:t xml:space="preserve">evoluția pierderii de antrenare și validare pentru arhitectura rețelei neuronale din cadrul comportamentului agentului de prezicere. </w:t>
       </w:r>
     </w:p>
     <w:p>
@@ -27839,12 +27889,6 @@
       <w:pPr>
         <w:pStyle w:val="Caption"/>
         <w:jc w:val="center"/>
-        <w:rPr>
-          <w:rFonts w:eastAsia="Times New Roman" w:cs="Times New Roman"/>
-          <w:kern w:val="0"/>
-          <w:szCs w:val="24"/>
-          <w:lang w:val="ro-RO" w:eastAsia="ro-RO"/>
-        </w:rPr>
       </w:pPr>
       <w:r>
         <w:t xml:space="preserve">Figura 19. </w:t>
@@ -27853,6 +27897,7 @@
         <w:t>Pierdere de antrenare și validare</w:t>
       </w:r>
     </w:p>
+    <w:p/>
     <w:p>
       <w:pPr>
         <w:rPr>
@@ -27927,6 +27972,7 @@
           <w:rFonts w:cs="Times New Roman"/>
           <w:noProof/>
         </w:rPr>
+        <w:lastRenderedPageBreak/>
         <w:drawing>
           <wp:inline distT="0" distB="0" distL="0" distR="0">
             <wp:extent cx="5934075" cy="1162050"/>
@@ -28000,7 +28046,9 @@
         </w:rPr>
         <w:t xml:space="preserve"> Acuratețe predicție</w:t>
       </w:r>
-    </w:p>
+      <w:bookmarkStart w:id="68" w:name="_Toc169123654"/>
+    </w:p>
+    <w:p/>
     <w:p>
       <w:pPr>
         <w:pStyle w:val="Heading2"/>
@@ -28008,9 +28056,7 @@
           <w:lang w:val="ro-RO"/>
         </w:rPr>
       </w:pPr>
-      <w:bookmarkStart w:id="68" w:name="_Toc169123654"/>
-      <w:r>
-        <w:lastRenderedPageBreak/>
+      <w:r>
         <w:t>8</w:t>
       </w:r>
       <w:r>
@@ -28254,34 +28300,6 @@
         </w:rPr>
         <w:t>În ciuda beneficiilor aduse de utilizarea rețelelor neuronale în prezicerea prezenței pietrelor la rinichi, este important să se recunoască și să se abordeze în mod corespunzător limitările menționate mai sus pentru a obține rezultate fiabile și relevante clinic.</w:t>
       </w:r>
-    </w:p>
-    <w:p>
-      <w:pPr>
-        <w:rPr>
-          <w:rFonts w:cs="Times New Roman"/>
-        </w:rPr>
-      </w:pPr>
-    </w:p>
-    <w:p>
-      <w:pPr>
-        <w:rPr>
-          <w:rFonts w:cs="Times New Roman"/>
-        </w:rPr>
-      </w:pPr>
-    </w:p>
-    <w:p>
-      <w:pPr>
-        <w:rPr>
-          <w:rFonts w:cs="Times New Roman"/>
-        </w:rPr>
-      </w:pPr>
-    </w:p>
-    <w:p>
-      <w:pPr>
-        <w:rPr>
-          <w:rFonts w:cs="Times New Roman"/>
-        </w:rPr>
-      </w:pPr>
     </w:p>
     <w:p>
       <w:pPr>
@@ -30148,7 +30166,7 @@
             <w:rPr>
               <w:noProof/>
             </w:rPr>
-            <w:t>10</w:t>
+            <w:t>32</w:t>
           </w:r>
         </w:fldSimple>
       </w:p>
@@ -30183,7 +30201,7 @@
             <w:rPr>
               <w:noProof/>
             </w:rPr>
-            <w:t>9</w:t>
+            <w:t>33</w:t>
           </w:r>
         </w:fldSimple>
       </w:p>
@@ -30304,7 +30322,7 @@
                   <a:blip r:embed="rId1">
                     <a:extLst>
                       <a:ext uri="{28A0092B-C50C-407E-A947-70E740481C1C}">
-                        <a14:useLocalDpi xmlns:a14="http://schemas.microsoft.com/office/drawing/2010/main" xmlns:wps="http://schemas.microsoft.com/office/word/2010/wordprocessingShape" xmlns:wpi="http://schemas.microsoft.com/office/word/2010/wordprocessingInk" xmlns:wpg="http://schemas.microsoft.com/office/word/2010/wordprocessingGroup" xmlns:w16se="http://schemas.microsoft.com/office/word/2015/wordml/symex" xmlns:w16sdtdh="http://schemas.microsoft.com/office/word/2020/wordml/sdtdatahash" xmlns:w16du="http://schemas.microsoft.com/office/word/2023/wordml/word16du" xmlns:w16="http://schemas.microsoft.com/office/word/2018/wordml" xmlns:w16cid="http://schemas.microsoft.com/office/word/2016/wordml/cid" xmlns:w16cex="http://schemas.microsoft.com/office/word/2018/wordml/cex" xmlns:w15="http://schemas.microsoft.com/office/word/2012/wordml" xmlns:w14="http://schemas.microsoft.com/office/word/2010/wordml" xmlns:w="http://schemas.openxmlformats.org/wordprocessingml/2006/main" xmlns:w10="urn:schemas-microsoft-com:office:word" xmlns:wp14="http://schemas.microsoft.com/office/word/2010/wordprocessingDrawing" xmlns:v="urn:schemas-microsoft-com:vml" xmlns:oel="http://schemas.microsoft.com/office/2019/extlst" xmlns:o="urn:schemas-microsoft-com:office:office" xmlns:am3d="http://schemas.microsoft.com/office/drawing/2017/model3d" xmlns:aink="http://schemas.microsoft.com/office/drawing/2016/ink" xmlns:mc="http://schemas.openxmlformats.org/markup-compatibility/2006" xmlns:cx8="http://schemas.microsoft.com/office/drawing/2016/5/14/chartex" xmlns:cx7="http://schemas.microsoft.com/office/drawing/2016/5/13/chartex" xmlns:cx6="http://schemas.microsoft.com/office/drawing/2016/5/12/chartex" xmlns:cx5="http://schemas.microsoft.com/office/drawing/2016/5/11/chartex" xmlns:cx4="http://schemas.microsoft.com/office/drawing/2016/5/10/chartex" xmlns:cx3="http://schemas.microsoft.com/office/drawing/2016/5/9/chartex" xmlns:cx2="http://schemas.microsoft.com/office/drawing/2015/10/21/chartex" xmlns:cx1="http://schemas.microsoft.com/office/drawing/2015/9/8/chartex" xmlns:cx="http://schemas.microsoft.com/office/drawing/2014/chartex" xmlns:wpc="http://schemas.microsoft.com/office/word/2010/wordprocessingCanvas" xmlns="" val="0"/>
+                        <a14:useLocalDpi xmlns="" xmlns:wpc="http://schemas.microsoft.com/office/word/2010/wordprocessingCanvas" xmlns:cx="http://schemas.microsoft.com/office/drawing/2014/chartex" xmlns:cx1="http://schemas.microsoft.com/office/drawing/2015/9/8/chartex" xmlns:cx2="http://schemas.microsoft.com/office/drawing/2015/10/21/chartex" xmlns:cx3="http://schemas.microsoft.com/office/drawing/2016/5/9/chartex" xmlns:cx4="http://schemas.microsoft.com/office/drawing/2016/5/10/chartex" xmlns:cx5="http://schemas.microsoft.com/office/drawing/2016/5/11/chartex" xmlns:cx6="http://schemas.microsoft.com/office/drawing/2016/5/12/chartex" xmlns:cx7="http://schemas.microsoft.com/office/drawing/2016/5/13/chartex" xmlns:cx8="http://schemas.microsoft.com/office/drawing/2016/5/14/chartex" xmlns:mc="http://schemas.openxmlformats.org/markup-compatibility/2006" xmlns:aink="http://schemas.microsoft.com/office/drawing/2016/ink" xmlns:am3d="http://schemas.microsoft.com/office/drawing/2017/model3d" xmlns:o="urn:schemas-microsoft-com:office:office" xmlns:oel="http://schemas.microsoft.com/office/2019/extlst" xmlns:v="urn:schemas-microsoft-com:vml" xmlns:wp14="http://schemas.microsoft.com/office/word/2010/wordprocessingDrawing" xmlns:w10="urn:schemas-microsoft-com:office:word" xmlns:w="http://schemas.openxmlformats.org/wordprocessingml/2006/main" xmlns:w14="http://schemas.microsoft.com/office/word/2010/wordml" xmlns:w15="http://schemas.microsoft.com/office/word/2012/wordml" xmlns:w16cex="http://schemas.microsoft.com/office/word/2018/wordml/cex" xmlns:w16cid="http://schemas.microsoft.com/office/word/2016/wordml/cid" xmlns:w16="http://schemas.microsoft.com/office/word/2018/wordml" xmlns:w16du="http://schemas.microsoft.com/office/word/2023/wordml/word16du" xmlns:w16sdtdh="http://schemas.microsoft.com/office/word/2020/wordml/sdtdatahash" xmlns:w16se="http://schemas.microsoft.com/office/word/2015/wordml/symex" xmlns:wpg="http://schemas.microsoft.com/office/word/2010/wordprocessingGroup" xmlns:wpi="http://schemas.microsoft.com/office/word/2010/wordprocessingInk" xmlns:wps="http://schemas.microsoft.com/office/word/2010/wordprocessingShape" xmlns:a14="http://schemas.microsoft.com/office/drawing/2010/main" val="0"/>
                       </a:ext>
                     </a:extLst>
                   </a:blip>
@@ -36247,6 +36265,23 @@
 </file>
 
 <file path=customXml/item1.xml><?xml version="1.0" encoding="utf-8"?>
+<?mso-contentType ?>
+<FormTemplates xmlns="http://schemas.microsoft.com/sharepoint/v3/contenttype/forms">
+  <Display>DocumentLibraryForm</Display>
+  <Edit>DocumentLibraryForm</Edit>
+  <New>DocumentLibraryForm</New>
+</FormTemplates>
+</file>
+
+<file path=customXml/item2.xml><?xml version="1.0" encoding="utf-8"?>
+<p:properties xmlns:p="http://schemas.microsoft.com/office/2006/metadata/properties" xmlns:xsi="http://www.w3.org/2001/XMLSchema-instance" xmlns:pc="http://schemas.microsoft.com/office/infopath/2007/PartnerControls">
+  <documentManagement>
+    <_activity xmlns="e42a6c97-6d27-4aa7-a6cf-05d478809b85" xsi:nil="true"/>
+  </documentManagement>
+</p:properties>
+</file>
+
+<file path=customXml/item3.xml><?xml version="1.0" encoding="utf-8"?>
 <ct:contentTypeSchema xmlns:ct="http://schemas.microsoft.com/office/2006/metadata/contentType" xmlns:ma="http://schemas.microsoft.com/office/2006/metadata/properties/metaAttributes" ct:_="" ma:_="" ma:contentTypeName="Document" ma:contentTypeID="0x0101004C7E8DBBBC43E046BC06DC4BC150677F" ma:contentTypeVersion="5" ma:contentTypeDescription="Create a new document." ma:contentTypeScope="" ma:versionID="c07036b741fead1b6921dfa379df8194">
   <xsd:schema xmlns:xsd="http://www.w3.org/2001/XMLSchema" xmlns:xs="http://www.w3.org/2001/XMLSchema" xmlns:p="http://schemas.microsoft.com/office/2006/metadata/properties" xmlns:ns3="e42a6c97-6d27-4aa7-a6cf-05d478809b85" targetNamespace="http://schemas.microsoft.com/office/2006/metadata/properties" ma:root="true" ma:fieldsID="c1fa5c538f92b7a4e004c30516dc5058" ns3:_="">
     <xsd:import namespace="e42a6c97-6d27-4aa7-a6cf-05d478809b85"/>
@@ -36396,28 +36431,29 @@
 </ct:contentTypeSchema>
 </file>
 
-<file path=customXml/item2.xml><?xml version="1.0" encoding="utf-8"?>
-<p:properties xmlns:p="http://schemas.microsoft.com/office/2006/metadata/properties" xmlns:xsi="http://www.w3.org/2001/XMLSchema-instance" xmlns:pc="http://schemas.microsoft.com/office/infopath/2007/PartnerControls">
-  <documentManagement>
-    <_activity xmlns="e42a6c97-6d27-4aa7-a6cf-05d478809b85" xsi:nil="true"/>
-  </documentManagement>
-</p:properties>
-</file>
-
-<file path=customXml/item3.xml><?xml version="1.0" encoding="utf-8"?>
-<?mso-contentType ?>
-<FormTemplates xmlns="http://schemas.microsoft.com/sharepoint/v3/contenttype/forms">
-  <Display>DocumentLibraryForm</Display>
-  <Edit>DocumentLibraryForm</Edit>
-  <New>DocumentLibraryForm</New>
-</FormTemplates>
-</file>
-
 <file path=customXml/item4.xml><?xml version="1.0" encoding="utf-8"?>
 <b:Sources xmlns:b="http://schemas.openxmlformats.org/officeDocument/2006/bibliography" xmlns="http://schemas.openxmlformats.org/officeDocument/2006/bibliography" SelectedStyle="\APASixthEditionOfficeOnline.xsl" StyleName="APA" Version="6"/>
 </file>
 
 <file path=customXml/itemProps1.xml><?xml version="1.0" encoding="utf-8"?>
+<ds:datastoreItem xmlns:ds="http://schemas.openxmlformats.org/officeDocument/2006/customXml" ds:itemID="{7AF0C4EE-7092-462F-ACD7-F1287D195CA4}">
+  <ds:schemaRefs>
+    <ds:schemaRef ds:uri="http://schemas.microsoft.com/sharepoint/v3/contenttype/forms"/>
+  </ds:schemaRefs>
+</ds:datastoreItem>
+</file>
+
+<file path=customXml/itemProps2.xml><?xml version="1.0" encoding="utf-8"?>
+<ds:datastoreItem xmlns:ds="http://schemas.openxmlformats.org/officeDocument/2006/customXml" ds:itemID="{C5F4F938-90F0-45C1-BDD4-B1E7946550BD}">
+  <ds:schemaRefs>
+    <ds:schemaRef ds:uri="http://schemas.microsoft.com/office/2006/metadata/properties"/>
+    <ds:schemaRef ds:uri="http://schemas.microsoft.com/office/infopath/2007/PartnerControls"/>
+    <ds:schemaRef ds:uri="e42a6c97-6d27-4aa7-a6cf-05d478809b85"/>
+  </ds:schemaRefs>
+</ds:datastoreItem>
+</file>
+
+<file path=customXml/itemProps3.xml><?xml version="1.0" encoding="utf-8"?>
 <ds:datastoreItem xmlns:ds="http://schemas.openxmlformats.org/officeDocument/2006/customXml" ds:itemID="{24A74E35-4894-48BF-8FD3-414B0A6D4587}">
   <ds:schemaRefs>
     <ds:schemaRef ds:uri="http://schemas.microsoft.com/office/2006/metadata/contentType"/>
@@ -36435,24 +36471,6 @@
 </ds:datastoreItem>
 </file>
 
-<file path=customXml/itemProps2.xml><?xml version="1.0" encoding="utf-8"?>
-<ds:datastoreItem xmlns:ds="http://schemas.openxmlformats.org/officeDocument/2006/customXml" ds:itemID="{C5F4F938-90F0-45C1-BDD4-B1E7946550BD}">
-  <ds:schemaRefs>
-    <ds:schemaRef ds:uri="http://schemas.microsoft.com/office/2006/metadata/properties"/>
-    <ds:schemaRef ds:uri="http://schemas.microsoft.com/office/infopath/2007/PartnerControls"/>
-    <ds:schemaRef ds:uri="e42a6c97-6d27-4aa7-a6cf-05d478809b85"/>
-  </ds:schemaRefs>
-</ds:datastoreItem>
-</file>
-
-<file path=customXml/itemProps3.xml><?xml version="1.0" encoding="utf-8"?>
-<ds:datastoreItem xmlns:ds="http://schemas.openxmlformats.org/officeDocument/2006/customXml" ds:itemID="{7AF0C4EE-7092-462F-ACD7-F1287D195CA4}">
-  <ds:schemaRefs>
-    <ds:schemaRef ds:uri="http://schemas.microsoft.com/sharepoint/v3/contenttype/forms"/>
-  </ds:schemaRefs>
-</ds:datastoreItem>
-</file>
-
 <file path=customXml/itemProps4.xml><?xml version="1.0" encoding="utf-8"?>
 <ds:datastoreItem xmlns:ds="http://schemas.openxmlformats.org/officeDocument/2006/customXml" ds:itemID="{621ECCB7-983D-447C-8245-34981CDDE767}">
   <ds:schemaRefs>

</xml_diff>

<commit_message>
Updated contents and fixed small mistakes
</commit_message>
<xml_diff>
--- a/Sistem multi-agent de gestionare a analizelor pentru prezicerea pietrelor la rinichi.docx
+++ b/Sistem multi-agent de gestionare a analizelor pentru prezicerea pietrelor la rinichi.docx
@@ -4,65 +4,57 @@
   <w:body>
     <w:p>
       <w:pPr>
-        <w:pStyle w:val="Heading1"/>
-        <w:spacing w:line="240" w:lineRule="auto"/>
         <w:jc w:val="center"/>
         <w:rPr>
-          <w:rFonts w:cs="Times New Roman"/>
-          <w:sz w:val="38"/>
-          <w:szCs w:val="38"/>
-        </w:rPr>
-      </w:pPr>
-      <w:bookmarkStart w:id="0" w:name="_Toc162181740"/>
-      <w:bookmarkStart w:id="1" w:name="_Toc162181913"/>
-      <w:bookmarkStart w:id="2" w:name="_Toc162182908"/>
-      <w:bookmarkStart w:id="3" w:name="_Toc169263680"/>
-      <w:r>
-        <w:rPr>
-          <w:rFonts w:cs="Times New Roman"/>
-          <w:sz w:val="38"/>
-          <w:szCs w:val="38"/>
+          <w:sz w:val="40"/>
+          <w:szCs w:val="40"/>
+        </w:rPr>
+      </w:pPr>
+      <w:bookmarkStart w:id="0" w:name="_Toc169263680"/>
+      <w:bookmarkStart w:id="1" w:name="_Toc162181740"/>
+      <w:bookmarkStart w:id="2" w:name="_Toc162181913"/>
+      <w:bookmarkStart w:id="3" w:name="_Toc162182908"/>
+      <w:r>
+        <w:rPr>
+          <w:sz w:val="40"/>
+          <w:szCs w:val="40"/>
         </w:rPr>
         <w:t>UNIVERSITATEA DE M</w:t>
       </w:r>
       <w:r>
         <w:rPr>
-          <w:rFonts w:cs="Times New Roman"/>
-          <w:sz w:val="38"/>
-          <w:szCs w:val="38"/>
+          <w:sz w:val="40"/>
+          <w:szCs w:val="40"/>
         </w:rPr>
         <w:t>E</w:t>
       </w:r>
       <w:r>
         <w:rPr>
-          <w:rFonts w:cs="Times New Roman"/>
-          <w:sz w:val="38"/>
-          <w:szCs w:val="38"/>
+          <w:sz w:val="40"/>
+          <w:szCs w:val="40"/>
         </w:rPr>
         <w:t>DICINĂ, FARMACIE, ȘTIINȚE ȘI TEHNOLOGIE „GEORGE EMIL PALADE” DIN TÂRGU-MUREŞ</w:t>
       </w:r>
-      <w:bookmarkEnd w:id="3"/>
-    </w:p>
-    <w:p>
-      <w:pPr>
-        <w:spacing w:line="240" w:lineRule="auto"/>
-      </w:pPr>
-    </w:p>
-    <w:p>
-      <w:pPr>
-        <w:pStyle w:val="Heading1"/>
-        <w:spacing w:line="240" w:lineRule="auto"/>
+      <w:bookmarkEnd w:id="0"/>
+    </w:p>
+    <w:p>
+      <w:pPr>
+        <w:spacing w:line="240" w:lineRule="auto"/>
+      </w:pPr>
+    </w:p>
+    <w:p>
+      <w:pPr>
         <w:jc w:val="center"/>
         <w:rPr>
-          <w:rFonts w:cs="Times New Roman"/>
           <w:sz w:val="36"/>
+          <w:szCs w:val="36"/>
         </w:rPr>
       </w:pPr>
       <w:bookmarkStart w:id="4" w:name="_Toc169263681"/>
       <w:r>
         <w:rPr>
-          <w:rFonts w:cs="Times New Roman"/>
           <w:sz w:val="36"/>
+          <w:szCs w:val="36"/>
         </w:rPr>
         <w:t>FACULTATEA DE INGINERIE ȘI TEHNOLOGIA INFORMAȚIEI</w:t>
       </w:r>
@@ -78,19 +70,17 @@
     </w:p>
     <w:p>
       <w:pPr>
-        <w:pStyle w:val="Heading1"/>
-        <w:spacing w:line="240" w:lineRule="auto"/>
         <w:jc w:val="center"/>
         <w:rPr>
-          <w:rFonts w:cs="Times New Roman"/>
           <w:sz w:val="32"/>
+          <w:szCs w:val="32"/>
         </w:rPr>
       </w:pPr>
       <w:bookmarkStart w:id="5" w:name="_Toc169263682"/>
       <w:r>
         <w:rPr>
-          <w:rFonts w:cs="Times New Roman"/>
           <w:sz w:val="32"/>
+          <w:szCs w:val="32"/>
         </w:rPr>
         <w:t>SPECIALIZAREA DE MASTERAT</w:t>
       </w:r>
@@ -98,24 +88,24 @@
     </w:p>
     <w:p>
       <w:pPr>
-        <w:pStyle w:val="Heading1"/>
-        <w:spacing w:line="240" w:lineRule="auto"/>
         <w:jc w:val="center"/>
         <w:rPr>
-          <w:rFonts w:cs="Times New Roman"/>
-          <w:sz w:val="32"/>
+          <w:sz w:val="40"/>
+          <w:szCs w:val="40"/>
         </w:rPr>
       </w:pPr>
       <w:bookmarkStart w:id="6" w:name="_Toc169263683"/>
       <w:r>
         <w:rPr>
-          <w:rFonts w:cs="Times New Roman"/>
+          <w:sz w:val="40"/>
+          <w:szCs w:val="40"/>
         </w:rPr>
         <w:t>INTELIGEN</w:t>
       </w:r>
       <w:r>
         <w:rPr>
-          <w:rFonts w:cs="Times New Roman"/>
+          <w:sz w:val="40"/>
+          <w:szCs w:val="40"/>
           <w:lang w:val="ro-RO"/>
         </w:rPr>
         <w:t>ȚĂ ARTIFICIALĂ</w:t>
@@ -132,13 +122,10 @@
     </w:p>
     <w:p>
       <w:pPr>
-        <w:pStyle w:val="Heading1"/>
-        <w:spacing w:line="240" w:lineRule="auto"/>
         <w:jc w:val="center"/>
         <w:rPr>
-          <w:rFonts w:cs="Times New Roman"/>
-          <w:b/>
           <w:sz w:val="52"/>
+          <w:szCs w:val="52"/>
         </w:rPr>
       </w:pPr>
       <w:bookmarkStart w:id="7" w:name="_Toc166442004"/>
@@ -155,9 +142,8 @@
       <w:bookmarkStart w:id="18" w:name="_Toc169263684"/>
       <w:r>
         <w:rPr>
-          <w:rFonts w:cs="Times New Roman"/>
-          <w:b/>
           <w:sz w:val="52"/>
+          <w:szCs w:val="52"/>
         </w:rPr>
         <w:t>LUCRARE DE DISERTAȚIE</w:t>
       </w:r>
@@ -196,18 +182,29 @@
     </w:p>
     <w:p>
       <w:pPr>
-        <w:pStyle w:val="Heading3"/>
-        <w:spacing w:line="240" w:lineRule="auto"/>
-        <w:jc w:val="left"/>
+        <w:rPr>
+          <w:b/>
+          <w:sz w:val="28"/>
+          <w:szCs w:val="28"/>
+        </w:rPr>
       </w:pPr>
       <w:bookmarkStart w:id="19" w:name="_Toc169263685"/>
-      <w:bookmarkEnd w:id="0"/>
       <w:bookmarkEnd w:id="1"/>
       <w:bookmarkEnd w:id="2"/>
-      <w:r>
+      <w:bookmarkEnd w:id="3"/>
+      <w:r>
+        <w:rPr>
+          <w:b/>
+          <w:sz w:val="28"/>
+          <w:szCs w:val="28"/>
+        </w:rPr>
         <w:t xml:space="preserve">Conducător ştiinţific: </w:t>
       </w:r>
       <w:r>
+        <w:rPr>
+          <w:sz w:val="28"/>
+          <w:szCs w:val="28"/>
+        </w:rPr>
         <w:t>Prof. univ. dr. abil. IANTOVICS László-Barna</w:t>
       </w:r>
       <w:bookmarkEnd w:id="19"/>
@@ -219,24 +216,31 @@
     </w:p>
     <w:p>
       <w:pPr>
-        <w:pStyle w:val="Heading3"/>
-        <w:spacing w:line="240" w:lineRule="auto"/>
-        <w:ind w:left="4320" w:firstLine="720"/>
-        <w:rPr>
-          <w:rFonts w:cs="Times New Roman"/>
-        </w:rPr>
-      </w:pPr>
-      <w:r>
-        <w:t xml:space="preserve"> </w:t>
-      </w:r>
+        <w:ind w:left="5040"/>
+        <w:rPr>
+          <w:rFonts w:cs="Times New Roman"/>
+          <w:b/>
+          <w:sz w:val="28"/>
+        </w:rPr>
+      </w:pPr>
       <w:bookmarkStart w:id="20" w:name="_Toc169263686"/>
       <w:r>
+        <w:rPr>
+          <w:b/>
+          <w:sz w:val="28"/>
+        </w:rPr>
         <w:t xml:space="preserve">Absolvent:  </w:t>
       </w:r>
       <w:r>
+        <w:rPr>
+          <w:sz w:val="28"/>
+        </w:rPr>
         <w:t>PASCAL</w:t>
       </w:r>
       <w:r>
+        <w:rPr>
+          <w:sz w:val="28"/>
+        </w:rPr>
         <w:t xml:space="preserve"> Vasile-Marian</w:t>
       </w:r>
       <w:bookmarkEnd w:id="20"/>
@@ -263,47 +267,44 @@
     </w:p>
     <w:p>
       <w:pPr>
-        <w:spacing w:line="240" w:lineRule="auto"/>
-      </w:pPr>
-    </w:p>
-    <w:p>
-      <w:pPr>
-        <w:pStyle w:val="Heading1"/>
-        <w:spacing w:line="240" w:lineRule="auto"/>
         <w:jc w:val="center"/>
         <w:rPr>
           <w:b/>
+          <w:sz w:val="40"/>
+          <w:szCs w:val="40"/>
         </w:rPr>
       </w:pPr>
       <w:bookmarkStart w:id="21" w:name="_Toc169263687"/>
       <w:r>
         <w:rPr>
           <w:b/>
+          <w:sz w:val="40"/>
+          <w:szCs w:val="40"/>
         </w:rPr>
         <w:t>2024</w:t>
       </w:r>
       <w:bookmarkEnd w:id="21"/>
     </w:p>
-    <w:p/>
-    <w:p>
-      <w:pPr>
-        <w:spacing w:line="240" w:lineRule="auto"/>
-      </w:pPr>
-    </w:p>
-    <w:p>
-      <w:pPr>
-        <w:pStyle w:val="Heading1"/>
-        <w:spacing w:line="240" w:lineRule="auto"/>
+    <w:p>
+      <w:pPr>
+        <w:spacing w:line="240" w:lineRule="auto"/>
+      </w:pPr>
+    </w:p>
+    <w:p>
+      <w:pPr>
         <w:jc w:val="center"/>
         <w:rPr>
-          <w:rFonts w:cs="Times New Roman"/>
+          <w:sz w:val="40"/>
+          <w:szCs w:val="40"/>
         </w:rPr>
       </w:pPr>
       <w:bookmarkStart w:id="22" w:name="_Toc169263688"/>
       <w:r>
         <w:rPr>
-          <w:rFonts w:cs="Times New Roman"/>
-        </w:rPr>
+          <w:sz w:val="40"/>
+          <w:szCs w:val="40"/>
+        </w:rPr>
+        <w:lastRenderedPageBreak/>
         <w:t>UNIVERSITATEA DE MEDICINĂ, FARMACIE, ȘTIINȚE ȘI TEHNOLOGIE „GEORGE EMIL PALADE” DIN TÂRGU-MUREŞ</w:t>
       </w:r>
       <w:bookmarkEnd w:id="22"/>
@@ -315,19 +316,17 @@
     </w:p>
     <w:p>
       <w:pPr>
-        <w:pStyle w:val="Heading1"/>
-        <w:spacing w:line="240" w:lineRule="auto"/>
         <w:jc w:val="center"/>
         <w:rPr>
-          <w:rFonts w:cs="Times New Roman"/>
           <w:sz w:val="36"/>
+          <w:szCs w:val="36"/>
         </w:rPr>
       </w:pPr>
       <w:bookmarkStart w:id="23" w:name="_Toc169263689"/>
       <w:r>
         <w:rPr>
-          <w:rFonts w:cs="Times New Roman"/>
           <w:sz w:val="36"/>
+          <w:szCs w:val="36"/>
         </w:rPr>
         <w:t>FACULTATEA DE INGINERIE ȘI TEHNOLOGIA INFORMAȚIEI</w:t>
       </w:r>
@@ -343,19 +342,17 @@
     </w:p>
     <w:p>
       <w:pPr>
-        <w:pStyle w:val="Heading1"/>
-        <w:spacing w:line="240" w:lineRule="auto"/>
         <w:jc w:val="center"/>
         <w:rPr>
-          <w:rFonts w:cs="Times New Roman"/>
           <w:sz w:val="32"/>
+          <w:szCs w:val="32"/>
         </w:rPr>
       </w:pPr>
       <w:bookmarkStart w:id="24" w:name="_Toc169263690"/>
       <w:r>
         <w:rPr>
-          <w:rFonts w:cs="Times New Roman"/>
           <w:sz w:val="32"/>
+          <w:szCs w:val="32"/>
         </w:rPr>
         <w:t>SPECIALIZAREA DE MASTERAT</w:t>
       </w:r>
@@ -363,48 +360,49 @@
     </w:p>
     <w:p>
       <w:pPr>
-        <w:pStyle w:val="Heading1"/>
-        <w:spacing w:line="240" w:lineRule="auto"/>
         <w:jc w:val="center"/>
         <w:rPr>
-          <w:rFonts w:cs="Times New Roman"/>
+          <w:sz w:val="40"/>
+          <w:szCs w:val="40"/>
+        </w:rPr>
+      </w:pPr>
+      <w:bookmarkStart w:id="25" w:name="_Toc169263691"/>
+      <w:r>
+        <w:rPr>
+          <w:sz w:val="40"/>
+          <w:szCs w:val="40"/>
+        </w:rPr>
+        <w:t>INTELIGEN</w:t>
+      </w:r>
+      <w:r>
+        <w:rPr>
+          <w:sz w:val="40"/>
+          <w:szCs w:val="40"/>
+          <w:lang w:val="ro-RO"/>
+        </w:rPr>
+        <w:t>ȚĂ ARTIFICIALĂ</w:t>
+      </w:r>
+      <w:bookmarkEnd w:id="25"/>
+    </w:p>
+    <w:p>
+      <w:pPr>
+        <w:spacing w:line="240" w:lineRule="auto"/>
+        <w:jc w:val="left"/>
+      </w:pPr>
+    </w:p>
+    <w:p>
+      <w:pPr>
+        <w:rPr>
+          <w:i/>
           <w:sz w:val="32"/>
-        </w:rPr>
-      </w:pPr>
-      <w:bookmarkStart w:id="25" w:name="_Toc169263691"/>
-      <w:r>
-        <w:rPr>
-          <w:rFonts w:cs="Times New Roman"/>
-        </w:rPr>
-        <w:t>INTELIGEN</w:t>
-      </w:r>
-      <w:r>
-        <w:rPr>
-          <w:rFonts w:cs="Times New Roman"/>
-          <w:lang w:val="ro-RO"/>
-        </w:rPr>
-        <w:t>ȚĂ ARTIFICIALĂ</w:t>
-      </w:r>
-      <w:bookmarkEnd w:id="25"/>
-    </w:p>
-    <w:p>
-      <w:pPr>
-        <w:spacing w:line="240" w:lineRule="auto"/>
-        <w:jc w:val="left"/>
-      </w:pPr>
-    </w:p>
-    <w:p>
-      <w:pPr>
-        <w:pStyle w:val="TOCHeading"/>
-        <w:spacing w:line="240" w:lineRule="auto"/>
-        <w:jc w:val="both"/>
+          <w:szCs w:val="32"/>
+        </w:rPr>
+      </w:pPr>
+      <w:r>
         <w:rPr>
           <w:i/>
-        </w:rPr>
-      </w:pPr>
-      <w:r>
-        <w:rPr>
-          <w:i/>
+          <w:sz w:val="32"/>
+          <w:szCs w:val="32"/>
         </w:rPr>
         <w:t>LUCRARE DE DISERTAŢIE</w:t>
       </w:r>
@@ -416,17 +414,17 @@
     </w:p>
     <w:p>
       <w:pPr>
-        <w:pStyle w:val="Heading1"/>
-        <w:spacing w:line="240" w:lineRule="auto"/>
         <w:jc w:val="center"/>
         <w:rPr>
-          <w:rFonts w:eastAsiaTheme="minorHAnsi"/>
+          <w:sz w:val="40"/>
+          <w:szCs w:val="40"/>
         </w:rPr>
       </w:pPr>
       <w:bookmarkStart w:id="26" w:name="_Toc169263692"/>
       <w:r>
         <w:rPr>
-          <w:rFonts w:eastAsiaTheme="minorHAnsi"/>
+          <w:sz w:val="40"/>
+          <w:szCs w:val="40"/>
         </w:rPr>
         <w:t>SISTEM MULTI-AGENT DE GESTIONARE A ANALIZELOR PENTRU PREZICEREA PIETRELOR LA RINICHI</w:t>
       </w:r>
@@ -453,18 +451,18 @@
     </w:p>
     <w:p>
       <w:pPr>
-        <w:pStyle w:val="Heading3"/>
-        <w:spacing w:line="240" w:lineRule="auto"/>
+        <w:rPr>
+          <w:sz w:val="28"/>
+          <w:szCs w:val="28"/>
+        </w:rPr>
       </w:pPr>
       <w:bookmarkStart w:id="27" w:name="_Toc169263693"/>
       <w:r>
-        <w:t xml:space="preserve">Conducător ştiinţific: </w:t>
-      </w:r>
-      <w:r>
-        <w:rPr>
-          <w:b w:val="0"/>
-        </w:rPr>
-        <w:t>Prof. univ. dr. abil. IANTOVICS László-Barna</w:t>
+        <w:rPr>
+          <w:sz w:val="28"/>
+          <w:szCs w:val="28"/>
+        </w:rPr>
+        <w:t>Conducător ştiinţific: Prof. univ. dr. abil. IANTOVICS László-Barna</w:t>
       </w:r>
       <w:bookmarkEnd w:id="27"/>
     </w:p>
@@ -513,31 +511,32 @@
     </w:p>
     <w:p>
       <w:pPr>
-        <w:pStyle w:val="Heading3"/>
-        <w:spacing w:line="240" w:lineRule="auto"/>
         <w:jc w:val="center"/>
         <w:rPr>
           <w:rFonts w:cs="Times New Roman"/>
+          <w:b/>
           <w:sz w:val="40"/>
+          <w:szCs w:val="40"/>
         </w:rPr>
       </w:pPr>
       <w:bookmarkStart w:id="28" w:name="_Toc169263694"/>
       <w:r>
         <w:rPr>
+          <w:b/>
           <w:sz w:val="40"/>
-        </w:rPr>
-        <w:t>2024</w:t>
+          <w:szCs w:val="40"/>
+        </w:rPr>
+        <w:t>2</w:t>
       </w:r>
       <w:bookmarkEnd w:id="28"/>
-    </w:p>
-    <w:p>
-      <w:pPr>
-        <w:spacing w:line="240" w:lineRule="auto"/>
-        <w:ind w:left="5040"/>
-        <w:rPr>
-          <w:sz w:val="28"/>
-        </w:rPr>
-      </w:pPr>
+      <w:r>
+        <w:rPr>
+          <w:b/>
+          <w:sz w:val="40"/>
+          <w:szCs w:val="40"/>
+        </w:rPr>
+        <w:t>024</w:t>
+      </w:r>
     </w:p>
     <w:tbl>
       <w:tblPr>
@@ -570,8 +569,6 @@
           </w:tcPr>
           <w:p>
             <w:pPr>
-              <w:pStyle w:val="Heading1"/>
-              <w:spacing w:line="240" w:lineRule="auto"/>
               <w:jc w:val="center"/>
               <w:rPr>
                 <w:sz w:val="26"/>
@@ -591,8 +588,6 @@
           </w:p>
           <w:p>
             <w:pPr>
-              <w:pStyle w:val="Heading1"/>
-              <w:spacing w:line="240" w:lineRule="auto"/>
               <w:jc w:val="center"/>
               <w:rPr>
                 <w:b/>
@@ -636,78 +631,64 @@
             <w:bookmarkEnd w:id="30"/>
           </w:p>
           <w:p>
-            <w:pPr>
-              <w:pStyle w:val="Heading1"/>
-              <w:spacing w:line="240" w:lineRule="auto"/>
-              <w:rPr>
-                <w:rFonts w:eastAsia="Times New Roman" w:cs="Times New Roman"/>
-                <w:color w:val="000000"/>
+            <w:bookmarkStart w:id="31" w:name="_Toc169263697"/>
+            <w:r>
+              <w:rPr>
+                <w:b/>
                 <w:sz w:val="26"/>
                 <w:szCs w:val="26"/>
-                <w:u w:val="single"/>
-              </w:rPr>
-            </w:pPr>
-            <w:bookmarkStart w:id="31" w:name="_Toc169263697"/>
-            <w:r>
-              <w:rPr>
-                <w:rFonts w:eastAsia="Times New Roman" w:cs="Times New Roman"/>
+              </w:rPr>
+              <w:t>LUCRARE DE DISERTAȚIE</w:t>
+            </w:r>
+            <w:r>
+              <w:rPr>
+                <w:rFonts w:eastAsia="Times New Roman" w:cs="Times New Roman"/>
+                <w:color w:val="000000"/>
+              </w:rPr>
+              <w:t xml:space="preserve">        </w:t>
+            </w:r>
+            <w:r>
+              <w:rPr>
+                <w:rFonts w:eastAsia="Times New Roman" w:cs="Times New Roman"/>
+                <w:color w:val="000000"/>
+              </w:rPr>
+              <w:t xml:space="preserve">                       </w:t>
+            </w:r>
+            <w:r>
+              <w:rPr>
+                <w:rFonts w:eastAsia="Times New Roman" w:cs="Times New Roman"/>
+                <w:color w:val="000000"/>
+              </w:rPr>
+              <w:t xml:space="preserve">               </w:t>
+            </w:r>
+            <w:r>
+              <w:rPr>
+                <w:rFonts w:eastAsia="Times New Roman" w:cs="Times New Roman"/>
+                <w:color w:val="000000"/>
+              </w:rPr>
+              <w:t xml:space="preserve"> </w:t>
+            </w:r>
+            <w:r>
+              <w:rPr>
                 <w:b/>
-                <w:color w:val="000000"/>
                 <w:sz w:val="26"/>
                 <w:szCs w:val="26"/>
               </w:rPr>
-              <w:t>LUCRARE DE DISERTAȚIE</w:t>
-            </w:r>
-            <w:r>
-              <w:rPr>
-                <w:rFonts w:eastAsia="Times New Roman" w:cs="Times New Roman"/>
-                <w:b/>
-                <w:color w:val="000000"/>
-                <w:sz w:val="26"/>
-                <w:szCs w:val="26"/>
-              </w:rPr>
-              <w:t xml:space="preserve">                                     </w:t>
-            </w:r>
-            <w:r>
-              <w:rPr>
-                <w:rFonts w:eastAsia="Times New Roman" w:cs="Times New Roman"/>
-                <w:b/>
-                <w:color w:val="000000"/>
-                <w:sz w:val="26"/>
-                <w:szCs w:val="26"/>
-              </w:rPr>
-              <w:t xml:space="preserve"> </w:t>
-            </w:r>
-            <w:r>
-              <w:rPr>
-                <w:rFonts w:eastAsia="Times New Roman" w:cs="Times New Roman"/>
-                <w:b/>
-                <w:color w:val="000000"/>
-                <w:sz w:val="26"/>
-                <w:szCs w:val="26"/>
-              </w:rPr>
-              <w:t xml:space="preserve">Candidat : </w:t>
-            </w:r>
-            <w:r>
-              <w:rPr>
-                <w:sz w:val="26"/>
-                <w:szCs w:val="26"/>
-              </w:rPr>
+              <w:t>Candidat</w:t>
+            </w:r>
+            <w:r>
+              <w:t xml:space="preserve">: </w:t>
+            </w:r>
+            <w:r>
               <w:t>PASCAL</w:t>
             </w:r>
             <w:r>
-              <w:rPr>
-                <w:sz w:val="26"/>
-                <w:szCs w:val="26"/>
-              </w:rPr>
               <w:t xml:space="preserve"> Vasile-Marian</w:t>
             </w:r>
             <w:bookmarkEnd w:id="31"/>
           </w:p>
           <w:p>
             <w:pPr>
-              <w:pStyle w:val="Heading1"/>
-              <w:spacing w:line="240" w:lineRule="auto"/>
               <w:rPr>
                 <w:rFonts w:eastAsia="Times New Roman" w:cs="Times New Roman"/>
                 <w:b/>
@@ -717,40 +698,40 @@
               </w:rPr>
             </w:pPr>
             <w:bookmarkStart w:id="32" w:name="_Toc169263698"/>
-            <w:r>
-              <w:rPr>
-                <w:rFonts w:eastAsia="Times New Roman" w:cs="Times New Roman"/>
-                <w:b/>
-                <w:color w:val="000000"/>
-                <w:sz w:val="26"/>
-                <w:szCs w:val="26"/>
-              </w:rPr>
-              <w:t xml:space="preserve">Programul de studiu : </w:t>
-            </w:r>
-            <w:r>
-              <w:rPr>
-                <w:sz w:val="26"/>
-                <w:szCs w:val="26"/>
-              </w:rPr>
-              <w:t xml:space="preserve">Inteligență Artificială                      </w:t>
-            </w:r>
-            <w:r>
-              <w:rPr>
-                <w:rFonts w:eastAsia="Times New Roman" w:cs="Times New Roman"/>
-                <w:b/>
-                <w:color w:val="000000"/>
-                <w:sz w:val="26"/>
-                <w:szCs w:val="26"/>
-              </w:rPr>
-              <w:tab/>
-            </w:r>
             <w:r>
               <w:rPr>
                 <w:b/>
                 <w:sz w:val="26"/>
                 <w:szCs w:val="26"/>
               </w:rPr>
-              <w:t xml:space="preserve"> </w:t>
+              <w:t>Programul de studiu</w:t>
+            </w:r>
+            <w:r>
+              <w:rPr>
+                <w:rFonts w:eastAsia="Times New Roman" w:cs="Times New Roman"/>
+                <w:b/>
+                <w:color w:val="000000"/>
+                <w:sz w:val="26"/>
+                <w:szCs w:val="26"/>
+              </w:rPr>
+              <w:t xml:space="preserve">: </w:t>
+            </w:r>
+            <w:r>
+              <w:rPr>
+                <w:sz w:val="26"/>
+                <w:szCs w:val="26"/>
+              </w:rPr>
+              <w:t xml:space="preserve">Inteligență Artificială                      </w:t>
+            </w:r>
+            <w:r>
+              <w:rPr>
+                <w:rFonts w:eastAsia="Times New Roman" w:cs="Times New Roman"/>
+                <w:b/>
+                <w:color w:val="000000"/>
+                <w:sz w:val="26"/>
+                <w:szCs w:val="26"/>
+              </w:rPr>
+              <w:tab/>
             </w:r>
             <w:r>
               <w:rPr>
@@ -758,17 +739,35 @@
                 <w:sz w:val="26"/>
                 <w:szCs w:val="26"/>
               </w:rPr>
-              <w:t xml:space="preserve">          </w:t>
-            </w:r>
-            <w:r>
-              <w:rPr>
-                <w:rFonts w:eastAsia="Times New Roman" w:cs="Times New Roman"/>
+              <w:t xml:space="preserve"> </w:t>
+            </w:r>
+            <w:r>
+              <w:rPr>
                 <w:b/>
-                <w:color w:val="000000"/>
                 <w:sz w:val="26"/>
                 <w:szCs w:val="26"/>
               </w:rPr>
-              <w:t xml:space="preserve">Anul absolvirii : </w:t>
+              <w:t xml:space="preserve">          </w:t>
+            </w:r>
+            <w:r>
+              <w:rPr>
+                <w:rFonts w:eastAsia="Times New Roman" w:cs="Times New Roman"/>
+                <w:b/>
+                <w:color w:val="000000"/>
+                <w:sz w:val="26"/>
+                <w:szCs w:val="26"/>
+              </w:rPr>
+              <w:t>Anul absolvirii</w:t>
+            </w:r>
+            <w:r>
+              <w:rPr>
+                <w:rFonts w:eastAsia="Times New Roman" w:cs="Times New Roman"/>
+                <w:b/>
+                <w:color w:val="000000"/>
+                <w:sz w:val="26"/>
+                <w:szCs w:val="26"/>
+              </w:rPr>
+              <w:t xml:space="preserve">: </w:t>
             </w:r>
             <w:r>
               <w:rPr>
@@ -804,17 +803,6 @@
                 <w:szCs w:val="26"/>
               </w:rPr>
             </w:pPr>
-          </w:p>
-          <w:p>
-            <w:pPr>
-              <w:spacing w:after="0" w:line="240" w:lineRule="auto"/>
-              <w:rPr>
-                <w:rFonts w:eastAsia="Calibri" w:cs="Times New Roman"/>
-                <w:b/>
-                <w:sz w:val="26"/>
-                <w:szCs w:val="26"/>
-              </w:rPr>
-            </w:pPr>
             <w:r>
               <w:rPr>
                 <w:rFonts w:eastAsia="Calibri" w:cs="Times New Roman"/>
@@ -887,11 +875,18 @@
             </w:pPr>
             <w:r>
               <w:rPr>
+                <w:sz w:val="28"/>
+                <w:szCs w:val="28"/>
+              </w:rPr>
+              <w:t xml:space="preserve">Prof. univ. dr. abil. </w:t>
+            </w:r>
+            <w:r>
+              <w:rPr>
                 <w:rFonts w:eastAsia="Calibri" w:cs="Times New Roman"/>
                 <w:sz w:val="26"/>
                 <w:szCs w:val="26"/>
               </w:rPr>
-              <w:t>Lector dr. IANTOVICS  BARN</w:t>
+              <w:t>IANTOVICS  BARN</w:t>
             </w:r>
             <w:r>
               <w:rPr>
@@ -929,7 +924,16 @@
                 <w:sz w:val="26"/>
                 <w:szCs w:val="26"/>
               </w:rPr>
-              <w:t>Tema lucrării de disertație :</w:t>
+              <w:t>Tema lucrării de disertație</w:t>
+            </w:r>
+            <w:r>
+              <w:rPr>
+                <w:rFonts w:eastAsia="Calibri" w:cs="Times New Roman"/>
+                <w:b/>
+                <w:sz w:val="26"/>
+                <w:szCs w:val="26"/>
+              </w:rPr>
+              <w:t>:</w:t>
             </w:r>
           </w:p>
           <w:p>
@@ -977,7 +981,16 @@
                 <w:sz w:val="26"/>
                 <w:szCs w:val="26"/>
               </w:rPr>
-              <w:t>Problemele principale tratate :</w:t>
+              <w:t>Problemele principale tratate</w:t>
+            </w:r>
+            <w:r>
+              <w:rPr>
+                <w:rFonts w:eastAsia="Calibri" w:cs="Times New Roman"/>
+                <w:b/>
+                <w:sz w:val="26"/>
+                <w:szCs w:val="26"/>
+              </w:rPr>
+              <w:t>:</w:t>
             </w:r>
           </w:p>
           <w:p>
@@ -1191,7 +1204,16 @@
                 <w:sz w:val="26"/>
                 <w:szCs w:val="26"/>
               </w:rPr>
-              <w:t>recomandată :</w:t>
+              <w:t>recomandată</w:t>
+            </w:r>
+            <w:r>
+              <w:rPr>
+                <w:rFonts w:eastAsia="Calibri" w:cs="Times New Roman"/>
+                <w:b/>
+                <w:sz w:val="26"/>
+                <w:szCs w:val="26"/>
+              </w:rPr>
+              <w:t>:</w:t>
             </w:r>
           </w:p>
           <w:p>
@@ -1325,7 +1347,25 @@
                 <w:sz w:val="26"/>
                 <w:szCs w:val="26"/>
               </w:rPr>
-              <w:t xml:space="preserve">Termene obligatorii de consultaţii : </w:t>
+              <w:t>Ter</w:t>
+            </w:r>
+            <w:r>
+              <w:rPr>
+                <w:rFonts w:eastAsia="Calibri" w:cs="Times New Roman"/>
+                <w:b/>
+                <w:sz w:val="26"/>
+                <w:szCs w:val="26"/>
+              </w:rPr>
+              <w:t>mene obligatorii de consultaţii</w:t>
+            </w:r>
+            <w:r>
+              <w:rPr>
+                <w:rFonts w:eastAsia="Calibri" w:cs="Times New Roman"/>
+                <w:b/>
+                <w:sz w:val="26"/>
+                <w:szCs w:val="26"/>
+              </w:rPr>
+              <w:t xml:space="preserve">: </w:t>
             </w:r>
             <w:r>
               <w:rPr>
@@ -1363,7 +1403,16 @@
                 <w:sz w:val="26"/>
                 <w:szCs w:val="26"/>
               </w:rPr>
-              <w:t xml:space="preserve">Locul practicii : </w:t>
+              <w:t>Locul practicii</w:t>
+            </w:r>
+            <w:r>
+              <w:rPr>
+                <w:rFonts w:eastAsia="Calibri" w:cs="Times New Roman"/>
+                <w:b/>
+                <w:sz w:val="26"/>
+                <w:szCs w:val="26"/>
+              </w:rPr>
+              <w:t xml:space="preserve">: </w:t>
             </w:r>
             <w:r>
               <w:rPr>
@@ -1401,7 +1450,16 @@
                 <w:sz w:val="26"/>
                 <w:szCs w:val="26"/>
               </w:rPr>
-              <w:t xml:space="preserve">Primit tema la data de : </w:t>
+              <w:t>Primit tema la data de</w:t>
+            </w:r>
+            <w:r>
+              <w:rPr>
+                <w:rFonts w:eastAsia="Calibri" w:cs="Times New Roman"/>
+                <w:b/>
+                <w:sz w:val="26"/>
+                <w:szCs w:val="26"/>
+              </w:rPr>
+              <w:t xml:space="preserve">: </w:t>
             </w:r>
             <w:r>
               <w:rPr>
@@ -1445,7 +1503,16 @@
                 <w:sz w:val="26"/>
                 <w:szCs w:val="26"/>
               </w:rPr>
-              <w:t xml:space="preserve">Termen de predare : </w:t>
+              <w:t>Termen de predare</w:t>
+            </w:r>
+            <w:r>
+              <w:rPr>
+                <w:rFonts w:eastAsia="Calibri" w:cs="Times New Roman"/>
+                <w:b/>
+                <w:sz w:val="26"/>
+                <w:szCs w:val="26"/>
+              </w:rPr>
+              <w:t xml:space="preserve">: </w:t>
             </w:r>
             <w:r>
               <w:rPr>
@@ -1483,7 +1550,25 @@
                 <w:sz w:val="26"/>
                 <w:szCs w:val="26"/>
               </w:rPr>
-              <w:t xml:space="preserve">Semnătura directorului de departament :       </w:t>
+              <w:t>Semnăt</w:t>
+            </w:r>
+            <w:r>
+              <w:rPr>
+                <w:rFonts w:eastAsia="Calibri" w:cs="Times New Roman"/>
+                <w:b/>
+                <w:sz w:val="26"/>
+                <w:szCs w:val="26"/>
+              </w:rPr>
+              <w:t>ura directorului de departament</w:t>
+            </w:r>
+            <w:r>
+              <w:rPr>
+                <w:rFonts w:eastAsia="Calibri" w:cs="Times New Roman"/>
+                <w:b/>
+                <w:sz w:val="26"/>
+                <w:szCs w:val="26"/>
+              </w:rPr>
+              <w:t xml:space="preserve">:       </w:t>
             </w:r>
             <w:r>
               <w:rPr>
@@ -1576,7 +1661,25 @@
                 <w:sz w:val="26"/>
                 <w:szCs w:val="26"/>
               </w:rPr>
-              <w:t>Semnătura candidatului :</w:t>
+              <w:t xml:space="preserve">Semnătura </w:t>
+            </w:r>
+            <w:r>
+              <w:rPr>
+                <w:rFonts w:eastAsia="Calibri" w:cs="Times New Roman"/>
+                <w:b/>
+                <w:sz w:val="26"/>
+                <w:szCs w:val="26"/>
+              </w:rPr>
+              <w:t>candidatului</w:t>
+            </w:r>
+            <w:r>
+              <w:rPr>
+                <w:rFonts w:eastAsia="Calibri" w:cs="Times New Roman"/>
+                <w:b/>
+                <w:sz w:val="26"/>
+                <w:szCs w:val="26"/>
+              </w:rPr>
+              <w:t>:</w:t>
             </w:r>
           </w:p>
           <w:p>
@@ -19675,6 +19778,7 @@
                       <w:color w:val="000000" w:themeColor="text1"/>
                       <w:sz w:val="26"/>
                       <w:szCs w:val="26"/>
+                      <w:lang w:val="ro-RO"/>
                     </w:rPr>
                   </w:pPr>
                   <w:r>
@@ -19692,7 +19796,24 @@
                       <w:sz w:val="26"/>
                       <w:szCs w:val="26"/>
                     </w:rPr>
-                    <w:t>Interfață grafică agent manager</w:t>
+                    <w:t xml:space="preserve">Interfață grafică agent </w:t>
+                  </w:r>
+                  <w:r>
+                    <w:rPr>
+                      <w:color w:val="000000" w:themeColor="text1"/>
+                      <w:sz w:val="26"/>
+                      <w:szCs w:val="26"/>
+                    </w:rPr>
+                    <w:t>ad</w:t>
+                  </w:r>
+                  <w:r>
+                    <w:rPr>
+                      <w:color w:val="000000" w:themeColor="text1"/>
+                      <w:sz w:val="26"/>
+                      <w:szCs w:val="26"/>
+                      <w:lang w:val="ro-RO"/>
+                    </w:rPr>
+                    <w:t>ăugare</w:t>
                   </w:r>
                 </w:p>
               </w:txbxContent>
@@ -37030,7 +37151,7 @@
             <w:rPr>
               <w:noProof/>
             </w:rPr>
-            <w:t>7</w:t>
+            <w:t>2</w:t>
           </w:r>
         </w:fldSimple>
       </w:p>
@@ -42563,7 +42684,6 @@
   <w:style w:type="character" w:default="1" w:styleId="DefaultParagraphFont">
     <w:name w:val="Default Paragraph Font"/>
     <w:uiPriority w:val="1"/>
-    <w:semiHidden/>
     <w:unhideWhenUsed/>
   </w:style>
   <w:style w:type="table" w:default="1" w:styleId="TableNormal">
@@ -43341,6 +43461,20 @@
       </w:tcPr>
     </w:tblStylePr>
   </w:style>
+  <w:style w:type="paragraph" w:styleId="NoSpacing">
+    <w:name w:val="No Spacing"/>
+    <w:uiPriority w:val="1"/>
+    <w:qFormat/>
+    <w:rsid w:val="00B53AD4"/>
+    <w:pPr>
+      <w:spacing w:after="0" w:line="240" w:lineRule="auto"/>
+      <w:jc w:val="both"/>
+    </w:pPr>
+    <w:rPr>
+      <w:rFonts w:ascii="Times New Roman" w:hAnsi="Times New Roman"/>
+      <w:sz w:val="24"/>
+    </w:rPr>
+  </w:style>
 </w:styles>
 </file>
 

</xml_diff>

<commit_message>
Small improvements for metrics printing
</commit_message>
<xml_diff>
--- a/Sistem multi-agent de gestionare a analizelor pentru prezicerea pietrelor la rinichi.docx
+++ b/Sistem multi-agent de gestionare a analizelor pentru prezicerea pietrelor la rinichi.docx
@@ -4355,7 +4355,7 @@
                 <w:webHidden/>
                 <w:szCs w:val="24"/>
               </w:rPr>
-              <w:t>50</w:t>
+              <w:t>52</w:t>
             </w:r>
             <w:r>
               <w:rPr>
@@ -4445,7 +4445,7 @@
                 <w:webHidden/>
                 <w:szCs w:val="24"/>
               </w:rPr>
-              <w:t>51</w:t>
+              <w:t>53</w:t>
             </w:r>
             <w:r>
               <w:rPr>
@@ -4535,7 +4535,7 @@
                 <w:webHidden/>
                 <w:szCs w:val="24"/>
               </w:rPr>
-              <w:t>52</w:t>
+              <w:t>54</w:t>
             </w:r>
             <w:r>
               <w:rPr>
@@ -10891,10 +10891,10 @@
         </w:rPr>
         <w:lastRenderedPageBreak/>
         <w:drawing>
-          <wp:inline distT="0" distB="0" distL="0" distR="0" wp14:anchorId="0FC72F1A" wp14:editId="440721D1">
-            <wp:extent cx="4118610" cy="3062413"/>
+          <wp:inline distT="0" distB="0" distL="0" distR="0" wp14:anchorId="7DF4AB97" wp14:editId="245CCD3B">
+            <wp:extent cx="5760720" cy="4201160"/>
             <wp:effectExtent l="0" t="0" r="0" b="0"/>
-            <wp:docPr id="10" name="Picture 10"/>
+            <wp:docPr id="990031612" name="Picture 1" descr="A screen shot of a computer program&#10;&#10;Description automatically generated"/>
             <wp:cNvGraphicFramePr>
               <a:graphicFrameLocks xmlns:a="http://schemas.openxmlformats.org/drawingml/2006/main" noChangeAspect="1"/>
             </wp:cNvGraphicFramePr>
@@ -10902,33 +10902,23 @@
               <a:graphicData uri="http://schemas.openxmlformats.org/drawingml/2006/picture">
                 <pic:pic xmlns:pic="http://schemas.openxmlformats.org/drawingml/2006/picture">
                   <pic:nvPicPr>
-                    <pic:cNvPr id="0" name="Picture 10"/>
-                    <pic:cNvPicPr>
-                      <a:picLocks noChangeAspect="1" noChangeArrowheads="1"/>
-                    </pic:cNvPicPr>
+                    <pic:cNvPr id="990031612" name="Picture 1" descr="A screen shot of a computer program&#10;&#10;Description automatically generated"/>
+                    <pic:cNvPicPr/>
                   </pic:nvPicPr>
                   <pic:blipFill>
                     <a:blip r:embed="rId17"/>
-                    <a:srcRect/>
                     <a:stretch>
                       <a:fillRect/>
                     </a:stretch>
                   </pic:blipFill>
-                  <pic:spPr bwMode="auto">
+                  <pic:spPr>
                     <a:xfrm>
                       <a:off x="0" y="0"/>
-                      <a:ext cx="4121394" cy="3064483"/>
+                      <a:ext cx="5760720" cy="4201160"/>
                     </a:xfrm>
                     <a:prstGeom prst="rect">
                       <a:avLst/>
                     </a:prstGeom>
-                    <a:noFill/>
-                    <a:ln w="9525">
-                      <a:noFill/>
-                      <a:miter lim="800000"/>
-                      <a:headEnd/>
-                      <a:tailEnd/>
-                    </a:ln>
                   </pic:spPr>
                 </pic:pic>
               </a:graphicData>
@@ -11218,7 +11208,15 @@
           <w:rFonts w:cs="Times New Roman"/>
           <w:szCs w:val="24"/>
         </w:rPr>
-        <w:t xml:space="preserve"> (cum ar fi un nou set de analize ale urinei). Aceasta înseamnă că sistemul</w:t>
+        <w:t xml:space="preserve"> (cum ar fi un nou set de analize ale urinei). </w:t>
+      </w:r>
+      <w:r>
+        <w:rPr>
+          <w:rFonts w:cs="Times New Roman"/>
+          <w:szCs w:val="24"/>
+        </w:rPr>
+        <w:lastRenderedPageBreak/>
+        <w:t>Aceasta înseamnă că sistemul</w:t>
       </w:r>
       <w:r>
         <w:rPr>
@@ -11293,17 +11291,7 @@
           <w:szCs w:val="24"/>
           <w:lang w:val="ro-RO" w:eastAsia="ro-RO"/>
         </w:rPr>
-        <w:t xml:space="preserve">în clasificare, un algoritm este instruit să atribuie o clasă sau o etichetă fiecărei instanțe de date dintr-un set predeterminat de categorii discrete. Scopul este de a dobândi un model care să poată generaliza și face predicții precise pentru date noi, </w:t>
-      </w:r>
-      <w:r>
-        <w:rPr>
-          <w:rFonts w:eastAsia="Times New Roman" w:cs="Times New Roman"/>
-          <w:kern w:val="0"/>
-          <w:szCs w:val="24"/>
-          <w:lang w:val="ro-RO" w:eastAsia="ro-RO"/>
-        </w:rPr>
-        <w:lastRenderedPageBreak/>
-        <w:t>necunoscute. Prin urmare, clasificarea implică atribuirea unei etichete specifice unui set de date pe baza caracteristicilor pe care le-a remarcat (în cazul aplicației din această lucrare, va fi prezisă prezența pietrelor la rinichi).</w:t>
+        <w:t>în clasificare, un algoritm este instruit să atribuie o clasă sau o etichetă fiecărei instanțe de date dintr-un set predeterminat de categorii discrete. Scopul este de a dobândi un model care să poată generaliza și face predicții precise pentru date noi, necunoscute. Prin urmare, clasificarea implică atribuirea unei etichete specifice unui set de date pe baza caracteristicilor pe care le-a remarcat (în cazul aplicației din această lucrare, va fi prezisă prezența pietrelor la rinichi).</w:t>
       </w:r>
     </w:p>
     <w:p>
@@ -11620,7 +11608,15 @@
           <w:rFonts w:cs="Times New Roman"/>
           <w:szCs w:val="24"/>
         </w:rPr>
-        <w:t>]. În general, prejudecata și varianța sunt compromisuri. Pentru ca un algoritm de învățare să se potrivească în mod eficient datelor, acesta trebuie să fie „flexibil” și să aibă un bias minim.</w:t>
+        <w:t xml:space="preserve">]. În general, prejudecata și varianța sunt </w:t>
+      </w:r>
+      <w:r>
+        <w:rPr>
+          <w:rFonts w:cs="Times New Roman"/>
+          <w:szCs w:val="24"/>
+        </w:rPr>
+        <w:lastRenderedPageBreak/>
+        <w:t>compromisuri. Pentru ca un algoritm de învățare să se potrivească în mod eficient datelor, acesta trebuie să fie „flexibil” și să aibă un bias minim.</w:t>
       </w:r>
       <w:r>
         <w:rPr>
@@ -11652,7 +11648,6 @@
           <w:szCs w:val="24"/>
           <w:lang w:eastAsia="ro-RO"/>
         </w:rPr>
-        <w:lastRenderedPageBreak/>
         <w:t xml:space="preserve">     </w:t>
       </w:r>
       <w:r>
@@ -11843,6 +11838,7 @@
           <w:bCs/>
           <w:szCs w:val="24"/>
         </w:rPr>
+        <w:lastRenderedPageBreak/>
         <w:t xml:space="preserve">Complexitatea setului de date de învățare - </w:t>
       </w:r>
       <w:r>
@@ -11892,15 +11888,7 @@
           <w:rFonts w:cs="Times New Roman"/>
           <w:szCs w:val="24"/>
         </w:rPr>
-        <w:t xml:space="preserve">Modelul poate suferi din cauza </w:t>
-      </w:r>
-      <w:r>
-        <w:rPr>
-          <w:rFonts w:cs="Times New Roman"/>
-          <w:szCs w:val="24"/>
-        </w:rPr>
-        <w:lastRenderedPageBreak/>
-        <w:t>existenței unor valori aberante (puncte de date ciudate) și a zgomotului (erori aleatorii). Este imperativ să se efectueze o preprocesare adecvată, cum ar fi reducerea zgomotului și detectarea valorilor aberante.</w:t>
+        <w:t>Modelul poate suferi din cauza existenței unor valori aberante (puncte de date ciudate) și a zgomotului (erori aleatorii). Este imperativ să se efectueze o preprocesare adecvată, cum ar fi reducerea zgomotului și detectarea valorilor aberante.</w:t>
       </w:r>
       <w:r>
         <w:rPr>
@@ -12075,7 +12063,15 @@
           <w:rFonts w:cs="Times New Roman"/>
           <w:szCs w:val="24"/>
         </w:rPr>
-        <w:t>Dimensionalitatea spațiului de intrare reprezintă o a treia problemă. Chiar dacă funcția corectă depinde de un număr limitat de caracteristici, învățarea funcției poate fi dificilă dacă vectorii de caracteristici de intrare au dimensiuni uriașe. Acest lucru se datorează posibilității ca algoritmul de învățare să devină confuz din cauza numeroaselor dimensiuni „suplimentare”, ceea ce duce la o varianță ridicată. Prin urmare, este de obicei necesar să se regleze clasificatorul pentru a avea o varianță scăzută și o polarizare ridicată atunci când se lucrează cu date de intrare de dimensiuni mari. În utilizarea reală, precizia funcției învățate va crește probabil dacă inginerul este capabil să excludă manual caracteristicile străine din datele de intrare. În plus, există numeroși algoritmi de selecție a caracteristicilor care au ca scop separarea caracteristicilor importante de cele neimportante.</w:t>
+        <w:t xml:space="preserve">Dimensionalitatea spațiului de intrare reprezintă o a treia problemă. Chiar dacă funcția corectă depinde de un număr limitat de caracteristici, învățarea funcției poate fi dificilă dacă vectorii de caracteristici de intrare au dimensiuni uriașe. Acest lucru se datorează posibilității ca algoritmul de învățare să devină confuz din cauza numeroaselor dimensiuni „suplimentare”, ceea ce duce la o varianță ridicată. Prin urmare, este de obicei necesar să se regleze clasificatorul pentru a avea o varianță scăzută și o polarizare ridicată atunci când se lucrează cu date de intrare de dimensiuni mari. În utilizarea reală, precizia funcției învățate va crește probabil dacă inginerul este capabil să excludă manual caracteristicile străine din datele </w:t>
+      </w:r>
+      <w:r>
+        <w:rPr>
+          <w:rFonts w:cs="Times New Roman"/>
+          <w:szCs w:val="24"/>
+        </w:rPr>
+        <w:lastRenderedPageBreak/>
+        <w:t>de intrare. În plus, există numeroși algoritmi de selecție a caracteristicilor care au ca scop separarea caracteristicilor importante de cele neimportante.</w:t>
       </w:r>
     </w:p>
     <w:p>
@@ -12118,15 +12114,7 @@
           <w:rFonts w:cs="Times New Roman"/>
           <w:szCs w:val="24"/>
         </w:rPr>
-        <w:t xml:space="preserve">Nivelul de zgomot în valorile de ieșire preconizate (variabilele țintă) reprezintă o a patra problemă. Algoritmul de învățare ar trebui să se abțină de la încercarea de a găsi o funcție care să se potrivească cu precizie instanțelor de învățare dacă valorile de ieșire preconizate sunt </w:t>
-      </w:r>
-      <w:r>
-        <w:rPr>
-          <w:rFonts w:cs="Times New Roman"/>
-          <w:szCs w:val="24"/>
-        </w:rPr>
-        <w:lastRenderedPageBreak/>
-        <w:t>frecvent eronate (din cauza unei greșeli umane sau a unor probleme ale senzorilor). Supraadaptarea apare atunci când se încearcă cu prea multă atenție adaptarea datelor. În cazurile în care funcția este prea complexă pentru modelul de învățare, se poate produce o supraadaptare chiar și în absența erorilor de măsurare (zgomot stocastic). În acest scenariu, porțiunea nemodelabilă a funcției țintă „corupe” datele de instruire; acest lucru este cunoscut s</w:t>
+        <w:t>Nivelul de zgomot în valorile de ieșire preconizate (variabilele țintă) reprezintă o a patra problemă. Algoritmul de învățare ar trebui să se abțină de la încercarea de a găsi o funcție care să se potrivească cu precizie instanțelor de învățare dacă valorile de ieșire preconizate sunt frecvent eronate (din cauza unei greșeli umane sau a unor probleme ale senzorilor). Supraadaptarea apare atunci când se încearcă cu prea multă atenție adaptarea datelor. În cazurile în care funcția este prea complexă pentru modelul de învățare, se poate produce o supraadaptare chiar și în absența erorilor de măsurare (zgomot stocastic). În acest scenariu, porțiunea nemodelabilă a funcției țintă „corupe” datele de instruire; acest lucru este cunoscut s</w:t>
       </w:r>
       <w:r>
         <w:rPr>
@@ -12281,6 +12269,7 @@
           <w:sz w:val="26"/>
           <w:szCs w:val="26"/>
         </w:rPr>
+        <w:lastRenderedPageBreak/>
         <w:drawing>
           <wp:inline distT="0" distB="0" distL="0" distR="0" wp14:anchorId="671822D6" wp14:editId="23FD6A73">
             <wp:extent cx="2905125" cy="1571625"/>
@@ -12382,30 +12371,174 @@
           <w:szCs w:val="24"/>
           <w:lang w:eastAsia="ro-RO"/>
         </w:rPr>
+        <w:t xml:space="preserve">     </w:t>
+      </w:r>
+      <w:r>
+        <w:rPr>
+          <w:rFonts w:cs="Times New Roman"/>
+          <w:szCs w:val="24"/>
+        </w:rPr>
+        <w:t xml:space="preserve">Metoda obișnuită de </w:t>
+      </w:r>
+      <w:r>
+        <w:rPr>
+          <w:rFonts w:cs="Times New Roman"/>
+          <w:szCs w:val="24"/>
+          <w:lang w:val="ro-RO"/>
+        </w:rPr>
+        <w:t>învățare</w:t>
+      </w:r>
+      <w:r>
+        <w:rPr>
+          <w:rFonts w:cs="Times New Roman"/>
+          <w:szCs w:val="24"/>
+        </w:rPr>
+        <w:t xml:space="preserve"> a rețelelor neuronale este minimizarea empirică a riscului. Principiul din spatele acestei abordări este de a reduce riscul empiric - diferența dintre valorile obiectivului dintr-un set de date dat și rezultatul anticipat - prin optimizarea parametrilor rețelei. În mod obișnuit, pentru a estima parametrii rețelei se utilizează tehnici bazate pe gradient, cum ar fi backpropagation.</w:t>
+      </w:r>
+      <w:r>
+        <w:rPr>
+          <w:rFonts w:cs="Times New Roman"/>
+          <w:szCs w:val="24"/>
+        </w:rPr>
+        <w:t xml:space="preserve"> </w:t>
+      </w:r>
+      <w:r>
+        <w:rPr>
+          <w:rFonts w:cs="Times New Roman"/>
+          <w:szCs w:val="24"/>
+        </w:rPr>
+        <w:t>Pentru a minimiza o funcție de pierdere predeterminată, rețeaua neuronală își actualizează iterativ parametrii în timp ce învață din datele de instruire etichetate în timpul fazei de învățare, rețeaua putând generaliza la date necunoscute anterior folosind acest mod [</w:t>
+      </w:r>
+      <w:r>
+        <w:rPr>
+          <w:rFonts w:cs="Times New Roman"/>
+          <w:szCs w:val="24"/>
+        </w:rPr>
+        <w:t>19</w:t>
+      </w:r>
+      <w:r>
+        <w:rPr>
+          <w:rFonts w:cs="Times New Roman"/>
+          <w:szCs w:val="24"/>
+        </w:rPr>
+        <w:t>].</w:t>
+      </w:r>
+      <w:r>
+        <w:rPr>
+          <w:rFonts w:cs="Times New Roman"/>
+          <w:szCs w:val="24"/>
+        </w:rPr>
+        <w:t xml:space="preserve"> </w:t>
+      </w:r>
+      <w:r>
+        <w:rPr>
+          <w:rFonts w:cs="Times New Roman"/>
+          <w:szCs w:val="24"/>
+        </w:rPr>
+        <w:t>Intrările pot fi ieșirile altor neuroni sau valorile caracteristice ale unui eșantion de date externe, cum ar fi documente sau imagini. Sarcina, cum ar fi identificarea unui obiect într-o imagine, este îndeplinită de către neuronii de ieșire finali ai rețelei neuronale.</w:t>
+      </w:r>
+      <w:r>
+        <w:rPr>
+          <w:rFonts w:cs="Times New Roman"/>
+          <w:szCs w:val="24"/>
+        </w:rPr>
+        <w:t xml:space="preserve"> </w:t>
+      </w:r>
+      <w:r>
+        <w:rPr>
+          <w:rFonts w:cs="Times New Roman"/>
+          <w:szCs w:val="24"/>
+        </w:rPr>
+        <w:t>Pentru a obține ieșirea neuronului, folosim totalul ponderat al tuturor intrărilor, ajustat în funcție de ponderile conexiunilor dintre intrări și neuron. Majorăm această sumă cu un termen de polarizare. Activarea este un alt nume pentru acest total ponderat. Ieșirea se obține apoi prin trecerea acestei sume ponderate printr-o funcție de activare, care este adesea neliniară. Datele externe, cum ar fi documentele și fotografiile, servesc drept primele intrări. Ieșirile finale completează obiectivul, cum ar fi identificarea unui obiect într-o fotografie [</w:t>
+      </w:r>
+      <w:r>
+        <w:rPr>
+          <w:rFonts w:cs="Times New Roman"/>
+          <w:szCs w:val="24"/>
+        </w:rPr>
+        <w:t>2</w:t>
+      </w:r>
+      <w:r>
+        <w:rPr>
+          <w:rFonts w:cs="Times New Roman"/>
+          <w:szCs w:val="24"/>
+        </w:rPr>
+        <w:t>0</w:t>
+      </w:r>
+      <w:r>
+        <w:rPr>
+          <w:rFonts w:cs="Times New Roman"/>
+          <w:szCs w:val="24"/>
+        </w:rPr>
+        <w:t>].</w:t>
+      </w:r>
+    </w:p>
+    <w:p>
+      <w:pPr>
+        <w:spacing w:line="360" w:lineRule="auto"/>
+        <w:rPr>
+          <w:rFonts w:cs="Times New Roman"/>
+          <w:szCs w:val="24"/>
+        </w:rPr>
+      </w:pPr>
+      <w:r>
+        <w:rPr>
+          <w:rFonts w:eastAsia="Times New Roman" w:cs="Times New Roman"/>
+          <w:kern w:val="0"/>
+          <w:szCs w:val="24"/>
+          <w:lang w:eastAsia="ro-RO"/>
+        </w:rPr>
+        <w:t xml:space="preserve">     </w:t>
+      </w:r>
+      <w:r>
+        <w:rPr>
+          <w:rFonts w:cs="Times New Roman"/>
+          <w:szCs w:val="24"/>
+        </w:rPr>
+        <w:t>Un hiperparametru este un parametru constant, ceea ce înseamnă că valoarea sa este predeterminată înainte de a avea loc învățarea. Valorile parametrilor sunt obținute prin învățare. Numărul de straturi ascunse, dimensiunea lotului și rata de învățare sunt câteva exemple de hiperparametri. Valorile anumitor hiperparametri pot fi influențate de cele ale altor hiperparametri. De exemplu, numărul total de straturi poate afecta dimensiunea anumitor straturi [</w:t>
+      </w:r>
+      <w:r>
+        <w:rPr>
+          <w:rFonts w:cs="Times New Roman"/>
+          <w:szCs w:val="24"/>
+        </w:rPr>
+        <w:t>2</w:t>
+      </w:r>
+      <w:r>
+        <w:rPr>
+          <w:rFonts w:cs="Times New Roman"/>
+          <w:szCs w:val="24"/>
+        </w:rPr>
+        <w:t>1</w:t>
+      </w:r>
+      <w:r>
+        <w:rPr>
+          <w:rFonts w:cs="Times New Roman"/>
+          <w:szCs w:val="24"/>
+        </w:rPr>
+        <w:t>].</w:t>
+      </w:r>
+      <w:r>
+        <w:rPr>
+          <w:rFonts w:cs="Times New Roman"/>
+          <w:szCs w:val="24"/>
+        </w:rPr>
+        <w:t xml:space="preserve"> </w:t>
+      </w:r>
+      <w:r>
+        <w:rPr>
+          <w:rFonts w:cs="Times New Roman"/>
+          <w:szCs w:val="24"/>
+        </w:rPr>
+        <w:t xml:space="preserve">Învățarea reprezintă adaptarea rețelei pentru a îndeplini o sarcină mai eficient, luând în considerare un eșantion de observații. Pentru a crește acuratețea rezultatului, învățarea presupune modificarea ponderilor și a hiperparametrilor rețelei. Minimizarea greșelilor observate realizează acest lucru. Atunci când examinarea mai multor date nu ajută </w:t>
+      </w:r>
+      <w:r>
+        <w:rPr>
+          <w:rFonts w:cs="Times New Roman"/>
+          <w:szCs w:val="24"/>
+        </w:rPr>
         <w:lastRenderedPageBreak/>
-        <w:t xml:space="preserve">     </w:t>
-      </w:r>
-      <w:r>
-        <w:rPr>
-          <w:rFonts w:cs="Times New Roman"/>
-          <w:szCs w:val="24"/>
-        </w:rPr>
-        <w:t xml:space="preserve">Metoda obișnuită de </w:t>
-      </w:r>
-      <w:r>
-        <w:rPr>
-          <w:rFonts w:cs="Times New Roman"/>
-          <w:szCs w:val="24"/>
-          <w:lang w:val="ro-RO"/>
-        </w:rPr>
-        <w:t>învățare</w:t>
-      </w:r>
-      <w:r>
-        <w:rPr>
-          <w:rFonts w:cs="Times New Roman"/>
-          <w:szCs w:val="24"/>
-        </w:rPr>
-        <w:t xml:space="preserve"> a rețelelor neuronale este minimizarea empirică a riscului. Principiul din spatele acestei abordări este de a reduce riscul empiric - diferența dintre valorile obiectivului dintr-un set de date dat și rezultatul anticipat - prin optimizarea parametrilor rețelei. În mod obișnuit, pentru a estima parametrii rețelei se utilizează tehnici bazate pe gradient, cum ar fi backpropagation.</w:t>
+        <w:t>la scăderea semnificativă a ratei de eroare, se spune că învățarea este completă. De obicei, rata de eroare nu scade la zero nici măcar după învățare. De obicei, rețeaua trebuie să fie modificată dacă, după învățare, rata de eroare este încă prea mare.În practică, acest lucru se realizează prin dezvoltarea unei funcții de cost care este evaluată în mod continuu pe parcursul procesului de învățare. Învățarea continuă atâta timp cât producția sa nu se îmbunătățește. Se obișnuiește să se definească costul ca o statistică a cărei valoare poate fi doar aproximată.</w:t>
       </w:r>
       <w:r>
         <w:rPr>
@@ -12419,49 +12552,14 @@
           <w:rFonts w:cs="Times New Roman"/>
           <w:szCs w:val="24"/>
         </w:rPr>
-        <w:t>Pentru a minimiza o funcție de pierdere predeterminată, rețeaua neuronală își actualizează iterativ parametrii în timp ce învață din datele de instruire etichetate în timpul fazei de învățare, rețeaua putând generaliza la date necunoscute anterior folosind acest mod [</w:t>
-      </w:r>
-      <w:r>
-        <w:rPr>
-          <w:rFonts w:cs="Times New Roman"/>
-          <w:szCs w:val="24"/>
-        </w:rPr>
-        <w:t>19</w:t>
-      </w:r>
-      <w:r>
-        <w:rPr>
-          <w:rFonts w:cs="Times New Roman"/>
-          <w:szCs w:val="24"/>
-        </w:rPr>
-        <w:t>].</w:t>
-      </w:r>
-      <w:r>
-        <w:rPr>
-          <w:rFonts w:cs="Times New Roman"/>
-          <w:szCs w:val="24"/>
-        </w:rPr>
-        <w:t xml:space="preserve"> </w:t>
-      </w:r>
-      <w:r>
-        <w:rPr>
-          <w:rFonts w:cs="Times New Roman"/>
-          <w:szCs w:val="24"/>
-        </w:rPr>
-        <w:t>Intrările pot fi ieșirile altor neuroni sau valorile caracteristice ale unui eșantion de date externe, cum ar fi documente sau imagini. Sarcina, cum ar fi identificarea unui obiect într-o imagine, este îndeplinită de către neuronii de ieșire finali ai rețelei neuronale.</w:t>
-      </w:r>
-      <w:r>
-        <w:rPr>
-          <w:rFonts w:cs="Times New Roman"/>
-          <w:szCs w:val="24"/>
-        </w:rPr>
-        <w:t xml:space="preserve"> </w:t>
-      </w:r>
-      <w:r>
-        <w:rPr>
-          <w:rFonts w:cs="Times New Roman"/>
-          <w:szCs w:val="24"/>
-        </w:rPr>
-        <w:t>Pentru a obține ieșirea neuronului, folosim totalul ponderat al tuturor intrărilor, ajustat în funcție de ponderile conexiunilor dintre intrări și neuron. Majorăm această sumă cu un termen de polarizare. Activarea este un alt nume pentru acest total ponderat. Ieșirea se obține apoi prin trecerea acestei sume ponderate printr-o funcție de activare, care este adesea neliniară. Datele externe, cum ar fi documentele și fotografiile, servesc drept primele intrări. Ieșirile finale completează obiectivul, cum ar fi identificarea unui obiect într-o fotografie [</w:t>
+        <w:t>Majoritatea modelelor de învățare pot fi considerate ca o simplă aplicație a teoriei estimării statistice și a optimizării</w:t>
+      </w:r>
+      <w:r>
+        <w:rPr>
+          <w:rFonts w:cs="Times New Roman"/>
+          <w:szCs w:val="24"/>
+        </w:rPr>
+        <w:t xml:space="preserve"> [</w:t>
       </w:r>
       <w:r>
         <w:rPr>
@@ -12475,45 +12573,6 @@
           <w:rFonts w:cs="Times New Roman"/>
           <w:szCs w:val="24"/>
         </w:rPr>
-        <w:t>0</w:t>
-      </w:r>
-      <w:r>
-        <w:rPr>
-          <w:rFonts w:cs="Times New Roman"/>
-          <w:szCs w:val="24"/>
-        </w:rPr>
-        <w:t>].</w:t>
-      </w:r>
-    </w:p>
-    <w:p>
-      <w:pPr>
-        <w:spacing w:line="360" w:lineRule="auto"/>
-        <w:rPr>
-          <w:rFonts w:cs="Times New Roman"/>
-          <w:szCs w:val="24"/>
-        </w:rPr>
-      </w:pPr>
-      <w:r>
-        <w:rPr>
-          <w:rFonts w:eastAsia="Times New Roman" w:cs="Times New Roman"/>
-          <w:kern w:val="0"/>
-          <w:szCs w:val="24"/>
-          <w:lang w:eastAsia="ro-RO"/>
-        </w:rPr>
-        <w:t xml:space="preserve">     </w:t>
-      </w:r>
-      <w:r>
-        <w:rPr>
-          <w:rFonts w:cs="Times New Roman"/>
-          <w:szCs w:val="24"/>
-        </w:rPr>
-        <w:t>Un hiperparametru este un parametru constant, ceea ce înseamnă că valoarea sa este predeterminată înainte de a avea loc învățarea. Valorile parametrilor sunt obținute prin învățare. Numărul de straturi ascunse, dimensiunea lotului și rata de învățare sunt câteva exemple de hiperparametri. Valorile anumitor hiperparametri pot fi influențate de cele ale altor hiperparametri. De exemplu, numărul total de straturi poate afecta dimensiunea anumitor straturi [</w:t>
-      </w:r>
-      <w:r>
-        <w:rPr>
-          <w:rFonts w:cs="Times New Roman"/>
-          <w:szCs w:val="24"/>
-        </w:rPr>
         <w:t>2</w:t>
       </w:r>
       <w:r>
@@ -12521,69 +12580,6 @@
           <w:rFonts w:cs="Times New Roman"/>
           <w:szCs w:val="24"/>
         </w:rPr>
-        <w:t>1</w:t>
-      </w:r>
-      <w:r>
-        <w:rPr>
-          <w:rFonts w:cs="Times New Roman"/>
-          <w:szCs w:val="24"/>
-        </w:rPr>
-        <w:t>].</w:t>
-      </w:r>
-      <w:r>
-        <w:rPr>
-          <w:rFonts w:cs="Times New Roman"/>
-          <w:szCs w:val="24"/>
-        </w:rPr>
-        <w:t xml:space="preserve"> </w:t>
-      </w:r>
-      <w:r>
-        <w:rPr>
-          <w:rFonts w:cs="Times New Roman"/>
-          <w:szCs w:val="24"/>
-        </w:rPr>
-        <w:t>Învățarea reprezintă adaptarea rețelei pentru a îndeplini o sarcină mai eficient, luând în considerare un eșantion de observații. Pentru a crește acuratețea rezultatului, învățarea presupune modificarea ponderilor și a hiperparametrilor rețelei. Minimizarea greșelilor observate realizează acest lucru. Atunci când examinarea mai multor date nu ajută la scăderea semnificativă a ratei de eroare, se spune că învățarea este completă. De obicei, rata de eroare nu scade la zero nici măcar după învățare. De obicei, rețeaua trebuie să fie modificată dacă, după învățare, rata de eroare este încă prea mare.În practică, acest lucru se realizează prin dezvoltarea unei funcții de cost care este evaluată în mod continuu pe parcursul procesului de învățare. Învățarea continuă atâta timp cât producția sa nu se îmbunătățește. Se obișnuiește să se definească costul ca o statistică a cărei valoare poate fi doar aproximată.</w:t>
-      </w:r>
-      <w:r>
-        <w:rPr>
-          <w:rFonts w:cs="Times New Roman"/>
-          <w:szCs w:val="24"/>
-        </w:rPr>
-        <w:t xml:space="preserve"> </w:t>
-      </w:r>
-      <w:r>
-        <w:rPr>
-          <w:rFonts w:cs="Times New Roman"/>
-          <w:szCs w:val="24"/>
-        </w:rPr>
-        <w:t>Majoritatea modelelor de învățare pot fi considerate ca o simplă aplicație a teoriei estimării statistice și a optimizării</w:t>
-      </w:r>
-      <w:r>
-        <w:rPr>
-          <w:rFonts w:cs="Times New Roman"/>
-          <w:szCs w:val="24"/>
-        </w:rPr>
-        <w:t xml:space="preserve"> [</w:t>
-      </w:r>
-      <w:r>
-        <w:rPr>
-          <w:rFonts w:cs="Times New Roman"/>
-          <w:szCs w:val="24"/>
-        </w:rPr>
-        <w:t>2</w:t>
-      </w:r>
-      <w:r>
-        <w:rPr>
-          <w:rFonts w:cs="Times New Roman"/>
-          <w:szCs w:val="24"/>
-        </w:rPr>
-        <w:t>2</w:t>
-      </w:r>
-      <w:r>
-        <w:rPr>
-          <w:rFonts w:cs="Times New Roman"/>
-          <w:szCs w:val="24"/>
-        </w:rPr>
         <w:t>]</w:t>
       </w:r>
       <w:r>
@@ -12598,15 +12594,7 @@
           <w:rFonts w:cs="Times New Roman"/>
           <w:szCs w:val="24"/>
         </w:rPr>
-        <w:t xml:space="preserve"> Mai jos, în subcapitolele următoare voi descrie </w:t>
-      </w:r>
-      <w:r>
-        <w:rPr>
-          <w:rFonts w:cs="Times New Roman"/>
-          <w:szCs w:val="24"/>
-        </w:rPr>
-        <w:lastRenderedPageBreak/>
-        <w:t xml:space="preserve">succint </w:t>
+        <w:t xml:space="preserve"> Mai jos, în subcapitolele următoare voi descrie succint </w:t>
       </w:r>
       <w:r>
         <w:rPr>
@@ -12821,7 +12809,16 @@
           <w:szCs w:val="24"/>
           <w:lang w:val="ro-RO"/>
         </w:rPr>
-        <w:t>Selectarea modelului se bazează pe aplicație și pe reprezentarea datelor. Numărul, tipul și conectivitatea straturilor de rețea, precum și dimensiunea și tipul de conexiune (completă, de tip pooling etc.) ale fiecăruia sunt exemple de parametri ai modelului. Învățarea modelelor complexe necesită mult timp. Există o mulțime de compromisuri între algoritmii de învățare. Pentru învățarea pe un set de date specific, aproape orice metodă va avea performanțe satisfăcătoare atunci când hiperparametrii sunt ajustați corect [</w:t>
+        <w:t xml:space="preserve">Selectarea modelului se bazează pe aplicație și pe reprezentarea datelor. Numărul, tipul și conectivitatea straturilor de rețea, precum și dimensiunea și tipul de conexiune (completă, de tip pooling etc.) ale fiecăruia sunt exemple de parametri ai modelului. Învățarea modelelor complexe necesită mult timp. Există o mulțime de compromisuri între algoritmii de învățare. </w:t>
+      </w:r>
+      <w:r>
+        <w:rPr>
+          <w:rFonts w:cs="Times New Roman"/>
+          <w:szCs w:val="24"/>
+          <w:lang w:val="ro-RO"/>
+        </w:rPr>
+        <w:lastRenderedPageBreak/>
+        <w:t>Pentru învățarea pe un set de date specific, aproape orice metodă va avea performanțe satisfăcătoare atunci când hiperparametrii sunt ajustați corect [</w:t>
       </w:r>
       <w:r>
         <w:rPr>
@@ -12870,7 +12867,6 @@
         <w:rPr>
           <w:lang w:val="ro-RO"/>
         </w:rPr>
-        <w:lastRenderedPageBreak/>
         <w:t>Metoda de inițializare Xavier</w:t>
       </w:r>
     </w:p>
@@ -13082,6 +13078,7 @@
           <w:szCs w:val="24"/>
           <w:lang w:val="ro-RO"/>
         </w:rPr>
+        <w:lastRenderedPageBreak/>
         <w:t xml:space="preserve">Ponderile mari sunt penalizate în timpul instruirii, pe lângă încercarea de a reduce eroarea pe datele de instruire, datorită adăugării acestui termen de regularizare la funcția de pierdere. Ca urmare, modelul este încurajat să preia tipare mai ușoare care se transpun mai eficient în noile date </w:t>
       </w:r>
       <w:r>
@@ -13143,7 +13140,6 @@
         <w:rPr>
           <w:lang w:val="ro-RO"/>
         </w:rPr>
-        <w:lastRenderedPageBreak/>
         <w:t>Dropout</w:t>
       </w:r>
     </w:p>
@@ -13352,6 +13348,7 @@
           <w:rFonts w:cs="Times New Roman"/>
           <w:szCs w:val="24"/>
         </w:rPr>
+        <w:lastRenderedPageBreak/>
         <w:t>Eficient din punct de vedere computațional: ReLU necesită doar operația de pragare, care este un calcul simplu. ReLU se calculează mult mai rapid decât alte funcții de activare precum sigmoid sau tanh.</w:t>
       </w:r>
     </w:p>
@@ -13578,33 +13575,6 @@
         </w:rPr>
         <w:t>.</w:t>
       </w:r>
-    </w:p>
-    <w:p>
-      <w:pPr>
-        <w:spacing w:line="360" w:lineRule="auto"/>
-        <w:rPr>
-          <w:rFonts w:cs="Times New Roman"/>
-          <w:szCs w:val="24"/>
-        </w:rPr>
-      </w:pPr>
-    </w:p>
-    <w:p>
-      <w:pPr>
-        <w:spacing w:line="360" w:lineRule="auto"/>
-        <w:rPr>
-          <w:rFonts w:cs="Times New Roman"/>
-          <w:szCs w:val="24"/>
-        </w:rPr>
-      </w:pPr>
-    </w:p>
-    <w:p>
-      <w:pPr>
-        <w:spacing w:line="360" w:lineRule="auto"/>
-        <w:rPr>
-          <w:rFonts w:cs="Times New Roman"/>
-          <w:szCs w:val="24"/>
-        </w:rPr>
-      </w:pPr>
     </w:p>
     <w:p>
       <w:pPr>
@@ -17276,7 +17246,7 @@
           <w:szCs w:val="26"/>
         </w:rPr>
         <w:drawing>
-          <wp:anchor distT="0" distB="0" distL="114300" distR="114300" simplePos="0" relativeHeight="251659776" behindDoc="0" locked="0" layoutInCell="1" allowOverlap="1" wp14:anchorId="475BC336" wp14:editId="04B62D25">
+          <wp:anchor distT="0" distB="0" distL="114300" distR="114300" simplePos="0" relativeHeight="251659776" behindDoc="0" locked="0" layoutInCell="1" allowOverlap="1" wp14:anchorId="475BC336" wp14:editId="4A832B69">
             <wp:simplePos x="0" y="0"/>
             <wp:positionH relativeFrom="column">
               <wp:posOffset>4199255</wp:posOffset>
@@ -32594,16 +32564,7 @@
     </w:p>
     <w:p>
       <w:r>
-        <w:t xml:space="preserve">     </w:t>
-      </w:r>
-      <w:r>
-        <w:t>În figura 7.</w:t>
-      </w:r>
-      <w:r>
-        <w:t>4</w:t>
-      </w:r>
-      <w:r>
-        <w:t xml:space="preserve"> se poate observa matricea de confuzie, aceasta</w:t>
+        <w:t xml:space="preserve">     În figura 7.4 se poate observa matricea de confuzie, aceasta</w:t>
       </w:r>
       <w:r>
         <w:t xml:space="preserve"> oferă o defalcare detaliată a predicțiilor modelului în raport cu etichetele reale pe clase:</w:t>
@@ -33020,10 +32981,10 @@
           <w:szCs w:val="26"/>
         </w:rPr>
         <w:drawing>
-          <wp:inline distT="0" distB="0" distL="0" distR="0" wp14:anchorId="104A51F0" wp14:editId="2F2FEA35">
-            <wp:extent cx="5760720" cy="2486025"/>
+          <wp:inline distT="0" distB="0" distL="0" distR="0" wp14:anchorId="1B54221D" wp14:editId="24D92725">
+            <wp:extent cx="5760720" cy="2497455"/>
             <wp:effectExtent l="0" t="0" r="0" b="0"/>
-            <wp:docPr id="983975047" name="Picture 1" descr="A screenshot of a computer&#10;&#10;Description automatically generated"/>
+            <wp:docPr id="1854986265" name="Picture 1" descr="A screenshot of a computer&#10;&#10;Description automatically generated"/>
             <wp:cNvGraphicFramePr>
               <a:graphicFrameLocks xmlns:a="http://schemas.openxmlformats.org/drawingml/2006/main" noChangeAspect="1"/>
             </wp:cNvGraphicFramePr>
@@ -33031,7 +32992,7 @@
               <a:graphicData uri="http://schemas.openxmlformats.org/drawingml/2006/picture">
                 <pic:pic xmlns:pic="http://schemas.openxmlformats.org/drawingml/2006/picture">
                   <pic:nvPicPr>
-                    <pic:cNvPr id="983975047" name="Picture 1" descr="A screenshot of a computer&#10;&#10;Description automatically generated"/>
+                    <pic:cNvPr id="1854986265" name="Picture 1" descr="A screenshot of a computer&#10;&#10;Description automatically generated"/>
                     <pic:cNvPicPr/>
                   </pic:nvPicPr>
                   <pic:blipFill>
@@ -33043,7 +33004,7 @@
                   <pic:spPr>
                     <a:xfrm>
                       <a:off x="0" y="0"/>
-                      <a:ext cx="5760720" cy="2486025"/>
+                      <a:ext cx="5760720" cy="2497455"/>
                     </a:xfrm>
                     <a:prstGeom prst="rect">
                       <a:avLst/>
@@ -33234,7 +33195,15 @@
           <w:iCs/>
           <w:lang w:val="ro-RO"/>
         </w:rPr>
-        <w:t>𝑇𝑃</w:t>
+        <w:t xml:space="preserve">𝑇𝑃 / (𝑇𝑃 </w:t>
+      </w:r>
+      <w:r>
+        <w:rPr>
+          <w:i/>
+          <w:iCs/>
+          <w:lang w:val="ro-RO"/>
+        </w:rPr>
+        <w:t xml:space="preserve">+ </w:t>
       </w:r>
       <w:r>
         <w:rPr>
@@ -33243,8 +33212,57 @@
           <w:iCs/>
           <w:lang w:val="ro-RO"/>
         </w:rPr>
-        <w:t xml:space="preserve"> / (</w:t>
-      </w:r>
+        <w:t>𝐹𝑁)</w:t>
+      </w:r>
+    </w:p>
+    <w:p>
+      <w:pPr>
+        <w:spacing w:line="240" w:lineRule="auto"/>
+        <w:rPr>
+          <w:lang w:val="ro-RO"/>
+        </w:rPr>
+      </w:pPr>
+      <w:r>
+        <w:rPr>
+          <w:lang w:val="ro-RO"/>
+        </w:rPr>
+        <w:t xml:space="preserve">     </w:t>
+      </w:r>
+      <w:r>
+        <w:rPr>
+          <w:lang w:val="ro-RO"/>
+        </w:rPr>
+        <w:t>Rata de fals pozitiv</w:t>
+      </w:r>
+      <w:r>
+        <w:rPr>
+          <w:lang w:val="ro-RO"/>
+        </w:rPr>
+        <w:t xml:space="preserve"> </w:t>
+      </w:r>
+      <w:r>
+        <w:rPr>
+          <w:lang w:val="ro-RO"/>
+        </w:rPr>
+        <w:t>e</w:t>
+      </w:r>
+      <w:r>
+        <w:rPr>
+          <w:lang w:val="ro-RO"/>
+        </w:rPr>
+        <w:t>ste definită ca raportul dintre numărul de cazuri negative greșit identificate (clasificate greșit ca pozitive) și numărul total de cazuri negative.</w:t>
+      </w:r>
+    </w:p>
+    <w:p>
+      <w:pPr>
+        <w:spacing w:line="240" w:lineRule="auto"/>
+        <w:jc w:val="center"/>
+        <w:rPr>
+          <w:i/>
+          <w:iCs/>
+          <w:lang w:val="ro-RO"/>
+        </w:rPr>
+      </w:pPr>
       <w:r>
         <w:rPr>
           <w:rFonts w:ascii="Cambria Math" w:hAnsi="Cambria Math" w:cs="Cambria Math"/>
@@ -33252,7 +33270,15 @@
           <w:iCs/>
           <w:lang w:val="ro-RO"/>
         </w:rPr>
-        <w:t>𝑇𝑃</w:t>
+        <w:t>𝐹𝑃𝑅</w:t>
+      </w:r>
+      <w:r>
+        <w:rPr>
+          <w:i/>
+          <w:iCs/>
+          <w:lang w:val="ro-RO"/>
+        </w:rPr>
+        <w:t>=</w:t>
       </w:r>
       <w:r>
         <w:rPr>
@@ -33261,7 +33287,7 @@
           <w:iCs/>
           <w:lang w:val="ro-RO"/>
         </w:rPr>
-        <w:t xml:space="preserve"> </w:t>
+        <w:t xml:space="preserve">𝐹𝑃 / (𝐹𝑃 </w:t>
       </w:r>
       <w:r>
         <w:rPr>
@@ -33269,15 +33295,7 @@
           <w:iCs/>
           <w:lang w:val="ro-RO"/>
         </w:rPr>
-        <w:t>+</w:t>
-      </w:r>
-      <w:r>
-        <w:rPr>
-          <w:i/>
-          <w:iCs/>
-          <w:lang w:val="ro-RO"/>
-        </w:rPr>
-        <w:t xml:space="preserve"> </w:t>
+        <w:t xml:space="preserve">+ </w:t>
       </w:r>
       <w:r>
         <w:rPr>
@@ -33286,216 +33304,74 @@
           <w:iCs/>
           <w:lang w:val="ro-RO"/>
         </w:rPr>
-        <w:t>𝐹𝑁</w:t>
-      </w:r>
-      <w:r>
-        <w:rPr>
-          <w:rFonts w:ascii="Cambria Math" w:hAnsi="Cambria Math" w:cs="Cambria Math"/>
-          <w:i/>
-          <w:iCs/>
+        <w:t>𝑇𝑁)</w:t>
+      </w:r>
+    </w:p>
+    <w:p>
+      <w:pPr>
+        <w:spacing w:line="240" w:lineRule="auto"/>
+        <w:rPr>
           <w:lang w:val="ro-RO"/>
         </w:rPr>
-        <w:t>)</w:t>
-      </w:r>
-    </w:p>
-    <w:p>
-      <w:pPr>
-        <w:spacing w:line="240" w:lineRule="auto"/>
+      </w:pPr>
+      <w:r>
         <w:rPr>
           <w:lang w:val="ro-RO"/>
         </w:rPr>
-      </w:pPr>
+        <w:t xml:space="preserve">     </w:t>
+      </w:r>
       <w:r>
         <w:rPr>
           <w:lang w:val="ro-RO"/>
         </w:rPr>
-        <w:t xml:space="preserve">     </w:t>
+        <w:t xml:space="preserve">AUC (Area Under the Curve) </w:t>
       </w:r>
       <w:r>
         <w:rPr>
           <w:lang w:val="ro-RO"/>
         </w:rPr>
-        <w:t>Rata de fals pozitiv</w:t>
+        <w:t>e</w:t>
       </w:r>
       <w:r>
         <w:rPr>
           <w:lang w:val="ro-RO"/>
         </w:rPr>
+        <w:t>ste o măsură a performanței globale a modelului de clasificare. AUC reprezintă aria sub curba ROC și cu cât este mai mare, cu atât modelul este considerat mai bun în capacitatea sa de a distinge între cele două clase. AUC poate varia între 0 și 1, unde o valoare de 0.5 indică o performanță aleatoare (modelul nu este mai bun decât o ghicire aleatoare), iar o valoare de 1 indică o performanță perfectă (modelul face o distincție perfectă între cele două clase).</w:t>
+      </w:r>
+      <w:r>
+        <w:rPr>
+          <w:lang w:val="ro-RO"/>
+        </w:rPr>
         <w:t xml:space="preserve"> </w:t>
       </w:r>
       <w:r>
         <w:rPr>
           <w:lang w:val="ro-RO"/>
         </w:rPr>
-        <w:t>e</w:t>
+        <w:t>Valorile AUC de 0,8611</w:t>
       </w:r>
       <w:r>
         <w:rPr>
           <w:lang w:val="ro-RO"/>
         </w:rPr>
-        <w:t>ste definită ca raportul dintre numărul de cazuri negative greșit identificate (clasificate greșit ca pozitive) și numărul total de cazuri negative.</w:t>
+        <w:t xml:space="preserve"> (figura 7.5)</w:t>
+      </w:r>
+      <w:r>
+        <w:rPr>
+          <w:lang w:val="ro-RO"/>
+        </w:rPr>
+        <w:t xml:space="preserve"> pentru ambele clase indică faptul că modelul are o bună putere discriminatorie în distingerea între cele două clase. O valoare AUC mai mare (mai aproape de 1) sugerează o performanță mai bună în separarea instanțelor pozitive și negative.</w:t>
       </w:r>
     </w:p>
     <w:p>
       <w:pPr>
         <w:spacing w:line="240" w:lineRule="auto"/>
         <w:jc w:val="center"/>
-        <w:rPr>
-          <w:i/>
-          <w:iCs/>
-          <w:lang w:val="ro-RO"/>
-        </w:rPr>
-      </w:pPr>
-      <w:r>
-        <w:rPr>
-          <w:rFonts w:ascii="Cambria Math" w:hAnsi="Cambria Math" w:cs="Cambria Math"/>
-          <w:i/>
-          <w:iCs/>
-          <w:lang w:val="ro-RO"/>
-        </w:rPr>
-        <w:t>𝐹𝑃𝑅</w:t>
-      </w:r>
-      <w:r>
-        <w:rPr>
-          <w:i/>
-          <w:iCs/>
-          <w:lang w:val="ro-RO"/>
-        </w:rPr>
-        <w:t>=</w:t>
-      </w:r>
-      <w:r>
-        <w:rPr>
-          <w:rFonts w:ascii="Cambria Math" w:hAnsi="Cambria Math" w:cs="Cambria Math"/>
-          <w:i/>
-          <w:iCs/>
-          <w:lang w:val="ro-RO"/>
-        </w:rPr>
-        <w:t>𝐹𝑃</w:t>
-      </w:r>
-      <w:r>
-        <w:rPr>
-          <w:rFonts w:ascii="Cambria Math" w:hAnsi="Cambria Math" w:cs="Cambria Math"/>
-          <w:i/>
-          <w:iCs/>
-          <w:lang w:val="ro-RO"/>
-        </w:rPr>
-        <w:t xml:space="preserve"> / (</w:t>
-      </w:r>
-      <w:r>
-        <w:rPr>
-          <w:rFonts w:ascii="Cambria Math" w:hAnsi="Cambria Math" w:cs="Cambria Math"/>
-          <w:i/>
-          <w:iCs/>
-          <w:lang w:val="ro-RO"/>
-        </w:rPr>
-        <w:t>𝐹𝑃</w:t>
-      </w:r>
-      <w:r>
-        <w:rPr>
-          <w:rFonts w:ascii="Cambria Math" w:hAnsi="Cambria Math" w:cs="Cambria Math"/>
-          <w:i/>
-          <w:iCs/>
-          <w:lang w:val="ro-RO"/>
-        </w:rPr>
-        <w:t xml:space="preserve"> </w:t>
-      </w:r>
-      <w:r>
-        <w:rPr>
-          <w:i/>
-          <w:iCs/>
-          <w:lang w:val="ro-RO"/>
-        </w:rPr>
-        <w:t>+</w:t>
-      </w:r>
-      <w:r>
-        <w:rPr>
-          <w:i/>
-          <w:iCs/>
-          <w:lang w:val="ro-RO"/>
-        </w:rPr>
-        <w:t xml:space="preserve"> </w:t>
-      </w:r>
-      <w:r>
-        <w:rPr>
-          <w:rFonts w:ascii="Cambria Math" w:hAnsi="Cambria Math" w:cs="Cambria Math"/>
-          <w:i/>
-          <w:iCs/>
-          <w:lang w:val="ro-RO"/>
-        </w:rPr>
-        <w:t>𝑇𝑁</w:t>
-      </w:r>
-      <w:r>
-        <w:rPr>
-          <w:rFonts w:ascii="Cambria Math" w:hAnsi="Cambria Math" w:cs="Cambria Math"/>
-          <w:i/>
-          <w:iCs/>
-          <w:lang w:val="ro-RO"/>
-        </w:rPr>
-        <w:t>)</w:t>
-      </w:r>
-    </w:p>
-    <w:p>
-      <w:pPr>
-        <w:spacing w:line="240" w:lineRule="auto"/>
-        <w:rPr>
-          <w:lang w:val="ro-RO"/>
-        </w:rPr>
-      </w:pPr>
-      <w:r>
-        <w:rPr>
-          <w:lang w:val="ro-RO"/>
-        </w:rPr>
-        <w:t xml:space="preserve">     </w:t>
-      </w:r>
-      <w:r>
-        <w:rPr>
-          <w:lang w:val="ro-RO"/>
-        </w:rPr>
-        <w:t xml:space="preserve">AUC (Area Under the Curve) </w:t>
-      </w:r>
-      <w:r>
-        <w:rPr>
-          <w:lang w:val="ro-RO"/>
-        </w:rPr>
-        <w:t>e</w:t>
-      </w:r>
-      <w:r>
-        <w:rPr>
-          <w:lang w:val="ro-RO"/>
-        </w:rPr>
-        <w:t>ste o măsură a performanței globale a modelului de clasificare. AUC reprezintă aria sub curba ROC și cu cât este mai mare, cu atât modelul este considerat mai bun în capacitatea sa de a distinge între cele două clase. AUC poate varia între 0 și 1, unde o valoare de 0.5 indică o performanță aleatoare (modelul nu este mai bun decât o ghicire aleatoare), iar o valoare de 1 indică o performanță perfectă (modelul face o distincție perfectă între cele două clase).</w:t>
-      </w:r>
-      <w:r>
-        <w:rPr>
-          <w:lang w:val="ro-RO"/>
-        </w:rPr>
-        <w:t xml:space="preserve"> </w:t>
-      </w:r>
-      <w:r>
-        <w:rPr>
-          <w:lang w:val="ro-RO"/>
-        </w:rPr>
-        <w:t>Valorile AUC de 0,8611</w:t>
-      </w:r>
-      <w:r>
-        <w:rPr>
-          <w:lang w:val="ro-RO"/>
-        </w:rPr>
-        <w:t xml:space="preserve"> (figura 7.5)</w:t>
-      </w:r>
-      <w:r>
-        <w:rPr>
-          <w:lang w:val="ro-RO"/>
-        </w:rPr>
-        <w:t xml:space="preserve"> pentru ambele clase indică faptul că modelul are o bună putere discriminatorie în distingerea între cele două clase. O valoare AUC mai mare (mai aproape de 1) sugerează o performanță mai bună în separarea instanțelor pozitive și negative.</w:t>
-      </w:r>
-    </w:p>
-    <w:p>
-      <w:pPr>
-        <w:spacing w:line="240" w:lineRule="auto"/>
-        <w:jc w:val="center"/>
-      </w:pPr>
-      <w:r>
+      </w:pPr>
+      <w:r>
+        <w:rPr>
+          <w:noProof/>
+        </w:rPr>
         <w:lastRenderedPageBreak/>
         <w:drawing>
           <wp:inline distT="0" distB="0" distL="0" distR="0" wp14:anchorId="3E2655D1" wp14:editId="4BDB8FFE">

</xml_diff>

<commit_message>
Fixed bugs, improved the prediction of kidney stones presence
</commit_message>
<xml_diff>
--- a/Sistem multi-agent de gestionare a analizelor pentru prezicerea pietrelor la rinichi.docx
+++ b/Sistem multi-agent de gestionare a analizelor pentru prezicerea pietrelor la rinichi.docx
@@ -8392,7 +8392,25 @@
           <w:szCs w:val="24"/>
           <w:lang w:val="ro-RO" w:eastAsia="ro-RO"/>
         </w:rPr>
-        <w:t xml:space="preserve"> este ideea că nu ar trebui să transmiteți informații false în cunoștință de cauză.</w:t>
+        <w:t xml:space="preserve"> este ideea că nu ar trebui să transmit</w:t>
+      </w:r>
+      <w:r>
+        <w:rPr>
+          <w:rFonts w:eastAsia="Times New Roman" w:cs="Times New Roman"/>
+          <w:kern w:val="0"/>
+          <w:szCs w:val="24"/>
+          <w:lang w:val="ro-RO" w:eastAsia="ro-RO"/>
+        </w:rPr>
+        <w:t>ă</w:t>
+      </w:r>
+      <w:r>
+        <w:rPr>
+          <w:rFonts w:eastAsia="Times New Roman" w:cs="Times New Roman"/>
+          <w:kern w:val="0"/>
+          <w:szCs w:val="24"/>
+          <w:lang w:val="ro-RO" w:eastAsia="ro-RO"/>
+        </w:rPr>
+        <w:t xml:space="preserve"> informații false în cunoștință de cauză.</w:t>
       </w:r>
     </w:p>
     <w:p>
@@ -8427,7 +8445,25 @@
           <w:szCs w:val="24"/>
           <w:lang w:val="ro-RO" w:eastAsia="ro-RO"/>
         </w:rPr>
-        <w:t xml:space="preserve"> este presupusul că nu ai scopuri contradictorii. </w:t>
+        <w:t xml:space="preserve"> este presupusul </w:t>
+      </w:r>
+      <w:r>
+        <w:rPr>
+          <w:rFonts w:eastAsia="Times New Roman" w:cs="Times New Roman"/>
+          <w:kern w:val="0"/>
+          <w:szCs w:val="24"/>
+          <w:lang w:val="ro-RO" w:eastAsia="ro-RO"/>
+        </w:rPr>
+        <w:t>de a nu avea</w:t>
+      </w:r>
+      <w:r>
+        <w:rPr>
+          <w:rFonts w:eastAsia="Times New Roman" w:cs="Times New Roman"/>
+          <w:kern w:val="0"/>
+          <w:szCs w:val="24"/>
+          <w:lang w:val="ro-RO" w:eastAsia="ro-RO"/>
+        </w:rPr>
+        <w:t xml:space="preserve"> scopuri contradictorii. </w:t>
       </w:r>
     </w:p>
     <w:p>
@@ -9330,7 +9366,7 @@
           <w:szCs w:val="24"/>
           <w:lang w:val="ro-RO" w:eastAsia="ro-RO"/>
         </w:rPr>
-        <w:t>Aici sunt prezentate diferențiatorii care disting agenții de obiecte: În timp ce agenții pot vorbi folosind o limbă de comunicare a agenților ACL sau ICL, obiectele pot comunica folosind interfețe fixe de metodă. Clasele de obiecte sunt de obicei proiectate pentru a face previzibile cumpărarea și vânzarea de piese care pot fi folosite din nou. De obicei, agenții își stabilesc comportamentul în funcție de obiectivele, circumstanțele și conversațiile lor cu alți agenți. Gândirea bazată pe agenți nu tolerează acest lucru, dar implementările OO pot include comportament nedeterminist. Deoarece agenții sunt interactivi și autonomi, nu este necesară integrare</w:t>
+        <w:t>Aici sunt prezentate diferențiatorii care disting agenții de obiecte: În timp ce agenții pot vorbi folosind o limbă de comunicare a agenților ACL sau ICL, obiectele pot comunica folosind interfețe fixe de metodă. De obicei, agenții își stabilesc comportamentul în funcție de obiectivele, circumstanțele și conversațiile lor cu alți agenți. Gândirea bazată pe agenți nu tolerează acest lucru, dar implementările OO pot include comportament nedeterminist. Deoarece agenții sunt interactivi și autonomi, nu este necesară integrare</w:t>
       </w:r>
       <w:r>
         <w:rPr>
@@ -9546,7 +9582,6 @@
           <w:szCs w:val="24"/>
           <w:lang w:val="ro-RO" w:eastAsia="ro-RO"/>
         </w:rPr>
-        <w:lastRenderedPageBreak/>
         <w:t>oferă un mijloc de raționalizare a fluxului de control într-un sistem distribuit masiv;</w:t>
       </w:r>
     </w:p>
@@ -9572,6 +9607,7 @@
           <w:szCs w:val="24"/>
           <w:lang w:val="ro-RO" w:eastAsia="ro-RO"/>
         </w:rPr>
+        <w:lastRenderedPageBreak/>
         <w:t>codifică cele mai bune practici de organizare a obiectelor care cooperează concomitent.</w:t>
       </w:r>
     </w:p>
@@ -9823,15 +9859,27 @@
     <w:p>
       <w:pPr>
         <w:pStyle w:val="ListParagraph"/>
+        <w:numPr>
+          <w:ilvl w:val="0"/>
+          <w:numId w:val="2"/>
+        </w:numPr>
         <w:spacing w:after="240" w:line="360" w:lineRule="auto"/>
-        <w:ind w:left="1080"/>
-        <w:rPr>
-          <w:rFonts w:eastAsia="Times New Roman" w:cs="Times New Roman"/>
-          <w:kern w:val="0"/>
-          <w:szCs w:val="24"/>
-          <w:lang w:val="ro-RO" w:eastAsia="ro-RO"/>
-        </w:rPr>
-      </w:pPr>
+        <w:rPr>
+          <w:rFonts w:eastAsia="Times New Roman" w:cs="Times New Roman"/>
+          <w:kern w:val="0"/>
+          <w:szCs w:val="24"/>
+          <w:lang w:val="ro-RO" w:eastAsia="ro-RO"/>
+        </w:rPr>
+      </w:pPr>
+      <w:r>
+        <w:rPr>
+          <w:rFonts w:eastAsia="Times New Roman" w:cs="Times New Roman"/>
+          <w:kern w:val="0"/>
+          <w:szCs w:val="24"/>
+          <w:lang w:val="ro-RO" w:eastAsia="ro-RO"/>
+        </w:rPr>
+        <w:t>Există protocoale de comunicare care sunt suportate FIPA (Fundația pentru agenți fizici inteligenți) este unul dintre protocoalele de comunicare standardizate pe care JADE le susține. Aceste protocoale permit agenților să interacționeze și să lucreze în funcție de standarde bine definite.</w:t>
+      </w:r>
     </w:p>
     <w:p>
       <w:pPr>
@@ -9855,7 +9903,35 @@
           <w:szCs w:val="24"/>
           <w:lang w:val="ro-RO" w:eastAsia="ro-RO"/>
         </w:rPr>
-        <w:t>Există protocoale de comunicare care sunt suportate FIPA (Fundația pentru agenți fizici inteligenți) este unul dintre protocoalele de comunicare standardizate pe care JADE le susține. Aceste protocoale permit agenților să interacționeze și să lucreze în funcție de standarde bine definite.</w:t>
+        <w:t xml:space="preserve">Mesajele ACL sunt transportate efectiv în cadrul aceleiași platforme de agent. De fapt, în loc să fie trimise sub formă de șiruri de caractere, mesajele sunt codificate </w:t>
+      </w:r>
+      <w:r>
+        <w:rPr>
+          <w:rFonts w:eastAsia="Times New Roman" w:cs="Times New Roman"/>
+          <w:kern w:val="0"/>
+          <w:szCs w:val="24"/>
+          <w:lang w:val="ro-RO" w:eastAsia="ro-RO"/>
+        </w:rPr>
+        <w:lastRenderedPageBreak/>
+        <w:t>ca obiecte Java pentru a evita necesitatea proceselor de marshalling și unmarshalling. În informatică, marshalling este procesul de transformare a reprezentării în memorie a unui obiect într-un format de date adecvat pentru stocare sau transmitere, în special între diferi</w:t>
+      </w:r>
+      <w:r>
+        <w:rPr>
+          <w:rFonts w:eastAsia="Times New Roman" w:cs="Times New Roman"/>
+          <w:kern w:val="0"/>
+          <w:szCs w:val="24"/>
+          <w:lang w:eastAsia="ro-RO"/>
+        </w:rPr>
+        <w:t>ți</w:t>
+      </w:r>
+      <w:r>
+        <w:rPr>
+          <w:rFonts w:eastAsia="Times New Roman" w:cs="Times New Roman"/>
+          <w:kern w:val="0"/>
+          <w:szCs w:val="24"/>
+          <w:lang w:val="ro-RO" w:eastAsia="ro-RO"/>
+        </w:rPr>
+        <w:t xml:space="preserve"> timpi de execuție. Mesajul este transformat automat în/din protocolul de transport, codificarea și sintaxa conforme cu FIPA atunci când traversează granițele platformei. Cei care implementează agentul trebuie pur și simplu să se ocupe de obiecte Java, prin urmare această schimbare este transparentă pentru ei.</w:t>
       </w:r>
     </w:p>
     <w:p>
@@ -9880,9 +9956,64 @@
           <w:szCs w:val="24"/>
           <w:lang w:val="ro-RO" w:eastAsia="ro-RO"/>
         </w:rPr>
-        <w:lastRenderedPageBreak/>
-        <w:t>Mesajele ACL sunt transportate efectiv în cadrul aceleiași platforme de agent. De fapt, în loc să fie trimise sub formă de șiruri de caractere, mesajele sunt codificate ca obiecte Java pentru a evita necesitatea proceselor de marshalling și unmarshalling. În informatică, marshalling este procesul de transformare a reprezentării în memorie a unui obiect într-un format de date adecvat pentru stocare sau transmitere, în special între diferi</w:t>
-      </w:r>
+        <w:t>API-ul și plugin-urile JADE permit dezvoltatorilor să extindă și să personalizeze funcționalitățile</w:t>
+      </w:r>
+      <w:r>
+        <w:rPr>
+          <w:rFonts w:eastAsia="Times New Roman" w:cs="Times New Roman"/>
+          <w:kern w:val="0"/>
+          <w:szCs w:val="24"/>
+          <w:lang w:val="ro-RO" w:eastAsia="ro-RO"/>
+        </w:rPr>
+        <w:t xml:space="preserve"> [</w:t>
+      </w:r>
+      <w:r>
+        <w:rPr>
+          <w:rFonts w:eastAsia="Times New Roman" w:cs="Times New Roman"/>
+          <w:kern w:val="0"/>
+          <w:szCs w:val="24"/>
+          <w:lang w:val="ro-RO" w:eastAsia="ro-RO"/>
+        </w:rPr>
+        <w:t>1</w:t>
+      </w:r>
+      <w:r>
+        <w:rPr>
+          <w:rFonts w:eastAsia="Times New Roman" w:cs="Times New Roman"/>
+          <w:kern w:val="0"/>
+          <w:szCs w:val="24"/>
+          <w:lang w:val="ro-RO" w:eastAsia="ro-RO"/>
+        </w:rPr>
+        <w:t>5</w:t>
+      </w:r>
+      <w:r>
+        <w:rPr>
+          <w:rFonts w:eastAsia="Times New Roman" w:cs="Times New Roman"/>
+          <w:kern w:val="0"/>
+          <w:szCs w:val="24"/>
+          <w:lang w:val="ro-RO" w:eastAsia="ro-RO"/>
+        </w:rPr>
+        <w:t>]</w:t>
+      </w:r>
+      <w:r>
+        <w:rPr>
+          <w:rFonts w:eastAsia="Times New Roman" w:cs="Times New Roman"/>
+          <w:kern w:val="0"/>
+          <w:szCs w:val="24"/>
+          <w:lang w:val="ro-RO" w:eastAsia="ro-RO"/>
+        </w:rPr>
+        <w:t>.</w:t>
+      </w:r>
+    </w:p>
+    <w:p>
+      <w:pPr>
+        <w:spacing w:after="240" w:line="360" w:lineRule="auto"/>
+        <w:rPr>
+          <w:rFonts w:eastAsia="Times New Roman" w:cs="Times New Roman"/>
+          <w:kern w:val="0"/>
+          <w:szCs w:val="24"/>
+          <w:lang w:val="ro-RO" w:eastAsia="ro-RO"/>
+        </w:rPr>
+      </w:pPr>
       <w:r>
         <w:rPr>
           <w:rFonts w:eastAsia="Times New Roman" w:cs="Times New Roman"/>
@@ -9890,105 +10021,6 @@
           <w:szCs w:val="24"/>
           <w:lang w:eastAsia="ro-RO"/>
         </w:rPr>
-        <w:t>ți</w:t>
-      </w:r>
-      <w:r>
-        <w:rPr>
-          <w:rFonts w:eastAsia="Times New Roman" w:cs="Times New Roman"/>
-          <w:kern w:val="0"/>
-          <w:szCs w:val="24"/>
-          <w:lang w:val="ro-RO" w:eastAsia="ro-RO"/>
-        </w:rPr>
-        <w:t xml:space="preserve"> timpi de execuție. Mesajul este transformat automat în/din protocolul de transport, codificarea și sintaxa conforme cu FIPA atunci când traversează granițele platformei. Cei care implementează agentul trebuie pur și simplu să se ocupe de obiecte Java, prin urmare această schimbare este transparentă pentru ei.</w:t>
-      </w:r>
-    </w:p>
-    <w:p>
-      <w:pPr>
-        <w:pStyle w:val="ListParagraph"/>
-        <w:numPr>
-          <w:ilvl w:val="0"/>
-          <w:numId w:val="2"/>
-        </w:numPr>
-        <w:spacing w:after="240" w:line="360" w:lineRule="auto"/>
-        <w:rPr>
-          <w:rFonts w:eastAsia="Times New Roman" w:cs="Times New Roman"/>
-          <w:kern w:val="0"/>
-          <w:szCs w:val="24"/>
-          <w:lang w:val="ro-RO" w:eastAsia="ro-RO"/>
-        </w:rPr>
-      </w:pPr>
-      <w:r>
-        <w:rPr>
-          <w:rFonts w:eastAsia="Times New Roman" w:cs="Times New Roman"/>
-          <w:kern w:val="0"/>
-          <w:szCs w:val="24"/>
-          <w:lang w:val="ro-RO" w:eastAsia="ro-RO"/>
-        </w:rPr>
-        <w:t>API-ul și plugin-urile JADE permit dezvoltatorilor să extindă și să personalizeze funcționalitățile</w:t>
-      </w:r>
-      <w:r>
-        <w:rPr>
-          <w:rFonts w:eastAsia="Times New Roman" w:cs="Times New Roman"/>
-          <w:kern w:val="0"/>
-          <w:szCs w:val="24"/>
-          <w:lang w:val="ro-RO" w:eastAsia="ro-RO"/>
-        </w:rPr>
-        <w:t xml:space="preserve"> [</w:t>
-      </w:r>
-      <w:r>
-        <w:rPr>
-          <w:rFonts w:eastAsia="Times New Roman" w:cs="Times New Roman"/>
-          <w:kern w:val="0"/>
-          <w:szCs w:val="24"/>
-          <w:lang w:val="ro-RO" w:eastAsia="ro-RO"/>
-        </w:rPr>
-        <w:t>1</w:t>
-      </w:r>
-      <w:r>
-        <w:rPr>
-          <w:rFonts w:eastAsia="Times New Roman" w:cs="Times New Roman"/>
-          <w:kern w:val="0"/>
-          <w:szCs w:val="24"/>
-          <w:lang w:val="ro-RO" w:eastAsia="ro-RO"/>
-        </w:rPr>
-        <w:t>5</w:t>
-      </w:r>
-      <w:r>
-        <w:rPr>
-          <w:rFonts w:eastAsia="Times New Roman" w:cs="Times New Roman"/>
-          <w:kern w:val="0"/>
-          <w:szCs w:val="24"/>
-          <w:lang w:val="ro-RO" w:eastAsia="ro-RO"/>
-        </w:rPr>
-        <w:t>]</w:t>
-      </w:r>
-      <w:r>
-        <w:rPr>
-          <w:rFonts w:eastAsia="Times New Roman" w:cs="Times New Roman"/>
-          <w:kern w:val="0"/>
-          <w:szCs w:val="24"/>
-          <w:lang w:val="ro-RO" w:eastAsia="ro-RO"/>
-        </w:rPr>
-        <w:t>.</w:t>
-      </w:r>
-    </w:p>
-    <w:p>
-      <w:pPr>
-        <w:spacing w:after="240" w:line="360" w:lineRule="auto"/>
-        <w:rPr>
-          <w:rFonts w:eastAsia="Times New Roman" w:cs="Times New Roman"/>
-          <w:kern w:val="0"/>
-          <w:szCs w:val="24"/>
-          <w:lang w:val="ro-RO" w:eastAsia="ro-RO"/>
-        </w:rPr>
-      </w:pPr>
-      <w:r>
-        <w:rPr>
-          <w:rFonts w:eastAsia="Times New Roman" w:cs="Times New Roman"/>
-          <w:kern w:val="0"/>
-          <w:szCs w:val="24"/>
-          <w:lang w:eastAsia="ro-RO"/>
-        </w:rPr>
         <w:t xml:space="preserve">     </w:t>
       </w:r>
       <w:r>
@@ -10034,7 +10066,25 @@
           <w:szCs w:val="24"/>
           <w:lang w:val="ro-RO" w:eastAsia="ro-RO"/>
         </w:rPr>
-        <w:t>Tehnologia bazată pe agenți și interoperabilitatea standardelor cu alte tehnologii sunt promovate de FIPA, un organism de standardizare al IEEE Computer Society.În scopul de a crea specificații pentru standardele de software pentru agenți eterogeni și interactivi și pentru sistemele bazate pe agenți, FIPA a fost înființată în 1996 ca organizație elvețiană.  De la înființarea sa, FIPA a contribuit la crearea de standarde pentru agenți și a sprijinit mai multe proiecte și reuniuni care au contribuit la progresul și aplicarea tehnologiei agenților. În plus, noile generații de tehnologie Web/Internet și specificațiile aferente aduc în prim plan multe dintre conceptele care au fost articulate pentru prima dată în cadrul FIPA.</w:t>
+        <w:t>Tehnologia bazată pe agenți și interoperabilitatea standardelor cu alte tehnologii sunt promovate de FIPA, un organism de standardizare al IEEE Computer Society.</w:t>
+      </w:r>
+      <w:r>
+        <w:rPr>
+          <w:rFonts w:eastAsia="Times New Roman" w:cs="Times New Roman"/>
+          <w:kern w:val="0"/>
+          <w:szCs w:val="24"/>
+          <w:lang w:val="ro-RO" w:eastAsia="ro-RO"/>
+        </w:rPr>
+        <w:t xml:space="preserve"> </w:t>
+      </w:r>
+      <w:r>
+        <w:rPr>
+          <w:rFonts w:eastAsia="Times New Roman" w:cs="Times New Roman"/>
+          <w:kern w:val="0"/>
+          <w:szCs w:val="24"/>
+          <w:lang w:val="ro-RO" w:eastAsia="ro-RO"/>
+        </w:rPr>
+        <w:t>În scopul de a crea specificații pentru standardele de software pentru agenți eterogeni și interactivi și pentru sistemele bazate pe agenți, FIPA a fost înființată în 1996 ca organizație elvețiană.  De la înființarea sa, FIPA a contribuit la crearea de standarde pentru agenți și a sprijinit mai multe proiecte și reuniuni care au contribuit la progresul și aplicarea tehnologiei agenților. În plus, noile generații de tehnologie Web/Internet și specificațiile aferente aduc în prim plan multe dintre conceptele care au fost articulate pentru prima dată în cadrul FIPA.</w:t>
       </w:r>
     </w:p>
     <w:p>
@@ -10128,17 +10178,7 @@
           <w:szCs w:val="24"/>
           <w:lang w:eastAsia="ro-RO"/>
         </w:rPr>
-        <w:t xml:space="preserve"> este utilizat pentru a implementa nucleul sistemului. Acesta conține clasa Agent, pe care programatorii de aplicații trebuie să o extindă. De asemenea, </w:t>
-      </w:r>
-      <w:r>
-        <w:rPr>
-          <w:rFonts w:eastAsia="Times New Roman" w:cs="Times New Roman"/>
-          <w:kern w:val="0"/>
-          <w:szCs w:val="24"/>
-          <w:lang w:eastAsia="ro-RO"/>
-        </w:rPr>
-        <w:lastRenderedPageBreak/>
-        <w:t xml:space="preserve">subpachetul </w:t>
+        <w:t xml:space="preserve"> este utilizat pentru a implementa nucleul sistemului. Acesta conține clasa Agent, pe care programatorii de aplicații trebuie să o extindă. De asemenea, subpachetul </w:t>
       </w:r>
       <w:r>
         <w:rPr>
@@ -10158,7 +10198,17 @@
           <w:szCs w:val="24"/>
           <w:lang w:eastAsia="ro-RO"/>
         </w:rPr>
-        <w:t xml:space="preserve"> are o ierarhie de comportamente. Comportamentele realizează obiectivele sau sarcinile unui agent. Acestea sunt unități logice de activitate care pot fi executate concomitent și asamblate în diferite moduri pentru a obține modele de execuție complicate. Programatorii de aplicații creează comportamentele și căile de execuție ale agentului care conectează operațiunile definite ale agentului</w:t>
+        <w:t xml:space="preserve"> are o ierarhie de comportamente. Comportamentele realizează obiectivele sau sarcinile unui agent. Acestea sunt unități logice de activitate </w:t>
+      </w:r>
+      <w:r>
+        <w:rPr>
+          <w:rFonts w:eastAsia="Times New Roman" w:cs="Times New Roman"/>
+          <w:kern w:val="0"/>
+          <w:szCs w:val="24"/>
+          <w:lang w:eastAsia="ro-RO"/>
+        </w:rPr>
+        <w:lastRenderedPageBreak/>
+        <w:t>care pot fi executate concomitent și asamblate în diferite moduri pentru a obține modele de execuție complicate. Programatorii de aplicații creează comportamentele și căile de execuție ale agentului care conectează operațiunile definite ale agentului</w:t>
       </w:r>
       <w:r>
         <w:rPr>
@@ -10550,17 +10600,7 @@
           <w:szCs w:val="24"/>
           <w:lang w:eastAsia="ro-RO"/>
         </w:rPr>
-        <w:t xml:space="preserve">, acționează ca o consolă grafică pentru gestionarea și controlul platformei. Un argument în linia de </w:t>
-      </w:r>
-      <w:r>
-        <w:rPr>
-          <w:rFonts w:eastAsia="Times New Roman" w:cs="Times New Roman"/>
-          <w:kern w:val="0"/>
-          <w:szCs w:val="24"/>
-          <w:lang w:eastAsia="ro-RO"/>
-        </w:rPr>
-        <w:lastRenderedPageBreak/>
-        <w:t>comandă („-gui”) poate iniția un RMA în prima instanță, dar activează și multe interfețe grafice</w:t>
+        <w:t>, acționează ca o consolă grafică pentru gestionarea și controlul platformei. Un argument în linia de comandă („-gui”) poate iniția un RMA în prima instanță, dar activează și multe interfețe grafice</w:t>
       </w:r>
       <w:r>
         <w:rPr>
@@ -10596,6 +10636,7 @@
           <w:szCs w:val="24"/>
           <w:lang w:eastAsia="ro-RO"/>
         </w:rPr>
+        <w:lastRenderedPageBreak/>
         <w:t>Dummy Agent,</w:t>
       </w:r>
       <w:r>
@@ -11539,7 +11580,21 @@
           <w:rFonts w:cs="Times New Roman"/>
           <w:szCs w:val="24"/>
         </w:rPr>
-        <w:t>. Suma varianței și a prejudecății algoritmului de învățare determină eroarea de predicție a unui clasificator instruit</w:t>
+        <w:t>. Suma varianței și a prejudecății</w:t>
+      </w:r>
+      <w:r>
+        <w:rPr>
+          <w:rFonts w:cs="Times New Roman"/>
+          <w:szCs w:val="24"/>
+        </w:rPr>
+        <w:t xml:space="preserve"> (bias)</w:t>
+      </w:r>
+      <w:r>
+        <w:rPr>
+          <w:rFonts w:cs="Times New Roman"/>
+          <w:szCs w:val="24"/>
+        </w:rPr>
+        <w:t xml:space="preserve"> algoritmului de învățare determină eroarea de predicție a unui clasificator instruit</w:t>
       </w:r>
       <w:r>
         <w:rPr>
@@ -11932,7 +11987,7 @@
           <w:rFonts w:cs="Times New Roman"/>
           <w:szCs w:val="24"/>
         </w:rPr>
-        <w:t>: Metode precum analiza componentelor principale (PCA) sau t-SNE pot ajuta la reducerea numărului de caracteristici, menținând în același timp datele esențiale.</w:t>
+        <w:t>: Metode precum analiza componentelor principale (PCA) pot ajuta la reducerea numărului de caracteristici, menținând în același timp datele esențiale.</w:t>
       </w:r>
     </w:p>
     <w:p>
@@ -12359,7 +12414,21 @@
           <w:rFonts w:cs="Times New Roman"/>
           <w:szCs w:val="24"/>
         </w:rPr>
-        <w:t xml:space="preserve"> a rețelelor neuronale este minimizarea empirică a riscului. Principiul din spatele acestei abordări este de a reduce riscul empiric - diferența dintre valorile obiectivului dintr-un set de date dat și rezultatul anticipat - prin optimizarea parametrilor rețelei. În mod obișnuit, pentru a estima parametrii rețelei se utilizează tehnici bazate pe gradient, cum ar fi backpropagation.</w:t>
+        <w:t xml:space="preserve"> a rețelelor neuronale este minimizarea empirică a riscului</w:t>
+      </w:r>
+      <w:r>
+        <w:rPr>
+          <w:rFonts w:cs="Times New Roman"/>
+          <w:szCs w:val="24"/>
+        </w:rPr>
+        <w:t xml:space="preserve"> (pierdere/loss)</w:t>
+      </w:r>
+      <w:r>
+        <w:rPr>
+          <w:rFonts w:cs="Times New Roman"/>
+          <w:szCs w:val="24"/>
+        </w:rPr>
+        <w:t>. Principiul din spatele acestei abordări este de a reduce riscul empiric - diferența dintre valorile obiectivului dintr-un set de date dat și rezultatul anticipat - prin optimizarea parametrilor rețelei. În mod obișnuit, pentru a estima parametrii rețelei se utilizează tehnici bazate pe gradient, cum ar fi backpropagation.</w:t>
       </w:r>
       <w:r>
         <w:rPr>
@@ -12496,7 +12565,7 @@
           <w:rFonts w:cs="Times New Roman"/>
           <w:szCs w:val="24"/>
         </w:rPr>
-        <w:t xml:space="preserve">Învățarea reprezintă adaptarea rețelei pentru a îndeplini o sarcină mai eficient, luând în considerare un eșantion de observații. Pentru a crește acuratețea rezultatului, învățarea presupune modificarea ponderilor și a hiperparametrilor rețelei. Minimizarea greșelilor observate realizează acest lucru. Atunci când examinarea mai multor date nu ajută </w:t>
+        <w:t xml:space="preserve">Învățarea reprezintă adaptarea rețelei pentru a îndeplini o sarcină mai eficient, luând în considerare un eșantion de observații. Pentru a crește acuratețea rezultatului, învățarea presupune modificarea ponderilor și a hiperparametrilor rețelei. Minimizarea </w:t>
       </w:r>
       <w:r>
         <w:rPr>
@@ -12504,7 +12573,21 @@
           <w:szCs w:val="24"/>
         </w:rPr>
         <w:lastRenderedPageBreak/>
-        <w:t>la scăderea semnificativă a ratei de eroare, se spune că învățarea este completă. De obicei, rata de eroare nu scade la zero nici măcar după învățare. De obicei, rețeaua trebuie să fie modificată dacă, după învățare, rata de eroare este încă prea mare.În practică, acest lucru se realizează prin dezvoltarea unei funcții de cost care este evaluată în mod continuu pe parcursul procesului de învățare. Învățarea continuă atâta timp cât producția sa nu se îmbunătățește. Se obișnuiește să se definească costul ca o statistică a cărei valoare poate fi doar aproximată.</w:t>
+        <w:t>greșelilor observate realizează acest lucru. Atunci când examinarea mai multor date nu ajută la scăderea semnificativă a ratei de eroare, se spune că învățarea este completă. De obicei, rata de eroare nu scade la zero nici măcar după învățare. De obicei, rețeaua trebuie să fie modificată dacă, după învățare, rata de eroare este încă prea mare.</w:t>
+      </w:r>
+      <w:r>
+        <w:rPr>
+          <w:rFonts w:cs="Times New Roman"/>
+          <w:szCs w:val="24"/>
+        </w:rPr>
+        <w:t xml:space="preserve"> </w:t>
+      </w:r>
+      <w:r>
+        <w:rPr>
+          <w:rFonts w:cs="Times New Roman"/>
+          <w:szCs w:val="24"/>
+        </w:rPr>
+        <w:t>În practică, acest lucru se realizează prin dezvoltarea unei funcții de cost care este evaluată în mod continuu pe parcursul procesului de învățare. Învățarea continuă atâta timp cât producția sa nu se îmbunătățește. Se obișnuiește să se definească costul ca o statistică a cărei valoare poate fi doar aproximată.</w:t>
       </w:r>
       <w:r>
         <w:rPr>
@@ -12775,7 +12858,7 @@
           <w:szCs w:val="24"/>
           <w:lang w:val="ro-RO"/>
         </w:rPr>
-        <w:t xml:space="preserve">Selectarea modelului se bazează pe aplicație și pe reprezentarea datelor. Numărul, tipul și conectivitatea straturilor de rețea, precum și dimensiunea și tipul de conexiune (completă, de tip pooling etc.) ale fiecăruia sunt exemple de parametri ai modelului. Învățarea modelelor complexe necesită mult timp. Există o mulțime de compromisuri între algoritmii de învățare. </w:t>
+        <w:t xml:space="preserve">Selectarea modelului se bazează pe aplicație și pe reprezentarea datelor. Numărul, tipul și conectivitatea straturilor de rețea, precum și dimensiunea și tipul de conexiune (completă, de tip pooling etc.) ale fiecăruia sunt exemple de parametri ai modelului. Învățarea modelelor </w:t>
       </w:r>
       <w:r>
         <w:rPr>
@@ -12784,7 +12867,7 @@
           <w:lang w:val="ro-RO"/>
         </w:rPr>
         <w:lastRenderedPageBreak/>
-        <w:t>Pentru învățarea pe un set de date specific, aproape orice metodă va avea performanțe satisfăcătoare atunci când hiperparametrii sunt ajustați corect [</w:t>
+        <w:t>complexe necesită mult timp. Există o mulțime de compromisuri între algoritmii de învățare. Pentru învățarea pe un set de date specific, aproape orice metodă va avea performanțe satisfăcătoare atunci când hiperparametrii sunt ajustați corect [</w:t>
       </w:r>
       <w:r>
         <w:rPr>
@@ -12981,6 +13064,7 @@
           <w:szCs w:val="24"/>
           <w:lang w:val="ro-RO"/>
         </w:rPr>
+        <w:lastRenderedPageBreak/>
         <w:t xml:space="preserve">Pierderea inițială </w:t>
       </w:r>
       <w:r>
@@ -13044,7 +13128,6 @@
           <w:szCs w:val="24"/>
           <w:lang w:val="ro-RO"/>
         </w:rPr>
-        <w:lastRenderedPageBreak/>
         <w:t xml:space="preserve">Ponderile mari sunt penalizate în timpul instruirii, pe lângă încercarea de a reduce eroarea pe datele de instruire, datorită adăugării acestui termen de regularizare la funcția de pierdere. Ca urmare, modelul este încurajat să preia tipare mai ușoare care se transpun mai eficient în noile date </w:t>
       </w:r>
       <w:r>
@@ -17212,7 +17295,7 @@
           <w:szCs w:val="26"/>
         </w:rPr>
         <w:drawing>
-          <wp:anchor distT="0" distB="0" distL="114300" distR="114300" simplePos="0" relativeHeight="251659776" behindDoc="0" locked="0" layoutInCell="1" allowOverlap="1" wp14:anchorId="475BC336" wp14:editId="5738A3A0">
+          <wp:anchor distT="0" distB="0" distL="114300" distR="114300" simplePos="0" relativeHeight="251659776" behindDoc="0" locked="0" layoutInCell="1" allowOverlap="1" wp14:anchorId="475BC336" wp14:editId="427C4DBC">
             <wp:simplePos x="0" y="0"/>
             <wp:positionH relativeFrom="column">
               <wp:posOffset>4199255</wp:posOffset>
@@ -43615,6 +43698,14 @@
 </file>
 
 <file path=customXml/item1.xml><?xml version="1.0" encoding="utf-8"?>
+<p:properties xmlns:p="http://schemas.microsoft.com/office/2006/metadata/properties" xmlns:xsi="http://www.w3.org/2001/XMLSchema-instance" xmlns:pc="http://schemas.microsoft.com/office/infopath/2007/PartnerControls">
+  <documentManagement>
+    <_activity xmlns="e42a6c97-6d27-4aa7-a6cf-05d478809b85" xsi:nil="true"/>
+  </documentManagement>
+</p:properties>
+</file>
+
+<file path=customXml/item2.xml><?xml version="1.0" encoding="utf-8"?>
 <ct:contentTypeSchema xmlns:ct="http://schemas.microsoft.com/office/2006/metadata/contentType" xmlns:ma="http://schemas.microsoft.com/office/2006/metadata/properties/metaAttributes" ct:_="" ma:_="" ma:contentTypeName="Document" ma:contentTypeID="0x0101004C7E8DBBBC43E046BC06DC4BC150677F" ma:contentTypeVersion="5" ma:contentTypeDescription="Create a new document." ma:contentTypeScope="" ma:versionID="c07036b741fead1b6921dfa379df8194">
   <xsd:schema xmlns:xsd="http://www.w3.org/2001/XMLSchema" xmlns:xs="http://www.w3.org/2001/XMLSchema" xmlns:p="http://schemas.microsoft.com/office/2006/metadata/properties" xmlns:ns3="e42a6c97-6d27-4aa7-a6cf-05d478809b85" targetNamespace="http://schemas.microsoft.com/office/2006/metadata/properties" ma:root="true" ma:fieldsID="c1fa5c538f92b7a4e004c30516dc5058" ns3:_="">
     <xsd:import namespace="e42a6c97-6d27-4aa7-a6cf-05d478809b85"/>
@@ -43764,15 +43855,11 @@
 </ct:contentTypeSchema>
 </file>
 
-<file path=customXml/item2.xml><?xml version="1.0" encoding="utf-8"?>
-<p:properties xmlns:p="http://schemas.microsoft.com/office/2006/metadata/properties" xmlns:xsi="http://www.w3.org/2001/XMLSchema-instance" xmlns:pc="http://schemas.microsoft.com/office/infopath/2007/PartnerControls">
-  <documentManagement>
-    <_activity xmlns="e42a6c97-6d27-4aa7-a6cf-05d478809b85" xsi:nil="true"/>
-  </documentManagement>
-</p:properties>
+<file path=customXml/item3.xml><?xml version="1.0" encoding="utf-8"?>
+<b:Sources xmlns:b="http://schemas.openxmlformats.org/officeDocument/2006/bibliography" xmlns="http://schemas.openxmlformats.org/officeDocument/2006/bibliography" SelectedStyle="\APASixthEditionOfficeOnline.xsl" StyleName="APA" Version="6"/>
 </file>
 
-<file path=customXml/item3.xml><?xml version="1.0" encoding="utf-8"?>
+<file path=customXml/item4.xml><?xml version="1.0" encoding="utf-8"?>
 <?mso-contentType ?>
 <FormTemplates xmlns="http://schemas.microsoft.com/sharepoint/v3/contenttype/forms">
   <Display>DocumentLibraryForm</Display>
@@ -43781,11 +43868,17 @@
 </FormTemplates>
 </file>
 
-<file path=customXml/item4.xml><?xml version="1.0" encoding="utf-8"?>
-<b:Sources xmlns:b="http://schemas.openxmlformats.org/officeDocument/2006/bibliography" xmlns="http://schemas.openxmlformats.org/officeDocument/2006/bibliography" SelectedStyle="\APASixthEditionOfficeOnline.xsl" StyleName="APA" Version="6"/>
+<file path=customXml/itemProps1.xml><?xml version="1.0" encoding="utf-8"?>
+<ds:datastoreItem xmlns:ds="http://schemas.openxmlformats.org/officeDocument/2006/customXml" ds:itemID="{C5F4F938-90F0-45C1-BDD4-B1E7946550BD}">
+  <ds:schemaRefs>
+    <ds:schemaRef ds:uri="http://schemas.microsoft.com/office/2006/metadata/properties"/>
+    <ds:schemaRef ds:uri="http://schemas.microsoft.com/office/infopath/2007/PartnerControls"/>
+    <ds:schemaRef ds:uri="e42a6c97-6d27-4aa7-a6cf-05d478809b85"/>
+  </ds:schemaRefs>
+</ds:datastoreItem>
 </file>
 
-<file path=customXml/itemProps1.xml><?xml version="1.0" encoding="utf-8"?>
+<file path=customXml/itemProps2.xml><?xml version="1.0" encoding="utf-8"?>
 <ds:datastoreItem xmlns:ds="http://schemas.openxmlformats.org/officeDocument/2006/customXml" ds:itemID="{24A74E35-4894-48BF-8FD3-414B0A6D4587}">
   <ds:schemaRefs>
     <ds:schemaRef ds:uri="http://schemas.microsoft.com/office/2006/metadata/contentType"/>
@@ -43803,28 +43896,18 @@
 </ds:datastoreItem>
 </file>
 
-<file path=customXml/itemProps2.xml><?xml version="1.0" encoding="utf-8"?>
-<ds:datastoreItem xmlns:ds="http://schemas.openxmlformats.org/officeDocument/2006/customXml" ds:itemID="{C5F4F938-90F0-45C1-BDD4-B1E7946550BD}">
+<file path=customXml/itemProps3.xml><?xml version="1.0" encoding="utf-8"?>
+<ds:datastoreItem xmlns:ds="http://schemas.openxmlformats.org/officeDocument/2006/customXml" ds:itemID="{EE5F55EA-8930-46D1-9886-C6788A98E306}">
   <ds:schemaRefs>
-    <ds:schemaRef ds:uri="http://schemas.microsoft.com/office/2006/metadata/properties"/>
-    <ds:schemaRef ds:uri="http://schemas.microsoft.com/office/infopath/2007/PartnerControls"/>
-    <ds:schemaRef ds:uri="e42a6c97-6d27-4aa7-a6cf-05d478809b85"/>
+    <ds:schemaRef ds:uri="http://schemas.openxmlformats.org/officeDocument/2006/bibliography"/>
   </ds:schemaRefs>
 </ds:datastoreItem>
 </file>
 
-<file path=customXml/itemProps3.xml><?xml version="1.0" encoding="utf-8"?>
+<file path=customXml/itemProps4.xml><?xml version="1.0" encoding="utf-8"?>
 <ds:datastoreItem xmlns:ds="http://schemas.openxmlformats.org/officeDocument/2006/customXml" ds:itemID="{7AF0C4EE-7092-462F-ACD7-F1287D195CA4}">
   <ds:schemaRefs>
     <ds:schemaRef ds:uri="http://schemas.microsoft.com/sharepoint/v3/contenttype/forms"/>
   </ds:schemaRefs>
 </ds:datastoreItem>
-</file>
-
-<file path=customXml/itemProps4.xml><?xml version="1.0" encoding="utf-8"?>
-<ds:datastoreItem xmlns:ds="http://schemas.openxmlformats.org/officeDocument/2006/customXml" ds:itemID="{EE5F55EA-8930-46D1-9886-C6788A98E306}">
-  <ds:schemaRefs>
-    <ds:schemaRef ds:uri="http://schemas.openxmlformats.org/officeDocument/2006/bibliography"/>
-  </ds:schemaRefs>
-</ds:datastoreItem>
 </file>
</xml_diff>